<commit_message>
Still working on Driving Privileges template.
</commit_message>
<xml_diff>
--- a/resources/Templates/Driving_Privileges_Template.docx
+++ b/resources/Templates/Driving_Privileges_Template.docx
@@ -9,41 +9,47 @@
         <w:rPr>
           <w:rStyle w:val="Hyperlink"/>
           <w:rFonts w:cstheme="minorHAnsi"/>
-          <w:sz w:val="18"/>
-        </w:rPr>
-      </w:pPr>
-      <w:r>
-        <w:rPr>
-          <w:rFonts w:cstheme="minorHAnsi"/>
-          <w:sz w:val="18"/>
+          <w:sz w:val="16"/>
+          <w:szCs w:val="16"/>
+        </w:rPr>
+      </w:pPr>
+      <w:r>
+        <w:rPr>
+          <w:rFonts w:cstheme="minorHAnsi"/>
+          <w:sz w:val="16"/>
+          <w:szCs w:val="16"/>
         </w:rPr>
         <w:t>70 North Union Street, Delaware, OH  43015 • 740.20</w:t>
       </w:r>
       <w:r>
         <w:rPr>
           <w:rFonts w:cstheme="minorHAnsi"/>
-          <w:sz w:val="18"/>
+          <w:sz w:val="16"/>
+          <w:szCs w:val="16"/>
         </w:rPr>
         <w:t>3</w:t>
       </w:r>
       <w:r>
         <w:rPr>
           <w:rFonts w:cstheme="minorHAnsi"/>
-          <w:sz w:val="18"/>
+          <w:sz w:val="16"/>
+          <w:szCs w:val="16"/>
         </w:rPr>
         <w:t>.15</w:t>
       </w:r>
       <w:r>
         <w:rPr>
           <w:rFonts w:cstheme="minorHAnsi"/>
-          <w:sz w:val="18"/>
+          <w:sz w:val="16"/>
+          <w:szCs w:val="16"/>
         </w:rPr>
         <w:t>7</w:t>
       </w:r>
       <w:r>
         <w:rPr>
           <w:rFonts w:cstheme="minorHAnsi"/>
-          <w:sz w:val="18"/>
+          <w:sz w:val="16"/>
+          <w:szCs w:val="16"/>
         </w:rPr>
         <w:t xml:space="preserve">0 • </w:t>
       </w:r>
@@ -52,7 +58,8 @@
           <w:rPr>
             <w:rStyle w:val="Hyperlink"/>
             <w:rFonts w:cstheme="minorHAnsi"/>
-            <w:sz w:val="18"/>
+            <w:sz w:val="16"/>
+            <w:szCs w:val="16"/>
           </w:rPr>
           <w:t>www.municipalcourt.org</w:t>
         </w:r>
@@ -65,7 +72,8 @@
         <w:rPr>
           <w:rFonts w:cstheme="minorHAnsi"/>
           <w:color w:val="0000FF" w:themeColor="hyperlink"/>
-          <w:sz w:val="18"/>
+          <w:sz w:val="16"/>
+          <w:szCs w:val="16"/>
           <w:u w:val="single"/>
         </w:rPr>
       </w:pPr>
@@ -75,98 +83,116 @@
         <w:spacing w:after="0"/>
         <w:rPr>
           <w:rFonts w:cstheme="minorHAnsi"/>
-          <w:sz w:val="20"/>
-          <w:szCs w:val="20"/>
-        </w:rPr>
-      </w:pPr>
-      <w:r>
-        <w:rPr>
-          <w:rFonts w:cstheme="minorHAnsi"/>
-          <w:sz w:val="20"/>
-          <w:szCs w:val="20"/>
+          <w:sz w:val="16"/>
+          <w:szCs w:val="16"/>
+        </w:rPr>
+      </w:pPr>
+      <w:r>
+        <w:rPr>
+          <w:rFonts w:cstheme="minorHAnsi"/>
+          <w:sz w:val="16"/>
+          <w:szCs w:val="16"/>
         </w:rPr>
         <w:t>State of Ohio</w:t>
       </w:r>
       <w:r>
         <w:rPr>
           <w:rFonts w:cstheme="minorHAnsi"/>
-          <w:sz w:val="20"/>
-          <w:szCs w:val="20"/>
+          <w:sz w:val="16"/>
+          <w:szCs w:val="16"/>
         </w:rPr>
         <w:tab/>
       </w:r>
       <w:r>
         <w:rPr>
           <w:rFonts w:cstheme="minorHAnsi"/>
-          <w:sz w:val="20"/>
-          <w:szCs w:val="20"/>
+          <w:sz w:val="16"/>
+          <w:szCs w:val="16"/>
         </w:rPr>
         <w:tab/>
       </w:r>
       <w:r>
         <w:rPr>
           <w:rFonts w:cstheme="minorHAnsi"/>
-          <w:sz w:val="20"/>
-          <w:szCs w:val="20"/>
+          <w:sz w:val="16"/>
+          <w:szCs w:val="16"/>
         </w:rPr>
         <w:tab/>
       </w:r>
       <w:r>
         <w:rPr>
           <w:rFonts w:cstheme="minorHAnsi"/>
-          <w:sz w:val="20"/>
-          <w:szCs w:val="20"/>
+          <w:sz w:val="16"/>
+          <w:szCs w:val="16"/>
         </w:rPr>
         <w:tab/>
       </w:r>
       <w:r>
         <w:rPr>
           <w:rFonts w:cstheme="minorHAnsi"/>
-          <w:sz w:val="20"/>
-          <w:szCs w:val="20"/>
+          <w:sz w:val="16"/>
+          <w:szCs w:val="16"/>
         </w:rPr>
         <w:tab/>
       </w:r>
       <w:r>
         <w:rPr>
           <w:rFonts w:cstheme="minorHAnsi"/>
-          <w:sz w:val="20"/>
-          <w:szCs w:val="20"/>
+          <w:sz w:val="16"/>
+          <w:szCs w:val="16"/>
         </w:rPr>
         <w:tab/>
       </w:r>
       <w:r>
         <w:rPr>
           <w:rFonts w:cstheme="minorHAnsi"/>
-          <w:sz w:val="20"/>
-          <w:szCs w:val="20"/>
+          <w:sz w:val="16"/>
+          <w:szCs w:val="16"/>
         </w:rPr>
         <w:tab/>
       </w:r>
       <w:r>
         <w:rPr>
           <w:rFonts w:cstheme="minorHAnsi"/>
-          <w:sz w:val="20"/>
-          <w:szCs w:val="20"/>
+          <w:sz w:val="16"/>
+          <w:szCs w:val="16"/>
         </w:rPr>
         <w:tab/>
-        <w:t xml:space="preserve">Case No. {{ </w:t>
+        <w:t xml:space="preserve">Case No. </w:t>
+      </w:r>
+      <w:proofErr w:type="gramStart"/>
+      <w:r>
+        <w:rPr>
+          <w:rFonts w:cstheme="minorHAnsi"/>
+          <w:sz w:val="16"/>
+          <w:szCs w:val="16"/>
+        </w:rPr>
+        <w:t xml:space="preserve">{{ </w:t>
       </w:r>
       <w:proofErr w:type="spellStart"/>
       <w:r>
         <w:rPr>
           <w:rFonts w:cstheme="minorHAnsi"/>
-          <w:sz w:val="20"/>
-          <w:szCs w:val="20"/>
-        </w:rPr>
-        <w:t>case_number</w:t>
+          <w:sz w:val="16"/>
+          <w:szCs w:val="16"/>
+        </w:rPr>
+        <w:t>case</w:t>
+      </w:r>
+      <w:proofErr w:type="gramEnd"/>
+      <w:r>
+        <w:rPr>
+          <w:rFonts w:cstheme="minorHAnsi"/>
+          <w:sz w:val="16"/>
+          <w:szCs w:val="16"/>
+        </w:rPr>
+        <w:t>_number</w:t>
       </w:r>
       <w:proofErr w:type="spellEnd"/>
       <w:r>
         <w:rPr>
           <w:rFonts w:cstheme="minorHAnsi"/>
-          <w:sz w:val="20"/>
-          <w:szCs w:val="20"/>
+          <w:sz w:val="16"/>
+          <w:szCs w:val="16"/>
         </w:rPr>
         <w:t xml:space="preserve"> }}</w:t>
       </w:r>
@@ -176,15 +202,15 @@
         <w:spacing w:after="0"/>
         <w:rPr>
           <w:rFonts w:cstheme="minorHAnsi"/>
-          <w:sz w:val="20"/>
-          <w:szCs w:val="20"/>
-        </w:rPr>
-      </w:pPr>
-      <w:r>
-        <w:rPr>
-          <w:rFonts w:cstheme="minorHAnsi"/>
-          <w:sz w:val="20"/>
-          <w:szCs w:val="20"/>
+          <w:sz w:val="16"/>
+          <w:szCs w:val="16"/>
+        </w:rPr>
+      </w:pPr>
+      <w:r>
+        <w:rPr>
+          <w:rFonts w:cstheme="minorHAnsi"/>
+          <w:sz w:val="16"/>
+          <w:szCs w:val="16"/>
         </w:rPr>
         <w:t xml:space="preserve">vs. </w:t>
       </w:r>
@@ -197,15 +223,16 @@
         <w:spacing w:after="0"/>
         <w:rPr>
           <w:rFonts w:cstheme="minorHAnsi"/>
-          <w:sz w:val="20"/>
-          <w:szCs w:val="20"/>
-        </w:rPr>
-      </w:pPr>
-      <w:r>
-        <w:rPr>
-          <w:rFonts w:cstheme="minorHAnsi"/>
-          <w:sz w:val="20"/>
-          <w:szCs w:val="20"/>
+          <w:sz w:val="16"/>
+          <w:szCs w:val="16"/>
+        </w:rPr>
+      </w:pPr>
+      <w:proofErr w:type="gramStart"/>
+      <w:r>
+        <w:rPr>
+          <w:rFonts w:cstheme="minorHAnsi"/>
+          <w:sz w:val="16"/>
+          <w:szCs w:val="16"/>
         </w:rPr>
         <w:t xml:space="preserve">{{ </w:t>
       </w:r>
@@ -213,17 +240,26 @@
       <w:r>
         <w:rPr>
           <w:rFonts w:cstheme="minorHAnsi"/>
-          <w:sz w:val="20"/>
-          <w:szCs w:val="20"/>
-        </w:rPr>
-        <w:t>defendant.first_name</w:t>
+          <w:sz w:val="16"/>
+          <w:szCs w:val="16"/>
+        </w:rPr>
+        <w:t>defendant</w:t>
+      </w:r>
+      <w:proofErr w:type="gramEnd"/>
+      <w:r>
+        <w:rPr>
+          <w:rFonts w:cstheme="minorHAnsi"/>
+          <w:sz w:val="16"/>
+          <w:szCs w:val="16"/>
+        </w:rPr>
+        <w:t>.first_name</w:t>
       </w:r>
       <w:proofErr w:type="spellEnd"/>
       <w:r>
         <w:rPr>
           <w:rFonts w:cstheme="minorHAnsi"/>
-          <w:sz w:val="20"/>
-          <w:szCs w:val="20"/>
+          <w:sz w:val="16"/>
+          <w:szCs w:val="16"/>
         </w:rPr>
         <w:t xml:space="preserve"> }} {{ </w:t>
       </w:r>
@@ -231,8 +267,8 @@
       <w:r>
         <w:rPr>
           <w:rFonts w:cstheme="minorHAnsi"/>
-          <w:sz w:val="20"/>
-          <w:szCs w:val="20"/>
+          <w:sz w:val="16"/>
+          <w:szCs w:val="16"/>
         </w:rPr>
         <w:t>defendant.last_name</w:t>
       </w:r>
@@ -240,8 +276,8 @@
       <w:r>
         <w:rPr>
           <w:rFonts w:cstheme="minorHAnsi"/>
-          <w:sz w:val="20"/>
-          <w:szCs w:val="20"/>
+          <w:sz w:val="16"/>
+          <w:szCs w:val="16"/>
         </w:rPr>
         <w:t xml:space="preserve"> }}</w:t>
       </w:r>
@@ -257,8 +293,8 @@
           <w:rFonts w:cstheme="minorHAnsi"/>
           <w:b/>
           <w:bCs/>
-          <w:sz w:val="20"/>
-          <w:szCs w:val="20"/>
+          <w:sz w:val="16"/>
+          <w:szCs w:val="16"/>
         </w:rPr>
       </w:pPr>
       <w:r>
@@ -266,8 +302,8 @@
           <w:rFonts w:cstheme="minorHAnsi"/>
           <w:b/>
           <w:bCs/>
-          <w:sz w:val="20"/>
-          <w:szCs w:val="20"/>
+          <w:sz w:val="16"/>
+          <w:szCs w:val="16"/>
         </w:rPr>
         <w:t>JOURNAL ENTRY FOR LIMITED DRIVING PRIVILEGES</w:t>
       </w:r>
@@ -275,7 +311,7 @@
     <w:tbl>
       <w:tblPr>
         <w:tblStyle w:val="TableGrid"/>
-        <w:tblW w:w="0" w:type="auto"/>
+        <w:tblW w:w="10088" w:type="dxa"/>
         <w:jc w:val="center"/>
         <w:tblBorders>
           <w:insideH w:val="none" w:sz="0" w:space="0" w:color="auto"/>
@@ -284,20 +320,20 @@
         <w:tblLook w:val="04A0" w:firstRow="1" w:lastRow="0" w:firstColumn="1" w:lastColumn="0" w:noHBand="0" w:noVBand="1"/>
       </w:tblPr>
       <w:tblGrid>
-        <w:gridCol w:w="1975"/>
-        <w:gridCol w:w="2981"/>
-        <w:gridCol w:w="2149"/>
-        <w:gridCol w:w="2245"/>
+        <w:gridCol w:w="2051"/>
+        <w:gridCol w:w="3178"/>
+        <w:gridCol w:w="2336"/>
+        <w:gridCol w:w="2523"/>
       </w:tblGrid>
       <w:tr>
         <w:trPr>
           <w:cantSplit/>
-          <w:trHeight w:val="227"/>
+          <w:trHeight w:val="233"/>
           <w:jc w:val="center"/>
         </w:trPr>
         <w:tc>
           <w:tcPr>
-            <w:tcW w:w="1975" w:type="dxa"/>
+            <w:tcW w:w="2051" w:type="dxa"/>
           </w:tcPr>
           <w:p>
             <w:pPr>
@@ -317,8 +353,8 @@
                 <w:rFonts w:cstheme="minorHAnsi"/>
                 <w:b/>
                 <w:bCs/>
-                <w:sz w:val="20"/>
-                <w:szCs w:val="20"/>
+                <w:sz w:val="16"/>
+                <w:szCs w:val="16"/>
               </w:rPr>
             </w:pPr>
             <w:r>
@@ -326,8 +362,8 @@
                 <w:rFonts w:cstheme="minorHAnsi"/>
                 <w:b/>
                 <w:bCs/>
-                <w:sz w:val="20"/>
-                <w:szCs w:val="20"/>
+                <w:sz w:val="16"/>
+                <w:szCs w:val="16"/>
               </w:rPr>
               <w:t>Suspension Type:</w:t>
             </w:r>
@@ -335,7 +371,7 @@
         </w:tc>
         <w:tc>
           <w:tcPr>
-            <w:tcW w:w="2981" w:type="dxa"/>
+            <w:tcW w:w="3178" w:type="dxa"/>
           </w:tcPr>
           <w:p>
             <w:pPr>
@@ -353,15 +389,16 @@
               </w:tabs>
               <w:rPr>
                 <w:rFonts w:cstheme="minorHAnsi"/>
-                <w:sz w:val="20"/>
-                <w:szCs w:val="20"/>
+                <w:sz w:val="16"/>
+                <w:szCs w:val="16"/>
               </w:rPr>
             </w:pPr>
-            <w:r>
-              <w:rPr>
-                <w:rFonts w:cstheme="minorHAnsi"/>
-                <w:sz w:val="20"/>
-                <w:szCs w:val="20"/>
+            <w:proofErr w:type="gramStart"/>
+            <w:r>
+              <w:rPr>
+                <w:rFonts w:cstheme="minorHAnsi"/>
+                <w:sz w:val="16"/>
+                <w:szCs w:val="16"/>
               </w:rPr>
               <w:t xml:space="preserve">{{ </w:t>
             </w:r>
@@ -369,17 +406,26 @@
             <w:r>
               <w:rPr>
                 <w:rFonts w:cstheme="minorHAnsi"/>
-                <w:sz w:val="20"/>
-                <w:szCs w:val="20"/>
-              </w:rPr>
-              <w:t>suspension_type</w:t>
+                <w:sz w:val="16"/>
+                <w:szCs w:val="16"/>
+              </w:rPr>
+              <w:t>suspension</w:t>
+            </w:r>
+            <w:proofErr w:type="gramEnd"/>
+            <w:r>
+              <w:rPr>
+                <w:rFonts w:cstheme="minorHAnsi"/>
+                <w:sz w:val="16"/>
+                <w:szCs w:val="16"/>
+              </w:rPr>
+              <w:t>_type</w:t>
             </w:r>
             <w:proofErr w:type="spellEnd"/>
             <w:r>
               <w:rPr>
                 <w:rFonts w:cstheme="minorHAnsi"/>
-                <w:sz w:val="20"/>
-                <w:szCs w:val="20"/>
+                <w:sz w:val="16"/>
+                <w:szCs w:val="16"/>
               </w:rPr>
               <w:t xml:space="preserve"> }}</w:t>
             </w:r>
@@ -387,7 +433,7 @@
         </w:tc>
         <w:tc>
           <w:tcPr>
-            <w:tcW w:w="2149" w:type="dxa"/>
+            <w:tcW w:w="2336" w:type="dxa"/>
           </w:tcPr>
           <w:p>
             <w:pPr>
@@ -407,8 +453,8 @@
                 <w:rFonts w:cstheme="minorHAnsi"/>
                 <w:b/>
                 <w:bCs/>
-                <w:sz w:val="20"/>
-                <w:szCs w:val="20"/>
+                <w:sz w:val="16"/>
+                <w:szCs w:val="16"/>
               </w:rPr>
             </w:pPr>
             <w:r>
@@ -416,8 +462,8 @@
                 <w:rFonts w:cstheme="minorHAnsi"/>
                 <w:b/>
                 <w:bCs/>
-                <w:sz w:val="20"/>
-                <w:szCs w:val="20"/>
+                <w:sz w:val="16"/>
+                <w:szCs w:val="16"/>
               </w:rPr>
               <w:t>Suspension Start Date:</w:t>
             </w:r>
@@ -425,7 +471,7 @@
         </w:tc>
         <w:tc>
           <w:tcPr>
-            <w:tcW w:w="2245" w:type="dxa"/>
+            <w:tcW w:w="2523" w:type="dxa"/>
           </w:tcPr>
           <w:p>
             <w:pPr>
@@ -443,15 +489,16 @@
               </w:tabs>
               <w:rPr>
                 <w:rFonts w:cstheme="minorHAnsi"/>
-                <w:sz w:val="20"/>
-                <w:szCs w:val="20"/>
+                <w:sz w:val="16"/>
+                <w:szCs w:val="16"/>
               </w:rPr>
             </w:pPr>
-            <w:r>
-              <w:rPr>
-                <w:rFonts w:cstheme="minorHAnsi"/>
-                <w:sz w:val="20"/>
-                <w:szCs w:val="20"/>
+            <w:proofErr w:type="gramStart"/>
+            <w:r>
+              <w:rPr>
+                <w:rFonts w:cstheme="minorHAnsi"/>
+                <w:sz w:val="16"/>
+                <w:szCs w:val="16"/>
               </w:rPr>
               <w:t xml:space="preserve">{{ </w:t>
             </w:r>
@@ -459,17 +506,26 @@
             <w:r>
               <w:rPr>
                 <w:rFonts w:cstheme="minorHAnsi"/>
-                <w:sz w:val="20"/>
-                <w:szCs w:val="20"/>
-              </w:rPr>
-              <w:t>suspension_start_date</w:t>
+                <w:sz w:val="16"/>
+                <w:szCs w:val="16"/>
+              </w:rPr>
+              <w:t>suspension</w:t>
+            </w:r>
+            <w:proofErr w:type="gramEnd"/>
+            <w:r>
+              <w:rPr>
+                <w:rFonts w:cstheme="minorHAnsi"/>
+                <w:sz w:val="16"/>
+                <w:szCs w:val="16"/>
+              </w:rPr>
+              <w:t>_start_date</w:t>
             </w:r>
             <w:proofErr w:type="spellEnd"/>
             <w:r>
               <w:rPr>
                 <w:rFonts w:cstheme="minorHAnsi"/>
-                <w:sz w:val="20"/>
-                <w:szCs w:val="20"/>
+                <w:sz w:val="16"/>
+                <w:szCs w:val="16"/>
               </w:rPr>
               <w:t xml:space="preserve"> }}</w:t>
             </w:r>
@@ -479,12 +535,12 @@
       <w:tr>
         <w:trPr>
           <w:cantSplit/>
-          <w:trHeight w:val="225"/>
+          <w:trHeight w:val="231"/>
           <w:jc w:val="center"/>
         </w:trPr>
         <w:tc>
           <w:tcPr>
-            <w:tcW w:w="1975" w:type="dxa"/>
+            <w:tcW w:w="2051" w:type="dxa"/>
           </w:tcPr>
           <w:p>
             <w:pPr>
@@ -504,8 +560,8 @@
                 <w:rFonts w:cstheme="minorHAnsi"/>
                 <w:b/>
                 <w:bCs/>
-                <w:sz w:val="20"/>
-                <w:szCs w:val="20"/>
+                <w:sz w:val="16"/>
+                <w:szCs w:val="16"/>
               </w:rPr>
             </w:pPr>
             <w:r>
@@ -513,8 +569,8 @@
                 <w:rFonts w:cstheme="minorHAnsi"/>
                 <w:b/>
                 <w:bCs/>
-                <w:sz w:val="20"/>
-                <w:szCs w:val="20"/>
+                <w:sz w:val="16"/>
+                <w:szCs w:val="16"/>
               </w:rPr>
               <w:t>Driver’s License No.:</w:t>
             </w:r>
@@ -522,7 +578,7 @@
         </w:tc>
         <w:tc>
           <w:tcPr>
-            <w:tcW w:w="2981" w:type="dxa"/>
+            <w:tcW w:w="3178" w:type="dxa"/>
           </w:tcPr>
           <w:p>
             <w:pPr>
@@ -540,15 +596,16 @@
               </w:tabs>
               <w:rPr>
                 <w:rFonts w:cstheme="minorHAnsi"/>
-                <w:sz w:val="20"/>
-                <w:szCs w:val="20"/>
+                <w:sz w:val="16"/>
+                <w:szCs w:val="16"/>
               </w:rPr>
             </w:pPr>
-            <w:r>
-              <w:rPr>
-                <w:rFonts w:cstheme="minorHAnsi"/>
-                <w:sz w:val="20"/>
-                <w:szCs w:val="20"/>
+            <w:proofErr w:type="gramStart"/>
+            <w:r>
+              <w:rPr>
+                <w:rFonts w:cstheme="minorHAnsi"/>
+                <w:sz w:val="16"/>
+                <w:szCs w:val="16"/>
               </w:rPr>
               <w:t xml:space="preserve">{{ </w:t>
             </w:r>
@@ -556,17 +613,26 @@
             <w:r>
               <w:rPr>
                 <w:rFonts w:cstheme="minorHAnsi"/>
-                <w:sz w:val="20"/>
-                <w:szCs w:val="20"/>
-              </w:rPr>
-              <w:t>defendant.license_number</w:t>
+                <w:sz w:val="16"/>
+                <w:szCs w:val="16"/>
+              </w:rPr>
+              <w:t>defendant</w:t>
+            </w:r>
+            <w:proofErr w:type="gramEnd"/>
+            <w:r>
+              <w:rPr>
+                <w:rFonts w:cstheme="minorHAnsi"/>
+                <w:sz w:val="16"/>
+                <w:szCs w:val="16"/>
+              </w:rPr>
+              <w:t>.license_number</w:t>
             </w:r>
             <w:proofErr w:type="spellEnd"/>
             <w:r>
               <w:rPr>
                 <w:rFonts w:cstheme="minorHAnsi"/>
-                <w:sz w:val="20"/>
-                <w:szCs w:val="20"/>
+                <w:sz w:val="16"/>
+                <w:szCs w:val="16"/>
               </w:rPr>
               <w:t xml:space="preserve"> }}</w:t>
             </w:r>
@@ -574,7 +640,7 @@
         </w:tc>
         <w:tc>
           <w:tcPr>
-            <w:tcW w:w="2149" w:type="dxa"/>
+            <w:tcW w:w="2336" w:type="dxa"/>
           </w:tcPr>
           <w:p>
             <w:pPr>
@@ -594,8 +660,8 @@
                 <w:rFonts w:cstheme="minorHAnsi"/>
                 <w:b/>
                 <w:bCs/>
-                <w:sz w:val="20"/>
-                <w:szCs w:val="20"/>
+                <w:sz w:val="16"/>
+                <w:szCs w:val="16"/>
               </w:rPr>
             </w:pPr>
             <w:r>
@@ -603,8 +669,8 @@
                 <w:rFonts w:cstheme="minorHAnsi"/>
                 <w:b/>
                 <w:bCs/>
-                <w:sz w:val="20"/>
-                <w:szCs w:val="20"/>
+                <w:sz w:val="16"/>
+                <w:szCs w:val="16"/>
               </w:rPr>
               <w:t>Suspension End Date:</w:t>
             </w:r>
@@ -612,7 +678,7 @@
         </w:tc>
         <w:tc>
           <w:tcPr>
-            <w:tcW w:w="2245" w:type="dxa"/>
+            <w:tcW w:w="2523" w:type="dxa"/>
           </w:tcPr>
           <w:p>
             <w:pPr>
@@ -630,15 +696,16 @@
               </w:tabs>
               <w:rPr>
                 <w:rFonts w:cstheme="minorHAnsi"/>
-                <w:sz w:val="20"/>
-                <w:szCs w:val="20"/>
+                <w:sz w:val="16"/>
+                <w:szCs w:val="16"/>
               </w:rPr>
             </w:pPr>
-            <w:r>
-              <w:rPr>
-                <w:rFonts w:cstheme="minorHAnsi"/>
-                <w:sz w:val="20"/>
-                <w:szCs w:val="20"/>
+            <w:proofErr w:type="gramStart"/>
+            <w:r>
+              <w:rPr>
+                <w:rFonts w:cstheme="minorHAnsi"/>
+                <w:sz w:val="16"/>
+                <w:szCs w:val="16"/>
               </w:rPr>
               <w:t xml:space="preserve">{{ </w:t>
             </w:r>
@@ -646,17 +713,26 @@
             <w:r>
               <w:rPr>
                 <w:rFonts w:cstheme="minorHAnsi"/>
-                <w:sz w:val="20"/>
-                <w:szCs w:val="20"/>
-              </w:rPr>
-              <w:t>suspension_end_date</w:t>
+                <w:sz w:val="16"/>
+                <w:szCs w:val="16"/>
+              </w:rPr>
+              <w:t>suspension</w:t>
+            </w:r>
+            <w:proofErr w:type="gramEnd"/>
+            <w:r>
+              <w:rPr>
+                <w:rFonts w:cstheme="minorHAnsi"/>
+                <w:sz w:val="16"/>
+                <w:szCs w:val="16"/>
+              </w:rPr>
+              <w:t>_end_date</w:t>
             </w:r>
             <w:proofErr w:type="spellEnd"/>
             <w:r>
               <w:rPr>
                 <w:rFonts w:cstheme="minorHAnsi"/>
-                <w:sz w:val="20"/>
-                <w:szCs w:val="20"/>
+                <w:sz w:val="16"/>
+                <w:szCs w:val="16"/>
               </w:rPr>
               <w:t xml:space="preserve"> }}</w:t>
             </w:r>
@@ -666,12 +742,12 @@
       <w:tr>
         <w:trPr>
           <w:cantSplit/>
-          <w:trHeight w:val="225"/>
+          <w:trHeight w:val="231"/>
           <w:jc w:val="center"/>
         </w:trPr>
         <w:tc>
           <w:tcPr>
-            <w:tcW w:w="1975" w:type="dxa"/>
+            <w:tcW w:w="2051" w:type="dxa"/>
           </w:tcPr>
           <w:p>
             <w:pPr>
@@ -691,8 +767,8 @@
                 <w:rFonts w:cstheme="minorHAnsi"/>
                 <w:b/>
                 <w:bCs/>
-                <w:sz w:val="20"/>
-                <w:szCs w:val="20"/>
+                <w:sz w:val="16"/>
+                <w:szCs w:val="16"/>
               </w:rPr>
             </w:pPr>
             <w:r>
@@ -700,8 +776,8 @@
                 <w:rFonts w:cstheme="minorHAnsi"/>
                 <w:b/>
                 <w:bCs/>
-                <w:sz w:val="20"/>
-                <w:szCs w:val="20"/>
+                <w:sz w:val="16"/>
+                <w:szCs w:val="16"/>
               </w:rPr>
               <w:t>Driver’s Name:</w:t>
             </w:r>
@@ -709,7 +785,7 @@
         </w:tc>
         <w:tc>
           <w:tcPr>
-            <w:tcW w:w="2981" w:type="dxa"/>
+            <w:tcW w:w="3178" w:type="dxa"/>
           </w:tcPr>
           <w:p>
             <w:pPr>
@@ -727,15 +803,16 @@
               </w:tabs>
               <w:rPr>
                 <w:rFonts w:cstheme="minorHAnsi"/>
-                <w:sz w:val="20"/>
-                <w:szCs w:val="20"/>
+                <w:sz w:val="16"/>
+                <w:szCs w:val="16"/>
               </w:rPr>
             </w:pPr>
-            <w:r>
-              <w:rPr>
-                <w:rFonts w:cstheme="minorHAnsi"/>
-                <w:sz w:val="20"/>
-                <w:szCs w:val="20"/>
+            <w:proofErr w:type="gramStart"/>
+            <w:r>
+              <w:rPr>
+                <w:rFonts w:cstheme="minorHAnsi"/>
+                <w:sz w:val="16"/>
+                <w:szCs w:val="16"/>
               </w:rPr>
               <w:t xml:space="preserve">{{ </w:t>
             </w:r>
@@ -743,17 +820,26 @@
             <w:r>
               <w:rPr>
                 <w:rFonts w:cstheme="minorHAnsi"/>
-                <w:sz w:val="20"/>
-                <w:szCs w:val="20"/>
-              </w:rPr>
-              <w:t>defendant.first_name</w:t>
+                <w:sz w:val="16"/>
+                <w:szCs w:val="16"/>
+              </w:rPr>
+              <w:t>defendant</w:t>
+            </w:r>
+            <w:proofErr w:type="gramEnd"/>
+            <w:r>
+              <w:rPr>
+                <w:rFonts w:cstheme="minorHAnsi"/>
+                <w:sz w:val="16"/>
+                <w:szCs w:val="16"/>
+              </w:rPr>
+              <w:t>.first_name</w:t>
             </w:r>
             <w:proofErr w:type="spellEnd"/>
             <w:r>
               <w:rPr>
                 <w:rFonts w:cstheme="minorHAnsi"/>
-                <w:sz w:val="20"/>
-                <w:szCs w:val="20"/>
+                <w:sz w:val="16"/>
+                <w:szCs w:val="16"/>
               </w:rPr>
               <w:t xml:space="preserve"> }} {{ </w:t>
             </w:r>
@@ -761,8 +847,8 @@
             <w:r>
               <w:rPr>
                 <w:rFonts w:cstheme="minorHAnsi"/>
-                <w:sz w:val="20"/>
-                <w:szCs w:val="20"/>
+                <w:sz w:val="16"/>
+                <w:szCs w:val="16"/>
               </w:rPr>
               <w:t>defendant.last_name</w:t>
             </w:r>
@@ -770,8 +856,8 @@
             <w:r>
               <w:rPr>
                 <w:rFonts w:cstheme="minorHAnsi"/>
-                <w:sz w:val="20"/>
-                <w:szCs w:val="20"/>
+                <w:sz w:val="16"/>
+                <w:szCs w:val="16"/>
               </w:rPr>
               <w:t xml:space="preserve"> }}</w:t>
             </w:r>
@@ -779,7 +865,7 @@
         </w:tc>
         <w:tc>
           <w:tcPr>
-            <w:tcW w:w="2149" w:type="dxa"/>
+            <w:tcW w:w="2336" w:type="dxa"/>
           </w:tcPr>
           <w:p>
             <w:pPr>
@@ -799,8 +885,8 @@
                 <w:rFonts w:cstheme="minorHAnsi"/>
                 <w:b/>
                 <w:bCs/>
-                <w:sz w:val="20"/>
-                <w:szCs w:val="20"/>
+                <w:sz w:val="16"/>
+                <w:szCs w:val="16"/>
               </w:rPr>
             </w:pPr>
             <w:r>
@@ -808,8 +894,8 @@
                 <w:rFonts w:cstheme="minorHAnsi"/>
                 <w:b/>
                 <w:bCs/>
-                <w:sz w:val="20"/>
-                <w:szCs w:val="20"/>
+                <w:sz w:val="16"/>
+                <w:szCs w:val="16"/>
               </w:rPr>
               <w:t>Driver’s DOB:</w:t>
             </w:r>
@@ -817,7 +903,7 @@
         </w:tc>
         <w:tc>
           <w:tcPr>
-            <w:tcW w:w="2245" w:type="dxa"/>
+            <w:tcW w:w="2523" w:type="dxa"/>
           </w:tcPr>
           <w:p>
             <w:pPr>
@@ -835,15 +921,16 @@
               </w:tabs>
               <w:rPr>
                 <w:rFonts w:cstheme="minorHAnsi"/>
-                <w:sz w:val="20"/>
-                <w:szCs w:val="20"/>
+                <w:sz w:val="16"/>
+                <w:szCs w:val="16"/>
               </w:rPr>
             </w:pPr>
-            <w:r>
-              <w:rPr>
-                <w:rFonts w:cstheme="minorHAnsi"/>
-                <w:sz w:val="20"/>
-                <w:szCs w:val="20"/>
+            <w:proofErr w:type="gramStart"/>
+            <w:r>
+              <w:rPr>
+                <w:rFonts w:cstheme="minorHAnsi"/>
+                <w:sz w:val="16"/>
+                <w:szCs w:val="16"/>
               </w:rPr>
               <w:t xml:space="preserve">{{ </w:t>
             </w:r>
@@ -851,17 +938,26 @@
             <w:r>
               <w:rPr>
                 <w:rFonts w:cstheme="minorHAnsi"/>
-                <w:sz w:val="20"/>
-                <w:szCs w:val="20"/>
-              </w:rPr>
-              <w:t>defendant.birth_date</w:t>
+                <w:sz w:val="16"/>
+                <w:szCs w:val="16"/>
+              </w:rPr>
+              <w:t>defendant</w:t>
+            </w:r>
+            <w:proofErr w:type="gramEnd"/>
+            <w:r>
+              <w:rPr>
+                <w:rFonts w:cstheme="minorHAnsi"/>
+                <w:sz w:val="16"/>
+                <w:szCs w:val="16"/>
+              </w:rPr>
+              <w:t>.birth_date</w:t>
             </w:r>
             <w:proofErr w:type="spellEnd"/>
             <w:r>
               <w:rPr>
                 <w:rFonts w:cstheme="minorHAnsi"/>
-                <w:sz w:val="20"/>
-                <w:szCs w:val="20"/>
+                <w:sz w:val="16"/>
+                <w:szCs w:val="16"/>
               </w:rPr>
               <w:t xml:space="preserve"> }}</w:t>
             </w:r>
@@ -871,12 +967,12 @@
       <w:tr>
         <w:trPr>
           <w:cantSplit/>
-          <w:trHeight w:val="225"/>
+          <w:trHeight w:val="231"/>
           <w:jc w:val="center"/>
         </w:trPr>
         <w:tc>
           <w:tcPr>
-            <w:tcW w:w="1975" w:type="dxa"/>
+            <w:tcW w:w="2051" w:type="dxa"/>
           </w:tcPr>
           <w:p>
             <w:pPr>
@@ -896,8 +992,8 @@
                 <w:rFonts w:cstheme="minorHAnsi"/>
                 <w:b/>
                 <w:bCs/>
-                <w:sz w:val="20"/>
-                <w:szCs w:val="20"/>
+                <w:sz w:val="16"/>
+                <w:szCs w:val="16"/>
               </w:rPr>
             </w:pPr>
             <w:r>
@@ -905,8 +1001,8 @@
                 <w:rFonts w:cstheme="minorHAnsi"/>
                 <w:b/>
                 <w:bCs/>
-                <w:sz w:val="20"/>
-                <w:szCs w:val="20"/>
+                <w:sz w:val="16"/>
+                <w:szCs w:val="16"/>
               </w:rPr>
               <w:t>Driver’s Address:</w:t>
             </w:r>
@@ -914,7 +1010,7 @@
         </w:tc>
         <w:tc>
           <w:tcPr>
-            <w:tcW w:w="2981" w:type="dxa"/>
+            <w:tcW w:w="3178" w:type="dxa"/>
           </w:tcPr>
           <w:p>
             <w:pPr>
@@ -932,15 +1028,16 @@
               </w:tabs>
               <w:rPr>
                 <w:rFonts w:cstheme="minorHAnsi"/>
-                <w:sz w:val="20"/>
-                <w:szCs w:val="20"/>
+                <w:sz w:val="16"/>
+                <w:szCs w:val="16"/>
               </w:rPr>
             </w:pPr>
-            <w:r>
-              <w:rPr>
-                <w:rFonts w:cstheme="minorHAnsi"/>
-                <w:sz w:val="20"/>
-                <w:szCs w:val="20"/>
+            <w:proofErr w:type="gramStart"/>
+            <w:r>
+              <w:rPr>
+                <w:rFonts w:cstheme="minorHAnsi"/>
+                <w:sz w:val="16"/>
+                <w:szCs w:val="16"/>
               </w:rPr>
               <w:t xml:space="preserve">{{ </w:t>
             </w:r>
@@ -948,17 +1045,26 @@
             <w:r>
               <w:rPr>
                 <w:rFonts w:cstheme="minorHAnsi"/>
-                <w:sz w:val="20"/>
-                <w:szCs w:val="20"/>
-              </w:rPr>
-              <w:t>defendant.address</w:t>
+                <w:sz w:val="16"/>
+                <w:szCs w:val="16"/>
+              </w:rPr>
+              <w:t>defendant</w:t>
+            </w:r>
+            <w:proofErr w:type="gramEnd"/>
+            <w:r>
+              <w:rPr>
+                <w:rFonts w:cstheme="minorHAnsi"/>
+                <w:sz w:val="16"/>
+                <w:szCs w:val="16"/>
+              </w:rPr>
+              <w:t>.address</w:t>
             </w:r>
             <w:proofErr w:type="spellEnd"/>
             <w:r>
               <w:rPr>
                 <w:rFonts w:cstheme="minorHAnsi"/>
-                <w:sz w:val="20"/>
-                <w:szCs w:val="20"/>
+                <w:sz w:val="16"/>
+                <w:szCs w:val="16"/>
               </w:rPr>
               <w:t xml:space="preserve"> }}</w:t>
             </w:r>
@@ -966,7 +1072,7 @@
         </w:tc>
         <w:tc>
           <w:tcPr>
-            <w:tcW w:w="2149" w:type="dxa"/>
+            <w:tcW w:w="2336" w:type="dxa"/>
           </w:tcPr>
           <w:p>
             <w:pPr>
@@ -986,8 +1092,8 @@
                 <w:rFonts w:cstheme="minorHAnsi"/>
                 <w:b/>
                 <w:bCs/>
-                <w:sz w:val="20"/>
-                <w:szCs w:val="20"/>
+                <w:sz w:val="16"/>
+                <w:szCs w:val="16"/>
               </w:rPr>
             </w:pPr>
             <w:r>
@@ -995,8 +1101,8 @@
                 <w:rFonts w:cstheme="minorHAnsi"/>
                 <w:b/>
                 <w:bCs/>
-                <w:sz w:val="20"/>
-                <w:szCs w:val="20"/>
+                <w:sz w:val="16"/>
+                <w:szCs w:val="16"/>
               </w:rPr>
               <w:t>Driver’s City:</w:t>
             </w:r>
@@ -1004,7 +1110,7 @@
         </w:tc>
         <w:tc>
           <w:tcPr>
-            <w:tcW w:w="2245" w:type="dxa"/>
+            <w:tcW w:w="2523" w:type="dxa"/>
           </w:tcPr>
           <w:p>
             <w:pPr>
@@ -1022,15 +1128,16 @@
               </w:tabs>
               <w:rPr>
                 <w:rFonts w:cstheme="minorHAnsi"/>
-                <w:sz w:val="20"/>
-                <w:szCs w:val="20"/>
+                <w:sz w:val="16"/>
+                <w:szCs w:val="16"/>
               </w:rPr>
             </w:pPr>
-            <w:r>
-              <w:rPr>
-                <w:rFonts w:cstheme="minorHAnsi"/>
-                <w:sz w:val="20"/>
-                <w:szCs w:val="20"/>
+            <w:proofErr w:type="gramStart"/>
+            <w:r>
+              <w:rPr>
+                <w:rFonts w:cstheme="minorHAnsi"/>
+                <w:sz w:val="16"/>
+                <w:szCs w:val="16"/>
               </w:rPr>
               <w:t xml:space="preserve">{{ </w:t>
             </w:r>
@@ -1038,17 +1145,26 @@
             <w:r>
               <w:rPr>
                 <w:rFonts w:cstheme="minorHAnsi"/>
-                <w:sz w:val="20"/>
-                <w:szCs w:val="20"/>
-              </w:rPr>
-              <w:t>defendant.city</w:t>
+                <w:sz w:val="16"/>
+                <w:szCs w:val="16"/>
+              </w:rPr>
+              <w:t>defendant</w:t>
+            </w:r>
+            <w:proofErr w:type="gramEnd"/>
+            <w:r>
+              <w:rPr>
+                <w:rFonts w:cstheme="minorHAnsi"/>
+                <w:sz w:val="16"/>
+                <w:szCs w:val="16"/>
+              </w:rPr>
+              <w:t>.city</w:t>
             </w:r>
             <w:proofErr w:type="spellEnd"/>
             <w:r>
               <w:rPr>
                 <w:rFonts w:cstheme="minorHAnsi"/>
-                <w:sz w:val="20"/>
-                <w:szCs w:val="20"/>
+                <w:sz w:val="16"/>
+                <w:szCs w:val="16"/>
               </w:rPr>
               <w:t xml:space="preserve"> }}</w:t>
             </w:r>
@@ -1058,12 +1174,12 @@
       <w:tr>
         <w:trPr>
           <w:cantSplit/>
-          <w:trHeight w:val="225"/>
+          <w:trHeight w:val="231"/>
           <w:jc w:val="center"/>
         </w:trPr>
         <w:tc>
           <w:tcPr>
-            <w:tcW w:w="1975" w:type="dxa"/>
+            <w:tcW w:w="2051" w:type="dxa"/>
           </w:tcPr>
           <w:p>
             <w:pPr>
@@ -1083,8 +1199,8 @@
                 <w:rFonts w:cstheme="minorHAnsi"/>
                 <w:b/>
                 <w:bCs/>
-                <w:sz w:val="20"/>
-                <w:szCs w:val="20"/>
+                <w:sz w:val="16"/>
+                <w:szCs w:val="16"/>
               </w:rPr>
             </w:pPr>
             <w:r>
@@ -1092,8 +1208,8 @@
                 <w:rFonts w:cstheme="minorHAnsi"/>
                 <w:b/>
                 <w:bCs/>
-                <w:sz w:val="20"/>
-                <w:szCs w:val="20"/>
+                <w:sz w:val="16"/>
+                <w:szCs w:val="16"/>
               </w:rPr>
               <w:t>Driver’s State:</w:t>
             </w:r>
@@ -1101,7 +1217,7 @@
         </w:tc>
         <w:tc>
           <w:tcPr>
-            <w:tcW w:w="2981" w:type="dxa"/>
+            <w:tcW w:w="3178" w:type="dxa"/>
           </w:tcPr>
           <w:p>
             <w:pPr>
@@ -1119,15 +1235,16 @@
               </w:tabs>
               <w:rPr>
                 <w:rFonts w:cstheme="minorHAnsi"/>
-                <w:sz w:val="20"/>
-                <w:szCs w:val="20"/>
+                <w:sz w:val="16"/>
+                <w:szCs w:val="16"/>
               </w:rPr>
             </w:pPr>
-            <w:r>
-              <w:rPr>
-                <w:rFonts w:cstheme="minorHAnsi"/>
-                <w:sz w:val="20"/>
-                <w:szCs w:val="20"/>
+            <w:proofErr w:type="gramStart"/>
+            <w:r>
+              <w:rPr>
+                <w:rFonts w:cstheme="minorHAnsi"/>
+                <w:sz w:val="16"/>
+                <w:szCs w:val="16"/>
               </w:rPr>
               <w:t xml:space="preserve">{{ </w:t>
             </w:r>
@@ -1135,17 +1252,26 @@
             <w:r>
               <w:rPr>
                 <w:rFonts w:cstheme="minorHAnsi"/>
-                <w:sz w:val="20"/>
-                <w:szCs w:val="20"/>
-              </w:rPr>
-              <w:t>defendant.state</w:t>
+                <w:sz w:val="16"/>
+                <w:szCs w:val="16"/>
+              </w:rPr>
+              <w:t>defendant</w:t>
+            </w:r>
+            <w:proofErr w:type="gramEnd"/>
+            <w:r>
+              <w:rPr>
+                <w:rFonts w:cstheme="minorHAnsi"/>
+                <w:sz w:val="16"/>
+                <w:szCs w:val="16"/>
+              </w:rPr>
+              <w:t>.state</w:t>
             </w:r>
             <w:proofErr w:type="spellEnd"/>
             <w:r>
               <w:rPr>
                 <w:rFonts w:cstheme="minorHAnsi"/>
-                <w:sz w:val="20"/>
-                <w:szCs w:val="20"/>
+                <w:sz w:val="16"/>
+                <w:szCs w:val="16"/>
               </w:rPr>
               <w:t xml:space="preserve"> }}</w:t>
             </w:r>
@@ -1153,7 +1279,7 @@
         </w:tc>
         <w:tc>
           <w:tcPr>
-            <w:tcW w:w="2149" w:type="dxa"/>
+            <w:tcW w:w="2336" w:type="dxa"/>
           </w:tcPr>
           <w:p>
             <w:pPr>
@@ -1173,8 +1299,8 @@
                 <w:rFonts w:cstheme="minorHAnsi"/>
                 <w:b/>
                 <w:bCs/>
-                <w:sz w:val="20"/>
-                <w:szCs w:val="20"/>
+                <w:sz w:val="16"/>
+                <w:szCs w:val="16"/>
               </w:rPr>
             </w:pPr>
             <w:r>
@@ -1182,8 +1308,8 @@
                 <w:rFonts w:cstheme="minorHAnsi"/>
                 <w:b/>
                 <w:bCs/>
-                <w:sz w:val="20"/>
-                <w:szCs w:val="20"/>
+                <w:sz w:val="16"/>
+                <w:szCs w:val="16"/>
               </w:rPr>
               <w:t>Driver’s ZIP code:</w:t>
             </w:r>
@@ -1191,7 +1317,7 @@
         </w:tc>
         <w:tc>
           <w:tcPr>
-            <w:tcW w:w="2245" w:type="dxa"/>
+            <w:tcW w:w="2523" w:type="dxa"/>
           </w:tcPr>
           <w:p>
             <w:pPr>
@@ -1209,15 +1335,16 @@
               </w:tabs>
               <w:rPr>
                 <w:rFonts w:cstheme="minorHAnsi"/>
-                <w:sz w:val="20"/>
-                <w:szCs w:val="20"/>
+                <w:sz w:val="16"/>
+                <w:szCs w:val="16"/>
               </w:rPr>
             </w:pPr>
-            <w:r>
-              <w:rPr>
-                <w:rFonts w:cstheme="minorHAnsi"/>
-                <w:sz w:val="20"/>
-                <w:szCs w:val="20"/>
+            <w:proofErr w:type="gramStart"/>
+            <w:r>
+              <w:rPr>
+                <w:rFonts w:cstheme="minorHAnsi"/>
+                <w:sz w:val="16"/>
+                <w:szCs w:val="16"/>
               </w:rPr>
               <w:t xml:space="preserve">{{ </w:t>
             </w:r>
@@ -1225,17 +1352,26 @@
             <w:r>
               <w:rPr>
                 <w:rFonts w:cstheme="minorHAnsi"/>
-                <w:sz w:val="20"/>
-                <w:szCs w:val="20"/>
-              </w:rPr>
-              <w:t>defendant.zipcode</w:t>
+                <w:sz w:val="16"/>
+                <w:szCs w:val="16"/>
+              </w:rPr>
+              <w:t>defendant</w:t>
+            </w:r>
+            <w:proofErr w:type="gramEnd"/>
+            <w:r>
+              <w:rPr>
+                <w:rFonts w:cstheme="minorHAnsi"/>
+                <w:sz w:val="16"/>
+                <w:szCs w:val="16"/>
+              </w:rPr>
+              <w:t>.zipcode</w:t>
             </w:r>
             <w:proofErr w:type="spellEnd"/>
             <w:r>
               <w:rPr>
                 <w:rFonts w:cstheme="minorHAnsi"/>
-                <w:sz w:val="20"/>
-                <w:szCs w:val="20"/>
+                <w:sz w:val="16"/>
+                <w:szCs w:val="16"/>
               </w:rPr>
               <w:t xml:space="preserve"> }}</w:t>
             </w:r>
@@ -1245,68 +1381,86 @@
     </w:tbl>
     <w:p>
       <w:pPr>
-        <w:spacing w:after="0"/>
-        <w:rPr>
-          <w:rFonts w:cstheme="minorHAnsi"/>
-          <w:sz w:val="20"/>
-          <w:szCs w:val="20"/>
-        </w:rPr>
-      </w:pPr>
-    </w:p>
-    <w:p>
-      <w:pPr>
-        <w:spacing w:after="0"/>
-        <w:rPr>
-          <w:rFonts w:cstheme="minorHAnsi"/>
-          <w:sz w:val="20"/>
-          <w:szCs w:val="20"/>
-        </w:rPr>
-      </w:pPr>
-      <w:r>
-        <w:rPr>
-          <w:rFonts w:cstheme="minorHAnsi"/>
-          <w:sz w:val="20"/>
-          <w:szCs w:val="20"/>
-        </w:rPr>
-        <w:t>This came on 9/3/2022 on petition for limited driving privileges</w:t>
-      </w:r>
-      <w:r>
-        <w:rPr>
-          <w:rFonts w:cstheme="minorHAnsi"/>
-          <w:sz w:val="20"/>
-          <w:szCs w:val="20"/>
-        </w:rPr>
-        <w:t xml:space="preserve">. </w:t>
-      </w:r>
-      <w:r>
-        <w:rPr>
-          <w:rFonts w:cstheme="minorHAnsi"/>
-          <w:sz w:val="20"/>
-          <w:szCs w:val="20"/>
-        </w:rPr>
-        <w:t>Driving privileges are granted</w:t>
-      </w:r>
-      <w:r>
-        <w:rPr>
-          <w:rFonts w:cstheme="minorHAnsi"/>
-          <w:sz w:val="20"/>
-          <w:szCs w:val="20"/>
+        <w:spacing w:before="120" w:after="120" w:line="240" w:lineRule="auto"/>
+        <w:rPr>
+          <w:rFonts w:cstheme="minorHAnsi"/>
+          <w:sz w:val="16"/>
+          <w:szCs w:val="16"/>
+        </w:rPr>
+      </w:pPr>
+      <w:r>
+        <w:rPr>
+          <w:rFonts w:cstheme="minorHAnsi"/>
+          <w:sz w:val="16"/>
+          <w:szCs w:val="16"/>
+        </w:rPr>
+        <w:t xml:space="preserve">Upon consideration of the request for driving privileges filed on </w:t>
+      </w:r>
+      <w:proofErr w:type="gramStart"/>
+      <w:r>
+        <w:rPr>
+          <w:rFonts w:cstheme="minorHAnsi"/>
+          <w:sz w:val="16"/>
+          <w:szCs w:val="16"/>
+        </w:rPr>
+        <w:t xml:space="preserve">{{ </w:t>
+      </w:r>
+      <w:proofErr w:type="spellStart"/>
+      <w:r>
+        <w:rPr>
+          <w:rFonts w:cstheme="minorHAnsi"/>
+          <w:sz w:val="16"/>
+          <w:szCs w:val="16"/>
+        </w:rPr>
+        <w:t>motion</w:t>
+      </w:r>
+      <w:proofErr w:type="gramEnd"/>
+      <w:r>
+        <w:rPr>
+          <w:rFonts w:cstheme="minorHAnsi"/>
+          <w:sz w:val="16"/>
+          <w:szCs w:val="16"/>
+        </w:rPr>
+        <w:t>_file_date</w:t>
+      </w:r>
+      <w:proofErr w:type="spellEnd"/>
+      <w:r>
+        <w:rPr>
+          <w:rFonts w:cstheme="minorHAnsi"/>
+          <w:sz w:val="16"/>
+          <w:szCs w:val="16"/>
+        </w:rPr>
+        <w:t xml:space="preserve"> }}, driving</w:t>
+      </w:r>
+      <w:r>
+        <w:rPr>
+          <w:rFonts w:cstheme="minorHAnsi"/>
+          <w:sz w:val="16"/>
+          <w:szCs w:val="16"/>
+        </w:rPr>
+        <w:t xml:space="preserve"> privileges are granted</w:t>
+      </w:r>
+      <w:r>
+        <w:rPr>
+          <w:rFonts w:cstheme="minorHAnsi"/>
+          <w:sz w:val="16"/>
+          <w:szCs w:val="16"/>
         </w:rPr>
         <w:t xml:space="preserve"> starting on</w:t>
       </w:r>
       <w:r>
         <w:rPr>
           <w:rFonts w:cstheme="minorHAnsi"/>
-          <w:sz w:val="20"/>
-          <w:szCs w:val="20"/>
+          <w:sz w:val="16"/>
+          <w:szCs w:val="16"/>
         </w:rPr>
         <w:t xml:space="preserve"> </w:t>
       </w:r>
       <w:r>
         <w:rPr>
           <w:rFonts w:cstheme="minorHAnsi"/>
-          <w:sz w:val="20"/>
-          <w:szCs w:val="20"/>
+          <w:sz w:val="16"/>
+          <w:szCs w:val="16"/>
         </w:rPr>
         <w:t xml:space="preserve">{{ </w:t>
       </w:r>
@@ -1314,8 +1468,8 @@
       <w:r>
         <w:rPr>
           <w:rFonts w:cstheme="minorHAnsi"/>
-          <w:sz w:val="20"/>
-          <w:szCs w:val="20"/>
+          <w:sz w:val="16"/>
+          <w:szCs w:val="16"/>
         </w:rPr>
         <w:t>plea_trial_date</w:t>
       </w:r>
@@ -1323,24 +1477,24 @@
       <w:r>
         <w:rPr>
           <w:rFonts w:cstheme="minorHAnsi"/>
-          <w:sz w:val="20"/>
-          <w:szCs w:val="20"/>
+          <w:sz w:val="16"/>
+          <w:szCs w:val="16"/>
         </w:rPr>
         <w:t xml:space="preserve"> }}</w:t>
       </w:r>
       <w:r>
         <w:rPr>
           <w:rFonts w:cstheme="minorHAnsi"/>
-          <w:sz w:val="20"/>
-          <w:szCs w:val="20"/>
+          <w:sz w:val="16"/>
+          <w:szCs w:val="16"/>
         </w:rPr>
         <w:t xml:space="preserve"> </w:t>
       </w:r>
       <w:r>
         <w:rPr>
           <w:rFonts w:cstheme="minorHAnsi"/>
-          <w:sz w:val="20"/>
-          <w:szCs w:val="20"/>
+          <w:sz w:val="16"/>
+          <w:szCs w:val="16"/>
         </w:rPr>
         <w:t xml:space="preserve">for {{ </w:t>
       </w:r>
@@ -1348,8 +1502,8 @@
       <w:r>
         <w:rPr>
           <w:rFonts w:cstheme="minorHAnsi"/>
-          <w:sz w:val="20"/>
-          <w:szCs w:val="20"/>
+          <w:sz w:val="16"/>
+          <w:szCs w:val="16"/>
         </w:rPr>
         <w:t>defendant.first_name</w:t>
       </w:r>
@@ -1357,8 +1511,8 @@
       <w:r>
         <w:rPr>
           <w:rFonts w:cstheme="minorHAnsi"/>
-          <w:sz w:val="20"/>
-          <w:szCs w:val="20"/>
+          <w:sz w:val="16"/>
+          <w:szCs w:val="16"/>
         </w:rPr>
         <w:t xml:space="preserve"> }} {{ </w:t>
       </w:r>
@@ -1366,8 +1520,8 @@
       <w:r>
         <w:rPr>
           <w:rFonts w:cstheme="minorHAnsi"/>
-          <w:sz w:val="20"/>
-          <w:szCs w:val="20"/>
+          <w:sz w:val="16"/>
+          <w:szCs w:val="16"/>
         </w:rPr>
         <w:t>defendant.last_name</w:t>
       </w:r>
@@ -1375,42 +1529,32 @@
       <w:r>
         <w:rPr>
           <w:rFonts w:cstheme="minorHAnsi"/>
-          <w:sz w:val="20"/>
-          <w:szCs w:val="20"/>
+          <w:sz w:val="16"/>
+          <w:szCs w:val="16"/>
         </w:rPr>
         <w:t xml:space="preserve"> }} </w:t>
       </w:r>
       <w:r>
         <w:rPr>
           <w:rFonts w:cstheme="minorHAnsi"/>
-          <w:sz w:val="20"/>
-          <w:szCs w:val="20"/>
+          <w:sz w:val="16"/>
+          <w:szCs w:val="16"/>
         </w:rPr>
         <w:t>to/from home</w:t>
       </w:r>
       <w:r>
         <w:rPr>
           <w:rFonts w:cstheme="minorHAnsi"/>
-          <w:sz w:val="20"/>
-          <w:szCs w:val="20"/>
+          <w:sz w:val="16"/>
+          <w:szCs w:val="16"/>
         </w:rPr>
         <w:t xml:space="preserve"> only as specifically stated in this document.</w:t>
       </w:r>
-    </w:p>
-    <w:p>
-      <w:pPr>
-        <w:spacing w:after="0"/>
-        <w:rPr>
-          <w:rFonts w:cstheme="minorHAnsi"/>
-          <w:sz w:val="20"/>
-          <w:szCs w:val="20"/>
-        </w:rPr>
-      </w:pPr>
     </w:p>
     <w:tbl>
       <w:tblPr>
         <w:tblStyle w:val="TableGrid"/>
-        <w:tblW w:w="0" w:type="auto"/>
+        <w:tblW w:w="10032" w:type="dxa"/>
         <w:jc w:val="center"/>
         <w:tblBorders>
           <w:insideH w:val="none" w:sz="0" w:space="0" w:color="auto"/>
@@ -1419,18 +1563,18 @@
         <w:tblLook w:val="04A0" w:firstRow="1" w:lastRow="0" w:firstColumn="1" w:lastColumn="0" w:noHBand="0" w:noVBand="1"/>
       </w:tblPr>
       <w:tblGrid>
-        <w:gridCol w:w="3428"/>
-        <w:gridCol w:w="5174"/>
+        <w:gridCol w:w="3997"/>
+        <w:gridCol w:w="6035"/>
       </w:tblGrid>
       <w:tr>
         <w:trPr>
           <w:cantSplit/>
-          <w:trHeight w:val="217"/>
+          <w:trHeight w:val="230"/>
           <w:jc w:val="center"/>
         </w:trPr>
         <w:tc>
           <w:tcPr>
-            <w:tcW w:w="3428" w:type="dxa"/>
+            <w:tcW w:w="3997" w:type="dxa"/>
           </w:tcPr>
           <w:p>
             <w:pPr>
@@ -1450,8 +1594,8 @@
                 <w:rFonts w:cstheme="minorHAnsi"/>
                 <w:b/>
                 <w:bCs/>
-                <w:sz w:val="20"/>
-                <w:szCs w:val="20"/>
+                <w:sz w:val="16"/>
+                <w:szCs w:val="16"/>
               </w:rPr>
             </w:pPr>
             <w:r>
@@ -1459,26 +1603,16 @@
                 <w:rFonts w:cstheme="minorHAnsi"/>
                 <w:b/>
                 <w:bCs/>
-                <w:sz w:val="20"/>
-                <w:szCs w:val="20"/>
-              </w:rPr>
-              <w:t>Type of Privileges</w:t>
-            </w:r>
-            <w:r>
-              <w:rPr>
-                <w:rFonts w:cstheme="minorHAnsi"/>
-                <w:b/>
-                <w:bCs/>
-                <w:sz w:val="20"/>
-                <w:szCs w:val="20"/>
-              </w:rPr>
-              <w:t>:</w:t>
+                <w:sz w:val="16"/>
+                <w:szCs w:val="16"/>
+              </w:rPr>
+              <w:t>Type of Privileges:</w:t>
             </w:r>
           </w:p>
         </w:tc>
         <w:tc>
           <w:tcPr>
-            <w:tcW w:w="5174" w:type="dxa"/>
+            <w:tcW w:w="6035" w:type="dxa"/>
           </w:tcPr>
           <w:p>
             <w:pPr>
@@ -1496,8 +1630,8 @@
               </w:tabs>
               <w:rPr>
                 <w:rFonts w:cstheme="minorHAnsi"/>
-                <w:sz w:val="20"/>
-                <w:szCs w:val="20"/>
+                <w:sz w:val="16"/>
+                <w:szCs w:val="16"/>
               </w:rPr>
             </w:pPr>
           </w:p>
@@ -1506,12 +1640,12 @@
       <w:tr>
         <w:trPr>
           <w:cantSplit/>
-          <w:trHeight w:val="215"/>
+          <w:trHeight w:val="228"/>
           <w:jc w:val="center"/>
         </w:trPr>
         <w:tc>
           <w:tcPr>
-            <w:tcW w:w="3428" w:type="dxa"/>
+            <w:tcW w:w="3997" w:type="dxa"/>
           </w:tcPr>
           <w:p>
             <w:pPr>
@@ -1531,8 +1665,8 @@
                 <w:rFonts w:cstheme="minorHAnsi"/>
                 <w:b/>
                 <w:bCs/>
-                <w:sz w:val="20"/>
-                <w:szCs w:val="20"/>
+                <w:sz w:val="16"/>
+                <w:szCs w:val="16"/>
               </w:rPr>
             </w:pPr>
             <w:r>
@@ -1540,8 +1674,8 @@
                 <w:rFonts w:cstheme="minorHAnsi"/>
                 <w:b/>
                 <w:bCs/>
-                <w:sz w:val="20"/>
-                <w:szCs w:val="20"/>
+                <w:sz w:val="16"/>
+                <w:szCs w:val="16"/>
               </w:rPr>
               <w:t>Employer Name:</w:t>
             </w:r>
@@ -1549,7 +1683,7 @@
         </w:tc>
         <w:tc>
           <w:tcPr>
-            <w:tcW w:w="5174" w:type="dxa"/>
+            <w:tcW w:w="6035" w:type="dxa"/>
           </w:tcPr>
           <w:p>
             <w:pPr>
@@ -1567,8 +1701,8 @@
               </w:tabs>
               <w:rPr>
                 <w:rFonts w:cstheme="minorHAnsi"/>
-                <w:sz w:val="20"/>
-                <w:szCs w:val="20"/>
+                <w:sz w:val="16"/>
+                <w:szCs w:val="16"/>
               </w:rPr>
             </w:pPr>
           </w:p>
@@ -1577,12 +1711,12 @@
       <w:tr>
         <w:trPr>
           <w:cantSplit/>
-          <w:trHeight w:val="215"/>
+          <w:trHeight w:val="228"/>
           <w:jc w:val="center"/>
         </w:trPr>
         <w:tc>
           <w:tcPr>
-            <w:tcW w:w="3428" w:type="dxa"/>
+            <w:tcW w:w="3997" w:type="dxa"/>
           </w:tcPr>
           <w:p>
             <w:pPr>
@@ -1602,8 +1736,8 @@
                 <w:rFonts w:cstheme="minorHAnsi"/>
                 <w:b/>
                 <w:bCs/>
-                <w:sz w:val="20"/>
-                <w:szCs w:val="20"/>
+                <w:sz w:val="16"/>
+                <w:szCs w:val="16"/>
               </w:rPr>
             </w:pPr>
             <w:r>
@@ -1611,26 +1745,16 @@
                 <w:rFonts w:cstheme="minorHAnsi"/>
                 <w:b/>
                 <w:bCs/>
-                <w:sz w:val="20"/>
-                <w:szCs w:val="20"/>
-              </w:rPr>
-              <w:t>Employer Address</w:t>
-            </w:r>
-            <w:r>
-              <w:rPr>
-                <w:rFonts w:cstheme="minorHAnsi"/>
-                <w:b/>
-                <w:bCs/>
-                <w:sz w:val="20"/>
-                <w:szCs w:val="20"/>
-              </w:rPr>
-              <w:t>:</w:t>
+                <w:sz w:val="16"/>
+                <w:szCs w:val="16"/>
+              </w:rPr>
+              <w:t>Employer Address:</w:t>
             </w:r>
           </w:p>
         </w:tc>
         <w:tc>
           <w:tcPr>
-            <w:tcW w:w="5174" w:type="dxa"/>
+            <w:tcW w:w="6035" w:type="dxa"/>
           </w:tcPr>
           <w:p>
             <w:pPr>
@@ -1648,8 +1772,8 @@
               </w:tabs>
               <w:rPr>
                 <w:rFonts w:cstheme="minorHAnsi"/>
-                <w:sz w:val="20"/>
-                <w:szCs w:val="20"/>
+                <w:sz w:val="16"/>
+                <w:szCs w:val="16"/>
               </w:rPr>
             </w:pPr>
           </w:p>
@@ -1658,12 +1782,12 @@
       <w:tr>
         <w:trPr>
           <w:cantSplit/>
-          <w:trHeight w:val="215"/>
+          <w:trHeight w:val="228"/>
           <w:jc w:val="center"/>
         </w:trPr>
         <w:tc>
           <w:tcPr>
-            <w:tcW w:w="3428" w:type="dxa"/>
+            <w:tcW w:w="3997" w:type="dxa"/>
           </w:tcPr>
           <w:p>
             <w:pPr>
@@ -1683,8 +1807,8 @@
                 <w:rFonts w:cstheme="minorHAnsi"/>
                 <w:b/>
                 <w:bCs/>
-                <w:sz w:val="20"/>
-                <w:szCs w:val="20"/>
+                <w:sz w:val="16"/>
+                <w:szCs w:val="16"/>
               </w:rPr>
             </w:pPr>
             <w:r>
@@ -1692,8 +1816,8 @@
                 <w:rFonts w:cstheme="minorHAnsi"/>
                 <w:b/>
                 <w:bCs/>
-                <w:sz w:val="20"/>
-                <w:szCs w:val="20"/>
+                <w:sz w:val="16"/>
+                <w:szCs w:val="16"/>
               </w:rPr>
               <w:t>Days Permitted to Drive</w:t>
             </w:r>
@@ -1702,8 +1826,8 @@
                 <w:rFonts w:cstheme="minorHAnsi"/>
                 <w:b/>
                 <w:bCs/>
-                <w:sz w:val="20"/>
-                <w:szCs w:val="20"/>
+                <w:sz w:val="16"/>
+                <w:szCs w:val="16"/>
               </w:rPr>
               <w:t>:</w:t>
             </w:r>
@@ -1711,7 +1835,7 @@
         </w:tc>
         <w:tc>
           <w:tcPr>
-            <w:tcW w:w="5174" w:type="dxa"/>
+            <w:tcW w:w="6035" w:type="dxa"/>
           </w:tcPr>
           <w:p>
             <w:pPr>
@@ -1729,8 +1853,8 @@
               </w:tabs>
               <w:rPr>
                 <w:rFonts w:cstheme="minorHAnsi"/>
-                <w:sz w:val="20"/>
-                <w:szCs w:val="20"/>
+                <w:sz w:val="16"/>
+                <w:szCs w:val="16"/>
               </w:rPr>
             </w:pPr>
           </w:p>
@@ -1739,12 +1863,12 @@
       <w:tr>
         <w:trPr>
           <w:cantSplit/>
-          <w:trHeight w:val="215"/>
+          <w:trHeight w:val="228"/>
           <w:jc w:val="center"/>
         </w:trPr>
         <w:tc>
           <w:tcPr>
-            <w:tcW w:w="3428" w:type="dxa"/>
+            <w:tcW w:w="3997" w:type="dxa"/>
           </w:tcPr>
           <w:p>
             <w:pPr>
@@ -1764,8 +1888,8 @@
                 <w:rFonts w:cstheme="minorHAnsi"/>
                 <w:b/>
                 <w:bCs/>
-                <w:sz w:val="20"/>
-                <w:szCs w:val="20"/>
+                <w:sz w:val="16"/>
+                <w:szCs w:val="16"/>
               </w:rPr>
             </w:pPr>
             <w:r>
@@ -1773,8 +1897,8 @@
                 <w:rFonts w:cstheme="minorHAnsi"/>
                 <w:b/>
                 <w:bCs/>
-                <w:sz w:val="20"/>
-                <w:szCs w:val="20"/>
+                <w:sz w:val="16"/>
+                <w:szCs w:val="16"/>
               </w:rPr>
               <w:t>Hours Permitted to Drive</w:t>
             </w:r>
@@ -1783,8 +1907,8 @@
                 <w:rFonts w:cstheme="minorHAnsi"/>
                 <w:b/>
                 <w:bCs/>
-                <w:sz w:val="20"/>
-                <w:szCs w:val="20"/>
+                <w:sz w:val="16"/>
+                <w:szCs w:val="16"/>
               </w:rPr>
               <w:t>:</w:t>
             </w:r>
@@ -1792,7 +1916,7 @@
         </w:tc>
         <w:tc>
           <w:tcPr>
-            <w:tcW w:w="5174" w:type="dxa"/>
+            <w:tcW w:w="6035" w:type="dxa"/>
           </w:tcPr>
           <w:p>
             <w:pPr>
@@ -1810,8 +1934,8 @@
               </w:tabs>
               <w:rPr>
                 <w:rFonts w:cstheme="minorHAnsi"/>
-                <w:sz w:val="20"/>
-                <w:szCs w:val="20"/>
+                <w:sz w:val="16"/>
+                <w:szCs w:val="16"/>
               </w:rPr>
             </w:pPr>
           </w:p>
@@ -1820,12 +1944,12 @@
       <w:tr>
         <w:trPr>
           <w:cantSplit/>
-          <w:trHeight w:val="215"/>
+          <w:trHeight w:val="228"/>
           <w:jc w:val="center"/>
         </w:trPr>
         <w:tc>
           <w:tcPr>
-            <w:tcW w:w="3428" w:type="dxa"/>
+            <w:tcW w:w="3997" w:type="dxa"/>
           </w:tcPr>
           <w:p>
             <w:pPr>
@@ -1845,8 +1969,8 @@
                 <w:rFonts w:cstheme="minorHAnsi"/>
                 <w:b/>
                 <w:bCs/>
-                <w:sz w:val="20"/>
-                <w:szCs w:val="20"/>
+                <w:sz w:val="16"/>
+                <w:szCs w:val="16"/>
               </w:rPr>
             </w:pPr>
             <w:r>
@@ -1854,8 +1978,8 @@
                 <w:rFonts w:cstheme="minorHAnsi"/>
                 <w:b/>
                 <w:bCs/>
-                <w:sz w:val="20"/>
-                <w:szCs w:val="20"/>
+                <w:sz w:val="16"/>
+                <w:szCs w:val="16"/>
               </w:rPr>
               <w:t>Conditions:</w:t>
             </w:r>
@@ -1863,7 +1987,7 @@
         </w:tc>
         <w:tc>
           <w:tcPr>
-            <w:tcW w:w="5174" w:type="dxa"/>
+            <w:tcW w:w="6035" w:type="dxa"/>
           </w:tcPr>
           <w:p>
             <w:pPr>
@@ -1881,8 +2005,8 @@
               </w:tabs>
               <w:rPr>
                 <w:rFonts w:cstheme="minorHAnsi"/>
-                <w:sz w:val="20"/>
-                <w:szCs w:val="20"/>
+                <w:sz w:val="16"/>
+                <w:szCs w:val="16"/>
               </w:rPr>
             </w:pPr>
           </w:p>
@@ -1891,40 +2015,375 @@
     </w:tbl>
     <w:p>
       <w:pPr>
-        <w:spacing w:after="0"/>
-        <w:rPr>
-          <w:rFonts w:cstheme="minorHAnsi"/>
-          <w:sz w:val="20"/>
-          <w:szCs w:val="20"/>
+        <w:spacing w:after="0" w:line="240" w:lineRule="auto"/>
+        <w:rPr>
+          <w:rFonts w:cstheme="minorHAnsi"/>
+          <w:sz w:val="16"/>
+          <w:szCs w:val="16"/>
         </w:rPr>
       </w:pPr>
     </w:p>
     <w:p>
       <w:pPr>
-        <w:spacing w:after="0"/>
-        <w:rPr>
-          <w:rFonts w:cstheme="minorHAnsi"/>
-          <w:sz w:val="20"/>
-          <w:szCs w:val="20"/>
-        </w:rPr>
-      </w:pPr>
-      <w:r>
+        <w:spacing w:after="0" w:line="240" w:lineRule="auto"/>
+        <w:rPr>
+          <w:rFonts w:cstheme="minorHAnsi"/>
+          <w:sz w:val="16"/>
+          <w:szCs w:val="16"/>
+        </w:rPr>
+      </w:pPr>
+      <w:r>
+        <w:rPr>
+          <w:rFonts w:cstheme="minorHAnsi"/>
+          <w:sz w:val="16"/>
+          <w:szCs w:val="16"/>
+        </w:rPr>
+        <w:t xml:space="preserve">Driver </w:t>
+      </w:r>
+      <w:r>
+        <w:rPr>
+          <w:rFonts w:cstheme="minorHAnsi"/>
+          <w:sz w:val="16"/>
+          <w:szCs w:val="16"/>
+        </w:rPr>
+        <w:t xml:space="preserve">(Defendant) </w:t>
+      </w:r>
+      <w:r>
+        <w:rPr>
+          <w:rFonts w:cstheme="minorHAnsi"/>
+          <w:sz w:val="16"/>
+          <w:szCs w:val="16"/>
+        </w:rPr>
+        <w:t>shall carry certified copy of this document when operating a vehicle, have an unexpired driver’s license, and be otherwise valid to drive and covered by insurance pursuant to RC 4509.101.</w:t>
+      </w:r>
+      <w:r>
+        <w:rPr>
+          <w:rFonts w:cstheme="minorHAnsi"/>
+          <w:sz w:val="16"/>
+          <w:szCs w:val="16"/>
+        </w:rPr>
+        <w:t xml:space="preserve"> </w:t>
+      </w:r>
+      <w:r>
+        <w:rPr>
+          <w:rFonts w:cstheme="minorHAnsi"/>
+          <w:sz w:val="16"/>
+          <w:szCs w:val="16"/>
+        </w:rPr>
+        <w:t xml:space="preserve">Driver shall comply with terms of Community Control and be current on payment of fines and costs. </w:t>
+      </w:r>
+    </w:p>
+    <w:p>
+      <w:pPr>
+        <w:spacing w:after="0" w:line="240" w:lineRule="auto"/>
         <w:rPr>
           <w:rFonts w:cstheme="minorHAnsi"/>
           <w:b/>
           <w:bCs/>
-          <w:sz w:val="20"/>
-          <w:szCs w:val="20"/>
-        </w:rPr>
-        <w:t>ADDITIONAL DRIVING TIME PERMITTED:</w:t>
-      </w:r>
-      <w:r>
-        <w:rPr>
-          <w:rFonts w:cstheme="minorHAnsi"/>
-          <w:sz w:val="20"/>
-          <w:szCs w:val="20"/>
+          <w:sz w:val="16"/>
+          <w:szCs w:val="16"/>
+        </w:rPr>
+      </w:pPr>
+    </w:p>
+    <w:p>
+      <w:pPr>
+        <w:spacing w:after="0" w:line="240" w:lineRule="auto"/>
+        <w:rPr>
+          <w:rFonts w:cstheme="minorHAnsi"/>
+          <w:sz w:val="16"/>
+          <w:szCs w:val="16"/>
+        </w:rPr>
+      </w:pPr>
+      <w:r>
+        <w:rPr>
+          <w:rFonts w:cstheme="minorHAnsi"/>
+          <w:b/>
+          <w:bCs/>
+          <w:sz w:val="16"/>
+          <w:szCs w:val="16"/>
+        </w:rPr>
+        <w:t>DRIVING RESTRICTIONS</w:t>
+      </w:r>
+      <w:r>
+        <w:rPr>
+          <w:rFonts w:cstheme="minorHAnsi"/>
+          <w:b/>
+          <w:bCs/>
+          <w:sz w:val="16"/>
+          <w:szCs w:val="16"/>
+        </w:rPr>
+        <w:t xml:space="preserve">. </w:t>
+      </w:r>
+      <w:r>
+        <w:rPr>
+          <w:rFonts w:cstheme="minorHAnsi"/>
+          <w:sz w:val="16"/>
+          <w:szCs w:val="16"/>
+        </w:rPr>
+        <w:t xml:space="preserve">Any restrictions listed are not required on employer owned (excluding businesses partly or wholly owned or controlled by petitioner) vehicle not used for commuting purposes </w:t>
+      </w:r>
+      <w:proofErr w:type="gramStart"/>
+      <w:r>
+        <w:rPr>
+          <w:rFonts w:cstheme="minorHAnsi"/>
+          <w:sz w:val="16"/>
+          <w:szCs w:val="16"/>
+        </w:rPr>
+        <w:t>as long as</w:t>
+      </w:r>
+      <w:proofErr w:type="gramEnd"/>
+      <w:r>
+        <w:rPr>
+          <w:rFonts w:cstheme="minorHAnsi"/>
+          <w:sz w:val="16"/>
+          <w:szCs w:val="16"/>
+        </w:rPr>
+        <w:t xml:space="preserve"> employer/supervisor acknowledges notice of this restriction. R.C. 4503.231(B), 4510.43(C).</w:t>
+      </w:r>
+    </w:p>
+    <w:p>
+      <w:pPr>
+        <w:pStyle w:val="ListParagraph"/>
+        <w:numPr>
+          <w:ilvl w:val="0"/>
+          <w:numId w:val="6"/>
+        </w:numPr>
+        <w:spacing w:after="0" w:line="240" w:lineRule="auto"/>
+        <w:rPr>
+          <w:rFonts w:cstheme="minorHAnsi"/>
+          <w:b/>
+          <w:bCs/>
+          <w:sz w:val="16"/>
+          <w:szCs w:val="16"/>
+        </w:rPr>
+      </w:pPr>
+      <w:r>
+        <w:rPr>
+          <w:rFonts w:cstheme="minorHAnsi"/>
+          <w:b/>
+          <w:bCs/>
+          <w:sz w:val="16"/>
+          <w:szCs w:val="16"/>
+        </w:rPr>
+        <w:t xml:space="preserve">No CDL Privileges. </w:t>
+      </w:r>
+      <w:r>
+        <w:rPr>
+          <w:rFonts w:cstheme="minorHAnsi"/>
+          <w:sz w:val="16"/>
+          <w:szCs w:val="16"/>
+        </w:rPr>
+        <w:t>Pursuant to R.C. 4506.161, this document does not allow operation of a commercial vehicle if defendant’s Commercial Driver’s License (CDL) is suspended or disqualified.</w:t>
+      </w:r>
+    </w:p>
+    <w:p>
+      <w:pPr>
+        <w:pStyle w:val="ListParagraph"/>
+        <w:numPr>
+          <w:ilvl w:val="0"/>
+          <w:numId w:val="5"/>
+        </w:numPr>
+        <w:spacing w:after="0" w:line="240" w:lineRule="auto"/>
+        <w:rPr>
+          <w:rFonts w:cstheme="minorHAnsi"/>
+          <w:sz w:val="16"/>
+          <w:szCs w:val="16"/>
+        </w:rPr>
+      </w:pPr>
+      <w:r>
+        <w:rPr>
+          <w:rFonts w:cstheme="minorHAnsi"/>
+          <w:b/>
+          <w:bCs/>
+          <w:sz w:val="16"/>
+          <w:szCs w:val="16"/>
+        </w:rPr>
+        <w:t xml:space="preserve">Restricted Vehicle ID Tags Required. </w:t>
+      </w:r>
+      <w:r>
+        <w:rPr>
+          <w:rFonts w:cstheme="minorHAnsi"/>
+          <w:sz w:val="16"/>
+          <w:szCs w:val="16"/>
+        </w:rPr>
+        <w:t>Driver (Defendant) shall only operate a vehicle with</w:t>
+      </w:r>
+      <w:r>
+        <w:rPr>
+          <w:rFonts w:cstheme="minorHAnsi"/>
+          <w:sz w:val="16"/>
+          <w:szCs w:val="16"/>
+        </w:rPr>
+        <w:t xml:space="preserve"> unobscured restricted I.D. tags per RC 4503.2131/4507.02(B). Vehicles registered outside OHIO require special OBMV decal. </w:t>
+      </w:r>
+    </w:p>
+    <w:p>
+      <w:pPr>
+        <w:pStyle w:val="ListParagraph"/>
+        <w:numPr>
+          <w:ilvl w:val="0"/>
+          <w:numId w:val="5"/>
+        </w:numPr>
+        <w:spacing w:after="0" w:line="240" w:lineRule="auto"/>
+        <w:rPr>
+          <w:rFonts w:cstheme="minorHAnsi"/>
+          <w:sz w:val="16"/>
+          <w:szCs w:val="16"/>
+        </w:rPr>
+      </w:pPr>
+      <w:r>
+        <w:rPr>
+          <w:rFonts w:cstheme="minorHAnsi"/>
+          <w:b/>
+          <w:bCs/>
+          <w:sz w:val="16"/>
+          <w:szCs w:val="16"/>
+        </w:rPr>
+        <w:t xml:space="preserve">Certified Ignition Interlock Device Required. </w:t>
+      </w:r>
+      <w:r>
+        <w:rPr>
+          <w:rFonts w:cstheme="minorHAnsi"/>
+          <w:sz w:val="16"/>
+          <w:szCs w:val="16"/>
+        </w:rPr>
+        <w:t xml:space="preserve">Driver (Defendant) </w:t>
+      </w:r>
+      <w:r>
+        <w:rPr>
+          <w:rFonts w:cstheme="minorHAnsi"/>
+          <w:sz w:val="16"/>
+          <w:szCs w:val="16"/>
+        </w:rPr>
+        <w:t xml:space="preserve">shall </w:t>
+      </w:r>
+      <w:r>
+        <w:rPr>
+          <w:rFonts w:cstheme="minorHAnsi"/>
+          <w:sz w:val="16"/>
+          <w:szCs w:val="16"/>
+        </w:rPr>
+        <w:t>only operate vehicle</w:t>
+      </w:r>
+      <w:r>
+        <w:rPr>
+          <w:rFonts w:cstheme="minorHAnsi"/>
+          <w:sz w:val="16"/>
+          <w:szCs w:val="16"/>
+        </w:rPr>
+        <w:t xml:space="preserve"> equipped with functional, certified ignition interlock device</w:t>
+      </w:r>
+      <w:r>
+        <w:rPr>
+          <w:rFonts w:cstheme="minorHAnsi"/>
+          <w:sz w:val="16"/>
+          <w:szCs w:val="16"/>
+        </w:rPr>
+        <w:t>.</w:t>
+      </w:r>
+      <w:r>
+        <w:rPr>
+          <w:rFonts w:cstheme="minorHAnsi"/>
+          <w:sz w:val="16"/>
+          <w:szCs w:val="16"/>
         </w:rPr>
         <w:t xml:space="preserve"> </w:t>
+      </w:r>
+      <w:r>
+        <w:rPr>
+          <w:rFonts w:cstheme="minorHAnsi"/>
+          <w:sz w:val="16"/>
+          <w:szCs w:val="16"/>
+        </w:rPr>
+        <w:t>I</w:t>
+      </w:r>
+      <w:r>
+        <w:rPr>
+          <w:rFonts w:cstheme="minorHAnsi"/>
+          <w:sz w:val="16"/>
+          <w:szCs w:val="16"/>
+        </w:rPr>
+        <w:t>f device is circumvented, tampered with, or prevents starting vehicle due to alcoholic concentration, the court may double the period that device is required and/or the period of suspension</w:t>
+      </w:r>
+      <w:r>
+        <w:rPr>
+          <w:rFonts w:cstheme="minorHAnsi"/>
+          <w:sz w:val="16"/>
+          <w:szCs w:val="16"/>
+        </w:rPr>
+        <w:t>.</w:t>
+      </w:r>
+    </w:p>
+    <w:p>
+      <w:pPr>
+        <w:spacing w:after="0" w:line="240" w:lineRule="auto"/>
+        <w:rPr>
+          <w:rFonts w:cstheme="minorHAnsi"/>
+          <w:sz w:val="16"/>
+          <w:szCs w:val="16"/>
+        </w:rPr>
+      </w:pPr>
+    </w:p>
+    <w:p>
+      <w:pPr>
+        <w:spacing w:after="0" w:line="240" w:lineRule="auto"/>
+        <w:rPr>
+          <w:rFonts w:cstheme="minorHAnsi"/>
+          <w:sz w:val="16"/>
+          <w:szCs w:val="16"/>
+        </w:rPr>
+      </w:pPr>
+      <w:r>
+        <w:rPr>
+          <w:rFonts w:cstheme="minorHAnsi"/>
+          <w:b/>
+          <w:bCs/>
+          <w:sz w:val="16"/>
+          <w:szCs w:val="16"/>
+        </w:rPr>
+        <w:t>CONDITIONS AND PRIVILEGES</w:t>
+      </w:r>
+      <w:r>
+        <w:rPr>
+          <w:rFonts w:cstheme="minorHAnsi"/>
+          <w:b/>
+          <w:bCs/>
+          <w:sz w:val="16"/>
+          <w:szCs w:val="16"/>
+        </w:rPr>
+        <w:t xml:space="preserve">. </w:t>
+      </w:r>
+      <w:r>
+        <w:rPr>
+          <w:rFonts w:cstheme="minorHAnsi"/>
+          <w:sz w:val="16"/>
+          <w:szCs w:val="16"/>
+        </w:rPr>
+        <w:t xml:space="preserve">In addition to the times and locations listed above, </w:t>
+      </w:r>
+      <w:r>
+        <w:rPr>
+          <w:rFonts w:cstheme="minorHAnsi"/>
+          <w:sz w:val="16"/>
+          <w:szCs w:val="16"/>
+        </w:rPr>
+        <w:t>D</w:t>
+      </w:r>
+      <w:r>
+        <w:rPr>
+          <w:rFonts w:cstheme="minorHAnsi"/>
+          <w:sz w:val="16"/>
+          <w:szCs w:val="16"/>
+        </w:rPr>
+        <w:t xml:space="preserve">river (Defendant) may also </w:t>
+      </w:r>
+      <w:r>
+        <w:rPr>
+          <w:rFonts w:cstheme="minorHAnsi"/>
+          <w:sz w:val="16"/>
+          <w:szCs w:val="16"/>
+        </w:rPr>
+        <w:t>drive for the following reasons:</w:t>
       </w:r>
     </w:p>
     <w:p>
@@ -1934,28 +2393,20 @@
           <w:ilvl w:val="0"/>
           <w:numId w:val="4"/>
         </w:numPr>
-        <w:spacing w:after="0"/>
-        <w:rPr>
-          <w:rFonts w:cstheme="minorHAnsi"/>
-          <w:sz w:val="20"/>
-          <w:szCs w:val="20"/>
-        </w:rPr>
-      </w:pPr>
-      <w:r>
-        <w:rPr>
-          <w:rFonts w:cstheme="minorHAnsi"/>
-          <w:sz w:val="20"/>
-          <w:szCs w:val="20"/>
-        </w:rPr>
-        <w:t>At times other than shown above with reasonable commute time to/from home/work/school, Delaware Municipal Court</w:t>
-      </w:r>
-      <w:r>
-        <w:rPr>
-          <w:rFonts w:cstheme="minorHAnsi"/>
-          <w:sz w:val="20"/>
-          <w:szCs w:val="20"/>
-        </w:rPr>
-        <w:t>;</w:t>
+        <w:spacing w:after="0" w:line="240" w:lineRule="auto"/>
+        <w:rPr>
+          <w:rFonts w:cstheme="minorHAnsi"/>
+          <w:sz w:val="16"/>
+          <w:szCs w:val="16"/>
+        </w:rPr>
+      </w:pPr>
+      <w:r>
+        <w:rPr>
+          <w:rFonts w:cstheme="minorHAnsi"/>
+          <w:sz w:val="16"/>
+          <w:szCs w:val="16"/>
+        </w:rPr>
+        <w:t>To attend certified 72-hr driver intervention program, Alcoholics Anonymous meeting(s), and/or scheduled alcohol/drug treatment or counseling session(s) with agency documentation of schedule.</w:t>
       </w:r>
     </w:p>
     <w:p>
@@ -1965,341 +2416,36 @@
           <w:ilvl w:val="0"/>
           <w:numId w:val="4"/>
         </w:numPr>
-        <w:spacing w:after="0"/>
-        <w:rPr>
-          <w:rFonts w:cstheme="minorHAnsi"/>
-          <w:sz w:val="20"/>
-          <w:szCs w:val="20"/>
-        </w:rPr>
-      </w:pPr>
-      <w:r>
-        <w:rPr>
-          <w:rFonts w:cstheme="minorHAnsi"/>
-          <w:sz w:val="20"/>
-          <w:szCs w:val="20"/>
-        </w:rPr>
-        <w:t xml:space="preserve">For </w:t>
-      </w:r>
-      <w:r>
-        <w:rPr>
-          <w:rFonts w:cstheme="minorHAnsi"/>
-          <w:sz w:val="20"/>
-          <w:szCs w:val="20"/>
-        </w:rPr>
-        <w:t>Community Service with log of location(s) and times and signed/approved documentation from business, Delaware County Jail</w:t>
-      </w:r>
-      <w:r>
-        <w:rPr>
-          <w:rFonts w:cstheme="minorHAnsi"/>
-          <w:sz w:val="20"/>
-          <w:szCs w:val="20"/>
-        </w:rPr>
-        <w:t>; and</w:t>
-      </w:r>
-    </w:p>
-    <w:p>
-      <w:pPr>
-        <w:pStyle w:val="ListParagraph"/>
-        <w:numPr>
-          <w:ilvl w:val="0"/>
-          <w:numId w:val="4"/>
-        </w:numPr>
-        <w:spacing w:after="0"/>
-        <w:rPr>
-          <w:rFonts w:cstheme="minorHAnsi"/>
-          <w:sz w:val="20"/>
-          <w:szCs w:val="20"/>
-        </w:rPr>
-      </w:pPr>
-      <w:r>
-        <w:rPr>
-          <w:rFonts w:cstheme="minorHAnsi"/>
-          <w:sz w:val="20"/>
-          <w:szCs w:val="20"/>
-        </w:rPr>
-        <w:t xml:space="preserve">To attend </w:t>
-      </w:r>
-      <w:r>
-        <w:rPr>
-          <w:rFonts w:cstheme="minorHAnsi"/>
-          <w:sz w:val="20"/>
-          <w:szCs w:val="20"/>
-        </w:rPr>
-        <w:t>certified 72-hr driver intervention program, Alcoholics Anonymous meeting(s), and/or scheduled alcohol/drug treatment or counseling session(s) with agency documentation of schedule.</w:t>
-      </w:r>
-    </w:p>
-    <w:p>
-      <w:pPr>
-        <w:spacing w:after="0"/>
-        <w:rPr>
-          <w:rFonts w:cstheme="minorHAnsi"/>
-          <w:b/>
-          <w:bCs/>
-          <w:sz w:val="20"/>
-          <w:szCs w:val="20"/>
-        </w:rPr>
-      </w:pPr>
-      <w:r>
-        <w:rPr>
-          <w:rFonts w:cstheme="minorHAnsi"/>
-          <w:b/>
-          <w:bCs/>
-          <w:sz w:val="20"/>
-          <w:szCs w:val="20"/>
-        </w:rPr>
-        <w:t>Pursuant to R.C. 4506.161, this document</w:t>
-      </w:r>
-      <w:r>
-        <w:rPr>
-          <w:rFonts w:cstheme="minorHAnsi"/>
-          <w:b/>
-          <w:bCs/>
-          <w:sz w:val="20"/>
-          <w:szCs w:val="20"/>
-        </w:rPr>
-        <w:t xml:space="preserve"> </w:t>
-      </w:r>
-      <w:r>
-        <w:rPr>
-          <w:rFonts w:cstheme="minorHAnsi"/>
-          <w:b/>
-          <w:bCs/>
-          <w:sz w:val="20"/>
-          <w:szCs w:val="20"/>
-        </w:rPr>
-        <w:t>does not allow operation of a commercial vehicle if defendant’s Commercial Driver’s License (CDL) is suspended or disqualified.</w:t>
-      </w:r>
-    </w:p>
-    <w:p>
-      <w:pPr>
-        <w:spacing w:after="0"/>
-        <w:rPr>
-          <w:rFonts w:cstheme="minorHAnsi"/>
-          <w:sz w:val="20"/>
-          <w:szCs w:val="20"/>
-        </w:rPr>
-      </w:pPr>
-    </w:p>
-    <w:p>
-      <w:pPr>
-        <w:spacing w:after="0"/>
-        <w:rPr>
-          <w:rFonts w:cstheme="minorHAnsi"/>
-          <w:sz w:val="20"/>
-          <w:szCs w:val="20"/>
-        </w:rPr>
-      </w:pPr>
-      <w:r>
-        <w:rPr>
-          <w:rFonts w:cstheme="minorHAnsi"/>
-          <w:b/>
-          <w:bCs/>
-          <w:sz w:val="20"/>
-          <w:szCs w:val="20"/>
-        </w:rPr>
-        <w:t>DRIVING RESTRICTIONS</w:t>
-      </w:r>
-      <w:r>
-        <w:rPr>
-          <w:rFonts w:cstheme="minorHAnsi"/>
-          <w:b/>
-          <w:bCs/>
-          <w:sz w:val="20"/>
-          <w:szCs w:val="20"/>
-        </w:rPr>
-        <w:t xml:space="preserve">. </w:t>
-      </w:r>
-      <w:r>
-        <w:rPr>
-          <w:rFonts w:cstheme="minorHAnsi"/>
-          <w:sz w:val="20"/>
-          <w:szCs w:val="20"/>
-        </w:rPr>
-        <w:t>Any restrictions listed are not</w:t>
-      </w:r>
-      <w:r>
-        <w:rPr>
-          <w:rFonts w:cstheme="minorHAnsi"/>
-          <w:sz w:val="20"/>
-          <w:szCs w:val="20"/>
-        </w:rPr>
-        <w:t xml:space="preserve"> required on employer owned (excluding businesses partly or wholly owned or controlled by petitioner) vehicle not used for commuting purposes as long as employer/supervisor acknowledges notice of this restriction. R.C. 4503.231(B), 4510.43(C).</w:t>
-      </w:r>
-    </w:p>
-    <w:p>
-      <w:pPr>
-        <w:pStyle w:val="ListParagraph"/>
-        <w:numPr>
-          <w:ilvl w:val="0"/>
-          <w:numId w:val="5"/>
-        </w:numPr>
-        <w:spacing w:after="0"/>
-        <w:rPr>
-          <w:rFonts w:cstheme="minorHAnsi"/>
-          <w:sz w:val="20"/>
-          <w:szCs w:val="20"/>
-        </w:rPr>
-      </w:pPr>
-      <w:r>
-        <w:rPr>
-          <w:rFonts w:cstheme="minorHAnsi"/>
-          <w:b/>
-          <w:bCs/>
-          <w:sz w:val="20"/>
-          <w:szCs w:val="20"/>
-        </w:rPr>
-        <w:t xml:space="preserve">Restricted Vehicle ID Tags Required. </w:t>
-      </w:r>
-      <w:r>
-        <w:rPr>
-          <w:rFonts w:cstheme="minorHAnsi"/>
-          <w:sz w:val="20"/>
-          <w:szCs w:val="20"/>
-        </w:rPr>
-        <w:t>Driver (Defendant) shall only operate a vehicle with</w:t>
-      </w:r>
-      <w:r>
-        <w:rPr>
-          <w:rFonts w:cstheme="minorHAnsi"/>
-          <w:sz w:val="20"/>
-          <w:szCs w:val="20"/>
-        </w:rPr>
-        <w:t xml:space="preserve"> unobscured restricted I.D. tags per RC 4503.2131/4507.02(B). Vehicles registered outside OHIO require special OBMV decal. </w:t>
-      </w:r>
-    </w:p>
-    <w:p>
-      <w:pPr>
-        <w:pStyle w:val="ListParagraph"/>
-        <w:numPr>
-          <w:ilvl w:val="0"/>
-          <w:numId w:val="5"/>
-        </w:numPr>
-        <w:spacing w:after="0"/>
-        <w:rPr>
-          <w:rFonts w:cstheme="minorHAnsi"/>
-          <w:sz w:val="20"/>
-          <w:szCs w:val="20"/>
-        </w:rPr>
-      </w:pPr>
-      <w:r>
-        <w:rPr>
-          <w:rFonts w:cstheme="minorHAnsi"/>
-          <w:b/>
-          <w:bCs/>
-          <w:sz w:val="20"/>
-          <w:szCs w:val="20"/>
-        </w:rPr>
-        <w:t xml:space="preserve">Certified Ignition Interlock Device Required. </w:t>
-      </w:r>
-      <w:r>
-        <w:rPr>
-          <w:rFonts w:cstheme="minorHAnsi"/>
-          <w:sz w:val="20"/>
-          <w:szCs w:val="20"/>
-        </w:rPr>
-        <w:t xml:space="preserve">Driver (Defendant) </w:t>
-      </w:r>
-      <w:r>
-        <w:rPr>
-          <w:rFonts w:cstheme="minorHAnsi"/>
-          <w:sz w:val="20"/>
-          <w:szCs w:val="20"/>
-        </w:rPr>
-        <w:t xml:space="preserve">shall </w:t>
-      </w:r>
-      <w:r>
-        <w:rPr>
-          <w:rFonts w:cstheme="minorHAnsi"/>
-          <w:sz w:val="20"/>
-          <w:szCs w:val="20"/>
-        </w:rPr>
-        <w:t>only operate vehicle</w:t>
-      </w:r>
-      <w:r>
-        <w:rPr>
-          <w:rFonts w:cstheme="minorHAnsi"/>
-          <w:sz w:val="20"/>
-          <w:szCs w:val="20"/>
-        </w:rPr>
-        <w:t xml:space="preserve"> equipped with functional, certified ignition interlock device</w:t>
-      </w:r>
-      <w:r>
-        <w:rPr>
-          <w:rFonts w:cstheme="minorHAnsi"/>
-          <w:sz w:val="20"/>
-          <w:szCs w:val="20"/>
-        </w:rPr>
-        <w:t>.</w:t>
-      </w:r>
-      <w:r>
-        <w:rPr>
-          <w:rFonts w:cstheme="minorHAnsi"/>
-          <w:sz w:val="20"/>
-          <w:szCs w:val="20"/>
-        </w:rPr>
-        <w:t xml:space="preserve"> </w:t>
-      </w:r>
-      <w:r>
-        <w:rPr>
-          <w:rFonts w:cstheme="minorHAnsi"/>
-          <w:sz w:val="20"/>
-          <w:szCs w:val="20"/>
-        </w:rPr>
-        <w:t>I</w:t>
-      </w:r>
-      <w:r>
-        <w:rPr>
-          <w:rFonts w:cstheme="minorHAnsi"/>
-          <w:sz w:val="20"/>
-          <w:szCs w:val="20"/>
-        </w:rPr>
-        <w:t>f device is circumvented, tampered with, or prevents starting vehicle due to alcoholic concentration, the court may double the period that device is required and/or the period of suspension</w:t>
-      </w:r>
-      <w:r>
-        <w:rPr>
-          <w:rFonts w:cstheme="minorHAnsi"/>
-          <w:sz w:val="20"/>
-          <w:szCs w:val="20"/>
-        </w:rPr>
-        <w:t>.</w:t>
-      </w:r>
-    </w:p>
-    <w:p>
-      <w:pPr>
-        <w:spacing w:after="0"/>
-        <w:rPr>
-          <w:rFonts w:cstheme="minorHAnsi"/>
-          <w:sz w:val="20"/>
-          <w:szCs w:val="20"/>
-        </w:rPr>
-      </w:pPr>
-    </w:p>
-    <w:p>
-      <w:pPr>
-        <w:spacing w:after="0"/>
-        <w:rPr>
-          <w:rFonts w:cstheme="minorHAnsi"/>
-          <w:sz w:val="20"/>
-          <w:szCs w:val="20"/>
-        </w:rPr>
-      </w:pPr>
-      <w:r>
-        <w:rPr>
-          <w:rFonts w:cstheme="minorHAnsi"/>
-          <w:b/>
-          <w:bCs/>
-          <w:sz w:val="20"/>
-          <w:szCs w:val="20"/>
-        </w:rPr>
-        <w:t>CONDITIONS AND PRIVILEGES:</w:t>
-      </w:r>
-      <w:r>
-        <w:rPr>
-          <w:rFonts w:cstheme="minorHAnsi"/>
-          <w:sz w:val="20"/>
-          <w:szCs w:val="20"/>
-        </w:rPr>
-        <w:t xml:space="preserve">   </w:t>
+        <w:spacing w:after="0" w:line="240" w:lineRule="auto"/>
+        <w:rPr>
+          <w:rFonts w:cstheme="minorHAnsi"/>
+          <w:sz w:val="16"/>
+          <w:szCs w:val="16"/>
+        </w:rPr>
+      </w:pPr>
+      <w:r>
+        <w:rPr>
+          <w:rFonts w:cstheme="minorHAnsi"/>
+          <w:sz w:val="16"/>
+          <w:szCs w:val="16"/>
+        </w:rPr>
+        <w:t>For community service. Driver must have signed log of</w:t>
+      </w:r>
+      <w:r>
+        <w:rPr>
+          <w:rFonts w:cstheme="minorHAnsi"/>
+          <w:sz w:val="16"/>
+          <w:szCs w:val="16"/>
+        </w:rPr>
+        <w:t xml:space="preserve"> service</w:t>
+      </w:r>
+      <w:r>
+        <w:rPr>
+          <w:rFonts w:cstheme="minorHAnsi"/>
+          <w:sz w:val="16"/>
+          <w:szCs w:val="16"/>
+        </w:rPr>
+        <w:t xml:space="preserve"> time and location from business or Delaware County Jail.</w:t>
       </w:r>
     </w:p>
     <w:p>
@@ -2309,61 +2455,68 @@
           <w:ilvl w:val="0"/>
           <w:numId w:val="3"/>
         </w:numPr>
-        <w:spacing w:after="0"/>
-        <w:rPr>
-          <w:rFonts w:cstheme="minorHAnsi"/>
-          <w:sz w:val="20"/>
-          <w:szCs w:val="20"/>
-        </w:rPr>
-      </w:pPr>
-      <w:r>
-        <w:rPr>
-          <w:rFonts w:cstheme="minorHAnsi"/>
-          <w:sz w:val="20"/>
-          <w:szCs w:val="20"/>
-        </w:rPr>
-        <w:lastRenderedPageBreak/>
-        <w:t xml:space="preserve">Driver shall carry certified copy hereof when operating a vehicle, have an unexpired </w:t>
-      </w:r>
-      <w:r>
-        <w:rPr>
-          <w:rFonts w:cstheme="minorHAnsi"/>
-          <w:sz w:val="20"/>
-          <w:szCs w:val="20"/>
-        </w:rPr>
-        <w:t>driver’s license</w:t>
-      </w:r>
-      <w:r>
-        <w:rPr>
-          <w:rFonts w:cstheme="minorHAnsi"/>
-          <w:sz w:val="20"/>
-          <w:szCs w:val="20"/>
-        </w:rPr>
-        <w:t xml:space="preserve">, </w:t>
-      </w:r>
-      <w:r>
-        <w:rPr>
-          <w:rFonts w:cstheme="minorHAnsi"/>
-          <w:sz w:val="20"/>
-          <w:szCs w:val="20"/>
-        </w:rPr>
-        <w:t xml:space="preserve">and </w:t>
-      </w:r>
-      <w:r>
-        <w:rPr>
-          <w:rFonts w:cstheme="minorHAnsi"/>
-          <w:sz w:val="20"/>
-          <w:szCs w:val="20"/>
-        </w:rPr>
-        <w:t>be otherwise valid to drive and covered by insurance per RC 4509.101</w:t>
-      </w:r>
-      <w:r>
-        <w:rPr>
-          <w:rFonts w:cstheme="minorHAnsi"/>
-          <w:sz w:val="20"/>
-          <w:szCs w:val="20"/>
-        </w:rPr>
-        <w:t>.</w:t>
+        <w:spacing w:after="0" w:line="240" w:lineRule="auto"/>
+        <w:rPr>
+          <w:rFonts w:cstheme="minorHAnsi"/>
+          <w:sz w:val="16"/>
+          <w:szCs w:val="16"/>
+        </w:rPr>
+      </w:pPr>
+      <w:r>
+        <w:rPr>
+          <w:rFonts w:cstheme="minorHAnsi"/>
+          <w:sz w:val="16"/>
+          <w:szCs w:val="16"/>
+        </w:rPr>
+        <w:t>To</w:t>
+      </w:r>
+      <w:r>
+        <w:rPr>
+          <w:rFonts w:cstheme="minorHAnsi"/>
+          <w:sz w:val="16"/>
+          <w:szCs w:val="16"/>
+        </w:rPr>
+        <w:t xml:space="preserve"> </w:t>
+      </w:r>
+      <w:r>
+        <w:rPr>
+          <w:rFonts w:cstheme="minorHAnsi"/>
+          <w:sz w:val="16"/>
+          <w:szCs w:val="16"/>
+        </w:rPr>
+        <w:t>d</w:t>
+      </w:r>
+      <w:r>
+        <w:rPr>
+          <w:rFonts w:cstheme="minorHAnsi"/>
+          <w:sz w:val="16"/>
+          <w:szCs w:val="16"/>
+        </w:rPr>
+        <w:t>rop off/pick up own/</w:t>
+      </w:r>
+      <w:r>
+        <w:rPr>
+          <w:rFonts w:cstheme="minorHAnsi"/>
+          <w:sz w:val="16"/>
+          <w:szCs w:val="16"/>
+        </w:rPr>
+        <w:t>stepchild</w:t>
+      </w:r>
+      <w:r>
+        <w:rPr>
+          <w:rFonts w:cstheme="minorHAnsi"/>
+          <w:sz w:val="16"/>
+          <w:szCs w:val="16"/>
+        </w:rPr>
+        <w:t>(ren) at child-care provider/school/other parent on way to or from employment/</w:t>
+      </w:r>
+      <w:r>
+        <w:rPr>
+          <w:rFonts w:cstheme="minorHAnsi"/>
+          <w:sz w:val="16"/>
+          <w:szCs w:val="16"/>
+        </w:rPr>
+        <w:t>school.</w:t>
       </w:r>
     </w:p>
     <w:p>
@@ -2373,52 +2526,68 @@
           <w:ilvl w:val="0"/>
           <w:numId w:val="3"/>
         </w:numPr>
-        <w:spacing w:after="0"/>
-        <w:rPr>
-          <w:rFonts w:cstheme="minorHAnsi"/>
-          <w:sz w:val="20"/>
-          <w:szCs w:val="20"/>
-        </w:rPr>
-      </w:pPr>
-      <w:r>
-        <w:rPr>
-          <w:rFonts w:cstheme="minorHAnsi"/>
-          <w:sz w:val="20"/>
-          <w:szCs w:val="20"/>
-        </w:rPr>
-        <w:t>Driver shall</w:t>
-      </w:r>
-      <w:r>
-        <w:rPr>
-          <w:rFonts w:cstheme="minorHAnsi"/>
-          <w:sz w:val="20"/>
-          <w:szCs w:val="20"/>
-        </w:rPr>
-        <w:t xml:space="preserve"> drive </w:t>
-      </w:r>
-      <w:r>
-        <w:rPr>
-          <w:rFonts w:cstheme="minorHAnsi"/>
-          <w:sz w:val="20"/>
-          <w:szCs w:val="20"/>
-        </w:rPr>
-        <w:t xml:space="preserve">the </w:t>
-      </w:r>
-      <w:r>
-        <w:rPr>
-          <w:rFonts w:cstheme="minorHAnsi"/>
-          <w:sz w:val="20"/>
-          <w:szCs w:val="20"/>
-        </w:rPr>
-        <w:t>shortest reasonable route between places herein authorized</w:t>
-      </w:r>
-      <w:r>
-        <w:rPr>
-          <w:rFonts w:cstheme="minorHAnsi"/>
-          <w:sz w:val="20"/>
-          <w:szCs w:val="20"/>
-        </w:rPr>
-        <w:t>.</w:t>
+        <w:spacing w:after="0" w:line="240" w:lineRule="auto"/>
+        <w:rPr>
+          <w:rFonts w:cstheme="minorHAnsi"/>
+          <w:sz w:val="16"/>
+          <w:szCs w:val="16"/>
+        </w:rPr>
+      </w:pPr>
+      <w:r>
+        <w:rPr>
+          <w:rFonts w:cstheme="minorHAnsi"/>
+          <w:sz w:val="16"/>
+          <w:szCs w:val="16"/>
+        </w:rPr>
+        <w:t>To drop</w:t>
+      </w:r>
+      <w:r>
+        <w:rPr>
+          <w:rFonts w:cstheme="minorHAnsi"/>
+          <w:sz w:val="16"/>
+          <w:szCs w:val="16"/>
+        </w:rPr>
+        <w:t xml:space="preserve"> off</w:t>
+      </w:r>
+      <w:r>
+        <w:rPr>
+          <w:rFonts w:cstheme="minorHAnsi"/>
+          <w:sz w:val="16"/>
+          <w:szCs w:val="16"/>
+        </w:rPr>
+        <w:t>/pick up</w:t>
+      </w:r>
+      <w:r>
+        <w:rPr>
+          <w:rFonts w:cstheme="minorHAnsi"/>
+          <w:sz w:val="16"/>
+          <w:szCs w:val="16"/>
+        </w:rPr>
+        <w:t xml:space="preserve"> own/</w:t>
+      </w:r>
+      <w:r>
+        <w:rPr>
+          <w:rFonts w:cstheme="minorHAnsi"/>
+          <w:sz w:val="16"/>
+          <w:szCs w:val="16"/>
+        </w:rPr>
+        <w:t>stepchild</w:t>
+      </w:r>
+      <w:r>
+        <w:rPr>
+          <w:rFonts w:cstheme="minorHAnsi"/>
+          <w:sz w:val="16"/>
+          <w:szCs w:val="16"/>
+        </w:rPr>
+        <w:t xml:space="preserve">(ren) from school/care provider/other parent’s home for visitation up to one hour before and after time specified in court decree which must be in Driver’s </w:t>
+      </w:r>
+      <w:r>
+        <w:rPr>
+          <w:rFonts w:cstheme="minorHAnsi"/>
+          <w:sz w:val="16"/>
+          <w:szCs w:val="16"/>
+        </w:rPr>
+        <w:t>possession.</w:t>
       </w:r>
     </w:p>
     <w:p>
@@ -2428,28 +2597,84 @@
           <w:ilvl w:val="0"/>
           <w:numId w:val="3"/>
         </w:numPr>
-        <w:spacing w:after="0"/>
-        <w:rPr>
-          <w:rFonts w:cstheme="minorHAnsi"/>
-          <w:sz w:val="20"/>
-          <w:szCs w:val="20"/>
-        </w:rPr>
-      </w:pPr>
-      <w:r>
-        <w:rPr>
-          <w:rFonts w:cstheme="minorHAnsi"/>
-          <w:sz w:val="20"/>
-          <w:szCs w:val="20"/>
-        </w:rPr>
-        <w:t>Driver (Defendant) shall c</w:t>
-      </w:r>
-      <w:r>
-        <w:rPr>
-          <w:rFonts w:cstheme="minorHAnsi"/>
-          <w:sz w:val="20"/>
-          <w:szCs w:val="20"/>
-        </w:rPr>
-        <w:t xml:space="preserve">omply with terms of Community Control and be current on payment of fines and costs, if any.  </w:t>
+        <w:spacing w:after="0" w:line="240" w:lineRule="auto"/>
+        <w:rPr>
+          <w:rFonts w:cstheme="minorHAnsi"/>
+          <w:sz w:val="16"/>
+          <w:szCs w:val="16"/>
+        </w:rPr>
+      </w:pPr>
+      <w:r>
+        <w:rPr>
+          <w:rFonts w:cstheme="minorHAnsi"/>
+          <w:sz w:val="16"/>
+          <w:szCs w:val="16"/>
+        </w:rPr>
+        <w:t>To m</w:t>
+      </w:r>
+      <w:r>
+        <w:rPr>
+          <w:rFonts w:cstheme="minorHAnsi"/>
+          <w:sz w:val="16"/>
+          <w:szCs w:val="16"/>
+        </w:rPr>
+        <w:t>edical appointments for self and family members within times listed</w:t>
+      </w:r>
+      <w:r>
+        <w:rPr>
+          <w:rFonts w:cstheme="minorHAnsi"/>
+          <w:sz w:val="16"/>
+          <w:szCs w:val="16"/>
+        </w:rPr>
+        <w:t>.</w:t>
+      </w:r>
+      <w:r>
+        <w:rPr>
+          <w:rFonts w:cstheme="minorHAnsi"/>
+          <w:sz w:val="16"/>
+          <w:szCs w:val="16"/>
+        </w:rPr>
+        <w:t xml:space="preserve"> </w:t>
+      </w:r>
+      <w:r>
+        <w:rPr>
+          <w:rFonts w:cstheme="minorHAnsi"/>
+          <w:sz w:val="16"/>
+          <w:szCs w:val="16"/>
+        </w:rPr>
+        <w:t>Must possess</w:t>
+      </w:r>
+      <w:r>
+        <w:rPr>
+          <w:rFonts w:cstheme="minorHAnsi"/>
+          <w:sz w:val="16"/>
+          <w:szCs w:val="16"/>
+        </w:rPr>
+        <w:t xml:space="preserve"> </w:t>
+      </w:r>
+      <w:r>
+        <w:rPr>
+          <w:rFonts w:cstheme="minorHAnsi"/>
+          <w:sz w:val="16"/>
+          <w:szCs w:val="16"/>
+        </w:rPr>
+        <w:t xml:space="preserve">a </w:t>
+      </w:r>
+      <w:r>
+        <w:rPr>
+          <w:rFonts w:cstheme="minorHAnsi"/>
+          <w:sz w:val="16"/>
+          <w:szCs w:val="16"/>
+        </w:rPr>
+        <w:t>physician prepared appointment schedule</w:t>
+      </w:r>
+      <w:r>
+        <w:rPr>
+          <w:rFonts w:cstheme="minorHAnsi"/>
+          <w:sz w:val="16"/>
+          <w:szCs w:val="16"/>
+        </w:rPr>
+        <w:t>.</w:t>
       </w:r>
     </w:p>
     <w:p>
@@ -2459,332 +2684,11 @@
           <w:ilvl w:val="0"/>
           <w:numId w:val="3"/>
         </w:numPr>
-        <w:spacing w:after="0"/>
-        <w:rPr>
-          <w:rFonts w:cstheme="minorHAnsi"/>
-          <w:sz w:val="20"/>
-          <w:szCs w:val="20"/>
-        </w:rPr>
-      </w:pPr>
-      <w:r>
-        <w:rPr>
-          <w:rFonts w:cstheme="minorHAnsi"/>
-          <w:sz w:val="20"/>
-          <w:szCs w:val="20"/>
-        </w:rPr>
-        <w:t xml:space="preserve">Driver (Defendant) </w:t>
-      </w:r>
-      <w:r>
-        <w:rPr>
-          <w:rFonts w:cstheme="minorHAnsi"/>
-          <w:sz w:val="20"/>
-          <w:szCs w:val="20"/>
-        </w:rPr>
-        <w:t>may</w:t>
-      </w:r>
-      <w:r>
-        <w:rPr>
-          <w:rFonts w:cstheme="minorHAnsi"/>
-          <w:sz w:val="20"/>
-          <w:szCs w:val="20"/>
-        </w:rPr>
-        <w:t xml:space="preserve"> </w:t>
-      </w:r>
-    </w:p>
-    <w:p>
-      <w:pPr>
-        <w:pStyle w:val="ListParagraph"/>
-        <w:numPr>
-          <w:ilvl w:val="1"/>
-          <w:numId w:val="3"/>
-        </w:numPr>
-        <w:spacing w:after="0"/>
-        <w:rPr>
-          <w:rFonts w:cstheme="minorHAnsi"/>
-          <w:sz w:val="20"/>
-          <w:szCs w:val="20"/>
-        </w:rPr>
-      </w:pPr>
-      <w:r>
-        <w:rPr>
-          <w:rFonts w:cstheme="minorHAnsi"/>
-          <w:sz w:val="20"/>
-          <w:szCs w:val="20"/>
-        </w:rPr>
-        <w:t>D</w:t>
-      </w:r>
-      <w:r>
-        <w:rPr>
-          <w:rFonts w:cstheme="minorHAnsi"/>
-          <w:sz w:val="20"/>
-          <w:szCs w:val="20"/>
-        </w:rPr>
-        <w:t>rop off/pick up own/step child(ren) at/from child-care provider/school/other parent on way to or from employment/school</w:t>
-      </w:r>
-      <w:r>
-        <w:rPr>
-          <w:rFonts w:cstheme="minorHAnsi"/>
-          <w:sz w:val="20"/>
-          <w:szCs w:val="20"/>
-        </w:rPr>
-        <w:t>;</w:t>
-      </w:r>
-    </w:p>
-    <w:p>
-      <w:pPr>
-        <w:pStyle w:val="ListParagraph"/>
-        <w:numPr>
-          <w:ilvl w:val="1"/>
-          <w:numId w:val="3"/>
-        </w:numPr>
-        <w:spacing w:after="0"/>
-        <w:rPr>
-          <w:rFonts w:cstheme="minorHAnsi"/>
-          <w:sz w:val="20"/>
-          <w:szCs w:val="20"/>
-        </w:rPr>
-      </w:pPr>
-      <w:r>
-        <w:rPr>
-          <w:rFonts w:cstheme="minorHAnsi"/>
-          <w:sz w:val="20"/>
-          <w:szCs w:val="20"/>
-        </w:rPr>
-        <w:t>D</w:t>
-      </w:r>
-      <w:r>
-        <w:rPr>
-          <w:rFonts w:cstheme="minorHAnsi"/>
-          <w:sz w:val="20"/>
-          <w:szCs w:val="20"/>
-        </w:rPr>
-        <w:t xml:space="preserve">rive to pick up or drop off own/step child(ren) from school/care provider/other parent’s home for visitation up to one hour before and after time specified in court decree which must be in </w:t>
-      </w:r>
-      <w:r>
-        <w:rPr>
-          <w:rFonts w:cstheme="minorHAnsi"/>
-          <w:sz w:val="20"/>
-          <w:szCs w:val="20"/>
-        </w:rPr>
-        <w:t>Driver</w:t>
-      </w:r>
-      <w:r>
-        <w:rPr>
-          <w:rFonts w:cstheme="minorHAnsi"/>
-          <w:sz w:val="20"/>
-          <w:szCs w:val="20"/>
-        </w:rPr>
-        <w:t>’s possession</w:t>
-      </w:r>
-      <w:r>
-        <w:rPr>
-          <w:rFonts w:cstheme="minorHAnsi"/>
-          <w:sz w:val="20"/>
-          <w:szCs w:val="20"/>
-        </w:rPr>
-        <w:t>;</w:t>
-      </w:r>
-    </w:p>
-    <w:p>
-      <w:pPr>
-        <w:pStyle w:val="ListParagraph"/>
-        <w:numPr>
-          <w:ilvl w:val="1"/>
-          <w:numId w:val="3"/>
-        </w:numPr>
-        <w:spacing w:after="0"/>
-        <w:rPr>
-          <w:rFonts w:cstheme="minorHAnsi"/>
-          <w:sz w:val="20"/>
-          <w:szCs w:val="20"/>
-        </w:rPr>
-      </w:pPr>
-      <w:r>
-        <w:rPr>
-          <w:rFonts w:cstheme="minorHAnsi"/>
-          <w:sz w:val="20"/>
-          <w:szCs w:val="20"/>
-        </w:rPr>
-        <w:t>M</w:t>
-      </w:r>
-      <w:r>
-        <w:rPr>
-          <w:rFonts w:cstheme="minorHAnsi"/>
-          <w:sz w:val="20"/>
-          <w:szCs w:val="20"/>
-        </w:rPr>
-        <w:t>edical appointments for self and family members within times listed and only while in possession of physician prepared appointment schedule</w:t>
-      </w:r>
-      <w:r>
-        <w:rPr>
-          <w:rFonts w:cstheme="minorHAnsi"/>
-          <w:sz w:val="20"/>
-          <w:szCs w:val="20"/>
-        </w:rPr>
-        <w:t>; and</w:t>
-      </w:r>
-    </w:p>
-    <w:p>
-      <w:pPr>
-        <w:pStyle w:val="ListParagraph"/>
-        <w:numPr>
-          <w:ilvl w:val="1"/>
-          <w:numId w:val="3"/>
-        </w:numPr>
-        <w:spacing w:after="0"/>
-        <w:rPr>
-          <w:rFonts w:cstheme="minorHAnsi"/>
-          <w:sz w:val="20"/>
-          <w:szCs w:val="20"/>
-        </w:rPr>
-      </w:pPr>
-      <w:r>
-        <w:rPr>
-          <w:rFonts w:cstheme="minorHAnsi"/>
-          <w:sz w:val="20"/>
-          <w:szCs w:val="20"/>
-        </w:rPr>
-        <w:t>R</w:t>
-      </w:r>
-      <w:r>
-        <w:rPr>
-          <w:rFonts w:cstheme="minorHAnsi"/>
-          <w:sz w:val="20"/>
-          <w:szCs w:val="20"/>
-        </w:rPr>
-        <w:t xml:space="preserve">efuel (not less than eight gallons, receipt required) at filling station along or nearest route herein allowed or at filling station in same lot as a superstore/grocery store along, or nearest route herein allowed, after which </w:t>
-      </w:r>
-      <w:r>
-        <w:rPr>
-          <w:rFonts w:cstheme="minorHAnsi"/>
-          <w:sz w:val="20"/>
-          <w:szCs w:val="20"/>
-        </w:rPr>
-        <w:t>Driver</w:t>
-      </w:r>
-      <w:r>
-        <w:rPr>
-          <w:rFonts w:cstheme="minorHAnsi"/>
-          <w:sz w:val="20"/>
-          <w:szCs w:val="20"/>
-        </w:rPr>
-        <w:t xml:space="preserve"> may make food and other purchases EXCLUDING ALCOHOL OR TOBACCO PRODUCTS.</w:t>
-      </w:r>
-    </w:p>
-    <w:p>
-      <w:pPr>
-        <w:spacing w:after="0"/>
-        <w:rPr>
-          <w:rFonts w:cstheme="minorHAnsi"/>
-          <w:sz w:val="20"/>
-          <w:szCs w:val="20"/>
-        </w:rPr>
-      </w:pPr>
-    </w:p>
-    <w:tbl>
-      <w:tblPr>
-        <w:tblStyle w:val="TableGrid"/>
-        <w:tblW w:w="9732" w:type="dxa"/>
-        <w:tblLook w:val="04A0" w:firstRow="1" w:lastRow="0" w:firstColumn="1" w:lastColumn="0" w:noHBand="0" w:noVBand="1"/>
-      </w:tblPr>
-      <w:tblGrid>
-        <w:gridCol w:w="4866"/>
-        <w:gridCol w:w="4866"/>
-      </w:tblGrid>
-      <w:tr>
-        <w:trPr>
-          <w:trHeight w:val="751"/>
-        </w:trPr>
-        <w:tc>
-          <w:tcPr>
-            <w:tcW w:w="4866" w:type="dxa"/>
-          </w:tcPr>
-          <w:p>
-            <w:pPr>
-              <w:rPr>
-                <w:rFonts w:cstheme="minorHAnsi"/>
-                <w:sz w:val="20"/>
-                <w:szCs w:val="20"/>
-              </w:rPr>
-            </w:pPr>
-            <w:r>
-              <w:rPr>
-                <w:rFonts w:cstheme="minorHAnsi"/>
-                <w:b/>
-                <w:bCs/>
-                <w:sz w:val="20"/>
-                <w:szCs w:val="20"/>
-              </w:rPr>
-              <w:t>NOTICE TO OBMV REGISTRAR:</w:t>
-            </w:r>
-            <w:r>
-              <w:rPr>
-                <w:rFonts w:cstheme="minorHAnsi"/>
-                <w:sz w:val="20"/>
-                <w:szCs w:val="20"/>
-              </w:rPr>
-              <w:t xml:space="preserve">  If driver license, C.D.L., motorcycle endorsement, or restricted tags registration ordered, would otherwise expire during the suspension, or is already expired, Registrar may renew or reissue upon compliance with applicable requirements for renewal or reissuance.  Driving as part of testing is authorized.  The renewed license shall be held by O.B.M.V. or forwarded to the</w:t>
-            </w:r>
-          </w:p>
-        </w:tc>
-        <w:tc>
-          <w:tcPr>
-            <w:tcW w:w="4866" w:type="dxa"/>
-          </w:tcPr>
-          <w:p>
-            <w:pPr>
-              <w:rPr>
-                <w:rFonts w:cstheme="minorHAnsi"/>
-                <w:sz w:val="20"/>
-                <w:szCs w:val="20"/>
-              </w:rPr>
-            </w:pPr>
-            <w:r>
-              <w:rPr>
-                <w:rFonts w:cstheme="minorHAnsi"/>
-                <w:b/>
-                <w:bCs/>
-                <w:sz w:val="20"/>
-                <w:szCs w:val="20"/>
-              </w:rPr>
-              <w:t>NOTICE TO LAW ENFORCEMENT:</w:t>
-            </w:r>
-            <w:r>
-              <w:rPr>
-                <w:rFonts w:cstheme="minorHAnsi"/>
-                <w:sz w:val="20"/>
-                <w:szCs w:val="20"/>
-              </w:rPr>
-              <w:t xml:space="preserve"> </w:t>
-            </w:r>
-            <w:r>
-              <w:rPr>
-                <w:rFonts w:cstheme="minorHAnsi"/>
-                <w:sz w:val="20"/>
-                <w:szCs w:val="20"/>
-              </w:rPr>
-              <w:t>Any law enforcement officer that witnesses the driver commit a traffic offense may confiscate this document and return it to the Delaware Municipal Court.</w:t>
-            </w:r>
-          </w:p>
-          <w:p>
-            <w:pPr>
-              <w:rPr>
-                <w:rFonts w:cstheme="minorHAnsi"/>
-                <w:sz w:val="20"/>
-                <w:szCs w:val="20"/>
-              </w:rPr>
-            </w:pPr>
-          </w:p>
-        </w:tc>
-      </w:tr>
-    </w:tbl>
-    <w:p>
-      <w:pPr>
-        <w:spacing w:after="0"/>
-        <w:rPr>
-          <w:rFonts w:cstheme="minorHAnsi"/>
-          <w:sz w:val="20"/>
-          <w:szCs w:val="20"/>
+        <w:spacing w:after="0" w:line="240" w:lineRule="auto"/>
+        <w:rPr>
+          <w:rFonts w:cstheme="minorHAnsi"/>
+          <w:sz w:val="16"/>
+          <w:szCs w:val="16"/>
         </w:rPr>
         <w:sectPr>
           <w:headerReference w:type="even" r:id="rId8"/>
@@ -2793,145 +2697,495 @@
           <w:headerReference w:type="first" r:id="rId11"/>
           <w:type w:val="continuous"/>
           <w:pgSz w:w="12240" w:h="15840"/>
-          <w:pgMar w:top="1152" w:right="1440" w:bottom="1152" w:left="1440" w:header="720" w:footer="720" w:gutter="0"/>
+          <w:pgMar w:top="1080" w:right="1084" w:bottom="1080" w:left="1080" w:header="720" w:footer="720" w:gutter="0"/>
           <w:cols w:space="720"/>
           <w:docGrid w:linePitch="360"/>
         </w:sectPr>
       </w:pPr>
+      <w:r>
+        <w:rPr>
+          <w:rFonts w:cstheme="minorHAnsi"/>
+          <w:noProof/>
+          <w:sz w:val="16"/>
+          <w:szCs w:val="16"/>
+        </w:rPr>
+        <w:object w:dxaOrig="1440" w:dyaOrig="1440" w14:anchorId="4055FF9D">
+          <v:shapetype id="_x0000_t75" coordsize="21600,21600" o:spt="75" o:preferrelative="t" path="m@4@5l@4@11@9@11@9@5xe" filled="f" stroked="f">
+            <v:stroke joinstyle="miter"/>
+            <v:formulas>
+              <v:f eqn="if lineDrawn pixelLineWidth 0"/>
+              <v:f eqn="sum @0 1 0"/>
+              <v:f eqn="sum 0 0 @1"/>
+              <v:f eqn="prod @2 1 2"/>
+              <v:f eqn="prod @3 21600 pixelWidth"/>
+              <v:f eqn="prod @3 21600 pixelHeight"/>
+              <v:f eqn="sum @0 0 1"/>
+              <v:f eqn="prod @6 1 2"/>
+              <v:f eqn="prod @7 21600 pixelWidth"/>
+              <v:f eqn="sum @8 21600 0"/>
+              <v:f eqn="prod @7 21600 pixelHeight"/>
+              <v:f eqn="sum @10 21600 0"/>
+            </v:formulas>
+            <v:path o:extrusionok="f" gradientshapeok="t" o:connecttype="rect"/>
+            <o:lock v:ext="edit" aspectratio="t"/>
+          </v:shapetype>
+          <v:shape id="_x0000_s2053" type="#_x0000_t75" style="position:absolute;left:0;text-align:left;margin-left:384.55pt;margin-top:539.1pt;width:95.95pt;height:77.5pt;z-index:-251658240;mso-wrap-distance-left:4.5pt;mso-wrap-distance-top:4.5pt;mso-wrap-distance-right:4.5pt;mso-wrap-distance-bottom:4.5pt;mso-position-horizontal-relative:margin;mso-position-vertical-relative:page">
+            <v:imagedata r:id="rId12" o:title=""/>
+            <w10:wrap side="largest" anchorx="margin" anchory="page"/>
+          </v:shape>
+          <o:OLEObject Type="Embed" ProgID="TextArt7.Document" ShapeID="_x0000_s2053" DrawAspect="Content" ObjectID="_1723750405" r:id="rId13">
+            <o:FieldCodes>\s \* MERGEFORMAT</o:FieldCodes>
+          </o:OLEObject>
+        </w:object>
+      </w:r>
+      <w:r>
+        <w:rPr>
+          <w:rFonts w:cstheme="minorHAnsi"/>
+          <w:sz w:val="16"/>
+          <w:szCs w:val="16"/>
+        </w:rPr>
+        <w:t xml:space="preserve">Refuel (not less than eight gallons, receipt required) at filling station along or nearest route herein allowed or at filling station in same lot as a superstore/grocery store along, or nearest route herein allowed, after which Driver may make food and other purchases EXCLUDING ALCOHOL </w:t>
+      </w:r>
     </w:p>
     <w:p>
       <w:pPr>
-        <w:spacing w:after="0"/>
-        <w:rPr>
-          <w:rFonts w:cstheme="minorHAnsi"/>
-          <w:sz w:val="20"/>
-          <w:szCs w:val="20"/>
-        </w:rPr>
-      </w:pPr>
-      <w:r>
-        <w:rPr>
-          <w:rFonts w:cstheme="minorHAnsi"/>
-          <w:sz w:val="20"/>
-          <w:szCs w:val="20"/>
-        </w:rPr>
-        <w:t>Copies provided to:</w:t>
-      </w:r>
-      <w:r>
-        <w:rPr>
-          <w:rFonts w:cstheme="minorHAnsi"/>
-          <w:sz w:val="20"/>
-          <w:szCs w:val="20"/>
-        </w:rPr>
-        <w:t xml:space="preserve">  </w:t>
-      </w:r>
-      <w:r>
-        <w:rPr>
-          <w:rFonts w:ascii="Segoe UI Symbol" w:hAnsi="Segoe UI Symbol" w:cs="Segoe UI Symbol"/>
-          <w:sz w:val="20"/>
-          <w:szCs w:val="20"/>
-        </w:rPr>
-        <w:t>☐</w:t>
-      </w:r>
-      <w:r>
-        <w:rPr>
-          <w:rFonts w:cstheme="minorHAnsi"/>
-          <w:sz w:val="20"/>
-          <w:szCs w:val="20"/>
-        </w:rPr>
-        <w:t xml:space="preserve"> Petitioner </w:t>
-      </w:r>
-      <w:r>
-        <w:rPr>
-          <w:rFonts w:cstheme="minorHAnsi"/>
-          <w:sz w:val="20"/>
-          <w:szCs w:val="20"/>
-        </w:rPr>
-        <w:tab/>
-      </w:r>
-      <w:r>
-        <w:rPr>
-          <w:rFonts w:cstheme="minorHAnsi"/>
-          <w:sz w:val="20"/>
-          <w:szCs w:val="20"/>
-        </w:rPr>
-        <w:tab/>
-      </w:r>
-      <w:r>
-        <w:rPr>
-          <w:rFonts w:ascii="Segoe UI Symbol" w:hAnsi="Segoe UI Symbol" w:cs="Segoe UI Symbol"/>
-          <w:sz w:val="20"/>
-          <w:szCs w:val="20"/>
-        </w:rPr>
-        <w:t>☐</w:t>
-      </w:r>
-      <w:r>
-        <w:rPr>
-          <w:rFonts w:cstheme="minorHAnsi"/>
-          <w:sz w:val="20"/>
-          <w:szCs w:val="20"/>
-        </w:rPr>
-        <w:t xml:space="preserve"> OBMV</w:t>
-      </w:r>
-      <w:r>
-        <w:rPr>
-          <w:rFonts w:cstheme="minorHAnsi"/>
-          <w:sz w:val="20"/>
-          <w:szCs w:val="20"/>
-        </w:rPr>
-        <w:tab/>
-      </w:r>
-      <w:r>
-        <w:rPr>
-          <w:rFonts w:ascii="Segoe UI Symbol" w:hAnsi="Segoe UI Symbol" w:cs="Segoe UI Symbol"/>
-          <w:sz w:val="20"/>
-          <w:szCs w:val="20"/>
-        </w:rPr>
-        <w:t>☐</w:t>
-      </w:r>
-      <w:r>
-        <w:rPr>
-          <w:rFonts w:cstheme="minorHAnsi"/>
-          <w:sz w:val="20"/>
-          <w:szCs w:val="20"/>
-        </w:rPr>
-        <w:t xml:space="preserve"> Prosecutor</w:t>
+        <w:pStyle w:val="ListParagraph"/>
+        <w:spacing w:after="0" w:line="240" w:lineRule="auto"/>
+        <w:rPr>
+          <w:rFonts w:cstheme="minorHAnsi"/>
+          <w:sz w:val="16"/>
+          <w:szCs w:val="16"/>
+        </w:rPr>
+      </w:pPr>
+      <w:r>
+        <w:rPr>
+          <w:rFonts w:cstheme="minorHAnsi"/>
+          <w:sz w:val="16"/>
+          <w:szCs w:val="16"/>
+        </w:rPr>
+        <w:t>OR TOBACCO PRODUCTS.</w:t>
       </w:r>
     </w:p>
     <w:p>
       <w:pPr>
-        <w:spacing w:after="0"/>
-        <w:rPr>
-          <w:rFonts w:cstheme="minorHAnsi"/>
-          <w:sz w:val="20"/>
-          <w:szCs w:val="20"/>
+        <w:spacing w:after="0" w:line="240" w:lineRule="auto"/>
+        <w:ind w:left="360"/>
+        <w:rPr>
+          <w:rFonts w:cstheme="minorHAnsi"/>
+          <w:sz w:val="16"/>
+          <w:szCs w:val="16"/>
         </w:rPr>
       </w:pPr>
     </w:p>
     <w:p>
       <w:pPr>
-        <w:spacing w:after="0"/>
-        <w:rPr>
-          <w:rFonts w:cstheme="minorHAnsi"/>
-          <w:sz w:val="20"/>
-          <w:szCs w:val="20"/>
+        <w:spacing w:after="0" w:line="240" w:lineRule="auto"/>
+        <w:ind w:left="360"/>
+        <w:rPr>
+          <w:rFonts w:cstheme="minorHAnsi"/>
+          <w:sz w:val="16"/>
+          <w:szCs w:val="16"/>
         </w:rPr>
       </w:pPr>
     </w:p>
     <w:p>
       <w:pPr>
+        <w:spacing w:after="0" w:line="240" w:lineRule="auto"/>
+        <w:ind w:left="360"/>
+        <w:rPr>
+          <w:rFonts w:cstheme="minorHAnsi"/>
+          <w:sz w:val="16"/>
+          <w:szCs w:val="16"/>
+        </w:rPr>
+      </w:pPr>
+    </w:p>
+    <w:p>
+      <w:pPr>
+        <w:spacing w:after="0" w:line="240" w:lineRule="auto"/>
+        <w:ind w:left="360"/>
+        <w:rPr>
+          <w:rFonts w:cstheme="minorHAnsi"/>
+          <w:sz w:val="16"/>
+          <w:szCs w:val="16"/>
+        </w:rPr>
+        <w:sectPr>
+          <w:type w:val="continuous"/>
+          <w:pgSz w:w="12240" w:h="15840"/>
+          <w:pgMar w:top="1080" w:right="1084" w:bottom="1080" w:left="1080" w:header="720" w:footer="720" w:gutter="0"/>
+          <w:cols w:num="2" w:space="720"/>
+          <w:docGrid w:linePitch="360"/>
+        </w:sectPr>
+      </w:pPr>
+    </w:p>
+    <w:p>
+      <w:pPr>
+        <w:spacing w:after="0" w:line="240" w:lineRule="auto"/>
+        <w:ind w:left="3600" w:firstLine="720"/>
+        <w:rPr>
+          <w:rFonts w:cstheme="minorHAnsi"/>
+          <w:sz w:val="16"/>
+          <w:szCs w:val="16"/>
+        </w:rPr>
+      </w:pPr>
+      <w:r>
+        <w:rPr>
+          <w:rFonts w:cstheme="minorHAnsi"/>
+          <w:sz w:val="16"/>
+          <w:szCs w:val="16"/>
+        </w:rPr>
+        <w:t>This is a true and accurate copy of the original,</w:t>
+      </w:r>
+    </w:p>
+    <w:p>
+      <w:pPr>
+        <w:spacing w:after="0" w:line="240" w:lineRule="auto"/>
+        <w:ind w:left="3600" w:firstLine="720"/>
+        <w:rPr>
+          <w:rFonts w:cstheme="minorHAnsi"/>
+          <w:sz w:val="16"/>
+          <w:szCs w:val="16"/>
+        </w:rPr>
+      </w:pPr>
+      <w:r>
+        <w:rPr>
+          <w:rFonts w:cstheme="minorHAnsi"/>
+          <w:sz w:val="16"/>
+          <w:szCs w:val="16"/>
+        </w:rPr>
+        <w:t>Cindy Dinovo, Clerk of Court</w:t>
+      </w:r>
+    </w:p>
+    <w:p>
+      <w:pPr>
+        <w:spacing w:after="0" w:line="240" w:lineRule="auto"/>
+        <w:rPr>
+          <w:rFonts w:cstheme="minorHAnsi"/>
+          <w:sz w:val="16"/>
+          <w:szCs w:val="16"/>
+        </w:rPr>
+      </w:pPr>
+    </w:p>
+    <w:p>
+      <w:pPr>
+        <w:spacing w:after="0" w:line="240" w:lineRule="auto"/>
+        <w:rPr>
+          <w:rFonts w:cstheme="minorHAnsi"/>
+          <w:sz w:val="16"/>
+          <w:szCs w:val="16"/>
+        </w:rPr>
+      </w:pPr>
+      <w:r>
+        <w:rPr>
+          <w:rFonts w:cstheme="minorHAnsi"/>
+          <w:sz w:val="16"/>
+          <w:szCs w:val="16"/>
+        </w:rPr>
+        <w:t>_____________________________________</w:t>
+      </w:r>
+      <w:r>
+        <w:rPr>
+          <w:rFonts w:cstheme="minorHAnsi"/>
+          <w:sz w:val="16"/>
+          <w:szCs w:val="16"/>
+        </w:rPr>
+        <w:t>_____</w:t>
+      </w:r>
+      <w:r>
+        <w:rPr>
+          <w:rFonts w:cstheme="minorHAnsi"/>
+          <w:sz w:val="16"/>
+          <w:szCs w:val="16"/>
+        </w:rPr>
+        <w:t>__</w:t>
+      </w:r>
+      <w:r>
+        <w:rPr>
+          <w:rFonts w:cstheme="minorHAnsi"/>
+          <w:sz w:val="16"/>
+          <w:szCs w:val="16"/>
+        </w:rPr>
+        <w:tab/>
+      </w:r>
+      <w:r>
+        <w:rPr>
+          <w:rFonts w:cstheme="minorHAnsi"/>
+          <w:sz w:val="16"/>
+          <w:szCs w:val="16"/>
+        </w:rPr>
+        <w:tab/>
+        <w:t>______________________________________</w:t>
+      </w:r>
+      <w:r>
+        <w:rPr>
+          <w:rFonts w:cstheme="minorHAnsi"/>
+          <w:sz w:val="16"/>
+          <w:szCs w:val="16"/>
+        </w:rPr>
+        <w:tab/>
+      </w:r>
+    </w:p>
+    <w:p>
+      <w:pPr>
+        <w:spacing w:after="0" w:line="240" w:lineRule="auto"/>
+        <w:rPr>
+          <w:rFonts w:cstheme="minorHAnsi"/>
+          <w:sz w:val="16"/>
+          <w:szCs w:val="16"/>
+        </w:rPr>
+      </w:pPr>
+      <w:r>
+        <w:rPr>
+          <w:rFonts w:cstheme="minorHAnsi"/>
+          <w:sz w:val="16"/>
+          <w:szCs w:val="16"/>
+        </w:rPr>
+        <w:t>Judge Marianne T. Hemmeter / Judge Kyle E. Rohrer</w:t>
+      </w:r>
+      <w:r>
+        <w:rPr>
+          <w:rFonts w:cstheme="minorHAnsi"/>
+          <w:sz w:val="16"/>
+          <w:szCs w:val="16"/>
+        </w:rPr>
+        <w:tab/>
+      </w:r>
+      <w:r>
+        <w:rPr>
+          <w:rFonts w:cstheme="minorHAnsi"/>
+          <w:sz w:val="16"/>
+          <w:szCs w:val="16"/>
+        </w:rPr>
+        <w:tab/>
+        <w:t>Deputy Clerk (signed in blue ink)</w:t>
+      </w:r>
+    </w:p>
+    <w:p>
+      <w:pPr>
+        <w:pStyle w:val="ListParagraph"/>
+        <w:spacing w:after="0" w:line="240" w:lineRule="auto"/>
+        <w:rPr>
+          <w:rFonts w:cstheme="minorHAnsi"/>
+          <w:sz w:val="16"/>
+          <w:szCs w:val="16"/>
+        </w:rPr>
+      </w:pPr>
+    </w:p>
+    <w:p>
+      <w:pPr>
+        <w:spacing w:after="0" w:line="240" w:lineRule="auto"/>
+        <w:rPr>
+          <w:rFonts w:cstheme="minorHAnsi"/>
+          <w:b/>
+          <w:bCs/>
+          <w:sz w:val="16"/>
+          <w:szCs w:val="16"/>
+        </w:rPr>
+        <w:sectPr>
+          <w:type w:val="continuous"/>
+          <w:pgSz w:w="12240" w:h="15840"/>
+          <w:pgMar w:top="1080" w:right="1084" w:bottom="1080" w:left="1080" w:header="720" w:footer="720" w:gutter="0"/>
+          <w:cols w:space="720"/>
+          <w:docGrid w:linePitch="360"/>
+        </w:sectPr>
+      </w:pPr>
+    </w:p>
+    <w:tbl>
+      <w:tblPr>
+        <w:tblStyle w:val="TableGrid"/>
+        <w:tblW w:w="10096" w:type="dxa"/>
+        <w:tblInd w:w="-365" w:type="dxa"/>
+        <w:tblLook w:val="04A0" w:firstRow="1" w:lastRow="0" w:firstColumn="1" w:lastColumn="0" w:noHBand="0" w:noVBand="1"/>
+      </w:tblPr>
+      <w:tblGrid>
+        <w:gridCol w:w="5760"/>
+        <w:gridCol w:w="4336"/>
+      </w:tblGrid>
+      <w:tr>
+        <w:trPr>
+          <w:trHeight w:val="843"/>
+        </w:trPr>
+        <w:tc>
+          <w:tcPr>
+            <w:tcW w:w="5760" w:type="dxa"/>
+          </w:tcPr>
+          <w:p>
+            <w:pPr>
+              <w:rPr>
+                <w:rFonts w:cstheme="minorHAnsi"/>
+                <w:sz w:val="16"/>
+                <w:szCs w:val="16"/>
+              </w:rPr>
+            </w:pPr>
+            <w:r>
+              <w:rPr>
+                <w:rFonts w:cstheme="minorHAnsi"/>
+                <w:b/>
+                <w:bCs/>
+                <w:sz w:val="16"/>
+                <w:szCs w:val="16"/>
+              </w:rPr>
+              <w:t>NOTICE TO OBMV REGISTRAR:</w:t>
+            </w:r>
+            <w:r>
+              <w:rPr>
+                <w:rFonts w:cstheme="minorHAnsi"/>
+                <w:sz w:val="16"/>
+                <w:szCs w:val="16"/>
+              </w:rPr>
+              <w:t xml:space="preserve">  If driver license, C.D.L., motorcycle endorsement, or restricted tags registration ordered, would otherwise expire during the suspension, or is already expired, Registrar may renew or reissue upon compliance with applicable requirements for renewal or reissuance.  Driving as part of testing is authorized.  The renewed license shall be held by O.B.M.V. or forwarded to the</w:t>
+            </w:r>
+          </w:p>
+        </w:tc>
+        <w:tc>
+          <w:tcPr>
+            <w:tcW w:w="4336" w:type="dxa"/>
+          </w:tcPr>
+          <w:p>
+            <w:pPr>
+              <w:rPr>
+                <w:rFonts w:cstheme="minorHAnsi"/>
+                <w:sz w:val="16"/>
+                <w:szCs w:val="16"/>
+              </w:rPr>
+            </w:pPr>
+            <w:r>
+              <w:rPr>
+                <w:rFonts w:cstheme="minorHAnsi"/>
+                <w:b/>
+                <w:bCs/>
+                <w:sz w:val="16"/>
+                <w:szCs w:val="16"/>
+              </w:rPr>
+              <w:t>NOTICE TO LAW ENFORCEMENT:</w:t>
+            </w:r>
+            <w:r>
+              <w:rPr>
+                <w:rFonts w:cstheme="minorHAnsi"/>
+                <w:sz w:val="16"/>
+                <w:szCs w:val="16"/>
+              </w:rPr>
+              <w:t xml:space="preserve"> Any law enforcement officer that witnesses the driver commit a traffic offense may confiscate this document and return it to the Delaware Municipal Court.</w:t>
+            </w:r>
+          </w:p>
+          <w:p>
+            <w:pPr>
+              <w:rPr>
+                <w:rFonts w:cstheme="minorHAnsi"/>
+                <w:sz w:val="16"/>
+                <w:szCs w:val="16"/>
+              </w:rPr>
+            </w:pPr>
+          </w:p>
+        </w:tc>
+      </w:tr>
+    </w:tbl>
+    <w:p>
+      <w:pPr>
         <w:spacing w:after="0"/>
         <w:rPr>
-          <w:sz w:val="20"/>
-        </w:rPr>
-      </w:pPr>
+          <w:rFonts w:cstheme="minorHAnsi"/>
+          <w:sz w:val="16"/>
+          <w:szCs w:val="16"/>
+        </w:rPr>
+      </w:pPr>
+    </w:p>
+    <w:p>
+      <w:pPr>
+        <w:spacing w:after="0"/>
+        <w:rPr>
+          <w:rFonts w:cstheme="minorHAnsi"/>
+          <w:sz w:val="16"/>
+          <w:szCs w:val="16"/>
+        </w:rPr>
+      </w:pPr>
+      <w:r>
+        <w:rPr>
+          <w:rFonts w:cstheme="minorHAnsi"/>
+          <w:sz w:val="16"/>
+          <w:szCs w:val="16"/>
+        </w:rPr>
+        <w:t xml:space="preserve">Copies provided to:  </w:t>
+      </w:r>
+      <w:r>
+        <w:rPr>
+          <w:rFonts w:ascii="Segoe UI Symbol" w:hAnsi="Segoe UI Symbol" w:cs="Segoe UI Symbol"/>
+          <w:sz w:val="16"/>
+          <w:szCs w:val="16"/>
+        </w:rPr>
+        <w:t>☐</w:t>
+      </w:r>
+      <w:r>
+        <w:rPr>
+          <w:rFonts w:cstheme="minorHAnsi"/>
+          <w:sz w:val="16"/>
+          <w:szCs w:val="16"/>
+        </w:rPr>
+        <w:t xml:space="preserve"> Petitioner </w:t>
+      </w:r>
+      <w:r>
+        <w:rPr>
+          <w:rFonts w:cstheme="minorHAnsi"/>
+          <w:sz w:val="16"/>
+          <w:szCs w:val="16"/>
+        </w:rPr>
+        <w:tab/>
+      </w:r>
+      <w:r>
+        <w:rPr>
+          <w:rFonts w:ascii="Segoe UI Symbol" w:hAnsi="Segoe UI Symbol" w:cs="Segoe UI Symbol"/>
+          <w:sz w:val="16"/>
+          <w:szCs w:val="16"/>
+        </w:rPr>
+        <w:t>☐</w:t>
+      </w:r>
+      <w:r>
+        <w:rPr>
+          <w:rFonts w:cstheme="minorHAnsi"/>
+          <w:sz w:val="16"/>
+          <w:szCs w:val="16"/>
+        </w:rPr>
+        <w:t xml:space="preserve"> OBMV</w:t>
+      </w:r>
+      <w:r>
+        <w:rPr>
+          <w:rFonts w:cstheme="minorHAnsi"/>
+          <w:sz w:val="16"/>
+          <w:szCs w:val="16"/>
+        </w:rPr>
+        <w:tab/>
+      </w:r>
+      <w:r>
+        <w:rPr>
+          <w:rFonts w:cstheme="minorHAnsi"/>
+          <w:sz w:val="16"/>
+          <w:szCs w:val="16"/>
+        </w:rPr>
+        <w:tab/>
+      </w:r>
+      <w:r>
+        <w:rPr>
+          <w:rFonts w:ascii="Segoe UI Symbol" w:hAnsi="Segoe UI Symbol" w:cs="Segoe UI Symbol"/>
+          <w:sz w:val="16"/>
+          <w:szCs w:val="16"/>
+        </w:rPr>
+        <w:t>☐</w:t>
+      </w:r>
+      <w:r>
+        <w:rPr>
+          <w:rFonts w:cstheme="minorHAnsi"/>
+          <w:sz w:val="16"/>
+          <w:szCs w:val="16"/>
+        </w:rPr>
+        <w:t xml:space="preserve"> Prosecutor</w:t>
+      </w:r>
     </w:p>
     <w:sectPr>
-      <w:headerReference w:type="even" r:id="rId12"/>
-      <w:headerReference w:type="default" r:id="rId13"/>
-      <w:footerReference w:type="even" r:id="rId14"/>
-      <w:footerReference w:type="default" r:id="rId15"/>
-      <w:headerReference w:type="first" r:id="rId16"/>
-      <w:footerReference w:type="first" r:id="rId17"/>
+      <w:headerReference w:type="even" r:id="rId14"/>
+      <w:headerReference w:type="default" r:id="rId15"/>
+      <w:footerReference w:type="even" r:id="rId16"/>
+      <w:footerReference w:type="default" r:id="rId17"/>
+      <w:headerReference w:type="first" r:id="rId18"/>
+      <w:footerReference w:type="first" r:id="rId19"/>
       <w:type w:val="continuous"/>
       <w:pgSz w:w="12240" w:h="15840"/>
       <w:pgMar w:top="1440" w:right="1440" w:bottom="1440" w:left="1440" w:header="720" w:footer="720" w:gutter="0"/>
@@ -2985,7 +3239,16 @@
         <w:sz w:val="16"/>
         <w:szCs w:val="16"/>
       </w:rPr>
-      <w:t xml:space="preserve">LIMITED DRIVING PRIVILEGES FOR {{ </w:t>
+      <w:t xml:space="preserve">LIMITED DRIVING PRIVILEGES FOR </w:t>
+    </w:r>
+    <w:proofErr w:type="gramStart"/>
+    <w:r>
+      <w:rPr>
+        <w:rFonts w:ascii="Palatino Linotype" w:hAnsi="Palatino Linotype"/>
+        <w:sz w:val="16"/>
+        <w:szCs w:val="16"/>
+      </w:rPr>
+      <w:t xml:space="preserve">{{ </w:t>
     </w:r>
     <w:proofErr w:type="spellStart"/>
     <w:r>
@@ -2994,7 +3257,16 @@
         <w:sz w:val="16"/>
         <w:szCs w:val="16"/>
       </w:rPr>
-      <w:t>case_number</w:t>
+      <w:t>case</w:t>
+    </w:r>
+    <w:proofErr w:type="gramEnd"/>
+    <w:r>
+      <w:rPr>
+        <w:rFonts w:ascii="Palatino Linotype" w:hAnsi="Palatino Linotype"/>
+        <w:sz w:val="16"/>
+        <w:szCs w:val="16"/>
+      </w:rPr>
+      <w:t>_number</w:t>
     </w:r>
     <w:proofErr w:type="spellEnd"/>
     <w:r>
@@ -3366,6 +3638,119 @@
     </w:lvl>
   </w:abstractNum>
   <w:abstractNum w:abstractNumId="1" w15:restartNumberingAfterBreak="0">
+    <w:nsid w:val="16CE1247"/>
+    <w:multiLevelType w:val="hybridMultilevel"/>
+    <w:tmpl w:val="D9F641A8"/>
+    <w:lvl w:ilvl="0" w:tplc="04090001">
+      <w:start w:val="1"/>
+      <w:numFmt w:val="bullet"/>
+      <w:lvlText w:val=""/>
+      <w:lvlJc w:val="left"/>
+      <w:pPr>
+        <w:ind w:left="720" w:hanging="360"/>
+      </w:pPr>
+      <w:rPr>
+        <w:rFonts w:ascii="Symbol" w:hAnsi="Symbol" w:hint="default"/>
+      </w:rPr>
+    </w:lvl>
+    <w:lvl w:ilvl="1" w:tplc="04090003" w:tentative="1">
+      <w:start w:val="1"/>
+      <w:numFmt w:val="bullet"/>
+      <w:lvlText w:val="o"/>
+      <w:lvlJc w:val="left"/>
+      <w:pPr>
+        <w:ind w:left="1440" w:hanging="360"/>
+      </w:pPr>
+      <w:rPr>
+        <w:rFonts w:ascii="Courier New" w:hAnsi="Courier New" w:cs="Courier New" w:hint="default"/>
+      </w:rPr>
+    </w:lvl>
+    <w:lvl w:ilvl="2" w:tplc="04090005" w:tentative="1">
+      <w:start w:val="1"/>
+      <w:numFmt w:val="bullet"/>
+      <w:lvlText w:val=""/>
+      <w:lvlJc w:val="left"/>
+      <w:pPr>
+        <w:ind w:left="2160" w:hanging="360"/>
+      </w:pPr>
+      <w:rPr>
+        <w:rFonts w:ascii="Wingdings" w:hAnsi="Wingdings" w:hint="default"/>
+      </w:rPr>
+    </w:lvl>
+    <w:lvl w:ilvl="3" w:tplc="04090001" w:tentative="1">
+      <w:start w:val="1"/>
+      <w:numFmt w:val="bullet"/>
+      <w:lvlText w:val=""/>
+      <w:lvlJc w:val="left"/>
+      <w:pPr>
+        <w:ind w:left="2880" w:hanging="360"/>
+      </w:pPr>
+      <w:rPr>
+        <w:rFonts w:ascii="Symbol" w:hAnsi="Symbol" w:hint="default"/>
+      </w:rPr>
+    </w:lvl>
+    <w:lvl w:ilvl="4" w:tplc="04090003" w:tentative="1">
+      <w:start w:val="1"/>
+      <w:numFmt w:val="bullet"/>
+      <w:lvlText w:val="o"/>
+      <w:lvlJc w:val="left"/>
+      <w:pPr>
+        <w:ind w:left="3600" w:hanging="360"/>
+      </w:pPr>
+      <w:rPr>
+        <w:rFonts w:ascii="Courier New" w:hAnsi="Courier New" w:cs="Courier New" w:hint="default"/>
+      </w:rPr>
+    </w:lvl>
+    <w:lvl w:ilvl="5" w:tplc="04090005" w:tentative="1">
+      <w:start w:val="1"/>
+      <w:numFmt w:val="bullet"/>
+      <w:lvlText w:val=""/>
+      <w:lvlJc w:val="left"/>
+      <w:pPr>
+        <w:ind w:left="4320" w:hanging="360"/>
+      </w:pPr>
+      <w:rPr>
+        <w:rFonts w:ascii="Wingdings" w:hAnsi="Wingdings" w:hint="default"/>
+      </w:rPr>
+    </w:lvl>
+    <w:lvl w:ilvl="6" w:tplc="04090001" w:tentative="1">
+      <w:start w:val="1"/>
+      <w:numFmt w:val="bullet"/>
+      <w:lvlText w:val=""/>
+      <w:lvlJc w:val="left"/>
+      <w:pPr>
+        <w:ind w:left="5040" w:hanging="360"/>
+      </w:pPr>
+      <w:rPr>
+        <w:rFonts w:ascii="Symbol" w:hAnsi="Symbol" w:hint="default"/>
+      </w:rPr>
+    </w:lvl>
+    <w:lvl w:ilvl="7" w:tplc="04090003" w:tentative="1">
+      <w:start w:val="1"/>
+      <w:numFmt w:val="bullet"/>
+      <w:lvlText w:val="o"/>
+      <w:lvlJc w:val="left"/>
+      <w:pPr>
+        <w:ind w:left="5760" w:hanging="360"/>
+      </w:pPr>
+      <w:rPr>
+        <w:rFonts w:ascii="Courier New" w:hAnsi="Courier New" w:cs="Courier New" w:hint="default"/>
+      </w:rPr>
+    </w:lvl>
+    <w:lvl w:ilvl="8" w:tplc="04090005" w:tentative="1">
+      <w:start w:val="1"/>
+      <w:numFmt w:val="bullet"/>
+      <w:lvlText w:val=""/>
+      <w:lvlJc w:val="left"/>
+      <w:pPr>
+        <w:ind w:left="6480" w:hanging="360"/>
+      </w:pPr>
+      <w:rPr>
+        <w:rFonts w:ascii="Wingdings" w:hAnsi="Wingdings" w:hint="default"/>
+      </w:rPr>
+    </w:lvl>
+  </w:abstractNum>
+  <w:abstractNum w:abstractNumId="2" w15:restartNumberingAfterBreak="0">
     <w:nsid w:val="422F499C"/>
     <w:multiLevelType w:val="hybridMultilevel"/>
     <w:tmpl w:val="5048719E"/>
@@ -3478,7 +3863,7 @@
       </w:rPr>
     </w:lvl>
   </w:abstractNum>
-  <w:abstractNum w:abstractNumId="2" w15:restartNumberingAfterBreak="0">
+  <w:abstractNum w:abstractNumId="3" w15:restartNumberingAfterBreak="0">
     <w:nsid w:val="6D691C8A"/>
     <w:multiLevelType w:val="hybridMultilevel"/>
     <w:tmpl w:val="22A6BB16"/>
@@ -3591,7 +3976,7 @@
       </w:rPr>
     </w:lvl>
   </w:abstractNum>
-  <w:abstractNum w:abstractNumId="3" w15:restartNumberingAfterBreak="0">
+  <w:abstractNum w:abstractNumId="4" w15:restartNumberingAfterBreak="0">
     <w:nsid w:val="6FAB427E"/>
     <w:multiLevelType w:val="hybridMultilevel"/>
     <w:tmpl w:val="33800CFE"/>
@@ -3704,7 +4089,7 @@
       </w:rPr>
     </w:lvl>
   </w:abstractNum>
-  <w:abstractNum w:abstractNumId="4" w15:restartNumberingAfterBreak="0">
+  <w:abstractNum w:abstractNumId="5" w15:restartNumberingAfterBreak="0">
     <w:nsid w:val="7AF43513"/>
     <w:multiLevelType w:val="hybridMultilevel"/>
     <w:tmpl w:val="03FC514A"/>
@@ -3794,18 +4179,21 @@
     </w:lvl>
   </w:abstractNum>
   <w:num w:numId="1" w16cid:durableId="747579942">
-    <w:abstractNumId w:val="4"/>
+    <w:abstractNumId w:val="5"/>
   </w:num>
   <w:num w:numId="2" w16cid:durableId="325477598">
     <w:abstractNumId w:val="0"/>
   </w:num>
   <w:num w:numId="3" w16cid:durableId="1598709795">
+    <w:abstractNumId w:val="3"/>
+  </w:num>
+  <w:num w:numId="4" w16cid:durableId="985746139">
+    <w:abstractNumId w:val="4"/>
+  </w:num>
+  <w:num w:numId="5" w16cid:durableId="1682270670">
     <w:abstractNumId w:val="2"/>
   </w:num>
-  <w:num w:numId="4" w16cid:durableId="985746139">
-    <w:abstractNumId w:val="3"/>
-  </w:num>
-  <w:num w:numId="5" w16cid:durableId="1682270670">
+  <w:num w:numId="6" w16cid:durableId="58482954">
     <w:abstractNumId w:val="1"/>
   </w:num>
 </w:numbering>

</xml_diff>

<commit_message>
Added suspensions to case updater for privileges.
</commit_message>
<xml_diff>
--- a/resources/Templates/Driving_Privileges_Template.docx
+++ b/resources/Templates/Driving_Privileges_Template.docx
@@ -158,43 +158,7 @@
           <w:szCs w:val="16"/>
         </w:rPr>
         <w:tab/>
-        <w:t xml:space="preserve">Case No. </w:t>
-      </w:r>
-      <w:proofErr w:type="gramStart"/>
-      <w:r>
-        <w:rPr>
-          <w:rFonts w:cstheme="minorHAnsi"/>
-          <w:sz w:val="16"/>
-          <w:szCs w:val="16"/>
-        </w:rPr>
-        <w:t xml:space="preserve">{{ </w:t>
-      </w:r>
-      <w:proofErr w:type="spellStart"/>
-      <w:r>
-        <w:rPr>
-          <w:rFonts w:cstheme="minorHAnsi"/>
-          <w:sz w:val="16"/>
-          <w:szCs w:val="16"/>
-        </w:rPr>
-        <w:t>case</w:t>
-      </w:r>
-      <w:proofErr w:type="gramEnd"/>
-      <w:r>
-        <w:rPr>
-          <w:rFonts w:cstheme="minorHAnsi"/>
-          <w:sz w:val="16"/>
-          <w:szCs w:val="16"/>
-        </w:rPr>
-        <w:t>_number</w:t>
-      </w:r>
-      <w:proofErr w:type="spellEnd"/>
-      <w:r>
-        <w:rPr>
-          <w:rFonts w:cstheme="minorHAnsi"/>
-          <w:sz w:val="16"/>
-          <w:szCs w:val="16"/>
-        </w:rPr>
-        <w:t xml:space="preserve"> }}</w:t>
+        <w:t>Case No. {{ case_number }}</w:t>
       </w:r>
     </w:p>
     <w:p>
@@ -227,59 +191,13 @@
           <w:szCs w:val="16"/>
         </w:rPr>
       </w:pPr>
-      <w:proofErr w:type="gramStart"/>
-      <w:r>
-        <w:rPr>
-          <w:rFonts w:cstheme="minorHAnsi"/>
-          <w:sz w:val="16"/>
-          <w:szCs w:val="16"/>
-        </w:rPr>
-        <w:t xml:space="preserve">{{ </w:t>
-      </w:r>
-      <w:proofErr w:type="spellStart"/>
-      <w:r>
-        <w:rPr>
-          <w:rFonts w:cstheme="minorHAnsi"/>
-          <w:sz w:val="16"/>
-          <w:szCs w:val="16"/>
-        </w:rPr>
-        <w:t>defendant</w:t>
-      </w:r>
-      <w:proofErr w:type="gramEnd"/>
-      <w:r>
-        <w:rPr>
-          <w:rFonts w:cstheme="minorHAnsi"/>
-          <w:sz w:val="16"/>
-          <w:szCs w:val="16"/>
-        </w:rPr>
-        <w:t>.first_name</w:t>
-      </w:r>
-      <w:proofErr w:type="spellEnd"/>
-      <w:r>
-        <w:rPr>
-          <w:rFonts w:cstheme="minorHAnsi"/>
-          <w:sz w:val="16"/>
-          <w:szCs w:val="16"/>
-        </w:rPr>
-        <w:t xml:space="preserve"> }} {{ </w:t>
-      </w:r>
-      <w:proofErr w:type="spellStart"/>
-      <w:r>
-        <w:rPr>
-          <w:rFonts w:cstheme="minorHAnsi"/>
-          <w:sz w:val="16"/>
-          <w:szCs w:val="16"/>
-        </w:rPr>
-        <w:t>defendant.last_name</w:t>
-      </w:r>
-      <w:proofErr w:type="spellEnd"/>
-      <w:r>
-        <w:rPr>
-          <w:rFonts w:cstheme="minorHAnsi"/>
-          <w:sz w:val="16"/>
-          <w:szCs w:val="16"/>
-        </w:rPr>
-        <w:t xml:space="preserve"> }}</w:t>
+      <w:r>
+        <w:rPr>
+          <w:rFonts w:cstheme="minorHAnsi"/>
+          <w:sz w:val="16"/>
+          <w:szCs w:val="16"/>
+        </w:rPr>
+        <w:t>{{ defendant.first_name }} {{ defendant.last_name }}</w:t>
       </w:r>
     </w:p>
     <w:p>
@@ -393,41 +311,13 @@
                 <w:szCs w:val="16"/>
               </w:rPr>
             </w:pPr>
-            <w:proofErr w:type="gramStart"/>
             <w:r>
               <w:rPr>
                 <w:rFonts w:cstheme="minorHAnsi"/>
                 <w:sz w:val="16"/>
                 <w:szCs w:val="16"/>
               </w:rPr>
-              <w:t xml:space="preserve">{{ </w:t>
-            </w:r>
-            <w:proofErr w:type="spellStart"/>
-            <w:r>
-              <w:rPr>
-                <w:rFonts w:cstheme="minorHAnsi"/>
-                <w:sz w:val="16"/>
-                <w:szCs w:val="16"/>
-              </w:rPr>
-              <w:t>suspension</w:t>
-            </w:r>
-            <w:proofErr w:type="gramEnd"/>
-            <w:r>
-              <w:rPr>
-                <w:rFonts w:cstheme="minorHAnsi"/>
-                <w:sz w:val="16"/>
-                <w:szCs w:val="16"/>
-              </w:rPr>
-              <w:t>_type</w:t>
-            </w:r>
-            <w:proofErr w:type="spellEnd"/>
-            <w:r>
-              <w:rPr>
-                <w:rFonts w:cstheme="minorHAnsi"/>
-                <w:sz w:val="16"/>
-                <w:szCs w:val="16"/>
-              </w:rPr>
-              <w:t xml:space="preserve"> }}</w:t>
+              <w:t>{{ suspension_type }}</w:t>
             </w:r>
           </w:p>
         </w:tc>
@@ -493,41 +383,13 @@
                 <w:szCs w:val="16"/>
               </w:rPr>
             </w:pPr>
-            <w:proofErr w:type="gramStart"/>
             <w:r>
               <w:rPr>
                 <w:rFonts w:cstheme="minorHAnsi"/>
                 <w:sz w:val="16"/>
                 <w:szCs w:val="16"/>
               </w:rPr>
-              <w:t xml:space="preserve">{{ </w:t>
-            </w:r>
-            <w:proofErr w:type="spellStart"/>
-            <w:r>
-              <w:rPr>
-                <w:rFonts w:cstheme="minorHAnsi"/>
-                <w:sz w:val="16"/>
-                <w:szCs w:val="16"/>
-              </w:rPr>
-              <w:t>suspension</w:t>
-            </w:r>
-            <w:proofErr w:type="gramEnd"/>
-            <w:r>
-              <w:rPr>
-                <w:rFonts w:cstheme="minorHAnsi"/>
-                <w:sz w:val="16"/>
-                <w:szCs w:val="16"/>
-              </w:rPr>
-              <w:t>_start_date</w:t>
-            </w:r>
-            <w:proofErr w:type="spellEnd"/>
-            <w:r>
-              <w:rPr>
-                <w:rFonts w:cstheme="minorHAnsi"/>
-                <w:sz w:val="16"/>
-                <w:szCs w:val="16"/>
-              </w:rPr>
-              <w:t xml:space="preserve"> }}</w:t>
+              <w:t>{{ suspension_start_date }}</w:t>
             </w:r>
           </w:p>
         </w:tc>
@@ -600,41 +462,13 @@
                 <w:szCs w:val="16"/>
               </w:rPr>
             </w:pPr>
-            <w:proofErr w:type="gramStart"/>
             <w:r>
               <w:rPr>
                 <w:rFonts w:cstheme="minorHAnsi"/>
                 <w:sz w:val="16"/>
                 <w:szCs w:val="16"/>
               </w:rPr>
-              <w:t xml:space="preserve">{{ </w:t>
-            </w:r>
-            <w:proofErr w:type="spellStart"/>
-            <w:r>
-              <w:rPr>
-                <w:rFonts w:cstheme="minorHAnsi"/>
-                <w:sz w:val="16"/>
-                <w:szCs w:val="16"/>
-              </w:rPr>
-              <w:t>defendant</w:t>
-            </w:r>
-            <w:proofErr w:type="gramEnd"/>
-            <w:r>
-              <w:rPr>
-                <w:rFonts w:cstheme="minorHAnsi"/>
-                <w:sz w:val="16"/>
-                <w:szCs w:val="16"/>
-              </w:rPr>
-              <w:t>.license_number</w:t>
-            </w:r>
-            <w:proofErr w:type="spellEnd"/>
-            <w:r>
-              <w:rPr>
-                <w:rFonts w:cstheme="minorHAnsi"/>
-                <w:sz w:val="16"/>
-                <w:szCs w:val="16"/>
-              </w:rPr>
-              <w:t xml:space="preserve"> }}</w:t>
+              <w:t>{{ defendant.license_number }}</w:t>
             </w:r>
           </w:p>
         </w:tc>
@@ -700,41 +534,13 @@
                 <w:szCs w:val="16"/>
               </w:rPr>
             </w:pPr>
-            <w:proofErr w:type="gramStart"/>
             <w:r>
               <w:rPr>
                 <w:rFonts w:cstheme="minorHAnsi"/>
                 <w:sz w:val="16"/>
                 <w:szCs w:val="16"/>
               </w:rPr>
-              <w:t xml:space="preserve">{{ </w:t>
-            </w:r>
-            <w:proofErr w:type="spellStart"/>
-            <w:r>
-              <w:rPr>
-                <w:rFonts w:cstheme="minorHAnsi"/>
-                <w:sz w:val="16"/>
-                <w:szCs w:val="16"/>
-              </w:rPr>
-              <w:t>suspension</w:t>
-            </w:r>
-            <w:proofErr w:type="gramEnd"/>
-            <w:r>
-              <w:rPr>
-                <w:rFonts w:cstheme="minorHAnsi"/>
-                <w:sz w:val="16"/>
-                <w:szCs w:val="16"/>
-              </w:rPr>
-              <w:t>_end_date</w:t>
-            </w:r>
-            <w:proofErr w:type="spellEnd"/>
-            <w:r>
-              <w:rPr>
-                <w:rFonts w:cstheme="minorHAnsi"/>
-                <w:sz w:val="16"/>
-                <w:szCs w:val="16"/>
-              </w:rPr>
-              <w:t xml:space="preserve"> }}</w:t>
+              <w:t>{{ suspension_end_date }}</w:t>
             </w:r>
           </w:p>
         </w:tc>
@@ -807,59 +613,13 @@
                 <w:szCs w:val="16"/>
               </w:rPr>
             </w:pPr>
-            <w:proofErr w:type="gramStart"/>
             <w:r>
               <w:rPr>
                 <w:rFonts w:cstheme="minorHAnsi"/>
                 <w:sz w:val="16"/>
                 <w:szCs w:val="16"/>
               </w:rPr>
-              <w:t xml:space="preserve">{{ </w:t>
-            </w:r>
-            <w:proofErr w:type="spellStart"/>
-            <w:r>
-              <w:rPr>
-                <w:rFonts w:cstheme="minorHAnsi"/>
-                <w:sz w:val="16"/>
-                <w:szCs w:val="16"/>
-              </w:rPr>
-              <w:t>defendant</w:t>
-            </w:r>
-            <w:proofErr w:type="gramEnd"/>
-            <w:r>
-              <w:rPr>
-                <w:rFonts w:cstheme="minorHAnsi"/>
-                <w:sz w:val="16"/>
-                <w:szCs w:val="16"/>
-              </w:rPr>
-              <w:t>.first_name</w:t>
-            </w:r>
-            <w:proofErr w:type="spellEnd"/>
-            <w:r>
-              <w:rPr>
-                <w:rFonts w:cstheme="minorHAnsi"/>
-                <w:sz w:val="16"/>
-                <w:szCs w:val="16"/>
-              </w:rPr>
-              <w:t xml:space="preserve"> }} {{ </w:t>
-            </w:r>
-            <w:proofErr w:type="spellStart"/>
-            <w:r>
-              <w:rPr>
-                <w:rFonts w:cstheme="minorHAnsi"/>
-                <w:sz w:val="16"/>
-                <w:szCs w:val="16"/>
-              </w:rPr>
-              <w:t>defendant.last_name</w:t>
-            </w:r>
-            <w:proofErr w:type="spellEnd"/>
-            <w:r>
-              <w:rPr>
-                <w:rFonts w:cstheme="minorHAnsi"/>
-                <w:sz w:val="16"/>
-                <w:szCs w:val="16"/>
-              </w:rPr>
-              <w:t xml:space="preserve"> }}</w:t>
+              <w:t>{{ defendant.first_name }} {{ defendant.last_name }}</w:t>
             </w:r>
           </w:p>
         </w:tc>
@@ -925,41 +685,13 @@
                 <w:szCs w:val="16"/>
               </w:rPr>
             </w:pPr>
-            <w:proofErr w:type="gramStart"/>
             <w:r>
               <w:rPr>
                 <w:rFonts w:cstheme="minorHAnsi"/>
                 <w:sz w:val="16"/>
                 <w:szCs w:val="16"/>
               </w:rPr>
-              <w:t xml:space="preserve">{{ </w:t>
-            </w:r>
-            <w:proofErr w:type="spellStart"/>
-            <w:r>
-              <w:rPr>
-                <w:rFonts w:cstheme="minorHAnsi"/>
-                <w:sz w:val="16"/>
-                <w:szCs w:val="16"/>
-              </w:rPr>
-              <w:t>defendant</w:t>
-            </w:r>
-            <w:proofErr w:type="gramEnd"/>
-            <w:r>
-              <w:rPr>
-                <w:rFonts w:cstheme="minorHAnsi"/>
-                <w:sz w:val="16"/>
-                <w:szCs w:val="16"/>
-              </w:rPr>
-              <w:t>.birth_date</w:t>
-            </w:r>
-            <w:proofErr w:type="spellEnd"/>
-            <w:r>
-              <w:rPr>
-                <w:rFonts w:cstheme="minorHAnsi"/>
-                <w:sz w:val="16"/>
-                <w:szCs w:val="16"/>
-              </w:rPr>
-              <w:t xml:space="preserve"> }}</w:t>
+              <w:t>{{ defendant.birth_date }}</w:t>
             </w:r>
           </w:p>
         </w:tc>
@@ -1032,41 +764,13 @@
                 <w:szCs w:val="16"/>
               </w:rPr>
             </w:pPr>
-            <w:proofErr w:type="gramStart"/>
             <w:r>
               <w:rPr>
                 <w:rFonts w:cstheme="minorHAnsi"/>
                 <w:sz w:val="16"/>
                 <w:szCs w:val="16"/>
               </w:rPr>
-              <w:t xml:space="preserve">{{ </w:t>
-            </w:r>
-            <w:proofErr w:type="spellStart"/>
-            <w:r>
-              <w:rPr>
-                <w:rFonts w:cstheme="minorHAnsi"/>
-                <w:sz w:val="16"/>
-                <w:szCs w:val="16"/>
-              </w:rPr>
-              <w:t>defendant</w:t>
-            </w:r>
-            <w:proofErr w:type="gramEnd"/>
-            <w:r>
-              <w:rPr>
-                <w:rFonts w:cstheme="minorHAnsi"/>
-                <w:sz w:val="16"/>
-                <w:szCs w:val="16"/>
-              </w:rPr>
-              <w:t>.address</w:t>
-            </w:r>
-            <w:proofErr w:type="spellEnd"/>
-            <w:r>
-              <w:rPr>
-                <w:rFonts w:cstheme="minorHAnsi"/>
-                <w:sz w:val="16"/>
-                <w:szCs w:val="16"/>
-              </w:rPr>
-              <w:t xml:space="preserve"> }}</w:t>
+              <w:t>{{ defendant.address }}</w:t>
             </w:r>
           </w:p>
         </w:tc>
@@ -1132,41 +836,13 @@
                 <w:szCs w:val="16"/>
               </w:rPr>
             </w:pPr>
-            <w:proofErr w:type="gramStart"/>
             <w:r>
               <w:rPr>
                 <w:rFonts w:cstheme="minorHAnsi"/>
                 <w:sz w:val="16"/>
                 <w:szCs w:val="16"/>
               </w:rPr>
-              <w:t xml:space="preserve">{{ </w:t>
-            </w:r>
-            <w:proofErr w:type="spellStart"/>
-            <w:r>
-              <w:rPr>
-                <w:rFonts w:cstheme="minorHAnsi"/>
-                <w:sz w:val="16"/>
-                <w:szCs w:val="16"/>
-              </w:rPr>
-              <w:t>defendant</w:t>
-            </w:r>
-            <w:proofErr w:type="gramEnd"/>
-            <w:r>
-              <w:rPr>
-                <w:rFonts w:cstheme="minorHAnsi"/>
-                <w:sz w:val="16"/>
-                <w:szCs w:val="16"/>
-              </w:rPr>
-              <w:t>.city</w:t>
-            </w:r>
-            <w:proofErr w:type="spellEnd"/>
-            <w:r>
-              <w:rPr>
-                <w:rFonts w:cstheme="minorHAnsi"/>
-                <w:sz w:val="16"/>
-                <w:szCs w:val="16"/>
-              </w:rPr>
-              <w:t xml:space="preserve"> }}</w:t>
+              <w:t>{{ defendant.city }}</w:t>
             </w:r>
           </w:p>
         </w:tc>
@@ -1239,41 +915,13 @@
                 <w:szCs w:val="16"/>
               </w:rPr>
             </w:pPr>
-            <w:proofErr w:type="gramStart"/>
             <w:r>
               <w:rPr>
                 <w:rFonts w:cstheme="minorHAnsi"/>
                 <w:sz w:val="16"/>
                 <w:szCs w:val="16"/>
               </w:rPr>
-              <w:t xml:space="preserve">{{ </w:t>
-            </w:r>
-            <w:proofErr w:type="spellStart"/>
-            <w:r>
-              <w:rPr>
-                <w:rFonts w:cstheme="minorHAnsi"/>
-                <w:sz w:val="16"/>
-                <w:szCs w:val="16"/>
-              </w:rPr>
-              <w:t>defendant</w:t>
-            </w:r>
-            <w:proofErr w:type="gramEnd"/>
-            <w:r>
-              <w:rPr>
-                <w:rFonts w:cstheme="minorHAnsi"/>
-                <w:sz w:val="16"/>
-                <w:szCs w:val="16"/>
-              </w:rPr>
-              <w:t>.state</w:t>
-            </w:r>
-            <w:proofErr w:type="spellEnd"/>
-            <w:r>
-              <w:rPr>
-                <w:rFonts w:cstheme="minorHAnsi"/>
-                <w:sz w:val="16"/>
-                <w:szCs w:val="16"/>
-              </w:rPr>
-              <w:t xml:space="preserve"> }}</w:t>
+              <w:t>{{ defendant.state }}</w:t>
             </w:r>
           </w:p>
         </w:tc>
@@ -1339,41 +987,13 @@
                 <w:szCs w:val="16"/>
               </w:rPr>
             </w:pPr>
-            <w:proofErr w:type="gramStart"/>
             <w:r>
               <w:rPr>
                 <w:rFonts w:cstheme="minorHAnsi"/>
                 <w:sz w:val="16"/>
                 <w:szCs w:val="16"/>
               </w:rPr>
-              <w:t xml:space="preserve">{{ </w:t>
-            </w:r>
-            <w:proofErr w:type="spellStart"/>
-            <w:r>
-              <w:rPr>
-                <w:rFonts w:cstheme="minorHAnsi"/>
-                <w:sz w:val="16"/>
-                <w:szCs w:val="16"/>
-              </w:rPr>
-              <w:t>defendant</w:t>
-            </w:r>
-            <w:proofErr w:type="gramEnd"/>
-            <w:r>
-              <w:rPr>
-                <w:rFonts w:cstheme="minorHAnsi"/>
-                <w:sz w:val="16"/>
-                <w:szCs w:val="16"/>
-              </w:rPr>
-              <w:t>.zipcode</w:t>
-            </w:r>
-            <w:proofErr w:type="spellEnd"/>
-            <w:r>
-              <w:rPr>
-                <w:rFonts w:cstheme="minorHAnsi"/>
-                <w:sz w:val="16"/>
-                <w:szCs w:val="16"/>
-              </w:rPr>
-              <w:t xml:space="preserve"> }}</w:t>
+              <w:t>{{ defendant.zipcode }}</w:t>
             </w:r>
           </w:p>
         </w:tc>
@@ -1394,43 +1014,7 @@
           <w:sz w:val="16"/>
           <w:szCs w:val="16"/>
         </w:rPr>
-        <w:t xml:space="preserve">Upon consideration of the request for driving privileges filed on </w:t>
-      </w:r>
-      <w:proofErr w:type="gramStart"/>
-      <w:r>
-        <w:rPr>
-          <w:rFonts w:cstheme="minorHAnsi"/>
-          <w:sz w:val="16"/>
-          <w:szCs w:val="16"/>
-        </w:rPr>
-        <w:t xml:space="preserve">{{ </w:t>
-      </w:r>
-      <w:proofErr w:type="spellStart"/>
-      <w:r>
-        <w:rPr>
-          <w:rFonts w:cstheme="minorHAnsi"/>
-          <w:sz w:val="16"/>
-          <w:szCs w:val="16"/>
-        </w:rPr>
-        <w:t>motion</w:t>
-      </w:r>
-      <w:proofErr w:type="gramEnd"/>
-      <w:r>
-        <w:rPr>
-          <w:rFonts w:cstheme="minorHAnsi"/>
-          <w:sz w:val="16"/>
-          <w:szCs w:val="16"/>
-        </w:rPr>
-        <w:t>_file_date</w:t>
-      </w:r>
-      <w:proofErr w:type="spellEnd"/>
-      <w:r>
-        <w:rPr>
-          <w:rFonts w:cstheme="minorHAnsi"/>
-          <w:sz w:val="16"/>
-          <w:szCs w:val="16"/>
-        </w:rPr>
-        <w:t xml:space="preserve"> }}, driving</w:t>
+        <w:t>Upon consideration of the request for driving privileges filed on {{ motion_file_date }}, driving</w:t>
       </w:r>
       <w:r>
         <w:rPr>
@@ -1462,25 +1046,7 @@
           <w:sz w:val="16"/>
           <w:szCs w:val="16"/>
         </w:rPr>
-        <w:t xml:space="preserve">{{ </w:t>
-      </w:r>
-      <w:proofErr w:type="spellStart"/>
-      <w:r>
-        <w:rPr>
-          <w:rFonts w:cstheme="minorHAnsi"/>
-          <w:sz w:val="16"/>
-          <w:szCs w:val="16"/>
-        </w:rPr>
-        <w:t>plea_trial_date</w:t>
-      </w:r>
-      <w:proofErr w:type="spellEnd"/>
-      <w:r>
-        <w:rPr>
-          <w:rFonts w:cstheme="minorHAnsi"/>
-          <w:sz w:val="16"/>
-          <w:szCs w:val="16"/>
-        </w:rPr>
-        <w:t xml:space="preserve"> }}</w:t>
+        <w:t>{{ plea_trial_date }}</w:t>
       </w:r>
       <w:r>
         <w:rPr>
@@ -1496,43 +1062,7 @@
           <w:sz w:val="16"/>
           <w:szCs w:val="16"/>
         </w:rPr>
-        <w:t xml:space="preserve">for {{ </w:t>
-      </w:r>
-      <w:proofErr w:type="spellStart"/>
-      <w:r>
-        <w:rPr>
-          <w:rFonts w:cstheme="minorHAnsi"/>
-          <w:sz w:val="16"/>
-          <w:szCs w:val="16"/>
-        </w:rPr>
-        <w:t>defendant.first_name</w:t>
-      </w:r>
-      <w:proofErr w:type="spellEnd"/>
-      <w:r>
-        <w:rPr>
-          <w:rFonts w:cstheme="minorHAnsi"/>
-          <w:sz w:val="16"/>
-          <w:szCs w:val="16"/>
-        </w:rPr>
-        <w:t xml:space="preserve"> }} {{ </w:t>
-      </w:r>
-      <w:proofErr w:type="spellStart"/>
-      <w:r>
-        <w:rPr>
-          <w:rFonts w:cstheme="minorHAnsi"/>
-          <w:sz w:val="16"/>
-          <w:szCs w:val="16"/>
-        </w:rPr>
-        <w:t>defendant.last_name</w:t>
-      </w:r>
-      <w:proofErr w:type="spellEnd"/>
-      <w:r>
-        <w:rPr>
-          <w:rFonts w:cstheme="minorHAnsi"/>
-          <w:sz w:val="16"/>
-          <w:szCs w:val="16"/>
-        </w:rPr>
-        <w:t xml:space="preserve"> }} </w:t>
+        <w:t xml:space="preserve">for {{ defendant.first_name }} {{ defendant.last_name }} </w:t>
       </w:r>
       <w:r>
         <w:rPr>
@@ -2035,26 +1565,20 @@
       <w:r>
         <w:rPr>
           <w:rFonts w:cstheme="minorHAnsi"/>
-          <w:sz w:val="16"/>
-          <w:szCs w:val="16"/>
-        </w:rPr>
-        <w:t xml:space="preserve">Driver </w:t>
-      </w:r>
-      <w:r>
-        <w:rPr>
-          <w:rFonts w:cstheme="minorHAnsi"/>
-          <w:sz w:val="16"/>
-          <w:szCs w:val="16"/>
-        </w:rPr>
-        <w:t xml:space="preserve">(Defendant) </w:t>
-      </w:r>
-      <w:r>
-        <w:rPr>
-          <w:rFonts w:cstheme="minorHAnsi"/>
-          <w:sz w:val="16"/>
-          <w:szCs w:val="16"/>
-        </w:rPr>
-        <w:t>shall carry certified copy of this document when operating a vehicle, have an unexpired driver’s license, and be otherwise valid to drive and covered by insurance pursuant to RC 4509.101.</w:t>
+          <w:b/>
+          <w:bCs/>
+          <w:sz w:val="16"/>
+          <w:szCs w:val="16"/>
+        </w:rPr>
+        <w:t xml:space="preserve">REQUIREMENTS. </w:t>
+      </w:r>
+      <w:r>
+        <w:rPr>
+          <w:rFonts w:cstheme="minorHAnsi"/>
+          <w:sz w:val="16"/>
+          <w:szCs w:val="16"/>
+        </w:rPr>
+        <w:t>Defendant</w:t>
       </w:r>
       <w:r>
         <w:rPr>
@@ -2070,7 +1594,23 @@
           <w:sz w:val="16"/>
           <w:szCs w:val="16"/>
         </w:rPr>
-        <w:t xml:space="preserve">Driver shall comply with terms of Community Control and be current on payment of fines and costs. </w:t>
+        <w:t>shall carry certified copy of this document when operating a vehicle, have an unexpired driver’s license, and be otherwise valid to drive and covered by insurance pursuant to RC 4509.101. D</w:t>
+      </w:r>
+      <w:r>
+        <w:rPr>
+          <w:rFonts w:cstheme="minorHAnsi"/>
+          <w:sz w:val="16"/>
+          <w:szCs w:val="16"/>
+        </w:rPr>
+        <w:t>efendant</w:t>
+      </w:r>
+      <w:r>
+        <w:rPr>
+          <w:rFonts w:cstheme="minorHAnsi"/>
+          <w:sz w:val="16"/>
+          <w:szCs w:val="16"/>
+        </w:rPr>
+        <w:t xml:space="preserve"> shall comply with terms of Community Control and be current on payment of fines and costs. </w:t>
       </w:r>
     </w:p>
     <w:p>
@@ -2120,25 +1660,7 @@
           <w:sz w:val="16"/>
           <w:szCs w:val="16"/>
         </w:rPr>
-        <w:t xml:space="preserve">Any restrictions listed are not required on employer owned (excluding businesses partly or wholly owned or controlled by petitioner) vehicle not used for commuting purposes </w:t>
-      </w:r>
-      <w:proofErr w:type="gramStart"/>
-      <w:r>
-        <w:rPr>
-          <w:rFonts w:cstheme="minorHAnsi"/>
-          <w:sz w:val="16"/>
-          <w:szCs w:val="16"/>
-        </w:rPr>
-        <w:t>as long as</w:t>
-      </w:r>
-      <w:proofErr w:type="gramEnd"/>
-      <w:r>
-        <w:rPr>
-          <w:rFonts w:cstheme="minorHAnsi"/>
-          <w:sz w:val="16"/>
-          <w:szCs w:val="16"/>
-        </w:rPr>
-        <w:t xml:space="preserve"> employer/supervisor acknowledges notice of this restriction. R.C. 4503.231(B), 4510.43(C).</w:t>
+        <w:t>Any restrictions listed are not required on employer owned (excluding businesses partly or wholly owned or controlled by petitioner) vehicle not used for commuting purposes as long as employer/supervisor acknowledges notice of this restriction. R.C. 4503.231(B), 4510.43(C).</w:t>
       </w:r>
     </w:p>
     <w:p>
@@ -2173,7 +1695,7 @@
           <w:sz w:val="16"/>
           <w:szCs w:val="16"/>
         </w:rPr>
-        <w:t>Pursuant to R.C. 4506.161, this document does not allow operation of a commercial vehicle if defendant’s Commercial Driver’s License (CDL) is suspended or disqualified.</w:t>
+        <w:t>Pursuant to R.C. 4506.161, this document does not allow operation of a commercial vehicle if defendant’s Commercial Driver’s License (CDL) is suspended.</w:t>
       </w:r>
     </w:p>
     <w:p>
@@ -2206,7 +1728,15 @@
           <w:sz w:val="16"/>
           <w:szCs w:val="16"/>
         </w:rPr>
-        <w:t>Driver (Defendant) shall only operate a vehicle with</w:t>
+        <w:t>Defendant</w:t>
+      </w:r>
+      <w:r>
+        <w:rPr>
+          <w:rFonts w:cstheme="minorHAnsi"/>
+          <w:sz w:val="16"/>
+          <w:szCs w:val="16"/>
+        </w:rPr>
+        <w:t xml:space="preserve"> shall only operate a vehicle with</w:t>
       </w:r>
       <w:r>
         <w:rPr>
@@ -2247,7 +1777,15 @@
           <w:sz w:val="16"/>
           <w:szCs w:val="16"/>
         </w:rPr>
-        <w:t xml:space="preserve">Driver (Defendant) </w:t>
+        <w:t>Defendant</w:t>
+      </w:r>
+      <w:r>
+        <w:rPr>
+          <w:rFonts w:cstheme="minorHAnsi"/>
+          <w:sz w:val="16"/>
+          <w:szCs w:val="16"/>
+        </w:rPr>
+        <w:t xml:space="preserve"> </w:t>
       </w:r>
       <w:r>
         <w:rPr>
@@ -2429,7 +1967,46 @@
           <w:sz w:val="16"/>
           <w:szCs w:val="16"/>
         </w:rPr>
-        <w:t>For community service. Driver must have signed log of</w:t>
+        <w:t>To attend court ordered hearings in this case at the Delaware Municipal Court.</w:t>
+      </w:r>
+    </w:p>
+    <w:p>
+      <w:pPr>
+        <w:pStyle w:val="ListParagraph"/>
+        <w:numPr>
+          <w:ilvl w:val="0"/>
+          <w:numId w:val="4"/>
+        </w:numPr>
+        <w:spacing w:after="0" w:line="240" w:lineRule="auto"/>
+        <w:rPr>
+          <w:rFonts w:cstheme="minorHAnsi"/>
+          <w:sz w:val="16"/>
+          <w:szCs w:val="16"/>
+        </w:rPr>
+      </w:pPr>
+      <w:r>
+        <w:rPr>
+          <w:rFonts w:cstheme="minorHAnsi"/>
+          <w:sz w:val="16"/>
+          <w:szCs w:val="16"/>
+        </w:rPr>
+        <w:t>For community service. D</w:t>
+      </w:r>
+      <w:r>
+        <w:rPr>
+          <w:rFonts w:cstheme="minorHAnsi"/>
+          <w:sz w:val="16"/>
+          <w:szCs w:val="16"/>
+        </w:rPr>
+        <w:t xml:space="preserve">efendant </w:t>
+      </w:r>
+      <w:r>
+        <w:rPr>
+          <w:rFonts w:cstheme="minorHAnsi"/>
+          <w:sz w:val="16"/>
+          <w:szCs w:val="16"/>
+        </w:rPr>
+        <w:t>must have signed log of</w:t>
       </w:r>
       <w:r>
         <w:rPr>
@@ -2579,15 +2156,31 @@
           <w:sz w:val="16"/>
           <w:szCs w:val="16"/>
         </w:rPr>
-        <w:t xml:space="preserve">(ren) from school/care provider/other parent’s home for visitation up to one hour before and after time specified in court decree which must be in Driver’s </w:t>
-      </w:r>
-      <w:r>
-        <w:rPr>
-          <w:rFonts w:cstheme="minorHAnsi"/>
-          <w:sz w:val="16"/>
-          <w:szCs w:val="16"/>
-        </w:rPr>
-        <w:t>possession.</w:t>
+        <w:t xml:space="preserve">(ren) from school/care provider/other parent’s home for visitation up to one hour before and after time specified in </w:t>
+      </w:r>
+      <w:r>
+        <w:rPr>
+          <w:rFonts w:cstheme="minorHAnsi"/>
+          <w:sz w:val="16"/>
+          <w:szCs w:val="16"/>
+        </w:rPr>
+        <w:t xml:space="preserve">a </w:t>
+      </w:r>
+      <w:r>
+        <w:rPr>
+          <w:rFonts w:cstheme="minorHAnsi"/>
+          <w:sz w:val="16"/>
+          <w:szCs w:val="16"/>
+        </w:rPr>
+        <w:t xml:space="preserve">court </w:t>
+      </w:r>
+      <w:r>
+        <w:rPr>
+          <w:rFonts w:cstheme="minorHAnsi"/>
+          <w:sz w:val="16"/>
+          <w:szCs w:val="16"/>
+        </w:rPr>
+        <w:t>order. Court order must be in driver’s possession.</w:t>
       </w:r>
     </w:p>
     <w:p>
@@ -2690,24 +2283,10 @@
           <w:sz w:val="16"/>
           <w:szCs w:val="16"/>
         </w:rPr>
-        <w:sectPr>
-          <w:headerReference w:type="even" r:id="rId8"/>
-          <w:headerReference w:type="default" r:id="rId9"/>
-          <w:footerReference w:type="default" r:id="rId10"/>
-          <w:headerReference w:type="first" r:id="rId11"/>
-          <w:type w:val="continuous"/>
-          <w:pgSz w:w="12240" w:h="15840"/>
-          <w:pgMar w:top="1080" w:right="1084" w:bottom="1080" w:left="1080" w:header="720" w:footer="720" w:gutter="0"/>
-          <w:cols w:space="720"/>
-          <w:docGrid w:linePitch="360"/>
-        </w:sectPr>
-      </w:pPr>
-      <w:r>
-        <w:rPr>
-          <w:rFonts w:cstheme="minorHAnsi"/>
+      </w:pPr>
+      <w:r>
+        <w:rPr>
           <w:noProof/>
-          <w:sz w:val="16"/>
-          <w:szCs w:val="16"/>
         </w:rPr>
         <w:object w:dxaOrig="1440" w:dyaOrig="1440" w14:anchorId="4055FF9D">
           <v:shapetype id="_x0000_t75" coordsize="21600,21600" o:spt="75" o:preferrelative="t" path="m@4@5l@4@11@9@11@9@5xe" filled="f" stroked="f">
@@ -2729,11 +2308,11 @@
             <v:path o:extrusionok="f" gradientshapeok="t" o:connecttype="rect"/>
             <o:lock v:ext="edit" aspectratio="t"/>
           </v:shapetype>
-          <v:shape id="_x0000_s2053" type="#_x0000_t75" style="position:absolute;left:0;text-align:left;margin-left:384.55pt;margin-top:539.1pt;width:95.95pt;height:77.5pt;z-index:-251658240;mso-wrap-distance-left:4.5pt;mso-wrap-distance-top:4.5pt;mso-wrap-distance-right:4.5pt;mso-wrap-distance-bottom:4.5pt;mso-position-horizontal-relative:margin;mso-position-vertical-relative:page">
-            <v:imagedata r:id="rId12" o:title=""/>
+          <v:shape id="_x0000_s2053" type="#_x0000_t75" style="position:absolute;left:0;text-align:left;margin-left:415pt;margin-top:549.25pt;width:95.95pt;height:77.5pt;z-index:-251658752;mso-wrap-distance-left:4.5pt;mso-wrap-distance-top:4.5pt;mso-wrap-distance-right:4.5pt;mso-wrap-distance-bottom:4.5pt;mso-position-horizontal-relative:margin;mso-position-vertical-relative:page">
+            <v:imagedata r:id="rId8" o:title=""/>
             <w10:wrap side="largest" anchorx="margin" anchory="page"/>
           </v:shape>
-          <o:OLEObject Type="Embed" ProgID="TextArt7.Document" ShapeID="_x0000_s2053" DrawAspect="Content" ObjectID="_1723750405" r:id="rId13">
+          <o:OLEObject Type="Embed" ProgID="TextArt7.Document" ShapeID="_x0000_s2053" DrawAspect="Content" ObjectID="_1723776064" r:id="rId9">
             <o:FieldCodes>\s \* MERGEFORMAT</o:FieldCodes>
           </o:OLEObject>
         </w:object>
@@ -2744,7 +2323,71 @@
           <w:sz w:val="16"/>
           <w:szCs w:val="16"/>
         </w:rPr>
-        <w:t xml:space="preserve">Refuel (not less than eight gallons, receipt required) at filling station along or nearest route herein allowed or at filling station in same lot as a superstore/grocery store along, or nearest route herein allowed, after which Driver may make food and other purchases EXCLUDING ALCOHOL </w:t>
+        <w:t xml:space="preserve">Refuel (receipt required) at </w:t>
+      </w:r>
+      <w:r>
+        <w:rPr>
+          <w:rFonts w:cstheme="minorHAnsi"/>
+          <w:sz w:val="16"/>
+          <w:szCs w:val="16"/>
+        </w:rPr>
+        <w:t>gas</w:t>
+      </w:r>
+      <w:r>
+        <w:rPr>
+          <w:rFonts w:cstheme="minorHAnsi"/>
+          <w:sz w:val="16"/>
+          <w:szCs w:val="16"/>
+        </w:rPr>
+        <w:t xml:space="preserve"> station along or nearest route</w:t>
+      </w:r>
+      <w:r>
+        <w:rPr>
+          <w:rFonts w:cstheme="minorHAnsi"/>
+          <w:sz w:val="16"/>
+          <w:szCs w:val="16"/>
+        </w:rPr>
+        <w:t xml:space="preserve"> to permitted driving locations. If gas station is at or near grocery store,</w:t>
+      </w:r>
+      <w:r>
+        <w:rPr>
+          <w:rFonts w:cstheme="minorHAnsi"/>
+          <w:sz w:val="16"/>
+          <w:szCs w:val="16"/>
+        </w:rPr>
+        <w:t xml:space="preserve"> </w:t>
+      </w:r>
+      <w:r>
+        <w:rPr>
+          <w:rFonts w:cstheme="minorHAnsi"/>
+          <w:sz w:val="16"/>
+          <w:szCs w:val="16"/>
+        </w:rPr>
+        <w:t xml:space="preserve">Defendant </w:t>
+      </w:r>
+      <w:r>
+        <w:rPr>
+          <w:rFonts w:cstheme="minorHAnsi"/>
+          <w:sz w:val="16"/>
+          <w:szCs w:val="16"/>
+        </w:rPr>
+        <w:t>may make food and other purchases EXCLUDING ALCOHOL</w:t>
+      </w:r>
+      <w:r>
+        <w:rPr>
+          <w:rFonts w:cstheme="minorHAnsi"/>
+          <w:sz w:val="16"/>
+          <w:szCs w:val="16"/>
+        </w:rPr>
+        <w:t xml:space="preserve"> </w:t>
+      </w:r>
+      <w:r>
+        <w:rPr>
+          <w:rFonts w:cstheme="minorHAnsi"/>
+          <w:sz w:val="16"/>
+          <w:szCs w:val="16"/>
+        </w:rPr>
+        <w:t>OR TOBACCO PRODUCTS.</w:t>
       </w:r>
     </w:p>
     <w:p>
@@ -2756,31 +2399,22 @@
           <w:sz w:val="16"/>
           <w:szCs w:val="16"/>
         </w:rPr>
-      </w:pPr>
-      <w:r>
-        <w:rPr>
-          <w:rFonts w:cstheme="minorHAnsi"/>
-          <w:sz w:val="16"/>
-          <w:szCs w:val="16"/>
-        </w:rPr>
-        <w:t>OR TOBACCO PRODUCTS.</w:t>
-      </w:r>
+        <w:sectPr>
+          <w:headerReference w:type="even" r:id="rId10"/>
+          <w:headerReference w:type="default" r:id="rId11"/>
+          <w:footerReference w:type="default" r:id="rId12"/>
+          <w:headerReference w:type="first" r:id="rId13"/>
+          <w:type w:val="continuous"/>
+          <w:pgSz w:w="12240" w:h="15840"/>
+          <w:pgMar w:top="1080" w:right="1084" w:bottom="1080" w:left="1080" w:header="720" w:footer="720" w:gutter="0"/>
+          <w:cols w:space="720"/>
+          <w:docGrid w:linePitch="360"/>
+        </w:sectPr>
+      </w:pPr>
     </w:p>
     <w:p>
       <w:pPr>
         <w:spacing w:after="0" w:line="240" w:lineRule="auto"/>
-        <w:ind w:left="360"/>
-        <w:rPr>
-          <w:rFonts w:cstheme="minorHAnsi"/>
-          <w:sz w:val="16"/>
-          <w:szCs w:val="16"/>
-        </w:rPr>
-      </w:pPr>
-    </w:p>
-    <w:p>
-      <w:pPr>
-        <w:spacing w:after="0" w:line="240" w:lineRule="auto"/>
-        <w:ind w:left="360"/>
         <w:rPr>
           <w:rFonts w:cstheme="minorHAnsi"/>
           <w:sz w:val="16"/>
@@ -2820,7 +2454,7 @@
     <w:p>
       <w:pPr>
         <w:spacing w:after="0" w:line="240" w:lineRule="auto"/>
-        <w:ind w:left="3600" w:firstLine="720"/>
+        <w:ind w:left="4320" w:firstLine="720"/>
         <w:rPr>
           <w:rFonts w:cstheme="minorHAnsi"/>
           <w:sz w:val="16"/>
@@ -2839,7 +2473,7 @@
     <w:p>
       <w:pPr>
         <w:spacing w:after="0" w:line="240" w:lineRule="auto"/>
-        <w:ind w:left="3600" w:firstLine="720"/>
+        <w:ind w:left="4320" w:firstLine="720"/>
         <w:rPr>
           <w:rFonts w:cstheme="minorHAnsi"/>
           <w:sz w:val="16"/>
@@ -2868,6 +2502,7 @@
     <w:p>
       <w:pPr>
         <w:spacing w:after="0" w:line="240" w:lineRule="auto"/>
+        <w:ind w:firstLine="720"/>
         <w:rPr>
           <w:rFonts w:cstheme="minorHAnsi"/>
           <w:sz w:val="16"/>
@@ -2927,6 +2562,7 @@
     <w:p>
       <w:pPr>
         <w:spacing w:after="0" w:line="240" w:lineRule="auto"/>
+        <w:ind w:firstLine="720"/>
         <w:rPr>
           <w:rFonts w:cstheme="minorHAnsi"/>
           <w:sz w:val="16"/>
@@ -2992,13 +2628,13 @@
     <w:tbl>
       <w:tblPr>
         <w:tblStyle w:val="TableGrid"/>
-        <w:tblW w:w="10096" w:type="dxa"/>
+        <w:tblW w:w="10170" w:type="dxa"/>
         <w:tblInd w:w="-365" w:type="dxa"/>
         <w:tblLook w:val="04A0" w:firstRow="1" w:lastRow="0" w:firstColumn="1" w:lastColumn="0" w:noHBand="0" w:noVBand="1"/>
       </w:tblPr>
       <w:tblGrid>
         <w:gridCol w:w="5760"/>
-        <w:gridCol w:w="4336"/>
+        <w:gridCol w:w="4410"/>
       </w:tblGrid>
       <w:tr>
         <w:trPr>
@@ -3034,11 +2670,19 @@
               </w:rPr>
               <w:t xml:space="preserve">  If driver license, C.D.L., motorcycle endorsement, or restricted tags registration ordered, would otherwise expire during the suspension, or is already expired, Registrar may renew or reissue upon compliance with applicable requirements for renewal or reissuance.  Driving as part of testing is authorized.  The renewed license shall be held by O.B.M.V. or forwarded to the</w:t>
             </w:r>
+            <w:r>
+              <w:rPr>
+                <w:rFonts w:cstheme="minorHAnsi"/>
+                <w:sz w:val="16"/>
+                <w:szCs w:val="16"/>
+              </w:rPr>
+              <w:t xml:space="preserve"> Delaware Municipal Court.</w:t>
+            </w:r>
           </w:p>
         </w:tc>
         <w:tc>
           <w:tcPr>
-            <w:tcW w:w="4336" w:type="dxa"/>
+            <w:tcW w:w="4410" w:type="dxa"/>
           </w:tcPr>
           <w:p>
             <w:pPr>
@@ -3104,7 +2748,87 @@
           <w:sz w:val="16"/>
           <w:szCs w:val="16"/>
         </w:rPr>
-        <w:t xml:space="preserve">Copies provided to:  </w:t>
+        <w:t>Copies</w:t>
+      </w:r>
+      <w:r>
+        <w:rPr>
+          <w:rFonts w:cstheme="minorHAnsi"/>
+          <w:sz w:val="16"/>
+          <w:szCs w:val="16"/>
+        </w:rPr>
+        <w:t xml:space="preserve"> provided</w:t>
+      </w:r>
+      <w:r>
+        <w:rPr>
+          <w:rFonts w:cstheme="minorHAnsi"/>
+          <w:sz w:val="16"/>
+          <w:szCs w:val="16"/>
+        </w:rPr>
+        <w:t xml:space="preserve"> </w:t>
+      </w:r>
+      <w:r>
+        <w:rPr>
+          <w:rFonts w:cstheme="minorHAnsi"/>
+          <w:sz w:val="16"/>
+          <w:szCs w:val="16"/>
+        </w:rPr>
+        <w:t>by Deputy Clerk ___________</w:t>
+      </w:r>
+      <w:r>
+        <w:rPr>
+          <w:rFonts w:cstheme="minorHAnsi"/>
+          <w:sz w:val="16"/>
+          <w:szCs w:val="16"/>
+        </w:rPr>
+        <w:t>___</w:t>
+      </w:r>
+      <w:r>
+        <w:rPr>
+          <w:rFonts w:cstheme="minorHAnsi"/>
+          <w:sz w:val="16"/>
+          <w:szCs w:val="16"/>
+        </w:rPr>
+        <w:t>_________________ on _____</w:t>
+      </w:r>
+      <w:r>
+        <w:rPr>
+          <w:rFonts w:cstheme="minorHAnsi"/>
+          <w:sz w:val="16"/>
+          <w:szCs w:val="16"/>
+        </w:rPr>
+        <w:t>____</w:t>
+      </w:r>
+      <w:r>
+        <w:rPr>
+          <w:rFonts w:cstheme="minorHAnsi"/>
+          <w:sz w:val="16"/>
+          <w:szCs w:val="16"/>
+        </w:rPr>
+        <w:t>_________</w:t>
+      </w:r>
+      <w:r>
+        <w:rPr>
+          <w:rFonts w:cstheme="minorHAnsi"/>
+          <w:sz w:val="16"/>
+          <w:szCs w:val="16"/>
+        </w:rPr>
+        <w:t xml:space="preserve">_ </w:t>
+      </w:r>
+      <w:r>
+        <w:rPr>
+          <w:rFonts w:cstheme="minorHAnsi"/>
+          <w:sz w:val="16"/>
+          <w:szCs w:val="16"/>
+        </w:rPr>
+        <w:t>to</w:t>
+      </w:r>
+      <w:r>
+        <w:rPr>
+          <w:rFonts w:cstheme="minorHAnsi"/>
+          <w:sz w:val="16"/>
+          <w:szCs w:val="16"/>
+        </w:rPr>
+        <w:t xml:space="preserve">:  </w:t>
       </w:r>
       <w:r>
         <w:rPr>
@@ -3120,15 +2844,31 @@
           <w:sz w:val="16"/>
           <w:szCs w:val="16"/>
         </w:rPr>
-        <w:t xml:space="preserve"> Petitioner </w:t>
-      </w:r>
-      <w:r>
-        <w:rPr>
-          <w:rFonts w:cstheme="minorHAnsi"/>
-          <w:sz w:val="16"/>
-          <w:szCs w:val="16"/>
-        </w:rPr>
-        <w:tab/>
+        <w:t xml:space="preserve"> </w:t>
+      </w:r>
+      <w:r>
+        <w:rPr>
+          <w:rFonts w:cstheme="minorHAnsi"/>
+          <w:sz w:val="16"/>
+          <w:szCs w:val="16"/>
+        </w:rPr>
+        <w:t>Defendant</w:t>
+      </w:r>
+      <w:r>
+        <w:rPr>
+          <w:rFonts w:cstheme="minorHAnsi"/>
+          <w:sz w:val="16"/>
+          <w:szCs w:val="16"/>
+        </w:rPr>
+        <w:t xml:space="preserve"> </w:t>
+      </w:r>
+      <w:r>
+        <w:rPr>
+          <w:rFonts w:cstheme="minorHAnsi"/>
+          <w:sz w:val="16"/>
+          <w:szCs w:val="16"/>
+        </w:rPr>
+        <w:t xml:space="preserve">  </w:t>
       </w:r>
       <w:r>
         <w:rPr>
@@ -3152,15 +2892,7 @@
           <w:sz w:val="16"/>
           <w:szCs w:val="16"/>
         </w:rPr>
-        <w:tab/>
-      </w:r>
-      <w:r>
-        <w:rPr>
-          <w:rFonts w:cstheme="minorHAnsi"/>
-          <w:sz w:val="16"/>
-          <w:szCs w:val="16"/>
-        </w:rPr>
-        <w:tab/>
+        <w:t xml:space="preserve">   </w:t>
       </w:r>
       <w:r>
         <w:rPr>
@@ -3239,43 +2971,7 @@
         <w:sz w:val="16"/>
         <w:szCs w:val="16"/>
       </w:rPr>
-      <w:t xml:space="preserve">LIMITED DRIVING PRIVILEGES FOR </w:t>
-    </w:r>
-    <w:proofErr w:type="gramStart"/>
-    <w:r>
-      <w:rPr>
-        <w:rFonts w:ascii="Palatino Linotype" w:hAnsi="Palatino Linotype"/>
-        <w:sz w:val="16"/>
-        <w:szCs w:val="16"/>
-      </w:rPr>
-      <w:t xml:space="preserve">{{ </w:t>
-    </w:r>
-    <w:proofErr w:type="spellStart"/>
-    <w:r>
-      <w:rPr>
-        <w:rFonts w:ascii="Palatino Linotype" w:hAnsi="Palatino Linotype"/>
-        <w:sz w:val="16"/>
-        <w:szCs w:val="16"/>
-      </w:rPr>
-      <w:t>case</w:t>
-    </w:r>
-    <w:proofErr w:type="gramEnd"/>
-    <w:r>
-      <w:rPr>
-        <w:rFonts w:ascii="Palatino Linotype" w:hAnsi="Palatino Linotype"/>
-        <w:sz w:val="16"/>
-        <w:szCs w:val="16"/>
-      </w:rPr>
-      <w:t>_number</w:t>
-    </w:r>
-    <w:proofErr w:type="spellEnd"/>
-    <w:r>
-      <w:rPr>
-        <w:rFonts w:ascii="Palatino Linotype" w:hAnsi="Palatino Linotype"/>
-        <w:sz w:val="16"/>
-        <w:szCs w:val="16"/>
-      </w:rPr>
-      <w:t xml:space="preserve"> }}</w:t>
+      <w:t>LIMITED DRIVING PRIVILEGES FOR {{ case_number }}</w:t>
     </w:r>
   </w:p>
 </w:ftr>
@@ -3866,7 +3562,7 @@
   <w:abstractNum w:abstractNumId="3" w15:restartNumberingAfterBreak="0">
     <w:nsid w:val="6D691C8A"/>
     <w:multiLevelType w:val="hybridMultilevel"/>
-    <w:tmpl w:val="22A6BB16"/>
+    <w:tmpl w:val="F7482BAC"/>
     <w:lvl w:ilvl="0" w:tplc="04090001">
       <w:start w:val="1"/>
       <w:numFmt w:val="bullet"/>

</xml_diff>

<commit_message>
Wiring up template, ui and model.
</commit_message>
<xml_diff>
--- a/resources/Templates/Driving_Privileges_Template.docx
+++ b/resources/Templates/Driving_Privileges_Template.docx
@@ -1084,7 +1084,7 @@
     <w:tbl>
       <w:tblPr>
         <w:tblStyle w:val="TableGrid"/>
-        <w:tblW w:w="10032" w:type="dxa"/>
+        <w:tblW w:w="10145" w:type="dxa"/>
         <w:jc w:val="center"/>
         <w:tblBorders>
           <w:insideH w:val="none" w:sz="0" w:space="0" w:color="auto"/>
@@ -1093,18 +1093,18 @@
         <w:tblLook w:val="04A0" w:firstRow="1" w:lastRow="0" w:firstColumn="1" w:lastColumn="0" w:noHBand="0" w:noVBand="1"/>
       </w:tblPr>
       <w:tblGrid>
-        <w:gridCol w:w="3997"/>
-        <w:gridCol w:w="6035"/>
+        <w:gridCol w:w="2155"/>
+        <w:gridCol w:w="7990"/>
       </w:tblGrid>
       <w:tr>
         <w:trPr>
           <w:cantSplit/>
-          <w:trHeight w:val="230"/>
+          <w:trHeight w:val="254"/>
           <w:jc w:val="center"/>
         </w:trPr>
         <w:tc>
           <w:tcPr>
-            <w:tcW w:w="3997" w:type="dxa"/>
+            <w:tcW w:w="2155" w:type="dxa"/>
           </w:tcPr>
           <w:p>
             <w:pPr>
@@ -1142,7 +1142,7 @@
         </w:tc>
         <w:tc>
           <w:tcPr>
-            <w:tcW w:w="6035" w:type="dxa"/>
+            <w:tcW w:w="7990" w:type="dxa"/>
           </w:tcPr>
           <w:p>
             <w:pPr>
@@ -1164,18 +1164,26 @@
                 <w:szCs w:val="16"/>
               </w:rPr>
             </w:pPr>
+            <w:r>
+              <w:rPr>
+                <w:rFonts w:cstheme="minorHAnsi"/>
+                <w:sz w:val="16"/>
+                <w:szCs w:val="16"/>
+              </w:rPr>
+              <w:t>{{ privileges_type }}</w:t>
+            </w:r>
           </w:p>
         </w:tc>
       </w:tr>
       <w:tr>
         <w:trPr>
           <w:cantSplit/>
-          <w:trHeight w:val="228"/>
+          <w:trHeight w:val="251"/>
           <w:jc w:val="center"/>
         </w:trPr>
         <w:tc>
           <w:tcPr>
-            <w:tcW w:w="3997" w:type="dxa"/>
+            <w:tcW w:w="2155" w:type="dxa"/>
           </w:tcPr>
           <w:p>
             <w:pPr>
@@ -1207,13 +1215,33 @@
                 <w:sz w:val="16"/>
                 <w:szCs w:val="16"/>
               </w:rPr>
-              <w:t>Employer Name:</w:t>
+              <w:t xml:space="preserve">Employer </w:t>
+            </w:r>
+            <w:r>
+              <w:rPr>
+                <w:rFonts w:cstheme="minorHAnsi"/>
+                <w:b/>
+                <w:bCs/>
+                <w:sz w:val="16"/>
+                <w:szCs w:val="16"/>
+              </w:rPr>
+              <w:t xml:space="preserve">/ School </w:t>
+            </w:r>
+            <w:r>
+              <w:rPr>
+                <w:rFonts w:cstheme="minorHAnsi"/>
+                <w:b/>
+                <w:bCs/>
+                <w:sz w:val="16"/>
+                <w:szCs w:val="16"/>
+              </w:rPr>
+              <w:t>Name:</w:t>
             </w:r>
           </w:p>
         </w:tc>
         <w:tc>
           <w:tcPr>
-            <w:tcW w:w="6035" w:type="dxa"/>
+            <w:tcW w:w="7990" w:type="dxa"/>
           </w:tcPr>
           <w:p>
             <w:pPr>
@@ -1241,12 +1269,12 @@
       <w:tr>
         <w:trPr>
           <w:cantSplit/>
-          <w:trHeight w:val="228"/>
+          <w:trHeight w:val="251"/>
           <w:jc w:val="center"/>
         </w:trPr>
         <w:tc>
           <w:tcPr>
-            <w:tcW w:w="3997" w:type="dxa"/>
+            <w:tcW w:w="2155" w:type="dxa"/>
           </w:tcPr>
           <w:p>
             <w:pPr>
@@ -1278,13 +1306,33 @@
                 <w:sz w:val="16"/>
                 <w:szCs w:val="16"/>
               </w:rPr>
-              <w:t>Employer Address:</w:t>
+              <w:t xml:space="preserve">Employer </w:t>
+            </w:r>
+            <w:r>
+              <w:rPr>
+                <w:rFonts w:cstheme="minorHAnsi"/>
+                <w:b/>
+                <w:bCs/>
+                <w:sz w:val="16"/>
+                <w:szCs w:val="16"/>
+              </w:rPr>
+              <w:t xml:space="preserve">/ School </w:t>
+            </w:r>
+            <w:r>
+              <w:rPr>
+                <w:rFonts w:cstheme="minorHAnsi"/>
+                <w:b/>
+                <w:bCs/>
+                <w:sz w:val="16"/>
+                <w:szCs w:val="16"/>
+              </w:rPr>
+              <w:t>Address:</w:t>
             </w:r>
           </w:p>
         </w:tc>
         <w:tc>
           <w:tcPr>
-            <w:tcW w:w="6035" w:type="dxa"/>
+            <w:tcW w:w="7990" w:type="dxa"/>
           </w:tcPr>
           <w:p>
             <w:pPr>
@@ -1312,12 +1360,12 @@
       <w:tr>
         <w:trPr>
           <w:cantSplit/>
-          <w:trHeight w:val="228"/>
+          <w:trHeight w:val="251"/>
           <w:jc w:val="center"/>
         </w:trPr>
         <w:tc>
           <w:tcPr>
-            <w:tcW w:w="3997" w:type="dxa"/>
+            <w:tcW w:w="2155" w:type="dxa"/>
           </w:tcPr>
           <w:p>
             <w:pPr>
@@ -1349,23 +1397,13 @@
                 <w:sz w:val="16"/>
                 <w:szCs w:val="16"/>
               </w:rPr>
-              <w:t>Days Permitted to Drive</w:t>
-            </w:r>
-            <w:r>
-              <w:rPr>
-                <w:rFonts w:cstheme="minorHAnsi"/>
-                <w:b/>
-                <w:bCs/>
-                <w:sz w:val="16"/>
-                <w:szCs w:val="16"/>
-              </w:rPr>
-              <w:t>:</w:t>
+              <w:t>Days Permitted to Drive:</w:t>
             </w:r>
           </w:p>
         </w:tc>
         <w:tc>
           <w:tcPr>
-            <w:tcW w:w="6035" w:type="dxa"/>
+            <w:tcW w:w="7990" w:type="dxa"/>
           </w:tcPr>
           <w:p>
             <w:pPr>
@@ -1387,18 +1425,26 @@
                 <w:szCs w:val="16"/>
               </w:rPr>
             </w:pPr>
+            <w:r>
+              <w:rPr>
+                <w:rFonts w:cstheme="minorHAnsi"/>
+                <w:sz w:val="16"/>
+                <w:szCs w:val="16"/>
+              </w:rPr>
+              <w:t>{{ driving_days }}</w:t>
+            </w:r>
           </w:p>
         </w:tc>
       </w:tr>
       <w:tr>
         <w:trPr>
           <w:cantSplit/>
-          <w:trHeight w:val="228"/>
+          <w:trHeight w:val="251"/>
           <w:jc w:val="center"/>
         </w:trPr>
         <w:tc>
           <w:tcPr>
-            <w:tcW w:w="3997" w:type="dxa"/>
+            <w:tcW w:w="2155" w:type="dxa"/>
           </w:tcPr>
           <w:p>
             <w:pPr>
@@ -1430,23 +1476,13 @@
                 <w:sz w:val="16"/>
                 <w:szCs w:val="16"/>
               </w:rPr>
-              <w:t>Hours Permitted to Drive</w:t>
-            </w:r>
-            <w:r>
-              <w:rPr>
-                <w:rFonts w:cstheme="minorHAnsi"/>
-                <w:b/>
-                <w:bCs/>
-                <w:sz w:val="16"/>
-                <w:szCs w:val="16"/>
-              </w:rPr>
-              <w:t>:</w:t>
+              <w:t>Hours Permitted to Drive:</w:t>
             </w:r>
           </w:p>
         </w:tc>
         <w:tc>
           <w:tcPr>
-            <w:tcW w:w="6035" w:type="dxa"/>
+            <w:tcW w:w="7990" w:type="dxa"/>
           </w:tcPr>
           <w:p>
             <w:pPr>
@@ -1468,18 +1504,26 @@
                 <w:szCs w:val="16"/>
               </w:rPr>
             </w:pPr>
+            <w:r>
+              <w:rPr>
+                <w:rFonts w:cstheme="minorHAnsi"/>
+                <w:sz w:val="16"/>
+                <w:szCs w:val="16"/>
+              </w:rPr>
+              <w:t>{{ driving_hours }}</w:t>
+            </w:r>
           </w:p>
         </w:tc>
       </w:tr>
       <w:tr>
         <w:trPr>
           <w:cantSplit/>
-          <w:trHeight w:val="228"/>
+          <w:trHeight w:val="251"/>
           <w:jc w:val="center"/>
         </w:trPr>
         <w:tc>
           <w:tcPr>
-            <w:tcW w:w="3997" w:type="dxa"/>
+            <w:tcW w:w="2155" w:type="dxa"/>
           </w:tcPr>
           <w:p>
             <w:pPr>
@@ -1517,7 +1561,7 @@
         </w:tc>
         <w:tc>
           <w:tcPr>
-            <w:tcW w:w="6035" w:type="dxa"/>
+            <w:tcW w:w="7990" w:type="dxa"/>
           </w:tcPr>
           <w:p>
             <w:pPr>
@@ -1746,6 +1790,14 @@
         </w:rPr>
         <w:t xml:space="preserve"> unobscured restricted I.D. tags per RC 4503.2131/4507.02(B). Vehicles registered outside OHIO require special OBMV decal. </w:t>
       </w:r>
+      <w:r>
+        <w:rPr>
+          <w:rFonts w:cstheme="minorHAnsi"/>
+          <w:sz w:val="16"/>
+          <w:szCs w:val="16"/>
+        </w:rPr>
+        <w:t>{% if ignition_interlock is true %}</w:t>
+      </w:r>
     </w:p>
     <w:p>
       <w:pPr>
@@ -1850,6 +1902,14 @@
           <w:szCs w:val="16"/>
         </w:rPr>
         <w:t>.</w:t>
+      </w:r>
+      <w:r>
+        <w:rPr>
+          <w:rFonts w:cstheme="minorHAnsi"/>
+          <w:sz w:val="16"/>
+          <w:szCs w:val="16"/>
+        </w:rPr>
+        <w:t xml:space="preserve"> {% endif %}</w:t>
       </w:r>
     </w:p>
     <w:p>
@@ -2312,7 +2372,7 @@
             <v:imagedata r:id="rId8" o:title=""/>
             <w10:wrap side="largest" anchorx="margin" anchory="page"/>
           </v:shape>
-          <o:OLEObject Type="Embed" ProgID="TextArt7.Document" ShapeID="_x0000_s2053" DrawAspect="Content" ObjectID="_1723776064" r:id="rId9">
+          <o:OLEObject Type="Embed" ProgID="TextArt7.Document" ShapeID="_x0000_s2053" DrawAspect="Content" ObjectID="_1723834490" r:id="rId9">
             <o:FieldCodes>\s \* MERGEFORMAT</o:FieldCodes>
           </o:OLEObject>
         </w:object>
@@ -2379,15 +2439,7 @@
           <w:sz w:val="16"/>
           <w:szCs w:val="16"/>
         </w:rPr>
-        <w:t xml:space="preserve"> </w:t>
-      </w:r>
-      <w:r>
-        <w:rPr>
-          <w:rFonts w:cstheme="minorHAnsi"/>
-          <w:sz w:val="16"/>
-          <w:szCs w:val="16"/>
-        </w:rPr>
-        <w:t>OR TOBACCO PRODUCTS.</w:t>
+        <w:t xml:space="preserve"> OR TOBACCO PRODUCTS.</w:t>
       </w:r>
     </w:p>
     <w:p>

</xml_diff>

<commit_message>
Continuing to wire up UI and template.
</commit_message>
<xml_diff>
--- a/resources/Templates/Driving_Privileges_Template.docx
+++ b/resources/Templates/Driving_Privileges_Template.docx
@@ -158,7 +158,43 @@
           <w:szCs w:val="16"/>
         </w:rPr>
         <w:tab/>
-        <w:t>Case No. {{ case_number }}</w:t>
+        <w:t xml:space="preserve">Case No. </w:t>
+      </w:r>
+      <w:proofErr w:type="gramStart"/>
+      <w:r>
+        <w:rPr>
+          <w:rFonts w:cstheme="minorHAnsi"/>
+          <w:sz w:val="16"/>
+          <w:szCs w:val="16"/>
+        </w:rPr>
+        <w:t xml:space="preserve">{{ </w:t>
+      </w:r>
+      <w:proofErr w:type="spellStart"/>
+      <w:r>
+        <w:rPr>
+          <w:rFonts w:cstheme="minorHAnsi"/>
+          <w:sz w:val="16"/>
+          <w:szCs w:val="16"/>
+        </w:rPr>
+        <w:t>case</w:t>
+      </w:r>
+      <w:proofErr w:type="gramEnd"/>
+      <w:r>
+        <w:rPr>
+          <w:rFonts w:cstheme="minorHAnsi"/>
+          <w:sz w:val="16"/>
+          <w:szCs w:val="16"/>
+        </w:rPr>
+        <w:t>_number</w:t>
+      </w:r>
+      <w:proofErr w:type="spellEnd"/>
+      <w:r>
+        <w:rPr>
+          <w:rFonts w:cstheme="minorHAnsi"/>
+          <w:sz w:val="16"/>
+          <w:szCs w:val="16"/>
+        </w:rPr>
+        <w:t xml:space="preserve"> }}</w:t>
       </w:r>
     </w:p>
     <w:p>
@@ -191,13 +227,59 @@
           <w:szCs w:val="16"/>
         </w:rPr>
       </w:pPr>
-      <w:r>
-        <w:rPr>
-          <w:rFonts w:cstheme="minorHAnsi"/>
-          <w:sz w:val="16"/>
-          <w:szCs w:val="16"/>
-        </w:rPr>
-        <w:t>{{ defendant.first_name }} {{ defendant.last_name }}</w:t>
+      <w:proofErr w:type="gramStart"/>
+      <w:r>
+        <w:rPr>
+          <w:rFonts w:cstheme="minorHAnsi"/>
+          <w:sz w:val="16"/>
+          <w:szCs w:val="16"/>
+        </w:rPr>
+        <w:t xml:space="preserve">{{ </w:t>
+      </w:r>
+      <w:proofErr w:type="spellStart"/>
+      <w:r>
+        <w:rPr>
+          <w:rFonts w:cstheme="minorHAnsi"/>
+          <w:sz w:val="16"/>
+          <w:szCs w:val="16"/>
+        </w:rPr>
+        <w:t>defendant</w:t>
+      </w:r>
+      <w:proofErr w:type="gramEnd"/>
+      <w:r>
+        <w:rPr>
+          <w:rFonts w:cstheme="minorHAnsi"/>
+          <w:sz w:val="16"/>
+          <w:szCs w:val="16"/>
+        </w:rPr>
+        <w:t>.first_name</w:t>
+      </w:r>
+      <w:proofErr w:type="spellEnd"/>
+      <w:r>
+        <w:rPr>
+          <w:rFonts w:cstheme="minorHAnsi"/>
+          <w:sz w:val="16"/>
+          <w:szCs w:val="16"/>
+        </w:rPr>
+        <w:t xml:space="preserve"> }} {{ </w:t>
+      </w:r>
+      <w:proofErr w:type="spellStart"/>
+      <w:r>
+        <w:rPr>
+          <w:rFonts w:cstheme="minorHAnsi"/>
+          <w:sz w:val="16"/>
+          <w:szCs w:val="16"/>
+        </w:rPr>
+        <w:t>defendant.last_name</w:t>
+      </w:r>
+      <w:proofErr w:type="spellEnd"/>
+      <w:r>
+        <w:rPr>
+          <w:rFonts w:cstheme="minorHAnsi"/>
+          <w:sz w:val="16"/>
+          <w:szCs w:val="16"/>
+        </w:rPr>
+        <w:t xml:space="preserve"> }}</w:t>
       </w:r>
     </w:p>
     <w:p>
@@ -311,13 +393,41 @@
                 <w:szCs w:val="16"/>
               </w:rPr>
             </w:pPr>
-            <w:r>
-              <w:rPr>
-                <w:rFonts w:cstheme="minorHAnsi"/>
-                <w:sz w:val="16"/>
-                <w:szCs w:val="16"/>
-              </w:rPr>
-              <w:t>{{ suspension_type }}</w:t>
+            <w:proofErr w:type="gramStart"/>
+            <w:r>
+              <w:rPr>
+                <w:rFonts w:cstheme="minorHAnsi"/>
+                <w:sz w:val="16"/>
+                <w:szCs w:val="16"/>
+              </w:rPr>
+              <w:t xml:space="preserve">{{ </w:t>
+            </w:r>
+            <w:proofErr w:type="spellStart"/>
+            <w:r>
+              <w:rPr>
+                <w:rFonts w:cstheme="minorHAnsi"/>
+                <w:sz w:val="16"/>
+                <w:szCs w:val="16"/>
+              </w:rPr>
+              <w:t>suspension</w:t>
+            </w:r>
+            <w:proofErr w:type="gramEnd"/>
+            <w:r>
+              <w:rPr>
+                <w:rFonts w:cstheme="minorHAnsi"/>
+                <w:sz w:val="16"/>
+                <w:szCs w:val="16"/>
+              </w:rPr>
+              <w:t>_type</w:t>
+            </w:r>
+            <w:proofErr w:type="spellEnd"/>
+            <w:r>
+              <w:rPr>
+                <w:rFonts w:cstheme="minorHAnsi"/>
+                <w:sz w:val="16"/>
+                <w:szCs w:val="16"/>
+              </w:rPr>
+              <w:t xml:space="preserve"> }}</w:t>
             </w:r>
           </w:p>
         </w:tc>
@@ -383,13 +493,41 @@
                 <w:szCs w:val="16"/>
               </w:rPr>
             </w:pPr>
-            <w:r>
-              <w:rPr>
-                <w:rFonts w:cstheme="minorHAnsi"/>
-                <w:sz w:val="16"/>
-                <w:szCs w:val="16"/>
-              </w:rPr>
-              <w:t>{{ suspension_start_date }}</w:t>
+            <w:proofErr w:type="gramStart"/>
+            <w:r>
+              <w:rPr>
+                <w:rFonts w:cstheme="minorHAnsi"/>
+                <w:sz w:val="16"/>
+                <w:szCs w:val="16"/>
+              </w:rPr>
+              <w:t xml:space="preserve">{{ </w:t>
+            </w:r>
+            <w:proofErr w:type="spellStart"/>
+            <w:r>
+              <w:rPr>
+                <w:rFonts w:cstheme="minorHAnsi"/>
+                <w:sz w:val="16"/>
+                <w:szCs w:val="16"/>
+              </w:rPr>
+              <w:t>suspension</w:t>
+            </w:r>
+            <w:proofErr w:type="gramEnd"/>
+            <w:r>
+              <w:rPr>
+                <w:rFonts w:cstheme="minorHAnsi"/>
+                <w:sz w:val="16"/>
+                <w:szCs w:val="16"/>
+              </w:rPr>
+              <w:t>_start_date</w:t>
+            </w:r>
+            <w:proofErr w:type="spellEnd"/>
+            <w:r>
+              <w:rPr>
+                <w:rFonts w:cstheme="minorHAnsi"/>
+                <w:sz w:val="16"/>
+                <w:szCs w:val="16"/>
+              </w:rPr>
+              <w:t xml:space="preserve"> }}</w:t>
             </w:r>
           </w:p>
         </w:tc>
@@ -462,13 +600,41 @@
                 <w:szCs w:val="16"/>
               </w:rPr>
             </w:pPr>
-            <w:r>
-              <w:rPr>
-                <w:rFonts w:cstheme="minorHAnsi"/>
-                <w:sz w:val="16"/>
-                <w:szCs w:val="16"/>
-              </w:rPr>
-              <w:t>{{ defendant.license_number }}</w:t>
+            <w:proofErr w:type="gramStart"/>
+            <w:r>
+              <w:rPr>
+                <w:rFonts w:cstheme="minorHAnsi"/>
+                <w:sz w:val="16"/>
+                <w:szCs w:val="16"/>
+              </w:rPr>
+              <w:t xml:space="preserve">{{ </w:t>
+            </w:r>
+            <w:proofErr w:type="spellStart"/>
+            <w:r>
+              <w:rPr>
+                <w:rFonts w:cstheme="minorHAnsi"/>
+                <w:sz w:val="16"/>
+                <w:szCs w:val="16"/>
+              </w:rPr>
+              <w:t>defendant</w:t>
+            </w:r>
+            <w:proofErr w:type="gramEnd"/>
+            <w:r>
+              <w:rPr>
+                <w:rFonts w:cstheme="minorHAnsi"/>
+                <w:sz w:val="16"/>
+                <w:szCs w:val="16"/>
+              </w:rPr>
+              <w:t>.license_number</w:t>
+            </w:r>
+            <w:proofErr w:type="spellEnd"/>
+            <w:r>
+              <w:rPr>
+                <w:rFonts w:cstheme="minorHAnsi"/>
+                <w:sz w:val="16"/>
+                <w:szCs w:val="16"/>
+              </w:rPr>
+              <w:t xml:space="preserve"> }}</w:t>
             </w:r>
           </w:p>
         </w:tc>
@@ -534,13 +700,41 @@
                 <w:szCs w:val="16"/>
               </w:rPr>
             </w:pPr>
-            <w:r>
-              <w:rPr>
-                <w:rFonts w:cstheme="minorHAnsi"/>
-                <w:sz w:val="16"/>
-                <w:szCs w:val="16"/>
-              </w:rPr>
-              <w:t>{{ suspension_end_date }}</w:t>
+            <w:proofErr w:type="gramStart"/>
+            <w:r>
+              <w:rPr>
+                <w:rFonts w:cstheme="minorHAnsi"/>
+                <w:sz w:val="16"/>
+                <w:szCs w:val="16"/>
+              </w:rPr>
+              <w:t xml:space="preserve">{{ </w:t>
+            </w:r>
+            <w:proofErr w:type="spellStart"/>
+            <w:r>
+              <w:rPr>
+                <w:rFonts w:cstheme="minorHAnsi"/>
+                <w:sz w:val="16"/>
+                <w:szCs w:val="16"/>
+              </w:rPr>
+              <w:t>suspension</w:t>
+            </w:r>
+            <w:proofErr w:type="gramEnd"/>
+            <w:r>
+              <w:rPr>
+                <w:rFonts w:cstheme="minorHAnsi"/>
+                <w:sz w:val="16"/>
+                <w:szCs w:val="16"/>
+              </w:rPr>
+              <w:t>_end_date</w:t>
+            </w:r>
+            <w:proofErr w:type="spellEnd"/>
+            <w:r>
+              <w:rPr>
+                <w:rFonts w:cstheme="minorHAnsi"/>
+                <w:sz w:val="16"/>
+                <w:szCs w:val="16"/>
+              </w:rPr>
+              <w:t xml:space="preserve"> }}</w:t>
             </w:r>
           </w:p>
         </w:tc>
@@ -613,13 +807,59 @@
                 <w:szCs w:val="16"/>
               </w:rPr>
             </w:pPr>
-            <w:r>
-              <w:rPr>
-                <w:rFonts w:cstheme="minorHAnsi"/>
-                <w:sz w:val="16"/>
-                <w:szCs w:val="16"/>
-              </w:rPr>
-              <w:t>{{ defendant.first_name }} {{ defendant.last_name }}</w:t>
+            <w:proofErr w:type="gramStart"/>
+            <w:r>
+              <w:rPr>
+                <w:rFonts w:cstheme="minorHAnsi"/>
+                <w:sz w:val="16"/>
+                <w:szCs w:val="16"/>
+              </w:rPr>
+              <w:t xml:space="preserve">{{ </w:t>
+            </w:r>
+            <w:proofErr w:type="spellStart"/>
+            <w:r>
+              <w:rPr>
+                <w:rFonts w:cstheme="minorHAnsi"/>
+                <w:sz w:val="16"/>
+                <w:szCs w:val="16"/>
+              </w:rPr>
+              <w:t>defendant</w:t>
+            </w:r>
+            <w:proofErr w:type="gramEnd"/>
+            <w:r>
+              <w:rPr>
+                <w:rFonts w:cstheme="minorHAnsi"/>
+                <w:sz w:val="16"/>
+                <w:szCs w:val="16"/>
+              </w:rPr>
+              <w:t>.first_name</w:t>
+            </w:r>
+            <w:proofErr w:type="spellEnd"/>
+            <w:r>
+              <w:rPr>
+                <w:rFonts w:cstheme="minorHAnsi"/>
+                <w:sz w:val="16"/>
+                <w:szCs w:val="16"/>
+              </w:rPr>
+              <w:t xml:space="preserve"> }} {{ </w:t>
+            </w:r>
+            <w:proofErr w:type="spellStart"/>
+            <w:r>
+              <w:rPr>
+                <w:rFonts w:cstheme="minorHAnsi"/>
+                <w:sz w:val="16"/>
+                <w:szCs w:val="16"/>
+              </w:rPr>
+              <w:t>defendant.last_name</w:t>
+            </w:r>
+            <w:proofErr w:type="spellEnd"/>
+            <w:r>
+              <w:rPr>
+                <w:rFonts w:cstheme="minorHAnsi"/>
+                <w:sz w:val="16"/>
+                <w:szCs w:val="16"/>
+              </w:rPr>
+              <w:t xml:space="preserve"> }}</w:t>
             </w:r>
           </w:p>
         </w:tc>
@@ -685,13 +925,41 @@
                 <w:szCs w:val="16"/>
               </w:rPr>
             </w:pPr>
-            <w:r>
-              <w:rPr>
-                <w:rFonts w:cstheme="minorHAnsi"/>
-                <w:sz w:val="16"/>
-                <w:szCs w:val="16"/>
-              </w:rPr>
-              <w:t>{{ defendant.birth_date }}</w:t>
+            <w:proofErr w:type="gramStart"/>
+            <w:r>
+              <w:rPr>
+                <w:rFonts w:cstheme="minorHAnsi"/>
+                <w:sz w:val="16"/>
+                <w:szCs w:val="16"/>
+              </w:rPr>
+              <w:t xml:space="preserve">{{ </w:t>
+            </w:r>
+            <w:proofErr w:type="spellStart"/>
+            <w:r>
+              <w:rPr>
+                <w:rFonts w:cstheme="minorHAnsi"/>
+                <w:sz w:val="16"/>
+                <w:szCs w:val="16"/>
+              </w:rPr>
+              <w:t>defendant</w:t>
+            </w:r>
+            <w:proofErr w:type="gramEnd"/>
+            <w:r>
+              <w:rPr>
+                <w:rFonts w:cstheme="minorHAnsi"/>
+                <w:sz w:val="16"/>
+                <w:szCs w:val="16"/>
+              </w:rPr>
+              <w:t>.birth_date</w:t>
+            </w:r>
+            <w:proofErr w:type="spellEnd"/>
+            <w:r>
+              <w:rPr>
+                <w:rFonts w:cstheme="minorHAnsi"/>
+                <w:sz w:val="16"/>
+                <w:szCs w:val="16"/>
+              </w:rPr>
+              <w:t xml:space="preserve"> }}</w:t>
             </w:r>
           </w:p>
         </w:tc>
@@ -764,13 +1032,41 @@
                 <w:szCs w:val="16"/>
               </w:rPr>
             </w:pPr>
-            <w:r>
-              <w:rPr>
-                <w:rFonts w:cstheme="minorHAnsi"/>
-                <w:sz w:val="16"/>
-                <w:szCs w:val="16"/>
-              </w:rPr>
-              <w:t>{{ defendant.address }}</w:t>
+            <w:proofErr w:type="gramStart"/>
+            <w:r>
+              <w:rPr>
+                <w:rFonts w:cstheme="minorHAnsi"/>
+                <w:sz w:val="16"/>
+                <w:szCs w:val="16"/>
+              </w:rPr>
+              <w:t xml:space="preserve">{{ </w:t>
+            </w:r>
+            <w:proofErr w:type="spellStart"/>
+            <w:r>
+              <w:rPr>
+                <w:rFonts w:cstheme="minorHAnsi"/>
+                <w:sz w:val="16"/>
+                <w:szCs w:val="16"/>
+              </w:rPr>
+              <w:t>defendant</w:t>
+            </w:r>
+            <w:proofErr w:type="gramEnd"/>
+            <w:r>
+              <w:rPr>
+                <w:rFonts w:cstheme="minorHAnsi"/>
+                <w:sz w:val="16"/>
+                <w:szCs w:val="16"/>
+              </w:rPr>
+              <w:t>.address</w:t>
+            </w:r>
+            <w:proofErr w:type="spellEnd"/>
+            <w:r>
+              <w:rPr>
+                <w:rFonts w:cstheme="minorHAnsi"/>
+                <w:sz w:val="16"/>
+                <w:szCs w:val="16"/>
+              </w:rPr>
+              <w:t xml:space="preserve"> }}</w:t>
             </w:r>
           </w:p>
         </w:tc>
@@ -836,13 +1132,41 @@
                 <w:szCs w:val="16"/>
               </w:rPr>
             </w:pPr>
-            <w:r>
-              <w:rPr>
-                <w:rFonts w:cstheme="minorHAnsi"/>
-                <w:sz w:val="16"/>
-                <w:szCs w:val="16"/>
-              </w:rPr>
-              <w:t>{{ defendant.city }}</w:t>
+            <w:proofErr w:type="gramStart"/>
+            <w:r>
+              <w:rPr>
+                <w:rFonts w:cstheme="minorHAnsi"/>
+                <w:sz w:val="16"/>
+                <w:szCs w:val="16"/>
+              </w:rPr>
+              <w:t xml:space="preserve">{{ </w:t>
+            </w:r>
+            <w:proofErr w:type="spellStart"/>
+            <w:r>
+              <w:rPr>
+                <w:rFonts w:cstheme="minorHAnsi"/>
+                <w:sz w:val="16"/>
+                <w:szCs w:val="16"/>
+              </w:rPr>
+              <w:t>defendant</w:t>
+            </w:r>
+            <w:proofErr w:type="gramEnd"/>
+            <w:r>
+              <w:rPr>
+                <w:rFonts w:cstheme="minorHAnsi"/>
+                <w:sz w:val="16"/>
+                <w:szCs w:val="16"/>
+              </w:rPr>
+              <w:t>.city</w:t>
+            </w:r>
+            <w:proofErr w:type="spellEnd"/>
+            <w:r>
+              <w:rPr>
+                <w:rFonts w:cstheme="minorHAnsi"/>
+                <w:sz w:val="16"/>
+                <w:szCs w:val="16"/>
+              </w:rPr>
+              <w:t xml:space="preserve"> }}</w:t>
             </w:r>
           </w:p>
         </w:tc>
@@ -915,13 +1239,41 @@
                 <w:szCs w:val="16"/>
               </w:rPr>
             </w:pPr>
-            <w:r>
-              <w:rPr>
-                <w:rFonts w:cstheme="minorHAnsi"/>
-                <w:sz w:val="16"/>
-                <w:szCs w:val="16"/>
-              </w:rPr>
-              <w:t>{{ defendant.state }}</w:t>
+            <w:proofErr w:type="gramStart"/>
+            <w:r>
+              <w:rPr>
+                <w:rFonts w:cstheme="minorHAnsi"/>
+                <w:sz w:val="16"/>
+                <w:szCs w:val="16"/>
+              </w:rPr>
+              <w:t xml:space="preserve">{{ </w:t>
+            </w:r>
+            <w:proofErr w:type="spellStart"/>
+            <w:r>
+              <w:rPr>
+                <w:rFonts w:cstheme="minorHAnsi"/>
+                <w:sz w:val="16"/>
+                <w:szCs w:val="16"/>
+              </w:rPr>
+              <w:t>defendant</w:t>
+            </w:r>
+            <w:proofErr w:type="gramEnd"/>
+            <w:r>
+              <w:rPr>
+                <w:rFonts w:cstheme="minorHAnsi"/>
+                <w:sz w:val="16"/>
+                <w:szCs w:val="16"/>
+              </w:rPr>
+              <w:t>.state</w:t>
+            </w:r>
+            <w:proofErr w:type="spellEnd"/>
+            <w:r>
+              <w:rPr>
+                <w:rFonts w:cstheme="minorHAnsi"/>
+                <w:sz w:val="16"/>
+                <w:szCs w:val="16"/>
+              </w:rPr>
+              <w:t xml:space="preserve"> }}</w:t>
             </w:r>
           </w:p>
         </w:tc>
@@ -987,13 +1339,41 @@
                 <w:szCs w:val="16"/>
               </w:rPr>
             </w:pPr>
-            <w:r>
-              <w:rPr>
-                <w:rFonts w:cstheme="minorHAnsi"/>
-                <w:sz w:val="16"/>
-                <w:szCs w:val="16"/>
-              </w:rPr>
-              <w:t>{{ defendant.zipcode }}</w:t>
+            <w:proofErr w:type="gramStart"/>
+            <w:r>
+              <w:rPr>
+                <w:rFonts w:cstheme="minorHAnsi"/>
+                <w:sz w:val="16"/>
+                <w:szCs w:val="16"/>
+              </w:rPr>
+              <w:t xml:space="preserve">{{ </w:t>
+            </w:r>
+            <w:proofErr w:type="spellStart"/>
+            <w:r>
+              <w:rPr>
+                <w:rFonts w:cstheme="minorHAnsi"/>
+                <w:sz w:val="16"/>
+                <w:szCs w:val="16"/>
+              </w:rPr>
+              <w:t>defendant</w:t>
+            </w:r>
+            <w:proofErr w:type="gramEnd"/>
+            <w:r>
+              <w:rPr>
+                <w:rFonts w:cstheme="minorHAnsi"/>
+                <w:sz w:val="16"/>
+                <w:szCs w:val="16"/>
+              </w:rPr>
+              <w:t>.zipcode</w:t>
+            </w:r>
+            <w:proofErr w:type="spellEnd"/>
+            <w:r>
+              <w:rPr>
+                <w:rFonts w:cstheme="minorHAnsi"/>
+                <w:sz w:val="16"/>
+                <w:szCs w:val="16"/>
+              </w:rPr>
+              <w:t xml:space="preserve"> }}</w:t>
             </w:r>
           </w:p>
         </w:tc>
@@ -1014,7 +1394,7 @@
           <w:sz w:val="16"/>
           <w:szCs w:val="16"/>
         </w:rPr>
-        <w:t>Upon consideration of the request for driving privileges filed on {{ motion_file_date }}, driving</w:t>
+        <w:t>Upon consideration of the request for driving privileges, driving</w:t>
       </w:r>
       <w:r>
         <w:rPr>
@@ -1040,13 +1420,49 @@
         </w:rPr>
         <w:t xml:space="preserve"> </w:t>
       </w:r>
-      <w:r>
-        <w:rPr>
-          <w:rFonts w:cstheme="minorHAnsi"/>
-          <w:sz w:val="16"/>
-          <w:szCs w:val="16"/>
-        </w:rPr>
-        <w:t>{{ plea_trial_date }}</w:t>
+      <w:proofErr w:type="gramStart"/>
+      <w:r>
+        <w:rPr>
+          <w:rFonts w:cstheme="minorHAnsi"/>
+          <w:sz w:val="16"/>
+          <w:szCs w:val="16"/>
+        </w:rPr>
+        <w:t xml:space="preserve">{{ </w:t>
+      </w:r>
+      <w:proofErr w:type="spellStart"/>
+      <w:r>
+        <w:rPr>
+          <w:rFonts w:cstheme="minorHAnsi"/>
+          <w:sz w:val="16"/>
+          <w:szCs w:val="16"/>
+        </w:rPr>
+        <w:t>plea</w:t>
+      </w:r>
+      <w:proofErr w:type="gramEnd"/>
+      <w:r>
+        <w:rPr>
+          <w:rFonts w:cstheme="minorHAnsi"/>
+          <w:sz w:val="16"/>
+          <w:szCs w:val="16"/>
+        </w:rPr>
+        <w:t>_trial_date</w:t>
+      </w:r>
+      <w:proofErr w:type="spellEnd"/>
+      <w:r>
+        <w:rPr>
+          <w:rFonts w:cstheme="minorHAnsi"/>
+          <w:sz w:val="16"/>
+          <w:szCs w:val="16"/>
+        </w:rPr>
+        <w:t xml:space="preserve"> }}</w:t>
+      </w:r>
+      <w:r>
+        <w:rPr>
+          <w:rFonts w:cstheme="minorHAnsi"/>
+          <w:sz w:val="16"/>
+          <w:szCs w:val="16"/>
+        </w:rPr>
+        <w:t>,</w:t>
       </w:r>
       <w:r>
         <w:rPr>
@@ -1062,7 +1478,43 @@
           <w:sz w:val="16"/>
           <w:szCs w:val="16"/>
         </w:rPr>
-        <w:t xml:space="preserve">for {{ defendant.first_name }} {{ defendant.last_name }} </w:t>
+        <w:t xml:space="preserve">for {{ </w:t>
+      </w:r>
+      <w:proofErr w:type="spellStart"/>
+      <w:r>
+        <w:rPr>
+          <w:rFonts w:cstheme="minorHAnsi"/>
+          <w:sz w:val="16"/>
+          <w:szCs w:val="16"/>
+        </w:rPr>
+        <w:t>defendant.first_name</w:t>
+      </w:r>
+      <w:proofErr w:type="spellEnd"/>
+      <w:r>
+        <w:rPr>
+          <w:rFonts w:cstheme="minorHAnsi"/>
+          <w:sz w:val="16"/>
+          <w:szCs w:val="16"/>
+        </w:rPr>
+        <w:t xml:space="preserve"> }} {{ </w:t>
+      </w:r>
+      <w:proofErr w:type="spellStart"/>
+      <w:r>
+        <w:rPr>
+          <w:rFonts w:cstheme="minorHAnsi"/>
+          <w:sz w:val="16"/>
+          <w:szCs w:val="16"/>
+        </w:rPr>
+        <w:t>defendant.last_name</w:t>
+      </w:r>
+      <w:proofErr w:type="spellEnd"/>
+      <w:r>
+        <w:rPr>
+          <w:rFonts w:cstheme="minorHAnsi"/>
+          <w:sz w:val="16"/>
+          <w:szCs w:val="16"/>
+        </w:rPr>
+        <w:t xml:space="preserve"> }} </w:t>
       </w:r>
       <w:r>
         <w:rPr>
@@ -1078,7 +1530,59 @@
           <w:sz w:val="16"/>
           <w:szCs w:val="16"/>
         </w:rPr>
+        <w:t>,</w:t>
+      </w:r>
+      <w:r>
+        <w:rPr>
+          <w:rFonts w:cstheme="minorHAnsi"/>
+          <w:sz w:val="16"/>
+          <w:szCs w:val="16"/>
+        </w:rPr>
         <w:t xml:space="preserve"> only as specifically stated in this document.</w:t>
+      </w:r>
+      <w:r>
+        <w:rPr>
+          <w:rFonts w:cstheme="minorHAnsi"/>
+          <w:b/>
+          <w:bCs/>
+          <w:sz w:val="16"/>
+          <w:szCs w:val="16"/>
+        </w:rPr>
+        <w:t xml:space="preserve"> </w:t>
+      </w:r>
+      <w:r>
+        <w:rPr>
+          <w:rFonts w:cstheme="minorHAnsi"/>
+          <w:b/>
+          <w:bCs/>
+          <w:sz w:val="16"/>
+          <w:szCs w:val="16"/>
+        </w:rPr>
+        <w:t xml:space="preserve">No CDL Privileges. </w:t>
+      </w:r>
+      <w:r>
+        <w:rPr>
+          <w:rFonts w:cstheme="minorHAnsi"/>
+          <w:sz w:val="16"/>
+          <w:szCs w:val="16"/>
+        </w:rPr>
+        <w:t xml:space="preserve">Pursuant to R.C. 4506.161, this document does not allow operation of a commercial vehicle if </w:t>
+      </w:r>
+      <w:r>
+        <w:rPr>
+          <w:rFonts w:cstheme="minorHAnsi"/>
+          <w:sz w:val="16"/>
+          <w:szCs w:val="16"/>
+        </w:rPr>
+        <w:t>D</w:t>
+      </w:r>
+      <w:r>
+        <w:rPr>
+          <w:rFonts w:cstheme="minorHAnsi"/>
+          <w:sz w:val="16"/>
+          <w:szCs w:val="16"/>
+        </w:rPr>
+        <w:t>efendant’s Commercial Driver’s License (CDL) is suspended.</w:t>
       </w:r>
     </w:p>
     <w:tbl>
@@ -1164,13 +1668,41 @@
                 <w:szCs w:val="16"/>
               </w:rPr>
             </w:pPr>
-            <w:r>
-              <w:rPr>
-                <w:rFonts w:cstheme="minorHAnsi"/>
-                <w:sz w:val="16"/>
-                <w:szCs w:val="16"/>
-              </w:rPr>
-              <w:t>{{ privileges_type }}</w:t>
+            <w:proofErr w:type="gramStart"/>
+            <w:r>
+              <w:rPr>
+                <w:rFonts w:cstheme="minorHAnsi"/>
+                <w:sz w:val="16"/>
+                <w:szCs w:val="16"/>
+              </w:rPr>
+              <w:t xml:space="preserve">{{ </w:t>
+            </w:r>
+            <w:proofErr w:type="spellStart"/>
+            <w:r>
+              <w:rPr>
+                <w:rFonts w:cstheme="minorHAnsi"/>
+                <w:sz w:val="16"/>
+                <w:szCs w:val="16"/>
+              </w:rPr>
+              <w:t>privileges</w:t>
+            </w:r>
+            <w:proofErr w:type="gramEnd"/>
+            <w:r>
+              <w:rPr>
+                <w:rFonts w:cstheme="minorHAnsi"/>
+                <w:sz w:val="16"/>
+                <w:szCs w:val="16"/>
+              </w:rPr>
+              <w:t>_type</w:t>
+            </w:r>
+            <w:proofErr w:type="spellEnd"/>
+            <w:r>
+              <w:rPr>
+                <w:rFonts w:cstheme="minorHAnsi"/>
+                <w:sz w:val="16"/>
+                <w:szCs w:val="16"/>
+              </w:rPr>
+              <w:t xml:space="preserve"> }}</w:t>
             </w:r>
           </w:p>
         </w:tc>
@@ -1263,6 +1795,42 @@
                 <w:szCs w:val="16"/>
               </w:rPr>
             </w:pPr>
+            <w:proofErr w:type="gramStart"/>
+            <w:r>
+              <w:rPr>
+                <w:rFonts w:cstheme="minorHAnsi"/>
+                <w:sz w:val="16"/>
+                <w:szCs w:val="16"/>
+              </w:rPr>
+              <w:t xml:space="preserve">{{ </w:t>
+            </w:r>
+            <w:proofErr w:type="spellStart"/>
+            <w:r>
+              <w:rPr>
+                <w:rFonts w:cstheme="minorHAnsi"/>
+                <w:sz w:val="16"/>
+                <w:szCs w:val="16"/>
+              </w:rPr>
+              <w:t>employer</w:t>
+            </w:r>
+            <w:proofErr w:type="gramEnd"/>
+            <w:r>
+              <w:rPr>
+                <w:rFonts w:cstheme="minorHAnsi"/>
+                <w:sz w:val="16"/>
+                <w:szCs w:val="16"/>
+              </w:rPr>
+              <w:t>_school_name</w:t>
+            </w:r>
+            <w:proofErr w:type="spellEnd"/>
+            <w:r>
+              <w:rPr>
+                <w:rFonts w:cstheme="minorHAnsi"/>
+                <w:sz w:val="16"/>
+                <w:szCs w:val="16"/>
+              </w:rPr>
+              <w:t xml:space="preserve"> }}</w:t>
+            </w:r>
           </w:p>
         </w:tc>
       </w:tr>
@@ -1354,6 +1922,42 @@
                 <w:szCs w:val="16"/>
               </w:rPr>
             </w:pPr>
+            <w:proofErr w:type="gramStart"/>
+            <w:r>
+              <w:rPr>
+                <w:rFonts w:cstheme="minorHAnsi"/>
+                <w:sz w:val="16"/>
+                <w:szCs w:val="16"/>
+              </w:rPr>
+              <w:t xml:space="preserve">{{ </w:t>
+            </w:r>
+            <w:proofErr w:type="spellStart"/>
+            <w:r>
+              <w:rPr>
+                <w:rFonts w:cstheme="minorHAnsi"/>
+                <w:sz w:val="16"/>
+                <w:szCs w:val="16"/>
+              </w:rPr>
+              <w:t>employer</w:t>
+            </w:r>
+            <w:proofErr w:type="gramEnd"/>
+            <w:r>
+              <w:rPr>
+                <w:rFonts w:cstheme="minorHAnsi"/>
+                <w:sz w:val="16"/>
+                <w:szCs w:val="16"/>
+              </w:rPr>
+              <w:t>_school_address</w:t>
+            </w:r>
+            <w:proofErr w:type="spellEnd"/>
+            <w:r>
+              <w:rPr>
+                <w:rFonts w:cstheme="minorHAnsi"/>
+                <w:sz w:val="16"/>
+                <w:szCs w:val="16"/>
+              </w:rPr>
+              <w:t xml:space="preserve"> }}</w:t>
+            </w:r>
           </w:p>
         </w:tc>
       </w:tr>
@@ -1425,13 +2029,41 @@
                 <w:szCs w:val="16"/>
               </w:rPr>
             </w:pPr>
-            <w:r>
-              <w:rPr>
-                <w:rFonts w:cstheme="minorHAnsi"/>
-                <w:sz w:val="16"/>
-                <w:szCs w:val="16"/>
-              </w:rPr>
-              <w:t>{{ driving_days }}</w:t>
+            <w:proofErr w:type="gramStart"/>
+            <w:r>
+              <w:rPr>
+                <w:rFonts w:cstheme="minorHAnsi"/>
+                <w:sz w:val="16"/>
+                <w:szCs w:val="16"/>
+              </w:rPr>
+              <w:t xml:space="preserve">{{ </w:t>
+            </w:r>
+            <w:proofErr w:type="spellStart"/>
+            <w:r>
+              <w:rPr>
+                <w:rFonts w:cstheme="minorHAnsi"/>
+                <w:sz w:val="16"/>
+                <w:szCs w:val="16"/>
+              </w:rPr>
+              <w:t>driving</w:t>
+            </w:r>
+            <w:proofErr w:type="gramEnd"/>
+            <w:r>
+              <w:rPr>
+                <w:rFonts w:cstheme="minorHAnsi"/>
+                <w:sz w:val="16"/>
+                <w:szCs w:val="16"/>
+              </w:rPr>
+              <w:t>_days</w:t>
+            </w:r>
+            <w:proofErr w:type="spellEnd"/>
+            <w:r>
+              <w:rPr>
+                <w:rFonts w:cstheme="minorHAnsi"/>
+                <w:sz w:val="16"/>
+                <w:szCs w:val="16"/>
+              </w:rPr>
+              <w:t xml:space="preserve"> }}</w:t>
             </w:r>
           </w:p>
         </w:tc>
@@ -1504,13 +2136,41 @@
                 <w:szCs w:val="16"/>
               </w:rPr>
             </w:pPr>
-            <w:r>
-              <w:rPr>
-                <w:rFonts w:cstheme="minorHAnsi"/>
-                <w:sz w:val="16"/>
-                <w:szCs w:val="16"/>
-              </w:rPr>
-              <w:t>{{ driving_hours }}</w:t>
+            <w:proofErr w:type="gramStart"/>
+            <w:r>
+              <w:rPr>
+                <w:rFonts w:cstheme="minorHAnsi"/>
+                <w:sz w:val="16"/>
+                <w:szCs w:val="16"/>
+              </w:rPr>
+              <w:t xml:space="preserve">{{ </w:t>
+            </w:r>
+            <w:proofErr w:type="spellStart"/>
+            <w:r>
+              <w:rPr>
+                <w:rFonts w:cstheme="minorHAnsi"/>
+                <w:sz w:val="16"/>
+                <w:szCs w:val="16"/>
+              </w:rPr>
+              <w:t>driving</w:t>
+            </w:r>
+            <w:proofErr w:type="gramEnd"/>
+            <w:r>
+              <w:rPr>
+                <w:rFonts w:cstheme="minorHAnsi"/>
+                <w:sz w:val="16"/>
+                <w:szCs w:val="16"/>
+              </w:rPr>
+              <w:t>_hours</w:t>
+            </w:r>
+            <w:proofErr w:type="spellEnd"/>
+            <w:r>
+              <w:rPr>
+                <w:rFonts w:cstheme="minorHAnsi"/>
+                <w:sz w:val="16"/>
+                <w:szCs w:val="16"/>
+              </w:rPr>
+              <w:t xml:space="preserve"> }}</w:t>
             </w:r>
           </w:p>
         </w:tc>
@@ -1583,101 +2243,161 @@
                 <w:szCs w:val="16"/>
               </w:rPr>
             </w:pPr>
+            <w:r>
+              <w:rPr>
+                <w:rFonts w:cstheme="minorHAnsi"/>
+                <w:sz w:val="16"/>
+                <w:szCs w:val="16"/>
+              </w:rPr>
+              <w:t xml:space="preserve">Driving permitted only within time </w:t>
+            </w:r>
+            <w:proofErr w:type="gramStart"/>
+            <w:r>
+              <w:rPr>
+                <w:rFonts w:cstheme="minorHAnsi"/>
+                <w:sz w:val="16"/>
+                <w:szCs w:val="16"/>
+              </w:rPr>
+              <w:t>listed{</w:t>
+            </w:r>
+            <w:proofErr w:type="gramEnd"/>
+            <w:r>
+              <w:rPr>
+                <w:rFonts w:cstheme="minorHAnsi"/>
+                <w:sz w:val="16"/>
+                <w:szCs w:val="16"/>
+              </w:rPr>
+              <w:t xml:space="preserve">{ </w:t>
+            </w:r>
+            <w:proofErr w:type="spellStart"/>
+            <w:r>
+              <w:rPr>
+                <w:rFonts w:cstheme="minorHAnsi"/>
+                <w:sz w:val="16"/>
+                <w:szCs w:val="16"/>
+              </w:rPr>
+              <w:t>other_conditions</w:t>
+            </w:r>
+            <w:proofErr w:type="spellEnd"/>
+            <w:r>
+              <w:rPr>
+                <w:rFonts w:cstheme="minorHAnsi"/>
+                <w:sz w:val="16"/>
+                <w:szCs w:val="16"/>
+              </w:rPr>
+              <w:t xml:space="preserve"> }}</w:t>
+            </w:r>
           </w:p>
         </w:tc>
       </w:tr>
     </w:tbl>
     <w:p>
       <w:pPr>
-        <w:spacing w:after="0" w:line="240" w:lineRule="auto"/>
-        <w:rPr>
-          <w:rFonts w:cstheme="minorHAnsi"/>
-          <w:sz w:val="16"/>
-          <w:szCs w:val="16"/>
-        </w:rPr>
-      </w:pPr>
+        <w:spacing w:before="120" w:after="0" w:line="240" w:lineRule="auto"/>
+        <w:rPr>
+          <w:rFonts w:cstheme="minorHAnsi"/>
+          <w:sz w:val="16"/>
+          <w:szCs w:val="16"/>
+        </w:rPr>
+      </w:pPr>
+      <w:r>
+        <w:rPr>
+          <w:rFonts w:cstheme="minorHAnsi"/>
+          <w:b/>
+          <w:bCs/>
+          <w:sz w:val="16"/>
+          <w:szCs w:val="16"/>
+        </w:rPr>
+        <w:t xml:space="preserve">REQUIREMENTS. </w:t>
+      </w:r>
+      <w:r>
+        <w:rPr>
+          <w:rFonts w:cstheme="minorHAnsi"/>
+          <w:sz w:val="16"/>
+          <w:szCs w:val="16"/>
+        </w:rPr>
+        <w:t>Defendant</w:t>
+      </w:r>
+      <w:r>
+        <w:rPr>
+          <w:rFonts w:cstheme="minorHAnsi"/>
+          <w:sz w:val="16"/>
+          <w:szCs w:val="16"/>
+        </w:rPr>
+        <w:t xml:space="preserve"> </w:t>
+      </w:r>
+      <w:r>
+        <w:rPr>
+          <w:rFonts w:cstheme="minorHAnsi"/>
+          <w:sz w:val="16"/>
+          <w:szCs w:val="16"/>
+        </w:rPr>
+        <w:t xml:space="preserve">shall carry </w:t>
+      </w:r>
+      <w:r>
+        <w:rPr>
+          <w:rFonts w:cstheme="minorHAnsi"/>
+          <w:sz w:val="16"/>
+          <w:szCs w:val="16"/>
+        </w:rPr>
+        <w:t xml:space="preserve">a </w:t>
+      </w:r>
+      <w:r>
+        <w:rPr>
+          <w:rFonts w:cstheme="minorHAnsi"/>
+          <w:sz w:val="16"/>
+          <w:szCs w:val="16"/>
+        </w:rPr>
+        <w:t>certified copy of this document when operating a vehicle, have an unexpired driver’s license, and be otherwise valid to drive and covered by insurance pursuant to RC 4509.101. D</w:t>
+      </w:r>
+      <w:r>
+        <w:rPr>
+          <w:rFonts w:cstheme="minorHAnsi"/>
+          <w:sz w:val="16"/>
+          <w:szCs w:val="16"/>
+        </w:rPr>
+        <w:t>efendant</w:t>
+      </w:r>
+      <w:r>
+        <w:rPr>
+          <w:rFonts w:cstheme="minorHAnsi"/>
+          <w:sz w:val="16"/>
+          <w:szCs w:val="16"/>
+        </w:rPr>
+        <w:t xml:space="preserve"> shall comply with terms of Community Control and be current on payment of fines and costs. </w:t>
+      </w:r>
     </w:p>
     <w:p>
       <w:pPr>
         <w:spacing w:after="0" w:line="240" w:lineRule="auto"/>
         <w:rPr>
           <w:rFonts w:cstheme="minorHAnsi"/>
-          <w:sz w:val="16"/>
-          <w:szCs w:val="16"/>
-        </w:rPr>
-      </w:pPr>
-      <w:r>
-        <w:rPr>
-          <w:rFonts w:cstheme="minorHAnsi"/>
           <w:b/>
           <w:bCs/>
           <w:sz w:val="16"/>
           <w:szCs w:val="16"/>
         </w:rPr>
-        <w:t xml:space="preserve">REQUIREMENTS. </w:t>
-      </w:r>
-      <w:r>
-        <w:rPr>
-          <w:rFonts w:cstheme="minorHAnsi"/>
-          <w:sz w:val="16"/>
-          <w:szCs w:val="16"/>
-        </w:rPr>
-        <w:t>Defendant</w:t>
-      </w:r>
-      <w:r>
-        <w:rPr>
-          <w:rFonts w:cstheme="minorHAnsi"/>
-          <w:sz w:val="16"/>
-          <w:szCs w:val="16"/>
-        </w:rPr>
-        <w:t xml:space="preserve"> </w:t>
-      </w:r>
-      <w:r>
-        <w:rPr>
-          <w:rFonts w:cstheme="minorHAnsi"/>
-          <w:sz w:val="16"/>
-          <w:szCs w:val="16"/>
-        </w:rPr>
-        <w:t>shall carry certified copy of this document when operating a vehicle, have an unexpired driver’s license, and be otherwise valid to drive and covered by insurance pursuant to RC 4509.101. D</w:t>
-      </w:r>
-      <w:r>
-        <w:rPr>
-          <w:rFonts w:cstheme="minorHAnsi"/>
-          <w:sz w:val="16"/>
-          <w:szCs w:val="16"/>
-        </w:rPr>
-        <w:t>efendant</w:t>
-      </w:r>
-      <w:r>
-        <w:rPr>
-          <w:rFonts w:cstheme="minorHAnsi"/>
-          <w:sz w:val="16"/>
-          <w:szCs w:val="16"/>
-        </w:rPr>
-        <w:t xml:space="preserve"> shall comply with terms of Community Control and be current on payment of fines and costs. </w:t>
-      </w:r>
+      </w:pPr>
     </w:p>
     <w:p>
       <w:pPr>
         <w:spacing w:after="0" w:line="240" w:lineRule="auto"/>
         <w:rPr>
           <w:rFonts w:cstheme="minorHAnsi"/>
+          <w:sz w:val="16"/>
+          <w:szCs w:val="16"/>
+        </w:rPr>
+      </w:pPr>
+      <w:r>
+        <w:rPr>
+          <w:rFonts w:cstheme="minorHAnsi"/>
           <w:b/>
           <w:bCs/>
           <w:sz w:val="16"/>
           <w:szCs w:val="16"/>
         </w:rPr>
-      </w:pPr>
-    </w:p>
-    <w:p>
-      <w:pPr>
-        <w:spacing w:after="0" w:line="240" w:lineRule="auto"/>
-        <w:rPr>
-          <w:rFonts w:cstheme="minorHAnsi"/>
-          <w:sz w:val="16"/>
-          <w:szCs w:val="16"/>
-        </w:rPr>
-      </w:pPr>
+        <w:t>DRIVING RESTRICTIONS</w:t>
+      </w:r>
       <w:r>
         <w:rPr>
           <w:rFonts w:cstheme="minorHAnsi"/>
@@ -1686,16 +2406,6 @@
           <w:sz w:val="16"/>
           <w:szCs w:val="16"/>
         </w:rPr>
-        <w:t>DRIVING RESTRICTIONS</w:t>
-      </w:r>
-      <w:r>
-        <w:rPr>
-          <w:rFonts w:cstheme="minorHAnsi"/>
-          <w:b/>
-          <w:bCs/>
-          <w:sz w:val="16"/>
-          <w:szCs w:val="16"/>
-        </w:rPr>
         <w:t xml:space="preserve">. </w:t>
       </w:r>
       <w:r>
@@ -1704,42 +2414,85 @@
           <w:sz w:val="16"/>
           <w:szCs w:val="16"/>
         </w:rPr>
-        <w:t>Any restrictions listed are not required on employer owned (excluding businesses partly or wholly owned or controlled by petitioner) vehicle not used for commuting purposes as long as employer/supervisor acknowledges notice of this restriction. R.C. 4503.231(B), 4510.43(C).</w:t>
-      </w:r>
-    </w:p>
-    <w:p>
-      <w:pPr>
-        <w:pStyle w:val="ListParagraph"/>
-        <w:numPr>
-          <w:ilvl w:val="0"/>
-          <w:numId w:val="6"/>
-        </w:numPr>
-        <w:spacing w:after="0" w:line="240" w:lineRule="auto"/>
-        <w:rPr>
-          <w:rFonts w:cstheme="minorHAnsi"/>
-          <w:b/>
-          <w:bCs/>
-          <w:sz w:val="16"/>
-          <w:szCs w:val="16"/>
-        </w:rPr>
-      </w:pPr>
-      <w:r>
-        <w:rPr>
-          <w:rFonts w:cstheme="minorHAnsi"/>
-          <w:b/>
-          <w:bCs/>
-          <w:sz w:val="16"/>
-          <w:szCs w:val="16"/>
-        </w:rPr>
-        <w:t xml:space="preserve">No CDL Privileges. </w:t>
-      </w:r>
-      <w:r>
-        <w:rPr>
-          <w:rFonts w:cstheme="minorHAnsi"/>
-          <w:sz w:val="16"/>
-          <w:szCs w:val="16"/>
-        </w:rPr>
-        <w:t>Pursuant to R.C. 4506.161, this document does not allow operation of a commercial vehicle if defendant’s Commercial Driver’s License (CDL) is suspended.</w:t>
+        <w:t xml:space="preserve">Any restrictions listed are not required on employer owned (excluding businesses partly or wholly owned or controlled by </w:t>
+      </w:r>
+      <w:r>
+        <w:rPr>
+          <w:rFonts w:cstheme="minorHAnsi"/>
+          <w:sz w:val="16"/>
+          <w:szCs w:val="16"/>
+        </w:rPr>
+        <w:t>Defendant</w:t>
+      </w:r>
+      <w:r>
+        <w:rPr>
+          <w:rFonts w:cstheme="minorHAnsi"/>
+          <w:sz w:val="16"/>
+          <w:szCs w:val="16"/>
+        </w:rPr>
+        <w:t xml:space="preserve">) vehicle not used for commuting purposes </w:t>
+      </w:r>
+      <w:proofErr w:type="gramStart"/>
+      <w:r>
+        <w:rPr>
+          <w:rFonts w:cstheme="minorHAnsi"/>
+          <w:sz w:val="16"/>
+          <w:szCs w:val="16"/>
+        </w:rPr>
+        <w:t>as long as</w:t>
+      </w:r>
+      <w:proofErr w:type="gramEnd"/>
+      <w:r>
+        <w:rPr>
+          <w:rFonts w:cstheme="minorHAnsi"/>
+          <w:sz w:val="16"/>
+          <w:szCs w:val="16"/>
+        </w:rPr>
+        <w:t xml:space="preserve"> employer/supervisor acknowledges notice of this restriction. R.C. 4503.231(B), 4510.43(C</w:t>
+      </w:r>
+      <w:proofErr w:type="gramStart"/>
+      <w:r>
+        <w:rPr>
+          <w:rFonts w:cstheme="minorHAnsi"/>
+          <w:sz w:val="16"/>
+          <w:szCs w:val="16"/>
+        </w:rPr>
+        <w:t>).</w:t>
+      </w:r>
+      <w:r>
+        <w:rPr>
+          <w:rFonts w:cstheme="minorHAnsi"/>
+          <w:sz w:val="16"/>
+          <w:szCs w:val="16"/>
+        </w:rPr>
+        <w:t>{</w:t>
+      </w:r>
+      <w:proofErr w:type="gramEnd"/>
+      <w:r>
+        <w:rPr>
+          <w:rFonts w:cstheme="minorHAnsi"/>
+          <w:sz w:val="16"/>
+          <w:szCs w:val="16"/>
+        </w:rPr>
+        <w:t xml:space="preserve">% if </w:t>
+      </w:r>
+      <w:proofErr w:type="spellStart"/>
+      <w:r>
+        <w:rPr>
+          <w:rFonts w:cstheme="minorHAnsi"/>
+          <w:sz w:val="16"/>
+          <w:szCs w:val="16"/>
+        </w:rPr>
+        <w:t>restricted_tags</w:t>
+      </w:r>
+      <w:proofErr w:type="spellEnd"/>
+      <w:r>
+        <w:rPr>
+          <w:rFonts w:cstheme="minorHAnsi"/>
+          <w:sz w:val="16"/>
+          <w:szCs w:val="16"/>
+        </w:rPr>
+        <w:t xml:space="preserve"> is true %}</w:t>
       </w:r>
     </w:p>
     <w:p>
@@ -1788,15 +2541,99 @@
           <w:sz w:val="16"/>
           <w:szCs w:val="16"/>
         </w:rPr>
-        <w:t xml:space="preserve"> unobscured restricted I.D. tags per RC 4503.2131/4507.02(B). Vehicles registered outside OHIO require special OBMV decal. </w:t>
-      </w:r>
-      <w:r>
-        <w:rPr>
-          <w:rFonts w:cstheme="minorHAnsi"/>
-          <w:sz w:val="16"/>
-          <w:szCs w:val="16"/>
-        </w:rPr>
-        <w:t>{% if ignition_interlock is true %}</w:t>
+        <w:t xml:space="preserve"> unobscured restricted I.D. tags p</w:t>
+      </w:r>
+      <w:r>
+        <w:rPr>
+          <w:rFonts w:cstheme="minorHAnsi"/>
+          <w:sz w:val="16"/>
+          <w:szCs w:val="16"/>
+        </w:rPr>
+        <w:t>ursuant to R.C.</w:t>
+      </w:r>
+      <w:r>
+        <w:rPr>
+          <w:rFonts w:cstheme="minorHAnsi"/>
+          <w:sz w:val="16"/>
+          <w:szCs w:val="16"/>
+        </w:rPr>
+        <w:t xml:space="preserve"> 4503.2131</w:t>
+      </w:r>
+      <w:r>
+        <w:rPr>
+          <w:rFonts w:cstheme="minorHAnsi"/>
+          <w:sz w:val="16"/>
+          <w:szCs w:val="16"/>
+        </w:rPr>
+        <w:t xml:space="preserve"> and </w:t>
+      </w:r>
+      <w:r>
+        <w:rPr>
+          <w:rFonts w:cstheme="minorHAnsi"/>
+          <w:sz w:val="16"/>
+          <w:szCs w:val="16"/>
+        </w:rPr>
+        <w:t xml:space="preserve">R.C. </w:t>
+      </w:r>
+      <w:r>
+        <w:rPr>
+          <w:rFonts w:cstheme="minorHAnsi"/>
+          <w:sz w:val="16"/>
+          <w:szCs w:val="16"/>
+        </w:rPr>
+        <w:t xml:space="preserve">4507.02(B). Vehicles registered outside OHIO require special OBMV decal. </w:t>
+      </w:r>
+      <w:r>
+        <w:rPr>
+          <w:rFonts w:cstheme="minorHAnsi"/>
+          <w:sz w:val="16"/>
+          <w:szCs w:val="16"/>
+        </w:rPr>
+        <w:t xml:space="preserve">{% endif </w:t>
+      </w:r>
+      <w:proofErr w:type="gramStart"/>
+      <w:r>
+        <w:rPr>
+          <w:rFonts w:cstheme="minorHAnsi"/>
+          <w:sz w:val="16"/>
+          <w:szCs w:val="16"/>
+        </w:rPr>
+        <w:t>%}</w:t>
+      </w:r>
+      <w:r>
+        <w:rPr>
+          <w:rFonts w:cstheme="minorHAnsi"/>
+          <w:sz w:val="16"/>
+          <w:szCs w:val="16"/>
+        </w:rPr>
+        <w:t>{</w:t>
+      </w:r>
+      <w:proofErr w:type="gramEnd"/>
+      <w:r>
+        <w:rPr>
+          <w:rFonts w:cstheme="minorHAnsi"/>
+          <w:sz w:val="16"/>
+          <w:szCs w:val="16"/>
+        </w:rPr>
+        <w:t xml:space="preserve">% if </w:t>
+      </w:r>
+      <w:proofErr w:type="spellStart"/>
+      <w:r>
+        <w:rPr>
+          <w:rFonts w:cstheme="minorHAnsi"/>
+          <w:sz w:val="16"/>
+          <w:szCs w:val="16"/>
+        </w:rPr>
+        <w:t>ignition_interlock</w:t>
+      </w:r>
+      <w:proofErr w:type="spellEnd"/>
+      <w:r>
+        <w:rPr>
+          <w:rFonts w:cstheme="minorHAnsi"/>
+          <w:sz w:val="16"/>
+          <w:szCs w:val="16"/>
+        </w:rPr>
+        <w:t xml:space="preserve"> is true %}</w:t>
       </w:r>
     </w:p>
     <w:p>
@@ -1957,23 +2794,77 @@
           <w:sz w:val="16"/>
           <w:szCs w:val="16"/>
         </w:rPr>
-        <w:t xml:space="preserve">In addition to the times and locations listed above, </w:t>
-      </w:r>
-      <w:r>
-        <w:rPr>
-          <w:rFonts w:cstheme="minorHAnsi"/>
-          <w:sz w:val="16"/>
-          <w:szCs w:val="16"/>
-        </w:rPr>
-        <w:t>D</w:t>
-      </w:r>
-      <w:r>
-        <w:rPr>
-          <w:rFonts w:cstheme="minorHAnsi"/>
-          <w:sz w:val="16"/>
-          <w:szCs w:val="16"/>
-        </w:rPr>
-        <w:t xml:space="preserve">river (Defendant) may also </w:t>
+        <w:t>In addition to the times and locations listed above,</w:t>
+      </w:r>
+      <w:r>
+        <w:rPr>
+          <w:rFonts w:cstheme="minorHAnsi"/>
+          <w:sz w:val="16"/>
+          <w:szCs w:val="16"/>
+        </w:rPr>
+        <w:t xml:space="preserve"> </w:t>
+      </w:r>
+      <w:proofErr w:type="gramStart"/>
+      <w:r>
+        <w:rPr>
+          <w:rFonts w:cstheme="minorHAnsi"/>
+          <w:sz w:val="16"/>
+          <w:szCs w:val="16"/>
+        </w:rPr>
+        <w:t xml:space="preserve">{{ </w:t>
+      </w:r>
+      <w:proofErr w:type="spellStart"/>
+      <w:r>
+        <w:rPr>
+          <w:rFonts w:cstheme="minorHAnsi"/>
+          <w:sz w:val="16"/>
+          <w:szCs w:val="16"/>
+        </w:rPr>
+        <w:t>defendant</w:t>
+      </w:r>
+      <w:proofErr w:type="gramEnd"/>
+      <w:r>
+        <w:rPr>
+          <w:rFonts w:cstheme="minorHAnsi"/>
+          <w:sz w:val="16"/>
+          <w:szCs w:val="16"/>
+        </w:rPr>
+        <w:t>.first_name</w:t>
+      </w:r>
+      <w:proofErr w:type="spellEnd"/>
+      <w:r>
+        <w:rPr>
+          <w:rFonts w:cstheme="minorHAnsi"/>
+          <w:sz w:val="16"/>
+          <w:szCs w:val="16"/>
+        </w:rPr>
+        <w:t xml:space="preserve"> }} {{ </w:t>
+      </w:r>
+      <w:proofErr w:type="spellStart"/>
+      <w:r>
+        <w:rPr>
+          <w:rFonts w:cstheme="minorHAnsi"/>
+          <w:sz w:val="16"/>
+          <w:szCs w:val="16"/>
+        </w:rPr>
+        <w:t>defendant.last_name</w:t>
+      </w:r>
+      <w:proofErr w:type="spellEnd"/>
+      <w:r>
+        <w:rPr>
+          <w:rFonts w:cstheme="minorHAnsi"/>
+          <w:sz w:val="16"/>
+          <w:szCs w:val="16"/>
+        </w:rPr>
+        <w:t xml:space="preserve"> }} </w:t>
+      </w:r>
+      <w:r>
+        <w:rPr>
+          <w:rFonts w:cstheme="minorHAnsi"/>
+          <w:sz w:val="16"/>
+          <w:szCs w:val="16"/>
+        </w:rPr>
+        <w:t xml:space="preserve">may also </w:t>
       </w:r>
       <w:r>
         <w:rPr>
@@ -2004,7 +2895,39 @@
           <w:sz w:val="16"/>
           <w:szCs w:val="16"/>
         </w:rPr>
-        <w:t>To attend certified 72-hr driver intervention program, Alcoholics Anonymous meeting(s), and/or scheduled alcohol/drug treatment or counseling session(s) with agency documentation of schedule.</w:t>
+        <w:t xml:space="preserve">To attend certified 72-hr driver intervention program, Alcoholics Anonymous meeting(s), </w:t>
+      </w:r>
+      <w:r>
+        <w:rPr>
+          <w:rFonts w:cstheme="minorHAnsi"/>
+          <w:sz w:val="16"/>
+          <w:szCs w:val="16"/>
+        </w:rPr>
+        <w:t>and</w:t>
+      </w:r>
+      <w:r>
+        <w:rPr>
+          <w:rFonts w:cstheme="minorHAnsi"/>
+          <w:sz w:val="16"/>
+          <w:szCs w:val="16"/>
+        </w:rPr>
+        <w:t xml:space="preserve"> scheduled alcohol/drug treatment or counseling session(s)</w:t>
+      </w:r>
+      <w:r>
+        <w:rPr>
+          <w:rFonts w:cstheme="minorHAnsi"/>
+          <w:sz w:val="16"/>
+          <w:szCs w:val="16"/>
+        </w:rPr>
+        <w:t>,</w:t>
+      </w:r>
+      <w:r>
+        <w:rPr>
+          <w:rFonts w:cstheme="minorHAnsi"/>
+          <w:sz w:val="16"/>
+          <w:szCs w:val="16"/>
+        </w:rPr>
+        <w:t xml:space="preserve"> with agency documentation of schedule.</w:t>
       </w:r>
     </w:p>
     <w:p>
@@ -2240,7 +3163,23 @@
           <w:sz w:val="16"/>
           <w:szCs w:val="16"/>
         </w:rPr>
-        <w:t>order. Court order must be in driver’s possession.</w:t>
+        <w:t xml:space="preserve">order. Court order must be in </w:t>
+      </w:r>
+      <w:r>
+        <w:rPr>
+          <w:rFonts w:cstheme="minorHAnsi"/>
+          <w:sz w:val="16"/>
+          <w:szCs w:val="16"/>
+        </w:rPr>
+        <w:t>Defendant</w:t>
+      </w:r>
+      <w:r>
+        <w:rPr>
+          <w:rFonts w:cstheme="minorHAnsi"/>
+          <w:sz w:val="16"/>
+          <w:szCs w:val="16"/>
+        </w:rPr>
+        <w:t>’s possession.</w:t>
       </w:r>
     </w:p>
     <w:p>
@@ -2346,39 +3285,6 @@
       </w:pPr>
       <w:r>
         <w:rPr>
-          <w:noProof/>
-        </w:rPr>
-        <w:object w:dxaOrig="1440" w:dyaOrig="1440" w14:anchorId="4055FF9D">
-          <v:shapetype id="_x0000_t75" coordsize="21600,21600" o:spt="75" o:preferrelative="t" path="m@4@5l@4@11@9@11@9@5xe" filled="f" stroked="f">
-            <v:stroke joinstyle="miter"/>
-            <v:formulas>
-              <v:f eqn="if lineDrawn pixelLineWidth 0"/>
-              <v:f eqn="sum @0 1 0"/>
-              <v:f eqn="sum 0 0 @1"/>
-              <v:f eqn="prod @2 1 2"/>
-              <v:f eqn="prod @3 21600 pixelWidth"/>
-              <v:f eqn="prod @3 21600 pixelHeight"/>
-              <v:f eqn="sum @0 0 1"/>
-              <v:f eqn="prod @6 1 2"/>
-              <v:f eqn="prod @7 21600 pixelWidth"/>
-              <v:f eqn="sum @8 21600 0"/>
-              <v:f eqn="prod @7 21600 pixelHeight"/>
-              <v:f eqn="sum @10 21600 0"/>
-            </v:formulas>
-            <v:path o:extrusionok="f" gradientshapeok="t" o:connecttype="rect"/>
-            <o:lock v:ext="edit" aspectratio="t"/>
-          </v:shapetype>
-          <v:shape id="_x0000_s2053" type="#_x0000_t75" style="position:absolute;left:0;text-align:left;margin-left:415pt;margin-top:549.25pt;width:95.95pt;height:77.5pt;z-index:-251658752;mso-wrap-distance-left:4.5pt;mso-wrap-distance-top:4.5pt;mso-wrap-distance-right:4.5pt;mso-wrap-distance-bottom:4.5pt;mso-position-horizontal-relative:margin;mso-position-vertical-relative:page">
-            <v:imagedata r:id="rId8" o:title=""/>
-            <w10:wrap side="largest" anchorx="margin" anchory="page"/>
-          </v:shape>
-          <o:OLEObject Type="Embed" ProgID="TextArt7.Document" ShapeID="_x0000_s2053" DrawAspect="Content" ObjectID="_1723834490" r:id="rId9">
-            <o:FieldCodes>\s \* MERGEFORMAT</o:FieldCodes>
-          </o:OLEObject>
-        </w:object>
-      </w:r>
-      <w:r>
-        <w:rPr>
           <w:rFonts w:cstheme="minorHAnsi"/>
           <w:sz w:val="16"/>
           <w:szCs w:val="16"/>
@@ -2431,15 +3337,34 @@
           <w:sz w:val="16"/>
           <w:szCs w:val="16"/>
         </w:rPr>
-        <w:t>may make food and other purchases EXCLUDING ALCOHOL</w:t>
-      </w:r>
-      <w:r>
-        <w:rPr>
-          <w:rFonts w:cstheme="minorHAnsi"/>
-          <w:sz w:val="16"/>
-          <w:szCs w:val="16"/>
-        </w:rPr>
-        <w:t xml:space="preserve"> OR TOBACCO PRODUCTS.</w:t>
+        <w:t xml:space="preserve">may </w:t>
+      </w:r>
+      <w:r>
+        <w:rPr>
+          <w:rFonts w:cstheme="minorHAnsi"/>
+          <w:sz w:val="16"/>
+          <w:szCs w:val="16"/>
+        </w:rPr>
+        <w:t xml:space="preserve">purchase food and other products, </w:t>
+      </w:r>
+      <w:r>
+        <w:rPr>
+          <w:rFonts w:cstheme="minorHAnsi"/>
+          <w:b/>
+          <w:bCs/>
+          <w:sz w:val="16"/>
+          <w:szCs w:val="16"/>
+          <w:u w:val="single"/>
+        </w:rPr>
+        <w:t>excluding alcohol and tobacco products</w:t>
+      </w:r>
+      <w:r>
+        <w:rPr>
+          <w:rFonts w:cstheme="minorHAnsi"/>
+          <w:sz w:val="16"/>
+          <w:szCs w:val="16"/>
+        </w:rPr>
+        <w:t>.</w:t>
       </w:r>
     </w:p>
     <w:p>
@@ -2451,11 +3376,352 @@
           <w:sz w:val="16"/>
           <w:szCs w:val="16"/>
         </w:rPr>
+      </w:pPr>
+    </w:p>
+    <w:tbl>
+      <w:tblPr>
+        <w:tblStyle w:val="TableGrid"/>
+        <w:tblW w:w="9673" w:type="dxa"/>
+        <w:tblInd w:w="-5" w:type="dxa"/>
+        <w:tblBorders>
+          <w:top w:val="none" w:sz="0" w:space="0" w:color="auto"/>
+          <w:left w:val="none" w:sz="0" w:space="0" w:color="auto"/>
+          <w:bottom w:val="none" w:sz="0" w:space="0" w:color="auto"/>
+          <w:right w:val="none" w:sz="0" w:space="0" w:color="auto"/>
+          <w:insideH w:val="none" w:sz="0" w:space="0" w:color="auto"/>
+          <w:insideV w:val="none" w:sz="0" w:space="0" w:color="auto"/>
+        </w:tblBorders>
+        <w:tblLook w:val="04A0" w:firstRow="1" w:lastRow="0" w:firstColumn="1" w:lastColumn="0" w:noHBand="0" w:noVBand="1"/>
+      </w:tblPr>
+      <w:tblGrid>
+        <w:gridCol w:w="3882"/>
+        <w:gridCol w:w="1154"/>
+        <w:gridCol w:w="2537"/>
+        <w:gridCol w:w="2100"/>
+      </w:tblGrid>
+      <w:tr>
+        <w:trPr>
+          <w:trHeight w:val="344"/>
+        </w:trPr>
+        <w:tc>
+          <w:tcPr>
+            <w:tcW w:w="3780" w:type="dxa"/>
+          </w:tcPr>
+          <w:p>
+            <w:pPr>
+              <w:pStyle w:val="ListParagraph"/>
+              <w:ind w:left="0"/>
+              <w:rPr>
+                <w:rFonts w:cstheme="minorHAnsi"/>
+                <w:sz w:val="16"/>
+                <w:szCs w:val="16"/>
+              </w:rPr>
+            </w:pPr>
+          </w:p>
+          <w:p>
+            <w:pPr>
+              <w:pStyle w:val="ListParagraph"/>
+              <w:ind w:left="0"/>
+              <w:rPr>
+                <w:rFonts w:cstheme="minorHAnsi"/>
+                <w:sz w:val="16"/>
+                <w:szCs w:val="16"/>
+              </w:rPr>
+            </w:pPr>
+          </w:p>
+          <w:p>
+            <w:pPr>
+              <w:pStyle w:val="ListParagraph"/>
+              <w:ind w:left="0"/>
+              <w:rPr>
+                <w:rFonts w:cstheme="minorHAnsi"/>
+                <w:sz w:val="16"/>
+                <w:szCs w:val="16"/>
+              </w:rPr>
+            </w:pPr>
+          </w:p>
+          <w:p>
+            <w:pPr>
+              <w:pStyle w:val="ListParagraph"/>
+              <w:ind w:left="0"/>
+              <w:rPr>
+                <w:rFonts w:cstheme="minorHAnsi"/>
+                <w:sz w:val="16"/>
+                <w:szCs w:val="16"/>
+              </w:rPr>
+            </w:pPr>
+            <w:r>
+              <w:rPr>
+                <w:rFonts w:cstheme="minorHAnsi"/>
+                <w:sz w:val="16"/>
+                <w:szCs w:val="16"/>
+              </w:rPr>
+              <w:t>______________________________________________</w:t>
+            </w:r>
+          </w:p>
+          <w:p>
+            <w:pPr>
+              <w:pStyle w:val="ListParagraph"/>
+              <w:ind w:left="0"/>
+              <w:rPr>
+                <w:rFonts w:cstheme="minorHAnsi"/>
+                <w:sz w:val="16"/>
+                <w:szCs w:val="16"/>
+              </w:rPr>
+            </w:pPr>
+            <w:r>
+              <w:rPr>
+                <w:rFonts w:cstheme="minorHAnsi"/>
+                <w:sz w:val="16"/>
+                <w:szCs w:val="16"/>
+              </w:rPr>
+              <w:t>Judge Marianne T. Hemmeter / Judge Kyle E. Rohrer</w:t>
+            </w:r>
+          </w:p>
+        </w:tc>
+        <w:tc>
+          <w:tcPr>
+            <w:tcW w:w="1220" w:type="dxa"/>
+          </w:tcPr>
+          <w:p>
+            <w:pPr>
+              <w:pStyle w:val="ListParagraph"/>
+              <w:ind w:left="0"/>
+              <w:rPr>
+                <w:rFonts w:cstheme="minorHAnsi"/>
+                <w:sz w:val="16"/>
+                <w:szCs w:val="16"/>
+              </w:rPr>
+            </w:pPr>
+          </w:p>
+        </w:tc>
+        <w:tc>
+          <w:tcPr>
+            <w:tcW w:w="2543" w:type="dxa"/>
+          </w:tcPr>
+          <w:p>
+            <w:pPr>
+              <w:pStyle w:val="ListParagraph"/>
+              <w:ind w:left="0"/>
+              <w:rPr>
+                <w:rFonts w:cstheme="minorHAnsi"/>
+                <w:sz w:val="16"/>
+                <w:szCs w:val="16"/>
+              </w:rPr>
+            </w:pPr>
+            <w:r>
+              <w:rPr>
+                <w:rFonts w:cstheme="minorHAnsi"/>
+                <w:noProof/>
+                <w:sz w:val="16"/>
+                <w:szCs w:val="16"/>
+              </w:rPr>
+              <w:object w:dxaOrig="1440" w:dyaOrig="1440" w14:anchorId="4055FF9D">
+                <v:shapetype id="_x0000_t75" coordsize="21600,21600" o:spt="75" o:preferrelative="t" path="m@4@5l@4@11@9@11@9@5xe" filled="f" stroked="f">
+                  <v:stroke joinstyle="miter"/>
+                  <v:formulas>
+                    <v:f eqn="if lineDrawn pixelLineWidth 0"/>
+                    <v:f eqn="sum @0 1 0"/>
+                    <v:f eqn="sum 0 0 @1"/>
+                    <v:f eqn="prod @2 1 2"/>
+                    <v:f eqn="prod @3 21600 pixelWidth"/>
+                    <v:f eqn="prod @3 21600 pixelHeight"/>
+                    <v:f eqn="sum @0 0 1"/>
+                    <v:f eqn="prod @6 1 2"/>
+                    <v:f eqn="prod @7 21600 pixelWidth"/>
+                    <v:f eqn="sum @8 21600 0"/>
+                    <v:f eqn="prod @7 21600 pixelHeight"/>
+                    <v:f eqn="sum @10 21600 0"/>
+                  </v:formulas>
+                  <v:path o:extrusionok="f" gradientshapeok="t" o:connecttype="rect"/>
+                  <o:lock v:ext="edit" aspectratio="t"/>
+                </v:shapetype>
+                <v:shape id="_x0000_s2062" type="#_x0000_t75" style="position:absolute;margin-left:463.85pt;margin-top:615.8pt;width:95.95pt;height:77.5pt;z-index:-251652096;mso-wrap-distance-left:4.5pt;mso-wrap-distance-top:4.5pt;mso-wrap-distance-right:4.5pt;mso-wrap-distance-bottom:4.5pt;mso-position-horizontal-relative:margin;mso-position-vertical-relative:page">
+                  <v:imagedata r:id="rId8" o:title=""/>
+                  <w10:wrap side="largest" anchorx="margin" anchory="page"/>
+                </v:shape>
+                <o:OLEObject Type="Embed" ProgID="TextArt7.Document" ShapeID="_x0000_s2062" DrawAspect="Content" ObjectID="_1723868115" r:id="rId9">
+                  <o:FieldCodes>\s \* MERGEFORMAT</o:FieldCodes>
+                </o:OLEObject>
+              </w:object>
+            </w:r>
+            <w:r>
+              <w:rPr>
+                <w:rFonts w:cstheme="minorHAnsi"/>
+                <w:sz w:val="16"/>
+                <w:szCs w:val="16"/>
+              </w:rPr>
+              <w:t>This is a true copy of the original,</w:t>
+            </w:r>
+          </w:p>
+          <w:p>
+            <w:pPr>
+              <w:pStyle w:val="ListParagraph"/>
+              <w:ind w:left="0"/>
+              <w:rPr>
+                <w:rFonts w:cstheme="minorHAnsi"/>
+                <w:sz w:val="16"/>
+                <w:szCs w:val="16"/>
+              </w:rPr>
+            </w:pPr>
+            <w:r>
+              <w:rPr>
+                <w:rFonts w:cstheme="minorHAnsi"/>
+                <w:sz w:val="16"/>
+                <w:szCs w:val="16"/>
+              </w:rPr>
+              <w:t>Cindy Dinovo, Clerk of Court</w:t>
+            </w:r>
+          </w:p>
+          <w:p>
+            <w:pPr>
+              <w:pStyle w:val="ListParagraph"/>
+              <w:ind w:left="0"/>
+              <w:rPr>
+                <w:rFonts w:cstheme="minorHAnsi"/>
+                <w:sz w:val="16"/>
+                <w:szCs w:val="16"/>
+              </w:rPr>
+            </w:pPr>
+          </w:p>
+          <w:p>
+            <w:pPr>
+              <w:pStyle w:val="ListParagraph"/>
+              <w:ind w:left="0"/>
+              <w:rPr>
+                <w:rFonts w:cstheme="minorHAnsi"/>
+                <w:sz w:val="16"/>
+                <w:szCs w:val="16"/>
+              </w:rPr>
+            </w:pPr>
+            <w:r>
+              <w:rPr>
+                <w:rFonts w:cstheme="minorHAnsi"/>
+                <w:sz w:val="16"/>
+                <w:szCs w:val="16"/>
+              </w:rPr>
+              <w:t>____________________________</w:t>
+            </w:r>
+          </w:p>
+          <w:p>
+            <w:pPr>
+              <w:pStyle w:val="ListParagraph"/>
+              <w:ind w:left="0"/>
+              <w:rPr>
+                <w:rFonts w:cstheme="minorHAnsi"/>
+                <w:sz w:val="16"/>
+                <w:szCs w:val="16"/>
+              </w:rPr>
+            </w:pPr>
+            <w:r>
+              <w:rPr>
+                <w:rFonts w:cstheme="minorHAnsi"/>
+                <w:sz w:val="16"/>
+                <w:szCs w:val="16"/>
+              </w:rPr>
+              <w:t>Deputy Clerk (sign in blue ink)</w:t>
+            </w:r>
+          </w:p>
+        </w:tc>
+        <w:tc>
+          <w:tcPr>
+            <w:tcW w:w="2130" w:type="dxa"/>
+          </w:tcPr>
+          <w:p>
+            <w:pPr>
+              <w:pStyle w:val="ListParagraph"/>
+              <w:ind w:left="0"/>
+              <w:jc w:val="center"/>
+              <w:rPr>
+                <w:rFonts w:cstheme="minorHAnsi"/>
+                <w:noProof/>
+                <w:sz w:val="16"/>
+                <w:szCs w:val="16"/>
+              </w:rPr>
+            </w:pPr>
+            <w:r>
+              <w:rPr>
+                <w:rFonts w:cstheme="minorHAnsi"/>
+                <w:noProof/>
+                <w:sz w:val="16"/>
+                <w:szCs w:val="16"/>
+              </w:rPr>
+              <w:drawing>
+                <wp:inline distT="0" distB="0" distL="0" distR="0" wp14:anchorId="440450AD" wp14:editId="228A720B">
+                  <wp:extent cx="920750" cy="607213"/>
+                  <wp:effectExtent l="0" t="0" r="0" b="2540"/>
+                  <wp:docPr id="1" name="Picture 1"/>
+                  <wp:cNvGraphicFramePr>
+                    <a:graphicFrameLocks xmlns:a="http://schemas.openxmlformats.org/drawingml/2006/main" noChangeAspect="1"/>
+                  </wp:cNvGraphicFramePr>
+                  <a:graphic xmlns:a="http://schemas.openxmlformats.org/drawingml/2006/main">
+                    <a:graphicData uri="http://schemas.openxmlformats.org/drawingml/2006/picture">
+                      <pic:pic xmlns:pic="http://schemas.openxmlformats.org/drawingml/2006/picture">
+                        <pic:nvPicPr>
+                          <pic:cNvPr id="0" name="Picture 7"/>
+                          <pic:cNvPicPr>
+                            <a:picLocks noChangeAspect="1" noChangeArrowheads="1"/>
+                          </pic:cNvPicPr>
+                        </pic:nvPicPr>
+                        <pic:blipFill>
+                          <a:blip r:embed="rId10">
+                            <a:extLst>
+                              <a:ext uri="{28A0092B-C50C-407E-A947-70E740481C1C}">
+                                <a14:useLocalDpi xmlns:a14="http://schemas.microsoft.com/office/drawing/2010/main" val="0"/>
+                              </a:ext>
+                            </a:extLst>
+                          </a:blip>
+                          <a:srcRect/>
+                          <a:stretch>
+                            <a:fillRect/>
+                          </a:stretch>
+                        </pic:blipFill>
+                        <pic:spPr bwMode="auto">
+                          <a:xfrm>
+                            <a:off x="0" y="0"/>
+                            <a:ext cx="960689" cy="633552"/>
+                          </a:xfrm>
+                          <a:prstGeom prst="rect">
+                            <a:avLst/>
+                          </a:prstGeom>
+                          <a:noFill/>
+                        </pic:spPr>
+                      </pic:pic>
+                    </a:graphicData>
+                  </a:graphic>
+                </wp:inline>
+              </w:drawing>
+            </w:r>
+          </w:p>
+        </w:tc>
+      </w:tr>
+    </w:tbl>
+    <w:p>
+      <w:pPr>
+        <w:pStyle w:val="ListParagraph"/>
+        <w:spacing w:after="0" w:line="240" w:lineRule="auto"/>
+        <w:rPr>
+          <w:rFonts w:cstheme="minorHAnsi"/>
+          <w:sz w:val="16"/>
+          <w:szCs w:val="16"/>
+        </w:rPr>
+      </w:pPr>
+    </w:p>
+    <w:p>
+      <w:pPr>
+        <w:spacing w:after="0" w:line="240" w:lineRule="auto"/>
+        <w:rPr>
+          <w:rFonts w:cstheme="minorHAnsi"/>
+          <w:b/>
+          <w:bCs/>
+          <w:sz w:val="16"/>
+          <w:szCs w:val="16"/>
+        </w:rPr>
         <w:sectPr>
-          <w:headerReference w:type="even" r:id="rId10"/>
-          <w:headerReference w:type="default" r:id="rId11"/>
-          <w:footerReference w:type="default" r:id="rId12"/>
-          <w:headerReference w:type="first" r:id="rId13"/>
+          <w:headerReference w:type="even" r:id="rId11"/>
+          <w:headerReference w:type="default" r:id="rId12"/>
+          <w:footerReference w:type="default" r:id="rId13"/>
+          <w:headerReference w:type="first" r:id="rId14"/>
           <w:type w:val="continuous"/>
           <w:pgSz w:w="12240" w:h="15840"/>
           <w:pgMar w:top="1080" w:right="1084" w:bottom="1080" w:left="1080" w:header="720" w:footer="720" w:gutter="0"/>
@@ -2464,237 +3730,25 @@
         </w:sectPr>
       </w:pPr>
     </w:p>
-    <w:p>
-      <w:pPr>
-        <w:spacing w:after="0" w:line="240" w:lineRule="auto"/>
-        <w:rPr>
-          <w:rFonts w:cstheme="minorHAnsi"/>
-          <w:sz w:val="16"/>
-          <w:szCs w:val="16"/>
-        </w:rPr>
-      </w:pPr>
-    </w:p>
-    <w:p>
-      <w:pPr>
-        <w:spacing w:after="0" w:line="240" w:lineRule="auto"/>
-        <w:ind w:left="360"/>
-        <w:rPr>
-          <w:rFonts w:cstheme="minorHAnsi"/>
-          <w:sz w:val="16"/>
-          <w:szCs w:val="16"/>
-        </w:rPr>
-      </w:pPr>
-    </w:p>
-    <w:p>
-      <w:pPr>
-        <w:spacing w:after="0" w:line="240" w:lineRule="auto"/>
-        <w:ind w:left="360"/>
-        <w:rPr>
-          <w:rFonts w:cstheme="minorHAnsi"/>
-          <w:sz w:val="16"/>
-          <w:szCs w:val="16"/>
-        </w:rPr>
-        <w:sectPr>
-          <w:type w:val="continuous"/>
-          <w:pgSz w:w="12240" w:h="15840"/>
-          <w:pgMar w:top="1080" w:right="1084" w:bottom="1080" w:left="1080" w:header="720" w:footer="720" w:gutter="0"/>
-          <w:cols w:num="2" w:space="720"/>
-          <w:docGrid w:linePitch="360"/>
-        </w:sectPr>
-      </w:pPr>
-    </w:p>
-    <w:p>
-      <w:pPr>
-        <w:spacing w:after="0" w:line="240" w:lineRule="auto"/>
-        <w:ind w:left="4320" w:firstLine="720"/>
-        <w:rPr>
-          <w:rFonts w:cstheme="minorHAnsi"/>
-          <w:sz w:val="16"/>
-          <w:szCs w:val="16"/>
-        </w:rPr>
-      </w:pPr>
-      <w:r>
-        <w:rPr>
-          <w:rFonts w:cstheme="minorHAnsi"/>
-          <w:sz w:val="16"/>
-          <w:szCs w:val="16"/>
-        </w:rPr>
-        <w:t>This is a true and accurate copy of the original,</w:t>
-      </w:r>
-    </w:p>
-    <w:p>
-      <w:pPr>
-        <w:spacing w:after="0" w:line="240" w:lineRule="auto"/>
-        <w:ind w:left="4320" w:firstLine="720"/>
-        <w:rPr>
-          <w:rFonts w:cstheme="minorHAnsi"/>
-          <w:sz w:val="16"/>
-          <w:szCs w:val="16"/>
-        </w:rPr>
-      </w:pPr>
-      <w:r>
-        <w:rPr>
-          <w:rFonts w:cstheme="minorHAnsi"/>
-          <w:sz w:val="16"/>
-          <w:szCs w:val="16"/>
-        </w:rPr>
-        <w:t>Cindy Dinovo, Clerk of Court</w:t>
-      </w:r>
-    </w:p>
-    <w:p>
-      <w:pPr>
-        <w:spacing w:after="0" w:line="240" w:lineRule="auto"/>
-        <w:rPr>
-          <w:rFonts w:cstheme="minorHAnsi"/>
-          <w:sz w:val="16"/>
-          <w:szCs w:val="16"/>
-        </w:rPr>
-      </w:pPr>
-    </w:p>
-    <w:p>
-      <w:pPr>
-        <w:spacing w:after="0" w:line="240" w:lineRule="auto"/>
-        <w:ind w:firstLine="720"/>
-        <w:rPr>
-          <w:rFonts w:cstheme="minorHAnsi"/>
-          <w:sz w:val="16"/>
-          <w:szCs w:val="16"/>
-        </w:rPr>
-      </w:pPr>
-      <w:r>
-        <w:rPr>
-          <w:rFonts w:cstheme="minorHAnsi"/>
-          <w:sz w:val="16"/>
-          <w:szCs w:val="16"/>
-        </w:rPr>
-        <w:t>_____________________________________</w:t>
-      </w:r>
-      <w:r>
-        <w:rPr>
-          <w:rFonts w:cstheme="minorHAnsi"/>
-          <w:sz w:val="16"/>
-          <w:szCs w:val="16"/>
-        </w:rPr>
-        <w:t>_____</w:t>
-      </w:r>
-      <w:r>
-        <w:rPr>
-          <w:rFonts w:cstheme="minorHAnsi"/>
-          <w:sz w:val="16"/>
-          <w:szCs w:val="16"/>
-        </w:rPr>
-        <w:t>__</w:t>
-      </w:r>
-      <w:r>
-        <w:rPr>
-          <w:rFonts w:cstheme="minorHAnsi"/>
-          <w:sz w:val="16"/>
-          <w:szCs w:val="16"/>
-        </w:rPr>
-        <w:tab/>
-      </w:r>
-      <w:r>
-        <w:rPr>
-          <w:rFonts w:cstheme="minorHAnsi"/>
-          <w:sz w:val="16"/>
-          <w:szCs w:val="16"/>
-        </w:rPr>
-        <w:tab/>
-        <w:t>______________________________________</w:t>
-      </w:r>
-      <w:r>
-        <w:rPr>
-          <w:rFonts w:cstheme="minorHAnsi"/>
-          <w:sz w:val="16"/>
-          <w:szCs w:val="16"/>
-        </w:rPr>
-        <w:tab/>
-      </w:r>
-    </w:p>
-    <w:p>
-      <w:pPr>
-        <w:spacing w:after="0" w:line="240" w:lineRule="auto"/>
-        <w:ind w:firstLine="720"/>
-        <w:rPr>
-          <w:rFonts w:cstheme="minorHAnsi"/>
-          <w:sz w:val="16"/>
-          <w:szCs w:val="16"/>
-        </w:rPr>
-      </w:pPr>
-      <w:r>
-        <w:rPr>
-          <w:rFonts w:cstheme="minorHAnsi"/>
-          <w:sz w:val="16"/>
-          <w:szCs w:val="16"/>
-        </w:rPr>
-        <w:t>Judge Marianne T. Hemmeter / Judge Kyle E. Rohrer</w:t>
-      </w:r>
-      <w:r>
-        <w:rPr>
-          <w:rFonts w:cstheme="minorHAnsi"/>
-          <w:sz w:val="16"/>
-          <w:szCs w:val="16"/>
-        </w:rPr>
-        <w:tab/>
-      </w:r>
-      <w:r>
-        <w:rPr>
-          <w:rFonts w:cstheme="minorHAnsi"/>
-          <w:sz w:val="16"/>
-          <w:szCs w:val="16"/>
-        </w:rPr>
-        <w:tab/>
-        <w:t>Deputy Clerk (signed in blue ink)</w:t>
-      </w:r>
-    </w:p>
-    <w:p>
-      <w:pPr>
-        <w:pStyle w:val="ListParagraph"/>
-        <w:spacing w:after="0" w:line="240" w:lineRule="auto"/>
-        <w:rPr>
-          <w:rFonts w:cstheme="minorHAnsi"/>
-          <w:sz w:val="16"/>
-          <w:szCs w:val="16"/>
-        </w:rPr>
-      </w:pPr>
-    </w:p>
-    <w:p>
-      <w:pPr>
-        <w:spacing w:after="0" w:line="240" w:lineRule="auto"/>
-        <w:rPr>
-          <w:rFonts w:cstheme="minorHAnsi"/>
-          <w:b/>
-          <w:bCs/>
-          <w:sz w:val="16"/>
-          <w:szCs w:val="16"/>
-        </w:rPr>
-        <w:sectPr>
-          <w:type w:val="continuous"/>
-          <w:pgSz w:w="12240" w:h="15840"/>
-          <w:pgMar w:top="1080" w:right="1084" w:bottom="1080" w:left="1080" w:header="720" w:footer="720" w:gutter="0"/>
-          <w:cols w:space="720"/>
-          <w:docGrid w:linePitch="360"/>
-        </w:sectPr>
-      </w:pPr>
-    </w:p>
     <w:tbl>
       <w:tblPr>
         <w:tblStyle w:val="TableGrid"/>
-        <w:tblW w:w="10170" w:type="dxa"/>
+        <w:tblW w:w="10402" w:type="dxa"/>
         <w:tblInd w:w="-365" w:type="dxa"/>
         <w:tblLook w:val="04A0" w:firstRow="1" w:lastRow="0" w:firstColumn="1" w:lastColumn="0" w:noHBand="0" w:noVBand="1"/>
       </w:tblPr>
       <w:tblGrid>
-        <w:gridCol w:w="5760"/>
-        <w:gridCol w:w="4410"/>
+        <w:gridCol w:w="3780"/>
+        <w:gridCol w:w="2430"/>
+        <w:gridCol w:w="4192"/>
       </w:tblGrid>
       <w:tr>
         <w:trPr>
-          <w:trHeight w:val="843"/>
+          <w:trHeight w:val="862"/>
         </w:trPr>
         <w:tc>
           <w:tcPr>
-            <w:tcW w:w="5760" w:type="dxa"/>
+            <w:tcW w:w="3780" w:type="dxa"/>
           </w:tcPr>
           <w:p>
             <w:pPr>
@@ -2720,7 +3774,23 @@
                 <w:sz w:val="16"/>
                 <w:szCs w:val="16"/>
               </w:rPr>
-              <w:t xml:space="preserve">  If driver license, C.D.L., motorcycle endorsement, or restricted tags registration ordered, would otherwise expire during the suspension, or is already expired, Registrar may renew or reissue upon compliance with applicable requirements for renewal or reissuance.  Driving as part of testing is authorized.  The renewed license shall be held by O.B.M.V. or forwarded to the</w:t>
+              <w:t xml:space="preserve">  If driver license, C.D.L., motorcycle endorsement, or restricted tags registration, expire</w:t>
+            </w:r>
+            <w:r>
+              <w:rPr>
+                <w:rFonts w:cstheme="minorHAnsi"/>
+                <w:sz w:val="16"/>
+                <w:szCs w:val="16"/>
+              </w:rPr>
+              <w:t>s</w:t>
+            </w:r>
+            <w:r>
+              <w:rPr>
+                <w:rFonts w:cstheme="minorHAnsi"/>
+                <w:sz w:val="16"/>
+                <w:szCs w:val="16"/>
+              </w:rPr>
+              <w:t xml:space="preserve"> during the suspension, or is already expired, Registrar may renew or reissue upon compliance with applicable requirements for renewal or reissuance.  Driving as part of testing is authorized.  The renewed license shall be held by O.B.M.V. or forwarded to the</w:t>
             </w:r>
             <w:r>
               <w:rPr>
@@ -2734,7 +3804,7 @@
         </w:tc>
         <w:tc>
           <w:tcPr>
-            <w:tcW w:w="4410" w:type="dxa"/>
+            <w:tcW w:w="2430" w:type="dxa"/>
           </w:tcPr>
           <w:p>
             <w:pPr>
@@ -2771,23 +3841,155 @@
                 <w:szCs w:val="16"/>
               </w:rPr>
             </w:pPr>
+          </w:p>
+        </w:tc>
+        <w:tc>
+          <w:tcPr>
+            <w:tcW w:w="4192" w:type="dxa"/>
+          </w:tcPr>
+          <w:p>
+            <w:pPr>
+              <w:rPr>
+                <w:rFonts w:cstheme="minorHAnsi"/>
+                <w:sz w:val="16"/>
+                <w:szCs w:val="16"/>
+              </w:rPr>
+            </w:pPr>
+            <w:r>
+              <w:rPr>
+                <w:rFonts w:cstheme="minorHAnsi"/>
+                <w:b/>
+                <w:bCs/>
+                <w:sz w:val="16"/>
+                <w:szCs w:val="16"/>
+              </w:rPr>
+              <w:t xml:space="preserve">EMPLOYER CERTIFICATION: </w:t>
+            </w:r>
+            <w:r>
+              <w:rPr>
+                <w:rFonts w:cstheme="minorHAnsi"/>
+                <w:sz w:val="16"/>
+                <w:szCs w:val="16"/>
+              </w:rPr>
+              <w:t xml:space="preserve">I certify under penalty of law that I am the employer/supervisor of Defendant and I acknowledge receipt of this notice. Court file stamp is required, </w:t>
+            </w:r>
+            <w:r>
+              <w:rPr>
+                <w:rFonts w:cstheme="minorHAnsi"/>
+                <w:b/>
+                <w:bCs/>
+                <w:sz w:val="16"/>
+                <w:szCs w:val="16"/>
+                <w:u w:val="single"/>
+              </w:rPr>
+              <w:t>in this box</w:t>
+            </w:r>
+            <w:r>
+              <w:rPr>
+                <w:rFonts w:cstheme="minorHAnsi"/>
+                <w:sz w:val="16"/>
+                <w:szCs w:val="16"/>
+              </w:rPr>
+              <w:t>, after it is signed to operate employer vehicle without restricted tags</w:t>
+            </w:r>
+            <w:r>
+              <w:rPr>
+                <w:rFonts w:cstheme="minorHAnsi"/>
+                <w:sz w:val="16"/>
+                <w:szCs w:val="16"/>
+              </w:rPr>
+              <w:t xml:space="preserve"> or certified ignition interlock</w:t>
+            </w:r>
+            <w:r>
+              <w:rPr>
+                <w:rFonts w:cstheme="minorHAnsi"/>
+                <w:sz w:val="16"/>
+                <w:szCs w:val="16"/>
+              </w:rPr>
+              <w:t>.</w:t>
+            </w:r>
+          </w:p>
+          <w:p>
+            <w:pPr>
+              <w:rPr>
+                <w:rFonts w:cstheme="minorHAnsi"/>
+                <w:sz w:val="16"/>
+                <w:szCs w:val="16"/>
+              </w:rPr>
+            </w:pPr>
+          </w:p>
+          <w:p>
+            <w:pPr>
+              <w:rPr>
+                <w:rFonts w:cstheme="minorHAnsi"/>
+                <w:sz w:val="16"/>
+                <w:szCs w:val="16"/>
+              </w:rPr>
+            </w:pPr>
+            <w:r>
+              <w:rPr>
+                <w:rFonts w:cstheme="minorHAnsi"/>
+                <w:sz w:val="16"/>
+                <w:szCs w:val="16"/>
+              </w:rPr>
+              <w:t>__________________________________________</w:t>
+            </w:r>
+            <w:r>
+              <w:rPr>
+                <w:rFonts w:cstheme="minorHAnsi"/>
+                <w:sz w:val="16"/>
+                <w:szCs w:val="16"/>
+              </w:rPr>
+              <w:t>___</w:t>
+            </w:r>
+            <w:r>
+              <w:rPr>
+                <w:rFonts w:cstheme="minorHAnsi"/>
+                <w:sz w:val="16"/>
+                <w:szCs w:val="16"/>
+              </w:rPr>
+              <w:t>_</w:t>
+            </w:r>
+          </w:p>
+          <w:p>
+            <w:pPr>
+              <w:rPr>
+                <w:rFonts w:cstheme="minorHAnsi"/>
+                <w:sz w:val="16"/>
+                <w:szCs w:val="16"/>
+              </w:rPr>
+            </w:pPr>
+            <w:r>
+              <w:rPr>
+                <w:rFonts w:cstheme="minorHAnsi"/>
+                <w:sz w:val="16"/>
+                <w:szCs w:val="16"/>
+              </w:rPr>
+              <w:t xml:space="preserve">Signature of employer/supervisor     </w:t>
+            </w:r>
+            <w:r>
+              <w:rPr>
+                <w:rFonts w:cstheme="minorHAnsi"/>
+                <w:sz w:val="16"/>
+                <w:szCs w:val="16"/>
+              </w:rPr>
+              <w:t xml:space="preserve">   </w:t>
+            </w:r>
+            <w:r>
+              <w:rPr>
+                <w:rFonts w:cstheme="minorHAnsi"/>
+                <w:sz w:val="16"/>
+                <w:szCs w:val="16"/>
+              </w:rPr>
+              <w:t>Print Name</w:t>
+            </w:r>
           </w:p>
         </w:tc>
       </w:tr>
     </w:tbl>
     <w:p>
       <w:pPr>
-        <w:spacing w:after="0"/>
-        <w:rPr>
-          <w:rFonts w:cstheme="minorHAnsi"/>
-          <w:sz w:val="16"/>
-          <w:szCs w:val="16"/>
-        </w:rPr>
-      </w:pPr>
-    </w:p>
-    <w:p>
-      <w:pPr>
-        <w:spacing w:after="0"/>
+        <w:spacing w:before="120" w:after="0"/>
         <w:rPr>
           <w:rFonts w:cstheme="minorHAnsi"/>
           <w:sz w:val="16"/>
@@ -2964,12 +4166,12 @@
       </w:r>
     </w:p>
     <w:sectPr>
-      <w:headerReference w:type="even" r:id="rId14"/>
-      <w:headerReference w:type="default" r:id="rId15"/>
-      <w:footerReference w:type="even" r:id="rId16"/>
-      <w:footerReference w:type="default" r:id="rId17"/>
-      <w:headerReference w:type="first" r:id="rId18"/>
-      <w:footerReference w:type="first" r:id="rId19"/>
+      <w:headerReference w:type="even" r:id="rId15"/>
+      <w:headerReference w:type="default" r:id="rId16"/>
+      <w:footerReference w:type="even" r:id="rId17"/>
+      <w:footerReference w:type="default" r:id="rId18"/>
+      <w:headerReference w:type="first" r:id="rId19"/>
+      <w:footerReference w:type="first" r:id="rId20"/>
       <w:type w:val="continuous"/>
       <w:pgSz w:w="12240" w:h="15840"/>
       <w:pgMar w:top="1440" w:right="1440" w:bottom="1440" w:left="1440" w:header="720" w:footer="720" w:gutter="0"/>
@@ -3023,7 +4225,51 @@
         <w:sz w:val="16"/>
         <w:szCs w:val="16"/>
       </w:rPr>
-      <w:t>LIMITED DRIVING PRIVILEGES FOR {{ case_number }}</w:t>
+      <w:t>Limited Driving Privileges</w:t>
+    </w:r>
+    <w:r>
+      <w:rPr>
+        <w:rFonts w:ascii="Palatino Linotype" w:hAnsi="Palatino Linotype"/>
+        <w:sz w:val="16"/>
+        <w:szCs w:val="16"/>
+      </w:rPr>
+      <w:t xml:space="preserve"> </w:t>
+    </w:r>
+    <w:proofErr w:type="gramStart"/>
+    <w:r>
+      <w:rPr>
+        <w:rFonts w:ascii="Palatino Linotype" w:hAnsi="Palatino Linotype"/>
+        <w:sz w:val="16"/>
+        <w:szCs w:val="16"/>
+      </w:rPr>
+      <w:t xml:space="preserve">{{ </w:t>
+    </w:r>
+    <w:proofErr w:type="spellStart"/>
+    <w:r>
+      <w:rPr>
+        <w:rFonts w:ascii="Palatino Linotype" w:hAnsi="Palatino Linotype"/>
+        <w:sz w:val="16"/>
+        <w:szCs w:val="16"/>
+      </w:rPr>
+      <w:t>case</w:t>
+    </w:r>
+    <w:proofErr w:type="gramEnd"/>
+    <w:r>
+      <w:rPr>
+        <w:rFonts w:ascii="Palatino Linotype" w:hAnsi="Palatino Linotype"/>
+        <w:sz w:val="16"/>
+        <w:szCs w:val="16"/>
+      </w:rPr>
+      <w:t>_number</w:t>
+    </w:r>
+    <w:proofErr w:type="spellEnd"/>
+    <w:r>
+      <w:rPr>
+        <w:rFonts w:ascii="Palatino Linotype" w:hAnsi="Palatino Linotype"/>
+        <w:sz w:val="16"/>
+        <w:szCs w:val="16"/>
+      </w:rPr>
+      <w:t xml:space="preserve"> }}</w:t>
     </w:r>
   </w:p>
 </w:ftr>

</xml_diff>

<commit_message>
Template wired up. Need to add checks.
</commit_message>
<xml_diff>
--- a/resources/Templates/Driving_Privileges_Template.docx
+++ b/resources/Templates/Driving_Privileges_Template.docx
@@ -53,7 +53,7 @@
         </w:rPr>
         <w:t xml:space="preserve">0 • </w:t>
       </w:r>
-      <w:hyperlink r:id="rId7" w:history="1">
+      <w:hyperlink r:id="rId8" w:history="1">
         <w:r>
           <w:rPr>
             <w:rStyle w:val="Hyperlink"/>
@@ -1582,7 +1582,23 @@
           <w:sz w:val="16"/>
           <w:szCs w:val="16"/>
         </w:rPr>
-        <w:t>efendant’s Commercial Driver’s License (CDL) is suspended.</w:t>
+        <w:t>efendant’s Commercial Driver’s License (CDL) is suspended</w:t>
+      </w:r>
+      <w:r>
+        <w:rPr>
+          <w:rFonts w:cstheme="minorHAnsi"/>
+          <w:sz w:val="16"/>
+          <w:szCs w:val="16"/>
+        </w:rPr>
+        <w:t xml:space="preserve"> or disqualified</w:t>
+      </w:r>
+      <w:r>
+        <w:rPr>
+          <w:rFonts w:cstheme="minorHAnsi"/>
+          <w:sz w:val="16"/>
+          <w:szCs w:val="16"/>
+        </w:rPr>
+        <w:t>.</w:t>
       </w:r>
     </w:p>
     <w:tbl>
@@ -2391,13 +2407,67 @@
       <w:r>
         <w:rPr>
           <w:rFonts w:cstheme="minorHAnsi"/>
+          <w:sz w:val="16"/>
+          <w:szCs w:val="16"/>
+        </w:rPr>
+        <w:t>{% if (</w:t>
+      </w:r>
+      <w:proofErr w:type="spellStart"/>
+      <w:r>
+        <w:rPr>
+          <w:rFonts w:cstheme="minorHAnsi"/>
+          <w:sz w:val="16"/>
+          <w:szCs w:val="16"/>
+        </w:rPr>
+        <w:t>restricted_tags</w:t>
+      </w:r>
+      <w:proofErr w:type="spellEnd"/>
+      <w:r>
+        <w:rPr>
+          <w:rFonts w:cstheme="minorHAnsi"/>
+          <w:sz w:val="16"/>
+          <w:szCs w:val="16"/>
+        </w:rPr>
+        <w:t xml:space="preserve"> is true) or (</w:t>
+      </w:r>
+      <w:proofErr w:type="spellStart"/>
+      <w:r>
+        <w:rPr>
+          <w:rFonts w:cstheme="minorHAnsi"/>
+          <w:sz w:val="16"/>
+          <w:szCs w:val="16"/>
+        </w:rPr>
+        <w:t>ignition_interlock</w:t>
+      </w:r>
+      <w:proofErr w:type="spellEnd"/>
+      <w:r>
+        <w:rPr>
+          <w:rFonts w:cstheme="minorHAnsi"/>
+          <w:sz w:val="16"/>
+          <w:szCs w:val="16"/>
+        </w:rPr>
+        <w:t xml:space="preserve"> is true) </w:t>
+      </w:r>
+      <w:proofErr w:type="gramStart"/>
+      <w:r>
+        <w:rPr>
+          <w:rFonts w:cstheme="minorHAnsi"/>
+          <w:sz w:val="16"/>
+          <w:szCs w:val="16"/>
+        </w:rPr>
+        <w:t>%}</w:t>
+      </w:r>
+      <w:r>
+        <w:rPr>
+          <w:rFonts w:cstheme="minorHAnsi"/>
           <w:b/>
           <w:bCs/>
           <w:sz w:val="16"/>
           <w:szCs w:val="16"/>
         </w:rPr>
-        <w:t>DRIVING RESTRICTIONS</w:t>
-      </w:r>
+        <w:t>DRIVING</w:t>
+      </w:r>
+      <w:proofErr w:type="gramEnd"/>
       <w:r>
         <w:rPr>
           <w:rFonts w:cstheme="minorHAnsi"/>
@@ -2406,6 +2476,16 @@
           <w:sz w:val="16"/>
           <w:szCs w:val="16"/>
         </w:rPr>
+        <w:t xml:space="preserve"> RESTRICTIONS</w:t>
+      </w:r>
+      <w:r>
+        <w:rPr>
+          <w:rFonts w:cstheme="minorHAnsi"/>
+          <w:b/>
+          <w:bCs/>
+          <w:sz w:val="16"/>
+          <w:szCs w:val="16"/>
+        </w:rPr>
         <w:t xml:space="preserve">. </w:t>
       </w:r>
       <w:r>
@@ -2414,7 +2494,15 @@
           <w:sz w:val="16"/>
           <w:szCs w:val="16"/>
         </w:rPr>
-        <w:t xml:space="preserve">Any restrictions listed are not required on employer owned (excluding businesses partly or wholly owned or controlled by </w:t>
+        <w:t>Restrictions</w:t>
+      </w:r>
+      <w:r>
+        <w:rPr>
+          <w:rFonts w:cstheme="minorHAnsi"/>
+          <w:sz w:val="16"/>
+          <w:szCs w:val="16"/>
+        </w:rPr>
+        <w:t xml:space="preserve"> listed are not required on employer owned (excluding businesses partly or wholly owned or controlled by </w:t>
       </w:r>
       <w:r>
         <w:rPr>
@@ -2432,16 +2520,14 @@
         </w:rPr>
         <w:t xml:space="preserve">) vehicle not used for commuting purposes </w:t>
       </w:r>
-      <w:proofErr w:type="gramStart"/>
-      <w:r>
-        <w:rPr>
-          <w:rFonts w:cstheme="minorHAnsi"/>
-          <w:sz w:val="16"/>
-          <w:szCs w:val="16"/>
-        </w:rPr>
-        <w:t>as long as</w:t>
-      </w:r>
-      <w:proofErr w:type="gramEnd"/>
+      <w:r>
+        <w:rPr>
+          <w:rFonts w:cstheme="minorHAnsi"/>
+          <w:sz w:val="16"/>
+          <w:szCs w:val="16"/>
+        </w:rPr>
+        <w:t>if</w:t>
+      </w:r>
       <w:r>
         <w:rPr>
           <w:rFonts w:cstheme="minorHAnsi"/>
@@ -2749,6 +2835,203 @@
         <w:t xml:space="preserve"> {% endif %}</w:t>
       </w:r>
     </w:p>
+    <w:tbl>
+      <w:tblPr>
+        <w:tblStyle w:val="TableGrid"/>
+        <w:tblW w:w="10106" w:type="dxa"/>
+        <w:jc w:val="center"/>
+        <w:tblLook w:val="04A0" w:firstRow="1" w:lastRow="0" w:firstColumn="1" w:lastColumn="0" w:noHBand="0" w:noVBand="1"/>
+      </w:tblPr>
+      <w:tblGrid>
+        <w:gridCol w:w="8455"/>
+        <w:gridCol w:w="1651"/>
+      </w:tblGrid>
+      <w:tr>
+        <w:trPr>
+          <w:trHeight w:val="610"/>
+          <w:jc w:val="center"/>
+        </w:trPr>
+        <w:tc>
+          <w:tcPr>
+            <w:tcW w:w="8455" w:type="dxa"/>
+          </w:tcPr>
+          <w:p>
+            <w:pPr>
+              <w:rPr>
+                <w:rFonts w:cstheme="minorHAnsi"/>
+                <w:sz w:val="16"/>
+                <w:szCs w:val="16"/>
+              </w:rPr>
+            </w:pPr>
+            <w:r>
+              <w:rPr>
+                <w:rFonts w:cstheme="minorHAnsi"/>
+                <w:b/>
+                <w:bCs/>
+                <w:sz w:val="16"/>
+                <w:szCs w:val="16"/>
+              </w:rPr>
+              <w:t xml:space="preserve">EMPLOYER CERTIFICATION: </w:t>
+            </w:r>
+            <w:r>
+              <w:rPr>
+                <w:rFonts w:cstheme="minorHAnsi"/>
+                <w:sz w:val="16"/>
+                <w:szCs w:val="16"/>
+              </w:rPr>
+              <w:t xml:space="preserve">I certify under penalty of law that I am the employer/supervisor of Defendant and I acknowledge receipt of this notice. Court file stamp is required, </w:t>
+            </w:r>
+            <w:r>
+              <w:rPr>
+                <w:rFonts w:cstheme="minorHAnsi"/>
+                <w:b/>
+                <w:bCs/>
+                <w:sz w:val="16"/>
+                <w:szCs w:val="16"/>
+                <w:u w:val="single"/>
+              </w:rPr>
+              <w:t xml:space="preserve">in </w:t>
+            </w:r>
+            <w:r>
+              <w:rPr>
+                <w:rFonts w:cstheme="minorHAnsi"/>
+                <w:b/>
+                <w:bCs/>
+                <w:sz w:val="16"/>
+                <w:szCs w:val="16"/>
+                <w:u w:val="single"/>
+              </w:rPr>
+              <w:t>box at right</w:t>
+            </w:r>
+            <w:r>
+              <w:rPr>
+                <w:rFonts w:cstheme="minorHAnsi"/>
+                <w:sz w:val="16"/>
+                <w:szCs w:val="16"/>
+              </w:rPr>
+              <w:t>, after it is signed to operate employer vehicle without restricted tags or certified ignition interlock</w:t>
+            </w:r>
+            <w:r>
+              <w:rPr>
+                <w:rFonts w:cstheme="minorHAnsi"/>
+                <w:sz w:val="16"/>
+                <w:szCs w:val="16"/>
+              </w:rPr>
+              <w:t xml:space="preserve">. </w:t>
+            </w:r>
+          </w:p>
+          <w:p>
+            <w:pPr>
+              <w:rPr>
+                <w:rFonts w:cstheme="minorHAnsi"/>
+                <w:sz w:val="16"/>
+                <w:szCs w:val="16"/>
+              </w:rPr>
+            </w:pPr>
+          </w:p>
+          <w:p>
+            <w:pPr>
+              <w:rPr>
+                <w:rFonts w:cstheme="minorHAnsi"/>
+                <w:sz w:val="16"/>
+                <w:szCs w:val="16"/>
+              </w:rPr>
+            </w:pPr>
+            <w:r>
+              <w:rPr>
+                <w:rFonts w:cstheme="minorHAnsi"/>
+                <w:sz w:val="16"/>
+                <w:szCs w:val="16"/>
+              </w:rPr>
+              <w:t>___________________________________________________________</w:t>
+            </w:r>
+          </w:p>
+          <w:p>
+            <w:pPr>
+              <w:rPr>
+                <w:rFonts w:cstheme="minorHAnsi"/>
+                <w:sz w:val="16"/>
+                <w:szCs w:val="16"/>
+              </w:rPr>
+            </w:pPr>
+            <w:r>
+              <w:rPr>
+                <w:rFonts w:cstheme="minorHAnsi"/>
+                <w:sz w:val="16"/>
+                <w:szCs w:val="16"/>
+              </w:rPr>
+              <w:t>Signature of Employer/Supervisor                          Print Name</w:t>
+            </w:r>
+          </w:p>
+        </w:tc>
+        <w:tc>
+          <w:tcPr>
+            <w:tcW w:w="1651" w:type="dxa"/>
+          </w:tcPr>
+          <w:p>
+            <w:pPr>
+              <w:jc w:val="center"/>
+              <w:rPr>
+                <w:rFonts w:cstheme="minorHAnsi"/>
+                <w:b/>
+                <w:bCs/>
+                <w:color w:val="D9D9D9" w:themeColor="background1" w:themeShade="D9"/>
+                <w:sz w:val="16"/>
+                <w:szCs w:val="16"/>
+              </w:rPr>
+            </w:pPr>
+          </w:p>
+          <w:p>
+            <w:pPr>
+              <w:jc w:val="center"/>
+              <w:rPr>
+                <w:rFonts w:cstheme="minorHAnsi"/>
+                <w:b/>
+                <w:bCs/>
+                <w:color w:val="D9D9D9" w:themeColor="background1" w:themeShade="D9"/>
+                <w:sz w:val="16"/>
+                <w:szCs w:val="16"/>
+              </w:rPr>
+            </w:pPr>
+            <w:r>
+              <w:rPr>
+                <w:rFonts w:cstheme="minorHAnsi"/>
+                <w:b/>
+                <w:bCs/>
+                <w:color w:val="D9D9D9" w:themeColor="background1" w:themeShade="D9"/>
+                <w:sz w:val="16"/>
+                <w:szCs w:val="16"/>
+              </w:rPr>
+              <w:t>File Stamp Here</w:t>
+            </w:r>
+          </w:p>
+          <w:p>
+            <w:pPr>
+              <w:jc w:val="center"/>
+              <w:rPr>
+                <w:rFonts w:cstheme="minorHAnsi"/>
+                <w:b/>
+                <w:bCs/>
+                <w:color w:val="D9D9D9" w:themeColor="background1" w:themeShade="D9"/>
+                <w:sz w:val="16"/>
+                <w:szCs w:val="16"/>
+              </w:rPr>
+            </w:pPr>
+            <w:r>
+              <w:rPr>
+                <w:rFonts w:cstheme="minorHAnsi"/>
+                <w:b/>
+                <w:bCs/>
+                <w:color w:val="D9D9D9" w:themeColor="background1" w:themeShade="D9"/>
+                <w:sz w:val="16"/>
+                <w:szCs w:val="16"/>
+              </w:rPr>
+              <w:t>After Employer Certification</w:t>
+            </w:r>
+          </w:p>
+        </w:tc>
+      </w:tr>
+    </w:tbl>
     <w:p>
       <w:pPr>
         <w:spacing w:after="0" w:line="240" w:lineRule="auto"/>
@@ -2758,16 +3041,40 @@
           <w:szCs w:val="16"/>
         </w:rPr>
       </w:pPr>
-    </w:p>
-    <w:p>
-      <w:pPr>
-        <w:spacing w:after="0" w:line="240" w:lineRule="auto"/>
-        <w:rPr>
-          <w:rFonts w:cstheme="minorHAnsi"/>
-          <w:sz w:val="16"/>
-          <w:szCs w:val="16"/>
-        </w:rPr>
-      </w:pPr>
+      <w:r>
+        <w:rPr>
+          <w:rFonts w:cstheme="minorHAnsi"/>
+          <w:sz w:val="16"/>
+          <w:szCs w:val="16"/>
+        </w:rPr>
+        <w:t>{{‘\n’</w:t>
+      </w:r>
+      <w:proofErr w:type="gramStart"/>
+      <w:r>
+        <w:rPr>
+          <w:rFonts w:cstheme="minorHAnsi"/>
+          <w:sz w:val="16"/>
+          <w:szCs w:val="16"/>
+        </w:rPr>
+        <w:t>}}</w:t>
+      </w:r>
+      <w:r>
+        <w:rPr>
+          <w:rFonts w:cstheme="minorHAnsi"/>
+          <w:sz w:val="16"/>
+          <w:szCs w:val="16"/>
+        </w:rPr>
+        <w:t>{</w:t>
+      </w:r>
+      <w:proofErr w:type="gramEnd"/>
+      <w:r>
+        <w:rPr>
+          <w:rFonts w:cstheme="minorHAnsi"/>
+          <w:sz w:val="16"/>
+          <w:szCs w:val="16"/>
+        </w:rPr>
+        <w:t>% endif %}</w:t>
+      </w:r>
       <w:r>
         <w:rPr>
           <w:rFonts w:cstheme="minorHAnsi"/>
@@ -2872,7 +3179,23 @@
           <w:sz w:val="16"/>
           <w:szCs w:val="16"/>
         </w:rPr>
-        <w:t>drive for the following reasons:</w:t>
+        <w:t xml:space="preserve">drive </w:t>
+      </w:r>
+      <w:r>
+        <w:rPr>
+          <w:rFonts w:cstheme="minorHAnsi"/>
+          <w:sz w:val="16"/>
+          <w:szCs w:val="16"/>
+        </w:rPr>
+        <w:t xml:space="preserve">the shortest reasonable route </w:t>
+      </w:r>
+      <w:r>
+        <w:rPr>
+          <w:rFonts w:cstheme="minorHAnsi"/>
+          <w:sz w:val="16"/>
+          <w:szCs w:val="16"/>
+        </w:rPr>
+        <w:t>for the following reasons:</w:t>
       </w:r>
     </w:p>
     <w:p>
@@ -2889,13 +3212,23 @@
           <w:szCs w:val="16"/>
         </w:rPr>
       </w:pPr>
-      <w:r>
-        <w:rPr>
-          <w:rFonts w:cstheme="minorHAnsi"/>
-          <w:sz w:val="16"/>
-          <w:szCs w:val="16"/>
-        </w:rPr>
-        <w:t xml:space="preserve">To attend certified 72-hr driver intervention program, Alcoholics Anonymous meeting(s), </w:t>
+      <w:proofErr w:type="spellStart"/>
+      <w:r>
+        <w:rPr>
+          <w:rFonts w:cstheme="minorHAnsi"/>
+          <w:sz w:val="16"/>
+          <w:szCs w:val="16"/>
+        </w:rPr>
+        <w:t>To</w:t>
+      </w:r>
+      <w:proofErr w:type="spellEnd"/>
+      <w:r>
+        <w:rPr>
+          <w:rFonts w:cstheme="minorHAnsi"/>
+          <w:sz w:val="16"/>
+          <w:szCs w:val="16"/>
+        </w:rPr>
+        <w:t xml:space="preserve"> attend certified 72-hr driver intervention program, Alcoholics Anonymous meeting(s), </w:t>
       </w:r>
       <w:r>
         <w:rPr>
@@ -3276,20 +3609,36 @@
           <w:ilvl w:val="0"/>
           <w:numId w:val="3"/>
         </w:numPr>
-        <w:spacing w:after="0" w:line="240" w:lineRule="auto"/>
-        <w:rPr>
-          <w:rFonts w:cstheme="minorHAnsi"/>
-          <w:sz w:val="16"/>
-          <w:szCs w:val="16"/>
-        </w:rPr>
-      </w:pPr>
-      <w:r>
-        <w:rPr>
-          <w:rFonts w:cstheme="minorHAnsi"/>
-          <w:sz w:val="16"/>
-          <w:szCs w:val="16"/>
-        </w:rPr>
-        <w:t xml:space="preserve">Refuel (receipt required) at </w:t>
+        <w:spacing w:after="120" w:line="240" w:lineRule="auto"/>
+        <w:rPr>
+          <w:rFonts w:cstheme="minorHAnsi"/>
+          <w:sz w:val="16"/>
+          <w:szCs w:val="16"/>
+        </w:rPr>
+      </w:pPr>
+      <w:r>
+        <w:rPr>
+          <w:rFonts w:cstheme="minorHAnsi"/>
+          <w:sz w:val="16"/>
+          <w:szCs w:val="16"/>
+        </w:rPr>
+        <w:t>Refuel (</w:t>
+      </w:r>
+      <w:r>
+        <w:rPr>
+          <w:rFonts w:cstheme="minorHAnsi"/>
+          <w:sz w:val="16"/>
+          <w:szCs w:val="16"/>
+        </w:rPr>
+        <w:t xml:space="preserve">not less than 8 gallons, </w:t>
+      </w:r>
+      <w:r>
+        <w:rPr>
+          <w:rFonts w:cstheme="minorHAnsi"/>
+          <w:sz w:val="16"/>
+          <w:szCs w:val="16"/>
+        </w:rPr>
+        <w:t xml:space="preserve">receipt required) at </w:t>
       </w:r>
       <w:r>
         <w:rPr>
@@ -3366,17 +3715,6 @@
         </w:rPr>
         <w:t>.</w:t>
       </w:r>
-    </w:p>
-    <w:p>
-      <w:pPr>
-        <w:pStyle w:val="ListParagraph"/>
-        <w:spacing w:after="0" w:line="240" w:lineRule="auto"/>
-        <w:rPr>
-          <w:rFonts w:cstheme="minorHAnsi"/>
-          <w:sz w:val="16"/>
-          <w:szCs w:val="16"/>
-        </w:rPr>
-      </w:pPr>
     </w:p>
     <w:tbl>
       <w:tblPr>
@@ -3405,11 +3743,12 @@
         </w:trPr>
         <w:tc>
           <w:tcPr>
-            <w:tcW w:w="3780" w:type="dxa"/>
+            <w:tcW w:w="3882" w:type="dxa"/>
           </w:tcPr>
           <w:p>
             <w:pPr>
               <w:pStyle w:val="ListParagraph"/>
+              <w:spacing w:before="120"/>
               <w:ind w:left="0"/>
               <w:rPr>
                 <w:rFonts w:cstheme="minorHAnsi"/>
@@ -3421,6 +3760,7 @@
           <w:p>
             <w:pPr>
               <w:pStyle w:val="ListParagraph"/>
+              <w:spacing w:before="120"/>
               <w:ind w:left="0"/>
               <w:rPr>
                 <w:rFonts w:cstheme="minorHAnsi"/>
@@ -3432,6 +3772,7 @@
           <w:p>
             <w:pPr>
               <w:pStyle w:val="ListParagraph"/>
+              <w:spacing w:before="120"/>
               <w:ind w:left="0"/>
               <w:rPr>
                 <w:rFonts w:cstheme="minorHAnsi"/>
@@ -3443,6 +3784,7 @@
           <w:p>
             <w:pPr>
               <w:pStyle w:val="ListParagraph"/>
+              <w:spacing w:before="120"/>
               <w:ind w:left="0"/>
               <w:rPr>
                 <w:rFonts w:cstheme="minorHAnsi"/>
@@ -3462,6 +3804,7 @@
           <w:p>
             <w:pPr>
               <w:pStyle w:val="ListParagraph"/>
+              <w:spacing w:before="120"/>
               <w:ind w:left="0"/>
               <w:rPr>
                 <w:rFonts w:cstheme="minorHAnsi"/>
@@ -3481,11 +3824,12 @@
         </w:tc>
         <w:tc>
           <w:tcPr>
-            <w:tcW w:w="1220" w:type="dxa"/>
+            <w:tcW w:w="1154" w:type="dxa"/>
           </w:tcPr>
           <w:p>
             <w:pPr>
               <w:pStyle w:val="ListParagraph"/>
+              <w:spacing w:before="120"/>
               <w:ind w:left="0"/>
               <w:rPr>
                 <w:rFonts w:cstheme="minorHAnsi"/>
@@ -3497,11 +3841,12 @@
         </w:tc>
         <w:tc>
           <w:tcPr>
-            <w:tcW w:w="2543" w:type="dxa"/>
+            <w:tcW w:w="2537" w:type="dxa"/>
           </w:tcPr>
           <w:p>
             <w:pPr>
               <w:pStyle w:val="ListParagraph"/>
+              <w:spacing w:before="120"/>
               <w:ind w:left="0"/>
               <w:rPr>
                 <w:rFonts w:cstheme="minorHAnsi"/>
@@ -3537,10 +3882,10 @@
                   <o:lock v:ext="edit" aspectratio="t"/>
                 </v:shapetype>
                 <v:shape id="_x0000_s2062" type="#_x0000_t75" style="position:absolute;margin-left:463.85pt;margin-top:615.8pt;width:95.95pt;height:77.5pt;z-index:-251652096;mso-wrap-distance-left:4.5pt;mso-wrap-distance-top:4.5pt;mso-wrap-distance-right:4.5pt;mso-wrap-distance-bottom:4.5pt;mso-position-horizontal-relative:margin;mso-position-vertical-relative:page">
-                  <v:imagedata r:id="rId8" o:title=""/>
+                  <v:imagedata r:id="rId9" o:title=""/>
                   <w10:wrap side="largest" anchorx="margin" anchory="page"/>
                 </v:shape>
-                <o:OLEObject Type="Embed" ProgID="TextArt7.Document" ShapeID="_x0000_s2062" DrawAspect="Content" ObjectID="_1723868115" r:id="rId9">
+                <o:OLEObject Type="Embed" ProgID="TextArt7.Document" ShapeID="_x0000_s2062" DrawAspect="Content" ObjectID="_1723874205" r:id="rId10">
                   <o:FieldCodes>\s \* MERGEFORMAT</o:FieldCodes>
                 </o:OLEObject>
               </w:object>
@@ -3557,6 +3902,7 @@
           <w:p>
             <w:pPr>
               <w:pStyle w:val="ListParagraph"/>
+              <w:spacing w:before="120"/>
               <w:ind w:left="0"/>
               <w:rPr>
                 <w:rFonts w:cstheme="minorHAnsi"/>
@@ -3576,6 +3922,7 @@
           <w:p>
             <w:pPr>
               <w:pStyle w:val="ListParagraph"/>
+              <w:spacing w:before="120"/>
               <w:ind w:left="0"/>
               <w:rPr>
                 <w:rFonts w:cstheme="minorHAnsi"/>
@@ -3587,6 +3934,7 @@
           <w:p>
             <w:pPr>
               <w:pStyle w:val="ListParagraph"/>
+              <w:spacing w:before="120"/>
               <w:ind w:left="0"/>
               <w:rPr>
                 <w:rFonts w:cstheme="minorHAnsi"/>
@@ -3606,6 +3954,7 @@
           <w:p>
             <w:pPr>
               <w:pStyle w:val="ListParagraph"/>
+              <w:spacing w:before="120"/>
               <w:ind w:left="0"/>
               <w:rPr>
                 <w:rFonts w:cstheme="minorHAnsi"/>
@@ -3625,11 +3974,12 @@
         </w:tc>
         <w:tc>
           <w:tcPr>
-            <w:tcW w:w="2130" w:type="dxa"/>
+            <w:tcW w:w="2100" w:type="dxa"/>
           </w:tcPr>
           <w:p>
             <w:pPr>
               <w:pStyle w:val="ListParagraph"/>
+              <w:spacing w:before="120"/>
               <w:ind w:left="0"/>
               <w:jc w:val="center"/>
               <w:rPr>
@@ -3664,7 +4014,7 @@
                           </pic:cNvPicPr>
                         </pic:nvPicPr>
                         <pic:blipFill>
-                          <a:blip r:embed="rId10">
+                          <a:blip r:embed="rId11">
                             <a:extLst>
                               <a:ext uri="{28A0092B-C50C-407E-A947-70E740481C1C}">
                                 <a14:useLocalDpi xmlns:a14="http://schemas.microsoft.com/office/drawing/2010/main" val="0"/>
@@ -3718,13 +4068,15 @@
           <w:szCs w:val="16"/>
         </w:rPr>
         <w:sectPr>
-          <w:headerReference w:type="even" r:id="rId11"/>
-          <w:headerReference w:type="default" r:id="rId12"/>
-          <w:footerReference w:type="default" r:id="rId13"/>
-          <w:headerReference w:type="first" r:id="rId14"/>
+          <w:headerReference w:type="even" r:id="rId12"/>
+          <w:headerReference w:type="default" r:id="rId13"/>
+          <w:footerReference w:type="even" r:id="rId14"/>
+          <w:footerReference w:type="default" r:id="rId15"/>
+          <w:headerReference w:type="first" r:id="rId16"/>
+          <w:footerReference w:type="first" r:id="rId17"/>
           <w:type w:val="continuous"/>
           <w:pgSz w:w="12240" w:h="15840"/>
-          <w:pgMar w:top="1080" w:right="1084" w:bottom="1080" w:left="1080" w:header="720" w:footer="720" w:gutter="0"/>
+          <w:pgMar w:top="1080" w:right="1084" w:bottom="1080" w:left="1080" w:header="720" w:footer="576" w:gutter="0"/>
           <w:cols w:space="720"/>
           <w:docGrid w:linePitch="360"/>
         </w:sectPr>
@@ -3733,19 +4085,74 @@
     <w:tbl>
       <w:tblPr>
         <w:tblStyle w:val="TableGrid"/>
-        <w:tblW w:w="10402" w:type="dxa"/>
-        <w:tblInd w:w="-365" w:type="dxa"/>
+        <w:tblW w:w="10980" w:type="dxa"/>
+        <w:tblInd w:w="-725" w:type="dxa"/>
         <w:tblLook w:val="04A0" w:firstRow="1" w:lastRow="0" w:firstColumn="1" w:lastColumn="0" w:noHBand="0" w:noVBand="1"/>
       </w:tblPr>
       <w:tblGrid>
+        <w:gridCol w:w="7200"/>
         <w:gridCol w:w="3780"/>
-        <w:gridCol w:w="2430"/>
-        <w:gridCol w:w="4192"/>
       </w:tblGrid>
       <w:tr>
         <w:trPr>
-          <w:trHeight w:val="862"/>
+          <w:trHeight w:val="547"/>
         </w:trPr>
+        <w:tc>
+          <w:tcPr>
+            <w:tcW w:w="7200" w:type="dxa"/>
+          </w:tcPr>
+          <w:p>
+            <w:pPr>
+              <w:rPr>
+                <w:rFonts w:cstheme="minorHAnsi"/>
+                <w:sz w:val="16"/>
+                <w:szCs w:val="16"/>
+              </w:rPr>
+            </w:pPr>
+            <w:r>
+              <w:rPr>
+                <w:rFonts w:cstheme="minorHAnsi"/>
+                <w:b/>
+                <w:bCs/>
+                <w:sz w:val="16"/>
+                <w:szCs w:val="16"/>
+              </w:rPr>
+              <w:t>NOTICE TO OBMV REGISTRAR:</w:t>
+            </w:r>
+            <w:r>
+              <w:rPr>
+                <w:rFonts w:cstheme="minorHAnsi"/>
+                <w:sz w:val="16"/>
+                <w:szCs w:val="16"/>
+              </w:rPr>
+              <w:t xml:space="preserve">  If driver license, C.D.L., motorcycle endorsement, or restricted tags registration, expire</w:t>
+            </w:r>
+            <w:r>
+              <w:rPr>
+                <w:rFonts w:cstheme="minorHAnsi"/>
+                <w:sz w:val="16"/>
+                <w:szCs w:val="16"/>
+              </w:rPr>
+              <w:t>s</w:t>
+            </w:r>
+            <w:r>
+              <w:rPr>
+                <w:rFonts w:cstheme="minorHAnsi"/>
+                <w:sz w:val="16"/>
+                <w:szCs w:val="16"/>
+              </w:rPr>
+              <w:t xml:space="preserve"> during the suspension, or is already expired, Registrar may renew or reissue upon compliance with applicable requirements for renewal or reissuance.  Driving as part of testing is authorized.  The renewed license shall be held by O.B.M.V. or forwarded to the</w:t>
+            </w:r>
+            <w:r>
+              <w:rPr>
+                <w:rFonts w:cstheme="minorHAnsi"/>
+                <w:sz w:val="16"/>
+                <w:szCs w:val="16"/>
+              </w:rPr>
+              <w:t xml:space="preserve"> Delaware Municipal Court.</w:t>
+            </w:r>
+          </w:p>
+        </w:tc>
         <w:tc>
           <w:tcPr>
             <w:tcW w:w="3780" w:type="dxa"/>
@@ -3766,62 +4173,6 @@
                 <w:sz w:val="16"/>
                 <w:szCs w:val="16"/>
               </w:rPr>
-              <w:t>NOTICE TO OBMV REGISTRAR:</w:t>
-            </w:r>
-            <w:r>
-              <w:rPr>
-                <w:rFonts w:cstheme="minorHAnsi"/>
-                <w:sz w:val="16"/>
-                <w:szCs w:val="16"/>
-              </w:rPr>
-              <w:t xml:space="preserve">  If driver license, C.D.L., motorcycle endorsement, or restricted tags registration, expire</w:t>
-            </w:r>
-            <w:r>
-              <w:rPr>
-                <w:rFonts w:cstheme="minorHAnsi"/>
-                <w:sz w:val="16"/>
-                <w:szCs w:val="16"/>
-              </w:rPr>
-              <w:t>s</w:t>
-            </w:r>
-            <w:r>
-              <w:rPr>
-                <w:rFonts w:cstheme="minorHAnsi"/>
-                <w:sz w:val="16"/>
-                <w:szCs w:val="16"/>
-              </w:rPr>
-              <w:t xml:space="preserve"> during the suspension, or is already expired, Registrar may renew or reissue upon compliance with applicable requirements for renewal or reissuance.  Driving as part of testing is authorized.  The renewed license shall be held by O.B.M.V. or forwarded to the</w:t>
-            </w:r>
-            <w:r>
-              <w:rPr>
-                <w:rFonts w:cstheme="minorHAnsi"/>
-                <w:sz w:val="16"/>
-                <w:szCs w:val="16"/>
-              </w:rPr>
-              <w:t xml:space="preserve"> Delaware Municipal Court.</w:t>
-            </w:r>
-          </w:p>
-        </w:tc>
-        <w:tc>
-          <w:tcPr>
-            <w:tcW w:w="2430" w:type="dxa"/>
-          </w:tcPr>
-          <w:p>
-            <w:pPr>
-              <w:rPr>
-                <w:rFonts w:cstheme="minorHAnsi"/>
-                <w:sz w:val="16"/>
-                <w:szCs w:val="16"/>
-              </w:rPr>
-            </w:pPr>
-            <w:r>
-              <w:rPr>
-                <w:rFonts w:cstheme="minorHAnsi"/>
-                <w:b/>
-                <w:bCs/>
-                <w:sz w:val="16"/>
-                <w:szCs w:val="16"/>
-              </w:rPr>
               <w:t>NOTICE TO LAW ENFORCEMENT:</w:t>
             </w:r>
             <w:r>
@@ -3831,157 +4182,6 @@
                 <w:szCs w:val="16"/>
               </w:rPr>
               <w:t xml:space="preserve"> Any law enforcement officer that witnesses the driver commit a traffic offense may confiscate this document and return it to the Delaware Municipal Court.</w:t>
-            </w:r>
-          </w:p>
-          <w:p>
-            <w:pPr>
-              <w:rPr>
-                <w:rFonts w:cstheme="minorHAnsi"/>
-                <w:sz w:val="16"/>
-                <w:szCs w:val="16"/>
-              </w:rPr>
-            </w:pPr>
-          </w:p>
-        </w:tc>
-        <w:tc>
-          <w:tcPr>
-            <w:tcW w:w="4192" w:type="dxa"/>
-          </w:tcPr>
-          <w:p>
-            <w:pPr>
-              <w:rPr>
-                <w:rFonts w:cstheme="minorHAnsi"/>
-                <w:sz w:val="16"/>
-                <w:szCs w:val="16"/>
-              </w:rPr>
-            </w:pPr>
-            <w:r>
-              <w:rPr>
-                <w:rFonts w:cstheme="minorHAnsi"/>
-                <w:b/>
-                <w:bCs/>
-                <w:sz w:val="16"/>
-                <w:szCs w:val="16"/>
-              </w:rPr>
-              <w:t xml:space="preserve">EMPLOYER CERTIFICATION: </w:t>
-            </w:r>
-            <w:r>
-              <w:rPr>
-                <w:rFonts w:cstheme="minorHAnsi"/>
-                <w:sz w:val="16"/>
-                <w:szCs w:val="16"/>
-              </w:rPr>
-              <w:t xml:space="preserve">I certify under penalty of law that I am the employer/supervisor of Defendant and I acknowledge receipt of this notice. Court file stamp is required, </w:t>
-            </w:r>
-            <w:r>
-              <w:rPr>
-                <w:rFonts w:cstheme="minorHAnsi"/>
-                <w:b/>
-                <w:bCs/>
-                <w:sz w:val="16"/>
-                <w:szCs w:val="16"/>
-                <w:u w:val="single"/>
-              </w:rPr>
-              <w:t>in this box</w:t>
-            </w:r>
-            <w:r>
-              <w:rPr>
-                <w:rFonts w:cstheme="minorHAnsi"/>
-                <w:sz w:val="16"/>
-                <w:szCs w:val="16"/>
-              </w:rPr>
-              <w:t>, after it is signed to operate employer vehicle without restricted tags</w:t>
-            </w:r>
-            <w:r>
-              <w:rPr>
-                <w:rFonts w:cstheme="minorHAnsi"/>
-                <w:sz w:val="16"/>
-                <w:szCs w:val="16"/>
-              </w:rPr>
-              <w:t xml:space="preserve"> or certified ignition interlock</w:t>
-            </w:r>
-            <w:r>
-              <w:rPr>
-                <w:rFonts w:cstheme="minorHAnsi"/>
-                <w:sz w:val="16"/>
-                <w:szCs w:val="16"/>
-              </w:rPr>
-              <w:t>.</w:t>
-            </w:r>
-          </w:p>
-          <w:p>
-            <w:pPr>
-              <w:rPr>
-                <w:rFonts w:cstheme="minorHAnsi"/>
-                <w:sz w:val="16"/>
-                <w:szCs w:val="16"/>
-              </w:rPr>
-            </w:pPr>
-          </w:p>
-          <w:p>
-            <w:pPr>
-              <w:rPr>
-                <w:rFonts w:cstheme="minorHAnsi"/>
-                <w:sz w:val="16"/>
-                <w:szCs w:val="16"/>
-              </w:rPr>
-            </w:pPr>
-            <w:r>
-              <w:rPr>
-                <w:rFonts w:cstheme="minorHAnsi"/>
-                <w:sz w:val="16"/>
-                <w:szCs w:val="16"/>
-              </w:rPr>
-              <w:t>__________________________________________</w:t>
-            </w:r>
-            <w:r>
-              <w:rPr>
-                <w:rFonts w:cstheme="minorHAnsi"/>
-                <w:sz w:val="16"/>
-                <w:szCs w:val="16"/>
-              </w:rPr>
-              <w:t>___</w:t>
-            </w:r>
-            <w:r>
-              <w:rPr>
-                <w:rFonts w:cstheme="minorHAnsi"/>
-                <w:sz w:val="16"/>
-                <w:szCs w:val="16"/>
-              </w:rPr>
-              <w:t>_</w:t>
-            </w:r>
-          </w:p>
-          <w:p>
-            <w:pPr>
-              <w:rPr>
-                <w:rFonts w:cstheme="minorHAnsi"/>
-                <w:sz w:val="16"/>
-                <w:szCs w:val="16"/>
-              </w:rPr>
-            </w:pPr>
-            <w:r>
-              <w:rPr>
-                <w:rFonts w:cstheme="minorHAnsi"/>
-                <w:sz w:val="16"/>
-                <w:szCs w:val="16"/>
-              </w:rPr>
-              <w:t xml:space="preserve">Signature of employer/supervisor     </w:t>
-            </w:r>
-            <w:r>
-              <w:rPr>
-                <w:rFonts w:cstheme="minorHAnsi"/>
-                <w:sz w:val="16"/>
-                <w:szCs w:val="16"/>
-              </w:rPr>
-              <w:t xml:space="preserve">   </w:t>
-            </w:r>
-            <w:r>
-              <w:rPr>
-                <w:rFonts w:cstheme="minorHAnsi"/>
-                <w:sz w:val="16"/>
-                <w:szCs w:val="16"/>
-              </w:rPr>
-              <w:t>Print Name</w:t>
             </w:r>
           </w:p>
         </w:tc>
@@ -4166,12 +4366,12 @@
       </w:r>
     </w:p>
     <w:sectPr>
-      <w:headerReference w:type="even" r:id="rId15"/>
-      <w:headerReference w:type="default" r:id="rId16"/>
-      <w:footerReference w:type="even" r:id="rId17"/>
-      <w:footerReference w:type="default" r:id="rId18"/>
-      <w:headerReference w:type="first" r:id="rId19"/>
-      <w:footerReference w:type="first" r:id="rId20"/>
+      <w:headerReference w:type="even" r:id="rId18"/>
+      <w:headerReference w:type="default" r:id="rId19"/>
+      <w:footerReference w:type="even" r:id="rId20"/>
+      <w:footerReference w:type="default" r:id="rId21"/>
+      <w:headerReference w:type="first" r:id="rId22"/>
+      <w:footerReference w:type="first" r:id="rId23"/>
       <w:type w:val="continuous"/>
       <w:pgSz w:w="12240" w:h="15840"/>
       <w:pgMar w:top="1440" w:right="1440" w:bottom="1440" w:left="1440" w:header="720" w:footer="720" w:gutter="0"/>
@@ -4208,6 +4408,16 @@
 </file>
 
 <file path=word/footer1.xml><?xml version="1.0" encoding="utf-8"?>
+<w:ftr xmlns:wpc="http://schemas.microsoft.com/office/word/2010/wordprocessingCanvas" xmlns:cx="http://schemas.microsoft.com/office/drawing/2014/chartex" xmlns:cx1="http://schemas.microsoft.com/office/drawing/2015/9/8/chartex" xmlns:cx2="http://schemas.microsoft.com/office/drawing/2015/10/21/chartex" xmlns:cx3="http://schemas.microsoft.com/office/drawing/2016/5/9/chartex" xmlns:cx4="http://schemas.microsoft.com/office/drawing/2016/5/10/chartex" xmlns:cx5="http://schemas.microsoft.com/office/drawing/2016/5/11/chartex" xmlns:cx6="http://schemas.microsoft.com/office/drawing/2016/5/12/chartex" xmlns:cx7="http://schemas.microsoft.com/office/drawing/2016/5/13/chartex" xmlns:cx8="http://schemas.microsoft.com/office/drawing/2016/5/14/chartex" xmlns:mc="http://schemas.openxmlformats.org/markup-compatibility/2006" xmlns:aink="http://schemas.microsoft.com/office/drawing/2016/ink" xmlns:am3d="http://schemas.microsoft.com/office/drawing/2017/model3d" xmlns:o="urn:schemas-microsoft-com:office:office" xmlns:oel="http://schemas.microsoft.com/office/2019/extlst" xmlns:r="http://schemas.openxmlformats.org/officeDocument/2006/relationships" xmlns:m="http://schemas.openxmlformats.org/officeDocument/2006/math" xmlns:v="urn:schemas-microsoft-com:vml" xmlns:wp14="http://schemas.microsoft.com/office/word/2010/wordprocessingDrawing" xmlns:wp="http://schemas.openxmlformats.org/drawingml/2006/wordprocessingDrawing" xmlns:w10="urn:schemas-microsoft-com:office:word" xmlns:w="http://schemas.openxmlformats.org/wordprocessingml/2006/main" xmlns:w14="http://schemas.microsoft.com/office/word/2010/wordml" xmlns:w15="http://schemas.microsoft.com/office/word/2012/wordml" xmlns:w16cex="http://schemas.microsoft.com/office/word/2018/wordml/cex" xmlns:w16cid="http://schemas.microsoft.com/office/word/2016/wordml/cid" xmlns:w16="http://schemas.microsoft.com/office/word/2018/wordml" xmlns:w16sdtdh="http://schemas.microsoft.com/office/word/2020/wordml/sdtdatahash" xmlns:w16se="http://schemas.microsoft.com/office/word/2015/wordml/symex" xmlns:wpg="http://schemas.microsoft.com/office/word/2010/wordprocessingGroup" xmlns:wpi="http://schemas.microsoft.com/office/word/2010/wordprocessingInk" xmlns:wne="http://schemas.microsoft.com/office/word/2006/wordml" xmlns:wps="http://schemas.microsoft.com/office/word/2010/wordprocessingShape" mc:Ignorable="w14 w15 w16se w16cid w16 w16cex w16sdtdh wp14">
+  <w:p>
+    <w:pPr>
+      <w:pStyle w:val="Footer"/>
+    </w:pPr>
+  </w:p>
+</w:ftr>
+</file>
+
+<file path=word/footer2.xml><?xml version="1.0" encoding="utf-8"?>
 <w:ftr xmlns:wpc="http://schemas.microsoft.com/office/word/2010/wordprocessingCanvas" xmlns:cx="http://schemas.microsoft.com/office/drawing/2014/chartex" xmlns:cx1="http://schemas.microsoft.com/office/drawing/2015/9/8/chartex" xmlns:cx2="http://schemas.microsoft.com/office/drawing/2015/10/21/chartex" xmlns:cx3="http://schemas.microsoft.com/office/drawing/2016/5/9/chartex" xmlns:cx4="http://schemas.microsoft.com/office/drawing/2016/5/10/chartex" xmlns:cx5="http://schemas.microsoft.com/office/drawing/2016/5/11/chartex" xmlns:cx6="http://schemas.microsoft.com/office/drawing/2016/5/12/chartex" xmlns:cx7="http://schemas.microsoft.com/office/drawing/2016/5/13/chartex" xmlns:cx8="http://schemas.microsoft.com/office/drawing/2016/5/14/chartex" xmlns:mc="http://schemas.openxmlformats.org/markup-compatibility/2006" xmlns:aink="http://schemas.microsoft.com/office/drawing/2016/ink" xmlns:am3d="http://schemas.microsoft.com/office/drawing/2017/model3d" xmlns:o="urn:schemas-microsoft-com:office:office" xmlns:oel="http://schemas.microsoft.com/office/2019/extlst" xmlns:r="http://schemas.openxmlformats.org/officeDocument/2006/relationships" xmlns:m="http://schemas.openxmlformats.org/officeDocument/2006/math" xmlns:v="urn:schemas-microsoft-com:vml" xmlns:wp14="http://schemas.microsoft.com/office/word/2010/wordprocessingDrawing" xmlns:wp="http://schemas.openxmlformats.org/drawingml/2006/wordprocessingDrawing" xmlns:w10="urn:schemas-microsoft-com:office:word" xmlns:w="http://schemas.openxmlformats.org/wordprocessingml/2006/main" xmlns:w14="http://schemas.microsoft.com/office/word/2010/wordml" xmlns:w15="http://schemas.microsoft.com/office/word/2012/wordml" xmlns:w16cex="http://schemas.microsoft.com/office/word/2018/wordml/cex" xmlns:w16cid="http://schemas.microsoft.com/office/word/2016/wordml/cid" xmlns:w16="http://schemas.microsoft.com/office/word/2018/wordml" xmlns:w16sdtdh="http://schemas.microsoft.com/office/word/2020/wordml/sdtdatahash" xmlns:w16se="http://schemas.microsoft.com/office/word/2015/wordml/symex" xmlns:wpg="http://schemas.microsoft.com/office/word/2010/wordprocessingGroup" xmlns:wpi="http://schemas.microsoft.com/office/word/2010/wordprocessingInk" xmlns:wne="http://schemas.microsoft.com/office/word/2006/wordml" xmlns:wps="http://schemas.microsoft.com/office/word/2010/wordprocessingShape" mc:Ignorable="w14 w15 w16se w16cid w16 w16cex w16sdtdh wp14">
   <w:p>
     <w:pPr>
@@ -4272,15 +4482,78 @@
       <w:t xml:space="preserve"> }}</w:t>
     </w:r>
   </w:p>
-</w:ftr>
-</file>
-
-<file path=word/footer2.xml><?xml version="1.0" encoding="utf-8"?>
-<w:ftr xmlns:wpc="http://schemas.microsoft.com/office/word/2010/wordprocessingCanvas" xmlns:cx="http://schemas.microsoft.com/office/drawing/2014/chartex" xmlns:cx1="http://schemas.microsoft.com/office/drawing/2015/9/8/chartex" xmlns:cx2="http://schemas.microsoft.com/office/drawing/2015/10/21/chartex" xmlns:cx3="http://schemas.microsoft.com/office/drawing/2016/5/9/chartex" xmlns:cx4="http://schemas.microsoft.com/office/drawing/2016/5/10/chartex" xmlns:cx5="http://schemas.microsoft.com/office/drawing/2016/5/11/chartex" xmlns:cx6="http://schemas.microsoft.com/office/drawing/2016/5/12/chartex" xmlns:cx7="http://schemas.microsoft.com/office/drawing/2016/5/13/chartex" xmlns:cx8="http://schemas.microsoft.com/office/drawing/2016/5/14/chartex" xmlns:mc="http://schemas.openxmlformats.org/markup-compatibility/2006" xmlns:aink="http://schemas.microsoft.com/office/drawing/2016/ink" xmlns:am3d="http://schemas.microsoft.com/office/drawing/2017/model3d" xmlns:o="urn:schemas-microsoft-com:office:office" xmlns:oel="http://schemas.microsoft.com/office/2019/extlst" xmlns:r="http://schemas.openxmlformats.org/officeDocument/2006/relationships" xmlns:m="http://schemas.openxmlformats.org/officeDocument/2006/math" xmlns:v="urn:schemas-microsoft-com:vml" xmlns:wp14="http://schemas.microsoft.com/office/word/2010/wordprocessingDrawing" xmlns:wp="http://schemas.openxmlformats.org/drawingml/2006/wordprocessingDrawing" xmlns:w10="urn:schemas-microsoft-com:office:word" xmlns:w="http://schemas.openxmlformats.org/wordprocessingml/2006/main" xmlns:w14="http://schemas.microsoft.com/office/word/2010/wordml" xmlns:w15="http://schemas.microsoft.com/office/word/2012/wordml" xmlns:w16cex="http://schemas.microsoft.com/office/word/2018/wordml/cex" xmlns:w16cid="http://schemas.microsoft.com/office/word/2016/wordml/cid" xmlns:w16="http://schemas.microsoft.com/office/word/2018/wordml" xmlns:w16sdtdh="http://schemas.microsoft.com/office/word/2020/wordml/sdtdatahash" xmlns:w16se="http://schemas.microsoft.com/office/word/2015/wordml/symex" xmlns:wpg="http://schemas.microsoft.com/office/word/2010/wordprocessingGroup" xmlns:wpi="http://schemas.microsoft.com/office/word/2010/wordprocessingInk" xmlns:wne="http://schemas.microsoft.com/office/word/2006/wordml" xmlns:wps="http://schemas.microsoft.com/office/word/2010/wordprocessingShape" mc:Ignorable="w14 w15 w16se w16cid w16 w16cex w16sdtdh wp14">
   <w:p>
     <w:pPr>
       <w:pStyle w:val="Footer"/>
+      <w:jc w:val="right"/>
+      <w:rPr>
+        <w:rFonts w:ascii="Palatino Linotype" w:hAnsi="Palatino Linotype"/>
+        <w:sz w:val="16"/>
+        <w:szCs w:val="16"/>
+      </w:rPr>
     </w:pPr>
+    <w:r>
+      <w:rPr>
+        <w:rFonts w:ascii="Palatino Linotype" w:hAnsi="Palatino Linotype"/>
+        <w:sz w:val="16"/>
+        <w:szCs w:val="16"/>
+      </w:rPr>
+      <w:t xml:space="preserve">Prepared by </w:t>
+    </w:r>
+    <w:proofErr w:type="gramStart"/>
+    <w:r>
+      <w:rPr>
+        <w:rFonts w:ascii="Palatino Linotype" w:hAnsi="Palatino Linotype"/>
+        <w:sz w:val="16"/>
+        <w:szCs w:val="16"/>
+      </w:rPr>
+      <w:t xml:space="preserve">{{ </w:t>
+    </w:r>
+    <w:proofErr w:type="spellStart"/>
+    <w:r>
+      <w:rPr>
+        <w:rFonts w:ascii="Palatino Linotype" w:hAnsi="Palatino Linotype"/>
+        <w:sz w:val="16"/>
+        <w:szCs w:val="16"/>
+      </w:rPr>
+      <w:t>judicial</w:t>
+    </w:r>
+    <w:proofErr w:type="gramEnd"/>
+    <w:r>
+      <w:rPr>
+        <w:rFonts w:ascii="Palatino Linotype" w:hAnsi="Palatino Linotype"/>
+        <w:sz w:val="16"/>
+        <w:szCs w:val="16"/>
+      </w:rPr>
+      <w:t>_officer.first_name</w:t>
+    </w:r>
+    <w:proofErr w:type="spellEnd"/>
+    <w:r>
+      <w:rPr>
+        <w:rFonts w:ascii="Palatino Linotype" w:hAnsi="Palatino Linotype"/>
+        <w:sz w:val="16"/>
+        <w:szCs w:val="16"/>
+      </w:rPr>
+      <w:t xml:space="preserve"> }} {{ </w:t>
+    </w:r>
+    <w:proofErr w:type="spellStart"/>
+    <w:r>
+      <w:rPr>
+        <w:rFonts w:ascii="Palatino Linotype" w:hAnsi="Palatino Linotype"/>
+        <w:sz w:val="16"/>
+        <w:szCs w:val="16"/>
+      </w:rPr>
+      <w:t>judicial_officer.last_name</w:t>
+    </w:r>
+    <w:proofErr w:type="spellEnd"/>
+    <w:r>
+      <w:rPr>
+        <w:rFonts w:ascii="Palatino Linotype" w:hAnsi="Palatino Linotype"/>
+        <w:sz w:val="16"/>
+        <w:szCs w:val="16"/>
+      </w:rPr>
+      <w:t xml:space="preserve"> }}</w:t>
+    </w:r>
   </w:p>
 </w:ftr>
 </file>
@@ -4296,6 +4569,26 @@
 </file>
 
 <file path=word/footer4.xml><?xml version="1.0" encoding="utf-8"?>
+<w:ftr xmlns:wpc="http://schemas.microsoft.com/office/word/2010/wordprocessingCanvas" xmlns:cx="http://schemas.microsoft.com/office/drawing/2014/chartex" xmlns:cx1="http://schemas.microsoft.com/office/drawing/2015/9/8/chartex" xmlns:cx2="http://schemas.microsoft.com/office/drawing/2015/10/21/chartex" xmlns:cx3="http://schemas.microsoft.com/office/drawing/2016/5/9/chartex" xmlns:cx4="http://schemas.microsoft.com/office/drawing/2016/5/10/chartex" xmlns:cx5="http://schemas.microsoft.com/office/drawing/2016/5/11/chartex" xmlns:cx6="http://schemas.microsoft.com/office/drawing/2016/5/12/chartex" xmlns:cx7="http://schemas.microsoft.com/office/drawing/2016/5/13/chartex" xmlns:cx8="http://schemas.microsoft.com/office/drawing/2016/5/14/chartex" xmlns:mc="http://schemas.openxmlformats.org/markup-compatibility/2006" xmlns:aink="http://schemas.microsoft.com/office/drawing/2016/ink" xmlns:am3d="http://schemas.microsoft.com/office/drawing/2017/model3d" xmlns:o="urn:schemas-microsoft-com:office:office" xmlns:oel="http://schemas.microsoft.com/office/2019/extlst" xmlns:r="http://schemas.openxmlformats.org/officeDocument/2006/relationships" xmlns:m="http://schemas.openxmlformats.org/officeDocument/2006/math" xmlns:v="urn:schemas-microsoft-com:vml" xmlns:wp14="http://schemas.microsoft.com/office/word/2010/wordprocessingDrawing" xmlns:wp="http://schemas.openxmlformats.org/drawingml/2006/wordprocessingDrawing" xmlns:w10="urn:schemas-microsoft-com:office:word" xmlns:w="http://schemas.openxmlformats.org/wordprocessingml/2006/main" xmlns:w14="http://schemas.microsoft.com/office/word/2010/wordml" xmlns:w15="http://schemas.microsoft.com/office/word/2012/wordml" xmlns:w16cex="http://schemas.microsoft.com/office/word/2018/wordml/cex" xmlns:w16cid="http://schemas.microsoft.com/office/word/2016/wordml/cid" xmlns:w16="http://schemas.microsoft.com/office/word/2018/wordml" xmlns:w16sdtdh="http://schemas.microsoft.com/office/word/2020/wordml/sdtdatahash" xmlns:w16se="http://schemas.microsoft.com/office/word/2015/wordml/symex" xmlns:wpg="http://schemas.microsoft.com/office/word/2010/wordprocessingGroup" xmlns:wpi="http://schemas.microsoft.com/office/word/2010/wordprocessingInk" xmlns:wne="http://schemas.microsoft.com/office/word/2006/wordml" xmlns:wps="http://schemas.microsoft.com/office/word/2010/wordprocessingShape" mc:Ignorable="w14 w15 w16se w16cid w16 w16cex w16sdtdh wp14">
+  <w:p>
+    <w:pPr>
+      <w:pStyle w:val="Footer"/>
+    </w:pPr>
+  </w:p>
+</w:ftr>
+</file>
+
+<file path=word/footer5.xml><?xml version="1.0" encoding="utf-8"?>
+<w:ftr xmlns:wpc="http://schemas.microsoft.com/office/word/2010/wordprocessingCanvas" xmlns:cx="http://schemas.microsoft.com/office/drawing/2014/chartex" xmlns:cx1="http://schemas.microsoft.com/office/drawing/2015/9/8/chartex" xmlns:cx2="http://schemas.microsoft.com/office/drawing/2015/10/21/chartex" xmlns:cx3="http://schemas.microsoft.com/office/drawing/2016/5/9/chartex" xmlns:cx4="http://schemas.microsoft.com/office/drawing/2016/5/10/chartex" xmlns:cx5="http://schemas.microsoft.com/office/drawing/2016/5/11/chartex" xmlns:cx6="http://schemas.microsoft.com/office/drawing/2016/5/12/chartex" xmlns:cx7="http://schemas.microsoft.com/office/drawing/2016/5/13/chartex" xmlns:cx8="http://schemas.microsoft.com/office/drawing/2016/5/14/chartex" xmlns:mc="http://schemas.openxmlformats.org/markup-compatibility/2006" xmlns:aink="http://schemas.microsoft.com/office/drawing/2016/ink" xmlns:am3d="http://schemas.microsoft.com/office/drawing/2017/model3d" xmlns:o="urn:schemas-microsoft-com:office:office" xmlns:oel="http://schemas.microsoft.com/office/2019/extlst" xmlns:r="http://schemas.openxmlformats.org/officeDocument/2006/relationships" xmlns:m="http://schemas.openxmlformats.org/officeDocument/2006/math" xmlns:v="urn:schemas-microsoft-com:vml" xmlns:wp14="http://schemas.microsoft.com/office/word/2010/wordprocessingDrawing" xmlns:wp="http://schemas.openxmlformats.org/drawingml/2006/wordprocessingDrawing" xmlns:w10="urn:schemas-microsoft-com:office:word" xmlns:w="http://schemas.openxmlformats.org/wordprocessingml/2006/main" xmlns:w14="http://schemas.microsoft.com/office/word/2010/wordml" xmlns:w15="http://schemas.microsoft.com/office/word/2012/wordml" xmlns:w16cex="http://schemas.microsoft.com/office/word/2018/wordml/cex" xmlns:w16cid="http://schemas.microsoft.com/office/word/2016/wordml/cid" xmlns:w16="http://schemas.microsoft.com/office/word/2018/wordml" xmlns:w16sdtdh="http://schemas.microsoft.com/office/word/2020/wordml/sdtdatahash" xmlns:w16se="http://schemas.microsoft.com/office/word/2015/wordml/symex" xmlns:wpg="http://schemas.microsoft.com/office/word/2010/wordprocessingGroup" xmlns:wpi="http://schemas.microsoft.com/office/word/2010/wordprocessingInk" xmlns:wne="http://schemas.microsoft.com/office/word/2006/wordml" xmlns:wps="http://schemas.microsoft.com/office/word/2010/wordprocessingShape" mc:Ignorable="w14 w15 w16se w16cid w16 w16cex w16sdtdh wp14">
+  <w:p>
+    <w:pPr>
+      <w:pStyle w:val="Footer"/>
+    </w:pPr>
+  </w:p>
+</w:ftr>
+</file>
+
+<file path=word/footer6.xml><?xml version="1.0" encoding="utf-8"?>
 <w:ftr xmlns:wpc="http://schemas.microsoft.com/office/word/2010/wordprocessingCanvas" xmlns:cx="http://schemas.microsoft.com/office/drawing/2014/chartex" xmlns:cx1="http://schemas.microsoft.com/office/drawing/2015/9/8/chartex" xmlns:cx2="http://schemas.microsoft.com/office/drawing/2015/10/21/chartex" xmlns:cx3="http://schemas.microsoft.com/office/drawing/2016/5/9/chartex" xmlns:cx4="http://schemas.microsoft.com/office/drawing/2016/5/10/chartex" xmlns:cx5="http://schemas.microsoft.com/office/drawing/2016/5/11/chartex" xmlns:cx6="http://schemas.microsoft.com/office/drawing/2016/5/12/chartex" xmlns:cx7="http://schemas.microsoft.com/office/drawing/2016/5/13/chartex" xmlns:cx8="http://schemas.microsoft.com/office/drawing/2016/5/14/chartex" xmlns:mc="http://schemas.openxmlformats.org/markup-compatibility/2006" xmlns:aink="http://schemas.microsoft.com/office/drawing/2016/ink" xmlns:am3d="http://schemas.microsoft.com/office/drawing/2017/model3d" xmlns:o="urn:schemas-microsoft-com:office:office" xmlns:oel="http://schemas.microsoft.com/office/2019/extlst" xmlns:r="http://schemas.openxmlformats.org/officeDocument/2006/relationships" xmlns:m="http://schemas.openxmlformats.org/officeDocument/2006/math" xmlns:v="urn:schemas-microsoft-com:vml" xmlns:wp14="http://schemas.microsoft.com/office/word/2010/wordprocessingDrawing" xmlns:wp="http://schemas.openxmlformats.org/drawingml/2006/wordprocessingDrawing" xmlns:w10="urn:schemas-microsoft-com:office:word" xmlns:w="http://schemas.openxmlformats.org/wordprocessingml/2006/main" xmlns:w14="http://schemas.microsoft.com/office/word/2010/wordml" xmlns:w15="http://schemas.microsoft.com/office/word/2012/wordml" xmlns:w16cex="http://schemas.microsoft.com/office/word/2018/wordml/cex" xmlns:w16cid="http://schemas.microsoft.com/office/word/2016/wordml/cid" xmlns:w16="http://schemas.microsoft.com/office/word/2018/wordml" xmlns:w16sdtdh="http://schemas.microsoft.com/office/word/2020/wordml/sdtdatahash" xmlns:w16se="http://schemas.microsoft.com/office/word/2015/wordml/symex" xmlns:wpg="http://schemas.microsoft.com/office/word/2010/wordprocessingGroup" xmlns:wpi="http://schemas.microsoft.com/office/word/2010/wordprocessingInk" xmlns:wne="http://schemas.microsoft.com/office/word/2006/wordml" xmlns:wps="http://schemas.microsoft.com/office/word/2010/wordprocessingShape" mc:Ignorable="w14 w15 w16se w16cid w16 w16cex w16sdtdh wp14">
   <w:p>
     <w:pPr>
@@ -6041,4 +6334,16 @@
   <a:objectDefaults/>
   <a:extraClrSchemeLst/>
 </a:theme>
+</file>
+
+<file path=customXml/item1.xml><?xml version="1.0" encoding="utf-8"?>
+<b:Sources xmlns:b="http://schemas.openxmlformats.org/officeDocument/2006/bibliography" xmlns="http://schemas.openxmlformats.org/officeDocument/2006/bibliography" SelectedStyle="\APASixthEditionOfficeOnline.xsl" StyleName="APA" Version="6"/>
+</file>
+
+<file path=customXml/itemProps1.xml><?xml version="1.0" encoding="utf-8"?>
+<ds:datastoreItem xmlns:ds="http://schemas.openxmlformats.org/officeDocument/2006/customXml" ds:itemID="{6BEC11C7-DAD1-4FE7-9DEA-73713ED2D307}">
+  <ds:schemaRefs>
+    <ds:schemaRef ds:uri="http://schemas.openxmlformats.org/officeDocument/2006/bibliography"/>
+  </ds:schemaRefs>
+</ds:datastoreItem>
 </file>
</xml_diff>

<commit_message>
Working on employer school grid.
</commit_message>
<xml_diff>
--- a/resources/Templates/Driving_Privileges_Template.docx
+++ b/resources/Templates/Driving_Privileges_Template.docx
@@ -82,7 +82,43 @@
           <w:szCs w:val="20"/>
         </w:rPr>
         <w:tab/>
-        <w:t>Case No. {{ case_number }}</w:t>
+        <w:t xml:space="preserve">Case No. </w:t>
+      </w:r>
+      <w:proofErr w:type="gramStart"/>
+      <w:r>
+        <w:rPr>
+          <w:rFonts w:cstheme="minorHAnsi"/>
+          <w:sz w:val="20"/>
+          <w:szCs w:val="20"/>
+        </w:rPr>
+        <w:t xml:space="preserve">{{ </w:t>
+      </w:r>
+      <w:proofErr w:type="spellStart"/>
+      <w:r>
+        <w:rPr>
+          <w:rFonts w:cstheme="minorHAnsi"/>
+          <w:sz w:val="20"/>
+          <w:szCs w:val="20"/>
+        </w:rPr>
+        <w:t>case</w:t>
+      </w:r>
+      <w:proofErr w:type="gramEnd"/>
+      <w:r>
+        <w:rPr>
+          <w:rFonts w:cstheme="minorHAnsi"/>
+          <w:sz w:val="20"/>
+          <w:szCs w:val="20"/>
+        </w:rPr>
+        <w:t>_number</w:t>
+      </w:r>
+      <w:proofErr w:type="spellEnd"/>
+      <w:r>
+        <w:rPr>
+          <w:rFonts w:cstheme="minorHAnsi"/>
+          <w:sz w:val="20"/>
+          <w:szCs w:val="20"/>
+        </w:rPr>
+        <w:t xml:space="preserve"> }}</w:t>
       </w:r>
     </w:p>
     <w:p>
@@ -115,13 +151,59 @@
           <w:szCs w:val="20"/>
         </w:rPr>
       </w:pPr>
-      <w:r>
-        <w:rPr>
-          <w:rFonts w:cstheme="minorHAnsi"/>
-          <w:sz w:val="20"/>
-          <w:szCs w:val="20"/>
-        </w:rPr>
-        <w:t>{{ defendant.first_name }} {{ defendant.last_name }}</w:t>
+      <w:proofErr w:type="gramStart"/>
+      <w:r>
+        <w:rPr>
+          <w:rFonts w:cstheme="minorHAnsi"/>
+          <w:sz w:val="20"/>
+          <w:szCs w:val="20"/>
+        </w:rPr>
+        <w:t xml:space="preserve">{{ </w:t>
+      </w:r>
+      <w:proofErr w:type="spellStart"/>
+      <w:r>
+        <w:rPr>
+          <w:rFonts w:cstheme="minorHAnsi"/>
+          <w:sz w:val="20"/>
+          <w:szCs w:val="20"/>
+        </w:rPr>
+        <w:t>defendant</w:t>
+      </w:r>
+      <w:proofErr w:type="gramEnd"/>
+      <w:r>
+        <w:rPr>
+          <w:rFonts w:cstheme="minorHAnsi"/>
+          <w:sz w:val="20"/>
+          <w:szCs w:val="20"/>
+        </w:rPr>
+        <w:t>.first_name</w:t>
+      </w:r>
+      <w:proofErr w:type="spellEnd"/>
+      <w:r>
+        <w:rPr>
+          <w:rFonts w:cstheme="minorHAnsi"/>
+          <w:sz w:val="20"/>
+          <w:szCs w:val="20"/>
+        </w:rPr>
+        <w:t xml:space="preserve"> }} {{ </w:t>
+      </w:r>
+      <w:proofErr w:type="spellStart"/>
+      <w:r>
+        <w:rPr>
+          <w:rFonts w:cstheme="minorHAnsi"/>
+          <w:sz w:val="20"/>
+          <w:szCs w:val="20"/>
+        </w:rPr>
+        <w:t>defendant.last_name</w:t>
+      </w:r>
+      <w:proofErr w:type="spellEnd"/>
+      <w:r>
+        <w:rPr>
+          <w:rFonts w:cstheme="minorHAnsi"/>
+          <w:sz w:val="20"/>
+          <w:szCs w:val="20"/>
+        </w:rPr>
+        <w:t xml:space="preserve"> }}</w:t>
       </w:r>
     </w:p>
     <w:p>
@@ -238,13 +320,41 @@
                 <w:szCs w:val="20"/>
               </w:rPr>
             </w:pPr>
-            <w:r>
-              <w:rPr>
-                <w:rFonts w:cstheme="minorHAnsi"/>
-                <w:sz w:val="20"/>
-                <w:szCs w:val="20"/>
-              </w:rPr>
-              <w:t>{{ suspension_type }}</w:t>
+            <w:proofErr w:type="gramStart"/>
+            <w:r>
+              <w:rPr>
+                <w:rFonts w:cstheme="minorHAnsi"/>
+                <w:sz w:val="20"/>
+                <w:szCs w:val="20"/>
+              </w:rPr>
+              <w:t xml:space="preserve">{{ </w:t>
+            </w:r>
+            <w:proofErr w:type="spellStart"/>
+            <w:r>
+              <w:rPr>
+                <w:rFonts w:cstheme="minorHAnsi"/>
+                <w:sz w:val="20"/>
+                <w:szCs w:val="20"/>
+              </w:rPr>
+              <w:t>suspension</w:t>
+            </w:r>
+            <w:proofErr w:type="gramEnd"/>
+            <w:r>
+              <w:rPr>
+                <w:rFonts w:cstheme="minorHAnsi"/>
+                <w:sz w:val="20"/>
+                <w:szCs w:val="20"/>
+              </w:rPr>
+              <w:t>_type</w:t>
+            </w:r>
+            <w:proofErr w:type="spellEnd"/>
+            <w:r>
+              <w:rPr>
+                <w:rFonts w:cstheme="minorHAnsi"/>
+                <w:sz w:val="20"/>
+                <w:szCs w:val="20"/>
+              </w:rPr>
+              <w:t xml:space="preserve"> }}</w:t>
             </w:r>
           </w:p>
         </w:tc>
@@ -322,13 +432,41 @@
                 <w:szCs w:val="20"/>
               </w:rPr>
             </w:pPr>
-            <w:r>
-              <w:rPr>
-                <w:rFonts w:cstheme="minorHAnsi"/>
-                <w:sz w:val="20"/>
-                <w:szCs w:val="20"/>
-              </w:rPr>
-              <w:t>{{ suspension_start_date }}</w:t>
+            <w:proofErr w:type="gramStart"/>
+            <w:r>
+              <w:rPr>
+                <w:rFonts w:cstheme="minorHAnsi"/>
+                <w:sz w:val="20"/>
+                <w:szCs w:val="20"/>
+              </w:rPr>
+              <w:t xml:space="preserve">{{ </w:t>
+            </w:r>
+            <w:proofErr w:type="spellStart"/>
+            <w:r>
+              <w:rPr>
+                <w:rFonts w:cstheme="minorHAnsi"/>
+                <w:sz w:val="20"/>
+                <w:szCs w:val="20"/>
+              </w:rPr>
+              <w:t>suspension</w:t>
+            </w:r>
+            <w:proofErr w:type="gramEnd"/>
+            <w:r>
+              <w:rPr>
+                <w:rFonts w:cstheme="minorHAnsi"/>
+                <w:sz w:val="20"/>
+                <w:szCs w:val="20"/>
+              </w:rPr>
+              <w:t>_start_date</w:t>
+            </w:r>
+            <w:proofErr w:type="spellEnd"/>
+            <w:r>
+              <w:rPr>
+                <w:rFonts w:cstheme="minorHAnsi"/>
+                <w:sz w:val="20"/>
+                <w:szCs w:val="20"/>
+              </w:rPr>
+              <w:t xml:space="preserve"> }}</w:t>
             </w:r>
           </w:p>
         </w:tc>
@@ -402,13 +540,41 @@
                 <w:szCs w:val="20"/>
               </w:rPr>
             </w:pPr>
-            <w:r>
-              <w:rPr>
-                <w:rFonts w:cstheme="minorHAnsi"/>
-                <w:sz w:val="20"/>
-                <w:szCs w:val="20"/>
-              </w:rPr>
-              <w:t>{{ suspension_end_date }}</w:t>
+            <w:proofErr w:type="gramStart"/>
+            <w:r>
+              <w:rPr>
+                <w:rFonts w:cstheme="minorHAnsi"/>
+                <w:sz w:val="20"/>
+                <w:szCs w:val="20"/>
+              </w:rPr>
+              <w:t xml:space="preserve">{{ </w:t>
+            </w:r>
+            <w:proofErr w:type="spellStart"/>
+            <w:r>
+              <w:rPr>
+                <w:rFonts w:cstheme="minorHAnsi"/>
+                <w:sz w:val="20"/>
+                <w:szCs w:val="20"/>
+              </w:rPr>
+              <w:t>suspension</w:t>
+            </w:r>
+            <w:proofErr w:type="gramEnd"/>
+            <w:r>
+              <w:rPr>
+                <w:rFonts w:cstheme="minorHAnsi"/>
+                <w:sz w:val="20"/>
+                <w:szCs w:val="20"/>
+              </w:rPr>
+              <w:t>_end_date</w:t>
+            </w:r>
+            <w:proofErr w:type="spellEnd"/>
+            <w:r>
+              <w:rPr>
+                <w:rFonts w:cstheme="minorHAnsi"/>
+                <w:sz w:val="20"/>
+                <w:szCs w:val="20"/>
+              </w:rPr>
+              <w:t xml:space="preserve"> }}</w:t>
             </w:r>
           </w:p>
         </w:tc>
@@ -484,13 +650,59 @@
                 <w:szCs w:val="20"/>
               </w:rPr>
             </w:pPr>
-            <w:r>
-              <w:rPr>
-                <w:rFonts w:cstheme="minorHAnsi"/>
-                <w:sz w:val="20"/>
-                <w:szCs w:val="20"/>
-              </w:rPr>
-              <w:t>{{ defendant.first_name }} {{ defendant.last_name }}</w:t>
+            <w:proofErr w:type="gramStart"/>
+            <w:r>
+              <w:rPr>
+                <w:rFonts w:cstheme="minorHAnsi"/>
+                <w:sz w:val="20"/>
+                <w:szCs w:val="20"/>
+              </w:rPr>
+              <w:t xml:space="preserve">{{ </w:t>
+            </w:r>
+            <w:proofErr w:type="spellStart"/>
+            <w:r>
+              <w:rPr>
+                <w:rFonts w:cstheme="minorHAnsi"/>
+                <w:sz w:val="20"/>
+                <w:szCs w:val="20"/>
+              </w:rPr>
+              <w:t>defendant</w:t>
+            </w:r>
+            <w:proofErr w:type="gramEnd"/>
+            <w:r>
+              <w:rPr>
+                <w:rFonts w:cstheme="minorHAnsi"/>
+                <w:sz w:val="20"/>
+                <w:szCs w:val="20"/>
+              </w:rPr>
+              <w:t>.first_name</w:t>
+            </w:r>
+            <w:proofErr w:type="spellEnd"/>
+            <w:r>
+              <w:rPr>
+                <w:rFonts w:cstheme="minorHAnsi"/>
+                <w:sz w:val="20"/>
+                <w:szCs w:val="20"/>
+              </w:rPr>
+              <w:t xml:space="preserve"> }} {{ </w:t>
+            </w:r>
+            <w:proofErr w:type="spellStart"/>
+            <w:r>
+              <w:rPr>
+                <w:rFonts w:cstheme="minorHAnsi"/>
+                <w:sz w:val="20"/>
+                <w:szCs w:val="20"/>
+              </w:rPr>
+              <w:t>defendant.last_name</w:t>
+            </w:r>
+            <w:proofErr w:type="spellEnd"/>
+            <w:r>
+              <w:rPr>
+                <w:rFonts w:cstheme="minorHAnsi"/>
+                <w:sz w:val="20"/>
+                <w:szCs w:val="20"/>
+              </w:rPr>
+              <w:t xml:space="preserve"> }}</w:t>
             </w:r>
           </w:p>
         </w:tc>
@@ -554,13 +766,41 @@
                 <w:szCs w:val="20"/>
               </w:rPr>
             </w:pPr>
-            <w:r>
-              <w:rPr>
-                <w:rFonts w:cstheme="minorHAnsi"/>
-                <w:sz w:val="20"/>
-                <w:szCs w:val="20"/>
-              </w:rPr>
-              <w:t>{{ defendant.birth_date }}</w:t>
+            <w:proofErr w:type="gramStart"/>
+            <w:r>
+              <w:rPr>
+                <w:rFonts w:cstheme="minorHAnsi"/>
+                <w:sz w:val="20"/>
+                <w:szCs w:val="20"/>
+              </w:rPr>
+              <w:t xml:space="preserve">{{ </w:t>
+            </w:r>
+            <w:proofErr w:type="spellStart"/>
+            <w:r>
+              <w:rPr>
+                <w:rFonts w:cstheme="minorHAnsi"/>
+                <w:sz w:val="20"/>
+                <w:szCs w:val="20"/>
+              </w:rPr>
+              <w:t>defendant</w:t>
+            </w:r>
+            <w:proofErr w:type="gramEnd"/>
+            <w:r>
+              <w:rPr>
+                <w:rFonts w:cstheme="minorHAnsi"/>
+                <w:sz w:val="20"/>
+                <w:szCs w:val="20"/>
+              </w:rPr>
+              <w:t>.birth_date</w:t>
+            </w:r>
+            <w:proofErr w:type="spellEnd"/>
+            <w:r>
+              <w:rPr>
+                <w:rFonts w:cstheme="minorHAnsi"/>
+                <w:sz w:val="20"/>
+                <w:szCs w:val="20"/>
+              </w:rPr>
+              <w:t xml:space="preserve"> }}</w:t>
             </w:r>
           </w:p>
         </w:tc>
@@ -636,13 +876,95 @@
                 <w:szCs w:val="20"/>
               </w:rPr>
             </w:pPr>
-            <w:r>
-              <w:rPr>
-                <w:rFonts w:cstheme="minorHAnsi"/>
-                <w:sz w:val="20"/>
-                <w:szCs w:val="20"/>
-              </w:rPr>
-              <w:t>{{ defendant.address }}, {{ defendant.city }}, {{ defendant.state }} {{ defendant.zipcode }}</w:t>
+            <w:proofErr w:type="gramStart"/>
+            <w:r>
+              <w:rPr>
+                <w:rFonts w:cstheme="minorHAnsi"/>
+                <w:sz w:val="20"/>
+                <w:szCs w:val="20"/>
+              </w:rPr>
+              <w:t xml:space="preserve">{{ </w:t>
+            </w:r>
+            <w:proofErr w:type="spellStart"/>
+            <w:r>
+              <w:rPr>
+                <w:rFonts w:cstheme="minorHAnsi"/>
+                <w:sz w:val="20"/>
+                <w:szCs w:val="20"/>
+              </w:rPr>
+              <w:t>defendant</w:t>
+            </w:r>
+            <w:proofErr w:type="gramEnd"/>
+            <w:r>
+              <w:rPr>
+                <w:rFonts w:cstheme="minorHAnsi"/>
+                <w:sz w:val="20"/>
+                <w:szCs w:val="20"/>
+              </w:rPr>
+              <w:t>.address</w:t>
+            </w:r>
+            <w:proofErr w:type="spellEnd"/>
+            <w:r>
+              <w:rPr>
+                <w:rFonts w:cstheme="minorHAnsi"/>
+                <w:sz w:val="20"/>
+                <w:szCs w:val="20"/>
+              </w:rPr>
+              <w:t xml:space="preserve"> }}, {{ </w:t>
+            </w:r>
+            <w:proofErr w:type="spellStart"/>
+            <w:r>
+              <w:rPr>
+                <w:rFonts w:cstheme="minorHAnsi"/>
+                <w:sz w:val="20"/>
+                <w:szCs w:val="20"/>
+              </w:rPr>
+              <w:t>defendant.city</w:t>
+            </w:r>
+            <w:proofErr w:type="spellEnd"/>
+            <w:r>
+              <w:rPr>
+                <w:rFonts w:cstheme="minorHAnsi"/>
+                <w:sz w:val="20"/>
+                <w:szCs w:val="20"/>
+              </w:rPr>
+              <w:t xml:space="preserve"> }}, {{ </w:t>
+            </w:r>
+            <w:proofErr w:type="spellStart"/>
+            <w:r>
+              <w:rPr>
+                <w:rFonts w:cstheme="minorHAnsi"/>
+                <w:sz w:val="20"/>
+                <w:szCs w:val="20"/>
+              </w:rPr>
+              <w:t>defendant.state</w:t>
+            </w:r>
+            <w:proofErr w:type="spellEnd"/>
+            <w:r>
+              <w:rPr>
+                <w:rFonts w:cstheme="minorHAnsi"/>
+                <w:sz w:val="20"/>
+                <w:szCs w:val="20"/>
+              </w:rPr>
+              <w:t xml:space="preserve"> }} {{ </w:t>
+            </w:r>
+            <w:proofErr w:type="spellStart"/>
+            <w:r>
+              <w:rPr>
+                <w:rFonts w:cstheme="minorHAnsi"/>
+                <w:sz w:val="20"/>
+                <w:szCs w:val="20"/>
+              </w:rPr>
+              <w:t>defendant.zipcode</w:t>
+            </w:r>
+            <w:proofErr w:type="spellEnd"/>
+            <w:r>
+              <w:rPr>
+                <w:rFonts w:cstheme="minorHAnsi"/>
+                <w:sz w:val="20"/>
+                <w:szCs w:val="20"/>
+              </w:rPr>
+              <w:t xml:space="preserve"> }}</w:t>
             </w:r>
           </w:p>
         </w:tc>
@@ -706,13 +1028,41 @@
                 <w:szCs w:val="20"/>
               </w:rPr>
             </w:pPr>
-            <w:r>
-              <w:rPr>
-                <w:rFonts w:cstheme="minorHAnsi"/>
-                <w:sz w:val="20"/>
-                <w:szCs w:val="20"/>
-              </w:rPr>
-              <w:t>{{ defendant.license_number }}</w:t>
+            <w:proofErr w:type="gramStart"/>
+            <w:r>
+              <w:rPr>
+                <w:rFonts w:cstheme="minorHAnsi"/>
+                <w:sz w:val="20"/>
+                <w:szCs w:val="20"/>
+              </w:rPr>
+              <w:t xml:space="preserve">{{ </w:t>
+            </w:r>
+            <w:proofErr w:type="spellStart"/>
+            <w:r>
+              <w:rPr>
+                <w:rFonts w:cstheme="minorHAnsi"/>
+                <w:sz w:val="20"/>
+                <w:szCs w:val="20"/>
+              </w:rPr>
+              <w:t>defendant</w:t>
+            </w:r>
+            <w:proofErr w:type="gramEnd"/>
+            <w:r>
+              <w:rPr>
+                <w:rFonts w:cstheme="minorHAnsi"/>
+                <w:sz w:val="20"/>
+                <w:szCs w:val="20"/>
+              </w:rPr>
+              <w:t>.license_number</w:t>
+            </w:r>
+            <w:proofErr w:type="spellEnd"/>
+            <w:r>
+              <w:rPr>
+                <w:rFonts w:cstheme="minorHAnsi"/>
+                <w:sz w:val="20"/>
+                <w:szCs w:val="20"/>
+              </w:rPr>
+              <w:t xml:space="preserve"> }}</w:t>
             </w:r>
           </w:p>
         </w:tc>
@@ -759,13 +1109,41 @@
         </w:rPr>
         <w:t xml:space="preserve"> </w:t>
       </w:r>
-      <w:r>
-        <w:rPr>
-          <w:rFonts w:cstheme="minorHAnsi"/>
-          <w:sz w:val="20"/>
-          <w:szCs w:val="20"/>
-        </w:rPr>
-        <w:t>{{ plea_trial_date }}</w:t>
+      <w:proofErr w:type="gramStart"/>
+      <w:r>
+        <w:rPr>
+          <w:rFonts w:cstheme="minorHAnsi"/>
+          <w:sz w:val="20"/>
+          <w:szCs w:val="20"/>
+        </w:rPr>
+        <w:t xml:space="preserve">{{ </w:t>
+      </w:r>
+      <w:proofErr w:type="spellStart"/>
+      <w:r>
+        <w:rPr>
+          <w:rFonts w:cstheme="minorHAnsi"/>
+          <w:sz w:val="20"/>
+          <w:szCs w:val="20"/>
+        </w:rPr>
+        <w:t>plea</w:t>
+      </w:r>
+      <w:proofErr w:type="gramEnd"/>
+      <w:r>
+        <w:rPr>
+          <w:rFonts w:cstheme="minorHAnsi"/>
+          <w:sz w:val="20"/>
+          <w:szCs w:val="20"/>
+        </w:rPr>
+        <w:t>_trial_date</w:t>
+      </w:r>
+      <w:proofErr w:type="spellEnd"/>
+      <w:r>
+        <w:rPr>
+          <w:rFonts w:cstheme="minorHAnsi"/>
+          <w:sz w:val="20"/>
+          <w:szCs w:val="20"/>
+        </w:rPr>
+        <w:t xml:space="preserve"> }}</w:t>
       </w:r>
       <w:r>
         <w:rPr>
@@ -789,7 +1167,43 @@
           <w:sz w:val="20"/>
           <w:szCs w:val="20"/>
         </w:rPr>
-        <w:t xml:space="preserve">for {{ defendant.first_name }} {{ defendant.last_name }} </w:t>
+        <w:t xml:space="preserve">for {{ </w:t>
+      </w:r>
+      <w:proofErr w:type="spellStart"/>
+      <w:r>
+        <w:rPr>
+          <w:rFonts w:cstheme="minorHAnsi"/>
+          <w:sz w:val="20"/>
+          <w:szCs w:val="20"/>
+        </w:rPr>
+        <w:t>defendant.first_name</w:t>
+      </w:r>
+      <w:proofErr w:type="spellEnd"/>
+      <w:r>
+        <w:rPr>
+          <w:rFonts w:cstheme="minorHAnsi"/>
+          <w:sz w:val="20"/>
+          <w:szCs w:val="20"/>
+        </w:rPr>
+        <w:t xml:space="preserve"> }} {{ </w:t>
+      </w:r>
+      <w:proofErr w:type="spellStart"/>
+      <w:r>
+        <w:rPr>
+          <w:rFonts w:cstheme="minorHAnsi"/>
+          <w:sz w:val="20"/>
+          <w:szCs w:val="20"/>
+        </w:rPr>
+        <w:t>defendant.last_name</w:t>
+      </w:r>
+      <w:proofErr w:type="spellEnd"/>
+      <w:r>
+        <w:rPr>
+          <w:rFonts w:cstheme="minorHAnsi"/>
+          <w:sz w:val="20"/>
+          <w:szCs w:val="20"/>
+        </w:rPr>
+        <w:t xml:space="preserve"> }} </w:t>
       </w:r>
       <w:r>
         <w:rPr>
@@ -853,22 +1267,19 @@
     <w:tbl>
       <w:tblPr>
         <w:tblStyle w:val="TableGrid"/>
-        <w:tblW w:w="10145" w:type="dxa"/>
+        <w:tblW w:w="10075" w:type="dxa"/>
         <w:jc w:val="center"/>
-        <w:tblBorders>
-          <w:insideH w:val="none" w:sz="0" w:space="0" w:color="auto"/>
-          <w:insideV w:val="none" w:sz="0" w:space="0" w:color="auto"/>
-        </w:tblBorders>
         <w:tblLook w:val="04A0" w:firstRow="1" w:lastRow="0" w:firstColumn="1" w:lastColumn="0" w:noHBand="0" w:noVBand="1"/>
       </w:tblPr>
       <w:tblGrid>
         <w:gridCol w:w="2515"/>
-        <w:gridCol w:w="7630"/>
+        <w:gridCol w:w="3960"/>
+        <w:gridCol w:w="1933"/>
+        <w:gridCol w:w="1667"/>
       </w:tblGrid>
       <w:tr>
         <w:trPr>
-          <w:cantSplit/>
-          <w:trHeight w:val="254"/>
+          <w:trHeight w:val="127"/>
           <w:jc w:val="center"/>
         </w:trPr>
         <w:tc>
@@ -877,22 +1288,8 @@
           </w:tcPr>
           <w:p>
             <w:pPr>
-              <w:tabs>
-                <w:tab w:val="left" w:pos="-1080"/>
-                <w:tab w:val="left" w:pos="-720"/>
-                <w:tab w:val="left" w:pos="0"/>
-                <w:tab w:val="left" w:pos="720"/>
-                <w:tab w:val="left" w:pos="1440"/>
-                <w:tab w:val="left" w:pos="2160"/>
-                <w:tab w:val="left" w:pos="2880"/>
-                <w:tab w:val="left" w:pos="3600"/>
-                <w:tab w:val="left" w:pos="4320"/>
-                <w:tab w:val="left" w:pos="4680"/>
-              </w:tabs>
-              <w:rPr>
-                <w:rFonts w:cstheme="minorHAnsi"/>
-                <w:b/>
-                <w:bCs/>
+              <w:rPr>
+                <w:rFonts w:cstheme="minorHAnsi"/>
                 <w:sz w:val="20"/>
                 <w:szCs w:val="20"/>
               </w:rPr>
@@ -911,22 +1308,10 @@
         </w:tc>
         <w:tc>
           <w:tcPr>
-            <w:tcW w:w="7630" w:type="dxa"/>
+            <w:tcW w:w="3960" w:type="dxa"/>
           </w:tcPr>
           <w:p>
             <w:pPr>
-              <w:tabs>
-                <w:tab w:val="left" w:pos="-1080"/>
-                <w:tab w:val="left" w:pos="-720"/>
-                <w:tab w:val="left" w:pos="0"/>
-                <w:tab w:val="left" w:pos="720"/>
-                <w:tab w:val="left" w:pos="1440"/>
-                <w:tab w:val="left" w:pos="2160"/>
-                <w:tab w:val="left" w:pos="2880"/>
-                <w:tab w:val="left" w:pos="3600"/>
-                <w:tab w:val="left" w:pos="4320"/>
-                <w:tab w:val="left" w:pos="4680"/>
-              </w:tabs>
               <w:rPr>
                 <w:rFonts w:cstheme="minorHAnsi"/>
                 <w:sz w:val="20"/>
@@ -939,15 +1324,158 @@
                 <w:sz w:val="20"/>
                 <w:szCs w:val="20"/>
               </w:rPr>
-              <w:t>{{ privileges_type }}</w:t>
+              <w:t>{%</w:t>
+            </w:r>
+            <w:proofErr w:type="spellStart"/>
+            <w:r>
+              <w:rPr>
+                <w:rFonts w:cstheme="minorHAnsi"/>
+                <w:sz w:val="20"/>
+                <w:szCs w:val="20"/>
+              </w:rPr>
+              <w:t>tc</w:t>
+            </w:r>
+            <w:proofErr w:type="spellEnd"/>
+            <w:r>
+              <w:rPr>
+                <w:rFonts w:cstheme="minorHAnsi"/>
+                <w:sz w:val="20"/>
+                <w:szCs w:val="20"/>
+              </w:rPr>
+              <w:t xml:space="preserve"> for employer in </w:t>
+            </w:r>
+            <w:proofErr w:type="spellStart"/>
+            <w:r>
+              <w:rPr>
+                <w:rFonts w:cstheme="minorHAnsi"/>
+                <w:sz w:val="20"/>
+                <w:szCs w:val="20"/>
+              </w:rPr>
+              <w:t>employer_school_list</w:t>
+            </w:r>
+            <w:proofErr w:type="spellEnd"/>
+            <w:r>
+              <w:rPr>
+                <w:rFonts w:cstheme="minorHAnsi"/>
+                <w:sz w:val="20"/>
+                <w:szCs w:val="20"/>
+              </w:rPr>
+              <w:t xml:space="preserve"> %}</w:t>
+            </w:r>
+          </w:p>
+        </w:tc>
+        <w:tc>
+          <w:tcPr>
+            <w:tcW w:w="1933" w:type="dxa"/>
+          </w:tcPr>
+          <w:p>
+            <w:pPr>
+              <w:rPr>
+                <w:rFonts w:cstheme="minorHAnsi"/>
+                <w:sz w:val="20"/>
+                <w:szCs w:val="20"/>
+              </w:rPr>
+            </w:pPr>
+            <w:proofErr w:type="gramStart"/>
+            <w:r>
+              <w:rPr>
+                <w:rFonts w:cstheme="minorHAnsi"/>
+                <w:sz w:val="20"/>
+                <w:szCs w:val="20"/>
+              </w:rPr>
+              <w:t xml:space="preserve">{{ </w:t>
+            </w:r>
+            <w:proofErr w:type="spellStart"/>
+            <w:r>
+              <w:rPr>
+                <w:rFonts w:cstheme="minorHAnsi"/>
+                <w:sz w:val="20"/>
+                <w:szCs w:val="20"/>
+              </w:rPr>
+              <w:t>privileges</w:t>
+            </w:r>
+            <w:proofErr w:type="gramEnd"/>
+            <w:r>
+              <w:rPr>
+                <w:rFonts w:cstheme="minorHAnsi"/>
+                <w:sz w:val="20"/>
+                <w:szCs w:val="20"/>
+              </w:rPr>
+              <w:t>_type</w:t>
+            </w:r>
+            <w:proofErr w:type="spellEnd"/>
+            <w:r>
+              <w:rPr>
+                <w:rFonts w:cstheme="minorHAnsi"/>
+                <w:sz w:val="20"/>
+                <w:szCs w:val="20"/>
+              </w:rPr>
+              <w:t xml:space="preserve"> }}</w:t>
+            </w:r>
+          </w:p>
+        </w:tc>
+        <w:tc>
+          <w:tcPr>
+            <w:tcW w:w="1667" w:type="dxa"/>
+          </w:tcPr>
+          <w:p>
+            <w:pPr>
+              <w:rPr>
+                <w:rFonts w:cstheme="minorHAnsi"/>
+                <w:sz w:val="20"/>
+                <w:szCs w:val="20"/>
+              </w:rPr>
+            </w:pPr>
+            <w:r>
+              <w:rPr>
+                <w:rFonts w:ascii="Palatino Linotype" w:hAnsi="Palatino Linotype"/>
+                <w:sz w:val="20"/>
+                <w:szCs w:val="20"/>
+              </w:rPr>
+              <w:t>{%</w:t>
+            </w:r>
+            <w:proofErr w:type="spellStart"/>
+            <w:r>
+              <w:rPr>
+                <w:rFonts w:ascii="Palatino Linotype" w:hAnsi="Palatino Linotype"/>
+                <w:sz w:val="20"/>
+                <w:szCs w:val="20"/>
+              </w:rPr>
+              <w:t>tc</w:t>
+            </w:r>
+            <w:proofErr w:type="spellEnd"/>
+            <w:r>
+              <w:rPr>
+                <w:rFonts w:ascii="Palatino Linotype" w:hAnsi="Palatino Linotype"/>
+                <w:sz w:val="20"/>
+                <w:szCs w:val="20"/>
+              </w:rPr>
+              <w:t xml:space="preserve"> </w:t>
+            </w:r>
+            <w:proofErr w:type="spellStart"/>
+            <w:r>
+              <w:rPr>
+                <w:rFonts w:ascii="Palatino Linotype" w:hAnsi="Palatino Linotype"/>
+                <w:sz w:val="20"/>
+                <w:szCs w:val="20"/>
+              </w:rPr>
+              <w:t>endfor</w:t>
+            </w:r>
+            <w:proofErr w:type="spellEnd"/>
+            <w:r>
+              <w:rPr>
+                <w:rFonts w:ascii="Palatino Linotype" w:hAnsi="Palatino Linotype"/>
+                <w:sz w:val="20"/>
+                <w:szCs w:val="20"/>
+              </w:rPr>
+              <w:t xml:space="preserve"> %}</w:t>
             </w:r>
           </w:p>
         </w:tc>
       </w:tr>
       <w:tr>
         <w:trPr>
-          <w:cantSplit/>
-          <w:trHeight w:val="251"/>
+          <w:trHeight w:val="190"/>
           <w:jc w:val="center"/>
         </w:trPr>
         <w:tc>
@@ -956,22 +1484,8 @@
           </w:tcPr>
           <w:p>
             <w:pPr>
-              <w:tabs>
-                <w:tab w:val="left" w:pos="-1080"/>
-                <w:tab w:val="left" w:pos="-720"/>
-                <w:tab w:val="left" w:pos="0"/>
-                <w:tab w:val="left" w:pos="720"/>
-                <w:tab w:val="left" w:pos="1440"/>
-                <w:tab w:val="left" w:pos="2160"/>
-                <w:tab w:val="left" w:pos="2880"/>
-                <w:tab w:val="left" w:pos="3600"/>
-                <w:tab w:val="left" w:pos="4320"/>
-                <w:tab w:val="left" w:pos="4680"/>
-              </w:tabs>
-              <w:rPr>
-                <w:rFonts w:cstheme="minorHAnsi"/>
-                <w:b/>
-                <w:bCs/>
+              <w:rPr>
+                <w:rFonts w:cstheme="minorHAnsi"/>
                 <w:sz w:val="20"/>
                 <w:szCs w:val="20"/>
               </w:rPr>
@@ -990,22 +1504,10 @@
         </w:tc>
         <w:tc>
           <w:tcPr>
-            <w:tcW w:w="7630" w:type="dxa"/>
+            <w:tcW w:w="3960" w:type="dxa"/>
           </w:tcPr>
           <w:p>
             <w:pPr>
-              <w:tabs>
-                <w:tab w:val="left" w:pos="-1080"/>
-                <w:tab w:val="left" w:pos="-720"/>
-                <w:tab w:val="left" w:pos="0"/>
-                <w:tab w:val="left" w:pos="720"/>
-                <w:tab w:val="left" w:pos="1440"/>
-                <w:tab w:val="left" w:pos="2160"/>
-                <w:tab w:val="left" w:pos="2880"/>
-                <w:tab w:val="left" w:pos="3600"/>
-                <w:tab w:val="left" w:pos="4320"/>
-                <w:tab w:val="left" w:pos="4680"/>
-              </w:tabs>
               <w:rPr>
                 <w:rFonts w:cstheme="minorHAnsi"/>
                 <w:sz w:val="20"/>
@@ -1018,15 +1520,148 @@
                 <w:sz w:val="20"/>
                 <w:szCs w:val="20"/>
               </w:rPr>
-              <w:t>{{ employer_school_name }}</w:t>
+              <w:t>{%</w:t>
+            </w:r>
+            <w:proofErr w:type="spellStart"/>
+            <w:r>
+              <w:rPr>
+                <w:rFonts w:cstheme="minorHAnsi"/>
+                <w:sz w:val="20"/>
+                <w:szCs w:val="20"/>
+              </w:rPr>
+              <w:t>tc</w:t>
+            </w:r>
+            <w:proofErr w:type="spellEnd"/>
+            <w:r>
+              <w:rPr>
+                <w:rFonts w:cstheme="minorHAnsi"/>
+                <w:sz w:val="20"/>
+                <w:szCs w:val="20"/>
+              </w:rPr>
+              <w:t xml:space="preserve"> for employer in </w:t>
+            </w:r>
+            <w:proofErr w:type="spellStart"/>
+            <w:r>
+              <w:rPr>
+                <w:rFonts w:cstheme="minorHAnsi"/>
+                <w:sz w:val="20"/>
+                <w:szCs w:val="20"/>
+              </w:rPr>
+              <w:t>employer_school_list</w:t>
+            </w:r>
+            <w:proofErr w:type="spellEnd"/>
+            <w:r>
+              <w:rPr>
+                <w:rFonts w:cstheme="minorHAnsi"/>
+                <w:sz w:val="20"/>
+                <w:szCs w:val="20"/>
+              </w:rPr>
+              <w:t xml:space="preserve"> %}</w:t>
+            </w:r>
+          </w:p>
+        </w:tc>
+        <w:tc>
+          <w:tcPr>
+            <w:tcW w:w="1933" w:type="dxa"/>
+          </w:tcPr>
+          <w:p>
+            <w:pPr>
+              <w:rPr>
+                <w:rFonts w:cstheme="minorHAnsi"/>
+                <w:sz w:val="20"/>
+                <w:szCs w:val="20"/>
+              </w:rPr>
+            </w:pPr>
+            <w:proofErr w:type="gramStart"/>
+            <w:r>
+              <w:rPr>
+                <w:rFonts w:cstheme="minorHAnsi"/>
+                <w:sz w:val="20"/>
+                <w:szCs w:val="20"/>
+              </w:rPr>
+              <w:t xml:space="preserve">{{ </w:t>
+            </w:r>
+            <w:r>
+              <w:rPr>
+                <w:rFonts w:cstheme="minorHAnsi"/>
+                <w:sz w:val="20"/>
+                <w:szCs w:val="20"/>
+              </w:rPr>
+              <w:t>employer.name</w:t>
+            </w:r>
+            <w:proofErr w:type="gramEnd"/>
+            <w:r>
+              <w:rPr>
+                <w:rFonts w:cstheme="minorHAnsi"/>
+                <w:sz w:val="20"/>
+                <w:szCs w:val="20"/>
+              </w:rPr>
+              <w:t xml:space="preserve"> }}</w:t>
+            </w:r>
+          </w:p>
+        </w:tc>
+        <w:tc>
+          <w:tcPr>
+            <w:tcW w:w="1667" w:type="dxa"/>
+          </w:tcPr>
+          <w:p>
+            <w:pPr>
+              <w:rPr>
+                <w:rFonts w:cstheme="minorHAnsi"/>
+                <w:sz w:val="20"/>
+                <w:szCs w:val="20"/>
+              </w:rPr>
+            </w:pPr>
+            <w:r>
+              <w:rPr>
+                <w:rFonts w:ascii="Palatino Linotype" w:hAnsi="Palatino Linotype"/>
+                <w:sz w:val="20"/>
+                <w:szCs w:val="20"/>
+              </w:rPr>
+              <w:t>{%</w:t>
+            </w:r>
+            <w:proofErr w:type="spellStart"/>
+            <w:r>
+              <w:rPr>
+                <w:rFonts w:ascii="Palatino Linotype" w:hAnsi="Palatino Linotype"/>
+                <w:sz w:val="20"/>
+                <w:szCs w:val="20"/>
+              </w:rPr>
+              <w:t>tc</w:t>
+            </w:r>
+            <w:proofErr w:type="spellEnd"/>
+            <w:r>
+              <w:rPr>
+                <w:rFonts w:ascii="Palatino Linotype" w:hAnsi="Palatino Linotype"/>
+                <w:sz w:val="20"/>
+                <w:szCs w:val="20"/>
+              </w:rPr>
+              <w:t xml:space="preserve"> </w:t>
+            </w:r>
+            <w:proofErr w:type="spellStart"/>
+            <w:r>
+              <w:rPr>
+                <w:rFonts w:ascii="Palatino Linotype" w:hAnsi="Palatino Linotype"/>
+                <w:sz w:val="20"/>
+                <w:szCs w:val="20"/>
+              </w:rPr>
+              <w:t>endfor</w:t>
+            </w:r>
+            <w:proofErr w:type="spellEnd"/>
+            <w:r>
+              <w:rPr>
+                <w:rFonts w:ascii="Palatino Linotype" w:hAnsi="Palatino Linotype"/>
+                <w:sz w:val="20"/>
+                <w:szCs w:val="20"/>
+              </w:rPr>
+              <w:t xml:space="preserve"> %}</w:t>
             </w:r>
           </w:p>
         </w:tc>
       </w:tr>
       <w:tr>
         <w:trPr>
-          <w:cantSplit/>
-          <w:trHeight w:val="251"/>
+          <w:trHeight w:val="256"/>
           <w:jc w:val="center"/>
         </w:trPr>
         <w:tc>
@@ -1035,22 +1670,8 @@
           </w:tcPr>
           <w:p>
             <w:pPr>
-              <w:tabs>
-                <w:tab w:val="left" w:pos="-1080"/>
-                <w:tab w:val="left" w:pos="-720"/>
-                <w:tab w:val="left" w:pos="0"/>
-                <w:tab w:val="left" w:pos="720"/>
-                <w:tab w:val="left" w:pos="1440"/>
-                <w:tab w:val="left" w:pos="2160"/>
-                <w:tab w:val="left" w:pos="2880"/>
-                <w:tab w:val="left" w:pos="3600"/>
-                <w:tab w:val="left" w:pos="4320"/>
-                <w:tab w:val="left" w:pos="4680"/>
-              </w:tabs>
-              <w:rPr>
-                <w:rFonts w:cstheme="minorHAnsi"/>
-                <w:b/>
-                <w:bCs/>
+              <w:rPr>
+                <w:rFonts w:cstheme="minorHAnsi"/>
                 <w:sz w:val="20"/>
                 <w:szCs w:val="20"/>
               </w:rPr>
@@ -1069,22 +1690,10 @@
         </w:tc>
         <w:tc>
           <w:tcPr>
-            <w:tcW w:w="7630" w:type="dxa"/>
+            <w:tcW w:w="3960" w:type="dxa"/>
           </w:tcPr>
           <w:p>
             <w:pPr>
-              <w:tabs>
-                <w:tab w:val="left" w:pos="-1080"/>
-                <w:tab w:val="left" w:pos="-720"/>
-                <w:tab w:val="left" w:pos="0"/>
-                <w:tab w:val="left" w:pos="720"/>
-                <w:tab w:val="left" w:pos="1440"/>
-                <w:tab w:val="left" w:pos="2160"/>
-                <w:tab w:val="left" w:pos="2880"/>
-                <w:tab w:val="left" w:pos="3600"/>
-                <w:tab w:val="left" w:pos="4320"/>
-                <w:tab w:val="left" w:pos="4680"/>
-              </w:tabs>
               <w:rPr>
                 <w:rFonts w:cstheme="minorHAnsi"/>
                 <w:sz w:val="20"/>
@@ -1097,15 +1706,158 @@
                 <w:sz w:val="20"/>
                 <w:szCs w:val="20"/>
               </w:rPr>
-              <w:t>{{ employer_school_address }}</w:t>
+              <w:t>{%</w:t>
+            </w:r>
+            <w:proofErr w:type="spellStart"/>
+            <w:r>
+              <w:rPr>
+                <w:rFonts w:cstheme="minorHAnsi"/>
+                <w:sz w:val="20"/>
+                <w:szCs w:val="20"/>
+              </w:rPr>
+              <w:t>tc</w:t>
+            </w:r>
+            <w:proofErr w:type="spellEnd"/>
+            <w:r>
+              <w:rPr>
+                <w:rFonts w:cstheme="minorHAnsi"/>
+                <w:sz w:val="20"/>
+                <w:szCs w:val="20"/>
+              </w:rPr>
+              <w:t xml:space="preserve"> for employer in </w:t>
+            </w:r>
+            <w:proofErr w:type="spellStart"/>
+            <w:r>
+              <w:rPr>
+                <w:rFonts w:cstheme="minorHAnsi"/>
+                <w:sz w:val="20"/>
+                <w:szCs w:val="20"/>
+              </w:rPr>
+              <w:t>employer_school_list</w:t>
+            </w:r>
+            <w:proofErr w:type="spellEnd"/>
+            <w:r>
+              <w:rPr>
+                <w:rFonts w:cstheme="minorHAnsi"/>
+                <w:sz w:val="20"/>
+                <w:szCs w:val="20"/>
+              </w:rPr>
+              <w:t xml:space="preserve"> %}</w:t>
+            </w:r>
+          </w:p>
+        </w:tc>
+        <w:tc>
+          <w:tcPr>
+            <w:tcW w:w="1933" w:type="dxa"/>
+          </w:tcPr>
+          <w:p>
+            <w:pPr>
+              <w:rPr>
+                <w:rFonts w:cstheme="minorHAnsi"/>
+                <w:sz w:val="20"/>
+                <w:szCs w:val="20"/>
+              </w:rPr>
+            </w:pPr>
+            <w:proofErr w:type="gramStart"/>
+            <w:r>
+              <w:rPr>
+                <w:rFonts w:cstheme="minorHAnsi"/>
+                <w:sz w:val="20"/>
+                <w:szCs w:val="20"/>
+              </w:rPr>
+              <w:t xml:space="preserve">{{ </w:t>
+            </w:r>
+            <w:proofErr w:type="spellStart"/>
+            <w:r>
+              <w:rPr>
+                <w:rFonts w:cstheme="minorHAnsi"/>
+                <w:sz w:val="20"/>
+                <w:szCs w:val="20"/>
+              </w:rPr>
+              <w:t>employer</w:t>
+            </w:r>
+            <w:proofErr w:type="gramEnd"/>
+            <w:r>
+              <w:rPr>
+                <w:rFonts w:cstheme="minorHAnsi"/>
+                <w:sz w:val="20"/>
+                <w:szCs w:val="20"/>
+              </w:rPr>
+              <w:t>.address</w:t>
+            </w:r>
+            <w:proofErr w:type="spellEnd"/>
+            <w:r>
+              <w:rPr>
+                <w:rFonts w:cstheme="minorHAnsi"/>
+                <w:sz w:val="20"/>
+                <w:szCs w:val="20"/>
+              </w:rPr>
+              <w:t xml:space="preserve"> }}</w:t>
+            </w:r>
+          </w:p>
+        </w:tc>
+        <w:tc>
+          <w:tcPr>
+            <w:tcW w:w="1667" w:type="dxa"/>
+          </w:tcPr>
+          <w:p>
+            <w:pPr>
+              <w:rPr>
+                <w:rFonts w:cstheme="minorHAnsi"/>
+                <w:sz w:val="20"/>
+                <w:szCs w:val="20"/>
+              </w:rPr>
+            </w:pPr>
+            <w:r>
+              <w:rPr>
+                <w:rFonts w:ascii="Palatino Linotype" w:hAnsi="Palatino Linotype"/>
+                <w:sz w:val="20"/>
+                <w:szCs w:val="20"/>
+              </w:rPr>
+              <w:t>{%</w:t>
+            </w:r>
+            <w:proofErr w:type="spellStart"/>
+            <w:r>
+              <w:rPr>
+                <w:rFonts w:ascii="Palatino Linotype" w:hAnsi="Palatino Linotype"/>
+                <w:sz w:val="20"/>
+                <w:szCs w:val="20"/>
+              </w:rPr>
+              <w:t>tc</w:t>
+            </w:r>
+            <w:proofErr w:type="spellEnd"/>
+            <w:r>
+              <w:rPr>
+                <w:rFonts w:ascii="Palatino Linotype" w:hAnsi="Palatino Linotype"/>
+                <w:sz w:val="20"/>
+                <w:szCs w:val="20"/>
+              </w:rPr>
+              <w:t xml:space="preserve"> </w:t>
+            </w:r>
+            <w:proofErr w:type="spellStart"/>
+            <w:r>
+              <w:rPr>
+                <w:rFonts w:ascii="Palatino Linotype" w:hAnsi="Palatino Linotype"/>
+                <w:sz w:val="20"/>
+                <w:szCs w:val="20"/>
+              </w:rPr>
+              <w:t>endfor</w:t>
+            </w:r>
+            <w:proofErr w:type="spellEnd"/>
+            <w:r>
+              <w:rPr>
+                <w:rFonts w:ascii="Palatino Linotype" w:hAnsi="Palatino Linotype"/>
+                <w:sz w:val="20"/>
+                <w:szCs w:val="20"/>
+              </w:rPr>
+              <w:t xml:space="preserve"> %}</w:t>
             </w:r>
           </w:p>
         </w:tc>
       </w:tr>
       <w:tr>
         <w:trPr>
-          <w:cantSplit/>
-          <w:trHeight w:val="251"/>
+          <w:trHeight w:val="192"/>
           <w:jc w:val="center"/>
         </w:trPr>
         <w:tc>
@@ -1114,22 +1866,8 @@
           </w:tcPr>
           <w:p>
             <w:pPr>
-              <w:tabs>
-                <w:tab w:val="left" w:pos="-1080"/>
-                <w:tab w:val="left" w:pos="-720"/>
-                <w:tab w:val="left" w:pos="0"/>
-                <w:tab w:val="left" w:pos="720"/>
-                <w:tab w:val="left" w:pos="1440"/>
-                <w:tab w:val="left" w:pos="2160"/>
-                <w:tab w:val="left" w:pos="2880"/>
-                <w:tab w:val="left" w:pos="3600"/>
-                <w:tab w:val="left" w:pos="4320"/>
-                <w:tab w:val="left" w:pos="4680"/>
-              </w:tabs>
-              <w:rPr>
-                <w:rFonts w:cstheme="minorHAnsi"/>
-                <w:b/>
-                <w:bCs/>
+              <w:rPr>
+                <w:rFonts w:cstheme="minorHAnsi"/>
                 <w:sz w:val="20"/>
                 <w:szCs w:val="20"/>
               </w:rPr>
@@ -1148,22 +1886,10 @@
         </w:tc>
         <w:tc>
           <w:tcPr>
-            <w:tcW w:w="7630" w:type="dxa"/>
+            <w:tcW w:w="3960" w:type="dxa"/>
           </w:tcPr>
           <w:p>
             <w:pPr>
-              <w:tabs>
-                <w:tab w:val="left" w:pos="-1080"/>
-                <w:tab w:val="left" w:pos="-720"/>
-                <w:tab w:val="left" w:pos="0"/>
-                <w:tab w:val="left" w:pos="720"/>
-                <w:tab w:val="left" w:pos="1440"/>
-                <w:tab w:val="left" w:pos="2160"/>
-                <w:tab w:val="left" w:pos="2880"/>
-                <w:tab w:val="left" w:pos="3600"/>
-                <w:tab w:val="left" w:pos="4320"/>
-                <w:tab w:val="left" w:pos="4680"/>
-              </w:tabs>
               <w:rPr>
                 <w:rFonts w:cstheme="minorHAnsi"/>
                 <w:sz w:val="20"/>
@@ -1176,15 +1902,122 @@
                 <w:sz w:val="20"/>
                 <w:szCs w:val="20"/>
               </w:rPr>
-              <w:t>{{ driving_days }}</w:t>
+              <w:t>{%</w:t>
+            </w:r>
+            <w:proofErr w:type="spellStart"/>
+            <w:r>
+              <w:rPr>
+                <w:rFonts w:cstheme="minorHAnsi"/>
+                <w:sz w:val="20"/>
+                <w:szCs w:val="20"/>
+              </w:rPr>
+              <w:t>tc</w:t>
+            </w:r>
+            <w:proofErr w:type="spellEnd"/>
+            <w:r>
+              <w:rPr>
+                <w:rFonts w:cstheme="minorHAnsi"/>
+                <w:sz w:val="20"/>
+                <w:szCs w:val="20"/>
+              </w:rPr>
+              <w:t xml:space="preserve"> for employer in </w:t>
+            </w:r>
+            <w:proofErr w:type="spellStart"/>
+            <w:r>
+              <w:rPr>
+                <w:rFonts w:cstheme="minorHAnsi"/>
+                <w:sz w:val="20"/>
+                <w:szCs w:val="20"/>
+              </w:rPr>
+              <w:t>employer_school_list</w:t>
+            </w:r>
+            <w:proofErr w:type="spellEnd"/>
+            <w:r>
+              <w:rPr>
+                <w:rFonts w:cstheme="minorHAnsi"/>
+                <w:sz w:val="20"/>
+                <w:szCs w:val="20"/>
+              </w:rPr>
+              <w:t xml:space="preserve"> %}</w:t>
+            </w:r>
+          </w:p>
+        </w:tc>
+        <w:tc>
+          <w:tcPr>
+            <w:tcW w:w="1933" w:type="dxa"/>
+          </w:tcPr>
+          <w:p>
+            <w:pPr>
+              <w:rPr>
+                <w:rFonts w:cstheme="minorHAnsi"/>
+                <w:sz w:val="20"/>
+                <w:szCs w:val="20"/>
+              </w:rPr>
+            </w:pPr>
+          </w:p>
+        </w:tc>
+        <w:tc>
+          <w:tcPr>
+            <w:tcW w:w="1667" w:type="dxa"/>
+          </w:tcPr>
+          <w:p>
+            <w:pPr>
+              <w:rPr>
+                <w:rFonts w:cstheme="minorHAnsi"/>
+                <w:sz w:val="20"/>
+                <w:szCs w:val="20"/>
+              </w:rPr>
+            </w:pPr>
+            <w:r>
+              <w:rPr>
+                <w:rFonts w:ascii="Palatino Linotype" w:hAnsi="Palatino Linotype"/>
+                <w:sz w:val="20"/>
+                <w:szCs w:val="20"/>
+              </w:rPr>
+              <w:t>{%</w:t>
+            </w:r>
+            <w:proofErr w:type="spellStart"/>
+            <w:r>
+              <w:rPr>
+                <w:rFonts w:ascii="Palatino Linotype" w:hAnsi="Palatino Linotype"/>
+                <w:sz w:val="20"/>
+                <w:szCs w:val="20"/>
+              </w:rPr>
+              <w:t>tc</w:t>
+            </w:r>
+            <w:proofErr w:type="spellEnd"/>
+            <w:r>
+              <w:rPr>
+                <w:rFonts w:ascii="Palatino Linotype" w:hAnsi="Palatino Linotype"/>
+                <w:sz w:val="20"/>
+                <w:szCs w:val="20"/>
+              </w:rPr>
+              <w:t xml:space="preserve"> </w:t>
+            </w:r>
+            <w:proofErr w:type="spellStart"/>
+            <w:r>
+              <w:rPr>
+                <w:rFonts w:ascii="Palatino Linotype" w:hAnsi="Palatino Linotype"/>
+                <w:sz w:val="20"/>
+                <w:szCs w:val="20"/>
+              </w:rPr>
+              <w:t>endfor</w:t>
+            </w:r>
+            <w:proofErr w:type="spellEnd"/>
+            <w:r>
+              <w:rPr>
+                <w:rFonts w:ascii="Palatino Linotype" w:hAnsi="Palatino Linotype"/>
+                <w:sz w:val="20"/>
+                <w:szCs w:val="20"/>
+              </w:rPr>
+              <w:t xml:space="preserve"> %}</w:t>
             </w:r>
           </w:p>
         </w:tc>
       </w:tr>
       <w:tr>
         <w:trPr>
-          <w:cantSplit/>
-          <w:trHeight w:val="251"/>
+          <w:trHeight w:val="192"/>
           <w:jc w:val="center"/>
         </w:trPr>
         <w:tc>
@@ -1193,22 +2026,8 @@
           </w:tcPr>
           <w:p>
             <w:pPr>
-              <w:tabs>
-                <w:tab w:val="left" w:pos="-1080"/>
-                <w:tab w:val="left" w:pos="-720"/>
-                <w:tab w:val="left" w:pos="0"/>
-                <w:tab w:val="left" w:pos="720"/>
-                <w:tab w:val="left" w:pos="1440"/>
-                <w:tab w:val="left" w:pos="2160"/>
-                <w:tab w:val="left" w:pos="2880"/>
-                <w:tab w:val="left" w:pos="3600"/>
-                <w:tab w:val="left" w:pos="4320"/>
-                <w:tab w:val="left" w:pos="4680"/>
-              </w:tabs>
-              <w:rPr>
-                <w:rFonts w:cstheme="minorHAnsi"/>
-                <w:b/>
-                <w:bCs/>
+              <w:rPr>
+                <w:rFonts w:cstheme="minorHAnsi"/>
                 <w:sz w:val="20"/>
                 <w:szCs w:val="20"/>
               </w:rPr>
@@ -1227,22 +2046,10 @@
         </w:tc>
         <w:tc>
           <w:tcPr>
-            <w:tcW w:w="7630" w:type="dxa"/>
+            <w:tcW w:w="3960" w:type="dxa"/>
           </w:tcPr>
           <w:p>
             <w:pPr>
-              <w:tabs>
-                <w:tab w:val="left" w:pos="-1080"/>
-                <w:tab w:val="left" w:pos="-720"/>
-                <w:tab w:val="left" w:pos="0"/>
-                <w:tab w:val="left" w:pos="720"/>
-                <w:tab w:val="left" w:pos="1440"/>
-                <w:tab w:val="left" w:pos="2160"/>
-                <w:tab w:val="left" w:pos="2880"/>
-                <w:tab w:val="left" w:pos="3600"/>
-                <w:tab w:val="left" w:pos="4320"/>
-                <w:tab w:val="left" w:pos="4680"/>
-              </w:tabs>
               <w:rPr>
                 <w:rFonts w:cstheme="minorHAnsi"/>
                 <w:sz w:val="20"/>
@@ -1255,15 +2062,122 @@
                 <w:sz w:val="20"/>
                 <w:szCs w:val="20"/>
               </w:rPr>
-              <w:t>{{ driving_hours }}</w:t>
+              <w:t>{%</w:t>
+            </w:r>
+            <w:proofErr w:type="spellStart"/>
+            <w:r>
+              <w:rPr>
+                <w:rFonts w:cstheme="minorHAnsi"/>
+                <w:sz w:val="20"/>
+                <w:szCs w:val="20"/>
+              </w:rPr>
+              <w:t>tc</w:t>
+            </w:r>
+            <w:proofErr w:type="spellEnd"/>
+            <w:r>
+              <w:rPr>
+                <w:rFonts w:cstheme="minorHAnsi"/>
+                <w:sz w:val="20"/>
+                <w:szCs w:val="20"/>
+              </w:rPr>
+              <w:t xml:space="preserve"> for employer in </w:t>
+            </w:r>
+            <w:proofErr w:type="spellStart"/>
+            <w:r>
+              <w:rPr>
+                <w:rFonts w:cstheme="minorHAnsi"/>
+                <w:sz w:val="20"/>
+                <w:szCs w:val="20"/>
+              </w:rPr>
+              <w:t>employer_school_list</w:t>
+            </w:r>
+            <w:proofErr w:type="spellEnd"/>
+            <w:r>
+              <w:rPr>
+                <w:rFonts w:cstheme="minorHAnsi"/>
+                <w:sz w:val="20"/>
+                <w:szCs w:val="20"/>
+              </w:rPr>
+              <w:t xml:space="preserve"> %}</w:t>
+            </w:r>
+          </w:p>
+        </w:tc>
+        <w:tc>
+          <w:tcPr>
+            <w:tcW w:w="1933" w:type="dxa"/>
+          </w:tcPr>
+          <w:p>
+            <w:pPr>
+              <w:rPr>
+                <w:rFonts w:cstheme="minorHAnsi"/>
+                <w:sz w:val="20"/>
+                <w:szCs w:val="20"/>
+              </w:rPr>
+            </w:pPr>
+          </w:p>
+        </w:tc>
+        <w:tc>
+          <w:tcPr>
+            <w:tcW w:w="1667" w:type="dxa"/>
+          </w:tcPr>
+          <w:p>
+            <w:pPr>
+              <w:rPr>
+                <w:rFonts w:cstheme="minorHAnsi"/>
+                <w:sz w:val="20"/>
+                <w:szCs w:val="20"/>
+              </w:rPr>
+            </w:pPr>
+            <w:r>
+              <w:rPr>
+                <w:rFonts w:ascii="Palatino Linotype" w:hAnsi="Palatino Linotype"/>
+                <w:sz w:val="20"/>
+                <w:szCs w:val="20"/>
+              </w:rPr>
+              <w:t>{%</w:t>
+            </w:r>
+            <w:proofErr w:type="spellStart"/>
+            <w:r>
+              <w:rPr>
+                <w:rFonts w:ascii="Palatino Linotype" w:hAnsi="Palatino Linotype"/>
+                <w:sz w:val="20"/>
+                <w:szCs w:val="20"/>
+              </w:rPr>
+              <w:t>tc</w:t>
+            </w:r>
+            <w:proofErr w:type="spellEnd"/>
+            <w:r>
+              <w:rPr>
+                <w:rFonts w:ascii="Palatino Linotype" w:hAnsi="Palatino Linotype"/>
+                <w:sz w:val="20"/>
+                <w:szCs w:val="20"/>
+              </w:rPr>
+              <w:t xml:space="preserve"> </w:t>
+            </w:r>
+            <w:proofErr w:type="spellStart"/>
+            <w:r>
+              <w:rPr>
+                <w:rFonts w:ascii="Palatino Linotype" w:hAnsi="Palatino Linotype"/>
+                <w:sz w:val="20"/>
+                <w:szCs w:val="20"/>
+              </w:rPr>
+              <w:t>endfor</w:t>
+            </w:r>
+            <w:proofErr w:type="spellEnd"/>
+            <w:r>
+              <w:rPr>
+                <w:rFonts w:ascii="Palatino Linotype" w:hAnsi="Palatino Linotype"/>
+                <w:sz w:val="20"/>
+                <w:szCs w:val="20"/>
+              </w:rPr>
+              <w:t xml:space="preserve"> %}</w:t>
             </w:r>
           </w:p>
         </w:tc>
       </w:tr>
       <w:tr>
         <w:trPr>
-          <w:cantSplit/>
-          <w:trHeight w:val="251"/>
+          <w:trHeight w:val="256"/>
           <w:jc w:val="center"/>
         </w:trPr>
         <w:tc>
@@ -1272,22 +2186,8 @@
           </w:tcPr>
           <w:p>
             <w:pPr>
-              <w:tabs>
-                <w:tab w:val="left" w:pos="-1080"/>
-                <w:tab w:val="left" w:pos="-720"/>
-                <w:tab w:val="left" w:pos="0"/>
-                <w:tab w:val="left" w:pos="720"/>
-                <w:tab w:val="left" w:pos="1440"/>
-                <w:tab w:val="left" w:pos="2160"/>
-                <w:tab w:val="left" w:pos="2880"/>
-                <w:tab w:val="left" w:pos="3600"/>
-                <w:tab w:val="left" w:pos="4320"/>
-                <w:tab w:val="left" w:pos="4680"/>
-              </w:tabs>
-              <w:rPr>
-                <w:rFonts w:cstheme="minorHAnsi"/>
-                <w:b/>
-                <w:bCs/>
+              <w:rPr>
+                <w:rFonts w:cstheme="minorHAnsi"/>
                 <w:sz w:val="20"/>
                 <w:szCs w:val="20"/>
               </w:rPr>
@@ -1306,22 +2206,10 @@
         </w:tc>
         <w:tc>
           <w:tcPr>
-            <w:tcW w:w="7630" w:type="dxa"/>
+            <w:tcW w:w="3960" w:type="dxa"/>
           </w:tcPr>
           <w:p>
             <w:pPr>
-              <w:tabs>
-                <w:tab w:val="left" w:pos="-1080"/>
-                <w:tab w:val="left" w:pos="-720"/>
-                <w:tab w:val="left" w:pos="0"/>
-                <w:tab w:val="left" w:pos="720"/>
-                <w:tab w:val="left" w:pos="1440"/>
-                <w:tab w:val="left" w:pos="2160"/>
-                <w:tab w:val="left" w:pos="2880"/>
-                <w:tab w:val="left" w:pos="3600"/>
-                <w:tab w:val="left" w:pos="4320"/>
-                <w:tab w:val="left" w:pos="4680"/>
-              </w:tabs>
               <w:rPr>
                 <w:rFonts w:cstheme="minorHAnsi"/>
                 <w:sz w:val="20"/>
@@ -1334,7 +2222,115 @@
                 <w:sz w:val="20"/>
                 <w:szCs w:val="20"/>
               </w:rPr>
-              <w:t>Driving permitted only within time listed{{ other_conditions }}</w:t>
+              <w:t>{%</w:t>
+            </w:r>
+            <w:proofErr w:type="spellStart"/>
+            <w:r>
+              <w:rPr>
+                <w:rFonts w:cstheme="minorHAnsi"/>
+                <w:sz w:val="20"/>
+                <w:szCs w:val="20"/>
+              </w:rPr>
+              <w:t>tc</w:t>
+            </w:r>
+            <w:proofErr w:type="spellEnd"/>
+            <w:r>
+              <w:rPr>
+                <w:rFonts w:cstheme="minorHAnsi"/>
+                <w:sz w:val="20"/>
+                <w:szCs w:val="20"/>
+              </w:rPr>
+              <w:t xml:space="preserve"> for employer in </w:t>
+            </w:r>
+            <w:proofErr w:type="spellStart"/>
+            <w:r>
+              <w:rPr>
+                <w:rFonts w:cstheme="minorHAnsi"/>
+                <w:sz w:val="20"/>
+                <w:szCs w:val="20"/>
+              </w:rPr>
+              <w:t>employer_school_list</w:t>
+            </w:r>
+            <w:proofErr w:type="spellEnd"/>
+            <w:r>
+              <w:rPr>
+                <w:rFonts w:cstheme="minorHAnsi"/>
+                <w:sz w:val="20"/>
+                <w:szCs w:val="20"/>
+              </w:rPr>
+              <w:t xml:space="preserve"> %}</w:t>
+            </w:r>
+          </w:p>
+        </w:tc>
+        <w:tc>
+          <w:tcPr>
+            <w:tcW w:w="1933" w:type="dxa"/>
+          </w:tcPr>
+          <w:p>
+            <w:pPr>
+              <w:rPr>
+                <w:rFonts w:cstheme="minorHAnsi"/>
+                <w:sz w:val="20"/>
+                <w:szCs w:val="20"/>
+              </w:rPr>
+            </w:pPr>
+          </w:p>
+        </w:tc>
+        <w:tc>
+          <w:tcPr>
+            <w:tcW w:w="1667" w:type="dxa"/>
+          </w:tcPr>
+          <w:p>
+            <w:pPr>
+              <w:rPr>
+                <w:rFonts w:cstheme="minorHAnsi"/>
+                <w:sz w:val="20"/>
+                <w:szCs w:val="20"/>
+              </w:rPr>
+            </w:pPr>
+            <w:r>
+              <w:rPr>
+                <w:rFonts w:ascii="Palatino Linotype" w:hAnsi="Palatino Linotype"/>
+                <w:sz w:val="20"/>
+                <w:szCs w:val="20"/>
+              </w:rPr>
+              <w:t>{%</w:t>
+            </w:r>
+            <w:proofErr w:type="spellStart"/>
+            <w:r>
+              <w:rPr>
+                <w:rFonts w:ascii="Palatino Linotype" w:hAnsi="Palatino Linotype"/>
+                <w:sz w:val="20"/>
+                <w:szCs w:val="20"/>
+              </w:rPr>
+              <w:t>tc</w:t>
+            </w:r>
+            <w:proofErr w:type="spellEnd"/>
+            <w:r>
+              <w:rPr>
+                <w:rFonts w:ascii="Palatino Linotype" w:hAnsi="Palatino Linotype"/>
+                <w:sz w:val="20"/>
+                <w:szCs w:val="20"/>
+              </w:rPr>
+              <w:t xml:space="preserve"> </w:t>
+            </w:r>
+            <w:proofErr w:type="spellStart"/>
+            <w:r>
+              <w:rPr>
+                <w:rFonts w:ascii="Palatino Linotype" w:hAnsi="Palatino Linotype"/>
+                <w:sz w:val="20"/>
+                <w:szCs w:val="20"/>
+              </w:rPr>
+              <w:t>endfor</w:t>
+            </w:r>
+            <w:proofErr w:type="spellEnd"/>
+            <w:r>
+              <w:rPr>
+                <w:rFonts w:ascii="Palatino Linotype" w:hAnsi="Palatino Linotype"/>
+                <w:sz w:val="20"/>
+                <w:szCs w:val="20"/>
+              </w:rPr>
+              <w:t xml:space="preserve"> %}</w:t>
             </w:r>
           </w:p>
         </w:tc>
@@ -1411,7 +2407,52 @@
           <w:sz w:val="20"/>
           <w:szCs w:val="20"/>
         </w:rPr>
-        <w:t>{% if (restricted_tags is true) or (ignition_interlock is true) %}</w:t>
+        <w:t>{% if (</w:t>
+      </w:r>
+      <w:proofErr w:type="spellStart"/>
+      <w:r>
+        <w:rPr>
+          <w:rFonts w:cstheme="minorHAnsi"/>
+          <w:sz w:val="20"/>
+          <w:szCs w:val="20"/>
+        </w:rPr>
+        <w:t>restricted_tags</w:t>
+      </w:r>
+      <w:proofErr w:type="spellEnd"/>
+      <w:r>
+        <w:rPr>
+          <w:rFonts w:cstheme="minorHAnsi"/>
+          <w:sz w:val="20"/>
+          <w:szCs w:val="20"/>
+        </w:rPr>
+        <w:t xml:space="preserve"> is true) or (</w:t>
+      </w:r>
+      <w:proofErr w:type="spellStart"/>
+      <w:r>
+        <w:rPr>
+          <w:rFonts w:cstheme="minorHAnsi"/>
+          <w:sz w:val="20"/>
+          <w:szCs w:val="20"/>
+        </w:rPr>
+        <w:t>ignition_interlock</w:t>
+      </w:r>
+      <w:proofErr w:type="spellEnd"/>
+      <w:r>
+        <w:rPr>
+          <w:rFonts w:cstheme="minorHAnsi"/>
+          <w:sz w:val="20"/>
+          <w:szCs w:val="20"/>
+        </w:rPr>
+        <w:t xml:space="preserve"> is true) </w:t>
+      </w:r>
+      <w:proofErr w:type="gramStart"/>
+      <w:r>
+        <w:rPr>
+          <w:rFonts w:cstheme="minorHAnsi"/>
+          <w:sz w:val="20"/>
+          <w:szCs w:val="20"/>
+        </w:rPr>
+        <w:t>%}</w:t>
       </w:r>
       <w:r>
         <w:rPr>
@@ -1421,8 +2462,9 @@
           <w:sz w:val="20"/>
           <w:szCs w:val="20"/>
         </w:rPr>
-        <w:t>DRIVING RESTRICTIONS</w:t>
-      </w:r>
+        <w:t>DRIVING</w:t>
+      </w:r>
+      <w:proofErr w:type="gramEnd"/>
       <w:r>
         <w:rPr>
           <w:rFonts w:cstheme="minorHAnsi"/>
@@ -1431,6 +2473,16 @@
           <w:sz w:val="20"/>
           <w:szCs w:val="20"/>
         </w:rPr>
+        <w:t xml:space="preserve"> RESTRICTIONS</w:t>
+      </w:r>
+      <w:r>
+        <w:rPr>
+          <w:rFonts w:cstheme="minorHAnsi"/>
+          <w:b/>
+          <w:bCs/>
+          <w:sz w:val="20"/>
+          <w:szCs w:val="20"/>
+        </w:rPr>
         <w:t xml:space="preserve">. </w:t>
       </w:r>
       <w:r>
@@ -1479,15 +2531,51 @@
           <w:sz w:val="20"/>
           <w:szCs w:val="20"/>
         </w:rPr>
-        <w:t xml:space="preserve"> employer/supervisor acknowledges notice of this restriction. R.C. 4503.231(B), 4510.43(C).</w:t>
-      </w:r>
-      <w:r>
-        <w:rPr>
-          <w:rFonts w:cstheme="minorHAnsi"/>
-          <w:sz w:val="20"/>
-          <w:szCs w:val="20"/>
-        </w:rPr>
-        <w:t>{% if restricted_tags is true %}</w:t>
+        <w:t xml:space="preserve"> employer/supervisor acknowledges notice of this restriction. R.C. 4503.231(B), 4510.43(C</w:t>
+      </w:r>
+      <w:proofErr w:type="gramStart"/>
+      <w:r>
+        <w:rPr>
+          <w:rFonts w:cstheme="minorHAnsi"/>
+          <w:sz w:val="20"/>
+          <w:szCs w:val="20"/>
+        </w:rPr>
+        <w:t>).</w:t>
+      </w:r>
+      <w:r>
+        <w:rPr>
+          <w:rFonts w:cstheme="minorHAnsi"/>
+          <w:sz w:val="20"/>
+          <w:szCs w:val="20"/>
+        </w:rPr>
+        <w:t>{</w:t>
+      </w:r>
+      <w:proofErr w:type="gramEnd"/>
+      <w:r>
+        <w:rPr>
+          <w:rFonts w:cstheme="minorHAnsi"/>
+          <w:sz w:val="20"/>
+          <w:szCs w:val="20"/>
+        </w:rPr>
+        <w:t xml:space="preserve">% if </w:t>
+      </w:r>
+      <w:proofErr w:type="spellStart"/>
+      <w:r>
+        <w:rPr>
+          <w:rFonts w:cstheme="minorHAnsi"/>
+          <w:sz w:val="20"/>
+          <w:szCs w:val="20"/>
+        </w:rPr>
+        <w:t>restricted_tags</w:t>
+      </w:r>
+      <w:proofErr w:type="spellEnd"/>
+      <w:r>
+        <w:rPr>
+          <w:rFonts w:cstheme="minorHAnsi"/>
+          <w:sz w:val="20"/>
+          <w:szCs w:val="20"/>
+        </w:rPr>
+        <w:t xml:space="preserve"> is true %}</w:t>
       </w:r>
     </w:p>
     <w:p>
@@ -1584,15 +2672,51 @@
           <w:sz w:val="20"/>
           <w:szCs w:val="20"/>
         </w:rPr>
-        <w:t>{% endif %}</w:t>
-      </w:r>
-      <w:r>
-        <w:rPr>
-          <w:rFonts w:cstheme="minorHAnsi"/>
-          <w:sz w:val="20"/>
-          <w:szCs w:val="20"/>
-        </w:rPr>
-        <w:t>{% if ignition_interlock is true %}</w:t>
+        <w:t xml:space="preserve">{% endif </w:t>
+      </w:r>
+      <w:proofErr w:type="gramStart"/>
+      <w:r>
+        <w:rPr>
+          <w:rFonts w:cstheme="minorHAnsi"/>
+          <w:sz w:val="20"/>
+          <w:szCs w:val="20"/>
+        </w:rPr>
+        <w:t>%}</w:t>
+      </w:r>
+      <w:r>
+        <w:rPr>
+          <w:rFonts w:cstheme="minorHAnsi"/>
+          <w:sz w:val="20"/>
+          <w:szCs w:val="20"/>
+        </w:rPr>
+        <w:t>{</w:t>
+      </w:r>
+      <w:proofErr w:type="gramEnd"/>
+      <w:r>
+        <w:rPr>
+          <w:rFonts w:cstheme="minorHAnsi"/>
+          <w:sz w:val="20"/>
+          <w:szCs w:val="20"/>
+        </w:rPr>
+        <w:t xml:space="preserve">% if </w:t>
+      </w:r>
+      <w:proofErr w:type="spellStart"/>
+      <w:r>
+        <w:rPr>
+          <w:rFonts w:cstheme="minorHAnsi"/>
+          <w:sz w:val="20"/>
+          <w:szCs w:val="20"/>
+        </w:rPr>
+        <w:t>ignition_interlock</w:t>
+      </w:r>
+      <w:proofErr w:type="spellEnd"/>
+      <w:r>
+        <w:rPr>
+          <w:rFonts w:cstheme="minorHAnsi"/>
+          <w:sz w:val="20"/>
+          <w:szCs w:val="20"/>
+        </w:rPr>
+        <w:t xml:space="preserve"> is true %}</w:t>
       </w:r>
     </w:p>
     <w:p>
@@ -1920,15 +3044,33 @@
           <w:sz w:val="20"/>
           <w:szCs w:val="20"/>
         </w:rPr>
-        <w:t>{{‘\n’}}</w:t>
-      </w:r>
-      <w:r>
-        <w:rPr>
-          <w:rFonts w:cstheme="minorHAnsi"/>
-          <w:sz w:val="20"/>
-          <w:szCs w:val="20"/>
-        </w:rPr>
-        <w:t>{% endif %}</w:t>
+        <w:t>{{‘\n’</w:t>
+      </w:r>
+      <w:proofErr w:type="gramStart"/>
+      <w:r>
+        <w:rPr>
+          <w:rFonts w:cstheme="minorHAnsi"/>
+          <w:sz w:val="20"/>
+          <w:szCs w:val="20"/>
+        </w:rPr>
+        <w:t>}}</w:t>
+      </w:r>
+      <w:r>
+        <w:rPr>
+          <w:rFonts w:cstheme="minorHAnsi"/>
+          <w:sz w:val="20"/>
+          <w:szCs w:val="20"/>
+        </w:rPr>
+        <w:t>{</w:t>
+      </w:r>
+      <w:proofErr w:type="gramEnd"/>
+      <w:r>
+        <w:rPr>
+          <w:rFonts w:cstheme="minorHAnsi"/>
+          <w:sz w:val="20"/>
+          <w:szCs w:val="20"/>
+        </w:rPr>
+        <w:t>% endif %}</w:t>
       </w:r>
       <w:r>
         <w:rPr>
@@ -1966,13 +3108,59 @@
         </w:rPr>
         <w:t xml:space="preserve"> </w:t>
       </w:r>
-      <w:r>
-        <w:rPr>
-          <w:rFonts w:cstheme="minorHAnsi"/>
-          <w:sz w:val="20"/>
-          <w:szCs w:val="20"/>
-        </w:rPr>
-        <w:t xml:space="preserve">{{ defendant.first_name }} {{ defendant.last_name }} </w:t>
+      <w:proofErr w:type="gramStart"/>
+      <w:r>
+        <w:rPr>
+          <w:rFonts w:cstheme="minorHAnsi"/>
+          <w:sz w:val="20"/>
+          <w:szCs w:val="20"/>
+        </w:rPr>
+        <w:t xml:space="preserve">{{ </w:t>
+      </w:r>
+      <w:proofErr w:type="spellStart"/>
+      <w:r>
+        <w:rPr>
+          <w:rFonts w:cstheme="minorHAnsi"/>
+          <w:sz w:val="20"/>
+          <w:szCs w:val="20"/>
+        </w:rPr>
+        <w:t>defendant</w:t>
+      </w:r>
+      <w:proofErr w:type="gramEnd"/>
+      <w:r>
+        <w:rPr>
+          <w:rFonts w:cstheme="minorHAnsi"/>
+          <w:sz w:val="20"/>
+          <w:szCs w:val="20"/>
+        </w:rPr>
+        <w:t>.first_name</w:t>
+      </w:r>
+      <w:proofErr w:type="spellEnd"/>
+      <w:r>
+        <w:rPr>
+          <w:rFonts w:cstheme="minorHAnsi"/>
+          <w:sz w:val="20"/>
+          <w:szCs w:val="20"/>
+        </w:rPr>
+        <w:t xml:space="preserve"> }} {{ </w:t>
+      </w:r>
+      <w:proofErr w:type="spellStart"/>
+      <w:r>
+        <w:rPr>
+          <w:rFonts w:cstheme="minorHAnsi"/>
+          <w:sz w:val="20"/>
+          <w:szCs w:val="20"/>
+        </w:rPr>
+        <w:t>defendant.last_name</w:t>
+      </w:r>
+      <w:proofErr w:type="spellEnd"/>
+      <w:r>
+        <w:rPr>
+          <w:rFonts w:cstheme="minorHAnsi"/>
+          <w:sz w:val="20"/>
+          <w:szCs w:val="20"/>
+        </w:rPr>
+        <w:t xml:space="preserve"> }} </w:t>
       </w:r>
       <w:r>
         <w:rPr>
@@ -2027,6 +3215,7 @@
           <w:sz w:val="20"/>
           <w:szCs w:val="20"/>
         </w:rPr>
+        <w:lastRenderedPageBreak/>
         <w:t xml:space="preserve">To attend certified 72-hr driver intervention program, Alcoholics Anonymous meeting(s), </w:t>
       </w:r>
       <w:r>
@@ -2105,7 +3294,6 @@
           <w:sz w:val="20"/>
           <w:szCs w:val="20"/>
         </w:rPr>
-        <w:lastRenderedPageBreak/>
         <w:t>For community service. D</w:t>
       </w:r>
       <w:r>
@@ -2685,7 +3873,7 @@
                   <v:imagedata r:id="rId8" o:title=""/>
                   <w10:wrap side="largest" anchorx="margin" anchory="page"/>
                 </v:shape>
-                <o:OLEObject Type="Embed" ProgID="TextArt7.Document" ShapeID="_x0000_s2062" DrawAspect="Content" ObjectID="_1724035055" r:id="rId9">
+                <o:OLEObject Type="Embed" ProgID="TextArt7.Document" ShapeID="_x0000_s2062" DrawAspect="Content" ObjectID="_1724208003" r:id="rId9">
                   <o:FieldCodes>\s \* MERGEFORMAT</o:FieldCodes>
                 </o:OLEObject>
               </w:object>
@@ -3101,14 +4289,68 @@
         <w:sz w:val="16"/>
         <w:szCs w:val="16"/>
       </w:rPr>
-      <w:t>Prepared by {{ judicial_officer.first_name }} {{ judicial_officer.last_name }}</w:t>
+      <w:t xml:space="preserve">Prepared by </w:t>
     </w:r>
+    <w:proofErr w:type="gramStart"/>
     <w:r>
       <w:rPr>
         <w:rFonts w:ascii="Palatino Linotype" w:hAnsi="Palatino Linotype"/>
         <w:sz w:val="16"/>
         <w:szCs w:val="16"/>
       </w:rPr>
+      <w:t xml:space="preserve">{{ </w:t>
+    </w:r>
+    <w:proofErr w:type="spellStart"/>
+    <w:r>
+      <w:rPr>
+        <w:rFonts w:ascii="Palatino Linotype" w:hAnsi="Palatino Linotype"/>
+        <w:sz w:val="16"/>
+        <w:szCs w:val="16"/>
+      </w:rPr>
+      <w:t>judicial</w:t>
+    </w:r>
+    <w:proofErr w:type="gramEnd"/>
+    <w:r>
+      <w:rPr>
+        <w:rFonts w:ascii="Palatino Linotype" w:hAnsi="Palatino Linotype"/>
+        <w:sz w:val="16"/>
+        <w:szCs w:val="16"/>
+      </w:rPr>
+      <w:t>_officer.first_name</w:t>
+    </w:r>
+    <w:proofErr w:type="spellEnd"/>
+    <w:r>
+      <w:rPr>
+        <w:rFonts w:ascii="Palatino Linotype" w:hAnsi="Palatino Linotype"/>
+        <w:sz w:val="16"/>
+        <w:szCs w:val="16"/>
+      </w:rPr>
+      <w:t xml:space="preserve"> }} {{ </w:t>
+    </w:r>
+    <w:proofErr w:type="spellStart"/>
+    <w:r>
+      <w:rPr>
+        <w:rFonts w:ascii="Palatino Linotype" w:hAnsi="Palatino Linotype"/>
+        <w:sz w:val="16"/>
+        <w:szCs w:val="16"/>
+      </w:rPr>
+      <w:t>judicial_officer.last_name</w:t>
+    </w:r>
+    <w:proofErr w:type="spellEnd"/>
+    <w:r>
+      <w:rPr>
+        <w:rFonts w:ascii="Palatino Linotype" w:hAnsi="Palatino Linotype"/>
+        <w:sz w:val="16"/>
+        <w:szCs w:val="16"/>
+      </w:rPr>
+      <w:t xml:space="preserve"> }}</w:t>
+    </w:r>
+    <w:r>
+      <w:rPr>
+        <w:rFonts w:ascii="Palatino Linotype" w:hAnsi="Palatino Linotype"/>
+        <w:sz w:val="16"/>
+        <w:szCs w:val="16"/>
+      </w:rPr>
       <w:tab/>
     </w:r>
     <w:r>
@@ -3117,7 +4359,25 @@
         <w:sz w:val="16"/>
         <w:szCs w:val="16"/>
       </w:rPr>
-      <w:t>Limited Driving Privileges {{ case_number }}</w:t>
+      <w:t xml:space="preserve">Limited Driving Privileges {{ </w:t>
+    </w:r>
+    <w:proofErr w:type="spellStart"/>
+    <w:r>
+      <w:rPr>
+        <w:rFonts w:ascii="Palatino Linotype" w:hAnsi="Palatino Linotype"/>
+        <w:sz w:val="16"/>
+        <w:szCs w:val="16"/>
+      </w:rPr>
+      <w:t>case_number</w:t>
+    </w:r>
+    <w:proofErr w:type="spellEnd"/>
+    <w:r>
+      <w:rPr>
+        <w:rFonts w:ascii="Palatino Linotype" w:hAnsi="Palatino Linotype"/>
+        <w:sz w:val="16"/>
+        <w:szCs w:val="16"/>
+      </w:rPr>
+      <w:t xml:space="preserve"> }}</w:t>
     </w:r>
   </w:p>
 </w:ftr>

</xml_diff>

<commit_message>
All driving privileges features working.
</commit_message>
<xml_diff>
--- a/resources/Templates/Driving_Privileges_Template.docx
+++ b/resources/Templates/Driving_Privileges_Template.docx
@@ -82,43 +82,7 @@
           <w:szCs w:val="20"/>
         </w:rPr>
         <w:tab/>
-        <w:t xml:space="preserve">Case No. </w:t>
-      </w:r>
-      <w:proofErr w:type="gramStart"/>
-      <w:r>
-        <w:rPr>
-          <w:rFonts w:cstheme="minorHAnsi"/>
-          <w:sz w:val="20"/>
-          <w:szCs w:val="20"/>
-        </w:rPr>
-        <w:t xml:space="preserve">{{ </w:t>
-      </w:r>
-      <w:proofErr w:type="spellStart"/>
-      <w:r>
-        <w:rPr>
-          <w:rFonts w:cstheme="minorHAnsi"/>
-          <w:sz w:val="20"/>
-          <w:szCs w:val="20"/>
-        </w:rPr>
-        <w:t>case</w:t>
-      </w:r>
-      <w:proofErr w:type="gramEnd"/>
-      <w:r>
-        <w:rPr>
-          <w:rFonts w:cstheme="minorHAnsi"/>
-          <w:sz w:val="20"/>
-          <w:szCs w:val="20"/>
-        </w:rPr>
-        <w:t>_number</w:t>
-      </w:r>
-      <w:proofErr w:type="spellEnd"/>
-      <w:r>
-        <w:rPr>
-          <w:rFonts w:cstheme="minorHAnsi"/>
-          <w:sz w:val="20"/>
-          <w:szCs w:val="20"/>
-        </w:rPr>
-        <w:t xml:space="preserve"> }}</w:t>
+        <w:t>Case No. {{ case_number }}</w:t>
       </w:r>
     </w:p>
     <w:p>
@@ -151,59 +115,13 @@
           <w:szCs w:val="20"/>
         </w:rPr>
       </w:pPr>
-      <w:proofErr w:type="gramStart"/>
-      <w:r>
-        <w:rPr>
-          <w:rFonts w:cstheme="minorHAnsi"/>
-          <w:sz w:val="20"/>
-          <w:szCs w:val="20"/>
-        </w:rPr>
-        <w:t xml:space="preserve">{{ </w:t>
-      </w:r>
-      <w:proofErr w:type="spellStart"/>
-      <w:r>
-        <w:rPr>
-          <w:rFonts w:cstheme="minorHAnsi"/>
-          <w:sz w:val="20"/>
-          <w:szCs w:val="20"/>
-        </w:rPr>
-        <w:t>defendant</w:t>
-      </w:r>
-      <w:proofErr w:type="gramEnd"/>
-      <w:r>
-        <w:rPr>
-          <w:rFonts w:cstheme="minorHAnsi"/>
-          <w:sz w:val="20"/>
-          <w:szCs w:val="20"/>
-        </w:rPr>
-        <w:t>.first_name</w:t>
-      </w:r>
-      <w:proofErr w:type="spellEnd"/>
-      <w:r>
-        <w:rPr>
-          <w:rFonts w:cstheme="minorHAnsi"/>
-          <w:sz w:val="20"/>
-          <w:szCs w:val="20"/>
-        </w:rPr>
-        <w:t xml:space="preserve"> }} {{ </w:t>
-      </w:r>
-      <w:proofErr w:type="spellStart"/>
-      <w:r>
-        <w:rPr>
-          <w:rFonts w:cstheme="minorHAnsi"/>
-          <w:sz w:val="20"/>
-          <w:szCs w:val="20"/>
-        </w:rPr>
-        <w:t>defendant.last_name</w:t>
-      </w:r>
-      <w:proofErr w:type="spellEnd"/>
-      <w:r>
-        <w:rPr>
-          <w:rFonts w:cstheme="minorHAnsi"/>
-          <w:sz w:val="20"/>
-          <w:szCs w:val="20"/>
-        </w:rPr>
-        <w:t xml:space="preserve"> }}</w:t>
+      <w:r>
+        <w:rPr>
+          <w:rFonts w:cstheme="minorHAnsi"/>
+          <w:sz w:val="20"/>
+          <w:szCs w:val="20"/>
+        </w:rPr>
+        <w:t>{{ defendant.first_name }} {{ defendant.last_name }}</w:t>
       </w:r>
     </w:p>
     <w:p>
@@ -320,41 +238,13 @@
                 <w:szCs w:val="20"/>
               </w:rPr>
             </w:pPr>
-            <w:proofErr w:type="gramStart"/>
-            <w:r>
-              <w:rPr>
-                <w:rFonts w:cstheme="minorHAnsi"/>
-                <w:sz w:val="20"/>
-                <w:szCs w:val="20"/>
-              </w:rPr>
-              <w:t xml:space="preserve">{{ </w:t>
-            </w:r>
-            <w:proofErr w:type="spellStart"/>
-            <w:r>
-              <w:rPr>
-                <w:rFonts w:cstheme="minorHAnsi"/>
-                <w:sz w:val="20"/>
-                <w:szCs w:val="20"/>
-              </w:rPr>
-              <w:t>suspension</w:t>
-            </w:r>
-            <w:proofErr w:type="gramEnd"/>
-            <w:r>
-              <w:rPr>
-                <w:rFonts w:cstheme="minorHAnsi"/>
-                <w:sz w:val="20"/>
-                <w:szCs w:val="20"/>
-              </w:rPr>
-              <w:t>_type</w:t>
-            </w:r>
-            <w:proofErr w:type="spellEnd"/>
-            <w:r>
-              <w:rPr>
-                <w:rFonts w:cstheme="minorHAnsi"/>
-                <w:sz w:val="20"/>
-                <w:szCs w:val="20"/>
-              </w:rPr>
-              <w:t xml:space="preserve"> }}</w:t>
+            <w:r>
+              <w:rPr>
+                <w:rFonts w:cstheme="minorHAnsi"/>
+                <w:sz w:val="20"/>
+                <w:szCs w:val="20"/>
+              </w:rPr>
+              <w:t>{{ suspension_type }}</w:t>
             </w:r>
           </w:p>
         </w:tc>
@@ -432,41 +322,13 @@
                 <w:szCs w:val="20"/>
               </w:rPr>
             </w:pPr>
-            <w:proofErr w:type="gramStart"/>
-            <w:r>
-              <w:rPr>
-                <w:rFonts w:cstheme="minorHAnsi"/>
-                <w:sz w:val="20"/>
-                <w:szCs w:val="20"/>
-              </w:rPr>
-              <w:t xml:space="preserve">{{ </w:t>
-            </w:r>
-            <w:proofErr w:type="spellStart"/>
-            <w:r>
-              <w:rPr>
-                <w:rFonts w:cstheme="minorHAnsi"/>
-                <w:sz w:val="20"/>
-                <w:szCs w:val="20"/>
-              </w:rPr>
-              <w:t>suspension</w:t>
-            </w:r>
-            <w:proofErr w:type="gramEnd"/>
-            <w:r>
-              <w:rPr>
-                <w:rFonts w:cstheme="minorHAnsi"/>
-                <w:sz w:val="20"/>
-                <w:szCs w:val="20"/>
-              </w:rPr>
-              <w:t>_start_date</w:t>
-            </w:r>
-            <w:proofErr w:type="spellEnd"/>
-            <w:r>
-              <w:rPr>
-                <w:rFonts w:cstheme="minorHAnsi"/>
-                <w:sz w:val="20"/>
-                <w:szCs w:val="20"/>
-              </w:rPr>
-              <w:t xml:space="preserve"> }}</w:t>
+            <w:r>
+              <w:rPr>
+                <w:rFonts w:cstheme="minorHAnsi"/>
+                <w:sz w:val="20"/>
+                <w:szCs w:val="20"/>
+              </w:rPr>
+              <w:t>{{ suspension_start_date }}</w:t>
             </w:r>
           </w:p>
         </w:tc>
@@ -540,41 +402,13 @@
                 <w:szCs w:val="20"/>
               </w:rPr>
             </w:pPr>
-            <w:proofErr w:type="gramStart"/>
-            <w:r>
-              <w:rPr>
-                <w:rFonts w:cstheme="minorHAnsi"/>
-                <w:sz w:val="20"/>
-                <w:szCs w:val="20"/>
-              </w:rPr>
-              <w:t xml:space="preserve">{{ </w:t>
-            </w:r>
-            <w:proofErr w:type="spellStart"/>
-            <w:r>
-              <w:rPr>
-                <w:rFonts w:cstheme="minorHAnsi"/>
-                <w:sz w:val="20"/>
-                <w:szCs w:val="20"/>
-              </w:rPr>
-              <w:t>suspension</w:t>
-            </w:r>
-            <w:proofErr w:type="gramEnd"/>
-            <w:r>
-              <w:rPr>
-                <w:rFonts w:cstheme="minorHAnsi"/>
-                <w:sz w:val="20"/>
-                <w:szCs w:val="20"/>
-              </w:rPr>
-              <w:t>_end_date</w:t>
-            </w:r>
-            <w:proofErr w:type="spellEnd"/>
-            <w:r>
-              <w:rPr>
-                <w:rFonts w:cstheme="minorHAnsi"/>
-                <w:sz w:val="20"/>
-                <w:szCs w:val="20"/>
-              </w:rPr>
-              <w:t xml:space="preserve"> }}</w:t>
+            <w:r>
+              <w:rPr>
+                <w:rFonts w:cstheme="minorHAnsi"/>
+                <w:sz w:val="20"/>
+                <w:szCs w:val="20"/>
+              </w:rPr>
+              <w:t>{{ suspension_end_date }}</w:t>
             </w:r>
           </w:p>
         </w:tc>
@@ -650,59 +484,13 @@
                 <w:szCs w:val="20"/>
               </w:rPr>
             </w:pPr>
-            <w:proofErr w:type="gramStart"/>
-            <w:r>
-              <w:rPr>
-                <w:rFonts w:cstheme="minorHAnsi"/>
-                <w:sz w:val="20"/>
-                <w:szCs w:val="20"/>
-              </w:rPr>
-              <w:t xml:space="preserve">{{ </w:t>
-            </w:r>
-            <w:proofErr w:type="spellStart"/>
-            <w:r>
-              <w:rPr>
-                <w:rFonts w:cstheme="minorHAnsi"/>
-                <w:sz w:val="20"/>
-                <w:szCs w:val="20"/>
-              </w:rPr>
-              <w:t>defendant</w:t>
-            </w:r>
-            <w:proofErr w:type="gramEnd"/>
-            <w:r>
-              <w:rPr>
-                <w:rFonts w:cstheme="minorHAnsi"/>
-                <w:sz w:val="20"/>
-                <w:szCs w:val="20"/>
-              </w:rPr>
-              <w:t>.first_name</w:t>
-            </w:r>
-            <w:proofErr w:type="spellEnd"/>
-            <w:r>
-              <w:rPr>
-                <w:rFonts w:cstheme="minorHAnsi"/>
-                <w:sz w:val="20"/>
-                <w:szCs w:val="20"/>
-              </w:rPr>
-              <w:t xml:space="preserve"> }} {{ </w:t>
-            </w:r>
-            <w:proofErr w:type="spellStart"/>
-            <w:r>
-              <w:rPr>
-                <w:rFonts w:cstheme="minorHAnsi"/>
-                <w:sz w:val="20"/>
-                <w:szCs w:val="20"/>
-              </w:rPr>
-              <w:t>defendant.last_name</w:t>
-            </w:r>
-            <w:proofErr w:type="spellEnd"/>
-            <w:r>
-              <w:rPr>
-                <w:rFonts w:cstheme="minorHAnsi"/>
-                <w:sz w:val="20"/>
-                <w:szCs w:val="20"/>
-              </w:rPr>
-              <w:t xml:space="preserve"> }}</w:t>
+            <w:r>
+              <w:rPr>
+                <w:rFonts w:cstheme="minorHAnsi"/>
+                <w:sz w:val="20"/>
+                <w:szCs w:val="20"/>
+              </w:rPr>
+              <w:t>{{ defendant.first_name }} {{ defendant.last_name }}</w:t>
             </w:r>
           </w:p>
         </w:tc>
@@ -766,41 +554,13 @@
                 <w:szCs w:val="20"/>
               </w:rPr>
             </w:pPr>
-            <w:proofErr w:type="gramStart"/>
-            <w:r>
-              <w:rPr>
-                <w:rFonts w:cstheme="minorHAnsi"/>
-                <w:sz w:val="20"/>
-                <w:szCs w:val="20"/>
-              </w:rPr>
-              <w:t xml:space="preserve">{{ </w:t>
-            </w:r>
-            <w:proofErr w:type="spellStart"/>
-            <w:r>
-              <w:rPr>
-                <w:rFonts w:cstheme="minorHAnsi"/>
-                <w:sz w:val="20"/>
-                <w:szCs w:val="20"/>
-              </w:rPr>
-              <w:t>defendant</w:t>
-            </w:r>
-            <w:proofErr w:type="gramEnd"/>
-            <w:r>
-              <w:rPr>
-                <w:rFonts w:cstheme="minorHAnsi"/>
-                <w:sz w:val="20"/>
-                <w:szCs w:val="20"/>
-              </w:rPr>
-              <w:t>.birth_date</w:t>
-            </w:r>
-            <w:proofErr w:type="spellEnd"/>
-            <w:r>
-              <w:rPr>
-                <w:rFonts w:cstheme="minorHAnsi"/>
-                <w:sz w:val="20"/>
-                <w:szCs w:val="20"/>
-              </w:rPr>
-              <w:t xml:space="preserve"> }}</w:t>
+            <w:r>
+              <w:rPr>
+                <w:rFonts w:cstheme="minorHAnsi"/>
+                <w:sz w:val="20"/>
+                <w:szCs w:val="20"/>
+              </w:rPr>
+              <w:t>{{ defendant.birth_date }}</w:t>
             </w:r>
           </w:p>
         </w:tc>
@@ -876,95 +636,13 @@
                 <w:szCs w:val="20"/>
               </w:rPr>
             </w:pPr>
-            <w:proofErr w:type="gramStart"/>
-            <w:r>
-              <w:rPr>
-                <w:rFonts w:cstheme="minorHAnsi"/>
-                <w:sz w:val="20"/>
-                <w:szCs w:val="20"/>
-              </w:rPr>
-              <w:t xml:space="preserve">{{ </w:t>
-            </w:r>
-            <w:proofErr w:type="spellStart"/>
-            <w:r>
-              <w:rPr>
-                <w:rFonts w:cstheme="minorHAnsi"/>
-                <w:sz w:val="20"/>
-                <w:szCs w:val="20"/>
-              </w:rPr>
-              <w:t>defendant</w:t>
-            </w:r>
-            <w:proofErr w:type="gramEnd"/>
-            <w:r>
-              <w:rPr>
-                <w:rFonts w:cstheme="minorHAnsi"/>
-                <w:sz w:val="20"/>
-                <w:szCs w:val="20"/>
-              </w:rPr>
-              <w:t>.address</w:t>
-            </w:r>
-            <w:proofErr w:type="spellEnd"/>
-            <w:r>
-              <w:rPr>
-                <w:rFonts w:cstheme="minorHAnsi"/>
-                <w:sz w:val="20"/>
-                <w:szCs w:val="20"/>
-              </w:rPr>
-              <w:t xml:space="preserve"> }}, {{ </w:t>
-            </w:r>
-            <w:proofErr w:type="spellStart"/>
-            <w:r>
-              <w:rPr>
-                <w:rFonts w:cstheme="minorHAnsi"/>
-                <w:sz w:val="20"/>
-                <w:szCs w:val="20"/>
-              </w:rPr>
-              <w:t>defendant.city</w:t>
-            </w:r>
-            <w:proofErr w:type="spellEnd"/>
-            <w:r>
-              <w:rPr>
-                <w:rFonts w:cstheme="minorHAnsi"/>
-                <w:sz w:val="20"/>
-                <w:szCs w:val="20"/>
-              </w:rPr>
-              <w:t xml:space="preserve"> }}, {{ </w:t>
-            </w:r>
-            <w:proofErr w:type="spellStart"/>
-            <w:r>
-              <w:rPr>
-                <w:rFonts w:cstheme="minorHAnsi"/>
-                <w:sz w:val="20"/>
-                <w:szCs w:val="20"/>
-              </w:rPr>
-              <w:t>defendant.state</w:t>
-            </w:r>
-            <w:proofErr w:type="spellEnd"/>
-            <w:r>
-              <w:rPr>
-                <w:rFonts w:cstheme="minorHAnsi"/>
-                <w:sz w:val="20"/>
-                <w:szCs w:val="20"/>
-              </w:rPr>
-              <w:t xml:space="preserve"> }} {{ </w:t>
-            </w:r>
-            <w:proofErr w:type="spellStart"/>
-            <w:r>
-              <w:rPr>
-                <w:rFonts w:cstheme="minorHAnsi"/>
-                <w:sz w:val="20"/>
-                <w:szCs w:val="20"/>
-              </w:rPr>
-              <w:t>defendant.zipcode</w:t>
-            </w:r>
-            <w:proofErr w:type="spellEnd"/>
-            <w:r>
-              <w:rPr>
-                <w:rFonts w:cstheme="minorHAnsi"/>
-                <w:sz w:val="20"/>
-                <w:szCs w:val="20"/>
-              </w:rPr>
-              <w:t xml:space="preserve"> }}</w:t>
+            <w:r>
+              <w:rPr>
+                <w:rFonts w:cstheme="minorHAnsi"/>
+                <w:sz w:val="20"/>
+                <w:szCs w:val="20"/>
+              </w:rPr>
+              <w:t>{{ defendant.address }}, {{ defendant.city }}, {{ defendant.state }} {{ defendant.zipcode }}</w:t>
             </w:r>
           </w:p>
         </w:tc>
@@ -1028,41 +706,13 @@
                 <w:szCs w:val="20"/>
               </w:rPr>
             </w:pPr>
-            <w:proofErr w:type="gramStart"/>
-            <w:r>
-              <w:rPr>
-                <w:rFonts w:cstheme="minorHAnsi"/>
-                <w:sz w:val="20"/>
-                <w:szCs w:val="20"/>
-              </w:rPr>
-              <w:t xml:space="preserve">{{ </w:t>
-            </w:r>
-            <w:proofErr w:type="spellStart"/>
-            <w:r>
-              <w:rPr>
-                <w:rFonts w:cstheme="minorHAnsi"/>
-                <w:sz w:val="20"/>
-                <w:szCs w:val="20"/>
-              </w:rPr>
-              <w:t>defendant</w:t>
-            </w:r>
-            <w:proofErr w:type="gramEnd"/>
-            <w:r>
-              <w:rPr>
-                <w:rFonts w:cstheme="minorHAnsi"/>
-                <w:sz w:val="20"/>
-                <w:szCs w:val="20"/>
-              </w:rPr>
-              <w:t>.license_number</w:t>
-            </w:r>
-            <w:proofErr w:type="spellEnd"/>
-            <w:r>
-              <w:rPr>
-                <w:rFonts w:cstheme="minorHAnsi"/>
-                <w:sz w:val="20"/>
-                <w:szCs w:val="20"/>
-              </w:rPr>
-              <w:t xml:space="preserve"> }}</w:t>
+            <w:r>
+              <w:rPr>
+                <w:rFonts w:cstheme="minorHAnsi"/>
+                <w:sz w:val="20"/>
+                <w:szCs w:val="20"/>
+              </w:rPr>
+              <w:t>{{ defendant.license_number }}</w:t>
             </w:r>
           </w:p>
         </w:tc>
@@ -1109,41 +759,13 @@
         </w:rPr>
         <w:t xml:space="preserve"> </w:t>
       </w:r>
-      <w:proofErr w:type="gramStart"/>
-      <w:r>
-        <w:rPr>
-          <w:rFonts w:cstheme="minorHAnsi"/>
-          <w:sz w:val="20"/>
-          <w:szCs w:val="20"/>
-        </w:rPr>
-        <w:t xml:space="preserve">{{ </w:t>
-      </w:r>
-      <w:proofErr w:type="spellStart"/>
-      <w:r>
-        <w:rPr>
-          <w:rFonts w:cstheme="minorHAnsi"/>
-          <w:sz w:val="20"/>
-          <w:szCs w:val="20"/>
-        </w:rPr>
-        <w:t>plea</w:t>
-      </w:r>
-      <w:proofErr w:type="gramEnd"/>
-      <w:r>
-        <w:rPr>
-          <w:rFonts w:cstheme="minorHAnsi"/>
-          <w:sz w:val="20"/>
-          <w:szCs w:val="20"/>
-        </w:rPr>
-        <w:t>_trial_date</w:t>
-      </w:r>
-      <w:proofErr w:type="spellEnd"/>
-      <w:r>
-        <w:rPr>
-          <w:rFonts w:cstheme="minorHAnsi"/>
-          <w:sz w:val="20"/>
-          <w:szCs w:val="20"/>
-        </w:rPr>
-        <w:t xml:space="preserve"> }}</w:t>
+      <w:r>
+        <w:rPr>
+          <w:rFonts w:cstheme="minorHAnsi"/>
+          <w:sz w:val="20"/>
+          <w:szCs w:val="20"/>
+        </w:rPr>
+        <w:t>{{ plea_trial_date }}</w:t>
       </w:r>
       <w:r>
         <w:rPr>
@@ -1167,43 +789,7 @@
           <w:sz w:val="20"/>
           <w:szCs w:val="20"/>
         </w:rPr>
-        <w:t xml:space="preserve">for {{ </w:t>
-      </w:r>
-      <w:proofErr w:type="spellStart"/>
-      <w:r>
-        <w:rPr>
-          <w:rFonts w:cstheme="minorHAnsi"/>
-          <w:sz w:val="20"/>
-          <w:szCs w:val="20"/>
-        </w:rPr>
-        <w:t>defendant.first_name</w:t>
-      </w:r>
-      <w:proofErr w:type="spellEnd"/>
-      <w:r>
-        <w:rPr>
-          <w:rFonts w:cstheme="minorHAnsi"/>
-          <w:sz w:val="20"/>
-          <w:szCs w:val="20"/>
-        </w:rPr>
-        <w:t xml:space="preserve"> }} {{ </w:t>
-      </w:r>
-      <w:proofErr w:type="spellStart"/>
-      <w:r>
-        <w:rPr>
-          <w:rFonts w:cstheme="minorHAnsi"/>
-          <w:sz w:val="20"/>
-          <w:szCs w:val="20"/>
-        </w:rPr>
-        <w:t>defendant.last_name</w:t>
-      </w:r>
-      <w:proofErr w:type="spellEnd"/>
-      <w:r>
-        <w:rPr>
-          <w:rFonts w:cstheme="minorHAnsi"/>
-          <w:sz w:val="20"/>
-          <w:szCs w:val="20"/>
-        </w:rPr>
-        <w:t xml:space="preserve"> }} </w:t>
+        <w:t xml:space="preserve">for {{ defendant.first_name }} {{ defendant.last_name }} </w:t>
       </w:r>
       <w:r>
         <w:rPr>
@@ -1272,10 +858,10 @@
         <w:tblLook w:val="04A0" w:firstRow="1" w:lastRow="0" w:firstColumn="1" w:lastColumn="0" w:noHBand="0" w:noVBand="1"/>
       </w:tblPr>
       <w:tblGrid>
-        <w:gridCol w:w="2515"/>
-        <w:gridCol w:w="3960"/>
-        <w:gridCol w:w="1933"/>
-        <w:gridCol w:w="1667"/>
+        <w:gridCol w:w="2355"/>
+        <w:gridCol w:w="3723"/>
+        <w:gridCol w:w="2437"/>
+        <w:gridCol w:w="1560"/>
       </w:tblGrid>
       <w:tr>
         <w:trPr>
@@ -1324,43 +910,7 @@
                 <w:sz w:val="20"/>
                 <w:szCs w:val="20"/>
               </w:rPr>
-              <w:t>{%</w:t>
-            </w:r>
-            <w:proofErr w:type="spellStart"/>
-            <w:r>
-              <w:rPr>
-                <w:rFonts w:cstheme="minorHAnsi"/>
-                <w:sz w:val="20"/>
-                <w:szCs w:val="20"/>
-              </w:rPr>
-              <w:t>tc</w:t>
-            </w:r>
-            <w:proofErr w:type="spellEnd"/>
-            <w:r>
-              <w:rPr>
-                <w:rFonts w:cstheme="minorHAnsi"/>
-                <w:sz w:val="20"/>
-                <w:szCs w:val="20"/>
-              </w:rPr>
-              <w:t xml:space="preserve"> for employer in </w:t>
-            </w:r>
-            <w:proofErr w:type="spellStart"/>
-            <w:r>
-              <w:rPr>
-                <w:rFonts w:cstheme="minorHAnsi"/>
-                <w:sz w:val="20"/>
-                <w:szCs w:val="20"/>
-              </w:rPr>
-              <w:t>employer_school_list</w:t>
-            </w:r>
-            <w:proofErr w:type="spellEnd"/>
-            <w:r>
-              <w:rPr>
-                <w:rFonts w:cstheme="minorHAnsi"/>
-                <w:sz w:val="20"/>
-                <w:szCs w:val="20"/>
-              </w:rPr>
-              <w:t xml:space="preserve"> %}</w:t>
+              <w:t>{%tc for employer in employer_school_list %}</w:t>
             </w:r>
           </w:p>
         </w:tc>
@@ -1376,7 +926,6 @@
                 <w:szCs w:val="20"/>
               </w:rPr>
             </w:pPr>
-            <w:proofErr w:type="gramStart"/>
             <w:r>
               <w:rPr>
                 <w:rFonts w:cstheme="minorHAnsi"/>
@@ -1385,32 +934,21 @@
               </w:rPr>
               <w:t xml:space="preserve">{{ </w:t>
             </w:r>
-            <w:proofErr w:type="spellStart"/>
-            <w:r>
-              <w:rPr>
-                <w:rFonts w:cstheme="minorHAnsi"/>
-                <w:sz w:val="20"/>
-                <w:szCs w:val="20"/>
-              </w:rPr>
-              <w:t>privileges</w:t>
-            </w:r>
-            <w:proofErr w:type="gramEnd"/>
-            <w:r>
-              <w:rPr>
-                <w:rFonts w:cstheme="minorHAnsi"/>
-                <w:sz w:val="20"/>
-                <w:szCs w:val="20"/>
-              </w:rPr>
-              <w:t>_type</w:t>
-            </w:r>
-            <w:proofErr w:type="spellEnd"/>
-            <w:r>
-              <w:rPr>
-                <w:rFonts w:cstheme="minorHAnsi"/>
-                <w:sz w:val="20"/>
-                <w:szCs w:val="20"/>
-              </w:rPr>
-              <w:t xml:space="preserve"> }}</w:t>
+            <w:r>
+              <w:rPr>
+                <w:rFonts w:cstheme="minorHAnsi"/>
+                <w:sz w:val="20"/>
+                <w:szCs w:val="20"/>
+              </w:rPr>
+              <w:t>employer.</w:t>
+            </w:r>
+            <w:r>
+              <w:rPr>
+                <w:rFonts w:cstheme="minorHAnsi"/>
+                <w:sz w:val="20"/>
+                <w:szCs w:val="20"/>
+              </w:rPr>
+              <w:t>privileges_type }}</w:t>
             </w:r>
           </w:p>
         </w:tc>
@@ -1428,47 +966,11 @@
             </w:pPr>
             <w:r>
               <w:rPr>
-                <w:rFonts w:ascii="Palatino Linotype" w:hAnsi="Palatino Linotype"/>
-                <w:sz w:val="20"/>
-                <w:szCs w:val="20"/>
-              </w:rPr>
-              <w:t>{%</w:t>
-            </w:r>
-            <w:proofErr w:type="spellStart"/>
-            <w:r>
-              <w:rPr>
-                <w:rFonts w:ascii="Palatino Linotype" w:hAnsi="Palatino Linotype"/>
-                <w:sz w:val="20"/>
-                <w:szCs w:val="20"/>
-              </w:rPr>
-              <w:t>tc</w:t>
-            </w:r>
-            <w:proofErr w:type="spellEnd"/>
-            <w:r>
-              <w:rPr>
-                <w:rFonts w:ascii="Palatino Linotype" w:hAnsi="Palatino Linotype"/>
-                <w:sz w:val="20"/>
-                <w:szCs w:val="20"/>
-              </w:rPr>
-              <w:t xml:space="preserve"> </w:t>
-            </w:r>
-            <w:proofErr w:type="spellStart"/>
-            <w:r>
-              <w:rPr>
-                <w:rFonts w:ascii="Palatino Linotype" w:hAnsi="Palatino Linotype"/>
-                <w:sz w:val="20"/>
-                <w:szCs w:val="20"/>
-              </w:rPr>
-              <w:t>endfor</w:t>
-            </w:r>
-            <w:proofErr w:type="spellEnd"/>
-            <w:r>
-              <w:rPr>
-                <w:rFonts w:ascii="Palatino Linotype" w:hAnsi="Palatino Linotype"/>
-                <w:sz w:val="20"/>
-                <w:szCs w:val="20"/>
-              </w:rPr>
-              <w:t xml:space="preserve"> %}</w:t>
+                <w:rFonts w:cstheme="minorHAnsi"/>
+                <w:sz w:val="20"/>
+                <w:szCs w:val="20"/>
+              </w:rPr>
+              <w:t>{%tc endfor %}</w:t>
             </w:r>
           </w:p>
         </w:tc>
@@ -1520,43 +1022,7 @@
                 <w:sz w:val="20"/>
                 <w:szCs w:val="20"/>
               </w:rPr>
-              <w:t>{%</w:t>
-            </w:r>
-            <w:proofErr w:type="spellStart"/>
-            <w:r>
-              <w:rPr>
-                <w:rFonts w:cstheme="minorHAnsi"/>
-                <w:sz w:val="20"/>
-                <w:szCs w:val="20"/>
-              </w:rPr>
-              <w:t>tc</w:t>
-            </w:r>
-            <w:proofErr w:type="spellEnd"/>
-            <w:r>
-              <w:rPr>
-                <w:rFonts w:cstheme="minorHAnsi"/>
-                <w:sz w:val="20"/>
-                <w:szCs w:val="20"/>
-              </w:rPr>
-              <w:t xml:space="preserve"> for employer in </w:t>
-            </w:r>
-            <w:proofErr w:type="spellStart"/>
-            <w:r>
-              <w:rPr>
-                <w:rFonts w:cstheme="minorHAnsi"/>
-                <w:sz w:val="20"/>
-                <w:szCs w:val="20"/>
-              </w:rPr>
-              <w:t>employer_school_list</w:t>
-            </w:r>
-            <w:proofErr w:type="spellEnd"/>
-            <w:r>
-              <w:rPr>
-                <w:rFonts w:cstheme="minorHAnsi"/>
-                <w:sz w:val="20"/>
-                <w:szCs w:val="20"/>
-              </w:rPr>
-              <w:t xml:space="preserve"> %}</w:t>
+              <w:t>{%tc for employer in employer_school_list %}</w:t>
             </w:r>
           </w:p>
         </w:tc>
@@ -1572,31 +1038,13 @@
                 <w:szCs w:val="20"/>
               </w:rPr>
             </w:pPr>
-            <w:proofErr w:type="gramStart"/>
-            <w:r>
-              <w:rPr>
-                <w:rFonts w:cstheme="minorHAnsi"/>
-                <w:sz w:val="20"/>
-                <w:szCs w:val="20"/>
-              </w:rPr>
-              <w:t xml:space="preserve">{{ </w:t>
-            </w:r>
-            <w:r>
-              <w:rPr>
-                <w:rFonts w:cstheme="minorHAnsi"/>
-                <w:sz w:val="20"/>
-                <w:szCs w:val="20"/>
-              </w:rPr>
-              <w:t>employer.name</w:t>
-            </w:r>
-            <w:proofErr w:type="gramEnd"/>
-            <w:r>
-              <w:rPr>
-                <w:rFonts w:cstheme="minorHAnsi"/>
-                <w:sz w:val="20"/>
-                <w:szCs w:val="20"/>
-              </w:rPr>
-              <w:t xml:space="preserve"> }}</w:t>
+            <w:r>
+              <w:rPr>
+                <w:rFonts w:cstheme="minorHAnsi"/>
+                <w:sz w:val="20"/>
+                <w:szCs w:val="20"/>
+              </w:rPr>
+              <w:t>{{ employer.name }}</w:t>
             </w:r>
           </w:p>
         </w:tc>
@@ -1614,47 +1062,11 @@
             </w:pPr>
             <w:r>
               <w:rPr>
-                <w:rFonts w:ascii="Palatino Linotype" w:hAnsi="Palatino Linotype"/>
-                <w:sz w:val="20"/>
-                <w:szCs w:val="20"/>
-              </w:rPr>
-              <w:t>{%</w:t>
-            </w:r>
-            <w:proofErr w:type="spellStart"/>
-            <w:r>
-              <w:rPr>
-                <w:rFonts w:ascii="Palatino Linotype" w:hAnsi="Palatino Linotype"/>
-                <w:sz w:val="20"/>
-                <w:szCs w:val="20"/>
-              </w:rPr>
-              <w:t>tc</w:t>
-            </w:r>
-            <w:proofErr w:type="spellEnd"/>
-            <w:r>
-              <w:rPr>
-                <w:rFonts w:ascii="Palatino Linotype" w:hAnsi="Palatino Linotype"/>
-                <w:sz w:val="20"/>
-                <w:szCs w:val="20"/>
-              </w:rPr>
-              <w:t xml:space="preserve"> </w:t>
-            </w:r>
-            <w:proofErr w:type="spellStart"/>
-            <w:r>
-              <w:rPr>
-                <w:rFonts w:ascii="Palatino Linotype" w:hAnsi="Palatino Linotype"/>
-                <w:sz w:val="20"/>
-                <w:szCs w:val="20"/>
-              </w:rPr>
-              <w:t>endfor</w:t>
-            </w:r>
-            <w:proofErr w:type="spellEnd"/>
-            <w:r>
-              <w:rPr>
-                <w:rFonts w:ascii="Palatino Linotype" w:hAnsi="Palatino Linotype"/>
-                <w:sz w:val="20"/>
-                <w:szCs w:val="20"/>
-              </w:rPr>
-              <w:t xml:space="preserve"> %}</w:t>
+                <w:rFonts w:cstheme="minorHAnsi"/>
+                <w:sz w:val="20"/>
+                <w:szCs w:val="20"/>
+              </w:rPr>
+              <w:t>{%tc endfor %}</w:t>
             </w:r>
           </w:p>
         </w:tc>
@@ -1706,43 +1118,7 @@
                 <w:sz w:val="20"/>
                 <w:szCs w:val="20"/>
               </w:rPr>
-              <w:t>{%</w:t>
-            </w:r>
-            <w:proofErr w:type="spellStart"/>
-            <w:r>
-              <w:rPr>
-                <w:rFonts w:cstheme="minorHAnsi"/>
-                <w:sz w:val="20"/>
-                <w:szCs w:val="20"/>
-              </w:rPr>
-              <w:t>tc</w:t>
-            </w:r>
-            <w:proofErr w:type="spellEnd"/>
-            <w:r>
-              <w:rPr>
-                <w:rFonts w:cstheme="minorHAnsi"/>
-                <w:sz w:val="20"/>
-                <w:szCs w:val="20"/>
-              </w:rPr>
-              <w:t xml:space="preserve"> for employer in </w:t>
-            </w:r>
-            <w:proofErr w:type="spellStart"/>
-            <w:r>
-              <w:rPr>
-                <w:rFonts w:cstheme="minorHAnsi"/>
-                <w:sz w:val="20"/>
-                <w:szCs w:val="20"/>
-              </w:rPr>
-              <w:t>employer_school_list</w:t>
-            </w:r>
-            <w:proofErr w:type="spellEnd"/>
-            <w:r>
-              <w:rPr>
-                <w:rFonts w:cstheme="minorHAnsi"/>
-                <w:sz w:val="20"/>
-                <w:szCs w:val="20"/>
-              </w:rPr>
-              <w:t xml:space="preserve"> %}</w:t>
+              <w:t>{%tc for employer in employer_school_list %}</w:t>
             </w:r>
           </w:p>
         </w:tc>
@@ -1758,41 +1134,13 @@
                 <w:szCs w:val="20"/>
               </w:rPr>
             </w:pPr>
-            <w:proofErr w:type="gramStart"/>
-            <w:r>
-              <w:rPr>
-                <w:rFonts w:cstheme="minorHAnsi"/>
-                <w:sz w:val="20"/>
-                <w:szCs w:val="20"/>
-              </w:rPr>
-              <w:t xml:space="preserve">{{ </w:t>
-            </w:r>
-            <w:proofErr w:type="spellStart"/>
-            <w:r>
-              <w:rPr>
-                <w:rFonts w:cstheme="minorHAnsi"/>
-                <w:sz w:val="20"/>
-                <w:szCs w:val="20"/>
-              </w:rPr>
-              <w:t>employer</w:t>
-            </w:r>
-            <w:proofErr w:type="gramEnd"/>
-            <w:r>
-              <w:rPr>
-                <w:rFonts w:cstheme="minorHAnsi"/>
-                <w:sz w:val="20"/>
-                <w:szCs w:val="20"/>
-              </w:rPr>
-              <w:t>.address</w:t>
-            </w:r>
-            <w:proofErr w:type="spellEnd"/>
-            <w:r>
-              <w:rPr>
-                <w:rFonts w:cstheme="minorHAnsi"/>
-                <w:sz w:val="20"/>
-                <w:szCs w:val="20"/>
-              </w:rPr>
-              <w:t xml:space="preserve"> }}</w:t>
+            <w:r>
+              <w:rPr>
+                <w:rFonts w:cstheme="minorHAnsi"/>
+                <w:sz w:val="20"/>
+                <w:szCs w:val="20"/>
+              </w:rPr>
+              <w:t>{{ employer.address }}</w:t>
             </w:r>
           </w:p>
         </w:tc>
@@ -1810,47 +1158,11 @@
             </w:pPr>
             <w:r>
               <w:rPr>
-                <w:rFonts w:ascii="Palatino Linotype" w:hAnsi="Palatino Linotype"/>
-                <w:sz w:val="20"/>
-                <w:szCs w:val="20"/>
-              </w:rPr>
-              <w:t>{%</w:t>
-            </w:r>
-            <w:proofErr w:type="spellStart"/>
-            <w:r>
-              <w:rPr>
-                <w:rFonts w:ascii="Palatino Linotype" w:hAnsi="Palatino Linotype"/>
-                <w:sz w:val="20"/>
-                <w:szCs w:val="20"/>
-              </w:rPr>
-              <w:t>tc</w:t>
-            </w:r>
-            <w:proofErr w:type="spellEnd"/>
-            <w:r>
-              <w:rPr>
-                <w:rFonts w:ascii="Palatino Linotype" w:hAnsi="Palatino Linotype"/>
-                <w:sz w:val="20"/>
-                <w:szCs w:val="20"/>
-              </w:rPr>
-              <w:t xml:space="preserve"> </w:t>
-            </w:r>
-            <w:proofErr w:type="spellStart"/>
-            <w:r>
-              <w:rPr>
-                <w:rFonts w:ascii="Palatino Linotype" w:hAnsi="Palatino Linotype"/>
-                <w:sz w:val="20"/>
-                <w:szCs w:val="20"/>
-              </w:rPr>
-              <w:t>endfor</w:t>
-            </w:r>
-            <w:proofErr w:type="spellEnd"/>
-            <w:r>
-              <w:rPr>
-                <w:rFonts w:ascii="Palatino Linotype" w:hAnsi="Palatino Linotype"/>
-                <w:sz w:val="20"/>
-                <w:szCs w:val="20"/>
-              </w:rPr>
-              <w:t xml:space="preserve"> %}</w:t>
+                <w:rFonts w:cstheme="minorHAnsi"/>
+                <w:sz w:val="20"/>
+                <w:szCs w:val="20"/>
+              </w:rPr>
+              <w:t>{%tc endfor %}</w:t>
             </w:r>
           </w:p>
         </w:tc>
@@ -1902,43 +1214,7 @@
                 <w:sz w:val="20"/>
                 <w:szCs w:val="20"/>
               </w:rPr>
-              <w:t>{%</w:t>
-            </w:r>
-            <w:proofErr w:type="spellStart"/>
-            <w:r>
-              <w:rPr>
-                <w:rFonts w:cstheme="minorHAnsi"/>
-                <w:sz w:val="20"/>
-                <w:szCs w:val="20"/>
-              </w:rPr>
-              <w:t>tc</w:t>
-            </w:r>
-            <w:proofErr w:type="spellEnd"/>
-            <w:r>
-              <w:rPr>
-                <w:rFonts w:cstheme="minorHAnsi"/>
-                <w:sz w:val="20"/>
-                <w:szCs w:val="20"/>
-              </w:rPr>
-              <w:t xml:space="preserve"> for employer in </w:t>
-            </w:r>
-            <w:proofErr w:type="spellStart"/>
-            <w:r>
-              <w:rPr>
-                <w:rFonts w:cstheme="minorHAnsi"/>
-                <w:sz w:val="20"/>
-                <w:szCs w:val="20"/>
-              </w:rPr>
-              <w:t>employer_school_list</w:t>
-            </w:r>
-            <w:proofErr w:type="spellEnd"/>
-            <w:r>
-              <w:rPr>
-                <w:rFonts w:cstheme="minorHAnsi"/>
-                <w:sz w:val="20"/>
-                <w:szCs w:val="20"/>
-              </w:rPr>
-              <w:t xml:space="preserve"> %}</w:t>
+              <w:t>{%tc for employer in employer_school_list %}</w:t>
             </w:r>
           </w:p>
         </w:tc>
@@ -1954,6 +1230,14 @@
                 <w:szCs w:val="20"/>
               </w:rPr>
             </w:pPr>
+            <w:r>
+              <w:rPr>
+                <w:rFonts w:cstheme="minorHAnsi"/>
+                <w:sz w:val="20"/>
+                <w:szCs w:val="20"/>
+              </w:rPr>
+              <w:t>{{ employer.driving_days }}</w:t>
+            </w:r>
           </w:p>
         </w:tc>
         <w:tc>
@@ -1970,47 +1254,11 @@
             </w:pPr>
             <w:r>
               <w:rPr>
-                <w:rFonts w:ascii="Palatino Linotype" w:hAnsi="Palatino Linotype"/>
-                <w:sz w:val="20"/>
-                <w:szCs w:val="20"/>
-              </w:rPr>
-              <w:t>{%</w:t>
-            </w:r>
-            <w:proofErr w:type="spellStart"/>
-            <w:r>
-              <w:rPr>
-                <w:rFonts w:ascii="Palatino Linotype" w:hAnsi="Palatino Linotype"/>
-                <w:sz w:val="20"/>
-                <w:szCs w:val="20"/>
-              </w:rPr>
-              <w:t>tc</w:t>
-            </w:r>
-            <w:proofErr w:type="spellEnd"/>
-            <w:r>
-              <w:rPr>
-                <w:rFonts w:ascii="Palatino Linotype" w:hAnsi="Palatino Linotype"/>
-                <w:sz w:val="20"/>
-                <w:szCs w:val="20"/>
-              </w:rPr>
-              <w:t xml:space="preserve"> </w:t>
-            </w:r>
-            <w:proofErr w:type="spellStart"/>
-            <w:r>
-              <w:rPr>
-                <w:rFonts w:ascii="Palatino Linotype" w:hAnsi="Palatino Linotype"/>
-                <w:sz w:val="20"/>
-                <w:szCs w:val="20"/>
-              </w:rPr>
-              <w:t>endfor</w:t>
-            </w:r>
-            <w:proofErr w:type="spellEnd"/>
-            <w:r>
-              <w:rPr>
-                <w:rFonts w:ascii="Palatino Linotype" w:hAnsi="Palatino Linotype"/>
-                <w:sz w:val="20"/>
-                <w:szCs w:val="20"/>
-              </w:rPr>
-              <w:t xml:space="preserve"> %}</w:t>
+                <w:rFonts w:cstheme="minorHAnsi"/>
+                <w:sz w:val="20"/>
+                <w:szCs w:val="20"/>
+              </w:rPr>
+              <w:t>{%tc endfor %}</w:t>
             </w:r>
           </w:p>
         </w:tc>
@@ -2062,43 +1310,7 @@
                 <w:sz w:val="20"/>
                 <w:szCs w:val="20"/>
               </w:rPr>
-              <w:t>{%</w:t>
-            </w:r>
-            <w:proofErr w:type="spellStart"/>
-            <w:r>
-              <w:rPr>
-                <w:rFonts w:cstheme="minorHAnsi"/>
-                <w:sz w:val="20"/>
-                <w:szCs w:val="20"/>
-              </w:rPr>
-              <w:t>tc</w:t>
-            </w:r>
-            <w:proofErr w:type="spellEnd"/>
-            <w:r>
-              <w:rPr>
-                <w:rFonts w:cstheme="minorHAnsi"/>
-                <w:sz w:val="20"/>
-                <w:szCs w:val="20"/>
-              </w:rPr>
-              <w:t xml:space="preserve"> for employer in </w:t>
-            </w:r>
-            <w:proofErr w:type="spellStart"/>
-            <w:r>
-              <w:rPr>
-                <w:rFonts w:cstheme="minorHAnsi"/>
-                <w:sz w:val="20"/>
-                <w:szCs w:val="20"/>
-              </w:rPr>
-              <w:t>employer_school_list</w:t>
-            </w:r>
-            <w:proofErr w:type="spellEnd"/>
-            <w:r>
-              <w:rPr>
-                <w:rFonts w:cstheme="minorHAnsi"/>
-                <w:sz w:val="20"/>
-                <w:szCs w:val="20"/>
-              </w:rPr>
-              <w:t xml:space="preserve"> %}</w:t>
+              <w:t>{%tc for employer in employer_school_list %}</w:t>
             </w:r>
           </w:p>
         </w:tc>
@@ -2114,6 +1326,14 @@
                 <w:szCs w:val="20"/>
               </w:rPr>
             </w:pPr>
+            <w:r>
+              <w:rPr>
+                <w:rFonts w:cstheme="minorHAnsi"/>
+                <w:sz w:val="20"/>
+                <w:szCs w:val="20"/>
+              </w:rPr>
+              <w:t>{{ employer.driving_hours }}</w:t>
+            </w:r>
           </w:p>
         </w:tc>
         <w:tc>
@@ -2130,47 +1350,11 @@
             </w:pPr>
             <w:r>
               <w:rPr>
-                <w:rFonts w:ascii="Palatino Linotype" w:hAnsi="Palatino Linotype"/>
-                <w:sz w:val="20"/>
-                <w:szCs w:val="20"/>
-              </w:rPr>
-              <w:t>{%</w:t>
-            </w:r>
-            <w:proofErr w:type="spellStart"/>
-            <w:r>
-              <w:rPr>
-                <w:rFonts w:ascii="Palatino Linotype" w:hAnsi="Palatino Linotype"/>
-                <w:sz w:val="20"/>
-                <w:szCs w:val="20"/>
-              </w:rPr>
-              <w:t>tc</w:t>
-            </w:r>
-            <w:proofErr w:type="spellEnd"/>
-            <w:r>
-              <w:rPr>
-                <w:rFonts w:ascii="Palatino Linotype" w:hAnsi="Palatino Linotype"/>
-                <w:sz w:val="20"/>
-                <w:szCs w:val="20"/>
-              </w:rPr>
-              <w:t xml:space="preserve"> </w:t>
-            </w:r>
-            <w:proofErr w:type="spellStart"/>
-            <w:r>
-              <w:rPr>
-                <w:rFonts w:ascii="Palatino Linotype" w:hAnsi="Palatino Linotype"/>
-                <w:sz w:val="20"/>
-                <w:szCs w:val="20"/>
-              </w:rPr>
-              <w:t>endfor</w:t>
-            </w:r>
-            <w:proofErr w:type="spellEnd"/>
-            <w:r>
-              <w:rPr>
-                <w:rFonts w:ascii="Palatino Linotype" w:hAnsi="Palatino Linotype"/>
-                <w:sz w:val="20"/>
-                <w:szCs w:val="20"/>
-              </w:rPr>
-              <w:t xml:space="preserve"> %}</w:t>
+                <w:rFonts w:cstheme="minorHAnsi"/>
+                <w:sz w:val="20"/>
+                <w:szCs w:val="20"/>
+              </w:rPr>
+              <w:t>{%tc endfor %}</w:t>
             </w:r>
           </w:p>
         </w:tc>
@@ -2222,43 +1406,7 @@
                 <w:sz w:val="20"/>
                 <w:szCs w:val="20"/>
               </w:rPr>
-              <w:t>{%</w:t>
-            </w:r>
-            <w:proofErr w:type="spellStart"/>
-            <w:r>
-              <w:rPr>
-                <w:rFonts w:cstheme="minorHAnsi"/>
-                <w:sz w:val="20"/>
-                <w:szCs w:val="20"/>
-              </w:rPr>
-              <w:t>tc</w:t>
-            </w:r>
-            <w:proofErr w:type="spellEnd"/>
-            <w:r>
-              <w:rPr>
-                <w:rFonts w:cstheme="minorHAnsi"/>
-                <w:sz w:val="20"/>
-                <w:szCs w:val="20"/>
-              </w:rPr>
-              <w:t xml:space="preserve"> for employer in </w:t>
-            </w:r>
-            <w:proofErr w:type="spellStart"/>
-            <w:r>
-              <w:rPr>
-                <w:rFonts w:cstheme="minorHAnsi"/>
-                <w:sz w:val="20"/>
-                <w:szCs w:val="20"/>
-              </w:rPr>
-              <w:t>employer_school_list</w:t>
-            </w:r>
-            <w:proofErr w:type="spellEnd"/>
-            <w:r>
-              <w:rPr>
-                <w:rFonts w:cstheme="minorHAnsi"/>
-                <w:sz w:val="20"/>
-                <w:szCs w:val="20"/>
-              </w:rPr>
-              <w:t xml:space="preserve"> %}</w:t>
+              <w:t>{%tc for employer in employer_school_list %}</w:t>
             </w:r>
           </w:p>
         </w:tc>
@@ -2274,6 +1422,14 @@
                 <w:szCs w:val="20"/>
               </w:rPr>
             </w:pPr>
+            <w:r>
+              <w:rPr>
+                <w:rFonts w:cstheme="minorHAnsi"/>
+                <w:sz w:val="20"/>
+                <w:szCs w:val="20"/>
+              </w:rPr>
+              <w:t>{{ employer.other_conditions }}</w:t>
+            </w:r>
           </w:p>
         </w:tc>
         <w:tc>
@@ -2290,47 +1446,11 @@
             </w:pPr>
             <w:r>
               <w:rPr>
-                <w:rFonts w:ascii="Palatino Linotype" w:hAnsi="Palatino Linotype"/>
-                <w:sz w:val="20"/>
-                <w:szCs w:val="20"/>
-              </w:rPr>
-              <w:t>{%</w:t>
-            </w:r>
-            <w:proofErr w:type="spellStart"/>
-            <w:r>
-              <w:rPr>
-                <w:rFonts w:ascii="Palatino Linotype" w:hAnsi="Palatino Linotype"/>
-                <w:sz w:val="20"/>
-                <w:szCs w:val="20"/>
-              </w:rPr>
-              <w:t>tc</w:t>
-            </w:r>
-            <w:proofErr w:type="spellEnd"/>
-            <w:r>
-              <w:rPr>
-                <w:rFonts w:ascii="Palatino Linotype" w:hAnsi="Palatino Linotype"/>
-                <w:sz w:val="20"/>
-                <w:szCs w:val="20"/>
-              </w:rPr>
-              <w:t xml:space="preserve"> </w:t>
-            </w:r>
-            <w:proofErr w:type="spellStart"/>
-            <w:r>
-              <w:rPr>
-                <w:rFonts w:ascii="Palatino Linotype" w:hAnsi="Palatino Linotype"/>
-                <w:sz w:val="20"/>
-                <w:szCs w:val="20"/>
-              </w:rPr>
-              <w:t>endfor</w:t>
-            </w:r>
-            <w:proofErr w:type="spellEnd"/>
-            <w:r>
-              <w:rPr>
-                <w:rFonts w:ascii="Palatino Linotype" w:hAnsi="Palatino Linotype"/>
-                <w:sz w:val="20"/>
-                <w:szCs w:val="20"/>
-              </w:rPr>
-              <w:t xml:space="preserve"> %}</w:t>
+                <w:rFonts w:cstheme="minorHAnsi"/>
+                <w:sz w:val="20"/>
+                <w:szCs w:val="20"/>
+              </w:rPr>
+              <w:t>{%tc endfor %}</w:t>
             </w:r>
           </w:p>
         </w:tc>
@@ -2369,15 +1489,47 @@
           <w:sz w:val="20"/>
           <w:szCs w:val="20"/>
         </w:rPr>
-        <w:t xml:space="preserve">an employer/school prepared work/class scheduled, </w:t>
-      </w:r>
-      <w:r>
-        <w:rPr>
-          <w:rFonts w:cstheme="minorHAnsi"/>
-          <w:sz w:val="20"/>
-          <w:szCs w:val="20"/>
-        </w:rPr>
-        <w:t xml:space="preserve">have an unexpired driver’s license, and be otherwise valid to drive and covered by insurance pursuant to RC 4509.101. Defendant shall comply with terms of Community Control and be current on payment of fines and costs. </w:t>
+        <w:t xml:space="preserve">an employer/school prepared work/class schedule, </w:t>
+      </w:r>
+      <w:r>
+        <w:rPr>
+          <w:rFonts w:cstheme="minorHAnsi"/>
+          <w:sz w:val="20"/>
+          <w:szCs w:val="20"/>
+        </w:rPr>
+        <w:t>have an unexpired driver’s license, and be otherwise valid to drive and covered by insurance pursuant to R</w:t>
+      </w:r>
+      <w:r>
+        <w:rPr>
+          <w:rFonts w:cstheme="minorHAnsi"/>
+          <w:sz w:val="20"/>
+          <w:szCs w:val="20"/>
+        </w:rPr>
+        <w:t>.</w:t>
+      </w:r>
+      <w:r>
+        <w:rPr>
+          <w:rFonts w:cstheme="minorHAnsi"/>
+          <w:sz w:val="20"/>
+          <w:szCs w:val="20"/>
+        </w:rPr>
+        <w:t>C</w:t>
+      </w:r>
+      <w:r>
+        <w:rPr>
+          <w:rFonts w:cstheme="minorHAnsi"/>
+          <w:sz w:val="20"/>
+          <w:szCs w:val="20"/>
+        </w:rPr>
+        <w:t>.</w:t>
+      </w:r>
+      <w:r>
+        <w:rPr>
+          <w:rFonts w:cstheme="minorHAnsi"/>
+          <w:sz w:val="20"/>
+          <w:szCs w:val="20"/>
+        </w:rPr>
+        <w:t xml:space="preserve"> 4509.101. Defendant shall comply with terms of Community Control and be current on payment of fines and costs. </w:t>
       </w:r>
     </w:p>
     <w:p>
@@ -2407,52 +1559,7 @@
           <w:sz w:val="20"/>
           <w:szCs w:val="20"/>
         </w:rPr>
-        <w:t>{% if (</w:t>
-      </w:r>
-      <w:proofErr w:type="spellStart"/>
-      <w:r>
-        <w:rPr>
-          <w:rFonts w:cstheme="minorHAnsi"/>
-          <w:sz w:val="20"/>
-          <w:szCs w:val="20"/>
-        </w:rPr>
-        <w:t>restricted_tags</w:t>
-      </w:r>
-      <w:proofErr w:type="spellEnd"/>
-      <w:r>
-        <w:rPr>
-          <w:rFonts w:cstheme="minorHAnsi"/>
-          <w:sz w:val="20"/>
-          <w:szCs w:val="20"/>
-        </w:rPr>
-        <w:t xml:space="preserve"> is true) or (</w:t>
-      </w:r>
-      <w:proofErr w:type="spellStart"/>
-      <w:r>
-        <w:rPr>
-          <w:rFonts w:cstheme="minorHAnsi"/>
-          <w:sz w:val="20"/>
-          <w:szCs w:val="20"/>
-        </w:rPr>
-        <w:t>ignition_interlock</w:t>
-      </w:r>
-      <w:proofErr w:type="spellEnd"/>
-      <w:r>
-        <w:rPr>
-          <w:rFonts w:cstheme="minorHAnsi"/>
-          <w:sz w:val="20"/>
-          <w:szCs w:val="20"/>
-        </w:rPr>
-        <w:t xml:space="preserve"> is true) </w:t>
-      </w:r>
-      <w:proofErr w:type="gramStart"/>
-      <w:r>
-        <w:rPr>
-          <w:rFonts w:cstheme="minorHAnsi"/>
-          <w:sz w:val="20"/>
-          <w:szCs w:val="20"/>
-        </w:rPr>
-        <w:t>%}</w:t>
+        <w:t>{% if (restricted_tags is true) or (ignition_interlock is true) %}</w:t>
       </w:r>
       <w:r>
         <w:rPr>
@@ -2462,9 +1569,8 @@
           <w:sz w:val="20"/>
           <w:szCs w:val="20"/>
         </w:rPr>
-        <w:t>DRIVING</w:t>
-      </w:r>
-      <w:proofErr w:type="gramEnd"/>
+        <w:t>DRIVING RESTRICTIONS</w:t>
+      </w:r>
       <w:r>
         <w:rPr>
           <w:rFonts w:cstheme="minorHAnsi"/>
@@ -2473,16 +1579,6 @@
           <w:sz w:val="20"/>
           <w:szCs w:val="20"/>
         </w:rPr>
-        <w:t xml:space="preserve"> RESTRICTIONS</w:t>
-      </w:r>
-      <w:r>
-        <w:rPr>
-          <w:rFonts w:cstheme="minorHAnsi"/>
-          <w:b/>
-          <w:bCs/>
-          <w:sz w:val="20"/>
-          <w:szCs w:val="20"/>
-        </w:rPr>
         <w:t xml:space="preserve">. </w:t>
       </w:r>
       <w:r>
@@ -2531,51 +1627,15 @@
           <w:sz w:val="20"/>
           <w:szCs w:val="20"/>
         </w:rPr>
-        <w:t xml:space="preserve"> employer/supervisor acknowledges notice of this restriction. R.C. 4503.231(B), 4510.43(C</w:t>
-      </w:r>
-      <w:proofErr w:type="gramStart"/>
-      <w:r>
-        <w:rPr>
-          <w:rFonts w:cstheme="minorHAnsi"/>
-          <w:sz w:val="20"/>
-          <w:szCs w:val="20"/>
-        </w:rPr>
-        <w:t>).</w:t>
-      </w:r>
-      <w:r>
-        <w:rPr>
-          <w:rFonts w:cstheme="minorHAnsi"/>
-          <w:sz w:val="20"/>
-          <w:szCs w:val="20"/>
-        </w:rPr>
-        <w:t>{</w:t>
-      </w:r>
-      <w:proofErr w:type="gramEnd"/>
-      <w:r>
-        <w:rPr>
-          <w:rFonts w:cstheme="minorHAnsi"/>
-          <w:sz w:val="20"/>
-          <w:szCs w:val="20"/>
-        </w:rPr>
-        <w:t xml:space="preserve">% if </w:t>
-      </w:r>
-      <w:proofErr w:type="spellStart"/>
-      <w:r>
-        <w:rPr>
-          <w:rFonts w:cstheme="minorHAnsi"/>
-          <w:sz w:val="20"/>
-          <w:szCs w:val="20"/>
-        </w:rPr>
-        <w:t>restricted_tags</w:t>
-      </w:r>
-      <w:proofErr w:type="spellEnd"/>
-      <w:r>
-        <w:rPr>
-          <w:rFonts w:cstheme="minorHAnsi"/>
-          <w:sz w:val="20"/>
-          <w:szCs w:val="20"/>
-        </w:rPr>
-        <w:t xml:space="preserve"> is true %}</w:t>
+        <w:t xml:space="preserve"> employer/supervisor acknowledges notice of this restriction. R.C. 4503.231(B), 4510.43(C).</w:t>
+      </w:r>
+      <w:r>
+        <w:rPr>
+          <w:rFonts w:cstheme="minorHAnsi"/>
+          <w:sz w:val="20"/>
+          <w:szCs w:val="20"/>
+        </w:rPr>
+        <w:t>{% if restricted_tags is true %}</w:t>
       </w:r>
     </w:p>
     <w:p>
@@ -2672,51 +1732,15 @@
           <w:sz w:val="20"/>
           <w:szCs w:val="20"/>
         </w:rPr>
-        <w:t xml:space="preserve">{% endif </w:t>
-      </w:r>
-      <w:proofErr w:type="gramStart"/>
-      <w:r>
-        <w:rPr>
-          <w:rFonts w:cstheme="minorHAnsi"/>
-          <w:sz w:val="20"/>
-          <w:szCs w:val="20"/>
-        </w:rPr>
-        <w:t>%}</w:t>
-      </w:r>
-      <w:r>
-        <w:rPr>
-          <w:rFonts w:cstheme="minorHAnsi"/>
-          <w:sz w:val="20"/>
-          <w:szCs w:val="20"/>
-        </w:rPr>
-        <w:t>{</w:t>
-      </w:r>
-      <w:proofErr w:type="gramEnd"/>
-      <w:r>
-        <w:rPr>
-          <w:rFonts w:cstheme="minorHAnsi"/>
-          <w:sz w:val="20"/>
-          <w:szCs w:val="20"/>
-        </w:rPr>
-        <w:t xml:space="preserve">% if </w:t>
-      </w:r>
-      <w:proofErr w:type="spellStart"/>
-      <w:r>
-        <w:rPr>
-          <w:rFonts w:cstheme="minorHAnsi"/>
-          <w:sz w:val="20"/>
-          <w:szCs w:val="20"/>
-        </w:rPr>
-        <w:t>ignition_interlock</w:t>
-      </w:r>
-      <w:proofErr w:type="spellEnd"/>
-      <w:r>
-        <w:rPr>
-          <w:rFonts w:cstheme="minorHAnsi"/>
-          <w:sz w:val="20"/>
-          <w:szCs w:val="20"/>
-        </w:rPr>
-        <w:t xml:space="preserve"> is true %}</w:t>
+        <w:t>{% endif %}</w:t>
+      </w:r>
+      <w:r>
+        <w:rPr>
+          <w:rFonts w:cstheme="minorHAnsi"/>
+          <w:sz w:val="20"/>
+          <w:szCs w:val="20"/>
+        </w:rPr>
+        <w:t>{% if ignition_interlock is true %}</w:t>
       </w:r>
     </w:p>
     <w:p>
@@ -3023,6 +2047,7 @@
                 <w:sz w:val="20"/>
                 <w:szCs w:val="20"/>
               </w:rPr>
+              <w:lastRenderedPageBreak/>
               <w:t>After Employer Certification</w:t>
             </w:r>
           </w:p>
@@ -3044,33 +2069,15 @@
           <w:sz w:val="20"/>
           <w:szCs w:val="20"/>
         </w:rPr>
-        <w:t>{{‘\n’</w:t>
-      </w:r>
-      <w:proofErr w:type="gramStart"/>
-      <w:r>
-        <w:rPr>
-          <w:rFonts w:cstheme="minorHAnsi"/>
-          <w:sz w:val="20"/>
-          <w:szCs w:val="20"/>
-        </w:rPr>
-        <w:t>}}</w:t>
-      </w:r>
-      <w:r>
-        <w:rPr>
-          <w:rFonts w:cstheme="minorHAnsi"/>
-          <w:sz w:val="20"/>
-          <w:szCs w:val="20"/>
-        </w:rPr>
-        <w:t>{</w:t>
-      </w:r>
-      <w:proofErr w:type="gramEnd"/>
-      <w:r>
-        <w:rPr>
-          <w:rFonts w:cstheme="minorHAnsi"/>
-          <w:sz w:val="20"/>
-          <w:szCs w:val="20"/>
-        </w:rPr>
-        <w:t>% endif %}</w:t>
+        <w:t>{{‘\n’}}</w:t>
+      </w:r>
+      <w:r>
+        <w:rPr>
+          <w:rFonts w:cstheme="minorHAnsi"/>
+          <w:sz w:val="20"/>
+          <w:szCs w:val="20"/>
+        </w:rPr>
+        <w:t>{% endif %}</w:t>
       </w:r>
       <w:r>
         <w:rPr>
@@ -3108,59 +2115,13 @@
         </w:rPr>
         <w:t xml:space="preserve"> </w:t>
       </w:r>
-      <w:proofErr w:type="gramStart"/>
-      <w:r>
-        <w:rPr>
-          <w:rFonts w:cstheme="minorHAnsi"/>
-          <w:sz w:val="20"/>
-          <w:szCs w:val="20"/>
-        </w:rPr>
-        <w:t xml:space="preserve">{{ </w:t>
-      </w:r>
-      <w:proofErr w:type="spellStart"/>
-      <w:r>
-        <w:rPr>
-          <w:rFonts w:cstheme="minorHAnsi"/>
-          <w:sz w:val="20"/>
-          <w:szCs w:val="20"/>
-        </w:rPr>
-        <w:t>defendant</w:t>
-      </w:r>
-      <w:proofErr w:type="gramEnd"/>
-      <w:r>
-        <w:rPr>
-          <w:rFonts w:cstheme="minorHAnsi"/>
-          <w:sz w:val="20"/>
-          <w:szCs w:val="20"/>
-        </w:rPr>
-        <w:t>.first_name</w:t>
-      </w:r>
-      <w:proofErr w:type="spellEnd"/>
-      <w:r>
-        <w:rPr>
-          <w:rFonts w:cstheme="minorHAnsi"/>
-          <w:sz w:val="20"/>
-          <w:szCs w:val="20"/>
-        </w:rPr>
-        <w:t xml:space="preserve"> }} {{ </w:t>
-      </w:r>
-      <w:proofErr w:type="spellStart"/>
-      <w:r>
-        <w:rPr>
-          <w:rFonts w:cstheme="minorHAnsi"/>
-          <w:sz w:val="20"/>
-          <w:szCs w:val="20"/>
-        </w:rPr>
-        <w:t>defendant.last_name</w:t>
-      </w:r>
-      <w:proofErr w:type="spellEnd"/>
-      <w:r>
-        <w:rPr>
-          <w:rFonts w:cstheme="minorHAnsi"/>
-          <w:sz w:val="20"/>
-          <w:szCs w:val="20"/>
-        </w:rPr>
-        <w:t xml:space="preserve"> }} </w:t>
+      <w:r>
+        <w:rPr>
+          <w:rFonts w:cstheme="minorHAnsi"/>
+          <w:sz w:val="20"/>
+          <w:szCs w:val="20"/>
+        </w:rPr>
+        <w:t xml:space="preserve">{{ defendant.first_name }} {{ defendant.last_name }} </w:t>
       </w:r>
       <w:r>
         <w:rPr>
@@ -3215,7 +2176,6 @@
           <w:sz w:val="20"/>
           <w:szCs w:val="20"/>
         </w:rPr>
-        <w:lastRenderedPageBreak/>
         <w:t xml:space="preserve">To attend certified 72-hr driver intervention program, Alcoholics Anonymous meeting(s), </w:t>
       </w:r>
       <w:r>
@@ -3873,7 +2833,7 @@
                   <v:imagedata r:id="rId8" o:title=""/>
                   <w10:wrap side="largest" anchorx="margin" anchory="page"/>
                 </v:shape>
-                <o:OLEObject Type="Embed" ProgID="TextArt7.Document" ShapeID="_x0000_s2062" DrawAspect="Content" ObjectID="_1724208003" r:id="rId9">
+                <o:OLEObject Type="Embed" ProgID="TextArt7.Document" ShapeID="_x0000_s2062" DrawAspect="Content" ObjectID="_1724292377" r:id="rId9">
                   <o:FieldCodes>\s \* MERGEFORMAT</o:FieldCodes>
                 </o:OLEObject>
               </w:object>
@@ -4289,95 +3249,23 @@
         <w:sz w:val="16"/>
         <w:szCs w:val="16"/>
       </w:rPr>
-      <w:t xml:space="preserve">Prepared by </w:t>
+      <w:t>Prepared by {{ judicial_officer.first_name }} {{ judicial_officer.last_name }}</w:t>
     </w:r>
-    <w:proofErr w:type="gramStart"/>
     <w:r>
       <w:rPr>
         <w:rFonts w:ascii="Palatino Linotype" w:hAnsi="Palatino Linotype"/>
         <w:sz w:val="16"/>
         <w:szCs w:val="16"/>
       </w:rPr>
-      <w:t xml:space="preserve">{{ </w:t>
+      <w:tab/>
     </w:r>
-    <w:proofErr w:type="spellStart"/>
     <w:r>
       <w:rPr>
         <w:rFonts w:ascii="Palatino Linotype" w:hAnsi="Palatino Linotype"/>
         <w:sz w:val="16"/>
         <w:szCs w:val="16"/>
       </w:rPr>
-      <w:t>judicial</w:t>
-    </w:r>
-    <w:proofErr w:type="gramEnd"/>
-    <w:r>
-      <w:rPr>
-        <w:rFonts w:ascii="Palatino Linotype" w:hAnsi="Palatino Linotype"/>
-        <w:sz w:val="16"/>
-        <w:szCs w:val="16"/>
-      </w:rPr>
-      <w:t>_officer.first_name</w:t>
-    </w:r>
-    <w:proofErr w:type="spellEnd"/>
-    <w:r>
-      <w:rPr>
-        <w:rFonts w:ascii="Palatino Linotype" w:hAnsi="Palatino Linotype"/>
-        <w:sz w:val="16"/>
-        <w:szCs w:val="16"/>
-      </w:rPr>
-      <w:t xml:space="preserve"> }} {{ </w:t>
-    </w:r>
-    <w:proofErr w:type="spellStart"/>
-    <w:r>
-      <w:rPr>
-        <w:rFonts w:ascii="Palatino Linotype" w:hAnsi="Palatino Linotype"/>
-        <w:sz w:val="16"/>
-        <w:szCs w:val="16"/>
-      </w:rPr>
-      <w:t>judicial_officer.last_name</w:t>
-    </w:r>
-    <w:proofErr w:type="spellEnd"/>
-    <w:r>
-      <w:rPr>
-        <w:rFonts w:ascii="Palatino Linotype" w:hAnsi="Palatino Linotype"/>
-        <w:sz w:val="16"/>
-        <w:szCs w:val="16"/>
-      </w:rPr>
-      <w:t xml:space="preserve"> }}</w:t>
-    </w:r>
-    <w:r>
-      <w:rPr>
-        <w:rFonts w:ascii="Palatino Linotype" w:hAnsi="Palatino Linotype"/>
-        <w:sz w:val="16"/>
-        <w:szCs w:val="16"/>
-      </w:rPr>
-      <w:tab/>
-    </w:r>
-    <w:r>
-      <w:rPr>
-        <w:rFonts w:ascii="Palatino Linotype" w:hAnsi="Palatino Linotype"/>
-        <w:sz w:val="16"/>
-        <w:szCs w:val="16"/>
-      </w:rPr>
-      <w:t xml:space="preserve">Limited Driving Privileges {{ </w:t>
-    </w:r>
-    <w:proofErr w:type="spellStart"/>
-    <w:r>
-      <w:rPr>
-        <w:rFonts w:ascii="Palatino Linotype" w:hAnsi="Palatino Linotype"/>
-        <w:sz w:val="16"/>
-        <w:szCs w:val="16"/>
-      </w:rPr>
-      <w:t>case_number</w:t>
-    </w:r>
-    <w:proofErr w:type="spellEnd"/>
-    <w:r>
-      <w:rPr>
-        <w:rFonts w:ascii="Palatino Linotype" w:hAnsi="Palatino Linotype"/>
-        <w:sz w:val="16"/>
-        <w:szCs w:val="16"/>
-      </w:rPr>
-      <w:t xml:space="preserve"> }}</w:t>
+      <w:t>Limited Driving Privileges {{ case_number }}</w:t>
     </w:r>
   </w:p>
 </w:ftr>

</xml_diff>

<commit_message>
Added dark box around privileges.
</commit_message>
<xml_diff>
--- a/resources/Templates/Driving_Privileges_Template.docx
+++ b/resources/Templates/Driving_Privileges_Template.docx
@@ -82,7 +82,43 @@
           <w:szCs w:val="20"/>
         </w:rPr>
         <w:tab/>
-        <w:t>Case No. {{ case_number }}</w:t>
+        <w:t xml:space="preserve">Case No. </w:t>
+      </w:r>
+      <w:proofErr w:type="gramStart"/>
+      <w:r>
+        <w:rPr>
+          <w:rFonts w:cstheme="minorHAnsi"/>
+          <w:sz w:val="20"/>
+          <w:szCs w:val="20"/>
+        </w:rPr>
+        <w:t xml:space="preserve">{{ </w:t>
+      </w:r>
+      <w:proofErr w:type="spellStart"/>
+      <w:r>
+        <w:rPr>
+          <w:rFonts w:cstheme="minorHAnsi"/>
+          <w:sz w:val="20"/>
+          <w:szCs w:val="20"/>
+        </w:rPr>
+        <w:t>case</w:t>
+      </w:r>
+      <w:proofErr w:type="gramEnd"/>
+      <w:r>
+        <w:rPr>
+          <w:rFonts w:cstheme="minorHAnsi"/>
+          <w:sz w:val="20"/>
+          <w:szCs w:val="20"/>
+        </w:rPr>
+        <w:t>_number</w:t>
+      </w:r>
+      <w:proofErr w:type="spellEnd"/>
+      <w:r>
+        <w:rPr>
+          <w:rFonts w:cstheme="minorHAnsi"/>
+          <w:sz w:val="20"/>
+          <w:szCs w:val="20"/>
+        </w:rPr>
+        <w:t xml:space="preserve"> }}</w:t>
       </w:r>
     </w:p>
     <w:p>
@@ -115,13 +151,59 @@
           <w:szCs w:val="20"/>
         </w:rPr>
       </w:pPr>
-      <w:r>
-        <w:rPr>
-          <w:rFonts w:cstheme="minorHAnsi"/>
-          <w:sz w:val="20"/>
-          <w:szCs w:val="20"/>
-        </w:rPr>
-        <w:t>{{ defendant.first_name }} {{ defendant.last_name }}</w:t>
+      <w:proofErr w:type="gramStart"/>
+      <w:r>
+        <w:rPr>
+          <w:rFonts w:cstheme="minorHAnsi"/>
+          <w:sz w:val="20"/>
+          <w:szCs w:val="20"/>
+        </w:rPr>
+        <w:t xml:space="preserve">{{ </w:t>
+      </w:r>
+      <w:proofErr w:type="spellStart"/>
+      <w:r>
+        <w:rPr>
+          <w:rFonts w:cstheme="minorHAnsi"/>
+          <w:sz w:val="20"/>
+          <w:szCs w:val="20"/>
+        </w:rPr>
+        <w:t>defendant</w:t>
+      </w:r>
+      <w:proofErr w:type="gramEnd"/>
+      <w:r>
+        <w:rPr>
+          <w:rFonts w:cstheme="minorHAnsi"/>
+          <w:sz w:val="20"/>
+          <w:szCs w:val="20"/>
+        </w:rPr>
+        <w:t>.first_name</w:t>
+      </w:r>
+      <w:proofErr w:type="spellEnd"/>
+      <w:r>
+        <w:rPr>
+          <w:rFonts w:cstheme="minorHAnsi"/>
+          <w:sz w:val="20"/>
+          <w:szCs w:val="20"/>
+        </w:rPr>
+        <w:t xml:space="preserve"> }} {{ </w:t>
+      </w:r>
+      <w:proofErr w:type="spellStart"/>
+      <w:r>
+        <w:rPr>
+          <w:rFonts w:cstheme="minorHAnsi"/>
+          <w:sz w:val="20"/>
+          <w:szCs w:val="20"/>
+        </w:rPr>
+        <w:t>defendant.last_name</w:t>
+      </w:r>
+      <w:proofErr w:type="spellEnd"/>
+      <w:r>
+        <w:rPr>
+          <w:rFonts w:cstheme="minorHAnsi"/>
+          <w:sz w:val="20"/>
+          <w:szCs w:val="20"/>
+        </w:rPr>
+        <w:t xml:space="preserve"> }}</w:t>
       </w:r>
     </w:p>
     <w:p>
@@ -156,8 +238,12 @@
         <w:tblW w:w="10179" w:type="dxa"/>
         <w:jc w:val="center"/>
         <w:tblBorders>
-          <w:insideH w:val="none" w:sz="0" w:space="0" w:color="auto"/>
-          <w:insideV w:val="none" w:sz="0" w:space="0" w:color="auto"/>
+          <w:top w:val="single" w:sz="12" w:space="0" w:color="auto"/>
+          <w:left w:val="single" w:sz="12" w:space="0" w:color="auto"/>
+          <w:bottom w:val="single" w:sz="12" w:space="0" w:color="auto"/>
+          <w:right w:val="single" w:sz="12" w:space="0" w:color="auto"/>
+          <w:insideH w:val="single" w:sz="2" w:space="0" w:color="auto"/>
+          <w:insideV w:val="single" w:sz="2" w:space="0" w:color="auto"/>
         </w:tblBorders>
         <w:tblLayout w:type="fixed"/>
         <w:tblLook w:val="04A0" w:firstRow="1" w:lastRow="0" w:firstColumn="1" w:lastColumn="0" w:noHBand="0" w:noVBand="1"/>
@@ -238,13 +324,41 @@
                 <w:szCs w:val="20"/>
               </w:rPr>
             </w:pPr>
-            <w:r>
-              <w:rPr>
-                <w:rFonts w:cstheme="minorHAnsi"/>
-                <w:sz w:val="20"/>
-                <w:szCs w:val="20"/>
-              </w:rPr>
-              <w:t>{{ suspension_type }}</w:t>
+            <w:proofErr w:type="gramStart"/>
+            <w:r>
+              <w:rPr>
+                <w:rFonts w:cstheme="minorHAnsi"/>
+                <w:sz w:val="20"/>
+                <w:szCs w:val="20"/>
+              </w:rPr>
+              <w:t xml:space="preserve">{{ </w:t>
+            </w:r>
+            <w:proofErr w:type="spellStart"/>
+            <w:r>
+              <w:rPr>
+                <w:rFonts w:cstheme="minorHAnsi"/>
+                <w:sz w:val="20"/>
+                <w:szCs w:val="20"/>
+              </w:rPr>
+              <w:t>suspension</w:t>
+            </w:r>
+            <w:proofErr w:type="gramEnd"/>
+            <w:r>
+              <w:rPr>
+                <w:rFonts w:cstheme="minorHAnsi"/>
+                <w:sz w:val="20"/>
+                <w:szCs w:val="20"/>
+              </w:rPr>
+              <w:t>_type</w:t>
+            </w:r>
+            <w:proofErr w:type="spellEnd"/>
+            <w:r>
+              <w:rPr>
+                <w:rFonts w:cstheme="minorHAnsi"/>
+                <w:sz w:val="20"/>
+                <w:szCs w:val="20"/>
+              </w:rPr>
+              <w:t xml:space="preserve"> }}</w:t>
             </w:r>
           </w:p>
         </w:tc>
@@ -322,13 +436,41 @@
                 <w:szCs w:val="20"/>
               </w:rPr>
             </w:pPr>
-            <w:r>
-              <w:rPr>
-                <w:rFonts w:cstheme="minorHAnsi"/>
-                <w:sz w:val="20"/>
-                <w:szCs w:val="20"/>
-              </w:rPr>
-              <w:t>{{ suspension_start_date }}</w:t>
+            <w:proofErr w:type="gramStart"/>
+            <w:r>
+              <w:rPr>
+                <w:rFonts w:cstheme="minorHAnsi"/>
+                <w:sz w:val="20"/>
+                <w:szCs w:val="20"/>
+              </w:rPr>
+              <w:t xml:space="preserve">{{ </w:t>
+            </w:r>
+            <w:proofErr w:type="spellStart"/>
+            <w:r>
+              <w:rPr>
+                <w:rFonts w:cstheme="minorHAnsi"/>
+                <w:sz w:val="20"/>
+                <w:szCs w:val="20"/>
+              </w:rPr>
+              <w:t>suspension</w:t>
+            </w:r>
+            <w:proofErr w:type="gramEnd"/>
+            <w:r>
+              <w:rPr>
+                <w:rFonts w:cstheme="minorHAnsi"/>
+                <w:sz w:val="20"/>
+                <w:szCs w:val="20"/>
+              </w:rPr>
+              <w:t>_start_date</w:t>
+            </w:r>
+            <w:proofErr w:type="spellEnd"/>
+            <w:r>
+              <w:rPr>
+                <w:rFonts w:cstheme="minorHAnsi"/>
+                <w:sz w:val="20"/>
+                <w:szCs w:val="20"/>
+              </w:rPr>
+              <w:t xml:space="preserve"> }}</w:t>
             </w:r>
           </w:p>
         </w:tc>
@@ -402,13 +544,41 @@
                 <w:szCs w:val="20"/>
               </w:rPr>
             </w:pPr>
-            <w:r>
-              <w:rPr>
-                <w:rFonts w:cstheme="minorHAnsi"/>
-                <w:sz w:val="20"/>
-                <w:szCs w:val="20"/>
-              </w:rPr>
-              <w:t>{{ suspension_end_date }}</w:t>
+            <w:proofErr w:type="gramStart"/>
+            <w:r>
+              <w:rPr>
+                <w:rFonts w:cstheme="minorHAnsi"/>
+                <w:sz w:val="20"/>
+                <w:szCs w:val="20"/>
+              </w:rPr>
+              <w:t xml:space="preserve">{{ </w:t>
+            </w:r>
+            <w:proofErr w:type="spellStart"/>
+            <w:r>
+              <w:rPr>
+                <w:rFonts w:cstheme="minorHAnsi"/>
+                <w:sz w:val="20"/>
+                <w:szCs w:val="20"/>
+              </w:rPr>
+              <w:t>suspension</w:t>
+            </w:r>
+            <w:proofErr w:type="gramEnd"/>
+            <w:r>
+              <w:rPr>
+                <w:rFonts w:cstheme="minorHAnsi"/>
+                <w:sz w:val="20"/>
+                <w:szCs w:val="20"/>
+              </w:rPr>
+              <w:t>_end_date</w:t>
+            </w:r>
+            <w:proofErr w:type="spellEnd"/>
+            <w:r>
+              <w:rPr>
+                <w:rFonts w:cstheme="minorHAnsi"/>
+                <w:sz w:val="20"/>
+                <w:szCs w:val="20"/>
+              </w:rPr>
+              <w:t xml:space="preserve"> }}</w:t>
             </w:r>
           </w:p>
         </w:tc>
@@ -484,13 +654,59 @@
                 <w:szCs w:val="20"/>
               </w:rPr>
             </w:pPr>
-            <w:r>
-              <w:rPr>
-                <w:rFonts w:cstheme="minorHAnsi"/>
-                <w:sz w:val="20"/>
-                <w:szCs w:val="20"/>
-              </w:rPr>
-              <w:t>{{ defendant.first_name }} {{ defendant.last_name }}</w:t>
+            <w:proofErr w:type="gramStart"/>
+            <w:r>
+              <w:rPr>
+                <w:rFonts w:cstheme="minorHAnsi"/>
+                <w:sz w:val="20"/>
+                <w:szCs w:val="20"/>
+              </w:rPr>
+              <w:t xml:space="preserve">{{ </w:t>
+            </w:r>
+            <w:proofErr w:type="spellStart"/>
+            <w:r>
+              <w:rPr>
+                <w:rFonts w:cstheme="minorHAnsi"/>
+                <w:sz w:val="20"/>
+                <w:szCs w:val="20"/>
+              </w:rPr>
+              <w:t>defendant</w:t>
+            </w:r>
+            <w:proofErr w:type="gramEnd"/>
+            <w:r>
+              <w:rPr>
+                <w:rFonts w:cstheme="minorHAnsi"/>
+                <w:sz w:val="20"/>
+                <w:szCs w:val="20"/>
+              </w:rPr>
+              <w:t>.first_name</w:t>
+            </w:r>
+            <w:proofErr w:type="spellEnd"/>
+            <w:r>
+              <w:rPr>
+                <w:rFonts w:cstheme="minorHAnsi"/>
+                <w:sz w:val="20"/>
+                <w:szCs w:val="20"/>
+              </w:rPr>
+              <w:t xml:space="preserve"> }} {{ </w:t>
+            </w:r>
+            <w:proofErr w:type="spellStart"/>
+            <w:r>
+              <w:rPr>
+                <w:rFonts w:cstheme="minorHAnsi"/>
+                <w:sz w:val="20"/>
+                <w:szCs w:val="20"/>
+              </w:rPr>
+              <w:t>defendant.last_name</w:t>
+            </w:r>
+            <w:proofErr w:type="spellEnd"/>
+            <w:r>
+              <w:rPr>
+                <w:rFonts w:cstheme="minorHAnsi"/>
+                <w:sz w:val="20"/>
+                <w:szCs w:val="20"/>
+              </w:rPr>
+              <w:t xml:space="preserve"> }}</w:t>
             </w:r>
           </w:p>
         </w:tc>
@@ -554,13 +770,41 @@
                 <w:szCs w:val="20"/>
               </w:rPr>
             </w:pPr>
-            <w:r>
-              <w:rPr>
-                <w:rFonts w:cstheme="minorHAnsi"/>
-                <w:sz w:val="20"/>
-                <w:szCs w:val="20"/>
-              </w:rPr>
-              <w:t>{{ defendant.birth_date }}</w:t>
+            <w:proofErr w:type="gramStart"/>
+            <w:r>
+              <w:rPr>
+                <w:rFonts w:cstheme="minorHAnsi"/>
+                <w:sz w:val="20"/>
+                <w:szCs w:val="20"/>
+              </w:rPr>
+              <w:t xml:space="preserve">{{ </w:t>
+            </w:r>
+            <w:proofErr w:type="spellStart"/>
+            <w:r>
+              <w:rPr>
+                <w:rFonts w:cstheme="minorHAnsi"/>
+                <w:sz w:val="20"/>
+                <w:szCs w:val="20"/>
+              </w:rPr>
+              <w:t>defendant</w:t>
+            </w:r>
+            <w:proofErr w:type="gramEnd"/>
+            <w:r>
+              <w:rPr>
+                <w:rFonts w:cstheme="minorHAnsi"/>
+                <w:sz w:val="20"/>
+                <w:szCs w:val="20"/>
+              </w:rPr>
+              <w:t>.birth_date</w:t>
+            </w:r>
+            <w:proofErr w:type="spellEnd"/>
+            <w:r>
+              <w:rPr>
+                <w:rFonts w:cstheme="minorHAnsi"/>
+                <w:sz w:val="20"/>
+                <w:szCs w:val="20"/>
+              </w:rPr>
+              <w:t xml:space="preserve"> }}</w:t>
             </w:r>
           </w:p>
         </w:tc>
@@ -636,13 +880,95 @@
                 <w:szCs w:val="20"/>
               </w:rPr>
             </w:pPr>
-            <w:r>
-              <w:rPr>
-                <w:rFonts w:cstheme="minorHAnsi"/>
-                <w:sz w:val="20"/>
-                <w:szCs w:val="20"/>
-              </w:rPr>
-              <w:t>{{ defendant.address }}, {{ defendant.city }}, {{ defendant.state }} {{ defendant.zipcode }}</w:t>
+            <w:proofErr w:type="gramStart"/>
+            <w:r>
+              <w:rPr>
+                <w:rFonts w:cstheme="minorHAnsi"/>
+                <w:sz w:val="20"/>
+                <w:szCs w:val="20"/>
+              </w:rPr>
+              <w:t xml:space="preserve">{{ </w:t>
+            </w:r>
+            <w:proofErr w:type="spellStart"/>
+            <w:r>
+              <w:rPr>
+                <w:rFonts w:cstheme="minorHAnsi"/>
+                <w:sz w:val="20"/>
+                <w:szCs w:val="20"/>
+              </w:rPr>
+              <w:t>defendant</w:t>
+            </w:r>
+            <w:proofErr w:type="gramEnd"/>
+            <w:r>
+              <w:rPr>
+                <w:rFonts w:cstheme="minorHAnsi"/>
+                <w:sz w:val="20"/>
+                <w:szCs w:val="20"/>
+              </w:rPr>
+              <w:t>.address</w:t>
+            </w:r>
+            <w:proofErr w:type="spellEnd"/>
+            <w:r>
+              <w:rPr>
+                <w:rFonts w:cstheme="minorHAnsi"/>
+                <w:sz w:val="20"/>
+                <w:szCs w:val="20"/>
+              </w:rPr>
+              <w:t xml:space="preserve"> }}, {{ </w:t>
+            </w:r>
+            <w:proofErr w:type="spellStart"/>
+            <w:r>
+              <w:rPr>
+                <w:rFonts w:cstheme="minorHAnsi"/>
+                <w:sz w:val="20"/>
+                <w:szCs w:val="20"/>
+              </w:rPr>
+              <w:t>defendant.city</w:t>
+            </w:r>
+            <w:proofErr w:type="spellEnd"/>
+            <w:r>
+              <w:rPr>
+                <w:rFonts w:cstheme="minorHAnsi"/>
+                <w:sz w:val="20"/>
+                <w:szCs w:val="20"/>
+              </w:rPr>
+              <w:t xml:space="preserve"> }}, {{ </w:t>
+            </w:r>
+            <w:proofErr w:type="spellStart"/>
+            <w:r>
+              <w:rPr>
+                <w:rFonts w:cstheme="minorHAnsi"/>
+                <w:sz w:val="20"/>
+                <w:szCs w:val="20"/>
+              </w:rPr>
+              <w:t>defendant.state</w:t>
+            </w:r>
+            <w:proofErr w:type="spellEnd"/>
+            <w:r>
+              <w:rPr>
+                <w:rFonts w:cstheme="minorHAnsi"/>
+                <w:sz w:val="20"/>
+                <w:szCs w:val="20"/>
+              </w:rPr>
+              <w:t xml:space="preserve"> }} {{ </w:t>
+            </w:r>
+            <w:proofErr w:type="spellStart"/>
+            <w:r>
+              <w:rPr>
+                <w:rFonts w:cstheme="minorHAnsi"/>
+                <w:sz w:val="20"/>
+                <w:szCs w:val="20"/>
+              </w:rPr>
+              <w:t>defendant.zipcode</w:t>
+            </w:r>
+            <w:proofErr w:type="spellEnd"/>
+            <w:r>
+              <w:rPr>
+                <w:rFonts w:cstheme="minorHAnsi"/>
+                <w:sz w:val="20"/>
+                <w:szCs w:val="20"/>
+              </w:rPr>
+              <w:t xml:space="preserve"> }}</w:t>
             </w:r>
           </w:p>
         </w:tc>
@@ -706,13 +1032,41 @@
                 <w:szCs w:val="20"/>
               </w:rPr>
             </w:pPr>
-            <w:r>
-              <w:rPr>
-                <w:rFonts w:cstheme="minorHAnsi"/>
-                <w:sz w:val="20"/>
-                <w:szCs w:val="20"/>
-              </w:rPr>
-              <w:t>{{ defendant.license_number }}</w:t>
+            <w:proofErr w:type="gramStart"/>
+            <w:r>
+              <w:rPr>
+                <w:rFonts w:cstheme="minorHAnsi"/>
+                <w:sz w:val="20"/>
+                <w:szCs w:val="20"/>
+              </w:rPr>
+              <w:t xml:space="preserve">{{ </w:t>
+            </w:r>
+            <w:proofErr w:type="spellStart"/>
+            <w:r>
+              <w:rPr>
+                <w:rFonts w:cstheme="minorHAnsi"/>
+                <w:sz w:val="20"/>
+                <w:szCs w:val="20"/>
+              </w:rPr>
+              <w:t>defendant</w:t>
+            </w:r>
+            <w:proofErr w:type="gramEnd"/>
+            <w:r>
+              <w:rPr>
+                <w:rFonts w:cstheme="minorHAnsi"/>
+                <w:sz w:val="20"/>
+                <w:szCs w:val="20"/>
+              </w:rPr>
+              <w:t>.license_number</w:t>
+            </w:r>
+            <w:proofErr w:type="spellEnd"/>
+            <w:r>
+              <w:rPr>
+                <w:rFonts w:cstheme="minorHAnsi"/>
+                <w:sz w:val="20"/>
+                <w:szCs w:val="20"/>
+              </w:rPr>
+              <w:t xml:space="preserve"> }}</w:t>
             </w:r>
           </w:p>
         </w:tc>
@@ -759,13 +1113,41 @@
         </w:rPr>
         <w:t xml:space="preserve"> </w:t>
       </w:r>
-      <w:r>
-        <w:rPr>
-          <w:rFonts w:cstheme="minorHAnsi"/>
-          <w:sz w:val="20"/>
-          <w:szCs w:val="20"/>
-        </w:rPr>
-        <w:t>{{ plea_trial_date }}</w:t>
+      <w:proofErr w:type="gramStart"/>
+      <w:r>
+        <w:rPr>
+          <w:rFonts w:cstheme="minorHAnsi"/>
+          <w:sz w:val="20"/>
+          <w:szCs w:val="20"/>
+        </w:rPr>
+        <w:t xml:space="preserve">{{ </w:t>
+      </w:r>
+      <w:proofErr w:type="spellStart"/>
+      <w:r>
+        <w:rPr>
+          <w:rFonts w:cstheme="minorHAnsi"/>
+          <w:sz w:val="20"/>
+          <w:szCs w:val="20"/>
+        </w:rPr>
+        <w:t>plea</w:t>
+      </w:r>
+      <w:proofErr w:type="gramEnd"/>
+      <w:r>
+        <w:rPr>
+          <w:rFonts w:cstheme="minorHAnsi"/>
+          <w:sz w:val="20"/>
+          <w:szCs w:val="20"/>
+        </w:rPr>
+        <w:t>_trial_date</w:t>
+      </w:r>
+      <w:proofErr w:type="spellEnd"/>
+      <w:r>
+        <w:rPr>
+          <w:rFonts w:cstheme="minorHAnsi"/>
+          <w:sz w:val="20"/>
+          <w:szCs w:val="20"/>
+        </w:rPr>
+        <w:t xml:space="preserve"> }}</w:t>
       </w:r>
       <w:r>
         <w:rPr>
@@ -789,7 +1171,43 @@
           <w:sz w:val="20"/>
           <w:szCs w:val="20"/>
         </w:rPr>
-        <w:t xml:space="preserve">for {{ defendant.first_name }} {{ defendant.last_name }} </w:t>
+        <w:t xml:space="preserve">for {{ </w:t>
+      </w:r>
+      <w:proofErr w:type="spellStart"/>
+      <w:r>
+        <w:rPr>
+          <w:rFonts w:cstheme="minorHAnsi"/>
+          <w:sz w:val="20"/>
+          <w:szCs w:val="20"/>
+        </w:rPr>
+        <w:t>defendant.first_name</w:t>
+      </w:r>
+      <w:proofErr w:type="spellEnd"/>
+      <w:r>
+        <w:rPr>
+          <w:rFonts w:cstheme="minorHAnsi"/>
+          <w:sz w:val="20"/>
+          <w:szCs w:val="20"/>
+        </w:rPr>
+        <w:t xml:space="preserve"> }} {{ </w:t>
+      </w:r>
+      <w:proofErr w:type="spellStart"/>
+      <w:r>
+        <w:rPr>
+          <w:rFonts w:cstheme="minorHAnsi"/>
+          <w:sz w:val="20"/>
+          <w:szCs w:val="20"/>
+        </w:rPr>
+        <w:t>defendant.last_name</w:t>
+      </w:r>
+      <w:proofErr w:type="spellEnd"/>
+      <w:r>
+        <w:rPr>
+          <w:rFonts w:cstheme="minorHAnsi"/>
+          <w:sz w:val="20"/>
+          <w:szCs w:val="20"/>
+        </w:rPr>
+        <w:t xml:space="preserve"> }} </w:t>
       </w:r>
       <w:r>
         <w:rPr>
@@ -855,6 +1273,14 @@
         <w:tblStyle w:val="TableGrid"/>
         <w:tblW w:w="10075" w:type="dxa"/>
         <w:jc w:val="center"/>
+        <w:tblBorders>
+          <w:top w:val="single" w:sz="12" w:space="0" w:color="auto"/>
+          <w:left w:val="single" w:sz="12" w:space="0" w:color="auto"/>
+          <w:bottom w:val="single" w:sz="12" w:space="0" w:color="auto"/>
+          <w:right w:val="single" w:sz="12" w:space="0" w:color="auto"/>
+          <w:insideH w:val="single" w:sz="2" w:space="0" w:color="auto"/>
+          <w:insideV w:val="single" w:sz="2" w:space="0" w:color="auto"/>
+        </w:tblBorders>
         <w:tblLook w:val="04A0" w:firstRow="1" w:lastRow="0" w:firstColumn="1" w:lastColumn="0" w:noHBand="0" w:noVBand="1"/>
       </w:tblPr>
       <w:tblGrid>
@@ -910,7 +1336,43 @@
                 <w:sz w:val="20"/>
                 <w:szCs w:val="20"/>
               </w:rPr>
-              <w:t>{%tc for employer in employer_school_list %}</w:t>
+              <w:t>{%</w:t>
+            </w:r>
+            <w:proofErr w:type="spellStart"/>
+            <w:r>
+              <w:rPr>
+                <w:rFonts w:cstheme="minorHAnsi"/>
+                <w:sz w:val="20"/>
+                <w:szCs w:val="20"/>
+              </w:rPr>
+              <w:t>tc</w:t>
+            </w:r>
+            <w:proofErr w:type="spellEnd"/>
+            <w:r>
+              <w:rPr>
+                <w:rFonts w:cstheme="minorHAnsi"/>
+                <w:sz w:val="20"/>
+                <w:szCs w:val="20"/>
+              </w:rPr>
+              <w:t xml:space="preserve"> for employer in </w:t>
+            </w:r>
+            <w:proofErr w:type="spellStart"/>
+            <w:r>
+              <w:rPr>
+                <w:rFonts w:cstheme="minorHAnsi"/>
+                <w:sz w:val="20"/>
+                <w:szCs w:val="20"/>
+              </w:rPr>
+              <w:t>employer_school_list</w:t>
+            </w:r>
+            <w:proofErr w:type="spellEnd"/>
+            <w:r>
+              <w:rPr>
+                <w:rFonts w:cstheme="minorHAnsi"/>
+                <w:sz w:val="20"/>
+                <w:szCs w:val="20"/>
+              </w:rPr>
+              <w:t xml:space="preserve"> %}</w:t>
             </w:r>
           </w:p>
         </w:tc>
@@ -926,6 +1388,7 @@
                 <w:szCs w:val="20"/>
               </w:rPr>
             </w:pPr>
+            <w:proofErr w:type="gramStart"/>
             <w:r>
               <w:rPr>
                 <w:rFonts w:cstheme="minorHAnsi"/>
@@ -934,21 +1397,40 @@
               </w:rPr>
               <w:t xml:space="preserve">{{ </w:t>
             </w:r>
-            <w:r>
-              <w:rPr>
-                <w:rFonts w:cstheme="minorHAnsi"/>
-                <w:sz w:val="20"/>
-                <w:szCs w:val="20"/>
-              </w:rPr>
-              <w:t>employer.</w:t>
-            </w:r>
-            <w:r>
-              <w:rPr>
-                <w:rFonts w:cstheme="minorHAnsi"/>
-                <w:sz w:val="20"/>
-                <w:szCs w:val="20"/>
-              </w:rPr>
-              <w:t>privileges_type }}</w:t>
+            <w:proofErr w:type="spellStart"/>
+            <w:r>
+              <w:rPr>
+                <w:rFonts w:cstheme="minorHAnsi"/>
+                <w:sz w:val="20"/>
+                <w:szCs w:val="20"/>
+              </w:rPr>
+              <w:t>employer</w:t>
+            </w:r>
+            <w:proofErr w:type="gramEnd"/>
+            <w:r>
+              <w:rPr>
+                <w:rFonts w:cstheme="minorHAnsi"/>
+                <w:sz w:val="20"/>
+                <w:szCs w:val="20"/>
+              </w:rPr>
+              <w:t>.</w:t>
+            </w:r>
+            <w:r>
+              <w:rPr>
+                <w:rFonts w:cstheme="minorHAnsi"/>
+                <w:sz w:val="20"/>
+                <w:szCs w:val="20"/>
+              </w:rPr>
+              <w:t>privileges_type</w:t>
+            </w:r>
+            <w:proofErr w:type="spellEnd"/>
+            <w:r>
+              <w:rPr>
+                <w:rFonts w:cstheme="minorHAnsi"/>
+                <w:sz w:val="20"/>
+                <w:szCs w:val="20"/>
+              </w:rPr>
+              <w:t xml:space="preserve"> }}</w:t>
             </w:r>
           </w:p>
         </w:tc>
@@ -970,7 +1452,43 @@
                 <w:sz w:val="20"/>
                 <w:szCs w:val="20"/>
               </w:rPr>
-              <w:t>{%tc endfor %}</w:t>
+              <w:t>{%</w:t>
+            </w:r>
+            <w:proofErr w:type="spellStart"/>
+            <w:r>
+              <w:rPr>
+                <w:rFonts w:cstheme="minorHAnsi"/>
+                <w:sz w:val="20"/>
+                <w:szCs w:val="20"/>
+              </w:rPr>
+              <w:t>tc</w:t>
+            </w:r>
+            <w:proofErr w:type="spellEnd"/>
+            <w:r>
+              <w:rPr>
+                <w:rFonts w:cstheme="minorHAnsi"/>
+                <w:sz w:val="20"/>
+                <w:szCs w:val="20"/>
+              </w:rPr>
+              <w:t xml:space="preserve"> </w:t>
+            </w:r>
+            <w:proofErr w:type="spellStart"/>
+            <w:r>
+              <w:rPr>
+                <w:rFonts w:cstheme="minorHAnsi"/>
+                <w:sz w:val="20"/>
+                <w:szCs w:val="20"/>
+              </w:rPr>
+              <w:t>endfor</w:t>
+            </w:r>
+            <w:proofErr w:type="spellEnd"/>
+            <w:r>
+              <w:rPr>
+                <w:rFonts w:cstheme="minorHAnsi"/>
+                <w:sz w:val="20"/>
+                <w:szCs w:val="20"/>
+              </w:rPr>
+              <w:t xml:space="preserve"> %}</w:t>
             </w:r>
           </w:p>
         </w:tc>
@@ -1022,7 +1540,43 @@
                 <w:sz w:val="20"/>
                 <w:szCs w:val="20"/>
               </w:rPr>
-              <w:t>{%tc for employer in employer_school_list %}</w:t>
+              <w:t>{%</w:t>
+            </w:r>
+            <w:proofErr w:type="spellStart"/>
+            <w:r>
+              <w:rPr>
+                <w:rFonts w:cstheme="minorHAnsi"/>
+                <w:sz w:val="20"/>
+                <w:szCs w:val="20"/>
+              </w:rPr>
+              <w:t>tc</w:t>
+            </w:r>
+            <w:proofErr w:type="spellEnd"/>
+            <w:r>
+              <w:rPr>
+                <w:rFonts w:cstheme="minorHAnsi"/>
+                <w:sz w:val="20"/>
+                <w:szCs w:val="20"/>
+              </w:rPr>
+              <w:t xml:space="preserve"> for employer in </w:t>
+            </w:r>
+            <w:proofErr w:type="spellStart"/>
+            <w:r>
+              <w:rPr>
+                <w:rFonts w:cstheme="minorHAnsi"/>
+                <w:sz w:val="20"/>
+                <w:szCs w:val="20"/>
+              </w:rPr>
+              <w:t>employer_school_list</w:t>
+            </w:r>
+            <w:proofErr w:type="spellEnd"/>
+            <w:r>
+              <w:rPr>
+                <w:rFonts w:cstheme="minorHAnsi"/>
+                <w:sz w:val="20"/>
+                <w:szCs w:val="20"/>
+              </w:rPr>
+              <w:t xml:space="preserve"> %}</w:t>
             </w:r>
           </w:p>
         </w:tc>
@@ -1038,13 +1592,23 @@
                 <w:szCs w:val="20"/>
               </w:rPr>
             </w:pPr>
-            <w:r>
-              <w:rPr>
-                <w:rFonts w:cstheme="minorHAnsi"/>
-                <w:sz w:val="20"/>
-                <w:szCs w:val="20"/>
-              </w:rPr>
-              <w:t>{{ employer.name }}</w:t>
+            <w:proofErr w:type="gramStart"/>
+            <w:r>
+              <w:rPr>
+                <w:rFonts w:cstheme="minorHAnsi"/>
+                <w:sz w:val="20"/>
+                <w:szCs w:val="20"/>
+              </w:rPr>
+              <w:t>{{ employer.name</w:t>
+            </w:r>
+            <w:proofErr w:type="gramEnd"/>
+            <w:r>
+              <w:rPr>
+                <w:rFonts w:cstheme="minorHAnsi"/>
+                <w:sz w:val="20"/>
+                <w:szCs w:val="20"/>
+              </w:rPr>
+              <w:t xml:space="preserve"> }}</w:t>
             </w:r>
           </w:p>
         </w:tc>
@@ -1066,7 +1630,43 @@
                 <w:sz w:val="20"/>
                 <w:szCs w:val="20"/>
               </w:rPr>
-              <w:t>{%tc endfor %}</w:t>
+              <w:t>{%</w:t>
+            </w:r>
+            <w:proofErr w:type="spellStart"/>
+            <w:r>
+              <w:rPr>
+                <w:rFonts w:cstheme="minorHAnsi"/>
+                <w:sz w:val="20"/>
+                <w:szCs w:val="20"/>
+              </w:rPr>
+              <w:t>tc</w:t>
+            </w:r>
+            <w:proofErr w:type="spellEnd"/>
+            <w:r>
+              <w:rPr>
+                <w:rFonts w:cstheme="minorHAnsi"/>
+                <w:sz w:val="20"/>
+                <w:szCs w:val="20"/>
+              </w:rPr>
+              <w:t xml:space="preserve"> </w:t>
+            </w:r>
+            <w:proofErr w:type="spellStart"/>
+            <w:r>
+              <w:rPr>
+                <w:rFonts w:cstheme="minorHAnsi"/>
+                <w:sz w:val="20"/>
+                <w:szCs w:val="20"/>
+              </w:rPr>
+              <w:t>endfor</w:t>
+            </w:r>
+            <w:proofErr w:type="spellEnd"/>
+            <w:r>
+              <w:rPr>
+                <w:rFonts w:cstheme="minorHAnsi"/>
+                <w:sz w:val="20"/>
+                <w:szCs w:val="20"/>
+              </w:rPr>
+              <w:t xml:space="preserve"> %}</w:t>
             </w:r>
           </w:p>
         </w:tc>
@@ -1118,7 +1718,43 @@
                 <w:sz w:val="20"/>
                 <w:szCs w:val="20"/>
               </w:rPr>
-              <w:t>{%tc for employer in employer_school_list %}</w:t>
+              <w:t>{%</w:t>
+            </w:r>
+            <w:proofErr w:type="spellStart"/>
+            <w:r>
+              <w:rPr>
+                <w:rFonts w:cstheme="minorHAnsi"/>
+                <w:sz w:val="20"/>
+                <w:szCs w:val="20"/>
+              </w:rPr>
+              <w:t>tc</w:t>
+            </w:r>
+            <w:proofErr w:type="spellEnd"/>
+            <w:r>
+              <w:rPr>
+                <w:rFonts w:cstheme="minorHAnsi"/>
+                <w:sz w:val="20"/>
+                <w:szCs w:val="20"/>
+              </w:rPr>
+              <w:t xml:space="preserve"> for employer in </w:t>
+            </w:r>
+            <w:proofErr w:type="spellStart"/>
+            <w:r>
+              <w:rPr>
+                <w:rFonts w:cstheme="minorHAnsi"/>
+                <w:sz w:val="20"/>
+                <w:szCs w:val="20"/>
+              </w:rPr>
+              <w:t>employer_school_list</w:t>
+            </w:r>
+            <w:proofErr w:type="spellEnd"/>
+            <w:r>
+              <w:rPr>
+                <w:rFonts w:cstheme="minorHAnsi"/>
+                <w:sz w:val="20"/>
+                <w:szCs w:val="20"/>
+              </w:rPr>
+              <w:t xml:space="preserve"> %}</w:t>
             </w:r>
           </w:p>
         </w:tc>
@@ -1134,13 +1770,41 @@
                 <w:szCs w:val="20"/>
               </w:rPr>
             </w:pPr>
-            <w:r>
-              <w:rPr>
-                <w:rFonts w:cstheme="minorHAnsi"/>
-                <w:sz w:val="20"/>
-                <w:szCs w:val="20"/>
-              </w:rPr>
-              <w:t>{{ employer.address }}</w:t>
+            <w:proofErr w:type="gramStart"/>
+            <w:r>
+              <w:rPr>
+                <w:rFonts w:cstheme="minorHAnsi"/>
+                <w:sz w:val="20"/>
+                <w:szCs w:val="20"/>
+              </w:rPr>
+              <w:t xml:space="preserve">{{ </w:t>
+            </w:r>
+            <w:proofErr w:type="spellStart"/>
+            <w:r>
+              <w:rPr>
+                <w:rFonts w:cstheme="minorHAnsi"/>
+                <w:sz w:val="20"/>
+                <w:szCs w:val="20"/>
+              </w:rPr>
+              <w:t>employer</w:t>
+            </w:r>
+            <w:proofErr w:type="gramEnd"/>
+            <w:r>
+              <w:rPr>
+                <w:rFonts w:cstheme="minorHAnsi"/>
+                <w:sz w:val="20"/>
+                <w:szCs w:val="20"/>
+              </w:rPr>
+              <w:t>.address</w:t>
+            </w:r>
+            <w:proofErr w:type="spellEnd"/>
+            <w:r>
+              <w:rPr>
+                <w:rFonts w:cstheme="minorHAnsi"/>
+                <w:sz w:val="20"/>
+                <w:szCs w:val="20"/>
+              </w:rPr>
+              <w:t xml:space="preserve"> }}</w:t>
             </w:r>
           </w:p>
         </w:tc>
@@ -1162,7 +1826,43 @@
                 <w:sz w:val="20"/>
                 <w:szCs w:val="20"/>
               </w:rPr>
-              <w:t>{%tc endfor %}</w:t>
+              <w:t>{%</w:t>
+            </w:r>
+            <w:proofErr w:type="spellStart"/>
+            <w:r>
+              <w:rPr>
+                <w:rFonts w:cstheme="minorHAnsi"/>
+                <w:sz w:val="20"/>
+                <w:szCs w:val="20"/>
+              </w:rPr>
+              <w:t>tc</w:t>
+            </w:r>
+            <w:proofErr w:type="spellEnd"/>
+            <w:r>
+              <w:rPr>
+                <w:rFonts w:cstheme="minorHAnsi"/>
+                <w:sz w:val="20"/>
+                <w:szCs w:val="20"/>
+              </w:rPr>
+              <w:t xml:space="preserve"> </w:t>
+            </w:r>
+            <w:proofErr w:type="spellStart"/>
+            <w:r>
+              <w:rPr>
+                <w:rFonts w:cstheme="minorHAnsi"/>
+                <w:sz w:val="20"/>
+                <w:szCs w:val="20"/>
+              </w:rPr>
+              <w:t>endfor</w:t>
+            </w:r>
+            <w:proofErr w:type="spellEnd"/>
+            <w:r>
+              <w:rPr>
+                <w:rFonts w:cstheme="minorHAnsi"/>
+                <w:sz w:val="20"/>
+                <w:szCs w:val="20"/>
+              </w:rPr>
+              <w:t xml:space="preserve"> %}</w:t>
             </w:r>
           </w:p>
         </w:tc>
@@ -1214,7 +1914,43 @@
                 <w:sz w:val="20"/>
                 <w:szCs w:val="20"/>
               </w:rPr>
-              <w:t>{%tc for employer in employer_school_list %}</w:t>
+              <w:t>{%</w:t>
+            </w:r>
+            <w:proofErr w:type="spellStart"/>
+            <w:r>
+              <w:rPr>
+                <w:rFonts w:cstheme="minorHAnsi"/>
+                <w:sz w:val="20"/>
+                <w:szCs w:val="20"/>
+              </w:rPr>
+              <w:t>tc</w:t>
+            </w:r>
+            <w:proofErr w:type="spellEnd"/>
+            <w:r>
+              <w:rPr>
+                <w:rFonts w:cstheme="minorHAnsi"/>
+                <w:sz w:val="20"/>
+                <w:szCs w:val="20"/>
+              </w:rPr>
+              <w:t xml:space="preserve"> for employer in </w:t>
+            </w:r>
+            <w:proofErr w:type="spellStart"/>
+            <w:r>
+              <w:rPr>
+                <w:rFonts w:cstheme="minorHAnsi"/>
+                <w:sz w:val="20"/>
+                <w:szCs w:val="20"/>
+              </w:rPr>
+              <w:t>employer_school_list</w:t>
+            </w:r>
+            <w:proofErr w:type="spellEnd"/>
+            <w:r>
+              <w:rPr>
+                <w:rFonts w:cstheme="minorHAnsi"/>
+                <w:sz w:val="20"/>
+                <w:szCs w:val="20"/>
+              </w:rPr>
+              <w:t xml:space="preserve"> %}</w:t>
             </w:r>
           </w:p>
         </w:tc>
@@ -1230,13 +1966,41 @@
                 <w:szCs w:val="20"/>
               </w:rPr>
             </w:pPr>
-            <w:r>
-              <w:rPr>
-                <w:rFonts w:cstheme="minorHAnsi"/>
-                <w:sz w:val="20"/>
-                <w:szCs w:val="20"/>
-              </w:rPr>
-              <w:t>{{ employer.driving_days }}</w:t>
+            <w:proofErr w:type="gramStart"/>
+            <w:r>
+              <w:rPr>
+                <w:rFonts w:cstheme="minorHAnsi"/>
+                <w:sz w:val="20"/>
+                <w:szCs w:val="20"/>
+              </w:rPr>
+              <w:t xml:space="preserve">{{ </w:t>
+            </w:r>
+            <w:proofErr w:type="spellStart"/>
+            <w:r>
+              <w:rPr>
+                <w:rFonts w:cstheme="minorHAnsi"/>
+                <w:sz w:val="20"/>
+                <w:szCs w:val="20"/>
+              </w:rPr>
+              <w:t>employer</w:t>
+            </w:r>
+            <w:proofErr w:type="gramEnd"/>
+            <w:r>
+              <w:rPr>
+                <w:rFonts w:cstheme="minorHAnsi"/>
+                <w:sz w:val="20"/>
+                <w:szCs w:val="20"/>
+              </w:rPr>
+              <w:t>.driving_days</w:t>
+            </w:r>
+            <w:proofErr w:type="spellEnd"/>
+            <w:r>
+              <w:rPr>
+                <w:rFonts w:cstheme="minorHAnsi"/>
+                <w:sz w:val="20"/>
+                <w:szCs w:val="20"/>
+              </w:rPr>
+              <w:t xml:space="preserve"> }}</w:t>
             </w:r>
           </w:p>
         </w:tc>
@@ -1258,7 +2022,43 @@
                 <w:sz w:val="20"/>
                 <w:szCs w:val="20"/>
               </w:rPr>
-              <w:t>{%tc endfor %}</w:t>
+              <w:t>{%</w:t>
+            </w:r>
+            <w:proofErr w:type="spellStart"/>
+            <w:r>
+              <w:rPr>
+                <w:rFonts w:cstheme="minorHAnsi"/>
+                <w:sz w:val="20"/>
+                <w:szCs w:val="20"/>
+              </w:rPr>
+              <w:t>tc</w:t>
+            </w:r>
+            <w:proofErr w:type="spellEnd"/>
+            <w:r>
+              <w:rPr>
+                <w:rFonts w:cstheme="minorHAnsi"/>
+                <w:sz w:val="20"/>
+                <w:szCs w:val="20"/>
+              </w:rPr>
+              <w:t xml:space="preserve"> </w:t>
+            </w:r>
+            <w:proofErr w:type="spellStart"/>
+            <w:r>
+              <w:rPr>
+                <w:rFonts w:cstheme="minorHAnsi"/>
+                <w:sz w:val="20"/>
+                <w:szCs w:val="20"/>
+              </w:rPr>
+              <w:t>endfor</w:t>
+            </w:r>
+            <w:proofErr w:type="spellEnd"/>
+            <w:r>
+              <w:rPr>
+                <w:rFonts w:cstheme="minorHAnsi"/>
+                <w:sz w:val="20"/>
+                <w:szCs w:val="20"/>
+              </w:rPr>
+              <w:t xml:space="preserve"> %}</w:t>
             </w:r>
           </w:p>
         </w:tc>
@@ -1310,7 +2110,43 @@
                 <w:sz w:val="20"/>
                 <w:szCs w:val="20"/>
               </w:rPr>
-              <w:t>{%tc for employer in employer_school_list %}</w:t>
+              <w:t>{%</w:t>
+            </w:r>
+            <w:proofErr w:type="spellStart"/>
+            <w:r>
+              <w:rPr>
+                <w:rFonts w:cstheme="minorHAnsi"/>
+                <w:sz w:val="20"/>
+                <w:szCs w:val="20"/>
+              </w:rPr>
+              <w:t>tc</w:t>
+            </w:r>
+            <w:proofErr w:type="spellEnd"/>
+            <w:r>
+              <w:rPr>
+                <w:rFonts w:cstheme="minorHAnsi"/>
+                <w:sz w:val="20"/>
+                <w:szCs w:val="20"/>
+              </w:rPr>
+              <w:t xml:space="preserve"> for employer in </w:t>
+            </w:r>
+            <w:proofErr w:type="spellStart"/>
+            <w:r>
+              <w:rPr>
+                <w:rFonts w:cstheme="minorHAnsi"/>
+                <w:sz w:val="20"/>
+                <w:szCs w:val="20"/>
+              </w:rPr>
+              <w:t>employer_school_list</w:t>
+            </w:r>
+            <w:proofErr w:type="spellEnd"/>
+            <w:r>
+              <w:rPr>
+                <w:rFonts w:cstheme="minorHAnsi"/>
+                <w:sz w:val="20"/>
+                <w:szCs w:val="20"/>
+              </w:rPr>
+              <w:t xml:space="preserve"> %}</w:t>
             </w:r>
           </w:p>
         </w:tc>
@@ -1326,13 +2162,41 @@
                 <w:szCs w:val="20"/>
               </w:rPr>
             </w:pPr>
-            <w:r>
-              <w:rPr>
-                <w:rFonts w:cstheme="minorHAnsi"/>
-                <w:sz w:val="20"/>
-                <w:szCs w:val="20"/>
-              </w:rPr>
-              <w:t>{{ employer.driving_hours }}</w:t>
+            <w:proofErr w:type="gramStart"/>
+            <w:r>
+              <w:rPr>
+                <w:rFonts w:cstheme="minorHAnsi"/>
+                <w:sz w:val="20"/>
+                <w:szCs w:val="20"/>
+              </w:rPr>
+              <w:t xml:space="preserve">{{ </w:t>
+            </w:r>
+            <w:proofErr w:type="spellStart"/>
+            <w:r>
+              <w:rPr>
+                <w:rFonts w:cstheme="minorHAnsi"/>
+                <w:sz w:val="20"/>
+                <w:szCs w:val="20"/>
+              </w:rPr>
+              <w:t>employer</w:t>
+            </w:r>
+            <w:proofErr w:type="gramEnd"/>
+            <w:r>
+              <w:rPr>
+                <w:rFonts w:cstheme="minorHAnsi"/>
+                <w:sz w:val="20"/>
+                <w:szCs w:val="20"/>
+              </w:rPr>
+              <w:t>.driving_hours</w:t>
+            </w:r>
+            <w:proofErr w:type="spellEnd"/>
+            <w:r>
+              <w:rPr>
+                <w:rFonts w:cstheme="minorHAnsi"/>
+                <w:sz w:val="20"/>
+                <w:szCs w:val="20"/>
+              </w:rPr>
+              <w:t xml:space="preserve"> }}</w:t>
             </w:r>
           </w:p>
         </w:tc>
@@ -1354,7 +2218,43 @@
                 <w:sz w:val="20"/>
                 <w:szCs w:val="20"/>
               </w:rPr>
-              <w:t>{%tc endfor %}</w:t>
+              <w:t>{%</w:t>
+            </w:r>
+            <w:proofErr w:type="spellStart"/>
+            <w:r>
+              <w:rPr>
+                <w:rFonts w:cstheme="minorHAnsi"/>
+                <w:sz w:val="20"/>
+                <w:szCs w:val="20"/>
+              </w:rPr>
+              <w:t>tc</w:t>
+            </w:r>
+            <w:proofErr w:type="spellEnd"/>
+            <w:r>
+              <w:rPr>
+                <w:rFonts w:cstheme="minorHAnsi"/>
+                <w:sz w:val="20"/>
+                <w:szCs w:val="20"/>
+              </w:rPr>
+              <w:t xml:space="preserve"> </w:t>
+            </w:r>
+            <w:proofErr w:type="spellStart"/>
+            <w:r>
+              <w:rPr>
+                <w:rFonts w:cstheme="minorHAnsi"/>
+                <w:sz w:val="20"/>
+                <w:szCs w:val="20"/>
+              </w:rPr>
+              <w:t>endfor</w:t>
+            </w:r>
+            <w:proofErr w:type="spellEnd"/>
+            <w:r>
+              <w:rPr>
+                <w:rFonts w:cstheme="minorHAnsi"/>
+                <w:sz w:val="20"/>
+                <w:szCs w:val="20"/>
+              </w:rPr>
+              <w:t xml:space="preserve"> %}</w:t>
             </w:r>
           </w:p>
         </w:tc>
@@ -1406,7 +2306,43 @@
                 <w:sz w:val="20"/>
                 <w:szCs w:val="20"/>
               </w:rPr>
-              <w:t>{%tc for employer in employer_school_list %}</w:t>
+              <w:t>{%</w:t>
+            </w:r>
+            <w:proofErr w:type="spellStart"/>
+            <w:r>
+              <w:rPr>
+                <w:rFonts w:cstheme="minorHAnsi"/>
+                <w:sz w:val="20"/>
+                <w:szCs w:val="20"/>
+              </w:rPr>
+              <w:t>tc</w:t>
+            </w:r>
+            <w:proofErr w:type="spellEnd"/>
+            <w:r>
+              <w:rPr>
+                <w:rFonts w:cstheme="minorHAnsi"/>
+                <w:sz w:val="20"/>
+                <w:szCs w:val="20"/>
+              </w:rPr>
+              <w:t xml:space="preserve"> for employer in </w:t>
+            </w:r>
+            <w:proofErr w:type="spellStart"/>
+            <w:r>
+              <w:rPr>
+                <w:rFonts w:cstheme="minorHAnsi"/>
+                <w:sz w:val="20"/>
+                <w:szCs w:val="20"/>
+              </w:rPr>
+              <w:t>employer_school_list</w:t>
+            </w:r>
+            <w:proofErr w:type="spellEnd"/>
+            <w:r>
+              <w:rPr>
+                <w:rFonts w:cstheme="minorHAnsi"/>
+                <w:sz w:val="20"/>
+                <w:szCs w:val="20"/>
+              </w:rPr>
+              <w:t xml:space="preserve"> %}</w:t>
             </w:r>
           </w:p>
         </w:tc>
@@ -1422,13 +2358,41 @@
                 <w:szCs w:val="20"/>
               </w:rPr>
             </w:pPr>
-            <w:r>
-              <w:rPr>
-                <w:rFonts w:cstheme="minorHAnsi"/>
-                <w:sz w:val="20"/>
-                <w:szCs w:val="20"/>
-              </w:rPr>
-              <w:t>{{ employer.other_conditions }}</w:t>
+            <w:proofErr w:type="gramStart"/>
+            <w:r>
+              <w:rPr>
+                <w:rFonts w:cstheme="minorHAnsi"/>
+                <w:sz w:val="20"/>
+                <w:szCs w:val="20"/>
+              </w:rPr>
+              <w:t xml:space="preserve">{{ </w:t>
+            </w:r>
+            <w:proofErr w:type="spellStart"/>
+            <w:r>
+              <w:rPr>
+                <w:rFonts w:cstheme="minorHAnsi"/>
+                <w:sz w:val="20"/>
+                <w:szCs w:val="20"/>
+              </w:rPr>
+              <w:t>employer</w:t>
+            </w:r>
+            <w:proofErr w:type="gramEnd"/>
+            <w:r>
+              <w:rPr>
+                <w:rFonts w:cstheme="minorHAnsi"/>
+                <w:sz w:val="20"/>
+                <w:szCs w:val="20"/>
+              </w:rPr>
+              <w:t>.other_conditions</w:t>
+            </w:r>
+            <w:proofErr w:type="spellEnd"/>
+            <w:r>
+              <w:rPr>
+                <w:rFonts w:cstheme="minorHAnsi"/>
+                <w:sz w:val="20"/>
+                <w:szCs w:val="20"/>
+              </w:rPr>
+              <w:t xml:space="preserve"> }}</w:t>
             </w:r>
           </w:p>
         </w:tc>
@@ -1450,7 +2414,43 @@
                 <w:sz w:val="20"/>
                 <w:szCs w:val="20"/>
               </w:rPr>
-              <w:t>{%tc endfor %}</w:t>
+              <w:t>{%</w:t>
+            </w:r>
+            <w:proofErr w:type="spellStart"/>
+            <w:r>
+              <w:rPr>
+                <w:rFonts w:cstheme="minorHAnsi"/>
+                <w:sz w:val="20"/>
+                <w:szCs w:val="20"/>
+              </w:rPr>
+              <w:t>tc</w:t>
+            </w:r>
+            <w:proofErr w:type="spellEnd"/>
+            <w:r>
+              <w:rPr>
+                <w:rFonts w:cstheme="minorHAnsi"/>
+                <w:sz w:val="20"/>
+                <w:szCs w:val="20"/>
+              </w:rPr>
+              <w:t xml:space="preserve"> </w:t>
+            </w:r>
+            <w:proofErr w:type="spellStart"/>
+            <w:r>
+              <w:rPr>
+                <w:rFonts w:cstheme="minorHAnsi"/>
+                <w:sz w:val="20"/>
+                <w:szCs w:val="20"/>
+              </w:rPr>
+              <w:t>endfor</w:t>
+            </w:r>
+            <w:proofErr w:type="spellEnd"/>
+            <w:r>
+              <w:rPr>
+                <w:rFonts w:cstheme="minorHAnsi"/>
+                <w:sz w:val="20"/>
+                <w:szCs w:val="20"/>
+              </w:rPr>
+              <w:t xml:space="preserve"> %}</w:t>
             </w:r>
           </w:p>
         </w:tc>
@@ -1559,7 +2559,52 @@
           <w:sz w:val="20"/>
           <w:szCs w:val="20"/>
         </w:rPr>
-        <w:t>{% if (restricted_tags is true) or (ignition_interlock is true) %}</w:t>
+        <w:t>{% if (</w:t>
+      </w:r>
+      <w:proofErr w:type="spellStart"/>
+      <w:r>
+        <w:rPr>
+          <w:rFonts w:cstheme="minorHAnsi"/>
+          <w:sz w:val="20"/>
+          <w:szCs w:val="20"/>
+        </w:rPr>
+        <w:t>restricted_tags</w:t>
+      </w:r>
+      <w:proofErr w:type="spellEnd"/>
+      <w:r>
+        <w:rPr>
+          <w:rFonts w:cstheme="minorHAnsi"/>
+          <w:sz w:val="20"/>
+          <w:szCs w:val="20"/>
+        </w:rPr>
+        <w:t xml:space="preserve"> is true) or (</w:t>
+      </w:r>
+      <w:proofErr w:type="spellStart"/>
+      <w:r>
+        <w:rPr>
+          <w:rFonts w:cstheme="minorHAnsi"/>
+          <w:sz w:val="20"/>
+          <w:szCs w:val="20"/>
+        </w:rPr>
+        <w:t>ignition_interlock</w:t>
+      </w:r>
+      <w:proofErr w:type="spellEnd"/>
+      <w:r>
+        <w:rPr>
+          <w:rFonts w:cstheme="minorHAnsi"/>
+          <w:sz w:val="20"/>
+          <w:szCs w:val="20"/>
+        </w:rPr>
+        <w:t xml:space="preserve"> is true) </w:t>
+      </w:r>
+      <w:proofErr w:type="gramStart"/>
+      <w:r>
+        <w:rPr>
+          <w:rFonts w:cstheme="minorHAnsi"/>
+          <w:sz w:val="20"/>
+          <w:szCs w:val="20"/>
+        </w:rPr>
+        <w:t>%}</w:t>
       </w:r>
       <w:r>
         <w:rPr>
@@ -1569,8 +2614,9 @@
           <w:sz w:val="20"/>
           <w:szCs w:val="20"/>
         </w:rPr>
-        <w:t>DRIVING RESTRICTIONS</w:t>
-      </w:r>
+        <w:t>DRIVING</w:t>
+      </w:r>
+      <w:proofErr w:type="gramEnd"/>
       <w:r>
         <w:rPr>
           <w:rFonts w:cstheme="minorHAnsi"/>
@@ -1579,6 +2625,16 @@
           <w:sz w:val="20"/>
           <w:szCs w:val="20"/>
         </w:rPr>
+        <w:t xml:space="preserve"> RESTRICTIONS</w:t>
+      </w:r>
+      <w:r>
+        <w:rPr>
+          <w:rFonts w:cstheme="minorHAnsi"/>
+          <w:b/>
+          <w:bCs/>
+          <w:sz w:val="20"/>
+          <w:szCs w:val="20"/>
+        </w:rPr>
         <w:t xml:space="preserve">. </w:t>
       </w:r>
       <w:r>
@@ -1627,15 +2683,51 @@
           <w:sz w:val="20"/>
           <w:szCs w:val="20"/>
         </w:rPr>
-        <w:t xml:space="preserve"> employer/supervisor acknowledges notice of this restriction. R.C. 4503.231(B), 4510.43(C).</w:t>
-      </w:r>
-      <w:r>
-        <w:rPr>
-          <w:rFonts w:cstheme="minorHAnsi"/>
-          <w:sz w:val="20"/>
-          <w:szCs w:val="20"/>
-        </w:rPr>
-        <w:t>{% if restricted_tags is true %}</w:t>
+        <w:t xml:space="preserve"> employer/supervisor acknowledges notice of this restriction. R.C. 4503.231(B), 4510.43(C</w:t>
+      </w:r>
+      <w:proofErr w:type="gramStart"/>
+      <w:r>
+        <w:rPr>
+          <w:rFonts w:cstheme="minorHAnsi"/>
+          <w:sz w:val="20"/>
+          <w:szCs w:val="20"/>
+        </w:rPr>
+        <w:t>).</w:t>
+      </w:r>
+      <w:r>
+        <w:rPr>
+          <w:rFonts w:cstheme="minorHAnsi"/>
+          <w:sz w:val="20"/>
+          <w:szCs w:val="20"/>
+        </w:rPr>
+        <w:t>{</w:t>
+      </w:r>
+      <w:proofErr w:type="gramEnd"/>
+      <w:r>
+        <w:rPr>
+          <w:rFonts w:cstheme="minorHAnsi"/>
+          <w:sz w:val="20"/>
+          <w:szCs w:val="20"/>
+        </w:rPr>
+        <w:t xml:space="preserve">% if </w:t>
+      </w:r>
+      <w:proofErr w:type="spellStart"/>
+      <w:r>
+        <w:rPr>
+          <w:rFonts w:cstheme="minorHAnsi"/>
+          <w:sz w:val="20"/>
+          <w:szCs w:val="20"/>
+        </w:rPr>
+        <w:t>restricted_tags</w:t>
+      </w:r>
+      <w:proofErr w:type="spellEnd"/>
+      <w:r>
+        <w:rPr>
+          <w:rFonts w:cstheme="minorHAnsi"/>
+          <w:sz w:val="20"/>
+          <w:szCs w:val="20"/>
+        </w:rPr>
+        <w:t xml:space="preserve"> is true %}</w:t>
       </w:r>
     </w:p>
     <w:p>
@@ -1732,15 +2824,51 @@
           <w:sz w:val="20"/>
           <w:szCs w:val="20"/>
         </w:rPr>
-        <w:t>{% endif %}</w:t>
-      </w:r>
-      <w:r>
-        <w:rPr>
-          <w:rFonts w:cstheme="minorHAnsi"/>
-          <w:sz w:val="20"/>
-          <w:szCs w:val="20"/>
-        </w:rPr>
-        <w:t>{% if ignition_interlock is true %}</w:t>
+        <w:t xml:space="preserve">{% endif </w:t>
+      </w:r>
+      <w:proofErr w:type="gramStart"/>
+      <w:r>
+        <w:rPr>
+          <w:rFonts w:cstheme="minorHAnsi"/>
+          <w:sz w:val="20"/>
+          <w:szCs w:val="20"/>
+        </w:rPr>
+        <w:t>%}</w:t>
+      </w:r>
+      <w:r>
+        <w:rPr>
+          <w:rFonts w:cstheme="minorHAnsi"/>
+          <w:sz w:val="20"/>
+          <w:szCs w:val="20"/>
+        </w:rPr>
+        <w:t>{</w:t>
+      </w:r>
+      <w:proofErr w:type="gramEnd"/>
+      <w:r>
+        <w:rPr>
+          <w:rFonts w:cstheme="minorHAnsi"/>
+          <w:sz w:val="20"/>
+          <w:szCs w:val="20"/>
+        </w:rPr>
+        <w:t xml:space="preserve">% if </w:t>
+      </w:r>
+      <w:proofErr w:type="spellStart"/>
+      <w:r>
+        <w:rPr>
+          <w:rFonts w:cstheme="minorHAnsi"/>
+          <w:sz w:val="20"/>
+          <w:szCs w:val="20"/>
+        </w:rPr>
+        <w:t>ignition_interlock</w:t>
+      </w:r>
+      <w:proofErr w:type="spellEnd"/>
+      <w:r>
+        <w:rPr>
+          <w:rFonts w:cstheme="minorHAnsi"/>
+          <w:sz w:val="20"/>
+          <w:szCs w:val="20"/>
+        </w:rPr>
+        <w:t xml:space="preserve"> is true %}</w:t>
       </w:r>
     </w:p>
     <w:p>
@@ -2069,15 +3197,34 @@
           <w:sz w:val="20"/>
           <w:szCs w:val="20"/>
         </w:rPr>
-        <w:t>{{‘\n’}}</w:t>
-      </w:r>
-      <w:r>
-        <w:rPr>
-          <w:rFonts w:cstheme="minorHAnsi"/>
-          <w:sz w:val="20"/>
-          <w:szCs w:val="20"/>
-        </w:rPr>
-        <w:t>{% endif %}</w:t>
+        <w:lastRenderedPageBreak/>
+        <w:t>{{‘\n’</w:t>
+      </w:r>
+      <w:proofErr w:type="gramStart"/>
+      <w:r>
+        <w:rPr>
+          <w:rFonts w:cstheme="minorHAnsi"/>
+          <w:sz w:val="20"/>
+          <w:szCs w:val="20"/>
+        </w:rPr>
+        <w:t>}}</w:t>
+      </w:r>
+      <w:r>
+        <w:rPr>
+          <w:rFonts w:cstheme="minorHAnsi"/>
+          <w:sz w:val="20"/>
+          <w:szCs w:val="20"/>
+        </w:rPr>
+        <w:t>{</w:t>
+      </w:r>
+      <w:proofErr w:type="gramEnd"/>
+      <w:r>
+        <w:rPr>
+          <w:rFonts w:cstheme="minorHAnsi"/>
+          <w:sz w:val="20"/>
+          <w:szCs w:val="20"/>
+        </w:rPr>
+        <w:t>% endif %}</w:t>
       </w:r>
       <w:r>
         <w:rPr>
@@ -2115,13 +3262,59 @@
         </w:rPr>
         <w:t xml:space="preserve"> </w:t>
       </w:r>
-      <w:r>
-        <w:rPr>
-          <w:rFonts w:cstheme="minorHAnsi"/>
-          <w:sz w:val="20"/>
-          <w:szCs w:val="20"/>
-        </w:rPr>
-        <w:t xml:space="preserve">{{ defendant.first_name }} {{ defendant.last_name }} </w:t>
+      <w:proofErr w:type="gramStart"/>
+      <w:r>
+        <w:rPr>
+          <w:rFonts w:cstheme="minorHAnsi"/>
+          <w:sz w:val="20"/>
+          <w:szCs w:val="20"/>
+        </w:rPr>
+        <w:t xml:space="preserve">{{ </w:t>
+      </w:r>
+      <w:proofErr w:type="spellStart"/>
+      <w:r>
+        <w:rPr>
+          <w:rFonts w:cstheme="minorHAnsi"/>
+          <w:sz w:val="20"/>
+          <w:szCs w:val="20"/>
+        </w:rPr>
+        <w:t>defendant</w:t>
+      </w:r>
+      <w:proofErr w:type="gramEnd"/>
+      <w:r>
+        <w:rPr>
+          <w:rFonts w:cstheme="minorHAnsi"/>
+          <w:sz w:val="20"/>
+          <w:szCs w:val="20"/>
+        </w:rPr>
+        <w:t>.first_name</w:t>
+      </w:r>
+      <w:proofErr w:type="spellEnd"/>
+      <w:r>
+        <w:rPr>
+          <w:rFonts w:cstheme="minorHAnsi"/>
+          <w:sz w:val="20"/>
+          <w:szCs w:val="20"/>
+        </w:rPr>
+        <w:t xml:space="preserve"> }} {{ </w:t>
+      </w:r>
+      <w:proofErr w:type="spellStart"/>
+      <w:r>
+        <w:rPr>
+          <w:rFonts w:cstheme="minorHAnsi"/>
+          <w:sz w:val="20"/>
+          <w:szCs w:val="20"/>
+        </w:rPr>
+        <w:t>defendant.last_name</w:t>
+      </w:r>
+      <w:proofErr w:type="spellEnd"/>
+      <w:r>
+        <w:rPr>
+          <w:rFonts w:cstheme="minorHAnsi"/>
+          <w:sz w:val="20"/>
+          <w:szCs w:val="20"/>
+        </w:rPr>
+        <w:t xml:space="preserve"> }} </w:t>
       </w:r>
       <w:r>
         <w:rPr>
@@ -2833,7 +4026,7 @@
                   <v:imagedata r:id="rId8" o:title=""/>
                   <w10:wrap side="largest" anchorx="margin" anchory="page"/>
                 </v:shape>
-                <o:OLEObject Type="Embed" ProgID="TextArt7.Document" ShapeID="_x0000_s2062" DrawAspect="Content" ObjectID="_1724292377" r:id="rId9">
+                <o:OLEObject Type="Embed" ProgID="TextArt7.Document" ShapeID="_x0000_s2062" DrawAspect="Content" ObjectID="_1724465987" r:id="rId9">
                   <o:FieldCodes>\s \* MERGEFORMAT</o:FieldCodes>
                 </o:OLEObject>
               </w:object>
@@ -3249,14 +4442,68 @@
         <w:sz w:val="16"/>
         <w:szCs w:val="16"/>
       </w:rPr>
-      <w:t>Prepared by {{ judicial_officer.first_name }} {{ judicial_officer.last_name }}</w:t>
+      <w:t xml:space="preserve">Prepared by </w:t>
     </w:r>
+    <w:proofErr w:type="gramStart"/>
     <w:r>
       <w:rPr>
         <w:rFonts w:ascii="Palatino Linotype" w:hAnsi="Palatino Linotype"/>
         <w:sz w:val="16"/>
         <w:szCs w:val="16"/>
       </w:rPr>
+      <w:t xml:space="preserve">{{ </w:t>
+    </w:r>
+    <w:proofErr w:type="spellStart"/>
+    <w:r>
+      <w:rPr>
+        <w:rFonts w:ascii="Palatino Linotype" w:hAnsi="Palatino Linotype"/>
+        <w:sz w:val="16"/>
+        <w:szCs w:val="16"/>
+      </w:rPr>
+      <w:t>judicial</w:t>
+    </w:r>
+    <w:proofErr w:type="gramEnd"/>
+    <w:r>
+      <w:rPr>
+        <w:rFonts w:ascii="Palatino Linotype" w:hAnsi="Palatino Linotype"/>
+        <w:sz w:val="16"/>
+        <w:szCs w:val="16"/>
+      </w:rPr>
+      <w:t>_officer.first_name</w:t>
+    </w:r>
+    <w:proofErr w:type="spellEnd"/>
+    <w:r>
+      <w:rPr>
+        <w:rFonts w:ascii="Palatino Linotype" w:hAnsi="Palatino Linotype"/>
+        <w:sz w:val="16"/>
+        <w:szCs w:val="16"/>
+      </w:rPr>
+      <w:t xml:space="preserve"> }} {{ </w:t>
+    </w:r>
+    <w:proofErr w:type="spellStart"/>
+    <w:r>
+      <w:rPr>
+        <w:rFonts w:ascii="Palatino Linotype" w:hAnsi="Palatino Linotype"/>
+        <w:sz w:val="16"/>
+        <w:szCs w:val="16"/>
+      </w:rPr>
+      <w:t>judicial_officer.last_name</w:t>
+    </w:r>
+    <w:proofErr w:type="spellEnd"/>
+    <w:r>
+      <w:rPr>
+        <w:rFonts w:ascii="Palatino Linotype" w:hAnsi="Palatino Linotype"/>
+        <w:sz w:val="16"/>
+        <w:szCs w:val="16"/>
+      </w:rPr>
+      <w:t xml:space="preserve"> }}</w:t>
+    </w:r>
+    <w:r>
+      <w:rPr>
+        <w:rFonts w:ascii="Palatino Linotype" w:hAnsi="Palatino Linotype"/>
+        <w:sz w:val="16"/>
+        <w:szCs w:val="16"/>
+      </w:rPr>
       <w:tab/>
     </w:r>
     <w:r>
@@ -3265,7 +4512,25 @@
         <w:sz w:val="16"/>
         <w:szCs w:val="16"/>
       </w:rPr>
-      <w:t>Limited Driving Privileges {{ case_number }}</w:t>
+      <w:t xml:space="preserve">Limited Driving Privileges {{ </w:t>
+    </w:r>
+    <w:proofErr w:type="spellStart"/>
+    <w:r>
+      <w:rPr>
+        <w:rFonts w:ascii="Palatino Linotype" w:hAnsi="Palatino Linotype"/>
+        <w:sz w:val="16"/>
+        <w:szCs w:val="16"/>
+      </w:rPr>
+      <w:t>case_number</w:t>
+    </w:r>
+    <w:proofErr w:type="spellEnd"/>
+    <w:r>
+      <w:rPr>
+        <w:rFonts w:ascii="Palatino Linotype" w:hAnsi="Palatino Linotype"/>
+        <w:sz w:val="16"/>
+        <w:szCs w:val="16"/>
+      </w:rPr>
+      <w:t xml:space="preserve"> }}</w:t>
     </w:r>
   </w:p>
 </w:ftr>

</xml_diff>

<commit_message>
Fixed template for employer address.
</commit_message>
<xml_diff>
--- a/resources/Templates/Driving_Privileges_Template.docx
+++ b/resources/Templates/Driving_Privileges_Template.docx
@@ -82,43 +82,7 @@
           <w:szCs w:val="20"/>
         </w:rPr>
         <w:tab/>
-        <w:t xml:space="preserve">Case No. </w:t>
-      </w:r>
-      <w:proofErr w:type="gramStart"/>
-      <w:r>
-        <w:rPr>
-          <w:rFonts w:cstheme="minorHAnsi"/>
-          <w:sz w:val="20"/>
-          <w:szCs w:val="20"/>
-        </w:rPr>
-        <w:t xml:space="preserve">{{ </w:t>
-      </w:r>
-      <w:proofErr w:type="spellStart"/>
-      <w:r>
-        <w:rPr>
-          <w:rFonts w:cstheme="minorHAnsi"/>
-          <w:sz w:val="20"/>
-          <w:szCs w:val="20"/>
-        </w:rPr>
-        <w:t>case</w:t>
-      </w:r>
-      <w:proofErr w:type="gramEnd"/>
-      <w:r>
-        <w:rPr>
-          <w:rFonts w:cstheme="minorHAnsi"/>
-          <w:sz w:val="20"/>
-          <w:szCs w:val="20"/>
-        </w:rPr>
-        <w:t>_number</w:t>
-      </w:r>
-      <w:proofErr w:type="spellEnd"/>
-      <w:r>
-        <w:rPr>
-          <w:rFonts w:cstheme="minorHAnsi"/>
-          <w:sz w:val="20"/>
-          <w:szCs w:val="20"/>
-        </w:rPr>
-        <w:t xml:space="preserve"> }}</w:t>
+        <w:t>Case No. {{ case_number }}</w:t>
       </w:r>
     </w:p>
     <w:p>
@@ -151,59 +115,13 @@
           <w:szCs w:val="20"/>
         </w:rPr>
       </w:pPr>
-      <w:proofErr w:type="gramStart"/>
-      <w:r>
-        <w:rPr>
-          <w:rFonts w:cstheme="minorHAnsi"/>
-          <w:sz w:val="20"/>
-          <w:szCs w:val="20"/>
-        </w:rPr>
-        <w:t xml:space="preserve">{{ </w:t>
-      </w:r>
-      <w:proofErr w:type="spellStart"/>
-      <w:r>
-        <w:rPr>
-          <w:rFonts w:cstheme="minorHAnsi"/>
-          <w:sz w:val="20"/>
-          <w:szCs w:val="20"/>
-        </w:rPr>
-        <w:t>defendant</w:t>
-      </w:r>
-      <w:proofErr w:type="gramEnd"/>
-      <w:r>
-        <w:rPr>
-          <w:rFonts w:cstheme="minorHAnsi"/>
-          <w:sz w:val="20"/>
-          <w:szCs w:val="20"/>
-        </w:rPr>
-        <w:t>.first_name</w:t>
-      </w:r>
-      <w:proofErr w:type="spellEnd"/>
-      <w:r>
-        <w:rPr>
-          <w:rFonts w:cstheme="minorHAnsi"/>
-          <w:sz w:val="20"/>
-          <w:szCs w:val="20"/>
-        </w:rPr>
-        <w:t xml:space="preserve"> }} {{ </w:t>
-      </w:r>
-      <w:proofErr w:type="spellStart"/>
-      <w:r>
-        <w:rPr>
-          <w:rFonts w:cstheme="minorHAnsi"/>
-          <w:sz w:val="20"/>
-          <w:szCs w:val="20"/>
-        </w:rPr>
-        <w:t>defendant.last_name</w:t>
-      </w:r>
-      <w:proofErr w:type="spellEnd"/>
-      <w:r>
-        <w:rPr>
-          <w:rFonts w:cstheme="minorHAnsi"/>
-          <w:sz w:val="20"/>
-          <w:szCs w:val="20"/>
-        </w:rPr>
-        <w:t xml:space="preserve"> }}</w:t>
+      <w:r>
+        <w:rPr>
+          <w:rFonts w:cstheme="minorHAnsi"/>
+          <w:sz w:val="20"/>
+          <w:szCs w:val="20"/>
+        </w:rPr>
+        <w:t>{{ defendant.first_name }} {{ defendant.last_name }}</w:t>
       </w:r>
     </w:p>
     <w:p>
@@ -324,41 +242,13 @@
                 <w:szCs w:val="20"/>
               </w:rPr>
             </w:pPr>
-            <w:proofErr w:type="gramStart"/>
-            <w:r>
-              <w:rPr>
-                <w:rFonts w:cstheme="minorHAnsi"/>
-                <w:sz w:val="20"/>
-                <w:szCs w:val="20"/>
-              </w:rPr>
-              <w:t xml:space="preserve">{{ </w:t>
-            </w:r>
-            <w:proofErr w:type="spellStart"/>
-            <w:r>
-              <w:rPr>
-                <w:rFonts w:cstheme="minorHAnsi"/>
-                <w:sz w:val="20"/>
-                <w:szCs w:val="20"/>
-              </w:rPr>
-              <w:t>suspension</w:t>
-            </w:r>
-            <w:proofErr w:type="gramEnd"/>
-            <w:r>
-              <w:rPr>
-                <w:rFonts w:cstheme="minorHAnsi"/>
-                <w:sz w:val="20"/>
-                <w:szCs w:val="20"/>
-              </w:rPr>
-              <w:t>_type</w:t>
-            </w:r>
-            <w:proofErr w:type="spellEnd"/>
-            <w:r>
-              <w:rPr>
-                <w:rFonts w:cstheme="minorHAnsi"/>
-                <w:sz w:val="20"/>
-                <w:szCs w:val="20"/>
-              </w:rPr>
-              <w:t xml:space="preserve"> }}</w:t>
+            <w:r>
+              <w:rPr>
+                <w:rFonts w:cstheme="minorHAnsi"/>
+                <w:sz w:val="20"/>
+                <w:szCs w:val="20"/>
+              </w:rPr>
+              <w:t>{{ suspension_type }}</w:t>
             </w:r>
           </w:p>
         </w:tc>
@@ -436,41 +326,13 @@
                 <w:szCs w:val="20"/>
               </w:rPr>
             </w:pPr>
-            <w:proofErr w:type="gramStart"/>
-            <w:r>
-              <w:rPr>
-                <w:rFonts w:cstheme="minorHAnsi"/>
-                <w:sz w:val="20"/>
-                <w:szCs w:val="20"/>
-              </w:rPr>
-              <w:t xml:space="preserve">{{ </w:t>
-            </w:r>
-            <w:proofErr w:type="spellStart"/>
-            <w:r>
-              <w:rPr>
-                <w:rFonts w:cstheme="minorHAnsi"/>
-                <w:sz w:val="20"/>
-                <w:szCs w:val="20"/>
-              </w:rPr>
-              <w:t>suspension</w:t>
-            </w:r>
-            <w:proofErr w:type="gramEnd"/>
-            <w:r>
-              <w:rPr>
-                <w:rFonts w:cstheme="minorHAnsi"/>
-                <w:sz w:val="20"/>
-                <w:szCs w:val="20"/>
-              </w:rPr>
-              <w:t>_start_date</w:t>
-            </w:r>
-            <w:proofErr w:type="spellEnd"/>
-            <w:r>
-              <w:rPr>
-                <w:rFonts w:cstheme="minorHAnsi"/>
-                <w:sz w:val="20"/>
-                <w:szCs w:val="20"/>
-              </w:rPr>
-              <w:t xml:space="preserve"> }}</w:t>
+            <w:r>
+              <w:rPr>
+                <w:rFonts w:cstheme="minorHAnsi"/>
+                <w:sz w:val="20"/>
+                <w:szCs w:val="20"/>
+              </w:rPr>
+              <w:t>{{ suspension_start_date }}</w:t>
             </w:r>
           </w:p>
         </w:tc>
@@ -544,41 +406,13 @@
                 <w:szCs w:val="20"/>
               </w:rPr>
             </w:pPr>
-            <w:proofErr w:type="gramStart"/>
-            <w:r>
-              <w:rPr>
-                <w:rFonts w:cstheme="minorHAnsi"/>
-                <w:sz w:val="20"/>
-                <w:szCs w:val="20"/>
-              </w:rPr>
-              <w:t xml:space="preserve">{{ </w:t>
-            </w:r>
-            <w:proofErr w:type="spellStart"/>
-            <w:r>
-              <w:rPr>
-                <w:rFonts w:cstheme="minorHAnsi"/>
-                <w:sz w:val="20"/>
-                <w:szCs w:val="20"/>
-              </w:rPr>
-              <w:t>suspension</w:t>
-            </w:r>
-            <w:proofErr w:type="gramEnd"/>
-            <w:r>
-              <w:rPr>
-                <w:rFonts w:cstheme="minorHAnsi"/>
-                <w:sz w:val="20"/>
-                <w:szCs w:val="20"/>
-              </w:rPr>
-              <w:t>_end_date</w:t>
-            </w:r>
-            <w:proofErr w:type="spellEnd"/>
-            <w:r>
-              <w:rPr>
-                <w:rFonts w:cstheme="minorHAnsi"/>
-                <w:sz w:val="20"/>
-                <w:szCs w:val="20"/>
-              </w:rPr>
-              <w:t xml:space="preserve"> }}</w:t>
+            <w:r>
+              <w:rPr>
+                <w:rFonts w:cstheme="minorHAnsi"/>
+                <w:sz w:val="20"/>
+                <w:szCs w:val="20"/>
+              </w:rPr>
+              <w:t>{{ suspension_end_date }}</w:t>
             </w:r>
           </w:p>
         </w:tc>
@@ -654,59 +488,13 @@
                 <w:szCs w:val="20"/>
               </w:rPr>
             </w:pPr>
-            <w:proofErr w:type="gramStart"/>
-            <w:r>
-              <w:rPr>
-                <w:rFonts w:cstheme="minorHAnsi"/>
-                <w:sz w:val="20"/>
-                <w:szCs w:val="20"/>
-              </w:rPr>
-              <w:t xml:space="preserve">{{ </w:t>
-            </w:r>
-            <w:proofErr w:type="spellStart"/>
-            <w:r>
-              <w:rPr>
-                <w:rFonts w:cstheme="minorHAnsi"/>
-                <w:sz w:val="20"/>
-                <w:szCs w:val="20"/>
-              </w:rPr>
-              <w:t>defendant</w:t>
-            </w:r>
-            <w:proofErr w:type="gramEnd"/>
-            <w:r>
-              <w:rPr>
-                <w:rFonts w:cstheme="minorHAnsi"/>
-                <w:sz w:val="20"/>
-                <w:szCs w:val="20"/>
-              </w:rPr>
-              <w:t>.first_name</w:t>
-            </w:r>
-            <w:proofErr w:type="spellEnd"/>
-            <w:r>
-              <w:rPr>
-                <w:rFonts w:cstheme="minorHAnsi"/>
-                <w:sz w:val="20"/>
-                <w:szCs w:val="20"/>
-              </w:rPr>
-              <w:t xml:space="preserve"> }} {{ </w:t>
-            </w:r>
-            <w:proofErr w:type="spellStart"/>
-            <w:r>
-              <w:rPr>
-                <w:rFonts w:cstheme="minorHAnsi"/>
-                <w:sz w:val="20"/>
-                <w:szCs w:val="20"/>
-              </w:rPr>
-              <w:t>defendant.last_name</w:t>
-            </w:r>
-            <w:proofErr w:type="spellEnd"/>
-            <w:r>
-              <w:rPr>
-                <w:rFonts w:cstheme="minorHAnsi"/>
-                <w:sz w:val="20"/>
-                <w:szCs w:val="20"/>
-              </w:rPr>
-              <w:t xml:space="preserve"> }}</w:t>
+            <w:r>
+              <w:rPr>
+                <w:rFonts w:cstheme="minorHAnsi"/>
+                <w:sz w:val="20"/>
+                <w:szCs w:val="20"/>
+              </w:rPr>
+              <w:t>{{ defendant.first_name }} {{ defendant.last_name }}</w:t>
             </w:r>
           </w:p>
         </w:tc>
@@ -770,41 +558,13 @@
                 <w:szCs w:val="20"/>
               </w:rPr>
             </w:pPr>
-            <w:proofErr w:type="gramStart"/>
-            <w:r>
-              <w:rPr>
-                <w:rFonts w:cstheme="minorHAnsi"/>
-                <w:sz w:val="20"/>
-                <w:szCs w:val="20"/>
-              </w:rPr>
-              <w:t xml:space="preserve">{{ </w:t>
-            </w:r>
-            <w:proofErr w:type="spellStart"/>
-            <w:r>
-              <w:rPr>
-                <w:rFonts w:cstheme="minorHAnsi"/>
-                <w:sz w:val="20"/>
-                <w:szCs w:val="20"/>
-              </w:rPr>
-              <w:t>defendant</w:t>
-            </w:r>
-            <w:proofErr w:type="gramEnd"/>
-            <w:r>
-              <w:rPr>
-                <w:rFonts w:cstheme="minorHAnsi"/>
-                <w:sz w:val="20"/>
-                <w:szCs w:val="20"/>
-              </w:rPr>
-              <w:t>.birth_date</w:t>
-            </w:r>
-            <w:proofErr w:type="spellEnd"/>
-            <w:r>
-              <w:rPr>
-                <w:rFonts w:cstheme="minorHAnsi"/>
-                <w:sz w:val="20"/>
-                <w:szCs w:val="20"/>
-              </w:rPr>
-              <w:t xml:space="preserve"> }}</w:t>
+            <w:r>
+              <w:rPr>
+                <w:rFonts w:cstheme="minorHAnsi"/>
+                <w:sz w:val="20"/>
+                <w:szCs w:val="20"/>
+              </w:rPr>
+              <w:t>{{ defendant.birth_date }}</w:t>
             </w:r>
           </w:p>
         </w:tc>
@@ -880,95 +640,13 @@
                 <w:szCs w:val="20"/>
               </w:rPr>
             </w:pPr>
-            <w:proofErr w:type="gramStart"/>
-            <w:r>
-              <w:rPr>
-                <w:rFonts w:cstheme="minorHAnsi"/>
-                <w:sz w:val="20"/>
-                <w:szCs w:val="20"/>
-              </w:rPr>
-              <w:t xml:space="preserve">{{ </w:t>
-            </w:r>
-            <w:proofErr w:type="spellStart"/>
-            <w:r>
-              <w:rPr>
-                <w:rFonts w:cstheme="minorHAnsi"/>
-                <w:sz w:val="20"/>
-                <w:szCs w:val="20"/>
-              </w:rPr>
-              <w:t>defendant</w:t>
-            </w:r>
-            <w:proofErr w:type="gramEnd"/>
-            <w:r>
-              <w:rPr>
-                <w:rFonts w:cstheme="minorHAnsi"/>
-                <w:sz w:val="20"/>
-                <w:szCs w:val="20"/>
-              </w:rPr>
-              <w:t>.address</w:t>
-            </w:r>
-            <w:proofErr w:type="spellEnd"/>
-            <w:r>
-              <w:rPr>
-                <w:rFonts w:cstheme="minorHAnsi"/>
-                <w:sz w:val="20"/>
-                <w:szCs w:val="20"/>
-              </w:rPr>
-              <w:t xml:space="preserve"> }}, {{ </w:t>
-            </w:r>
-            <w:proofErr w:type="spellStart"/>
-            <w:r>
-              <w:rPr>
-                <w:rFonts w:cstheme="minorHAnsi"/>
-                <w:sz w:val="20"/>
-                <w:szCs w:val="20"/>
-              </w:rPr>
-              <w:t>defendant.city</w:t>
-            </w:r>
-            <w:proofErr w:type="spellEnd"/>
-            <w:r>
-              <w:rPr>
-                <w:rFonts w:cstheme="minorHAnsi"/>
-                <w:sz w:val="20"/>
-                <w:szCs w:val="20"/>
-              </w:rPr>
-              <w:t xml:space="preserve"> }}, {{ </w:t>
-            </w:r>
-            <w:proofErr w:type="spellStart"/>
-            <w:r>
-              <w:rPr>
-                <w:rFonts w:cstheme="minorHAnsi"/>
-                <w:sz w:val="20"/>
-                <w:szCs w:val="20"/>
-              </w:rPr>
-              <w:t>defendant.state</w:t>
-            </w:r>
-            <w:proofErr w:type="spellEnd"/>
-            <w:r>
-              <w:rPr>
-                <w:rFonts w:cstheme="minorHAnsi"/>
-                <w:sz w:val="20"/>
-                <w:szCs w:val="20"/>
-              </w:rPr>
-              <w:t xml:space="preserve"> }} {{ </w:t>
-            </w:r>
-            <w:proofErr w:type="spellStart"/>
-            <w:r>
-              <w:rPr>
-                <w:rFonts w:cstheme="minorHAnsi"/>
-                <w:sz w:val="20"/>
-                <w:szCs w:val="20"/>
-              </w:rPr>
-              <w:t>defendant.zipcode</w:t>
-            </w:r>
-            <w:proofErr w:type="spellEnd"/>
-            <w:r>
-              <w:rPr>
-                <w:rFonts w:cstheme="minorHAnsi"/>
-                <w:sz w:val="20"/>
-                <w:szCs w:val="20"/>
-              </w:rPr>
-              <w:t xml:space="preserve"> }}</w:t>
+            <w:r>
+              <w:rPr>
+                <w:rFonts w:cstheme="minorHAnsi"/>
+                <w:sz w:val="20"/>
+                <w:szCs w:val="20"/>
+              </w:rPr>
+              <w:t>{{ defendant.address }}, {{ defendant.city }}, {{ defendant.state }} {{ defendant.zipcode }}</w:t>
             </w:r>
           </w:p>
         </w:tc>
@@ -1032,41 +710,13 @@
                 <w:szCs w:val="20"/>
               </w:rPr>
             </w:pPr>
-            <w:proofErr w:type="gramStart"/>
-            <w:r>
-              <w:rPr>
-                <w:rFonts w:cstheme="minorHAnsi"/>
-                <w:sz w:val="20"/>
-                <w:szCs w:val="20"/>
-              </w:rPr>
-              <w:t xml:space="preserve">{{ </w:t>
-            </w:r>
-            <w:proofErr w:type="spellStart"/>
-            <w:r>
-              <w:rPr>
-                <w:rFonts w:cstheme="minorHAnsi"/>
-                <w:sz w:val="20"/>
-                <w:szCs w:val="20"/>
-              </w:rPr>
-              <w:t>defendant</w:t>
-            </w:r>
-            <w:proofErr w:type="gramEnd"/>
-            <w:r>
-              <w:rPr>
-                <w:rFonts w:cstheme="minorHAnsi"/>
-                <w:sz w:val="20"/>
-                <w:szCs w:val="20"/>
-              </w:rPr>
-              <w:t>.license_number</w:t>
-            </w:r>
-            <w:proofErr w:type="spellEnd"/>
-            <w:r>
-              <w:rPr>
-                <w:rFonts w:cstheme="minorHAnsi"/>
-                <w:sz w:val="20"/>
-                <w:szCs w:val="20"/>
-              </w:rPr>
-              <w:t xml:space="preserve"> }}</w:t>
+            <w:r>
+              <w:rPr>
+                <w:rFonts w:cstheme="minorHAnsi"/>
+                <w:sz w:val="20"/>
+                <w:szCs w:val="20"/>
+              </w:rPr>
+              <w:t>{{ defendant.license_number }}</w:t>
             </w:r>
           </w:p>
         </w:tc>
@@ -1113,41 +763,13 @@
         </w:rPr>
         <w:t xml:space="preserve"> </w:t>
       </w:r>
-      <w:proofErr w:type="gramStart"/>
-      <w:r>
-        <w:rPr>
-          <w:rFonts w:cstheme="minorHAnsi"/>
-          <w:sz w:val="20"/>
-          <w:szCs w:val="20"/>
-        </w:rPr>
-        <w:t xml:space="preserve">{{ </w:t>
-      </w:r>
-      <w:proofErr w:type="spellStart"/>
-      <w:r>
-        <w:rPr>
-          <w:rFonts w:cstheme="minorHAnsi"/>
-          <w:sz w:val="20"/>
-          <w:szCs w:val="20"/>
-        </w:rPr>
-        <w:t>plea</w:t>
-      </w:r>
-      <w:proofErr w:type="gramEnd"/>
-      <w:r>
-        <w:rPr>
-          <w:rFonts w:cstheme="minorHAnsi"/>
-          <w:sz w:val="20"/>
-          <w:szCs w:val="20"/>
-        </w:rPr>
-        <w:t>_trial_date</w:t>
-      </w:r>
-      <w:proofErr w:type="spellEnd"/>
-      <w:r>
-        <w:rPr>
-          <w:rFonts w:cstheme="minorHAnsi"/>
-          <w:sz w:val="20"/>
-          <w:szCs w:val="20"/>
-        </w:rPr>
-        <w:t xml:space="preserve"> }}</w:t>
+      <w:r>
+        <w:rPr>
+          <w:rFonts w:cstheme="minorHAnsi"/>
+          <w:sz w:val="20"/>
+          <w:szCs w:val="20"/>
+        </w:rPr>
+        <w:t>{{ plea_trial_date }}</w:t>
       </w:r>
       <w:r>
         <w:rPr>
@@ -1171,43 +793,7 @@
           <w:sz w:val="20"/>
           <w:szCs w:val="20"/>
         </w:rPr>
-        <w:t xml:space="preserve">for {{ </w:t>
-      </w:r>
-      <w:proofErr w:type="spellStart"/>
-      <w:r>
-        <w:rPr>
-          <w:rFonts w:cstheme="minorHAnsi"/>
-          <w:sz w:val="20"/>
-          <w:szCs w:val="20"/>
-        </w:rPr>
-        <w:t>defendant.first_name</w:t>
-      </w:r>
-      <w:proofErr w:type="spellEnd"/>
-      <w:r>
-        <w:rPr>
-          <w:rFonts w:cstheme="minorHAnsi"/>
-          <w:sz w:val="20"/>
-          <w:szCs w:val="20"/>
-        </w:rPr>
-        <w:t xml:space="preserve"> }} {{ </w:t>
-      </w:r>
-      <w:proofErr w:type="spellStart"/>
-      <w:r>
-        <w:rPr>
-          <w:rFonts w:cstheme="minorHAnsi"/>
-          <w:sz w:val="20"/>
-          <w:szCs w:val="20"/>
-        </w:rPr>
-        <w:t>defendant.last_name</w:t>
-      </w:r>
-      <w:proofErr w:type="spellEnd"/>
-      <w:r>
-        <w:rPr>
-          <w:rFonts w:cstheme="minorHAnsi"/>
-          <w:sz w:val="20"/>
-          <w:szCs w:val="20"/>
-        </w:rPr>
-        <w:t xml:space="preserve"> }} </w:t>
+        <w:t xml:space="preserve">for {{ defendant.first_name }} {{ defendant.last_name }} </w:t>
       </w:r>
       <w:r>
         <w:rPr>
@@ -1336,43 +922,7 @@
                 <w:sz w:val="20"/>
                 <w:szCs w:val="20"/>
               </w:rPr>
-              <w:t>{%</w:t>
-            </w:r>
-            <w:proofErr w:type="spellStart"/>
-            <w:r>
-              <w:rPr>
-                <w:rFonts w:cstheme="minorHAnsi"/>
-                <w:sz w:val="20"/>
-                <w:szCs w:val="20"/>
-              </w:rPr>
-              <w:t>tc</w:t>
-            </w:r>
-            <w:proofErr w:type="spellEnd"/>
-            <w:r>
-              <w:rPr>
-                <w:rFonts w:cstheme="minorHAnsi"/>
-                <w:sz w:val="20"/>
-                <w:szCs w:val="20"/>
-              </w:rPr>
-              <w:t xml:space="preserve"> for employer in </w:t>
-            </w:r>
-            <w:proofErr w:type="spellStart"/>
-            <w:r>
-              <w:rPr>
-                <w:rFonts w:cstheme="minorHAnsi"/>
-                <w:sz w:val="20"/>
-                <w:szCs w:val="20"/>
-              </w:rPr>
-              <w:t>employer_school_list</w:t>
-            </w:r>
-            <w:proofErr w:type="spellEnd"/>
-            <w:r>
-              <w:rPr>
-                <w:rFonts w:cstheme="minorHAnsi"/>
-                <w:sz w:val="20"/>
-                <w:szCs w:val="20"/>
-              </w:rPr>
-              <w:t xml:space="preserve"> %}</w:t>
+              <w:t>{%tc for employer in employer_school_list %}</w:t>
             </w:r>
           </w:p>
         </w:tc>
@@ -1388,7 +938,6 @@
                 <w:szCs w:val="20"/>
               </w:rPr>
             </w:pPr>
-            <w:proofErr w:type="gramStart"/>
             <w:r>
               <w:rPr>
                 <w:rFonts w:cstheme="minorHAnsi"/>
@@ -1397,40 +946,21 @@
               </w:rPr>
               <w:t xml:space="preserve">{{ </w:t>
             </w:r>
-            <w:proofErr w:type="spellStart"/>
-            <w:r>
-              <w:rPr>
-                <w:rFonts w:cstheme="minorHAnsi"/>
-                <w:sz w:val="20"/>
-                <w:szCs w:val="20"/>
-              </w:rPr>
-              <w:t>employer</w:t>
-            </w:r>
-            <w:proofErr w:type="gramEnd"/>
-            <w:r>
-              <w:rPr>
-                <w:rFonts w:cstheme="minorHAnsi"/>
-                <w:sz w:val="20"/>
-                <w:szCs w:val="20"/>
-              </w:rPr>
-              <w:t>.</w:t>
-            </w:r>
-            <w:r>
-              <w:rPr>
-                <w:rFonts w:cstheme="minorHAnsi"/>
-                <w:sz w:val="20"/>
-                <w:szCs w:val="20"/>
-              </w:rPr>
-              <w:t>privileges_type</w:t>
-            </w:r>
-            <w:proofErr w:type="spellEnd"/>
-            <w:r>
-              <w:rPr>
-                <w:rFonts w:cstheme="minorHAnsi"/>
-                <w:sz w:val="20"/>
-                <w:szCs w:val="20"/>
-              </w:rPr>
-              <w:t xml:space="preserve"> }}</w:t>
+            <w:r>
+              <w:rPr>
+                <w:rFonts w:cstheme="minorHAnsi"/>
+                <w:sz w:val="20"/>
+                <w:szCs w:val="20"/>
+              </w:rPr>
+              <w:t>employer.</w:t>
+            </w:r>
+            <w:r>
+              <w:rPr>
+                <w:rFonts w:cstheme="minorHAnsi"/>
+                <w:sz w:val="20"/>
+                <w:szCs w:val="20"/>
+              </w:rPr>
+              <w:t>privileges_type }}</w:t>
             </w:r>
           </w:p>
         </w:tc>
@@ -1452,43 +982,7 @@
                 <w:sz w:val="20"/>
                 <w:szCs w:val="20"/>
               </w:rPr>
-              <w:t>{%</w:t>
-            </w:r>
-            <w:proofErr w:type="spellStart"/>
-            <w:r>
-              <w:rPr>
-                <w:rFonts w:cstheme="minorHAnsi"/>
-                <w:sz w:val="20"/>
-                <w:szCs w:val="20"/>
-              </w:rPr>
-              <w:t>tc</w:t>
-            </w:r>
-            <w:proofErr w:type="spellEnd"/>
-            <w:r>
-              <w:rPr>
-                <w:rFonts w:cstheme="minorHAnsi"/>
-                <w:sz w:val="20"/>
-                <w:szCs w:val="20"/>
-              </w:rPr>
-              <w:t xml:space="preserve"> </w:t>
-            </w:r>
-            <w:proofErr w:type="spellStart"/>
-            <w:r>
-              <w:rPr>
-                <w:rFonts w:cstheme="minorHAnsi"/>
-                <w:sz w:val="20"/>
-                <w:szCs w:val="20"/>
-              </w:rPr>
-              <w:t>endfor</w:t>
-            </w:r>
-            <w:proofErr w:type="spellEnd"/>
-            <w:r>
-              <w:rPr>
-                <w:rFonts w:cstheme="minorHAnsi"/>
-                <w:sz w:val="20"/>
-                <w:szCs w:val="20"/>
-              </w:rPr>
-              <w:t xml:space="preserve"> %}</w:t>
+              <w:t>{%tc endfor %}</w:t>
             </w:r>
           </w:p>
         </w:tc>
@@ -1540,43 +1034,7 @@
                 <w:sz w:val="20"/>
                 <w:szCs w:val="20"/>
               </w:rPr>
-              <w:t>{%</w:t>
-            </w:r>
-            <w:proofErr w:type="spellStart"/>
-            <w:r>
-              <w:rPr>
-                <w:rFonts w:cstheme="minorHAnsi"/>
-                <w:sz w:val="20"/>
-                <w:szCs w:val="20"/>
-              </w:rPr>
-              <w:t>tc</w:t>
-            </w:r>
-            <w:proofErr w:type="spellEnd"/>
-            <w:r>
-              <w:rPr>
-                <w:rFonts w:cstheme="minorHAnsi"/>
-                <w:sz w:val="20"/>
-                <w:szCs w:val="20"/>
-              </w:rPr>
-              <w:t xml:space="preserve"> for employer in </w:t>
-            </w:r>
-            <w:proofErr w:type="spellStart"/>
-            <w:r>
-              <w:rPr>
-                <w:rFonts w:cstheme="minorHAnsi"/>
-                <w:sz w:val="20"/>
-                <w:szCs w:val="20"/>
-              </w:rPr>
-              <w:t>employer_school_list</w:t>
-            </w:r>
-            <w:proofErr w:type="spellEnd"/>
-            <w:r>
-              <w:rPr>
-                <w:rFonts w:cstheme="minorHAnsi"/>
-                <w:sz w:val="20"/>
-                <w:szCs w:val="20"/>
-              </w:rPr>
-              <w:t xml:space="preserve"> %}</w:t>
+              <w:t>{%tc for employer in employer_school_list %}</w:t>
             </w:r>
           </w:p>
         </w:tc>
@@ -1592,23 +1050,13 @@
                 <w:szCs w:val="20"/>
               </w:rPr>
             </w:pPr>
-            <w:proofErr w:type="gramStart"/>
-            <w:r>
-              <w:rPr>
-                <w:rFonts w:cstheme="minorHAnsi"/>
-                <w:sz w:val="20"/>
-                <w:szCs w:val="20"/>
-              </w:rPr>
-              <w:t>{{ employer.name</w:t>
-            </w:r>
-            <w:proofErr w:type="gramEnd"/>
-            <w:r>
-              <w:rPr>
-                <w:rFonts w:cstheme="minorHAnsi"/>
-                <w:sz w:val="20"/>
-                <w:szCs w:val="20"/>
-              </w:rPr>
-              <w:t xml:space="preserve"> }}</w:t>
+            <w:r>
+              <w:rPr>
+                <w:rFonts w:cstheme="minorHAnsi"/>
+                <w:sz w:val="20"/>
+                <w:szCs w:val="20"/>
+              </w:rPr>
+              <w:t>{{ employer.name }}</w:t>
             </w:r>
           </w:p>
         </w:tc>
@@ -1630,43 +1078,7 @@
                 <w:sz w:val="20"/>
                 <w:szCs w:val="20"/>
               </w:rPr>
-              <w:t>{%</w:t>
-            </w:r>
-            <w:proofErr w:type="spellStart"/>
-            <w:r>
-              <w:rPr>
-                <w:rFonts w:cstheme="minorHAnsi"/>
-                <w:sz w:val="20"/>
-                <w:szCs w:val="20"/>
-              </w:rPr>
-              <w:t>tc</w:t>
-            </w:r>
-            <w:proofErr w:type="spellEnd"/>
-            <w:r>
-              <w:rPr>
-                <w:rFonts w:cstheme="minorHAnsi"/>
-                <w:sz w:val="20"/>
-                <w:szCs w:val="20"/>
-              </w:rPr>
-              <w:t xml:space="preserve"> </w:t>
-            </w:r>
-            <w:proofErr w:type="spellStart"/>
-            <w:r>
-              <w:rPr>
-                <w:rFonts w:cstheme="minorHAnsi"/>
-                <w:sz w:val="20"/>
-                <w:szCs w:val="20"/>
-              </w:rPr>
-              <w:t>endfor</w:t>
-            </w:r>
-            <w:proofErr w:type="spellEnd"/>
-            <w:r>
-              <w:rPr>
-                <w:rFonts w:cstheme="minorHAnsi"/>
-                <w:sz w:val="20"/>
-                <w:szCs w:val="20"/>
-              </w:rPr>
-              <w:t xml:space="preserve"> %}</w:t>
+              <w:t>{%tc endfor %}</w:t>
             </w:r>
           </w:p>
         </w:tc>
@@ -1718,43 +1130,7 @@
                 <w:sz w:val="20"/>
                 <w:szCs w:val="20"/>
               </w:rPr>
-              <w:t>{%</w:t>
-            </w:r>
-            <w:proofErr w:type="spellStart"/>
-            <w:r>
-              <w:rPr>
-                <w:rFonts w:cstheme="minorHAnsi"/>
-                <w:sz w:val="20"/>
-                <w:szCs w:val="20"/>
-              </w:rPr>
-              <w:t>tc</w:t>
-            </w:r>
-            <w:proofErr w:type="spellEnd"/>
-            <w:r>
-              <w:rPr>
-                <w:rFonts w:cstheme="minorHAnsi"/>
-                <w:sz w:val="20"/>
-                <w:szCs w:val="20"/>
-              </w:rPr>
-              <w:t xml:space="preserve"> for employer in </w:t>
-            </w:r>
-            <w:proofErr w:type="spellStart"/>
-            <w:r>
-              <w:rPr>
-                <w:rFonts w:cstheme="minorHAnsi"/>
-                <w:sz w:val="20"/>
-                <w:szCs w:val="20"/>
-              </w:rPr>
-              <w:t>employer_school_list</w:t>
-            </w:r>
-            <w:proofErr w:type="spellEnd"/>
-            <w:r>
-              <w:rPr>
-                <w:rFonts w:cstheme="minorHAnsi"/>
-                <w:sz w:val="20"/>
-                <w:szCs w:val="20"/>
-              </w:rPr>
-              <w:t xml:space="preserve"> %}</w:t>
+              <w:t>{%tc for employer in employer_school_list %}</w:t>
             </w:r>
           </w:p>
         </w:tc>
@@ -1770,41 +1146,29 @@
                 <w:szCs w:val="20"/>
               </w:rPr>
             </w:pPr>
-            <w:proofErr w:type="gramStart"/>
-            <w:r>
-              <w:rPr>
-                <w:rFonts w:cstheme="minorHAnsi"/>
-                <w:sz w:val="20"/>
-                <w:szCs w:val="20"/>
-              </w:rPr>
-              <w:t xml:space="preserve">{{ </w:t>
-            </w:r>
-            <w:proofErr w:type="spellStart"/>
-            <w:r>
-              <w:rPr>
-                <w:rFonts w:cstheme="minorHAnsi"/>
-                <w:sz w:val="20"/>
-                <w:szCs w:val="20"/>
-              </w:rPr>
-              <w:t>employer</w:t>
-            </w:r>
-            <w:proofErr w:type="gramEnd"/>
-            <w:r>
-              <w:rPr>
-                <w:rFonts w:cstheme="minorHAnsi"/>
-                <w:sz w:val="20"/>
-                <w:szCs w:val="20"/>
-              </w:rPr>
-              <w:t>.address</w:t>
-            </w:r>
-            <w:proofErr w:type="spellEnd"/>
-            <w:r>
-              <w:rPr>
-                <w:rFonts w:cstheme="minorHAnsi"/>
-                <w:sz w:val="20"/>
-                <w:szCs w:val="20"/>
-              </w:rPr>
-              <w:t xml:space="preserve"> }}</w:t>
+            <w:r>
+              <w:rPr>
+                <w:rFonts w:cstheme="minorHAnsi"/>
+                <w:sz w:val="20"/>
+                <w:szCs w:val="20"/>
+              </w:rPr>
+              <w:t>{{ employer.address }}</w:t>
+            </w:r>
+            <w:r>
+              <w:rPr>
+                <w:rFonts w:cstheme="minorHAnsi"/>
+                <w:sz w:val="20"/>
+                <w:szCs w:val="20"/>
+              </w:rPr>
+              <w:t>, {{ employer.city }}</w:t>
+            </w:r>
+            <w:r>
+              <w:rPr>
+                <w:rFonts w:cstheme="minorHAnsi"/>
+                <w:sz w:val="20"/>
+                <w:szCs w:val="20"/>
+              </w:rPr>
+              <w:t>, {{ employer.state }} {{ employer.zipcode }}</w:t>
             </w:r>
           </w:p>
         </w:tc>
@@ -1826,43 +1190,7 @@
                 <w:sz w:val="20"/>
                 <w:szCs w:val="20"/>
               </w:rPr>
-              <w:t>{%</w:t>
-            </w:r>
-            <w:proofErr w:type="spellStart"/>
-            <w:r>
-              <w:rPr>
-                <w:rFonts w:cstheme="minorHAnsi"/>
-                <w:sz w:val="20"/>
-                <w:szCs w:val="20"/>
-              </w:rPr>
-              <w:t>tc</w:t>
-            </w:r>
-            <w:proofErr w:type="spellEnd"/>
-            <w:r>
-              <w:rPr>
-                <w:rFonts w:cstheme="minorHAnsi"/>
-                <w:sz w:val="20"/>
-                <w:szCs w:val="20"/>
-              </w:rPr>
-              <w:t xml:space="preserve"> </w:t>
-            </w:r>
-            <w:proofErr w:type="spellStart"/>
-            <w:r>
-              <w:rPr>
-                <w:rFonts w:cstheme="minorHAnsi"/>
-                <w:sz w:val="20"/>
-                <w:szCs w:val="20"/>
-              </w:rPr>
-              <w:t>endfor</w:t>
-            </w:r>
-            <w:proofErr w:type="spellEnd"/>
-            <w:r>
-              <w:rPr>
-                <w:rFonts w:cstheme="minorHAnsi"/>
-                <w:sz w:val="20"/>
-                <w:szCs w:val="20"/>
-              </w:rPr>
-              <w:t xml:space="preserve"> %}</w:t>
+              <w:t>{%tc endfor %}</w:t>
             </w:r>
           </w:p>
         </w:tc>
@@ -1914,43 +1242,7 @@
                 <w:sz w:val="20"/>
                 <w:szCs w:val="20"/>
               </w:rPr>
-              <w:t>{%</w:t>
-            </w:r>
-            <w:proofErr w:type="spellStart"/>
-            <w:r>
-              <w:rPr>
-                <w:rFonts w:cstheme="minorHAnsi"/>
-                <w:sz w:val="20"/>
-                <w:szCs w:val="20"/>
-              </w:rPr>
-              <w:t>tc</w:t>
-            </w:r>
-            <w:proofErr w:type="spellEnd"/>
-            <w:r>
-              <w:rPr>
-                <w:rFonts w:cstheme="minorHAnsi"/>
-                <w:sz w:val="20"/>
-                <w:szCs w:val="20"/>
-              </w:rPr>
-              <w:t xml:space="preserve"> for employer in </w:t>
-            </w:r>
-            <w:proofErr w:type="spellStart"/>
-            <w:r>
-              <w:rPr>
-                <w:rFonts w:cstheme="minorHAnsi"/>
-                <w:sz w:val="20"/>
-                <w:szCs w:val="20"/>
-              </w:rPr>
-              <w:t>employer_school_list</w:t>
-            </w:r>
-            <w:proofErr w:type="spellEnd"/>
-            <w:r>
-              <w:rPr>
-                <w:rFonts w:cstheme="minorHAnsi"/>
-                <w:sz w:val="20"/>
-                <w:szCs w:val="20"/>
-              </w:rPr>
-              <w:t xml:space="preserve"> %}</w:t>
+              <w:t>{%tc for employer in employer_school_list %}</w:t>
             </w:r>
           </w:p>
         </w:tc>
@@ -1966,41 +1258,13 @@
                 <w:szCs w:val="20"/>
               </w:rPr>
             </w:pPr>
-            <w:proofErr w:type="gramStart"/>
-            <w:r>
-              <w:rPr>
-                <w:rFonts w:cstheme="minorHAnsi"/>
-                <w:sz w:val="20"/>
-                <w:szCs w:val="20"/>
-              </w:rPr>
-              <w:t xml:space="preserve">{{ </w:t>
-            </w:r>
-            <w:proofErr w:type="spellStart"/>
-            <w:r>
-              <w:rPr>
-                <w:rFonts w:cstheme="minorHAnsi"/>
-                <w:sz w:val="20"/>
-                <w:szCs w:val="20"/>
-              </w:rPr>
-              <w:t>employer</w:t>
-            </w:r>
-            <w:proofErr w:type="gramEnd"/>
-            <w:r>
-              <w:rPr>
-                <w:rFonts w:cstheme="minorHAnsi"/>
-                <w:sz w:val="20"/>
-                <w:szCs w:val="20"/>
-              </w:rPr>
-              <w:t>.driving_days</w:t>
-            </w:r>
-            <w:proofErr w:type="spellEnd"/>
-            <w:r>
-              <w:rPr>
-                <w:rFonts w:cstheme="minorHAnsi"/>
-                <w:sz w:val="20"/>
-                <w:szCs w:val="20"/>
-              </w:rPr>
-              <w:t xml:space="preserve"> }}</w:t>
+            <w:r>
+              <w:rPr>
+                <w:rFonts w:cstheme="minorHAnsi"/>
+                <w:sz w:val="20"/>
+                <w:szCs w:val="20"/>
+              </w:rPr>
+              <w:t>{{ employer.driving_days }}</w:t>
             </w:r>
           </w:p>
         </w:tc>
@@ -2022,43 +1286,7 @@
                 <w:sz w:val="20"/>
                 <w:szCs w:val="20"/>
               </w:rPr>
-              <w:t>{%</w:t>
-            </w:r>
-            <w:proofErr w:type="spellStart"/>
-            <w:r>
-              <w:rPr>
-                <w:rFonts w:cstheme="minorHAnsi"/>
-                <w:sz w:val="20"/>
-                <w:szCs w:val="20"/>
-              </w:rPr>
-              <w:t>tc</w:t>
-            </w:r>
-            <w:proofErr w:type="spellEnd"/>
-            <w:r>
-              <w:rPr>
-                <w:rFonts w:cstheme="minorHAnsi"/>
-                <w:sz w:val="20"/>
-                <w:szCs w:val="20"/>
-              </w:rPr>
-              <w:t xml:space="preserve"> </w:t>
-            </w:r>
-            <w:proofErr w:type="spellStart"/>
-            <w:r>
-              <w:rPr>
-                <w:rFonts w:cstheme="minorHAnsi"/>
-                <w:sz w:val="20"/>
-                <w:szCs w:val="20"/>
-              </w:rPr>
-              <w:t>endfor</w:t>
-            </w:r>
-            <w:proofErr w:type="spellEnd"/>
-            <w:r>
-              <w:rPr>
-                <w:rFonts w:cstheme="minorHAnsi"/>
-                <w:sz w:val="20"/>
-                <w:szCs w:val="20"/>
-              </w:rPr>
-              <w:t xml:space="preserve"> %}</w:t>
+              <w:t>{%tc endfor %}</w:t>
             </w:r>
           </w:p>
         </w:tc>
@@ -2110,43 +1338,7 @@
                 <w:sz w:val="20"/>
                 <w:szCs w:val="20"/>
               </w:rPr>
-              <w:t>{%</w:t>
-            </w:r>
-            <w:proofErr w:type="spellStart"/>
-            <w:r>
-              <w:rPr>
-                <w:rFonts w:cstheme="minorHAnsi"/>
-                <w:sz w:val="20"/>
-                <w:szCs w:val="20"/>
-              </w:rPr>
-              <w:t>tc</w:t>
-            </w:r>
-            <w:proofErr w:type="spellEnd"/>
-            <w:r>
-              <w:rPr>
-                <w:rFonts w:cstheme="minorHAnsi"/>
-                <w:sz w:val="20"/>
-                <w:szCs w:val="20"/>
-              </w:rPr>
-              <w:t xml:space="preserve"> for employer in </w:t>
-            </w:r>
-            <w:proofErr w:type="spellStart"/>
-            <w:r>
-              <w:rPr>
-                <w:rFonts w:cstheme="minorHAnsi"/>
-                <w:sz w:val="20"/>
-                <w:szCs w:val="20"/>
-              </w:rPr>
-              <w:t>employer_school_list</w:t>
-            </w:r>
-            <w:proofErr w:type="spellEnd"/>
-            <w:r>
-              <w:rPr>
-                <w:rFonts w:cstheme="minorHAnsi"/>
-                <w:sz w:val="20"/>
-                <w:szCs w:val="20"/>
-              </w:rPr>
-              <w:t xml:space="preserve"> %}</w:t>
+              <w:t>{%tc for employer in employer_school_list %}</w:t>
             </w:r>
           </w:p>
         </w:tc>
@@ -2162,41 +1354,13 @@
                 <w:szCs w:val="20"/>
               </w:rPr>
             </w:pPr>
-            <w:proofErr w:type="gramStart"/>
-            <w:r>
-              <w:rPr>
-                <w:rFonts w:cstheme="minorHAnsi"/>
-                <w:sz w:val="20"/>
-                <w:szCs w:val="20"/>
-              </w:rPr>
-              <w:t xml:space="preserve">{{ </w:t>
-            </w:r>
-            <w:proofErr w:type="spellStart"/>
-            <w:r>
-              <w:rPr>
-                <w:rFonts w:cstheme="minorHAnsi"/>
-                <w:sz w:val="20"/>
-                <w:szCs w:val="20"/>
-              </w:rPr>
-              <w:t>employer</w:t>
-            </w:r>
-            <w:proofErr w:type="gramEnd"/>
-            <w:r>
-              <w:rPr>
-                <w:rFonts w:cstheme="minorHAnsi"/>
-                <w:sz w:val="20"/>
-                <w:szCs w:val="20"/>
-              </w:rPr>
-              <w:t>.driving_hours</w:t>
-            </w:r>
-            <w:proofErr w:type="spellEnd"/>
-            <w:r>
-              <w:rPr>
-                <w:rFonts w:cstheme="minorHAnsi"/>
-                <w:sz w:val="20"/>
-                <w:szCs w:val="20"/>
-              </w:rPr>
-              <w:t xml:space="preserve"> }}</w:t>
+            <w:r>
+              <w:rPr>
+                <w:rFonts w:cstheme="minorHAnsi"/>
+                <w:sz w:val="20"/>
+                <w:szCs w:val="20"/>
+              </w:rPr>
+              <w:t>{{ employer.driving_hours }}</w:t>
             </w:r>
           </w:p>
         </w:tc>
@@ -2218,43 +1382,7 @@
                 <w:sz w:val="20"/>
                 <w:szCs w:val="20"/>
               </w:rPr>
-              <w:t>{%</w:t>
-            </w:r>
-            <w:proofErr w:type="spellStart"/>
-            <w:r>
-              <w:rPr>
-                <w:rFonts w:cstheme="minorHAnsi"/>
-                <w:sz w:val="20"/>
-                <w:szCs w:val="20"/>
-              </w:rPr>
-              <w:t>tc</w:t>
-            </w:r>
-            <w:proofErr w:type="spellEnd"/>
-            <w:r>
-              <w:rPr>
-                <w:rFonts w:cstheme="minorHAnsi"/>
-                <w:sz w:val="20"/>
-                <w:szCs w:val="20"/>
-              </w:rPr>
-              <w:t xml:space="preserve"> </w:t>
-            </w:r>
-            <w:proofErr w:type="spellStart"/>
-            <w:r>
-              <w:rPr>
-                <w:rFonts w:cstheme="minorHAnsi"/>
-                <w:sz w:val="20"/>
-                <w:szCs w:val="20"/>
-              </w:rPr>
-              <w:t>endfor</w:t>
-            </w:r>
-            <w:proofErr w:type="spellEnd"/>
-            <w:r>
-              <w:rPr>
-                <w:rFonts w:cstheme="minorHAnsi"/>
-                <w:sz w:val="20"/>
-                <w:szCs w:val="20"/>
-              </w:rPr>
-              <w:t xml:space="preserve"> %}</w:t>
+              <w:t>{%tc endfor %}</w:t>
             </w:r>
           </w:p>
         </w:tc>
@@ -2306,43 +1434,7 @@
                 <w:sz w:val="20"/>
                 <w:szCs w:val="20"/>
               </w:rPr>
-              <w:t>{%</w:t>
-            </w:r>
-            <w:proofErr w:type="spellStart"/>
-            <w:r>
-              <w:rPr>
-                <w:rFonts w:cstheme="minorHAnsi"/>
-                <w:sz w:val="20"/>
-                <w:szCs w:val="20"/>
-              </w:rPr>
-              <w:t>tc</w:t>
-            </w:r>
-            <w:proofErr w:type="spellEnd"/>
-            <w:r>
-              <w:rPr>
-                <w:rFonts w:cstheme="minorHAnsi"/>
-                <w:sz w:val="20"/>
-                <w:szCs w:val="20"/>
-              </w:rPr>
-              <w:t xml:space="preserve"> for employer in </w:t>
-            </w:r>
-            <w:proofErr w:type="spellStart"/>
-            <w:r>
-              <w:rPr>
-                <w:rFonts w:cstheme="minorHAnsi"/>
-                <w:sz w:val="20"/>
-                <w:szCs w:val="20"/>
-              </w:rPr>
-              <w:t>employer_school_list</w:t>
-            </w:r>
-            <w:proofErr w:type="spellEnd"/>
-            <w:r>
-              <w:rPr>
-                <w:rFonts w:cstheme="minorHAnsi"/>
-                <w:sz w:val="20"/>
-                <w:szCs w:val="20"/>
-              </w:rPr>
-              <w:t xml:space="preserve"> %}</w:t>
+              <w:t>{%tc for employer in employer_school_list %}</w:t>
             </w:r>
           </w:p>
         </w:tc>
@@ -2358,41 +1450,13 @@
                 <w:szCs w:val="20"/>
               </w:rPr>
             </w:pPr>
-            <w:proofErr w:type="gramStart"/>
-            <w:r>
-              <w:rPr>
-                <w:rFonts w:cstheme="minorHAnsi"/>
-                <w:sz w:val="20"/>
-                <w:szCs w:val="20"/>
-              </w:rPr>
-              <w:t xml:space="preserve">{{ </w:t>
-            </w:r>
-            <w:proofErr w:type="spellStart"/>
-            <w:r>
-              <w:rPr>
-                <w:rFonts w:cstheme="minorHAnsi"/>
-                <w:sz w:val="20"/>
-                <w:szCs w:val="20"/>
-              </w:rPr>
-              <w:t>employer</w:t>
-            </w:r>
-            <w:proofErr w:type="gramEnd"/>
-            <w:r>
-              <w:rPr>
-                <w:rFonts w:cstheme="minorHAnsi"/>
-                <w:sz w:val="20"/>
-                <w:szCs w:val="20"/>
-              </w:rPr>
-              <w:t>.other_conditions</w:t>
-            </w:r>
-            <w:proofErr w:type="spellEnd"/>
-            <w:r>
-              <w:rPr>
-                <w:rFonts w:cstheme="minorHAnsi"/>
-                <w:sz w:val="20"/>
-                <w:szCs w:val="20"/>
-              </w:rPr>
-              <w:t xml:space="preserve"> }}</w:t>
+            <w:r>
+              <w:rPr>
+                <w:rFonts w:cstheme="minorHAnsi"/>
+                <w:sz w:val="20"/>
+                <w:szCs w:val="20"/>
+              </w:rPr>
+              <w:t>{{ employer.other_conditions }}</w:t>
             </w:r>
           </w:p>
         </w:tc>
@@ -2414,43 +1478,7 @@
                 <w:sz w:val="20"/>
                 <w:szCs w:val="20"/>
               </w:rPr>
-              <w:t>{%</w:t>
-            </w:r>
-            <w:proofErr w:type="spellStart"/>
-            <w:r>
-              <w:rPr>
-                <w:rFonts w:cstheme="minorHAnsi"/>
-                <w:sz w:val="20"/>
-                <w:szCs w:val="20"/>
-              </w:rPr>
-              <w:t>tc</w:t>
-            </w:r>
-            <w:proofErr w:type="spellEnd"/>
-            <w:r>
-              <w:rPr>
-                <w:rFonts w:cstheme="minorHAnsi"/>
-                <w:sz w:val="20"/>
-                <w:szCs w:val="20"/>
-              </w:rPr>
-              <w:t xml:space="preserve"> </w:t>
-            </w:r>
-            <w:proofErr w:type="spellStart"/>
-            <w:r>
-              <w:rPr>
-                <w:rFonts w:cstheme="minorHAnsi"/>
-                <w:sz w:val="20"/>
-                <w:szCs w:val="20"/>
-              </w:rPr>
-              <w:t>endfor</w:t>
-            </w:r>
-            <w:proofErr w:type="spellEnd"/>
-            <w:r>
-              <w:rPr>
-                <w:rFonts w:cstheme="minorHAnsi"/>
-                <w:sz w:val="20"/>
-                <w:szCs w:val="20"/>
-              </w:rPr>
-              <w:t xml:space="preserve"> %}</w:t>
+              <w:t>{%tc endfor %}</w:t>
             </w:r>
           </w:p>
         </w:tc>
@@ -2559,52 +1587,7 @@
           <w:sz w:val="20"/>
           <w:szCs w:val="20"/>
         </w:rPr>
-        <w:t>{% if (</w:t>
-      </w:r>
-      <w:proofErr w:type="spellStart"/>
-      <w:r>
-        <w:rPr>
-          <w:rFonts w:cstheme="minorHAnsi"/>
-          <w:sz w:val="20"/>
-          <w:szCs w:val="20"/>
-        </w:rPr>
-        <w:t>restricted_tags</w:t>
-      </w:r>
-      <w:proofErr w:type="spellEnd"/>
-      <w:r>
-        <w:rPr>
-          <w:rFonts w:cstheme="minorHAnsi"/>
-          <w:sz w:val="20"/>
-          <w:szCs w:val="20"/>
-        </w:rPr>
-        <w:t xml:space="preserve"> is true) or (</w:t>
-      </w:r>
-      <w:proofErr w:type="spellStart"/>
-      <w:r>
-        <w:rPr>
-          <w:rFonts w:cstheme="minorHAnsi"/>
-          <w:sz w:val="20"/>
-          <w:szCs w:val="20"/>
-        </w:rPr>
-        <w:t>ignition_interlock</w:t>
-      </w:r>
-      <w:proofErr w:type="spellEnd"/>
-      <w:r>
-        <w:rPr>
-          <w:rFonts w:cstheme="minorHAnsi"/>
-          <w:sz w:val="20"/>
-          <w:szCs w:val="20"/>
-        </w:rPr>
-        <w:t xml:space="preserve"> is true) </w:t>
-      </w:r>
-      <w:proofErr w:type="gramStart"/>
-      <w:r>
-        <w:rPr>
-          <w:rFonts w:cstheme="minorHAnsi"/>
-          <w:sz w:val="20"/>
-          <w:szCs w:val="20"/>
-        </w:rPr>
-        <w:t>%}</w:t>
+        <w:t>{% if (restricted_tags is true) or (ignition_interlock is true) %}</w:t>
       </w:r>
       <w:r>
         <w:rPr>
@@ -2614,9 +1597,8 @@
           <w:sz w:val="20"/>
           <w:szCs w:val="20"/>
         </w:rPr>
-        <w:t>DRIVING</w:t>
-      </w:r>
-      <w:proofErr w:type="gramEnd"/>
+        <w:t>DRIVING RESTRICTIONS</w:t>
+      </w:r>
       <w:r>
         <w:rPr>
           <w:rFonts w:cstheme="minorHAnsi"/>
@@ -2625,16 +1607,6 @@
           <w:sz w:val="20"/>
           <w:szCs w:val="20"/>
         </w:rPr>
-        <w:t xml:space="preserve"> RESTRICTIONS</w:t>
-      </w:r>
-      <w:r>
-        <w:rPr>
-          <w:rFonts w:cstheme="minorHAnsi"/>
-          <w:b/>
-          <w:bCs/>
-          <w:sz w:val="20"/>
-          <w:szCs w:val="20"/>
-        </w:rPr>
         <w:t xml:space="preserve">. </w:t>
       </w:r>
       <w:r>
@@ -2683,51 +1655,15 @@
           <w:sz w:val="20"/>
           <w:szCs w:val="20"/>
         </w:rPr>
-        <w:t xml:space="preserve"> employer/supervisor acknowledges notice of this restriction. R.C. 4503.231(B), 4510.43(C</w:t>
-      </w:r>
-      <w:proofErr w:type="gramStart"/>
-      <w:r>
-        <w:rPr>
-          <w:rFonts w:cstheme="minorHAnsi"/>
-          <w:sz w:val="20"/>
-          <w:szCs w:val="20"/>
-        </w:rPr>
-        <w:t>).</w:t>
-      </w:r>
-      <w:r>
-        <w:rPr>
-          <w:rFonts w:cstheme="minorHAnsi"/>
-          <w:sz w:val="20"/>
-          <w:szCs w:val="20"/>
-        </w:rPr>
-        <w:t>{</w:t>
-      </w:r>
-      <w:proofErr w:type="gramEnd"/>
-      <w:r>
-        <w:rPr>
-          <w:rFonts w:cstheme="minorHAnsi"/>
-          <w:sz w:val="20"/>
-          <w:szCs w:val="20"/>
-        </w:rPr>
-        <w:t xml:space="preserve">% if </w:t>
-      </w:r>
-      <w:proofErr w:type="spellStart"/>
-      <w:r>
-        <w:rPr>
-          <w:rFonts w:cstheme="minorHAnsi"/>
-          <w:sz w:val="20"/>
-          <w:szCs w:val="20"/>
-        </w:rPr>
-        <w:t>restricted_tags</w:t>
-      </w:r>
-      <w:proofErr w:type="spellEnd"/>
-      <w:r>
-        <w:rPr>
-          <w:rFonts w:cstheme="minorHAnsi"/>
-          <w:sz w:val="20"/>
-          <w:szCs w:val="20"/>
-        </w:rPr>
-        <w:t xml:space="preserve"> is true %}</w:t>
+        <w:t xml:space="preserve"> employer/supervisor acknowledges notice of this restriction. R.C. 4503.231(B), 4510.43(C).</w:t>
+      </w:r>
+      <w:r>
+        <w:rPr>
+          <w:rFonts w:cstheme="minorHAnsi"/>
+          <w:sz w:val="20"/>
+          <w:szCs w:val="20"/>
+        </w:rPr>
+        <w:t>{% if restricted_tags is true %}</w:t>
       </w:r>
     </w:p>
     <w:p>
@@ -2824,51 +1760,15 @@
           <w:sz w:val="20"/>
           <w:szCs w:val="20"/>
         </w:rPr>
-        <w:t xml:space="preserve">{% endif </w:t>
-      </w:r>
-      <w:proofErr w:type="gramStart"/>
-      <w:r>
-        <w:rPr>
-          <w:rFonts w:cstheme="minorHAnsi"/>
-          <w:sz w:val="20"/>
-          <w:szCs w:val="20"/>
-        </w:rPr>
-        <w:t>%}</w:t>
-      </w:r>
-      <w:r>
-        <w:rPr>
-          <w:rFonts w:cstheme="minorHAnsi"/>
-          <w:sz w:val="20"/>
-          <w:szCs w:val="20"/>
-        </w:rPr>
-        <w:t>{</w:t>
-      </w:r>
-      <w:proofErr w:type="gramEnd"/>
-      <w:r>
-        <w:rPr>
-          <w:rFonts w:cstheme="minorHAnsi"/>
-          <w:sz w:val="20"/>
-          <w:szCs w:val="20"/>
-        </w:rPr>
-        <w:t xml:space="preserve">% if </w:t>
-      </w:r>
-      <w:proofErr w:type="spellStart"/>
-      <w:r>
-        <w:rPr>
-          <w:rFonts w:cstheme="minorHAnsi"/>
-          <w:sz w:val="20"/>
-          <w:szCs w:val="20"/>
-        </w:rPr>
-        <w:t>ignition_interlock</w:t>
-      </w:r>
-      <w:proofErr w:type="spellEnd"/>
-      <w:r>
-        <w:rPr>
-          <w:rFonts w:cstheme="minorHAnsi"/>
-          <w:sz w:val="20"/>
-          <w:szCs w:val="20"/>
-        </w:rPr>
-        <w:t xml:space="preserve"> is true %}</w:t>
+        <w:t>{% endif %}</w:t>
+      </w:r>
+      <w:r>
+        <w:rPr>
+          <w:rFonts w:cstheme="minorHAnsi"/>
+          <w:sz w:val="20"/>
+          <w:szCs w:val="20"/>
+        </w:rPr>
+        <w:t>{% if ignition_interlock is true %}</w:t>
       </w:r>
     </w:p>
     <w:p>
@@ -3020,6 +1920,7 @@
                 <w:sz w:val="20"/>
                 <w:szCs w:val="20"/>
               </w:rPr>
+              <w:lastRenderedPageBreak/>
               <w:t xml:space="preserve">EMPLOYER CERTIFICATION: </w:t>
             </w:r>
             <w:r>
@@ -3175,7 +2076,6 @@
                 <w:sz w:val="20"/>
                 <w:szCs w:val="20"/>
               </w:rPr>
-              <w:lastRenderedPageBreak/>
               <w:t>After Employer Certification</w:t>
             </w:r>
           </w:p>
@@ -3197,34 +2097,15 @@
           <w:sz w:val="20"/>
           <w:szCs w:val="20"/>
         </w:rPr>
-        <w:lastRenderedPageBreak/>
-        <w:t>{{‘\n’</w:t>
-      </w:r>
-      <w:proofErr w:type="gramStart"/>
-      <w:r>
-        <w:rPr>
-          <w:rFonts w:cstheme="minorHAnsi"/>
-          <w:sz w:val="20"/>
-          <w:szCs w:val="20"/>
-        </w:rPr>
-        <w:t>}}</w:t>
-      </w:r>
-      <w:r>
-        <w:rPr>
-          <w:rFonts w:cstheme="minorHAnsi"/>
-          <w:sz w:val="20"/>
-          <w:szCs w:val="20"/>
-        </w:rPr>
-        <w:t>{</w:t>
-      </w:r>
-      <w:proofErr w:type="gramEnd"/>
-      <w:r>
-        <w:rPr>
-          <w:rFonts w:cstheme="minorHAnsi"/>
-          <w:sz w:val="20"/>
-          <w:szCs w:val="20"/>
-        </w:rPr>
-        <w:t>% endif %}</w:t>
+        <w:t>{{‘\n’}}</w:t>
+      </w:r>
+      <w:r>
+        <w:rPr>
+          <w:rFonts w:cstheme="minorHAnsi"/>
+          <w:sz w:val="20"/>
+          <w:szCs w:val="20"/>
+        </w:rPr>
+        <w:t>{% endif %}</w:t>
       </w:r>
       <w:r>
         <w:rPr>
@@ -3262,59 +2143,13 @@
         </w:rPr>
         <w:t xml:space="preserve"> </w:t>
       </w:r>
-      <w:proofErr w:type="gramStart"/>
-      <w:r>
-        <w:rPr>
-          <w:rFonts w:cstheme="minorHAnsi"/>
-          <w:sz w:val="20"/>
-          <w:szCs w:val="20"/>
-        </w:rPr>
-        <w:t xml:space="preserve">{{ </w:t>
-      </w:r>
-      <w:proofErr w:type="spellStart"/>
-      <w:r>
-        <w:rPr>
-          <w:rFonts w:cstheme="minorHAnsi"/>
-          <w:sz w:val="20"/>
-          <w:szCs w:val="20"/>
-        </w:rPr>
-        <w:t>defendant</w:t>
-      </w:r>
-      <w:proofErr w:type="gramEnd"/>
-      <w:r>
-        <w:rPr>
-          <w:rFonts w:cstheme="minorHAnsi"/>
-          <w:sz w:val="20"/>
-          <w:szCs w:val="20"/>
-        </w:rPr>
-        <w:t>.first_name</w:t>
-      </w:r>
-      <w:proofErr w:type="spellEnd"/>
-      <w:r>
-        <w:rPr>
-          <w:rFonts w:cstheme="minorHAnsi"/>
-          <w:sz w:val="20"/>
-          <w:szCs w:val="20"/>
-        </w:rPr>
-        <w:t xml:space="preserve"> }} {{ </w:t>
-      </w:r>
-      <w:proofErr w:type="spellStart"/>
-      <w:r>
-        <w:rPr>
-          <w:rFonts w:cstheme="minorHAnsi"/>
-          <w:sz w:val="20"/>
-          <w:szCs w:val="20"/>
-        </w:rPr>
-        <w:t>defendant.last_name</w:t>
-      </w:r>
-      <w:proofErr w:type="spellEnd"/>
-      <w:r>
-        <w:rPr>
-          <w:rFonts w:cstheme="minorHAnsi"/>
-          <w:sz w:val="20"/>
-          <w:szCs w:val="20"/>
-        </w:rPr>
-        <w:t xml:space="preserve"> }} </w:t>
+      <w:r>
+        <w:rPr>
+          <w:rFonts w:cstheme="minorHAnsi"/>
+          <w:sz w:val="20"/>
+          <w:szCs w:val="20"/>
+        </w:rPr>
+        <w:t xml:space="preserve">{{ defendant.first_name }} {{ defendant.last_name }} </w:t>
       </w:r>
       <w:r>
         <w:rPr>
@@ -4026,7 +2861,7 @@
                   <v:imagedata r:id="rId8" o:title=""/>
                   <w10:wrap side="largest" anchorx="margin" anchory="page"/>
                 </v:shape>
-                <o:OLEObject Type="Embed" ProgID="TextArt7.Document" ShapeID="_x0000_s2062" DrawAspect="Content" ObjectID="_1724465987" r:id="rId9">
+                <o:OLEObject Type="Embed" ProgID="TextArt7.Document" ShapeID="_x0000_s2062" DrawAspect="Content" ObjectID="_1724472200" r:id="rId9">
                   <o:FieldCodes>\s \* MERGEFORMAT</o:FieldCodes>
                 </o:OLEObject>
               </w:object>
@@ -4442,95 +3277,23 @@
         <w:sz w:val="16"/>
         <w:szCs w:val="16"/>
       </w:rPr>
-      <w:t xml:space="preserve">Prepared by </w:t>
+      <w:t>Prepared by {{ judicial_officer.first_name }} {{ judicial_officer.last_name }}</w:t>
     </w:r>
-    <w:proofErr w:type="gramStart"/>
     <w:r>
       <w:rPr>
         <w:rFonts w:ascii="Palatino Linotype" w:hAnsi="Palatino Linotype"/>
         <w:sz w:val="16"/>
         <w:szCs w:val="16"/>
       </w:rPr>
-      <w:t xml:space="preserve">{{ </w:t>
+      <w:tab/>
     </w:r>
-    <w:proofErr w:type="spellStart"/>
     <w:r>
       <w:rPr>
         <w:rFonts w:ascii="Palatino Linotype" w:hAnsi="Palatino Linotype"/>
         <w:sz w:val="16"/>
         <w:szCs w:val="16"/>
       </w:rPr>
-      <w:t>judicial</w:t>
-    </w:r>
-    <w:proofErr w:type="gramEnd"/>
-    <w:r>
-      <w:rPr>
-        <w:rFonts w:ascii="Palatino Linotype" w:hAnsi="Palatino Linotype"/>
-        <w:sz w:val="16"/>
-        <w:szCs w:val="16"/>
-      </w:rPr>
-      <w:t>_officer.first_name</w:t>
-    </w:r>
-    <w:proofErr w:type="spellEnd"/>
-    <w:r>
-      <w:rPr>
-        <w:rFonts w:ascii="Palatino Linotype" w:hAnsi="Palatino Linotype"/>
-        <w:sz w:val="16"/>
-        <w:szCs w:val="16"/>
-      </w:rPr>
-      <w:t xml:space="preserve"> }} {{ </w:t>
-    </w:r>
-    <w:proofErr w:type="spellStart"/>
-    <w:r>
-      <w:rPr>
-        <w:rFonts w:ascii="Palatino Linotype" w:hAnsi="Palatino Linotype"/>
-        <w:sz w:val="16"/>
-        <w:szCs w:val="16"/>
-      </w:rPr>
-      <w:t>judicial_officer.last_name</w:t>
-    </w:r>
-    <w:proofErr w:type="spellEnd"/>
-    <w:r>
-      <w:rPr>
-        <w:rFonts w:ascii="Palatino Linotype" w:hAnsi="Palatino Linotype"/>
-        <w:sz w:val="16"/>
-        <w:szCs w:val="16"/>
-      </w:rPr>
-      <w:t xml:space="preserve"> }}</w:t>
-    </w:r>
-    <w:r>
-      <w:rPr>
-        <w:rFonts w:ascii="Palatino Linotype" w:hAnsi="Palatino Linotype"/>
-        <w:sz w:val="16"/>
-        <w:szCs w:val="16"/>
-      </w:rPr>
-      <w:tab/>
-    </w:r>
-    <w:r>
-      <w:rPr>
-        <w:rFonts w:ascii="Palatino Linotype" w:hAnsi="Palatino Linotype"/>
-        <w:sz w:val="16"/>
-        <w:szCs w:val="16"/>
-      </w:rPr>
-      <w:t xml:space="preserve">Limited Driving Privileges {{ </w:t>
-    </w:r>
-    <w:proofErr w:type="spellStart"/>
-    <w:r>
-      <w:rPr>
-        <w:rFonts w:ascii="Palatino Linotype" w:hAnsi="Palatino Linotype"/>
-        <w:sz w:val="16"/>
-        <w:szCs w:val="16"/>
-      </w:rPr>
-      <w:t>case_number</w:t>
-    </w:r>
-    <w:proofErr w:type="spellEnd"/>
-    <w:r>
-      <w:rPr>
-        <w:rFonts w:ascii="Palatino Linotype" w:hAnsi="Palatino Linotype"/>
-        <w:sz w:val="16"/>
-        <w:szCs w:val="16"/>
-      </w:rPr>
-      <w:t xml:space="preserve"> }}</w:t>
+      <w:t>Limited Driving Privileges {{ case_number }}</w:t>
     </w:r>
   </w:p>
 </w:ftr>

</xml_diff>

<commit_message>
Starting to add Admin Tab.
</commit_message>
<xml_diff>
--- a/resources/Templates/Driving_Privileges_Template.docx
+++ b/resources/Templates/Driving_Privileges_Template.docx
@@ -11,79 +11,6 @@
           <w:szCs w:val="20"/>
         </w:rPr>
       </w:pPr>
-      <w:r>
-        <w:rPr>
-          <w:rFonts w:cstheme="minorHAnsi"/>
-          <w:sz w:val="20"/>
-          <w:szCs w:val="20"/>
-        </w:rPr>
-        <w:t>State of Ohio</w:t>
-      </w:r>
-      <w:r>
-        <w:rPr>
-          <w:rFonts w:cstheme="minorHAnsi"/>
-          <w:sz w:val="20"/>
-          <w:szCs w:val="20"/>
-        </w:rPr>
-        <w:tab/>
-      </w:r>
-      <w:r>
-        <w:rPr>
-          <w:rFonts w:cstheme="minorHAnsi"/>
-          <w:sz w:val="20"/>
-          <w:szCs w:val="20"/>
-        </w:rPr>
-        <w:tab/>
-      </w:r>
-      <w:r>
-        <w:rPr>
-          <w:rFonts w:cstheme="minorHAnsi"/>
-          <w:sz w:val="20"/>
-          <w:szCs w:val="20"/>
-        </w:rPr>
-        <w:tab/>
-      </w:r>
-      <w:r>
-        <w:rPr>
-          <w:rFonts w:cstheme="minorHAnsi"/>
-          <w:sz w:val="20"/>
-          <w:szCs w:val="20"/>
-        </w:rPr>
-        <w:tab/>
-      </w:r>
-      <w:r>
-        <w:rPr>
-          <w:rFonts w:cstheme="minorHAnsi"/>
-          <w:sz w:val="20"/>
-          <w:szCs w:val="20"/>
-        </w:rPr>
-        <w:tab/>
-      </w:r>
-      <w:r>
-        <w:rPr>
-          <w:rFonts w:cstheme="minorHAnsi"/>
-          <w:sz w:val="20"/>
-          <w:szCs w:val="20"/>
-        </w:rPr>
-        <w:tab/>
-      </w:r>
-      <w:r>
-        <w:rPr>
-          <w:rFonts w:cstheme="minorHAnsi"/>
-          <w:sz w:val="20"/>
-          <w:szCs w:val="20"/>
-        </w:rPr>
-        <w:tab/>
-      </w:r>
-      <w:r>
-        <w:rPr>
-          <w:rFonts w:cstheme="minorHAnsi"/>
-          <w:sz w:val="20"/>
-          <w:szCs w:val="20"/>
-        </w:rPr>
-        <w:tab/>
-        <w:t>Case No. {{ case_number }}</w:t>
-      </w:r>
     </w:p>
     <w:p>
       <w:pPr>
@@ -100,7 +27,237 @@
           <w:sz w:val="20"/>
           <w:szCs w:val="20"/>
         </w:rPr>
+        <w:t>State of Ohio</w:t>
+      </w:r>
+      <w:r>
+        <w:rPr>
+          <w:rFonts w:cstheme="minorHAnsi"/>
+          <w:sz w:val="20"/>
+          <w:szCs w:val="20"/>
+        </w:rPr>
+        <w:tab/>
+      </w:r>
+      <w:r>
+        <w:rPr>
+          <w:rFonts w:cstheme="minorHAnsi"/>
+          <w:sz w:val="20"/>
+          <w:szCs w:val="20"/>
+        </w:rPr>
+        <w:tab/>
+      </w:r>
+      <w:r>
+        <w:rPr>
+          <w:rFonts w:cstheme="minorHAnsi"/>
+          <w:sz w:val="20"/>
+          <w:szCs w:val="20"/>
+        </w:rPr>
+        <w:tab/>
+      </w:r>
+      <w:r>
+        <w:rPr>
+          <w:rFonts w:cstheme="minorHAnsi"/>
+          <w:sz w:val="20"/>
+          <w:szCs w:val="20"/>
+        </w:rPr>
+        <w:tab/>
+      </w:r>
+      <w:r>
+        <w:rPr>
+          <w:rFonts w:cstheme="minorHAnsi"/>
+          <w:sz w:val="20"/>
+          <w:szCs w:val="20"/>
+        </w:rPr>
+        <w:tab/>
+      </w:r>
+      <w:r>
+        <w:rPr>
+          <w:rFonts w:cstheme="minorHAnsi"/>
+          <w:sz w:val="20"/>
+          <w:szCs w:val="20"/>
+        </w:rPr>
+        <w:tab/>
+      </w:r>
+      <w:r>
+        <w:rPr>
+          <w:rFonts w:cstheme="minorHAnsi"/>
+          <w:b/>
+          <w:bCs/>
+          <w:sz w:val="20"/>
+          <w:szCs w:val="20"/>
+        </w:rPr>
+        <w:t xml:space="preserve">Case No. </w:t>
+      </w:r>
+      <w:proofErr w:type="gramStart"/>
+      <w:r>
+        <w:rPr>
+          <w:rFonts w:cstheme="minorHAnsi"/>
+          <w:b/>
+          <w:bCs/>
+          <w:sz w:val="20"/>
+          <w:szCs w:val="20"/>
+        </w:rPr>
+        <w:t xml:space="preserve">{{ </w:t>
+      </w:r>
+      <w:proofErr w:type="spellStart"/>
+      <w:r>
+        <w:rPr>
+          <w:rFonts w:cstheme="minorHAnsi"/>
+          <w:b/>
+          <w:bCs/>
+          <w:sz w:val="20"/>
+          <w:szCs w:val="20"/>
+        </w:rPr>
+        <w:t>case</w:t>
+      </w:r>
+      <w:proofErr w:type="gramEnd"/>
+      <w:r>
+        <w:rPr>
+          <w:rFonts w:cstheme="minorHAnsi"/>
+          <w:b/>
+          <w:bCs/>
+          <w:sz w:val="20"/>
+          <w:szCs w:val="20"/>
+        </w:rPr>
+        <w:t>_number</w:t>
+      </w:r>
+      <w:proofErr w:type="spellEnd"/>
+      <w:r>
+        <w:rPr>
+          <w:rFonts w:cstheme="minorHAnsi"/>
+          <w:b/>
+          <w:bCs/>
+          <w:sz w:val="20"/>
+          <w:szCs w:val="20"/>
+        </w:rPr>
+        <w:t xml:space="preserve"> }}</w:t>
+      </w:r>
+    </w:p>
+    <w:p>
+      <w:pPr>
+        <w:spacing w:after="0"/>
+        <w:rPr>
+          <w:rFonts w:cstheme="minorHAnsi"/>
+          <w:sz w:val="20"/>
+          <w:szCs w:val="20"/>
+        </w:rPr>
+      </w:pPr>
+      <w:r>
+        <w:rPr>
+          <w:rFonts w:cstheme="minorHAnsi"/>
+          <w:sz w:val="20"/>
+          <w:szCs w:val="20"/>
+        </w:rPr>
         <w:t xml:space="preserve">vs. </w:t>
+      </w:r>
+      <w:r>
+        <w:rPr>
+          <w:rFonts w:cstheme="minorHAnsi"/>
+          <w:sz w:val="20"/>
+          <w:szCs w:val="20"/>
+        </w:rPr>
+        <w:tab/>
+      </w:r>
+      <w:r>
+        <w:rPr>
+          <w:rFonts w:cstheme="minorHAnsi"/>
+          <w:sz w:val="20"/>
+          <w:szCs w:val="20"/>
+        </w:rPr>
+        <w:tab/>
+      </w:r>
+      <w:r>
+        <w:rPr>
+          <w:rFonts w:cstheme="minorHAnsi"/>
+          <w:sz w:val="20"/>
+          <w:szCs w:val="20"/>
+        </w:rPr>
+        <w:tab/>
+      </w:r>
+      <w:r>
+        <w:rPr>
+          <w:rFonts w:cstheme="minorHAnsi"/>
+          <w:sz w:val="20"/>
+          <w:szCs w:val="20"/>
+        </w:rPr>
+        <w:tab/>
+      </w:r>
+      <w:r>
+        <w:rPr>
+          <w:rFonts w:cstheme="minorHAnsi"/>
+          <w:sz w:val="20"/>
+          <w:szCs w:val="20"/>
+        </w:rPr>
+        <w:tab/>
+      </w:r>
+      <w:r>
+        <w:rPr>
+          <w:rFonts w:cstheme="minorHAnsi"/>
+          <w:sz w:val="20"/>
+          <w:szCs w:val="20"/>
+        </w:rPr>
+        <w:tab/>
+      </w:r>
+      <w:r>
+        <w:rPr>
+          <w:rFonts w:cstheme="minorHAnsi"/>
+          <w:sz w:val="20"/>
+          <w:szCs w:val="20"/>
+        </w:rPr>
+        <w:tab/>
+      </w:r>
+      <w:r>
+        <w:rPr>
+          <w:rFonts w:cstheme="minorHAnsi"/>
+          <w:b/>
+          <w:bCs/>
+          <w:sz w:val="20"/>
+          <w:szCs w:val="20"/>
+        </w:rPr>
+        <w:t xml:space="preserve">Driver’s License No.: </w:t>
+      </w:r>
+      <w:proofErr w:type="gramStart"/>
+      <w:r>
+        <w:rPr>
+          <w:rFonts w:cstheme="minorHAnsi"/>
+          <w:b/>
+          <w:bCs/>
+          <w:sz w:val="20"/>
+          <w:szCs w:val="20"/>
+        </w:rPr>
+        <w:t xml:space="preserve">{{ </w:t>
+      </w:r>
+      <w:proofErr w:type="spellStart"/>
+      <w:r>
+        <w:rPr>
+          <w:rFonts w:cstheme="minorHAnsi"/>
+          <w:b/>
+          <w:bCs/>
+          <w:sz w:val="20"/>
+          <w:szCs w:val="20"/>
+        </w:rPr>
+        <w:t>defendant</w:t>
+      </w:r>
+      <w:proofErr w:type="gramEnd"/>
+      <w:r>
+        <w:rPr>
+          <w:rFonts w:cstheme="minorHAnsi"/>
+          <w:b/>
+          <w:bCs/>
+          <w:sz w:val="20"/>
+          <w:szCs w:val="20"/>
+        </w:rPr>
+        <w:t>.license_number</w:t>
+      </w:r>
+      <w:proofErr w:type="spellEnd"/>
+      <w:r>
+        <w:rPr>
+          <w:rFonts w:cstheme="minorHAnsi"/>
+          <w:b/>
+          <w:bCs/>
+          <w:sz w:val="20"/>
+          <w:szCs w:val="20"/>
+        </w:rPr>
+        <w:t xml:space="preserve"> }}</w:t>
       </w:r>
     </w:p>
     <w:p>
@@ -111,17 +268,123 @@
         <w:spacing w:after="0"/>
         <w:rPr>
           <w:rFonts w:cstheme="minorHAnsi"/>
-          <w:sz w:val="20"/>
-          <w:szCs w:val="20"/>
-        </w:rPr>
-      </w:pPr>
-      <w:r>
-        <w:rPr>
-          <w:rFonts w:cstheme="minorHAnsi"/>
-          <w:sz w:val="20"/>
-          <w:szCs w:val="20"/>
-        </w:rPr>
-        <w:t>{{ defendant.first_name }} {{ defendant.last_name }}</w:t>
+          <w:b/>
+          <w:bCs/>
+          <w:sz w:val="20"/>
+          <w:szCs w:val="20"/>
+        </w:rPr>
+      </w:pPr>
+      <w:proofErr w:type="gramStart"/>
+      <w:r>
+        <w:rPr>
+          <w:rFonts w:cstheme="minorHAnsi"/>
+          <w:sz w:val="20"/>
+          <w:szCs w:val="20"/>
+        </w:rPr>
+        <w:t xml:space="preserve">{{ </w:t>
+      </w:r>
+      <w:proofErr w:type="spellStart"/>
+      <w:r>
+        <w:rPr>
+          <w:rFonts w:cstheme="minorHAnsi"/>
+          <w:sz w:val="20"/>
+          <w:szCs w:val="20"/>
+        </w:rPr>
+        <w:t>defendant</w:t>
+      </w:r>
+      <w:proofErr w:type="gramEnd"/>
+      <w:r>
+        <w:rPr>
+          <w:rFonts w:cstheme="minorHAnsi"/>
+          <w:sz w:val="20"/>
+          <w:szCs w:val="20"/>
+        </w:rPr>
+        <w:t>.first_name</w:t>
+      </w:r>
+      <w:proofErr w:type="spellEnd"/>
+      <w:r>
+        <w:rPr>
+          <w:rFonts w:cstheme="minorHAnsi"/>
+          <w:sz w:val="20"/>
+          <w:szCs w:val="20"/>
+        </w:rPr>
+        <w:t xml:space="preserve"> }} {{ </w:t>
+      </w:r>
+      <w:proofErr w:type="spellStart"/>
+      <w:r>
+        <w:rPr>
+          <w:rFonts w:cstheme="minorHAnsi"/>
+          <w:sz w:val="20"/>
+          <w:szCs w:val="20"/>
+        </w:rPr>
+        <w:t>defendant.last_name</w:t>
+      </w:r>
+      <w:proofErr w:type="spellEnd"/>
+      <w:r>
+        <w:rPr>
+          <w:rFonts w:cstheme="minorHAnsi"/>
+          <w:sz w:val="20"/>
+          <w:szCs w:val="20"/>
+        </w:rPr>
+        <w:t xml:space="preserve"> }}</w:t>
+      </w:r>
+      <w:r>
+        <w:rPr>
+          <w:rFonts w:cstheme="minorHAnsi"/>
+          <w:sz w:val="20"/>
+          <w:szCs w:val="20"/>
+        </w:rPr>
+        <w:tab/>
+      </w:r>
+      <w:r>
+        <w:rPr>
+          <w:rFonts w:cstheme="minorHAnsi"/>
+          <w:sz w:val="20"/>
+          <w:szCs w:val="20"/>
+        </w:rPr>
+        <w:tab/>
+      </w:r>
+      <w:r>
+        <w:rPr>
+          <w:rFonts w:cstheme="minorHAnsi"/>
+          <w:b/>
+          <w:bCs/>
+          <w:sz w:val="20"/>
+          <w:szCs w:val="20"/>
+        </w:rPr>
+        <w:t xml:space="preserve">Date of Birth: {{ </w:t>
+      </w:r>
+      <w:proofErr w:type="spellStart"/>
+      <w:r>
+        <w:rPr>
+          <w:rFonts w:cstheme="minorHAnsi"/>
+          <w:b/>
+          <w:bCs/>
+          <w:sz w:val="20"/>
+          <w:szCs w:val="20"/>
+        </w:rPr>
+        <w:t>defendant.birth_date</w:t>
+      </w:r>
+      <w:proofErr w:type="spellEnd"/>
+      <w:r>
+        <w:rPr>
+          <w:rFonts w:cstheme="minorHAnsi"/>
+          <w:b/>
+          <w:bCs/>
+          <w:sz w:val="20"/>
+          <w:szCs w:val="20"/>
+        </w:rPr>
+        <w:t xml:space="preserve"> }}</w:t>
+      </w:r>
+      <w:r>
+        <w:rPr>
+          <w:rFonts w:cstheme="minorHAnsi"/>
+          <w:b/>
+          <w:bCs/>
+          <w:sz w:val="20"/>
+          <w:szCs w:val="20"/>
+        </w:rPr>
+        <w:t xml:space="preserve"> </w:t>
       </w:r>
     </w:p>
     <w:p>
@@ -130,7 +393,13 @@
           <w:bottom w:val="single" w:sz="12" w:space="1" w:color="auto"/>
         </w:pBdr>
         <w:spacing w:after="120"/>
-        <w:jc w:val="center"/>
+        <w:rPr>
+          <w:rFonts w:cstheme="minorHAnsi"/>
+          <w:sz w:val="20"/>
+          <w:szCs w:val="20"/>
+        </w:rPr>
+      </w:pPr>
+      <w:r>
         <w:rPr>
           <w:rFonts w:cstheme="minorHAnsi"/>
           <w:b/>
@@ -138,7 +407,8 @@
           <w:sz w:val="20"/>
           <w:szCs w:val="20"/>
         </w:rPr>
-      </w:pPr>
+        <w:tab/>
+      </w:r>
       <w:r>
         <w:rPr>
           <w:rFonts w:cstheme="minorHAnsi"/>
@@ -147,677 +417,7 @@
           <w:sz w:val="20"/>
           <w:szCs w:val="20"/>
         </w:rPr>
-        <w:t>JOURNAL ENTRY FOR LIMITED DRIVING PRIVILEGES</w:t>
-      </w:r>
-    </w:p>
-    <w:tbl>
-      <w:tblPr>
-        <w:tblStyle w:val="TableGrid"/>
-        <w:tblW w:w="10179" w:type="dxa"/>
-        <w:jc w:val="center"/>
-        <w:tblBorders>
-          <w:top w:val="single" w:sz="12" w:space="0" w:color="auto"/>
-          <w:left w:val="single" w:sz="12" w:space="0" w:color="auto"/>
-          <w:bottom w:val="single" w:sz="12" w:space="0" w:color="auto"/>
-          <w:right w:val="single" w:sz="12" w:space="0" w:color="auto"/>
-          <w:insideH w:val="single" w:sz="2" w:space="0" w:color="auto"/>
-          <w:insideV w:val="single" w:sz="2" w:space="0" w:color="auto"/>
-        </w:tblBorders>
-        <w:tblLayout w:type="fixed"/>
-        <w:tblLook w:val="04A0" w:firstRow="1" w:lastRow="0" w:firstColumn="1" w:lastColumn="0" w:noHBand="0" w:noVBand="1"/>
-      </w:tblPr>
-      <w:tblGrid>
-        <w:gridCol w:w="1686"/>
-        <w:gridCol w:w="1009"/>
-        <w:gridCol w:w="1350"/>
-        <w:gridCol w:w="2160"/>
-        <w:gridCol w:w="1980"/>
-        <w:gridCol w:w="1994"/>
-      </w:tblGrid>
-      <w:tr>
-        <w:trPr>
-          <w:cantSplit/>
-          <w:trHeight w:val="227"/>
-          <w:jc w:val="center"/>
-        </w:trPr>
-        <w:tc>
-          <w:tcPr>
-            <w:tcW w:w="1686" w:type="dxa"/>
-          </w:tcPr>
-          <w:p>
-            <w:pPr>
-              <w:tabs>
-                <w:tab w:val="left" w:pos="-1080"/>
-                <w:tab w:val="left" w:pos="-720"/>
-                <w:tab w:val="left" w:pos="0"/>
-                <w:tab w:val="left" w:pos="720"/>
-                <w:tab w:val="left" w:pos="1440"/>
-                <w:tab w:val="left" w:pos="2160"/>
-                <w:tab w:val="left" w:pos="2880"/>
-                <w:tab w:val="left" w:pos="3600"/>
-                <w:tab w:val="left" w:pos="4320"/>
-                <w:tab w:val="left" w:pos="4680"/>
-              </w:tabs>
-              <w:rPr>
-                <w:rFonts w:cstheme="minorHAnsi"/>
-                <w:b/>
-                <w:bCs/>
-                <w:sz w:val="20"/>
-                <w:szCs w:val="20"/>
-              </w:rPr>
-            </w:pPr>
-            <w:r>
-              <w:rPr>
-                <w:rFonts w:cstheme="minorHAnsi"/>
-                <w:b/>
-                <w:bCs/>
-                <w:sz w:val="20"/>
-                <w:szCs w:val="20"/>
-              </w:rPr>
-              <w:t>Suspension Type:</w:t>
-            </w:r>
-          </w:p>
-        </w:tc>
-        <w:tc>
-          <w:tcPr>
-            <w:tcW w:w="1009" w:type="dxa"/>
-          </w:tcPr>
-          <w:p>
-            <w:pPr>
-              <w:tabs>
-                <w:tab w:val="left" w:pos="-1080"/>
-                <w:tab w:val="left" w:pos="-720"/>
-                <w:tab w:val="left" w:pos="0"/>
-                <w:tab w:val="left" w:pos="720"/>
-                <w:tab w:val="left" w:pos="1440"/>
-                <w:tab w:val="left" w:pos="2160"/>
-                <w:tab w:val="left" w:pos="2880"/>
-                <w:tab w:val="left" w:pos="3600"/>
-                <w:tab w:val="left" w:pos="4320"/>
-                <w:tab w:val="left" w:pos="4680"/>
-              </w:tabs>
-              <w:rPr>
-                <w:rFonts w:cstheme="minorHAnsi"/>
-                <w:sz w:val="20"/>
-                <w:szCs w:val="20"/>
-              </w:rPr>
-            </w:pPr>
-            <w:r>
-              <w:rPr>
-                <w:rFonts w:cstheme="minorHAnsi"/>
-                <w:sz w:val="20"/>
-                <w:szCs w:val="20"/>
-              </w:rPr>
-              <w:t>{{ suspension_type }}</w:t>
-            </w:r>
-          </w:p>
-        </w:tc>
-        <w:tc>
-          <w:tcPr>
-            <w:tcW w:w="1350" w:type="dxa"/>
-          </w:tcPr>
-          <w:p>
-            <w:pPr>
-              <w:tabs>
-                <w:tab w:val="left" w:pos="-1080"/>
-                <w:tab w:val="left" w:pos="-720"/>
-                <w:tab w:val="left" w:pos="0"/>
-                <w:tab w:val="left" w:pos="720"/>
-                <w:tab w:val="left" w:pos="1440"/>
-                <w:tab w:val="left" w:pos="2160"/>
-                <w:tab w:val="left" w:pos="2880"/>
-                <w:tab w:val="left" w:pos="3600"/>
-                <w:tab w:val="left" w:pos="4320"/>
-                <w:tab w:val="left" w:pos="4680"/>
-              </w:tabs>
-              <w:rPr>
-                <w:rFonts w:cstheme="minorHAnsi"/>
-                <w:b/>
-                <w:bCs/>
-                <w:sz w:val="20"/>
-                <w:szCs w:val="20"/>
-              </w:rPr>
-            </w:pPr>
-            <w:r>
-              <w:rPr>
-                <w:rFonts w:cstheme="minorHAnsi"/>
-                <w:b/>
-                <w:bCs/>
-                <w:sz w:val="20"/>
-                <w:szCs w:val="20"/>
-              </w:rPr>
-              <w:t>Start Date</w:t>
-            </w:r>
-            <w:r>
-              <w:rPr>
-                <w:rFonts w:cstheme="minorHAnsi"/>
-                <w:b/>
-                <w:bCs/>
-                <w:sz w:val="20"/>
-                <w:szCs w:val="20"/>
-              </w:rPr>
-              <w:t>:</w:t>
-            </w:r>
-          </w:p>
-        </w:tc>
-        <w:tc>
-          <w:tcPr>
-            <w:tcW w:w="2160" w:type="dxa"/>
-          </w:tcPr>
-          <w:p>
-            <w:pPr>
-              <w:tabs>
-                <w:tab w:val="left" w:pos="-1080"/>
-                <w:tab w:val="left" w:pos="-720"/>
-                <w:tab w:val="left" w:pos="0"/>
-                <w:tab w:val="left" w:pos="720"/>
-                <w:tab w:val="left" w:pos="1440"/>
-                <w:tab w:val="left" w:pos="2160"/>
-                <w:tab w:val="left" w:pos="2880"/>
-                <w:tab w:val="left" w:pos="3600"/>
-                <w:tab w:val="left" w:pos="4320"/>
-                <w:tab w:val="left" w:pos="4680"/>
-              </w:tabs>
-              <w:rPr>
-                <w:rFonts w:cstheme="minorHAnsi"/>
-                <w:b/>
-                <w:bCs/>
-                <w:sz w:val="20"/>
-                <w:szCs w:val="20"/>
-              </w:rPr>
-            </w:pPr>
-            <w:r>
-              <w:rPr>
-                <w:rFonts w:cstheme="minorHAnsi"/>
-                <w:sz w:val="20"/>
-                <w:szCs w:val="20"/>
-              </w:rPr>
-              <w:t>{{ suspension_start_date }}</w:t>
-            </w:r>
-          </w:p>
-        </w:tc>
-        <w:tc>
-          <w:tcPr>
-            <w:tcW w:w="1980" w:type="dxa"/>
-          </w:tcPr>
-          <w:p>
-            <w:pPr>
-              <w:tabs>
-                <w:tab w:val="left" w:pos="-1080"/>
-                <w:tab w:val="left" w:pos="-720"/>
-                <w:tab w:val="left" w:pos="0"/>
-                <w:tab w:val="left" w:pos="720"/>
-                <w:tab w:val="left" w:pos="1440"/>
-                <w:tab w:val="left" w:pos="2160"/>
-                <w:tab w:val="left" w:pos="2880"/>
-                <w:tab w:val="left" w:pos="3600"/>
-                <w:tab w:val="left" w:pos="4320"/>
-                <w:tab w:val="left" w:pos="4680"/>
-              </w:tabs>
-              <w:rPr>
-                <w:rFonts w:cstheme="minorHAnsi"/>
-                <w:sz w:val="20"/>
-                <w:szCs w:val="20"/>
-              </w:rPr>
-            </w:pPr>
-            <w:r>
-              <w:rPr>
-                <w:rFonts w:cstheme="minorHAnsi"/>
-                <w:b/>
-                <w:bCs/>
-                <w:sz w:val="20"/>
-                <w:szCs w:val="20"/>
-              </w:rPr>
-              <w:t>End Date</w:t>
-            </w:r>
-            <w:r>
-              <w:rPr>
-                <w:rFonts w:cstheme="minorHAnsi"/>
-                <w:b/>
-                <w:bCs/>
-                <w:sz w:val="20"/>
-                <w:szCs w:val="20"/>
-              </w:rPr>
-              <w:t>:</w:t>
-            </w:r>
-          </w:p>
-        </w:tc>
-        <w:tc>
-          <w:tcPr>
-            <w:tcW w:w="1994" w:type="dxa"/>
-          </w:tcPr>
-          <w:p>
-            <w:pPr>
-              <w:tabs>
-                <w:tab w:val="left" w:pos="-1080"/>
-                <w:tab w:val="left" w:pos="-720"/>
-                <w:tab w:val="left" w:pos="0"/>
-                <w:tab w:val="left" w:pos="720"/>
-                <w:tab w:val="left" w:pos="1440"/>
-                <w:tab w:val="left" w:pos="2160"/>
-                <w:tab w:val="left" w:pos="2880"/>
-                <w:tab w:val="left" w:pos="3600"/>
-                <w:tab w:val="left" w:pos="4320"/>
-                <w:tab w:val="left" w:pos="4680"/>
-              </w:tabs>
-              <w:rPr>
-                <w:rFonts w:cstheme="minorHAnsi"/>
-                <w:sz w:val="20"/>
-                <w:szCs w:val="20"/>
-              </w:rPr>
-            </w:pPr>
-            <w:r>
-              <w:rPr>
-                <w:rFonts w:cstheme="minorHAnsi"/>
-                <w:sz w:val="20"/>
-                <w:szCs w:val="20"/>
-              </w:rPr>
-              <w:t>{{ suspension_end_date }}</w:t>
-            </w:r>
-          </w:p>
-        </w:tc>
-      </w:tr>
-      <w:tr>
-        <w:trPr>
-          <w:cantSplit/>
-          <w:trHeight w:val="225"/>
-          <w:jc w:val="center"/>
-        </w:trPr>
-        <w:tc>
-          <w:tcPr>
-            <w:tcW w:w="1686" w:type="dxa"/>
-          </w:tcPr>
-          <w:p>
-            <w:pPr>
-              <w:tabs>
-                <w:tab w:val="left" w:pos="-1080"/>
-                <w:tab w:val="left" w:pos="-720"/>
-                <w:tab w:val="left" w:pos="0"/>
-                <w:tab w:val="left" w:pos="720"/>
-                <w:tab w:val="left" w:pos="1440"/>
-                <w:tab w:val="left" w:pos="2160"/>
-                <w:tab w:val="left" w:pos="2880"/>
-                <w:tab w:val="left" w:pos="3600"/>
-                <w:tab w:val="left" w:pos="4320"/>
-                <w:tab w:val="left" w:pos="4680"/>
-              </w:tabs>
-              <w:rPr>
-                <w:rFonts w:cstheme="minorHAnsi"/>
-                <w:b/>
-                <w:bCs/>
-                <w:sz w:val="20"/>
-                <w:szCs w:val="20"/>
-              </w:rPr>
-            </w:pPr>
-            <w:r>
-              <w:rPr>
-                <w:rFonts w:cstheme="minorHAnsi"/>
-                <w:b/>
-                <w:bCs/>
-                <w:sz w:val="20"/>
-                <w:szCs w:val="20"/>
-              </w:rPr>
-              <w:t>Driver’s Name:</w:t>
-            </w:r>
-          </w:p>
-        </w:tc>
-        <w:tc>
-          <w:tcPr>
-            <w:tcW w:w="4519" w:type="dxa"/>
-            <w:gridSpan w:val="3"/>
-          </w:tcPr>
-          <w:p>
-            <w:pPr>
-              <w:tabs>
-                <w:tab w:val="left" w:pos="-1080"/>
-                <w:tab w:val="left" w:pos="-720"/>
-                <w:tab w:val="left" w:pos="0"/>
-                <w:tab w:val="left" w:pos="720"/>
-                <w:tab w:val="left" w:pos="1440"/>
-                <w:tab w:val="left" w:pos="2160"/>
-                <w:tab w:val="left" w:pos="2880"/>
-                <w:tab w:val="left" w:pos="3600"/>
-                <w:tab w:val="left" w:pos="4320"/>
-                <w:tab w:val="left" w:pos="4680"/>
-              </w:tabs>
-              <w:rPr>
-                <w:rFonts w:cstheme="minorHAnsi"/>
-                <w:b/>
-                <w:bCs/>
-                <w:sz w:val="20"/>
-                <w:szCs w:val="20"/>
-              </w:rPr>
-            </w:pPr>
-            <w:r>
-              <w:rPr>
-                <w:rFonts w:cstheme="minorHAnsi"/>
-                <w:sz w:val="20"/>
-                <w:szCs w:val="20"/>
-              </w:rPr>
-              <w:t>{{ defendant.first_name }} {{ defendant.last_name }}</w:t>
-            </w:r>
-          </w:p>
-        </w:tc>
-        <w:tc>
-          <w:tcPr>
-            <w:tcW w:w="1980" w:type="dxa"/>
-          </w:tcPr>
-          <w:p>
-            <w:pPr>
-              <w:tabs>
-                <w:tab w:val="left" w:pos="-1080"/>
-                <w:tab w:val="left" w:pos="-720"/>
-                <w:tab w:val="left" w:pos="0"/>
-                <w:tab w:val="left" w:pos="720"/>
-                <w:tab w:val="left" w:pos="1440"/>
-                <w:tab w:val="left" w:pos="2160"/>
-                <w:tab w:val="left" w:pos="2880"/>
-                <w:tab w:val="left" w:pos="3600"/>
-                <w:tab w:val="left" w:pos="4320"/>
-                <w:tab w:val="left" w:pos="4680"/>
-              </w:tabs>
-              <w:rPr>
-                <w:rFonts w:cstheme="minorHAnsi"/>
-                <w:sz w:val="20"/>
-                <w:szCs w:val="20"/>
-              </w:rPr>
-            </w:pPr>
-            <w:r>
-              <w:rPr>
-                <w:rFonts w:cstheme="minorHAnsi"/>
-                <w:b/>
-                <w:bCs/>
-                <w:sz w:val="20"/>
-                <w:szCs w:val="20"/>
-              </w:rPr>
-              <w:t>Driver’s DOB:</w:t>
-            </w:r>
-          </w:p>
-        </w:tc>
-        <w:tc>
-          <w:tcPr>
-            <w:tcW w:w="1994" w:type="dxa"/>
-          </w:tcPr>
-          <w:p>
-            <w:pPr>
-              <w:tabs>
-                <w:tab w:val="left" w:pos="-1080"/>
-                <w:tab w:val="left" w:pos="-720"/>
-                <w:tab w:val="left" w:pos="0"/>
-                <w:tab w:val="left" w:pos="720"/>
-                <w:tab w:val="left" w:pos="1440"/>
-                <w:tab w:val="left" w:pos="2160"/>
-                <w:tab w:val="left" w:pos="2880"/>
-                <w:tab w:val="left" w:pos="3600"/>
-                <w:tab w:val="left" w:pos="4320"/>
-                <w:tab w:val="left" w:pos="4680"/>
-              </w:tabs>
-              <w:rPr>
-                <w:rFonts w:cstheme="minorHAnsi"/>
-                <w:sz w:val="20"/>
-                <w:szCs w:val="20"/>
-              </w:rPr>
-            </w:pPr>
-            <w:r>
-              <w:rPr>
-                <w:rFonts w:cstheme="minorHAnsi"/>
-                <w:sz w:val="20"/>
-                <w:szCs w:val="20"/>
-              </w:rPr>
-              <w:t>{{ defendant.birth_date }}</w:t>
-            </w:r>
-          </w:p>
-        </w:tc>
-      </w:tr>
-      <w:tr>
-        <w:trPr>
-          <w:cantSplit/>
-          <w:trHeight w:val="225"/>
-          <w:jc w:val="center"/>
-        </w:trPr>
-        <w:tc>
-          <w:tcPr>
-            <w:tcW w:w="1686" w:type="dxa"/>
-          </w:tcPr>
-          <w:p>
-            <w:pPr>
-              <w:tabs>
-                <w:tab w:val="left" w:pos="-1080"/>
-                <w:tab w:val="left" w:pos="-720"/>
-                <w:tab w:val="left" w:pos="0"/>
-                <w:tab w:val="left" w:pos="720"/>
-                <w:tab w:val="left" w:pos="1440"/>
-                <w:tab w:val="left" w:pos="2160"/>
-                <w:tab w:val="left" w:pos="2880"/>
-                <w:tab w:val="left" w:pos="3600"/>
-                <w:tab w:val="left" w:pos="4320"/>
-                <w:tab w:val="left" w:pos="4680"/>
-              </w:tabs>
-              <w:rPr>
-                <w:rFonts w:cstheme="minorHAnsi"/>
-                <w:b/>
-                <w:bCs/>
-                <w:sz w:val="20"/>
-                <w:szCs w:val="20"/>
-              </w:rPr>
-            </w:pPr>
-            <w:r>
-              <w:rPr>
-                <w:rFonts w:cstheme="minorHAnsi"/>
-                <w:b/>
-                <w:bCs/>
-                <w:sz w:val="20"/>
-                <w:szCs w:val="20"/>
-              </w:rPr>
-              <w:t>Driver’s Address:</w:t>
-            </w:r>
-          </w:p>
-        </w:tc>
-        <w:tc>
-          <w:tcPr>
-            <w:tcW w:w="4519" w:type="dxa"/>
-            <w:gridSpan w:val="3"/>
-          </w:tcPr>
-          <w:p>
-            <w:pPr>
-              <w:tabs>
-                <w:tab w:val="left" w:pos="-1080"/>
-                <w:tab w:val="left" w:pos="-720"/>
-                <w:tab w:val="left" w:pos="0"/>
-                <w:tab w:val="left" w:pos="720"/>
-                <w:tab w:val="left" w:pos="1440"/>
-                <w:tab w:val="left" w:pos="2160"/>
-                <w:tab w:val="left" w:pos="2880"/>
-                <w:tab w:val="left" w:pos="3600"/>
-                <w:tab w:val="left" w:pos="4320"/>
-                <w:tab w:val="left" w:pos="4680"/>
-              </w:tabs>
-              <w:rPr>
-                <w:rFonts w:cstheme="minorHAnsi"/>
-                <w:b/>
-                <w:bCs/>
-                <w:sz w:val="20"/>
-                <w:szCs w:val="20"/>
-              </w:rPr>
-            </w:pPr>
-            <w:r>
-              <w:rPr>
-                <w:rFonts w:cstheme="minorHAnsi"/>
-                <w:sz w:val="20"/>
-                <w:szCs w:val="20"/>
-              </w:rPr>
-              <w:t>{{ defendant.address }}, {{ defendant.city }}, {{ defendant.state }} {{ defendant.zipcode }}</w:t>
-            </w:r>
-          </w:p>
-        </w:tc>
-        <w:tc>
-          <w:tcPr>
-            <w:tcW w:w="1980" w:type="dxa"/>
-          </w:tcPr>
-          <w:p>
-            <w:pPr>
-              <w:tabs>
-                <w:tab w:val="left" w:pos="-1080"/>
-                <w:tab w:val="left" w:pos="-720"/>
-                <w:tab w:val="left" w:pos="0"/>
-                <w:tab w:val="left" w:pos="720"/>
-                <w:tab w:val="left" w:pos="1440"/>
-                <w:tab w:val="left" w:pos="2160"/>
-                <w:tab w:val="left" w:pos="2880"/>
-                <w:tab w:val="left" w:pos="3600"/>
-                <w:tab w:val="left" w:pos="4320"/>
-                <w:tab w:val="left" w:pos="4680"/>
-              </w:tabs>
-              <w:rPr>
-                <w:rFonts w:cstheme="minorHAnsi"/>
-                <w:sz w:val="20"/>
-                <w:szCs w:val="20"/>
-              </w:rPr>
-            </w:pPr>
-            <w:r>
-              <w:rPr>
-                <w:rFonts w:cstheme="minorHAnsi"/>
-                <w:b/>
-                <w:bCs/>
-                <w:sz w:val="20"/>
-                <w:szCs w:val="20"/>
-              </w:rPr>
-              <w:t>Driver’s License No.:</w:t>
-            </w:r>
-          </w:p>
-        </w:tc>
-        <w:tc>
-          <w:tcPr>
-            <w:tcW w:w="1994" w:type="dxa"/>
-          </w:tcPr>
-          <w:p>
-            <w:pPr>
-              <w:tabs>
-                <w:tab w:val="left" w:pos="-1080"/>
-                <w:tab w:val="left" w:pos="-720"/>
-                <w:tab w:val="left" w:pos="0"/>
-                <w:tab w:val="left" w:pos="720"/>
-                <w:tab w:val="left" w:pos="1440"/>
-                <w:tab w:val="left" w:pos="2160"/>
-                <w:tab w:val="left" w:pos="2880"/>
-                <w:tab w:val="left" w:pos="3600"/>
-                <w:tab w:val="left" w:pos="4320"/>
-                <w:tab w:val="left" w:pos="4680"/>
-              </w:tabs>
-              <w:rPr>
-                <w:rFonts w:cstheme="minorHAnsi"/>
-                <w:sz w:val="20"/>
-                <w:szCs w:val="20"/>
-              </w:rPr>
-            </w:pPr>
-            <w:r>
-              <w:rPr>
-                <w:rFonts w:cstheme="minorHAnsi"/>
-                <w:sz w:val="20"/>
-                <w:szCs w:val="20"/>
-              </w:rPr>
-              <w:t>{{ defendant.license_number }}</w:t>
-            </w:r>
-          </w:p>
-        </w:tc>
-      </w:tr>
-    </w:tbl>
-    <w:p>
-      <w:pPr>
-        <w:spacing w:before="120" w:after="120" w:line="240" w:lineRule="auto"/>
-        <w:rPr>
-          <w:rFonts w:cstheme="minorHAnsi"/>
-          <w:sz w:val="20"/>
-          <w:szCs w:val="20"/>
-        </w:rPr>
-      </w:pPr>
-      <w:r>
-        <w:rPr>
-          <w:rFonts w:cstheme="minorHAnsi"/>
-          <w:sz w:val="20"/>
-          <w:szCs w:val="20"/>
-        </w:rPr>
-        <w:t>Upon consideration of the request for driving privileges, driving</w:t>
-      </w:r>
-      <w:r>
-        <w:rPr>
-          <w:rFonts w:cstheme="minorHAnsi"/>
-          <w:sz w:val="20"/>
-          <w:szCs w:val="20"/>
-        </w:rPr>
-        <w:t xml:space="preserve"> privileges are granted</w:t>
-      </w:r>
-      <w:r>
-        <w:rPr>
-          <w:rFonts w:cstheme="minorHAnsi"/>
-          <w:sz w:val="20"/>
-          <w:szCs w:val="20"/>
-        </w:rPr>
-        <w:t xml:space="preserve"> starting on</w:t>
-      </w:r>
-      <w:r>
-        <w:rPr>
-          <w:rFonts w:cstheme="minorHAnsi"/>
-          <w:sz w:val="20"/>
-          <w:szCs w:val="20"/>
-        </w:rPr>
-        <w:t xml:space="preserve"> </w:t>
-      </w:r>
-      <w:r>
-        <w:rPr>
-          <w:rFonts w:cstheme="minorHAnsi"/>
-          <w:sz w:val="20"/>
-          <w:szCs w:val="20"/>
-        </w:rPr>
-        <w:t>{{ plea_trial_date }}</w:t>
-      </w:r>
-      <w:r>
-        <w:rPr>
-          <w:rFonts w:cstheme="minorHAnsi"/>
-          <w:sz w:val="20"/>
-          <w:szCs w:val="20"/>
-        </w:rPr>
-        <w:t>,</w:t>
-      </w:r>
-      <w:r>
-        <w:rPr>
-          <w:rFonts w:cstheme="minorHAnsi"/>
-          <w:sz w:val="20"/>
-          <w:szCs w:val="20"/>
-        </w:rPr>
-        <w:t xml:space="preserve"> </w:t>
-      </w:r>
-      <w:r>
-        <w:rPr>
-          <w:rFonts w:cstheme="minorHAnsi"/>
-          <w:sz w:val="20"/>
-          <w:szCs w:val="20"/>
-        </w:rPr>
-        <w:t xml:space="preserve">for {{ defendant.first_name }} {{ defendant.last_name }} </w:t>
-      </w:r>
-      <w:r>
-        <w:rPr>
-          <w:rFonts w:cstheme="minorHAnsi"/>
-          <w:sz w:val="20"/>
-          <w:szCs w:val="20"/>
-        </w:rPr>
-        <w:t>to/from home</w:t>
-      </w:r>
-      <w:r>
-        <w:rPr>
-          <w:rFonts w:cstheme="minorHAnsi"/>
-          <w:sz w:val="20"/>
-          <w:szCs w:val="20"/>
-        </w:rPr>
-        <w:t>,</w:t>
-      </w:r>
-      <w:r>
-        <w:rPr>
-          <w:rFonts w:cstheme="minorHAnsi"/>
-          <w:sz w:val="20"/>
-          <w:szCs w:val="20"/>
-        </w:rPr>
-        <w:t xml:space="preserve"> only as specifically stated in this document.</w:t>
+        <w:tab/>
       </w:r>
       <w:r>
         <w:rPr>
@@ -827,31 +427,393 @@
           <w:sz w:val="20"/>
           <w:szCs w:val="20"/>
         </w:rPr>
-        <w:t xml:space="preserve"> No CDL Privileges. </w:t>
-      </w:r>
-      <w:r>
-        <w:rPr>
-          <w:rFonts w:cstheme="minorHAnsi"/>
-          <w:sz w:val="20"/>
-          <w:szCs w:val="20"/>
-        </w:rPr>
-        <w:t>Pursuant to R.C. 4506.161, this document does not allow operation of a commercial vehicle if Defendant’s Commercial Driver’s License (CDL) is suspended</w:t>
-      </w:r>
-      <w:r>
-        <w:rPr>
-          <w:rFonts w:cstheme="minorHAnsi"/>
-          <w:sz w:val="20"/>
-          <w:szCs w:val="20"/>
-        </w:rPr>
-        <w:t xml:space="preserve"> or disqualified</w:t>
-      </w:r>
-      <w:r>
-        <w:rPr>
-          <w:rFonts w:cstheme="minorHAnsi"/>
-          <w:sz w:val="20"/>
-          <w:szCs w:val="20"/>
-        </w:rPr>
-        <w:t>.</w:t>
+        <w:tab/>
+      </w:r>
+      <w:r>
+        <w:rPr>
+          <w:rFonts w:cstheme="minorHAnsi"/>
+          <w:b/>
+          <w:bCs/>
+          <w:sz w:val="20"/>
+          <w:szCs w:val="20"/>
+        </w:rPr>
+        <w:tab/>
+      </w:r>
+      <w:r>
+        <w:rPr>
+          <w:rFonts w:cstheme="minorHAnsi"/>
+          <w:b/>
+          <w:bCs/>
+          <w:sz w:val="20"/>
+          <w:szCs w:val="20"/>
+        </w:rPr>
+        <w:tab/>
+      </w:r>
+      <w:r>
+        <w:rPr>
+          <w:rFonts w:cstheme="minorHAnsi"/>
+          <w:b/>
+          <w:bCs/>
+          <w:sz w:val="20"/>
+          <w:szCs w:val="20"/>
+        </w:rPr>
+        <w:tab/>
+      </w:r>
+      <w:r>
+        <w:rPr>
+          <w:rFonts w:cstheme="minorHAnsi"/>
+          <w:b/>
+          <w:bCs/>
+          <w:sz w:val="20"/>
+          <w:szCs w:val="20"/>
+        </w:rPr>
+        <w:tab/>
+      </w:r>
+      <w:r>
+        <w:rPr>
+          <w:rFonts w:cstheme="minorHAnsi"/>
+          <w:b/>
+          <w:bCs/>
+          <w:sz w:val="20"/>
+          <w:szCs w:val="20"/>
+        </w:rPr>
+        <w:t xml:space="preserve">Suspension Type: </w:t>
+      </w:r>
+      <w:proofErr w:type="gramStart"/>
+      <w:r>
+        <w:rPr>
+          <w:rFonts w:cstheme="minorHAnsi"/>
+          <w:b/>
+          <w:bCs/>
+          <w:sz w:val="20"/>
+          <w:szCs w:val="20"/>
+        </w:rPr>
+        <w:t xml:space="preserve">{{ </w:t>
+      </w:r>
+      <w:proofErr w:type="spellStart"/>
+      <w:r>
+        <w:rPr>
+          <w:rFonts w:cstheme="minorHAnsi"/>
+          <w:b/>
+          <w:bCs/>
+          <w:sz w:val="20"/>
+          <w:szCs w:val="20"/>
+        </w:rPr>
+        <w:t>suspension</w:t>
+      </w:r>
+      <w:proofErr w:type="gramEnd"/>
+      <w:r>
+        <w:rPr>
+          <w:rFonts w:cstheme="minorHAnsi"/>
+          <w:b/>
+          <w:bCs/>
+          <w:sz w:val="20"/>
+          <w:szCs w:val="20"/>
+        </w:rPr>
+        <w:t>_type</w:t>
+      </w:r>
+      <w:proofErr w:type="spellEnd"/>
+      <w:r>
+        <w:rPr>
+          <w:rFonts w:cstheme="minorHAnsi"/>
+          <w:b/>
+          <w:bCs/>
+          <w:sz w:val="20"/>
+          <w:szCs w:val="20"/>
+        </w:rPr>
+        <w:t xml:space="preserve"> }}</w:t>
+      </w:r>
+    </w:p>
+    <w:p>
+      <w:pPr>
+        <w:pBdr>
+          <w:bottom w:val="single" w:sz="12" w:space="1" w:color="auto"/>
+        </w:pBdr>
+        <w:spacing w:after="0" w:line="240" w:lineRule="auto"/>
+        <w:jc w:val="center"/>
+        <w:rPr>
+          <w:rFonts w:cstheme="minorHAnsi"/>
+          <w:b/>
+          <w:bCs/>
+          <w:sz w:val="20"/>
+          <w:szCs w:val="20"/>
+        </w:rPr>
+      </w:pPr>
+      <w:r>
+        <w:rPr>
+          <w:rFonts w:cstheme="minorHAnsi"/>
+          <w:b/>
+          <w:bCs/>
+          <w:sz w:val="20"/>
+          <w:szCs w:val="20"/>
+        </w:rPr>
+        <w:t>JOURNAL ENTRY FOR LIMITED DRIVING PRIVILEGES</w:t>
+      </w:r>
+    </w:p>
+    <w:p>
+      <w:pPr>
+        <w:pBdr>
+          <w:bottom w:val="single" w:sz="12" w:space="1" w:color="auto"/>
+        </w:pBdr>
+        <w:spacing w:after="0" w:line="240" w:lineRule="auto"/>
+        <w:jc w:val="center"/>
+        <w:rPr>
+          <w:rFonts w:cstheme="minorHAnsi"/>
+          <w:b/>
+          <w:bCs/>
+          <w:sz w:val="20"/>
+          <w:szCs w:val="20"/>
+        </w:rPr>
+      </w:pPr>
+      <w:r>
+        <w:rPr>
+          <w:rFonts w:cstheme="minorHAnsi"/>
+          <w:b/>
+          <w:bCs/>
+          <w:sz w:val="20"/>
+          <w:szCs w:val="20"/>
+        </w:rPr>
+        <w:t xml:space="preserve">Effective: </w:t>
+      </w:r>
+      <w:proofErr w:type="gramStart"/>
+      <w:r>
+        <w:rPr>
+          <w:rFonts w:cstheme="minorHAnsi"/>
+          <w:b/>
+          <w:bCs/>
+          <w:sz w:val="20"/>
+          <w:szCs w:val="20"/>
+        </w:rPr>
+        <w:t xml:space="preserve">{{ </w:t>
+      </w:r>
+      <w:proofErr w:type="spellStart"/>
+      <w:r>
+        <w:rPr>
+          <w:rFonts w:cstheme="minorHAnsi"/>
+          <w:b/>
+          <w:bCs/>
+          <w:sz w:val="20"/>
+          <w:szCs w:val="20"/>
+        </w:rPr>
+        <w:t>suspension</w:t>
+      </w:r>
+      <w:proofErr w:type="gramEnd"/>
+      <w:r>
+        <w:rPr>
+          <w:rFonts w:cstheme="minorHAnsi"/>
+          <w:b/>
+          <w:bCs/>
+          <w:sz w:val="20"/>
+          <w:szCs w:val="20"/>
+        </w:rPr>
+        <w:t>_start_date</w:t>
+      </w:r>
+      <w:proofErr w:type="spellEnd"/>
+      <w:r>
+        <w:rPr>
+          <w:rFonts w:cstheme="minorHAnsi"/>
+          <w:b/>
+          <w:bCs/>
+          <w:sz w:val="20"/>
+          <w:szCs w:val="20"/>
+        </w:rPr>
+        <w:t xml:space="preserve"> }}</w:t>
+      </w:r>
+      <w:r>
+        <w:rPr>
+          <w:rFonts w:cstheme="minorHAnsi"/>
+          <w:b/>
+          <w:bCs/>
+          <w:sz w:val="20"/>
+          <w:szCs w:val="20"/>
+        </w:rPr>
+        <w:t xml:space="preserve"> – {{ </w:t>
+      </w:r>
+      <w:proofErr w:type="spellStart"/>
+      <w:r>
+        <w:rPr>
+          <w:rFonts w:cstheme="minorHAnsi"/>
+          <w:b/>
+          <w:bCs/>
+          <w:sz w:val="20"/>
+          <w:szCs w:val="20"/>
+        </w:rPr>
+        <w:t>suspension_end_date</w:t>
+      </w:r>
+      <w:proofErr w:type="spellEnd"/>
+      <w:r>
+        <w:rPr>
+          <w:rFonts w:cstheme="minorHAnsi"/>
+          <w:b/>
+          <w:bCs/>
+          <w:sz w:val="20"/>
+          <w:szCs w:val="20"/>
+        </w:rPr>
+        <w:t xml:space="preserve"> }}</w:t>
+      </w:r>
+    </w:p>
+    <w:p>
+      <w:pPr>
+        <w:spacing w:before="120" w:after="120" w:line="240" w:lineRule="auto"/>
+        <w:rPr>
+          <w:rFonts w:cstheme="minorHAnsi"/>
+          <w:sz w:val="20"/>
+          <w:szCs w:val="20"/>
+        </w:rPr>
+      </w:pPr>
+      <w:r>
+        <w:rPr>
+          <w:rFonts w:cstheme="minorHAnsi"/>
+          <w:sz w:val="20"/>
+          <w:szCs w:val="20"/>
+        </w:rPr>
+        <w:t>The Court GRANTS driving privileges for</w:t>
+      </w:r>
+      <w:r>
+        <w:rPr>
+          <w:rFonts w:cstheme="minorHAnsi"/>
+          <w:sz w:val="20"/>
+          <w:szCs w:val="20"/>
+        </w:rPr>
+        <w:t xml:space="preserve"> Defendant,</w:t>
+      </w:r>
+      <w:r>
+        <w:rPr>
+          <w:rFonts w:cstheme="minorHAnsi"/>
+          <w:sz w:val="20"/>
+          <w:szCs w:val="20"/>
+        </w:rPr>
+        <w:t xml:space="preserve"> </w:t>
+      </w:r>
+      <w:proofErr w:type="gramStart"/>
+      <w:r>
+        <w:rPr>
+          <w:rFonts w:cstheme="minorHAnsi"/>
+          <w:sz w:val="20"/>
+          <w:szCs w:val="20"/>
+        </w:rPr>
+        <w:t xml:space="preserve">{{ </w:t>
+      </w:r>
+      <w:proofErr w:type="spellStart"/>
+      <w:r>
+        <w:rPr>
+          <w:rFonts w:cstheme="minorHAnsi"/>
+          <w:sz w:val="20"/>
+          <w:szCs w:val="20"/>
+        </w:rPr>
+        <w:t>defendant</w:t>
+      </w:r>
+      <w:proofErr w:type="gramEnd"/>
+      <w:r>
+        <w:rPr>
+          <w:rFonts w:cstheme="minorHAnsi"/>
+          <w:sz w:val="20"/>
+          <w:szCs w:val="20"/>
+        </w:rPr>
+        <w:t>.first_name</w:t>
+      </w:r>
+      <w:proofErr w:type="spellEnd"/>
+      <w:r>
+        <w:rPr>
+          <w:rFonts w:cstheme="minorHAnsi"/>
+          <w:sz w:val="20"/>
+          <w:szCs w:val="20"/>
+        </w:rPr>
+        <w:t xml:space="preserve"> }} {{ </w:t>
+      </w:r>
+      <w:proofErr w:type="spellStart"/>
+      <w:r>
+        <w:rPr>
+          <w:rFonts w:cstheme="minorHAnsi"/>
+          <w:sz w:val="20"/>
+          <w:szCs w:val="20"/>
+        </w:rPr>
+        <w:t>defendant.last_name</w:t>
+      </w:r>
+      <w:proofErr w:type="spellEnd"/>
+      <w:r>
+        <w:rPr>
+          <w:rFonts w:cstheme="minorHAnsi"/>
+          <w:sz w:val="20"/>
+          <w:szCs w:val="20"/>
+        </w:rPr>
+        <w:t xml:space="preserve"> }}</w:t>
+      </w:r>
+      <w:r>
+        <w:rPr>
+          <w:rFonts w:cstheme="minorHAnsi"/>
+          <w:sz w:val="20"/>
+          <w:szCs w:val="20"/>
+        </w:rPr>
+        <w:t>,</w:t>
+      </w:r>
+      <w:r>
+        <w:rPr>
+          <w:rFonts w:cstheme="minorHAnsi"/>
+          <w:sz w:val="20"/>
+          <w:szCs w:val="20"/>
+        </w:rPr>
+        <w:t xml:space="preserve"> as state</w:t>
+      </w:r>
+      <w:r>
+        <w:rPr>
+          <w:rFonts w:cstheme="minorHAnsi"/>
+          <w:sz w:val="20"/>
+          <w:szCs w:val="20"/>
+        </w:rPr>
+        <w:t>d</w:t>
+      </w:r>
+      <w:r>
+        <w:rPr>
+          <w:rFonts w:cstheme="minorHAnsi"/>
+          <w:sz w:val="20"/>
+          <w:szCs w:val="20"/>
+        </w:rPr>
+        <w:t xml:space="preserve"> below, to and from home sta</w:t>
+      </w:r>
+      <w:r>
+        <w:rPr>
+          <w:rFonts w:cstheme="minorHAnsi"/>
+          <w:sz w:val="20"/>
+          <w:szCs w:val="20"/>
+        </w:rPr>
+        <w:t>r</w:t>
+      </w:r>
+      <w:r>
+        <w:rPr>
+          <w:rFonts w:cstheme="minorHAnsi"/>
+          <w:sz w:val="20"/>
+          <w:szCs w:val="20"/>
+        </w:rPr>
+        <w:t xml:space="preserve">ting on {{ </w:t>
+      </w:r>
+      <w:proofErr w:type="spellStart"/>
+      <w:r>
+        <w:rPr>
+          <w:rFonts w:cstheme="minorHAnsi"/>
+          <w:sz w:val="20"/>
+          <w:szCs w:val="20"/>
+        </w:rPr>
+        <w:t>plea_trial_date</w:t>
+      </w:r>
+      <w:proofErr w:type="spellEnd"/>
+      <w:r>
+        <w:rPr>
+          <w:rFonts w:cstheme="minorHAnsi"/>
+          <w:sz w:val="20"/>
+          <w:szCs w:val="20"/>
+        </w:rPr>
+        <w:t xml:space="preserve"> }}. </w:t>
+      </w:r>
+      <w:r>
+        <w:rPr>
+          <w:rFonts w:cstheme="minorHAnsi"/>
+          <w:b/>
+          <w:bCs/>
+          <w:sz w:val="20"/>
+          <w:szCs w:val="20"/>
+        </w:rPr>
+        <w:t>No CDL Privileges.</w:t>
       </w:r>
     </w:p>
     <w:tbl>
@@ -882,31 +844,34 @@
         </w:trPr>
         <w:tc>
           <w:tcPr>
-            <w:tcW w:w="2515" w:type="dxa"/>
+            <w:tcW w:w="2355" w:type="dxa"/>
           </w:tcPr>
           <w:p>
             <w:pPr>
               <w:rPr>
                 <w:rFonts w:cstheme="minorHAnsi"/>
-                <w:sz w:val="20"/>
-                <w:szCs w:val="20"/>
-              </w:rPr>
-            </w:pPr>
-            <w:r>
-              <w:rPr>
-                <w:rFonts w:cstheme="minorHAnsi"/>
                 <w:b/>
                 <w:bCs/>
                 <w:sz w:val="20"/>
                 <w:szCs w:val="20"/>
               </w:rPr>
-              <w:t>Type of Privileges:</w:t>
+            </w:pPr>
+            <w:r>
+              <w:rPr>
+                <w:rFonts w:cstheme="minorHAnsi"/>
+                <w:b/>
+                <w:bCs/>
+                <w:sz w:val="20"/>
+                <w:szCs w:val="20"/>
+              </w:rPr>
+              <w:t>Home Address:</w:t>
             </w:r>
           </w:p>
         </w:tc>
         <w:tc>
           <w:tcPr>
-            <w:tcW w:w="3960" w:type="dxa"/>
+            <w:tcW w:w="7720" w:type="dxa"/>
+            <w:gridSpan w:val="3"/>
           </w:tcPr>
           <w:p>
             <w:pPr>
@@ -916,19 +881,131 @@
                 <w:szCs w:val="20"/>
               </w:rPr>
             </w:pPr>
-            <w:r>
-              <w:rPr>
-                <w:rFonts w:cstheme="minorHAnsi"/>
-                <w:sz w:val="20"/>
-                <w:szCs w:val="20"/>
-              </w:rPr>
-              <w:t>{%tc for employer in employer_school_list %}</w:t>
+            <w:proofErr w:type="gramStart"/>
+            <w:r>
+              <w:rPr>
+                <w:rFonts w:cstheme="minorHAnsi"/>
+                <w:sz w:val="20"/>
+                <w:szCs w:val="20"/>
+              </w:rPr>
+              <w:t xml:space="preserve">{{ </w:t>
+            </w:r>
+            <w:proofErr w:type="spellStart"/>
+            <w:r>
+              <w:rPr>
+                <w:rFonts w:cstheme="minorHAnsi"/>
+                <w:sz w:val="20"/>
+                <w:szCs w:val="20"/>
+              </w:rPr>
+              <w:t>defendant</w:t>
+            </w:r>
+            <w:proofErr w:type="gramEnd"/>
+            <w:r>
+              <w:rPr>
+                <w:rFonts w:cstheme="minorHAnsi"/>
+                <w:sz w:val="20"/>
+                <w:szCs w:val="20"/>
+              </w:rPr>
+              <w:t>.address</w:t>
+            </w:r>
+            <w:proofErr w:type="spellEnd"/>
+            <w:r>
+              <w:rPr>
+                <w:rFonts w:cstheme="minorHAnsi"/>
+                <w:sz w:val="20"/>
+                <w:szCs w:val="20"/>
+              </w:rPr>
+              <w:t xml:space="preserve"> }}, {{ </w:t>
+            </w:r>
+            <w:proofErr w:type="spellStart"/>
+            <w:r>
+              <w:rPr>
+                <w:rFonts w:cstheme="minorHAnsi"/>
+                <w:sz w:val="20"/>
+                <w:szCs w:val="20"/>
+              </w:rPr>
+              <w:t>defendant.city</w:t>
+            </w:r>
+            <w:proofErr w:type="spellEnd"/>
+            <w:r>
+              <w:rPr>
+                <w:rFonts w:cstheme="minorHAnsi"/>
+                <w:sz w:val="20"/>
+                <w:szCs w:val="20"/>
+              </w:rPr>
+              <w:t xml:space="preserve"> }}, {{ </w:t>
+            </w:r>
+            <w:proofErr w:type="spellStart"/>
+            <w:r>
+              <w:rPr>
+                <w:rFonts w:cstheme="minorHAnsi"/>
+                <w:sz w:val="20"/>
+                <w:szCs w:val="20"/>
+              </w:rPr>
+              <w:t>defendant.state</w:t>
+            </w:r>
+            <w:proofErr w:type="spellEnd"/>
+            <w:r>
+              <w:rPr>
+                <w:rFonts w:cstheme="minorHAnsi"/>
+                <w:sz w:val="20"/>
+                <w:szCs w:val="20"/>
+              </w:rPr>
+              <w:t xml:space="preserve"> }} {{ </w:t>
+            </w:r>
+            <w:proofErr w:type="spellStart"/>
+            <w:r>
+              <w:rPr>
+                <w:rFonts w:cstheme="minorHAnsi"/>
+                <w:sz w:val="20"/>
+                <w:szCs w:val="20"/>
+              </w:rPr>
+              <w:t>defendant.zipcode</w:t>
+            </w:r>
+            <w:proofErr w:type="spellEnd"/>
+            <w:r>
+              <w:rPr>
+                <w:rFonts w:cstheme="minorHAnsi"/>
+                <w:sz w:val="20"/>
+                <w:szCs w:val="20"/>
+              </w:rPr>
+              <w:t xml:space="preserve"> }}</w:t>
+            </w:r>
+          </w:p>
+        </w:tc>
+      </w:tr>
+      <w:tr>
+        <w:trPr>
+          <w:trHeight w:val="127"/>
+          <w:jc w:val="center"/>
+        </w:trPr>
+        <w:tc>
+          <w:tcPr>
+            <w:tcW w:w="2355" w:type="dxa"/>
+          </w:tcPr>
+          <w:p>
+            <w:pPr>
+              <w:rPr>
+                <w:rFonts w:cstheme="minorHAnsi"/>
+                <w:sz w:val="20"/>
+                <w:szCs w:val="20"/>
+              </w:rPr>
+            </w:pPr>
+            <w:r>
+              <w:rPr>
+                <w:rFonts w:cstheme="minorHAnsi"/>
+                <w:b/>
+                <w:bCs/>
+                <w:sz w:val="20"/>
+                <w:szCs w:val="20"/>
+              </w:rPr>
+              <w:t>Type of Privileges:</w:t>
             </w:r>
           </w:p>
         </w:tc>
         <w:tc>
           <w:tcPr>
-            <w:tcW w:w="1933" w:type="dxa"/>
+            <w:tcW w:w="3723" w:type="dxa"/>
           </w:tcPr>
           <w:p>
             <w:pPr>
@@ -944,29 +1021,49 @@
                 <w:sz w:val="20"/>
                 <w:szCs w:val="20"/>
               </w:rPr>
-              <w:t xml:space="preserve">{{ </w:t>
-            </w:r>
-            <w:r>
-              <w:rPr>
-                <w:rFonts w:cstheme="minorHAnsi"/>
-                <w:sz w:val="20"/>
-                <w:szCs w:val="20"/>
-              </w:rPr>
-              <w:t>employer.</w:t>
-            </w:r>
-            <w:r>
-              <w:rPr>
-                <w:rFonts w:cstheme="minorHAnsi"/>
-                <w:sz w:val="20"/>
-                <w:szCs w:val="20"/>
-              </w:rPr>
-              <w:t>privileges_type }}</w:t>
+              <w:t>{%</w:t>
+            </w:r>
+            <w:proofErr w:type="spellStart"/>
+            <w:r>
+              <w:rPr>
+                <w:rFonts w:cstheme="minorHAnsi"/>
+                <w:sz w:val="20"/>
+                <w:szCs w:val="20"/>
+              </w:rPr>
+              <w:t>tc</w:t>
+            </w:r>
+            <w:proofErr w:type="spellEnd"/>
+            <w:r>
+              <w:rPr>
+                <w:rFonts w:cstheme="minorHAnsi"/>
+                <w:sz w:val="20"/>
+                <w:szCs w:val="20"/>
+              </w:rPr>
+              <w:t xml:space="preserve"> for employer in </w:t>
+            </w:r>
+            <w:proofErr w:type="spellStart"/>
+            <w:r>
+              <w:rPr>
+                <w:rFonts w:cstheme="minorHAnsi"/>
+                <w:sz w:val="20"/>
+                <w:szCs w:val="20"/>
+              </w:rPr>
+              <w:t>employer_school_list</w:t>
+            </w:r>
+            <w:proofErr w:type="spellEnd"/>
+            <w:r>
+              <w:rPr>
+                <w:rFonts w:cstheme="minorHAnsi"/>
+                <w:sz w:val="20"/>
+                <w:szCs w:val="20"/>
+              </w:rPr>
+              <w:t xml:space="preserve"> %}</w:t>
             </w:r>
           </w:p>
         </w:tc>
         <w:tc>
           <w:tcPr>
-            <w:tcW w:w="1667" w:type="dxa"/>
+            <w:tcW w:w="2437" w:type="dxa"/>
           </w:tcPr>
           <w:p>
             <w:pPr>
@@ -976,13 +1073,107 @@
                 <w:szCs w:val="20"/>
               </w:rPr>
             </w:pPr>
-            <w:r>
-              <w:rPr>
-                <w:rFonts w:cstheme="minorHAnsi"/>
-                <w:sz w:val="20"/>
-                <w:szCs w:val="20"/>
-              </w:rPr>
-              <w:t>{%tc endfor %}</w:t>
+            <w:proofErr w:type="gramStart"/>
+            <w:r>
+              <w:rPr>
+                <w:rFonts w:cstheme="minorHAnsi"/>
+                <w:sz w:val="20"/>
+                <w:szCs w:val="20"/>
+              </w:rPr>
+              <w:t xml:space="preserve">{{ </w:t>
+            </w:r>
+            <w:proofErr w:type="spellStart"/>
+            <w:r>
+              <w:rPr>
+                <w:rFonts w:cstheme="minorHAnsi"/>
+                <w:sz w:val="20"/>
+                <w:szCs w:val="20"/>
+              </w:rPr>
+              <w:t>employer</w:t>
+            </w:r>
+            <w:proofErr w:type="gramEnd"/>
+            <w:r>
+              <w:rPr>
+                <w:rFonts w:cstheme="minorHAnsi"/>
+                <w:sz w:val="20"/>
+                <w:szCs w:val="20"/>
+              </w:rPr>
+              <w:t>.</w:t>
+            </w:r>
+            <w:r>
+              <w:rPr>
+                <w:rFonts w:cstheme="minorHAnsi"/>
+                <w:sz w:val="20"/>
+                <w:szCs w:val="20"/>
+              </w:rPr>
+              <w:t>privileges_type</w:t>
+            </w:r>
+            <w:proofErr w:type="spellEnd"/>
+            <w:r>
+              <w:rPr>
+                <w:rFonts w:cstheme="minorHAnsi"/>
+                <w:sz w:val="20"/>
+                <w:szCs w:val="20"/>
+              </w:rPr>
+              <w:t xml:space="preserve"> }}</w:t>
+            </w:r>
+          </w:p>
+        </w:tc>
+        <w:tc>
+          <w:tcPr>
+            <w:tcW w:w="1560" w:type="dxa"/>
+          </w:tcPr>
+          <w:p>
+            <w:pPr>
+              <w:rPr>
+                <w:rFonts w:cstheme="minorHAnsi"/>
+                <w:sz w:val="20"/>
+                <w:szCs w:val="20"/>
+              </w:rPr>
+            </w:pPr>
+            <w:r>
+              <w:rPr>
+                <w:rFonts w:cstheme="minorHAnsi"/>
+                <w:sz w:val="20"/>
+                <w:szCs w:val="20"/>
+              </w:rPr>
+              <w:t>{%</w:t>
+            </w:r>
+            <w:proofErr w:type="spellStart"/>
+            <w:r>
+              <w:rPr>
+                <w:rFonts w:cstheme="minorHAnsi"/>
+                <w:sz w:val="20"/>
+                <w:szCs w:val="20"/>
+              </w:rPr>
+              <w:t>tc</w:t>
+            </w:r>
+            <w:proofErr w:type="spellEnd"/>
+            <w:r>
+              <w:rPr>
+                <w:rFonts w:cstheme="minorHAnsi"/>
+                <w:sz w:val="20"/>
+                <w:szCs w:val="20"/>
+              </w:rPr>
+              <w:t xml:space="preserve"> </w:t>
+            </w:r>
+            <w:proofErr w:type="spellStart"/>
+            <w:r>
+              <w:rPr>
+                <w:rFonts w:cstheme="minorHAnsi"/>
+                <w:sz w:val="20"/>
+                <w:szCs w:val="20"/>
+              </w:rPr>
+              <w:t>endfor</w:t>
+            </w:r>
+            <w:proofErr w:type="spellEnd"/>
+            <w:r>
+              <w:rPr>
+                <w:rFonts w:cstheme="minorHAnsi"/>
+                <w:sz w:val="20"/>
+                <w:szCs w:val="20"/>
+              </w:rPr>
+              <w:t xml:space="preserve"> %}</w:t>
             </w:r>
           </w:p>
         </w:tc>
@@ -994,7 +1185,7 @@
         </w:trPr>
         <w:tc>
           <w:tcPr>
-            <w:tcW w:w="2515" w:type="dxa"/>
+            <w:tcW w:w="2355" w:type="dxa"/>
           </w:tcPr>
           <w:p>
             <w:pPr>
@@ -1012,13 +1203,23 @@
                 <w:sz w:val="20"/>
                 <w:szCs w:val="20"/>
               </w:rPr>
-              <w:t>Employer / School Name:</w:t>
+              <w:t>Destination</w:t>
+            </w:r>
+            <w:r>
+              <w:rPr>
+                <w:rFonts w:cstheme="minorHAnsi"/>
+                <w:b/>
+                <w:bCs/>
+                <w:sz w:val="20"/>
+                <w:szCs w:val="20"/>
+              </w:rPr>
+              <w:t xml:space="preserve"> Name:</w:t>
             </w:r>
           </w:p>
         </w:tc>
         <w:tc>
           <w:tcPr>
-            <w:tcW w:w="3960" w:type="dxa"/>
+            <w:tcW w:w="3723" w:type="dxa"/>
           </w:tcPr>
           <w:p>
             <w:pPr>
@@ -1034,13 +1235,49 @@
                 <w:sz w:val="20"/>
                 <w:szCs w:val="20"/>
               </w:rPr>
-              <w:t>{%tc for employer in employer_school_list %}</w:t>
+              <w:t>{%</w:t>
+            </w:r>
+            <w:proofErr w:type="spellStart"/>
+            <w:r>
+              <w:rPr>
+                <w:rFonts w:cstheme="minorHAnsi"/>
+                <w:sz w:val="20"/>
+                <w:szCs w:val="20"/>
+              </w:rPr>
+              <w:t>tc</w:t>
+            </w:r>
+            <w:proofErr w:type="spellEnd"/>
+            <w:r>
+              <w:rPr>
+                <w:rFonts w:cstheme="minorHAnsi"/>
+                <w:sz w:val="20"/>
+                <w:szCs w:val="20"/>
+              </w:rPr>
+              <w:t xml:space="preserve"> for employer in </w:t>
+            </w:r>
+            <w:proofErr w:type="spellStart"/>
+            <w:r>
+              <w:rPr>
+                <w:rFonts w:cstheme="minorHAnsi"/>
+                <w:sz w:val="20"/>
+                <w:szCs w:val="20"/>
+              </w:rPr>
+              <w:t>employer_school_list</w:t>
+            </w:r>
+            <w:proofErr w:type="spellEnd"/>
+            <w:r>
+              <w:rPr>
+                <w:rFonts w:cstheme="minorHAnsi"/>
+                <w:sz w:val="20"/>
+                <w:szCs w:val="20"/>
+              </w:rPr>
+              <w:t xml:space="preserve"> %}</w:t>
             </w:r>
           </w:p>
         </w:tc>
         <w:tc>
           <w:tcPr>
-            <w:tcW w:w="1933" w:type="dxa"/>
+            <w:tcW w:w="2437" w:type="dxa"/>
           </w:tcPr>
           <w:p>
             <w:pPr>
@@ -1050,19 +1287,29 @@
                 <w:szCs w:val="20"/>
               </w:rPr>
             </w:pPr>
-            <w:r>
-              <w:rPr>
-                <w:rFonts w:cstheme="minorHAnsi"/>
-                <w:sz w:val="20"/>
-                <w:szCs w:val="20"/>
-              </w:rPr>
-              <w:t>{{ employer.name }}</w:t>
+            <w:proofErr w:type="gramStart"/>
+            <w:r>
+              <w:rPr>
+                <w:rFonts w:cstheme="minorHAnsi"/>
+                <w:sz w:val="20"/>
+                <w:szCs w:val="20"/>
+              </w:rPr>
+              <w:t>{{ employer.name</w:t>
+            </w:r>
+            <w:proofErr w:type="gramEnd"/>
+            <w:r>
+              <w:rPr>
+                <w:rFonts w:cstheme="minorHAnsi"/>
+                <w:sz w:val="20"/>
+                <w:szCs w:val="20"/>
+              </w:rPr>
+              <w:t xml:space="preserve"> }}</w:t>
             </w:r>
           </w:p>
         </w:tc>
         <w:tc>
           <w:tcPr>
-            <w:tcW w:w="1667" w:type="dxa"/>
+            <w:tcW w:w="1560" w:type="dxa"/>
           </w:tcPr>
           <w:p>
             <w:pPr>
@@ -1078,7 +1325,43 @@
                 <w:sz w:val="20"/>
                 <w:szCs w:val="20"/>
               </w:rPr>
-              <w:t>{%tc endfor %}</w:t>
+              <w:t>{%</w:t>
+            </w:r>
+            <w:proofErr w:type="spellStart"/>
+            <w:r>
+              <w:rPr>
+                <w:rFonts w:cstheme="minorHAnsi"/>
+                <w:sz w:val="20"/>
+                <w:szCs w:val="20"/>
+              </w:rPr>
+              <w:t>tc</w:t>
+            </w:r>
+            <w:proofErr w:type="spellEnd"/>
+            <w:r>
+              <w:rPr>
+                <w:rFonts w:cstheme="minorHAnsi"/>
+                <w:sz w:val="20"/>
+                <w:szCs w:val="20"/>
+              </w:rPr>
+              <w:t xml:space="preserve"> </w:t>
+            </w:r>
+            <w:proofErr w:type="spellStart"/>
+            <w:r>
+              <w:rPr>
+                <w:rFonts w:cstheme="minorHAnsi"/>
+                <w:sz w:val="20"/>
+                <w:szCs w:val="20"/>
+              </w:rPr>
+              <w:t>endfor</w:t>
+            </w:r>
+            <w:proofErr w:type="spellEnd"/>
+            <w:r>
+              <w:rPr>
+                <w:rFonts w:cstheme="minorHAnsi"/>
+                <w:sz w:val="20"/>
+                <w:szCs w:val="20"/>
+              </w:rPr>
+              <w:t xml:space="preserve"> %}</w:t>
             </w:r>
           </w:p>
         </w:tc>
@@ -1090,7 +1373,7 @@
         </w:trPr>
         <w:tc>
           <w:tcPr>
-            <w:tcW w:w="2515" w:type="dxa"/>
+            <w:tcW w:w="2355" w:type="dxa"/>
           </w:tcPr>
           <w:p>
             <w:pPr>
@@ -1108,13 +1391,23 @@
                 <w:sz w:val="20"/>
                 <w:szCs w:val="20"/>
               </w:rPr>
-              <w:t>Employer / School Address:</w:t>
+              <w:t>Destination</w:t>
+            </w:r>
+            <w:r>
+              <w:rPr>
+                <w:rFonts w:cstheme="minorHAnsi"/>
+                <w:b/>
+                <w:bCs/>
+                <w:sz w:val="20"/>
+                <w:szCs w:val="20"/>
+              </w:rPr>
+              <w:t xml:space="preserve"> Address:</w:t>
             </w:r>
           </w:p>
         </w:tc>
         <w:tc>
           <w:tcPr>
-            <w:tcW w:w="3960" w:type="dxa"/>
+            <w:tcW w:w="3723" w:type="dxa"/>
           </w:tcPr>
           <w:p>
             <w:pPr>
@@ -1130,13 +1423,49 @@
                 <w:sz w:val="20"/>
                 <w:szCs w:val="20"/>
               </w:rPr>
-              <w:t>{%tc for employer in employer_school_list %}</w:t>
+              <w:t>{%</w:t>
+            </w:r>
+            <w:proofErr w:type="spellStart"/>
+            <w:r>
+              <w:rPr>
+                <w:rFonts w:cstheme="minorHAnsi"/>
+                <w:sz w:val="20"/>
+                <w:szCs w:val="20"/>
+              </w:rPr>
+              <w:t>tc</w:t>
+            </w:r>
+            <w:proofErr w:type="spellEnd"/>
+            <w:r>
+              <w:rPr>
+                <w:rFonts w:cstheme="minorHAnsi"/>
+                <w:sz w:val="20"/>
+                <w:szCs w:val="20"/>
+              </w:rPr>
+              <w:t xml:space="preserve"> for employer in </w:t>
+            </w:r>
+            <w:proofErr w:type="spellStart"/>
+            <w:r>
+              <w:rPr>
+                <w:rFonts w:cstheme="minorHAnsi"/>
+                <w:sz w:val="20"/>
+                <w:szCs w:val="20"/>
+              </w:rPr>
+              <w:t>employer_school_list</w:t>
+            </w:r>
+            <w:proofErr w:type="spellEnd"/>
+            <w:r>
+              <w:rPr>
+                <w:rFonts w:cstheme="minorHAnsi"/>
+                <w:sz w:val="20"/>
+                <w:szCs w:val="20"/>
+              </w:rPr>
+              <w:t xml:space="preserve"> %}</w:t>
             </w:r>
           </w:p>
         </w:tc>
         <w:tc>
           <w:tcPr>
-            <w:tcW w:w="1933" w:type="dxa"/>
+            <w:tcW w:w="2437" w:type="dxa"/>
           </w:tcPr>
           <w:p>
             <w:pPr>
@@ -1146,35 +1475,117 @@
                 <w:szCs w:val="20"/>
               </w:rPr>
             </w:pPr>
-            <w:r>
-              <w:rPr>
-                <w:rFonts w:cstheme="minorHAnsi"/>
-                <w:sz w:val="20"/>
-                <w:szCs w:val="20"/>
-              </w:rPr>
-              <w:t>{{ employer.address }}</w:t>
-            </w:r>
-            <w:r>
-              <w:rPr>
-                <w:rFonts w:cstheme="minorHAnsi"/>
-                <w:sz w:val="20"/>
-                <w:szCs w:val="20"/>
-              </w:rPr>
-              <w:t>, {{ employer.city }}</w:t>
-            </w:r>
-            <w:r>
-              <w:rPr>
-                <w:rFonts w:cstheme="minorHAnsi"/>
-                <w:sz w:val="20"/>
-                <w:szCs w:val="20"/>
-              </w:rPr>
-              <w:t>, {{ employer.state }} {{ employer.zipcode }}</w:t>
+            <w:proofErr w:type="gramStart"/>
+            <w:r>
+              <w:rPr>
+                <w:rFonts w:cstheme="minorHAnsi"/>
+                <w:sz w:val="20"/>
+                <w:szCs w:val="20"/>
+              </w:rPr>
+              <w:t xml:space="preserve">{{ </w:t>
+            </w:r>
+            <w:proofErr w:type="spellStart"/>
+            <w:r>
+              <w:rPr>
+                <w:rFonts w:cstheme="minorHAnsi"/>
+                <w:sz w:val="20"/>
+                <w:szCs w:val="20"/>
+              </w:rPr>
+              <w:t>employer</w:t>
+            </w:r>
+            <w:proofErr w:type="gramEnd"/>
+            <w:r>
+              <w:rPr>
+                <w:rFonts w:cstheme="minorHAnsi"/>
+                <w:sz w:val="20"/>
+                <w:szCs w:val="20"/>
+              </w:rPr>
+              <w:t>.address</w:t>
+            </w:r>
+            <w:proofErr w:type="spellEnd"/>
+            <w:r>
+              <w:rPr>
+                <w:rFonts w:cstheme="minorHAnsi"/>
+                <w:sz w:val="20"/>
+                <w:szCs w:val="20"/>
+              </w:rPr>
+              <w:t xml:space="preserve"> }}</w:t>
+            </w:r>
+            <w:r>
+              <w:rPr>
+                <w:rFonts w:cstheme="minorHAnsi"/>
+                <w:sz w:val="20"/>
+                <w:szCs w:val="20"/>
+              </w:rPr>
+              <w:t xml:space="preserve">, {{ </w:t>
+            </w:r>
+            <w:proofErr w:type="spellStart"/>
+            <w:r>
+              <w:rPr>
+                <w:rFonts w:cstheme="minorHAnsi"/>
+                <w:sz w:val="20"/>
+                <w:szCs w:val="20"/>
+              </w:rPr>
+              <w:t>employer.city</w:t>
+            </w:r>
+            <w:proofErr w:type="spellEnd"/>
+            <w:r>
+              <w:rPr>
+                <w:rFonts w:cstheme="minorHAnsi"/>
+                <w:sz w:val="20"/>
+                <w:szCs w:val="20"/>
+              </w:rPr>
+              <w:t xml:space="preserve"> }}</w:t>
+            </w:r>
+            <w:r>
+              <w:rPr>
+                <w:rFonts w:cstheme="minorHAnsi"/>
+                <w:sz w:val="20"/>
+                <w:szCs w:val="20"/>
+              </w:rPr>
+              <w:t xml:space="preserve">, {{ </w:t>
+            </w:r>
+            <w:proofErr w:type="spellStart"/>
+            <w:r>
+              <w:rPr>
+                <w:rFonts w:cstheme="minorHAnsi"/>
+                <w:sz w:val="20"/>
+                <w:szCs w:val="20"/>
+              </w:rPr>
+              <w:t>employer.state</w:t>
+            </w:r>
+            <w:proofErr w:type="spellEnd"/>
+            <w:r>
+              <w:rPr>
+                <w:rFonts w:cstheme="minorHAnsi"/>
+                <w:sz w:val="20"/>
+                <w:szCs w:val="20"/>
+              </w:rPr>
+              <w:t xml:space="preserve"> }} {{ </w:t>
+            </w:r>
+            <w:proofErr w:type="spellStart"/>
+            <w:r>
+              <w:rPr>
+                <w:rFonts w:cstheme="minorHAnsi"/>
+                <w:sz w:val="20"/>
+                <w:szCs w:val="20"/>
+              </w:rPr>
+              <w:t>employer.zipcode</w:t>
+            </w:r>
+            <w:proofErr w:type="spellEnd"/>
+            <w:r>
+              <w:rPr>
+                <w:rFonts w:cstheme="minorHAnsi"/>
+                <w:sz w:val="20"/>
+                <w:szCs w:val="20"/>
+              </w:rPr>
+              <w:t xml:space="preserve"> }}</w:t>
             </w:r>
           </w:p>
         </w:tc>
         <w:tc>
           <w:tcPr>
-            <w:tcW w:w="1667" w:type="dxa"/>
+            <w:tcW w:w="1560" w:type="dxa"/>
           </w:tcPr>
           <w:p>
             <w:pPr>
@@ -1190,7 +1601,43 @@
                 <w:sz w:val="20"/>
                 <w:szCs w:val="20"/>
               </w:rPr>
-              <w:t>{%tc endfor %}</w:t>
+              <w:t>{%</w:t>
+            </w:r>
+            <w:proofErr w:type="spellStart"/>
+            <w:r>
+              <w:rPr>
+                <w:rFonts w:cstheme="minorHAnsi"/>
+                <w:sz w:val="20"/>
+                <w:szCs w:val="20"/>
+              </w:rPr>
+              <w:t>tc</w:t>
+            </w:r>
+            <w:proofErr w:type="spellEnd"/>
+            <w:r>
+              <w:rPr>
+                <w:rFonts w:cstheme="minorHAnsi"/>
+                <w:sz w:val="20"/>
+                <w:szCs w:val="20"/>
+              </w:rPr>
+              <w:t xml:space="preserve"> </w:t>
+            </w:r>
+            <w:proofErr w:type="spellStart"/>
+            <w:r>
+              <w:rPr>
+                <w:rFonts w:cstheme="minorHAnsi"/>
+                <w:sz w:val="20"/>
+                <w:szCs w:val="20"/>
+              </w:rPr>
+              <w:t>endfor</w:t>
+            </w:r>
+            <w:proofErr w:type="spellEnd"/>
+            <w:r>
+              <w:rPr>
+                <w:rFonts w:cstheme="minorHAnsi"/>
+                <w:sz w:val="20"/>
+                <w:szCs w:val="20"/>
+              </w:rPr>
+              <w:t xml:space="preserve"> %}</w:t>
             </w:r>
           </w:p>
         </w:tc>
@@ -1202,7 +1649,7 @@
         </w:trPr>
         <w:tc>
           <w:tcPr>
-            <w:tcW w:w="2515" w:type="dxa"/>
+            <w:tcW w:w="2355" w:type="dxa"/>
           </w:tcPr>
           <w:p>
             <w:pPr>
@@ -1226,7 +1673,7 @@
         </w:tc>
         <w:tc>
           <w:tcPr>
-            <w:tcW w:w="3960" w:type="dxa"/>
+            <w:tcW w:w="3723" w:type="dxa"/>
           </w:tcPr>
           <w:p>
             <w:pPr>
@@ -1242,13 +1689,49 @@
                 <w:sz w:val="20"/>
                 <w:szCs w:val="20"/>
               </w:rPr>
-              <w:t>{%tc for employer in employer_school_list %}</w:t>
+              <w:t>{%</w:t>
+            </w:r>
+            <w:proofErr w:type="spellStart"/>
+            <w:r>
+              <w:rPr>
+                <w:rFonts w:cstheme="minorHAnsi"/>
+                <w:sz w:val="20"/>
+                <w:szCs w:val="20"/>
+              </w:rPr>
+              <w:t>tc</w:t>
+            </w:r>
+            <w:proofErr w:type="spellEnd"/>
+            <w:r>
+              <w:rPr>
+                <w:rFonts w:cstheme="minorHAnsi"/>
+                <w:sz w:val="20"/>
+                <w:szCs w:val="20"/>
+              </w:rPr>
+              <w:t xml:space="preserve"> for employer in </w:t>
+            </w:r>
+            <w:proofErr w:type="spellStart"/>
+            <w:r>
+              <w:rPr>
+                <w:rFonts w:cstheme="minorHAnsi"/>
+                <w:sz w:val="20"/>
+                <w:szCs w:val="20"/>
+              </w:rPr>
+              <w:t>employer_school_list</w:t>
+            </w:r>
+            <w:proofErr w:type="spellEnd"/>
+            <w:r>
+              <w:rPr>
+                <w:rFonts w:cstheme="minorHAnsi"/>
+                <w:sz w:val="20"/>
+                <w:szCs w:val="20"/>
+              </w:rPr>
+              <w:t xml:space="preserve"> %}</w:t>
             </w:r>
           </w:p>
         </w:tc>
         <w:tc>
           <w:tcPr>
-            <w:tcW w:w="1933" w:type="dxa"/>
+            <w:tcW w:w="2437" w:type="dxa"/>
           </w:tcPr>
           <w:p>
             <w:pPr>
@@ -1258,19 +1741,47 @@
                 <w:szCs w:val="20"/>
               </w:rPr>
             </w:pPr>
-            <w:r>
-              <w:rPr>
-                <w:rFonts w:cstheme="minorHAnsi"/>
-                <w:sz w:val="20"/>
-                <w:szCs w:val="20"/>
-              </w:rPr>
-              <w:t>{{ employer.driving_days }}</w:t>
+            <w:proofErr w:type="gramStart"/>
+            <w:r>
+              <w:rPr>
+                <w:rFonts w:cstheme="minorHAnsi"/>
+                <w:sz w:val="20"/>
+                <w:szCs w:val="20"/>
+              </w:rPr>
+              <w:t xml:space="preserve">{{ </w:t>
+            </w:r>
+            <w:proofErr w:type="spellStart"/>
+            <w:r>
+              <w:rPr>
+                <w:rFonts w:cstheme="minorHAnsi"/>
+                <w:sz w:val="20"/>
+                <w:szCs w:val="20"/>
+              </w:rPr>
+              <w:t>employer</w:t>
+            </w:r>
+            <w:proofErr w:type="gramEnd"/>
+            <w:r>
+              <w:rPr>
+                <w:rFonts w:cstheme="minorHAnsi"/>
+                <w:sz w:val="20"/>
+                <w:szCs w:val="20"/>
+              </w:rPr>
+              <w:t>.driving_days</w:t>
+            </w:r>
+            <w:proofErr w:type="spellEnd"/>
+            <w:r>
+              <w:rPr>
+                <w:rFonts w:cstheme="minorHAnsi"/>
+                <w:sz w:val="20"/>
+                <w:szCs w:val="20"/>
+              </w:rPr>
+              <w:t xml:space="preserve"> }}</w:t>
             </w:r>
           </w:p>
         </w:tc>
         <w:tc>
           <w:tcPr>
-            <w:tcW w:w="1667" w:type="dxa"/>
+            <w:tcW w:w="1560" w:type="dxa"/>
           </w:tcPr>
           <w:p>
             <w:pPr>
@@ -1286,7 +1797,43 @@
                 <w:sz w:val="20"/>
                 <w:szCs w:val="20"/>
               </w:rPr>
-              <w:t>{%tc endfor %}</w:t>
+              <w:t>{%</w:t>
+            </w:r>
+            <w:proofErr w:type="spellStart"/>
+            <w:r>
+              <w:rPr>
+                <w:rFonts w:cstheme="minorHAnsi"/>
+                <w:sz w:val="20"/>
+                <w:szCs w:val="20"/>
+              </w:rPr>
+              <w:t>tc</w:t>
+            </w:r>
+            <w:proofErr w:type="spellEnd"/>
+            <w:r>
+              <w:rPr>
+                <w:rFonts w:cstheme="minorHAnsi"/>
+                <w:sz w:val="20"/>
+                <w:szCs w:val="20"/>
+              </w:rPr>
+              <w:t xml:space="preserve"> </w:t>
+            </w:r>
+            <w:proofErr w:type="spellStart"/>
+            <w:r>
+              <w:rPr>
+                <w:rFonts w:cstheme="minorHAnsi"/>
+                <w:sz w:val="20"/>
+                <w:szCs w:val="20"/>
+              </w:rPr>
+              <w:t>endfor</w:t>
+            </w:r>
+            <w:proofErr w:type="spellEnd"/>
+            <w:r>
+              <w:rPr>
+                <w:rFonts w:cstheme="minorHAnsi"/>
+                <w:sz w:val="20"/>
+                <w:szCs w:val="20"/>
+              </w:rPr>
+              <w:t xml:space="preserve"> %}</w:t>
             </w:r>
           </w:p>
         </w:tc>
@@ -1298,7 +1845,7 @@
         </w:trPr>
         <w:tc>
           <w:tcPr>
-            <w:tcW w:w="2515" w:type="dxa"/>
+            <w:tcW w:w="2355" w:type="dxa"/>
           </w:tcPr>
           <w:p>
             <w:pPr>
@@ -1322,7 +1869,7 @@
         </w:tc>
         <w:tc>
           <w:tcPr>
-            <w:tcW w:w="3960" w:type="dxa"/>
+            <w:tcW w:w="3723" w:type="dxa"/>
           </w:tcPr>
           <w:p>
             <w:pPr>
@@ -1338,13 +1885,49 @@
                 <w:sz w:val="20"/>
                 <w:szCs w:val="20"/>
               </w:rPr>
-              <w:t>{%tc for employer in employer_school_list %}</w:t>
+              <w:t>{%</w:t>
+            </w:r>
+            <w:proofErr w:type="spellStart"/>
+            <w:r>
+              <w:rPr>
+                <w:rFonts w:cstheme="minorHAnsi"/>
+                <w:sz w:val="20"/>
+                <w:szCs w:val="20"/>
+              </w:rPr>
+              <w:t>tc</w:t>
+            </w:r>
+            <w:proofErr w:type="spellEnd"/>
+            <w:r>
+              <w:rPr>
+                <w:rFonts w:cstheme="minorHAnsi"/>
+                <w:sz w:val="20"/>
+                <w:szCs w:val="20"/>
+              </w:rPr>
+              <w:t xml:space="preserve"> for employer in </w:t>
+            </w:r>
+            <w:proofErr w:type="spellStart"/>
+            <w:r>
+              <w:rPr>
+                <w:rFonts w:cstheme="minorHAnsi"/>
+                <w:sz w:val="20"/>
+                <w:szCs w:val="20"/>
+              </w:rPr>
+              <w:t>employer_school_list</w:t>
+            </w:r>
+            <w:proofErr w:type="spellEnd"/>
+            <w:r>
+              <w:rPr>
+                <w:rFonts w:cstheme="minorHAnsi"/>
+                <w:sz w:val="20"/>
+                <w:szCs w:val="20"/>
+              </w:rPr>
+              <w:t xml:space="preserve"> %}</w:t>
             </w:r>
           </w:p>
         </w:tc>
         <w:tc>
           <w:tcPr>
-            <w:tcW w:w="1933" w:type="dxa"/>
+            <w:tcW w:w="2437" w:type="dxa"/>
           </w:tcPr>
           <w:p>
             <w:pPr>
@@ -1354,19 +1937,47 @@
                 <w:szCs w:val="20"/>
               </w:rPr>
             </w:pPr>
-            <w:r>
-              <w:rPr>
-                <w:rFonts w:cstheme="minorHAnsi"/>
-                <w:sz w:val="20"/>
-                <w:szCs w:val="20"/>
-              </w:rPr>
-              <w:t>{{ employer.driving_hours }}</w:t>
+            <w:proofErr w:type="gramStart"/>
+            <w:r>
+              <w:rPr>
+                <w:rFonts w:cstheme="minorHAnsi"/>
+                <w:sz w:val="20"/>
+                <w:szCs w:val="20"/>
+              </w:rPr>
+              <w:t xml:space="preserve">{{ </w:t>
+            </w:r>
+            <w:proofErr w:type="spellStart"/>
+            <w:r>
+              <w:rPr>
+                <w:rFonts w:cstheme="minorHAnsi"/>
+                <w:sz w:val="20"/>
+                <w:szCs w:val="20"/>
+              </w:rPr>
+              <w:t>employer</w:t>
+            </w:r>
+            <w:proofErr w:type="gramEnd"/>
+            <w:r>
+              <w:rPr>
+                <w:rFonts w:cstheme="minorHAnsi"/>
+                <w:sz w:val="20"/>
+                <w:szCs w:val="20"/>
+              </w:rPr>
+              <w:t>.driving_hours</w:t>
+            </w:r>
+            <w:proofErr w:type="spellEnd"/>
+            <w:r>
+              <w:rPr>
+                <w:rFonts w:cstheme="minorHAnsi"/>
+                <w:sz w:val="20"/>
+                <w:szCs w:val="20"/>
+              </w:rPr>
+              <w:t xml:space="preserve"> }}</w:t>
             </w:r>
           </w:p>
         </w:tc>
         <w:tc>
           <w:tcPr>
-            <w:tcW w:w="1667" w:type="dxa"/>
+            <w:tcW w:w="1560" w:type="dxa"/>
           </w:tcPr>
           <w:p>
             <w:pPr>
@@ -1382,7 +1993,43 @@
                 <w:sz w:val="20"/>
                 <w:szCs w:val="20"/>
               </w:rPr>
-              <w:t>{%tc endfor %}</w:t>
+              <w:t>{%</w:t>
+            </w:r>
+            <w:proofErr w:type="spellStart"/>
+            <w:r>
+              <w:rPr>
+                <w:rFonts w:cstheme="minorHAnsi"/>
+                <w:sz w:val="20"/>
+                <w:szCs w:val="20"/>
+              </w:rPr>
+              <w:t>tc</w:t>
+            </w:r>
+            <w:proofErr w:type="spellEnd"/>
+            <w:r>
+              <w:rPr>
+                <w:rFonts w:cstheme="minorHAnsi"/>
+                <w:sz w:val="20"/>
+                <w:szCs w:val="20"/>
+              </w:rPr>
+              <w:t xml:space="preserve"> </w:t>
+            </w:r>
+            <w:proofErr w:type="spellStart"/>
+            <w:r>
+              <w:rPr>
+                <w:rFonts w:cstheme="minorHAnsi"/>
+                <w:sz w:val="20"/>
+                <w:szCs w:val="20"/>
+              </w:rPr>
+              <w:t>endfor</w:t>
+            </w:r>
+            <w:proofErr w:type="spellEnd"/>
+            <w:r>
+              <w:rPr>
+                <w:rFonts w:cstheme="minorHAnsi"/>
+                <w:sz w:val="20"/>
+                <w:szCs w:val="20"/>
+              </w:rPr>
+              <w:t xml:space="preserve"> %}</w:t>
             </w:r>
           </w:p>
         </w:tc>
@@ -1394,7 +2041,7 @@
         </w:trPr>
         <w:tc>
           <w:tcPr>
-            <w:tcW w:w="2515" w:type="dxa"/>
+            <w:tcW w:w="2355" w:type="dxa"/>
           </w:tcPr>
           <w:p>
             <w:pPr>
@@ -1418,7 +2065,7 @@
         </w:tc>
         <w:tc>
           <w:tcPr>
-            <w:tcW w:w="3960" w:type="dxa"/>
+            <w:tcW w:w="3723" w:type="dxa"/>
           </w:tcPr>
           <w:p>
             <w:pPr>
@@ -1434,13 +2081,49 @@
                 <w:sz w:val="20"/>
                 <w:szCs w:val="20"/>
               </w:rPr>
-              <w:t>{%tc for employer in employer_school_list %}</w:t>
+              <w:t>{%</w:t>
+            </w:r>
+            <w:proofErr w:type="spellStart"/>
+            <w:r>
+              <w:rPr>
+                <w:rFonts w:cstheme="minorHAnsi"/>
+                <w:sz w:val="20"/>
+                <w:szCs w:val="20"/>
+              </w:rPr>
+              <w:t>tc</w:t>
+            </w:r>
+            <w:proofErr w:type="spellEnd"/>
+            <w:r>
+              <w:rPr>
+                <w:rFonts w:cstheme="minorHAnsi"/>
+                <w:sz w:val="20"/>
+                <w:szCs w:val="20"/>
+              </w:rPr>
+              <w:t xml:space="preserve"> for employer in </w:t>
+            </w:r>
+            <w:proofErr w:type="spellStart"/>
+            <w:r>
+              <w:rPr>
+                <w:rFonts w:cstheme="minorHAnsi"/>
+                <w:sz w:val="20"/>
+                <w:szCs w:val="20"/>
+              </w:rPr>
+              <w:t>employer_school_list</w:t>
+            </w:r>
+            <w:proofErr w:type="spellEnd"/>
+            <w:r>
+              <w:rPr>
+                <w:rFonts w:cstheme="minorHAnsi"/>
+                <w:sz w:val="20"/>
+                <w:szCs w:val="20"/>
+              </w:rPr>
+              <w:t xml:space="preserve"> %}</w:t>
             </w:r>
           </w:p>
         </w:tc>
         <w:tc>
           <w:tcPr>
-            <w:tcW w:w="1933" w:type="dxa"/>
+            <w:tcW w:w="2437" w:type="dxa"/>
           </w:tcPr>
           <w:p>
             <w:pPr>
@@ -1450,19 +2133,47 @@
                 <w:szCs w:val="20"/>
               </w:rPr>
             </w:pPr>
-            <w:r>
-              <w:rPr>
-                <w:rFonts w:cstheme="minorHAnsi"/>
-                <w:sz w:val="20"/>
-                <w:szCs w:val="20"/>
-              </w:rPr>
-              <w:t>{{ employer.other_conditions }}</w:t>
+            <w:proofErr w:type="gramStart"/>
+            <w:r>
+              <w:rPr>
+                <w:rFonts w:cstheme="minorHAnsi"/>
+                <w:sz w:val="20"/>
+                <w:szCs w:val="20"/>
+              </w:rPr>
+              <w:t xml:space="preserve">{{ </w:t>
+            </w:r>
+            <w:proofErr w:type="spellStart"/>
+            <w:r>
+              <w:rPr>
+                <w:rFonts w:cstheme="minorHAnsi"/>
+                <w:sz w:val="20"/>
+                <w:szCs w:val="20"/>
+              </w:rPr>
+              <w:t>employer</w:t>
+            </w:r>
+            <w:proofErr w:type="gramEnd"/>
+            <w:r>
+              <w:rPr>
+                <w:rFonts w:cstheme="minorHAnsi"/>
+                <w:sz w:val="20"/>
+                <w:szCs w:val="20"/>
+              </w:rPr>
+              <w:t>.other_conditions</w:t>
+            </w:r>
+            <w:proofErr w:type="spellEnd"/>
+            <w:r>
+              <w:rPr>
+                <w:rFonts w:cstheme="minorHAnsi"/>
+                <w:sz w:val="20"/>
+                <w:szCs w:val="20"/>
+              </w:rPr>
+              <w:t xml:space="preserve"> }}</w:t>
             </w:r>
           </w:p>
         </w:tc>
         <w:tc>
           <w:tcPr>
-            <w:tcW w:w="1667" w:type="dxa"/>
+            <w:tcW w:w="1560" w:type="dxa"/>
           </w:tcPr>
           <w:p>
             <w:pPr>
@@ -1478,7 +2189,43 @@
                 <w:sz w:val="20"/>
                 <w:szCs w:val="20"/>
               </w:rPr>
-              <w:t>{%tc endfor %}</w:t>
+              <w:t>{%</w:t>
+            </w:r>
+            <w:proofErr w:type="spellStart"/>
+            <w:r>
+              <w:rPr>
+                <w:rFonts w:cstheme="minorHAnsi"/>
+                <w:sz w:val="20"/>
+                <w:szCs w:val="20"/>
+              </w:rPr>
+              <w:t>tc</w:t>
+            </w:r>
+            <w:proofErr w:type="spellEnd"/>
+            <w:r>
+              <w:rPr>
+                <w:rFonts w:cstheme="minorHAnsi"/>
+                <w:sz w:val="20"/>
+                <w:szCs w:val="20"/>
+              </w:rPr>
+              <w:t xml:space="preserve"> </w:t>
+            </w:r>
+            <w:proofErr w:type="spellStart"/>
+            <w:r>
+              <w:rPr>
+                <w:rFonts w:cstheme="minorHAnsi"/>
+                <w:sz w:val="20"/>
+                <w:szCs w:val="20"/>
+              </w:rPr>
+              <w:t>endfor</w:t>
+            </w:r>
+            <w:proofErr w:type="spellEnd"/>
+            <w:r>
+              <w:rPr>
+                <w:rFonts w:cstheme="minorHAnsi"/>
+                <w:sz w:val="20"/>
+                <w:szCs w:val="20"/>
+              </w:rPr>
+              <w:t xml:space="preserve"> %}</w:t>
             </w:r>
           </w:p>
         </w:tc>
@@ -1509,59 +2256,216 @@
           <w:sz w:val="20"/>
           <w:szCs w:val="20"/>
         </w:rPr>
-        <w:t xml:space="preserve">Defendant shall carry a certified copy of this document when operating a vehicle, </w:t>
-      </w:r>
-      <w:r>
-        <w:rPr>
-          <w:rFonts w:cstheme="minorHAnsi"/>
-          <w:sz w:val="20"/>
-          <w:szCs w:val="20"/>
-        </w:rPr>
-        <w:t xml:space="preserve">an employer/school prepared work/class schedule, </w:t>
-      </w:r>
-      <w:r>
-        <w:rPr>
-          <w:rFonts w:cstheme="minorHAnsi"/>
-          <w:sz w:val="20"/>
-          <w:szCs w:val="20"/>
-        </w:rPr>
-        <w:t>have an unexpired driver’s license, and be otherwise valid to drive and covered by insurance pursuant to R</w:t>
-      </w:r>
-      <w:r>
-        <w:rPr>
-          <w:rFonts w:cstheme="minorHAnsi"/>
-          <w:sz w:val="20"/>
-          <w:szCs w:val="20"/>
-        </w:rPr>
-        <w:t>.</w:t>
-      </w:r>
-      <w:r>
-        <w:rPr>
-          <w:rFonts w:cstheme="minorHAnsi"/>
-          <w:sz w:val="20"/>
-          <w:szCs w:val="20"/>
-        </w:rPr>
-        <w:t>C</w:t>
-      </w:r>
-      <w:r>
-        <w:rPr>
-          <w:rFonts w:cstheme="minorHAnsi"/>
-          <w:sz w:val="20"/>
-          <w:szCs w:val="20"/>
-        </w:rPr>
-        <w:t>.</w:t>
-      </w:r>
-      <w:r>
-        <w:rPr>
-          <w:rFonts w:cstheme="minorHAnsi"/>
-          <w:sz w:val="20"/>
-          <w:szCs w:val="20"/>
-        </w:rPr>
-        <w:t xml:space="preserve"> 4509.101. Defendant shall comply with terms of Community Control and be current on payment of fines and costs. </w:t>
+        <w:t xml:space="preserve">When operating a vehicle </w:t>
+      </w:r>
+      <w:r>
+        <w:rPr>
+          <w:rFonts w:cstheme="minorHAnsi"/>
+          <w:sz w:val="20"/>
+          <w:szCs w:val="20"/>
+        </w:rPr>
+        <w:t>Defendant shall</w:t>
+      </w:r>
+      <w:r>
+        <w:rPr>
+          <w:rFonts w:cstheme="minorHAnsi"/>
+          <w:sz w:val="20"/>
+          <w:szCs w:val="20"/>
+        </w:rPr>
+        <w:t>:</w:t>
+      </w:r>
+      <w:r>
+        <w:rPr>
+          <w:rFonts w:cstheme="minorHAnsi"/>
+          <w:sz w:val="20"/>
+          <w:szCs w:val="20"/>
+        </w:rPr>
+        <w:t xml:space="preserve"> </w:t>
       </w:r>
     </w:p>
     <w:p>
       <w:pPr>
+        <w:pStyle w:val="ListParagraph"/>
+        <w:numPr>
+          <w:ilvl w:val="0"/>
+          <w:numId w:val="7"/>
+        </w:numPr>
+        <w:spacing w:before="120" w:after="0" w:line="240" w:lineRule="auto"/>
+        <w:rPr>
+          <w:rFonts w:cstheme="minorHAnsi"/>
+          <w:sz w:val="20"/>
+          <w:szCs w:val="20"/>
+        </w:rPr>
+      </w:pPr>
+      <w:r>
+        <w:rPr>
+          <w:rFonts w:cstheme="minorHAnsi"/>
+          <w:sz w:val="20"/>
+          <w:szCs w:val="20"/>
+        </w:rPr>
+        <w:t>C</w:t>
+      </w:r>
+      <w:r>
+        <w:rPr>
+          <w:rFonts w:cstheme="minorHAnsi"/>
+          <w:sz w:val="20"/>
+          <w:szCs w:val="20"/>
+        </w:rPr>
+        <w:t xml:space="preserve">arry a certified copy of this document </w:t>
+      </w:r>
+      <w:r>
+        <w:rPr>
+          <w:rFonts w:cstheme="minorHAnsi"/>
+          <w:sz w:val="20"/>
+          <w:szCs w:val="20"/>
+        </w:rPr>
+        <w:t>and</w:t>
+      </w:r>
+      <w:r>
+        <w:rPr>
+          <w:rFonts w:cstheme="minorHAnsi"/>
+          <w:sz w:val="20"/>
+          <w:szCs w:val="20"/>
+        </w:rPr>
+        <w:t xml:space="preserve"> an employer/school prepared work/class schedule</w:t>
+      </w:r>
+      <w:r>
+        <w:rPr>
+          <w:rFonts w:cstheme="minorHAnsi"/>
+          <w:sz w:val="20"/>
+          <w:szCs w:val="20"/>
+        </w:rPr>
+        <w:t>.</w:t>
+      </w:r>
+      <w:r>
+        <w:rPr>
+          <w:rFonts w:cstheme="minorHAnsi"/>
+          <w:sz w:val="20"/>
+          <w:szCs w:val="20"/>
+        </w:rPr>
+        <w:t xml:space="preserve"> </w:t>
+      </w:r>
+    </w:p>
+    <w:p>
+      <w:pPr>
+        <w:pStyle w:val="ListParagraph"/>
+        <w:numPr>
+          <w:ilvl w:val="0"/>
+          <w:numId w:val="7"/>
+        </w:numPr>
+        <w:spacing w:before="120" w:after="0" w:line="240" w:lineRule="auto"/>
+        <w:rPr>
+          <w:rFonts w:cstheme="minorHAnsi"/>
+          <w:sz w:val="20"/>
+          <w:szCs w:val="20"/>
+        </w:rPr>
+      </w:pPr>
+      <w:r>
+        <w:rPr>
+          <w:rFonts w:cstheme="minorHAnsi"/>
+          <w:sz w:val="20"/>
+          <w:szCs w:val="20"/>
+        </w:rPr>
+        <w:t>H</w:t>
+      </w:r>
+      <w:r>
+        <w:rPr>
+          <w:rFonts w:cstheme="minorHAnsi"/>
+          <w:sz w:val="20"/>
+          <w:szCs w:val="20"/>
+        </w:rPr>
+        <w:t>ave an unexpired driver’s license, and be otherwise valid to drive</w:t>
+      </w:r>
+      <w:r>
+        <w:rPr>
+          <w:rFonts w:cstheme="minorHAnsi"/>
+          <w:sz w:val="20"/>
+          <w:szCs w:val="20"/>
+        </w:rPr>
+        <w:t>,</w:t>
+      </w:r>
+      <w:r>
+        <w:rPr>
+          <w:rFonts w:cstheme="minorHAnsi"/>
+          <w:sz w:val="20"/>
+          <w:szCs w:val="20"/>
+        </w:rPr>
+        <w:t xml:space="preserve"> and </w:t>
+      </w:r>
+      <w:r>
+        <w:rPr>
+          <w:rFonts w:cstheme="minorHAnsi"/>
+          <w:sz w:val="20"/>
+          <w:szCs w:val="20"/>
+        </w:rPr>
+        <w:t>have</w:t>
+      </w:r>
+      <w:r>
+        <w:rPr>
+          <w:rFonts w:cstheme="minorHAnsi"/>
+          <w:sz w:val="20"/>
+          <w:szCs w:val="20"/>
+        </w:rPr>
+        <w:t xml:space="preserve"> insurance pursuant to R</w:t>
+      </w:r>
+      <w:r>
+        <w:rPr>
+          <w:rFonts w:cstheme="minorHAnsi"/>
+          <w:sz w:val="20"/>
+          <w:szCs w:val="20"/>
+        </w:rPr>
+        <w:t>.</w:t>
+      </w:r>
+      <w:r>
+        <w:rPr>
+          <w:rFonts w:cstheme="minorHAnsi"/>
+          <w:sz w:val="20"/>
+          <w:szCs w:val="20"/>
+        </w:rPr>
+        <w:t>C</w:t>
+      </w:r>
+      <w:r>
+        <w:rPr>
+          <w:rFonts w:cstheme="minorHAnsi"/>
+          <w:sz w:val="20"/>
+          <w:szCs w:val="20"/>
+        </w:rPr>
+        <w:t>.</w:t>
+      </w:r>
+      <w:r>
+        <w:rPr>
+          <w:rFonts w:cstheme="minorHAnsi"/>
+          <w:sz w:val="20"/>
+          <w:szCs w:val="20"/>
+        </w:rPr>
+        <w:t xml:space="preserve"> 4509.101. </w:t>
+      </w:r>
+    </w:p>
+    <w:p>
+      <w:pPr>
+        <w:pStyle w:val="ListParagraph"/>
+        <w:numPr>
+          <w:ilvl w:val="0"/>
+          <w:numId w:val="7"/>
+        </w:numPr>
+        <w:spacing w:before="120" w:after="0" w:line="240" w:lineRule="auto"/>
+        <w:rPr>
+          <w:rFonts w:cstheme="minorHAnsi"/>
+          <w:sz w:val="20"/>
+          <w:szCs w:val="20"/>
+        </w:rPr>
+      </w:pPr>
+      <w:r>
+        <w:rPr>
+          <w:rFonts w:cstheme="minorHAnsi"/>
+          <w:sz w:val="20"/>
+          <w:szCs w:val="20"/>
+        </w:rPr>
+        <w:t xml:space="preserve">Defendant shall comply with terms of Community Control and be current on payment of fines and costs. </w:t>
+      </w:r>
+    </w:p>
+    <w:p>
+      <w:pPr>
         <w:spacing w:after="0" w:line="240" w:lineRule="auto"/>
         <w:rPr>
           <w:rFonts w:cstheme="minorHAnsi"/>
@@ -1587,7 +2491,52 @@
           <w:sz w:val="20"/>
           <w:szCs w:val="20"/>
         </w:rPr>
-        <w:t>{% if (restricted_tags is true) or (ignition_interlock is true) %}</w:t>
+        <w:t>{% if (</w:t>
+      </w:r>
+      <w:proofErr w:type="spellStart"/>
+      <w:r>
+        <w:rPr>
+          <w:rFonts w:cstheme="minorHAnsi"/>
+          <w:sz w:val="20"/>
+          <w:szCs w:val="20"/>
+        </w:rPr>
+        <w:t>restricted_tags</w:t>
+      </w:r>
+      <w:proofErr w:type="spellEnd"/>
+      <w:r>
+        <w:rPr>
+          <w:rFonts w:cstheme="minorHAnsi"/>
+          <w:sz w:val="20"/>
+          <w:szCs w:val="20"/>
+        </w:rPr>
+        <w:t xml:space="preserve"> is true) or (</w:t>
+      </w:r>
+      <w:proofErr w:type="spellStart"/>
+      <w:r>
+        <w:rPr>
+          <w:rFonts w:cstheme="minorHAnsi"/>
+          <w:sz w:val="20"/>
+          <w:szCs w:val="20"/>
+        </w:rPr>
+        <w:t>ignition_interlock</w:t>
+      </w:r>
+      <w:proofErr w:type="spellEnd"/>
+      <w:r>
+        <w:rPr>
+          <w:rFonts w:cstheme="minorHAnsi"/>
+          <w:sz w:val="20"/>
+          <w:szCs w:val="20"/>
+        </w:rPr>
+        <w:t xml:space="preserve"> is true) </w:t>
+      </w:r>
+      <w:proofErr w:type="gramStart"/>
+      <w:r>
+        <w:rPr>
+          <w:rFonts w:cstheme="minorHAnsi"/>
+          <w:sz w:val="20"/>
+          <w:szCs w:val="20"/>
+        </w:rPr>
+        <w:t>%}</w:t>
       </w:r>
       <w:r>
         <w:rPr>
@@ -1597,8 +2546,9 @@
           <w:sz w:val="20"/>
           <w:szCs w:val="20"/>
         </w:rPr>
-        <w:t>DRIVING RESTRICTIONS</w:t>
-      </w:r>
+        <w:t>DRIVING</w:t>
+      </w:r>
+      <w:proofErr w:type="gramEnd"/>
       <w:r>
         <w:rPr>
           <w:rFonts w:cstheme="minorHAnsi"/>
@@ -1607,6 +2557,16 @@
           <w:sz w:val="20"/>
           <w:szCs w:val="20"/>
         </w:rPr>
+        <w:t xml:space="preserve"> RESTRICTIONS</w:t>
+      </w:r>
+      <w:r>
+        <w:rPr>
+          <w:rFonts w:cstheme="minorHAnsi"/>
+          <w:b/>
+          <w:bCs/>
+          <w:sz w:val="20"/>
+          <w:szCs w:val="20"/>
+        </w:rPr>
         <w:t xml:space="preserve">. </w:t>
       </w:r>
       <w:r>
@@ -1655,15 +2615,51 @@
           <w:sz w:val="20"/>
           <w:szCs w:val="20"/>
         </w:rPr>
-        <w:t xml:space="preserve"> employer/supervisor acknowledges notice of this restriction. R.C. 4503.231(B), 4510.43(C).</w:t>
-      </w:r>
-      <w:r>
-        <w:rPr>
-          <w:rFonts w:cstheme="minorHAnsi"/>
-          <w:sz w:val="20"/>
-          <w:szCs w:val="20"/>
-        </w:rPr>
-        <w:t>{% if restricted_tags is true %}</w:t>
+        <w:t xml:space="preserve"> employer/supervisor acknowledges notice of this restriction. R.C. 4503.231(B), 4510.43(C</w:t>
+      </w:r>
+      <w:proofErr w:type="gramStart"/>
+      <w:r>
+        <w:rPr>
+          <w:rFonts w:cstheme="minorHAnsi"/>
+          <w:sz w:val="20"/>
+          <w:szCs w:val="20"/>
+        </w:rPr>
+        <w:t>).</w:t>
+      </w:r>
+      <w:r>
+        <w:rPr>
+          <w:rFonts w:cstheme="minorHAnsi"/>
+          <w:sz w:val="20"/>
+          <w:szCs w:val="20"/>
+        </w:rPr>
+        <w:t>{</w:t>
+      </w:r>
+      <w:proofErr w:type="gramEnd"/>
+      <w:r>
+        <w:rPr>
+          <w:rFonts w:cstheme="minorHAnsi"/>
+          <w:sz w:val="20"/>
+          <w:szCs w:val="20"/>
+        </w:rPr>
+        <w:t xml:space="preserve">% if </w:t>
+      </w:r>
+      <w:proofErr w:type="spellStart"/>
+      <w:r>
+        <w:rPr>
+          <w:rFonts w:cstheme="minorHAnsi"/>
+          <w:sz w:val="20"/>
+          <w:szCs w:val="20"/>
+        </w:rPr>
+        <w:t>restricted_tags</w:t>
+      </w:r>
+      <w:proofErr w:type="spellEnd"/>
+      <w:r>
+        <w:rPr>
+          <w:rFonts w:cstheme="minorHAnsi"/>
+          <w:sz w:val="20"/>
+          <w:szCs w:val="20"/>
+        </w:rPr>
+        <w:t xml:space="preserve"> is true %}</w:t>
       </w:r>
     </w:p>
     <w:p>
@@ -1760,15 +2756,51 @@
           <w:sz w:val="20"/>
           <w:szCs w:val="20"/>
         </w:rPr>
-        <w:t>{% endif %}</w:t>
-      </w:r>
-      <w:r>
-        <w:rPr>
-          <w:rFonts w:cstheme="minorHAnsi"/>
-          <w:sz w:val="20"/>
-          <w:szCs w:val="20"/>
-        </w:rPr>
-        <w:t>{% if ignition_interlock is true %}</w:t>
+        <w:t xml:space="preserve">{% endif </w:t>
+      </w:r>
+      <w:proofErr w:type="gramStart"/>
+      <w:r>
+        <w:rPr>
+          <w:rFonts w:cstheme="minorHAnsi"/>
+          <w:sz w:val="20"/>
+          <w:szCs w:val="20"/>
+        </w:rPr>
+        <w:t>%}</w:t>
+      </w:r>
+      <w:r>
+        <w:rPr>
+          <w:rFonts w:cstheme="minorHAnsi"/>
+          <w:sz w:val="20"/>
+          <w:szCs w:val="20"/>
+        </w:rPr>
+        <w:t>{</w:t>
+      </w:r>
+      <w:proofErr w:type="gramEnd"/>
+      <w:r>
+        <w:rPr>
+          <w:rFonts w:cstheme="minorHAnsi"/>
+          <w:sz w:val="20"/>
+          <w:szCs w:val="20"/>
+        </w:rPr>
+        <w:t xml:space="preserve">% if </w:t>
+      </w:r>
+      <w:proofErr w:type="spellStart"/>
+      <w:r>
+        <w:rPr>
+          <w:rFonts w:cstheme="minorHAnsi"/>
+          <w:sz w:val="20"/>
+          <w:szCs w:val="20"/>
+        </w:rPr>
+        <w:t>ignition_interlock</w:t>
+      </w:r>
+      <w:proofErr w:type="spellEnd"/>
+      <w:r>
+        <w:rPr>
+          <w:rFonts w:cstheme="minorHAnsi"/>
+          <w:sz w:val="20"/>
+          <w:szCs w:val="20"/>
+        </w:rPr>
+        <w:t xml:space="preserve"> is true %}</w:t>
       </w:r>
     </w:p>
     <w:p>
@@ -1920,7 +2952,6 @@
                 <w:sz w:val="20"/>
                 <w:szCs w:val="20"/>
               </w:rPr>
-              <w:lastRenderedPageBreak/>
               <w:t xml:space="preserve">EMPLOYER CERTIFICATION: </w:t>
             </w:r>
             <w:r>
@@ -2097,15 +3128,33 @@
           <w:sz w:val="20"/>
           <w:szCs w:val="20"/>
         </w:rPr>
-        <w:t>{{‘\n’}}</w:t>
-      </w:r>
-      <w:r>
-        <w:rPr>
-          <w:rFonts w:cstheme="minorHAnsi"/>
-          <w:sz w:val="20"/>
-          <w:szCs w:val="20"/>
-        </w:rPr>
-        <w:t>{% endif %}</w:t>
+        <w:t>{{‘\n’</w:t>
+      </w:r>
+      <w:proofErr w:type="gramStart"/>
+      <w:r>
+        <w:rPr>
+          <w:rFonts w:cstheme="minorHAnsi"/>
+          <w:sz w:val="20"/>
+          <w:szCs w:val="20"/>
+        </w:rPr>
+        <w:t>}}</w:t>
+      </w:r>
+      <w:r>
+        <w:rPr>
+          <w:rFonts w:cstheme="minorHAnsi"/>
+          <w:sz w:val="20"/>
+          <w:szCs w:val="20"/>
+        </w:rPr>
+        <w:t>{</w:t>
+      </w:r>
+      <w:proofErr w:type="gramEnd"/>
+      <w:r>
+        <w:rPr>
+          <w:rFonts w:cstheme="minorHAnsi"/>
+          <w:sz w:val="20"/>
+          <w:szCs w:val="20"/>
+        </w:rPr>
+        <w:t>% endif %}</w:t>
       </w:r>
       <w:r>
         <w:rPr>
@@ -2143,13 +3192,59 @@
         </w:rPr>
         <w:t xml:space="preserve"> </w:t>
       </w:r>
-      <w:r>
-        <w:rPr>
-          <w:rFonts w:cstheme="minorHAnsi"/>
-          <w:sz w:val="20"/>
-          <w:szCs w:val="20"/>
-        </w:rPr>
-        <w:t xml:space="preserve">{{ defendant.first_name }} {{ defendant.last_name }} </w:t>
+      <w:proofErr w:type="gramStart"/>
+      <w:r>
+        <w:rPr>
+          <w:rFonts w:cstheme="minorHAnsi"/>
+          <w:sz w:val="20"/>
+          <w:szCs w:val="20"/>
+        </w:rPr>
+        <w:t xml:space="preserve">{{ </w:t>
+      </w:r>
+      <w:proofErr w:type="spellStart"/>
+      <w:r>
+        <w:rPr>
+          <w:rFonts w:cstheme="minorHAnsi"/>
+          <w:sz w:val="20"/>
+          <w:szCs w:val="20"/>
+        </w:rPr>
+        <w:t>defendant</w:t>
+      </w:r>
+      <w:proofErr w:type="gramEnd"/>
+      <w:r>
+        <w:rPr>
+          <w:rFonts w:cstheme="minorHAnsi"/>
+          <w:sz w:val="20"/>
+          <w:szCs w:val="20"/>
+        </w:rPr>
+        <w:t>.first_name</w:t>
+      </w:r>
+      <w:proofErr w:type="spellEnd"/>
+      <w:r>
+        <w:rPr>
+          <w:rFonts w:cstheme="minorHAnsi"/>
+          <w:sz w:val="20"/>
+          <w:szCs w:val="20"/>
+        </w:rPr>
+        <w:t xml:space="preserve"> }} {{ </w:t>
+      </w:r>
+      <w:proofErr w:type="spellStart"/>
+      <w:r>
+        <w:rPr>
+          <w:rFonts w:cstheme="minorHAnsi"/>
+          <w:sz w:val="20"/>
+          <w:szCs w:val="20"/>
+        </w:rPr>
+        <w:t>defendant.last_name</w:t>
+      </w:r>
+      <w:proofErr w:type="spellEnd"/>
+      <w:r>
+        <w:rPr>
+          <w:rFonts w:cstheme="minorHAnsi"/>
+          <w:sz w:val="20"/>
+          <w:szCs w:val="20"/>
+        </w:rPr>
+        <w:t xml:space="preserve"> }} </w:t>
       </w:r>
       <w:r>
         <w:rPr>
@@ -2204,6 +3299,7 @@
           <w:sz w:val="20"/>
           <w:szCs w:val="20"/>
         </w:rPr>
+        <w:lastRenderedPageBreak/>
         <w:t xml:space="preserve">To attend certified 72-hr driver intervention program, Alcoholics Anonymous meeting(s), </w:t>
       </w:r>
       <w:r>
@@ -2598,39 +3694,7 @@
           <w:sz w:val="20"/>
           <w:szCs w:val="20"/>
         </w:rPr>
-        <w:t>Refuel (</w:t>
-      </w:r>
-      <w:r>
-        <w:rPr>
-          <w:rFonts w:cstheme="minorHAnsi"/>
-          <w:sz w:val="20"/>
-          <w:szCs w:val="20"/>
-        </w:rPr>
-        <w:t xml:space="preserve">not less than 8 gallons, </w:t>
-      </w:r>
-      <w:r>
-        <w:rPr>
-          <w:rFonts w:cstheme="minorHAnsi"/>
-          <w:sz w:val="20"/>
-          <w:szCs w:val="20"/>
-        </w:rPr>
-        <w:t xml:space="preserve">receipt required) at </w:t>
-      </w:r>
-      <w:r>
-        <w:rPr>
-          <w:rFonts w:cstheme="minorHAnsi"/>
-          <w:sz w:val="20"/>
-          <w:szCs w:val="20"/>
-        </w:rPr>
-        <w:t>gas</w:t>
-      </w:r>
-      <w:r>
-        <w:rPr>
-          <w:rFonts w:cstheme="minorHAnsi"/>
-          <w:sz w:val="20"/>
-          <w:szCs w:val="20"/>
-        </w:rPr>
-        <w:t xml:space="preserve"> station along or nearest route</w:t>
+        <w:t>Refuel along or nearest route</w:t>
       </w:r>
       <w:r>
         <w:rPr>
@@ -2861,7 +3925,7 @@
                   <v:imagedata r:id="rId8" o:title=""/>
                   <w10:wrap side="largest" anchorx="margin" anchory="page"/>
                 </v:shape>
-                <o:OLEObject Type="Embed" ProgID="TextArt7.Document" ShapeID="_x0000_s2062" DrawAspect="Content" ObjectID="_1724472200" r:id="rId9">
+                <o:OLEObject Type="Embed" ProgID="TextArt7.Document" ShapeID="_x0000_s2062" DrawAspect="Content" ObjectID="_1726320178" r:id="rId9">
                   <o:FieldCodes>\s \* MERGEFORMAT</o:FieldCodes>
                 </o:OLEObject>
               </w:object>
@@ -3277,14 +4341,68 @@
         <w:sz w:val="16"/>
         <w:szCs w:val="16"/>
       </w:rPr>
-      <w:t>Prepared by {{ judicial_officer.first_name }} {{ judicial_officer.last_name }}</w:t>
+      <w:t xml:space="preserve">Prepared by </w:t>
     </w:r>
+    <w:proofErr w:type="gramStart"/>
     <w:r>
       <w:rPr>
         <w:rFonts w:ascii="Palatino Linotype" w:hAnsi="Palatino Linotype"/>
         <w:sz w:val="16"/>
         <w:szCs w:val="16"/>
       </w:rPr>
+      <w:t xml:space="preserve">{{ </w:t>
+    </w:r>
+    <w:proofErr w:type="spellStart"/>
+    <w:r>
+      <w:rPr>
+        <w:rFonts w:ascii="Palatino Linotype" w:hAnsi="Palatino Linotype"/>
+        <w:sz w:val="16"/>
+        <w:szCs w:val="16"/>
+      </w:rPr>
+      <w:t>judicial</w:t>
+    </w:r>
+    <w:proofErr w:type="gramEnd"/>
+    <w:r>
+      <w:rPr>
+        <w:rFonts w:ascii="Palatino Linotype" w:hAnsi="Palatino Linotype"/>
+        <w:sz w:val="16"/>
+        <w:szCs w:val="16"/>
+      </w:rPr>
+      <w:t>_officer.first_name</w:t>
+    </w:r>
+    <w:proofErr w:type="spellEnd"/>
+    <w:r>
+      <w:rPr>
+        <w:rFonts w:ascii="Palatino Linotype" w:hAnsi="Palatino Linotype"/>
+        <w:sz w:val="16"/>
+        <w:szCs w:val="16"/>
+      </w:rPr>
+      <w:t xml:space="preserve"> }} {{ </w:t>
+    </w:r>
+    <w:proofErr w:type="spellStart"/>
+    <w:r>
+      <w:rPr>
+        <w:rFonts w:ascii="Palatino Linotype" w:hAnsi="Palatino Linotype"/>
+        <w:sz w:val="16"/>
+        <w:szCs w:val="16"/>
+      </w:rPr>
+      <w:t>judicial_officer.last_name</w:t>
+    </w:r>
+    <w:proofErr w:type="spellEnd"/>
+    <w:r>
+      <w:rPr>
+        <w:rFonts w:ascii="Palatino Linotype" w:hAnsi="Palatino Linotype"/>
+        <w:sz w:val="16"/>
+        <w:szCs w:val="16"/>
+      </w:rPr>
+      <w:t xml:space="preserve"> }}</w:t>
+    </w:r>
+    <w:r>
+      <w:rPr>
+        <w:rFonts w:ascii="Palatino Linotype" w:hAnsi="Palatino Linotype"/>
+        <w:sz w:val="16"/>
+        <w:szCs w:val="16"/>
+      </w:rPr>
       <w:tab/>
     </w:r>
     <w:r>
@@ -3293,7 +4411,25 @@
         <w:sz w:val="16"/>
         <w:szCs w:val="16"/>
       </w:rPr>
-      <w:t>Limited Driving Privileges {{ case_number }}</w:t>
+      <w:t xml:space="preserve">Limited Driving Privileges {{ </w:t>
+    </w:r>
+    <w:proofErr w:type="spellStart"/>
+    <w:r>
+      <w:rPr>
+        <w:rFonts w:ascii="Palatino Linotype" w:hAnsi="Palatino Linotype"/>
+        <w:sz w:val="16"/>
+        <w:szCs w:val="16"/>
+      </w:rPr>
+      <w:t>case_number</w:t>
+    </w:r>
+    <w:proofErr w:type="spellEnd"/>
+    <w:r>
+      <w:rPr>
+        <w:rFonts w:ascii="Palatino Linotype" w:hAnsi="Palatino Linotype"/>
+        <w:sz w:val="16"/>
+        <w:szCs w:val="16"/>
+      </w:rPr>
+      <w:t xml:space="preserve"> }}</w:t>
     </w:r>
   </w:p>
 </w:ftr>
@@ -3940,6 +5076,92 @@
     </w:lvl>
   </w:abstractNum>
   <w:abstractNum w:abstractNumId="3" w15:restartNumberingAfterBreak="0">
+    <w:nsid w:val="46A15B63"/>
+    <w:multiLevelType w:val="hybridMultilevel"/>
+    <w:tmpl w:val="66728076"/>
+    <w:lvl w:ilvl="0" w:tplc="0409000F">
+      <w:start w:val="1"/>
+      <w:numFmt w:val="decimal"/>
+      <w:lvlText w:val="%1."/>
+      <w:lvlJc w:val="left"/>
+      <w:pPr>
+        <w:ind w:left="720" w:hanging="360"/>
+      </w:pPr>
+    </w:lvl>
+    <w:lvl w:ilvl="1" w:tplc="04090019" w:tentative="1">
+      <w:start w:val="1"/>
+      <w:numFmt w:val="lowerLetter"/>
+      <w:lvlText w:val="%2."/>
+      <w:lvlJc w:val="left"/>
+      <w:pPr>
+        <w:ind w:left="1440" w:hanging="360"/>
+      </w:pPr>
+    </w:lvl>
+    <w:lvl w:ilvl="2" w:tplc="0409001B" w:tentative="1">
+      <w:start w:val="1"/>
+      <w:numFmt w:val="lowerRoman"/>
+      <w:lvlText w:val="%3."/>
+      <w:lvlJc w:val="right"/>
+      <w:pPr>
+        <w:ind w:left="2160" w:hanging="180"/>
+      </w:pPr>
+    </w:lvl>
+    <w:lvl w:ilvl="3" w:tplc="0409000F" w:tentative="1">
+      <w:start w:val="1"/>
+      <w:numFmt w:val="decimal"/>
+      <w:lvlText w:val="%4."/>
+      <w:lvlJc w:val="left"/>
+      <w:pPr>
+        <w:ind w:left="2880" w:hanging="360"/>
+      </w:pPr>
+    </w:lvl>
+    <w:lvl w:ilvl="4" w:tplc="04090019" w:tentative="1">
+      <w:start w:val="1"/>
+      <w:numFmt w:val="lowerLetter"/>
+      <w:lvlText w:val="%5."/>
+      <w:lvlJc w:val="left"/>
+      <w:pPr>
+        <w:ind w:left="3600" w:hanging="360"/>
+      </w:pPr>
+    </w:lvl>
+    <w:lvl w:ilvl="5" w:tplc="0409001B" w:tentative="1">
+      <w:start w:val="1"/>
+      <w:numFmt w:val="lowerRoman"/>
+      <w:lvlText w:val="%6."/>
+      <w:lvlJc w:val="right"/>
+      <w:pPr>
+        <w:ind w:left="4320" w:hanging="180"/>
+      </w:pPr>
+    </w:lvl>
+    <w:lvl w:ilvl="6" w:tplc="0409000F" w:tentative="1">
+      <w:start w:val="1"/>
+      <w:numFmt w:val="decimal"/>
+      <w:lvlText w:val="%7."/>
+      <w:lvlJc w:val="left"/>
+      <w:pPr>
+        <w:ind w:left="5040" w:hanging="360"/>
+      </w:pPr>
+    </w:lvl>
+    <w:lvl w:ilvl="7" w:tplc="04090019" w:tentative="1">
+      <w:start w:val="1"/>
+      <w:numFmt w:val="lowerLetter"/>
+      <w:lvlText w:val="%8."/>
+      <w:lvlJc w:val="left"/>
+      <w:pPr>
+        <w:ind w:left="5760" w:hanging="360"/>
+      </w:pPr>
+    </w:lvl>
+    <w:lvl w:ilvl="8" w:tplc="0409001B" w:tentative="1">
+      <w:start w:val="1"/>
+      <w:numFmt w:val="lowerRoman"/>
+      <w:lvlText w:val="%9."/>
+      <w:lvlJc w:val="right"/>
+      <w:pPr>
+        <w:ind w:left="6480" w:hanging="180"/>
+      </w:pPr>
+    </w:lvl>
+  </w:abstractNum>
+  <w:abstractNum w:abstractNumId="4" w15:restartNumberingAfterBreak="0">
     <w:nsid w:val="6D691C8A"/>
     <w:multiLevelType w:val="hybridMultilevel"/>
     <w:tmpl w:val="F7482BAC"/>
@@ -4052,7 +5274,7 @@
       </w:rPr>
     </w:lvl>
   </w:abstractNum>
-  <w:abstractNum w:abstractNumId="4" w15:restartNumberingAfterBreak="0">
+  <w:abstractNum w:abstractNumId="5" w15:restartNumberingAfterBreak="0">
     <w:nsid w:val="6FAB427E"/>
     <w:multiLevelType w:val="hybridMultilevel"/>
     <w:tmpl w:val="33800CFE"/>
@@ -4165,7 +5387,7 @@
       </w:rPr>
     </w:lvl>
   </w:abstractNum>
-  <w:abstractNum w:abstractNumId="5" w15:restartNumberingAfterBreak="0">
+  <w:abstractNum w:abstractNumId="6" w15:restartNumberingAfterBreak="0">
     <w:nsid w:val="7AF43513"/>
     <w:multiLevelType w:val="hybridMultilevel"/>
     <w:tmpl w:val="03FC514A"/>
@@ -4255,22 +5477,25 @@
     </w:lvl>
   </w:abstractNum>
   <w:num w:numId="1" w16cid:durableId="747579942">
-    <w:abstractNumId w:val="5"/>
+    <w:abstractNumId w:val="6"/>
   </w:num>
   <w:num w:numId="2" w16cid:durableId="325477598">
     <w:abstractNumId w:val="0"/>
   </w:num>
   <w:num w:numId="3" w16cid:durableId="1598709795">
-    <w:abstractNumId w:val="3"/>
+    <w:abstractNumId w:val="4"/>
   </w:num>
   <w:num w:numId="4" w16cid:durableId="985746139">
-    <w:abstractNumId w:val="4"/>
+    <w:abstractNumId w:val="5"/>
   </w:num>
   <w:num w:numId="5" w16cid:durableId="1682270670">
     <w:abstractNumId w:val="2"/>
   </w:num>
   <w:num w:numId="6" w16cid:durableId="58482954">
     <w:abstractNumId w:val="1"/>
+  </w:num>
+  <w:num w:numId="7" w16cid:durableId="2042052546">
+    <w:abstractNumId w:val="3"/>
   </w:num>
 </w:numbering>
 </file>

</xml_diff>

<commit_message>
Added additional information to Privileges.
</commit_message>
<xml_diff>
--- a/resources/Templates/Driving_Privileges_Template.docx
+++ b/resources/Templates/Driving_Privileges_Template.docx
@@ -1236,6 +1236,40 @@
       <w:r>
         <w:rPr>
           <w:rFonts w:cstheme="minorHAnsi"/>
+          <w:sz w:val="20"/>
+          <w:szCs w:val="20"/>
+        </w:rPr>
+        <w:t>{% if additional_information_ordered is true %}{{ additional_information_text }}{{‘</w:t>
+      </w:r>
+      <w:r>
+        <w:rPr>
+          <w:rFonts w:cstheme="minorHAnsi"/>
+          <w:sz w:val="20"/>
+          <w:szCs w:val="20"/>
+        </w:rPr>
+        <w:t>\</w:t>
+      </w:r>
+      <w:r>
+        <w:rPr>
+          <w:rFonts w:cstheme="minorHAnsi"/>
+          <w:sz w:val="20"/>
+          <w:szCs w:val="20"/>
+        </w:rPr>
+        <w:t>n’}}{% endif %}</w:t>
+      </w:r>
+    </w:p>
+    <w:p>
+      <w:pPr>
+        <w:spacing w:before="120" w:after="0" w:line="240" w:lineRule="auto"/>
+        <w:rPr>
+          <w:rFonts w:cstheme="minorHAnsi"/>
+          <w:sz w:val="20"/>
+          <w:szCs w:val="20"/>
+        </w:rPr>
+      </w:pPr>
+      <w:r>
+        <w:rPr>
+          <w:rFonts w:cstheme="minorHAnsi"/>
           <w:b/>
           <w:bCs/>
           <w:sz w:val="20"/>
@@ -1993,6 +2027,7 @@
           <w:sz w:val="20"/>
           <w:szCs w:val="20"/>
         </w:rPr>
+        <w:lastRenderedPageBreak/>
         <w:t>{{‘\n’}}</w:t>
       </w:r>
       <w:r>
@@ -2100,7 +2135,6 @@
           <w:sz w:val="20"/>
           <w:szCs w:val="20"/>
         </w:rPr>
-        <w:lastRenderedPageBreak/>
         <w:t xml:space="preserve">To attend certified 72-hr driver intervention program, Alcoholics Anonymous meeting(s), </w:t>
       </w:r>
       <w:r>
@@ -2726,7 +2760,7 @@
                   <v:imagedata r:id="rId8" o:title=""/>
                   <w10:wrap side="largest" anchorx="margin" anchory="page"/>
                 </v:shape>
-                <o:OLEObject Type="Embed" ProgID="TextArt7.Document" ShapeID="_x0000_s2062" DrawAspect="Content" ObjectID="_1726717317" r:id="rId9">
+                <o:OLEObject Type="Embed" ProgID="TextArt7.Document" ShapeID="_x0000_s2062" DrawAspect="Content" ObjectID="_1729145068" r:id="rId9">
                   <o:FieldCodes>\s \* MERGEFORMAT</o:FieldCodes>
                 </o:OLEObject>
               </w:object>

</xml_diff>

<commit_message>
Added BMV cases option to privileges.
</commit_message>
<xml_diff>
--- a/resources/Templates/Driving_Privileges_Template.docx
+++ b/resources/Templates/Driving_Privileges_Template.docx
@@ -18,8 +18,8 @@
       </w:tblPr>
       <w:tblGrid>
         <w:gridCol w:w="4495"/>
-        <w:gridCol w:w="2215"/>
-        <w:gridCol w:w="3356"/>
+        <w:gridCol w:w="1985"/>
+        <w:gridCol w:w="3586"/>
       </w:tblGrid>
       <w:tr>
         <w:tc>
@@ -54,7 +54,7 @@
         </w:tc>
         <w:tc>
           <w:tcPr>
-            <w:tcW w:w="2215" w:type="dxa"/>
+            <w:tcW w:w="1985" w:type="dxa"/>
           </w:tcPr>
           <w:p>
             <w:pPr>
@@ -78,7 +78,7 @@
         </w:tc>
         <w:tc>
           <w:tcPr>
-            <w:tcW w:w="3356" w:type="dxa"/>
+            <w:tcW w:w="3586" w:type="dxa"/>
           </w:tcPr>
           <w:p>
             <w:pPr>
@@ -126,7 +126,7 @@
         </w:tc>
         <w:tc>
           <w:tcPr>
-            <w:tcW w:w="2215" w:type="dxa"/>
+            <w:tcW w:w="1985" w:type="dxa"/>
           </w:tcPr>
           <w:p>
             <w:pPr>
@@ -150,7 +150,7 @@
         </w:tc>
         <w:tc>
           <w:tcPr>
-            <w:tcW w:w="3356" w:type="dxa"/>
+            <w:tcW w:w="3586" w:type="dxa"/>
           </w:tcPr>
           <w:p>
             <w:pPr>
@@ -206,7 +206,7 @@
         </w:tc>
         <w:tc>
           <w:tcPr>
-            <w:tcW w:w="2215" w:type="dxa"/>
+            <w:tcW w:w="1985" w:type="dxa"/>
           </w:tcPr>
           <w:p>
             <w:pPr>
@@ -232,7 +232,7 @@
         </w:tc>
         <w:tc>
           <w:tcPr>
-            <w:tcW w:w="3356" w:type="dxa"/>
+            <w:tcW w:w="3586" w:type="dxa"/>
           </w:tcPr>
           <w:p>
             <w:pPr>
@@ -256,6 +256,9 @@
         </w:tc>
       </w:tr>
       <w:tr>
+        <w:trPr>
+          <w:trHeight w:val="477"/>
+        </w:trPr>
         <w:tc>
           <w:tcPr>
             <w:tcW w:w="4495" w:type="dxa"/>
@@ -272,7 +275,7 @@
         </w:tc>
         <w:tc>
           <w:tcPr>
-            <w:tcW w:w="2215" w:type="dxa"/>
+            <w:tcW w:w="1985" w:type="dxa"/>
           </w:tcPr>
           <w:p>
             <w:pPr>
@@ -296,17 +299,10 @@
         </w:tc>
         <w:tc>
           <w:tcPr>
-            <w:tcW w:w="3356" w:type="dxa"/>
+            <w:tcW w:w="3586" w:type="dxa"/>
           </w:tcPr>
           <w:p>
             <w:pPr>
-              <w:rPr>
-                <w:rFonts w:cstheme="minorHAnsi"/>
-                <w:sz w:val="20"/>
-                <w:szCs w:val="20"/>
-              </w:rPr>
-            </w:pPr>
-            <w:r>
               <w:rPr>
                 <w:rFonts w:cstheme="minorHAnsi"/>
                 <w:b/>
@@ -314,28 +310,51 @@
                 <w:sz w:val="20"/>
                 <w:szCs w:val="20"/>
               </w:rPr>
+            </w:pPr>
+            <w:r>
+              <w:rPr>
+                <w:rFonts w:cstheme="minorHAnsi"/>
+                <w:b/>
+                <w:bCs/>
+                <w:sz w:val="20"/>
+                <w:szCs w:val="20"/>
+              </w:rPr>
               <w:t>{{ suspension_type }}</w:t>
+            </w:r>
+            <w:r>
+              <w:rPr>
+                <w:rFonts w:cstheme="minorHAnsi"/>
+                <w:b/>
+                <w:bCs/>
+                <w:sz w:val="20"/>
+                <w:szCs w:val="20"/>
+              </w:rPr>
+              <w:t>{% if bmv_suspension is true %}</w:t>
+            </w:r>
+            <w:r>
+              <w:rPr>
+                <w:rFonts w:cstheme="minorHAnsi"/>
+                <w:b/>
+                <w:bCs/>
+                <w:sz w:val="20"/>
+                <w:szCs w:val="20"/>
+              </w:rPr>
+              <w:t xml:space="preserve"> </w:t>
+            </w:r>
+            <w:r>
+              <w:rPr>
+                <w:rFonts w:cstheme="minorHAnsi"/>
+                <w:b/>
+                <w:bCs/>
+                <w:sz w:val="20"/>
+                <w:szCs w:val="20"/>
+              </w:rPr>
+              <w:t>{{ bmv_cases }}{% endif %}</w:t>
             </w:r>
           </w:p>
         </w:tc>
       </w:tr>
     </w:tbl>
-    <w:p>
-      <w:pPr>
-        <w:pBdr>
-          <w:bottom w:val="single" w:sz="12" w:space="1" w:color="auto"/>
-        </w:pBdr>
-        <w:spacing w:after="0" w:line="80" w:lineRule="exact"/>
-        <w:jc w:val="center"/>
-        <w:rPr>
-          <w:rFonts w:cstheme="minorHAnsi"/>
-          <w:b/>
-          <w:bCs/>
-          <w:sz w:val="20"/>
-          <w:szCs w:val="20"/>
-        </w:rPr>
-      </w:pPr>
-    </w:p>
     <w:p>
       <w:pPr>
         <w:pBdr>
@@ -1257,16 +1276,6 @@
         </w:rPr>
         <w:t>n’}}{% endif %}</w:t>
       </w:r>
-    </w:p>
-    <w:p>
-      <w:pPr>
-        <w:spacing w:before="120" w:after="0" w:line="240" w:lineRule="auto"/>
-        <w:rPr>
-          <w:rFonts w:cstheme="minorHAnsi"/>
-          <w:sz w:val="20"/>
-          <w:szCs w:val="20"/>
-        </w:rPr>
-      </w:pPr>
       <w:r>
         <w:rPr>
           <w:rFonts w:cstheme="minorHAnsi"/>
@@ -2760,7 +2769,7 @@
                   <v:imagedata r:id="rId8" o:title=""/>
                   <w10:wrap side="largest" anchorx="margin" anchory="page"/>
                 </v:shape>
-                <o:OLEObject Type="Embed" ProgID="TextArt7.Document" ShapeID="_x0000_s2062" DrawAspect="Content" ObjectID="_1729145068" r:id="rId9">
+                <o:OLEObject Type="Embed" ProgID="TextArt7.Document" ShapeID="_x0000_s2062" DrawAspect="Content" ObjectID="_1729146332" r:id="rId9">
                   <o:FieldCodes>\s \* MERGEFORMAT</o:FieldCodes>
                 </o:OLEObject>
               </w:object>

</xml_diff>

<commit_message>
Added None and Amanda to Admin Staff person.
</commit_message>
<xml_diff>
--- a/resources/Templates/Driving_Privileges_Template.docx
+++ b/resources/Templates/Driving_Privileges_Template.docx
@@ -2702,7 +2702,31 @@
                 <w:sz w:val="20"/>
                 <w:szCs w:val="20"/>
               </w:rPr>
-              <w:t>Judge Marianne T. Hemmeter / Judge Kyle E. Rohrer</w:t>
+              <w:t>{% if bmv_suspension is true %}</w:t>
+            </w:r>
+            <w:r>
+              <w:rPr>
+                <w:rFonts w:cstheme="minorHAnsi"/>
+                <w:sz w:val="20"/>
+                <w:szCs w:val="20"/>
+              </w:rPr>
+              <w:t>Magistrate Amanda D. Bunner{% else %}</w:t>
+            </w:r>
+            <w:r>
+              <w:rPr>
+                <w:rFonts w:cstheme="minorHAnsi"/>
+                <w:sz w:val="20"/>
+                <w:szCs w:val="20"/>
+              </w:rPr>
+              <w:t xml:space="preserve"> Judge Marianne T. Hemmeter / Judge Kyle E. Rohrer</w:t>
+            </w:r>
+            <w:r>
+              <w:rPr>
+                <w:rFonts w:cstheme="minorHAnsi"/>
+                <w:sz w:val="20"/>
+                <w:szCs w:val="20"/>
+              </w:rPr>
+              <w:t xml:space="preserve"> {% endif %}</w:t>
             </w:r>
           </w:p>
         </w:tc>
@@ -2769,7 +2793,7 @@
                   <v:imagedata r:id="rId8" o:title=""/>
                   <w10:wrap side="largest" anchorx="margin" anchory="page"/>
                 </v:shape>
-                <o:OLEObject Type="Embed" ProgID="TextArt7.Document" ShapeID="_x0000_s2062" DrawAspect="Content" ObjectID="_1729146332" r:id="rId9">
+                <o:OLEObject Type="Embed" ProgID="TextArt7.Document" ShapeID="_x0000_s2062" DrawAspect="Content" ObjectID="_1730599582" r:id="rId9">
                   <o:FieldCodes>\s \* MERGEFORMAT</o:FieldCodes>
                 </o:OLEObject>
               </w:object>

</xml_diff>

<commit_message>
New BMV options working for driving privileges.
</commit_message>
<xml_diff>
--- a/resources/Templates/Driving_Privileges_Template.docx
+++ b/resources/Templates/Driving_Privileges_Template.docx
@@ -410,6 +410,7 @@
     <w:p>
       <w:pPr>
         <w:spacing w:before="120" w:after="120" w:line="240" w:lineRule="auto"/>
+        <w:contextualSpacing/>
         <w:rPr>
           <w:rFonts w:cstheme="minorHAnsi"/>
           <w:b/>
@@ -507,6 +508,89 @@
           <w:szCs w:val="20"/>
         </w:rPr>
         <w:t>No CDL Privileges.</w:t>
+      </w:r>
+      <w:r>
+        <w:rPr>
+          <w:rFonts w:cstheme="minorHAnsi"/>
+          <w:sz w:val="20"/>
+          <w:szCs w:val="20"/>
+        </w:rPr>
+        <w:t>{% if bmv_payment_plan is true %}</w:t>
+      </w:r>
+      <w:r>
+        <w:rPr>
+          <w:rFonts w:cstheme="minorHAnsi"/>
+          <w:sz w:val="20"/>
+          <w:szCs w:val="20"/>
+        </w:rPr>
+        <w:t>{{‘\n</w:t>
+      </w:r>
+      <w:r>
+        <w:rPr>
+          <w:rFonts w:cstheme="minorHAnsi"/>
+          <w:sz w:val="20"/>
+          <w:szCs w:val="20"/>
+        </w:rPr>
+        <w:t>\n</w:t>
+      </w:r>
+      <w:r>
+        <w:rPr>
+          <w:rFonts w:cstheme="minorHAnsi"/>
+          <w:sz w:val="20"/>
+          <w:szCs w:val="20"/>
+        </w:rPr>
+        <w:t>’}}</w:t>
+      </w:r>
+      <w:r>
+        <w:rPr>
+          <w:rFonts w:cstheme="minorHAnsi"/>
+          <w:b/>
+          <w:bCs/>
+          <w:sz w:val="20"/>
+          <w:szCs w:val="20"/>
+        </w:rPr>
+        <w:t xml:space="preserve">BMV Reinstatement Fees. </w:t>
+      </w:r>
+      <w:r>
+        <w:rPr>
+          <w:rFonts w:cstheme="minorHAnsi"/>
+          <w:sz w:val="20"/>
+          <w:szCs w:val="20"/>
+        </w:rPr>
+        <w:t>Petitioner cannot reasonably pay reinstatement fee(s) and would be valid to drive but for said fees. Payment Plan: $50/month until fully paid. Privileges are valid upon receipt by OBMV of 1</w:t>
+      </w:r>
+      <w:r>
+        <w:rPr>
+          <w:rFonts w:cstheme="minorHAnsi"/>
+          <w:sz w:val="20"/>
+          <w:szCs w:val="20"/>
+          <w:vertAlign w:val="superscript"/>
+        </w:rPr>
+        <w:t>st</w:t>
+      </w:r>
+      <w:r>
+        <w:rPr>
+          <w:rFonts w:cstheme="minorHAnsi"/>
+          <w:sz w:val="20"/>
+          <w:szCs w:val="20"/>
+        </w:rPr>
+        <w:t xml:space="preserve"> payment within 30 days </w:t>
+      </w:r>
+      <w:r>
+        <w:rPr>
+          <w:rFonts w:cstheme="minorHAnsi"/>
+          <w:sz w:val="20"/>
+          <w:szCs w:val="20"/>
+        </w:rPr>
+        <w:t xml:space="preserve">hereof </w:t>
+      </w:r>
+      <w:r>
+        <w:rPr>
+          <w:rFonts w:cstheme="minorHAnsi"/>
+          <w:sz w:val="20"/>
+          <w:szCs w:val="20"/>
+        </w:rPr>
+        <w:t>and subject to timely payment thereafter; full privileges restored when fees fully paid and all suspensions cleared. (BMV 2821).{% endif %}</w:t>
       </w:r>
     </w:p>
     <w:tbl>
@@ -1258,6 +1342,55 @@
           <w:sz w:val="20"/>
           <w:szCs w:val="20"/>
         </w:rPr>
+        <w:t>{%if related_traffic_case is true %}</w:t>
+      </w:r>
+      <w:r>
+        <w:rPr>
+          <w:rFonts w:cstheme="minorHAnsi"/>
+          <w:b/>
+          <w:bCs/>
+          <w:sz w:val="20"/>
+          <w:szCs w:val="20"/>
+          <w:u w:val="single"/>
+        </w:rPr>
+        <w:t>Defendant has a driver’s license related traffic case ({{ related_traffic_case_number }}) for which they still owe fines/costs; the Court has jurisdiction pursuant to R.C. 4510.73.{{‘\n</w:t>
+      </w:r>
+      <w:r>
+        <w:rPr>
+          <w:rFonts w:cstheme="minorHAnsi"/>
+          <w:b/>
+          <w:bCs/>
+          <w:sz w:val="20"/>
+          <w:szCs w:val="20"/>
+          <w:u w:val="single"/>
+        </w:rPr>
+        <w:t>\n</w:t>
+      </w:r>
+      <w:r>
+        <w:rPr>
+          <w:rFonts w:cstheme="minorHAnsi"/>
+          <w:b/>
+          <w:bCs/>
+          <w:sz w:val="20"/>
+          <w:szCs w:val="20"/>
+          <w:u w:val="single"/>
+        </w:rPr>
+        <w:t>’}}</w:t>
+      </w:r>
+      <w:r>
+        <w:rPr>
+          <w:rFonts w:cstheme="minorHAnsi"/>
+          <w:sz w:val="20"/>
+          <w:szCs w:val="20"/>
+        </w:rPr>
+        <w:t>{% endif %}</w:t>
+      </w:r>
+      <w:r>
+        <w:rPr>
+          <w:rFonts w:cstheme="minorHAnsi"/>
+          <w:sz w:val="20"/>
+          <w:szCs w:val="20"/>
+        </w:rPr>
         <w:t>{% if additional_information_ordered is true %}{{ additional_information_text }}{{‘</w:t>
       </w:r>
       <w:r>
@@ -1860,6 +1993,7 @@
                 <w:sz w:val="20"/>
                 <w:szCs w:val="20"/>
               </w:rPr>
+              <w:lastRenderedPageBreak/>
               <w:t xml:space="preserve">EMPLOYER CERTIFICATION: </w:t>
             </w:r>
             <w:r>
@@ -2036,7 +2170,6 @@
           <w:sz w:val="20"/>
           <w:szCs w:val="20"/>
         </w:rPr>
-        <w:lastRenderedPageBreak/>
         <w:t>{{‘\n’}}</w:t>
       </w:r>
       <w:r>
@@ -2793,7 +2926,7 @@
                   <v:imagedata r:id="rId8" o:title=""/>
                   <w10:wrap side="largest" anchorx="margin" anchory="page"/>
                 </v:shape>
-                <o:OLEObject Type="Embed" ProgID="TextArt7.Document" ShapeID="_x0000_s2062" DrawAspect="Content" ObjectID="_1730599582" r:id="rId9">
+                <o:OLEObject Type="Embed" ProgID="TextArt7.Document" ShapeID="_x0000_s2062" DrawAspect="Content" ObjectID="_1752474441" r:id="rId9">
                   <o:FieldCodes>\s \* MERGEFORMAT</o:FieldCodes>
                 </o:OLEObject>
               </w:object>

</xml_diff>

<commit_message>
Updated driving privileges template.
</commit_message>
<xml_diff>
--- a/resources/Templates/Driving_Privileges_Template.docx
+++ b/resources/Templates/Driving_Privileges_Template.docx
@@ -481,7 +481,23 @@
           <w:sz w:val="20"/>
           <w:szCs w:val="20"/>
         </w:rPr>
-        <w:t xml:space="preserve"> below, to and from home sta</w:t>
+        <w:t xml:space="preserve"> below, to and from home</w:t>
+      </w:r>
+      <w:r>
+        <w:rPr>
+          <w:rFonts w:cstheme="minorHAnsi"/>
+          <w:sz w:val="20"/>
+          <w:szCs w:val="20"/>
+        </w:rPr>
+        <w:t>, including reasonable commute time,</w:t>
+      </w:r>
+      <w:r>
+        <w:rPr>
+          <w:rFonts w:cstheme="minorHAnsi"/>
+          <w:sz w:val="20"/>
+          <w:szCs w:val="20"/>
+        </w:rPr>
+        <w:t xml:space="preserve"> sta</w:t>
       </w:r>
       <w:r>
         <w:rPr>
@@ -2926,7 +2942,7 @@
                   <v:imagedata r:id="rId8" o:title=""/>
                   <w10:wrap side="largest" anchorx="margin" anchory="page"/>
                 </v:shape>
-                <o:OLEObject Type="Embed" ProgID="TextArt7.Document" ShapeID="_x0000_s2062" DrawAspect="Content" ObjectID="_1752474441" r:id="rId9">
+                <o:OLEObject Type="Embed" ProgID="TextArt7.Document" ShapeID="_x0000_s2062" DrawAspect="Content" ObjectID="_1763442560" r:id="rId9">
                   <o:FieldCodes>\s \* MERGEFORMAT</o:FieldCodes>
                 </o:OLEObject>
               </w:object>

</xml_diff>

<commit_message>
Updated Driving Privileges Template for date of suspension.
</commit_message>
<xml_diff>
--- a/resources/Templates/Driving_Privileges_Template.docx
+++ b/resources/Templates/Driving_Privileges_Template.docx
@@ -88,6 +88,7 @@
                 <w:szCs w:val="20"/>
               </w:rPr>
             </w:pPr>
+            <w:proofErr w:type="gramStart"/>
             <w:r>
               <w:rPr>
                 <w:rFonts w:cstheme="minorHAnsi"/>
@@ -96,7 +97,40 @@
                 <w:sz w:val="20"/>
                 <w:szCs w:val="20"/>
               </w:rPr>
-              <w:t>{{ case_number }}</w:t>
+              <w:t xml:space="preserve">{{ </w:t>
+            </w:r>
+            <w:proofErr w:type="spellStart"/>
+            <w:r>
+              <w:rPr>
+                <w:rFonts w:cstheme="minorHAnsi"/>
+                <w:b/>
+                <w:bCs/>
+                <w:sz w:val="20"/>
+                <w:szCs w:val="20"/>
+              </w:rPr>
+              <w:t>case</w:t>
+            </w:r>
+            <w:proofErr w:type="gramEnd"/>
+            <w:r>
+              <w:rPr>
+                <w:rFonts w:cstheme="minorHAnsi"/>
+                <w:b/>
+                <w:bCs/>
+                <w:sz w:val="20"/>
+                <w:szCs w:val="20"/>
+              </w:rPr>
+              <w:t>_number</w:t>
+            </w:r>
+            <w:proofErr w:type="spellEnd"/>
+            <w:r>
+              <w:rPr>
+                <w:rFonts w:cstheme="minorHAnsi"/>
+                <w:b/>
+                <w:bCs/>
+                <w:sz w:val="20"/>
+                <w:szCs w:val="20"/>
+              </w:rPr>
+              <w:t xml:space="preserve"> }}</w:t>
             </w:r>
           </w:p>
         </w:tc>
@@ -160,6 +194,7 @@
                 <w:szCs w:val="20"/>
               </w:rPr>
             </w:pPr>
+            <w:proofErr w:type="gramStart"/>
             <w:r>
               <w:rPr>
                 <w:rFonts w:cstheme="minorHAnsi"/>
@@ -168,7 +203,40 @@
                 <w:sz w:val="20"/>
                 <w:szCs w:val="20"/>
               </w:rPr>
-              <w:t>{{ defendant.license_number }}</w:t>
+              <w:t xml:space="preserve">{{ </w:t>
+            </w:r>
+            <w:proofErr w:type="spellStart"/>
+            <w:r>
+              <w:rPr>
+                <w:rFonts w:cstheme="minorHAnsi"/>
+                <w:b/>
+                <w:bCs/>
+                <w:sz w:val="20"/>
+                <w:szCs w:val="20"/>
+              </w:rPr>
+              <w:t>defendant</w:t>
+            </w:r>
+            <w:proofErr w:type="gramEnd"/>
+            <w:r>
+              <w:rPr>
+                <w:rFonts w:cstheme="minorHAnsi"/>
+                <w:b/>
+                <w:bCs/>
+                <w:sz w:val="20"/>
+                <w:szCs w:val="20"/>
+              </w:rPr>
+              <w:t>.license_number</w:t>
+            </w:r>
+            <w:proofErr w:type="spellEnd"/>
+            <w:r>
+              <w:rPr>
+                <w:rFonts w:cstheme="minorHAnsi"/>
+                <w:b/>
+                <w:bCs/>
+                <w:sz w:val="20"/>
+                <w:szCs w:val="20"/>
+              </w:rPr>
+              <w:t xml:space="preserve"> }}</w:t>
             </w:r>
           </w:p>
         </w:tc>
@@ -186,13 +254,59 @@
                 <w:szCs w:val="20"/>
               </w:rPr>
             </w:pPr>
-            <w:r>
-              <w:rPr>
-                <w:rFonts w:cstheme="minorHAnsi"/>
-                <w:sz w:val="20"/>
-                <w:szCs w:val="20"/>
-              </w:rPr>
-              <w:t>{{ defendant.first_name }} {{ defendant.last_name }</w:t>
+            <w:proofErr w:type="gramStart"/>
+            <w:r>
+              <w:rPr>
+                <w:rFonts w:cstheme="minorHAnsi"/>
+                <w:sz w:val="20"/>
+                <w:szCs w:val="20"/>
+              </w:rPr>
+              <w:t xml:space="preserve">{{ </w:t>
+            </w:r>
+            <w:proofErr w:type="spellStart"/>
+            <w:r>
+              <w:rPr>
+                <w:rFonts w:cstheme="minorHAnsi"/>
+                <w:sz w:val="20"/>
+                <w:szCs w:val="20"/>
+              </w:rPr>
+              <w:t>defendant</w:t>
+            </w:r>
+            <w:proofErr w:type="gramEnd"/>
+            <w:r>
+              <w:rPr>
+                <w:rFonts w:cstheme="minorHAnsi"/>
+                <w:sz w:val="20"/>
+                <w:szCs w:val="20"/>
+              </w:rPr>
+              <w:t>.first_name</w:t>
+            </w:r>
+            <w:proofErr w:type="spellEnd"/>
+            <w:r>
+              <w:rPr>
+                <w:rFonts w:cstheme="minorHAnsi"/>
+                <w:sz w:val="20"/>
+                <w:szCs w:val="20"/>
+              </w:rPr>
+              <w:t xml:space="preserve"> }} {{ </w:t>
+            </w:r>
+            <w:proofErr w:type="spellStart"/>
+            <w:r>
+              <w:rPr>
+                <w:rFonts w:cstheme="minorHAnsi"/>
+                <w:sz w:val="20"/>
+                <w:szCs w:val="20"/>
+              </w:rPr>
+              <w:t>defendant.last_name</w:t>
+            </w:r>
+            <w:proofErr w:type="spellEnd"/>
+            <w:r>
+              <w:rPr>
+                <w:rFonts w:cstheme="minorHAnsi"/>
+                <w:sz w:val="20"/>
+                <w:szCs w:val="20"/>
+              </w:rPr>
+              <w:t xml:space="preserve"> }</w:t>
             </w:r>
             <w:r>
               <w:rPr>
@@ -242,6 +356,7 @@
                 <w:szCs w:val="20"/>
               </w:rPr>
             </w:pPr>
+            <w:proofErr w:type="gramStart"/>
             <w:r>
               <w:rPr>
                 <w:rFonts w:cstheme="minorHAnsi"/>
@@ -250,7 +365,40 @@
                 <w:sz w:val="20"/>
                 <w:szCs w:val="20"/>
               </w:rPr>
-              <w:t>{{ defendant.birth_date }}</w:t>
+              <w:t xml:space="preserve">{{ </w:t>
+            </w:r>
+            <w:proofErr w:type="spellStart"/>
+            <w:r>
+              <w:rPr>
+                <w:rFonts w:cstheme="minorHAnsi"/>
+                <w:b/>
+                <w:bCs/>
+                <w:sz w:val="20"/>
+                <w:szCs w:val="20"/>
+              </w:rPr>
+              <w:t>defendant</w:t>
+            </w:r>
+            <w:proofErr w:type="gramEnd"/>
+            <w:r>
+              <w:rPr>
+                <w:rFonts w:cstheme="minorHAnsi"/>
+                <w:b/>
+                <w:bCs/>
+                <w:sz w:val="20"/>
+                <w:szCs w:val="20"/>
+              </w:rPr>
+              <w:t>.birth_date</w:t>
+            </w:r>
+            <w:proofErr w:type="spellEnd"/>
+            <w:r>
+              <w:rPr>
+                <w:rFonts w:cstheme="minorHAnsi"/>
+                <w:b/>
+                <w:bCs/>
+                <w:sz w:val="20"/>
+                <w:szCs w:val="20"/>
+              </w:rPr>
+              <w:t xml:space="preserve"> }}</w:t>
             </w:r>
           </w:p>
         </w:tc>
@@ -311,6 +459,7 @@
                 <w:szCs w:val="20"/>
               </w:rPr>
             </w:pPr>
+            <w:proofErr w:type="gramStart"/>
             <w:r>
               <w:rPr>
                 <w:rFonts w:cstheme="minorHAnsi"/>
@@ -319,8 +468,9 @@
                 <w:sz w:val="20"/>
                 <w:szCs w:val="20"/>
               </w:rPr>
-              <w:t>{{ suspension_type }}</w:t>
-            </w:r>
+              <w:t xml:space="preserve">{{ </w:t>
+            </w:r>
+            <w:proofErr w:type="spellStart"/>
             <w:r>
               <w:rPr>
                 <w:rFonts w:cstheme="minorHAnsi"/>
@@ -329,8 +479,9 @@
                 <w:sz w:val="20"/>
                 <w:szCs w:val="20"/>
               </w:rPr>
-              <w:t>{% if bmv_suspension is true %}</w:t>
-            </w:r>
+              <w:t>suspension</w:t>
+            </w:r>
+            <w:proofErr w:type="gramEnd"/>
             <w:r>
               <w:rPr>
                 <w:rFonts w:cstheme="minorHAnsi"/>
@@ -339,8 +490,9 @@
                 <w:sz w:val="20"/>
                 <w:szCs w:val="20"/>
               </w:rPr>
-              <w:t xml:space="preserve"> </w:t>
-            </w:r>
+              <w:t>_type</w:t>
+            </w:r>
+            <w:proofErr w:type="spellEnd"/>
             <w:r>
               <w:rPr>
                 <w:rFonts w:cstheme="minorHAnsi"/>
@@ -349,7 +501,81 @@
                 <w:sz w:val="20"/>
                 <w:szCs w:val="20"/>
               </w:rPr>
-              <w:t>{{ bmv_cases }}{% endif %}</w:t>
+              <w:t xml:space="preserve"> }}</w:t>
+            </w:r>
+            <w:r>
+              <w:rPr>
+                <w:rFonts w:cstheme="minorHAnsi"/>
+                <w:b/>
+                <w:bCs/>
+                <w:sz w:val="20"/>
+                <w:szCs w:val="20"/>
+              </w:rPr>
+              <w:t xml:space="preserve">{% if </w:t>
+            </w:r>
+            <w:proofErr w:type="spellStart"/>
+            <w:r>
+              <w:rPr>
+                <w:rFonts w:cstheme="minorHAnsi"/>
+                <w:b/>
+                <w:bCs/>
+                <w:sz w:val="20"/>
+                <w:szCs w:val="20"/>
+              </w:rPr>
+              <w:t>bmv_suspension</w:t>
+            </w:r>
+            <w:proofErr w:type="spellEnd"/>
+            <w:r>
+              <w:rPr>
+                <w:rFonts w:cstheme="minorHAnsi"/>
+                <w:b/>
+                <w:bCs/>
+                <w:sz w:val="20"/>
+                <w:szCs w:val="20"/>
+              </w:rPr>
+              <w:t xml:space="preserve"> is true %}</w:t>
+            </w:r>
+            <w:r>
+              <w:rPr>
+                <w:rFonts w:cstheme="minorHAnsi"/>
+                <w:b/>
+                <w:bCs/>
+                <w:sz w:val="20"/>
+                <w:szCs w:val="20"/>
+              </w:rPr>
+              <w:t xml:space="preserve"> </w:t>
+            </w:r>
+            <w:r>
+              <w:rPr>
+                <w:rFonts w:cstheme="minorHAnsi"/>
+                <w:b/>
+                <w:bCs/>
+                <w:sz w:val="20"/>
+                <w:szCs w:val="20"/>
+              </w:rPr>
+              <w:t xml:space="preserve">{{ </w:t>
+            </w:r>
+            <w:proofErr w:type="spellStart"/>
+            <w:r>
+              <w:rPr>
+                <w:rFonts w:cstheme="minorHAnsi"/>
+                <w:b/>
+                <w:bCs/>
+                <w:sz w:val="20"/>
+                <w:szCs w:val="20"/>
+              </w:rPr>
+              <w:t>bmv_cases</w:t>
+            </w:r>
+            <w:proofErr w:type="spellEnd"/>
+            <w:r>
+              <w:rPr>
+                <w:rFonts w:cstheme="minorHAnsi"/>
+                <w:b/>
+                <w:bCs/>
+                <w:sz w:val="20"/>
+                <w:szCs w:val="20"/>
+              </w:rPr>
+              <w:t xml:space="preserve"> }}{% endif %}</w:t>
             </w:r>
           </w:p>
         </w:tc>
@@ -404,7 +630,73 @@
           <w:sz w:val="20"/>
           <w:szCs w:val="20"/>
         </w:rPr>
-        <w:t>Effective: {{ suspension_start_date }} – {{ suspension_end_date }}</w:t>
+        <w:t xml:space="preserve">Effective: </w:t>
+      </w:r>
+      <w:proofErr w:type="gramStart"/>
+      <w:r>
+        <w:rPr>
+          <w:rFonts w:cstheme="minorHAnsi"/>
+          <w:b/>
+          <w:bCs/>
+          <w:sz w:val="20"/>
+          <w:szCs w:val="20"/>
+        </w:rPr>
+        <w:t xml:space="preserve">{{ </w:t>
+      </w:r>
+      <w:proofErr w:type="spellStart"/>
+      <w:r>
+        <w:rPr>
+          <w:rFonts w:cstheme="minorHAnsi"/>
+          <w:b/>
+          <w:bCs/>
+          <w:sz w:val="20"/>
+          <w:szCs w:val="20"/>
+        </w:rPr>
+        <w:t>suspension</w:t>
+      </w:r>
+      <w:proofErr w:type="gramEnd"/>
+      <w:r>
+        <w:rPr>
+          <w:rFonts w:cstheme="minorHAnsi"/>
+          <w:b/>
+          <w:bCs/>
+          <w:sz w:val="20"/>
+          <w:szCs w:val="20"/>
+        </w:rPr>
+        <w:t>_start_date</w:t>
+      </w:r>
+      <w:proofErr w:type="spellEnd"/>
+      <w:r>
+        <w:rPr>
+          <w:rFonts w:cstheme="minorHAnsi"/>
+          <w:b/>
+          <w:bCs/>
+          <w:sz w:val="20"/>
+          <w:szCs w:val="20"/>
+        </w:rPr>
+        <w:t xml:space="preserve"> }} – {{ </w:t>
+      </w:r>
+      <w:proofErr w:type="spellStart"/>
+      <w:r>
+        <w:rPr>
+          <w:rFonts w:cstheme="minorHAnsi"/>
+          <w:b/>
+          <w:bCs/>
+          <w:sz w:val="20"/>
+          <w:szCs w:val="20"/>
+        </w:rPr>
+        <w:t>suspension_end_date</w:t>
+      </w:r>
+      <w:proofErr w:type="spellEnd"/>
+      <w:r>
+        <w:rPr>
+          <w:rFonts w:cstheme="minorHAnsi"/>
+          <w:b/>
+          <w:bCs/>
+          <w:sz w:val="20"/>
+          <w:szCs w:val="20"/>
+        </w:rPr>
+        <w:t xml:space="preserve"> }}</w:t>
       </w:r>
     </w:p>
     <w:p>
@@ -441,8 +733,54 @@
           <w:sz w:val="20"/>
           <w:szCs w:val="20"/>
         </w:rPr>
-        <w:t xml:space="preserve"> {{ defendant.first_name }} {{ defendant.last_name</w:t>
-      </w:r>
+        <w:t xml:space="preserve"> </w:t>
+      </w:r>
+      <w:proofErr w:type="gramStart"/>
+      <w:r>
+        <w:rPr>
+          <w:rFonts w:cstheme="minorHAnsi"/>
+          <w:sz w:val="20"/>
+          <w:szCs w:val="20"/>
+        </w:rPr>
+        <w:t xml:space="preserve">{{ </w:t>
+      </w:r>
+      <w:proofErr w:type="spellStart"/>
+      <w:r>
+        <w:rPr>
+          <w:rFonts w:cstheme="minorHAnsi"/>
+          <w:sz w:val="20"/>
+          <w:szCs w:val="20"/>
+        </w:rPr>
+        <w:t>defendant</w:t>
+      </w:r>
+      <w:proofErr w:type="gramEnd"/>
+      <w:r>
+        <w:rPr>
+          <w:rFonts w:cstheme="minorHAnsi"/>
+          <w:sz w:val="20"/>
+          <w:szCs w:val="20"/>
+        </w:rPr>
+        <w:t>.first_name</w:t>
+      </w:r>
+      <w:proofErr w:type="spellEnd"/>
+      <w:r>
+        <w:rPr>
+          <w:rFonts w:cstheme="minorHAnsi"/>
+          <w:sz w:val="20"/>
+          <w:szCs w:val="20"/>
+        </w:rPr>
+        <w:t xml:space="preserve"> }} {{ </w:t>
+      </w:r>
+      <w:proofErr w:type="spellStart"/>
+      <w:r>
+        <w:rPr>
+          <w:rFonts w:cstheme="minorHAnsi"/>
+          <w:sz w:val="20"/>
+          <w:szCs w:val="20"/>
+        </w:rPr>
+        <w:t>defendant.last_name</w:t>
+      </w:r>
+      <w:proofErr w:type="spellEnd"/>
       <w:r>
         <w:rPr>
           <w:rFonts w:cstheme="minorHAnsi"/>
@@ -513,7 +851,49 @@
           <w:sz w:val="20"/>
           <w:szCs w:val="20"/>
         </w:rPr>
-        <w:t xml:space="preserve">ting on {{ plea_trial_date }}. </w:t>
+        <w:t xml:space="preserve">ting </w:t>
+      </w:r>
+      <w:r>
+        <w:rPr>
+          <w:rFonts w:cstheme="minorHAnsi"/>
+          <w:sz w:val="20"/>
+          <w:szCs w:val="20"/>
+        </w:rPr>
+        <w:t xml:space="preserve">on </w:t>
+      </w:r>
+      <w:r>
+        <w:rPr>
+          <w:rFonts w:cstheme="minorHAnsi"/>
+          <w:sz w:val="20"/>
+          <w:szCs w:val="20"/>
+        </w:rPr>
+        <w:t xml:space="preserve">{{ </w:t>
+      </w:r>
+      <w:proofErr w:type="spellStart"/>
+      <w:r>
+        <w:rPr>
+          <w:rFonts w:cstheme="minorHAnsi"/>
+          <w:sz w:val="20"/>
+          <w:szCs w:val="20"/>
+        </w:rPr>
+        <w:t>suspension_start_date</w:t>
+      </w:r>
+      <w:proofErr w:type="spellEnd"/>
+      <w:r>
+        <w:rPr>
+          <w:rFonts w:cstheme="minorHAnsi"/>
+          <w:sz w:val="20"/>
+          <w:szCs w:val="20"/>
+        </w:rPr>
+        <w:t xml:space="preserve"> }}</w:t>
+      </w:r>
+      <w:r>
+        <w:rPr>
+          <w:rFonts w:cstheme="minorHAnsi"/>
+          <w:sz w:val="20"/>
+          <w:szCs w:val="20"/>
+        </w:rPr>
+        <w:t xml:space="preserve">. </w:t>
       </w:r>
       <w:r>
         <w:rPr>
@@ -523,40 +903,9 @@
           <w:sz w:val="20"/>
           <w:szCs w:val="20"/>
         </w:rPr>
-        <w:t>No CDL Privileges.</w:t>
-      </w:r>
-      <w:r>
-        <w:rPr>
-          <w:rFonts w:cstheme="minorHAnsi"/>
-          <w:sz w:val="20"/>
-          <w:szCs w:val="20"/>
-        </w:rPr>
-        <w:t>{% if bmv_payment_plan is true %}</w:t>
-      </w:r>
-      <w:r>
-        <w:rPr>
-          <w:rFonts w:cstheme="minorHAnsi"/>
-          <w:sz w:val="20"/>
-          <w:szCs w:val="20"/>
-        </w:rPr>
-        <w:t>{{‘\n</w:t>
-      </w:r>
-      <w:r>
-        <w:rPr>
-          <w:rFonts w:cstheme="minorHAnsi"/>
-          <w:sz w:val="20"/>
-          <w:szCs w:val="20"/>
-        </w:rPr>
-        <w:t>\n</w:t>
-      </w:r>
-      <w:r>
-        <w:rPr>
-          <w:rFonts w:cstheme="minorHAnsi"/>
-          <w:sz w:val="20"/>
-          <w:szCs w:val="20"/>
-        </w:rPr>
-        <w:t>’}}</w:t>
-      </w:r>
+        <w:t xml:space="preserve">No CDL </w:t>
+      </w:r>
+      <w:proofErr w:type="gramStart"/>
       <w:r>
         <w:rPr>
           <w:rFonts w:cstheme="minorHAnsi"/>
@@ -565,6 +914,75 @@
           <w:sz w:val="20"/>
           <w:szCs w:val="20"/>
         </w:rPr>
+        <w:t>Privileges.</w:t>
+      </w:r>
+      <w:r>
+        <w:rPr>
+          <w:rFonts w:cstheme="minorHAnsi"/>
+          <w:sz w:val="20"/>
+          <w:szCs w:val="20"/>
+        </w:rPr>
+        <w:t>{</w:t>
+      </w:r>
+      <w:proofErr w:type="gramEnd"/>
+      <w:r>
+        <w:rPr>
+          <w:rFonts w:cstheme="minorHAnsi"/>
+          <w:sz w:val="20"/>
+          <w:szCs w:val="20"/>
+        </w:rPr>
+        <w:t xml:space="preserve">% if </w:t>
+      </w:r>
+      <w:proofErr w:type="spellStart"/>
+      <w:r>
+        <w:rPr>
+          <w:rFonts w:cstheme="minorHAnsi"/>
+          <w:sz w:val="20"/>
+          <w:szCs w:val="20"/>
+        </w:rPr>
+        <w:t>bmv_payment_plan</w:t>
+      </w:r>
+      <w:proofErr w:type="spellEnd"/>
+      <w:r>
+        <w:rPr>
+          <w:rFonts w:cstheme="minorHAnsi"/>
+          <w:sz w:val="20"/>
+          <w:szCs w:val="20"/>
+        </w:rPr>
+        <w:t xml:space="preserve"> is true %}</w:t>
+      </w:r>
+      <w:r>
+        <w:rPr>
+          <w:rFonts w:cstheme="minorHAnsi"/>
+          <w:sz w:val="20"/>
+          <w:szCs w:val="20"/>
+        </w:rPr>
+        <w:t>{{‘\n</w:t>
+      </w:r>
+      <w:r>
+        <w:rPr>
+          <w:rFonts w:cstheme="minorHAnsi"/>
+          <w:sz w:val="20"/>
+          <w:szCs w:val="20"/>
+        </w:rPr>
+        <w:t>\n</w:t>
+      </w:r>
+      <w:r>
+        <w:rPr>
+          <w:rFonts w:cstheme="minorHAnsi"/>
+          <w:sz w:val="20"/>
+          <w:szCs w:val="20"/>
+        </w:rPr>
+        <w:t>’}}</w:t>
+      </w:r>
+      <w:r>
+        <w:rPr>
+          <w:rFonts w:cstheme="minorHAnsi"/>
+          <w:b/>
+          <w:bCs/>
+          <w:sz w:val="20"/>
+          <w:szCs w:val="20"/>
+        </w:rPr>
         <w:t xml:space="preserve">BMV Reinstatement Fees. </w:t>
       </w:r>
       <w:r>
@@ -606,7 +1024,43 @@
           <w:sz w:val="20"/>
           <w:szCs w:val="20"/>
         </w:rPr>
-        <w:t>and subject to timely payment thereafter; full privileges restored when fees fully paid and all suspensions cleared. (BMV 2821).{% endif %}</w:t>
+        <w:t xml:space="preserve">and subject to timely payment thereafter; full privileges restored when fees fully </w:t>
+      </w:r>
+      <w:proofErr w:type="gramStart"/>
+      <w:r>
+        <w:rPr>
+          <w:rFonts w:cstheme="minorHAnsi"/>
+          <w:sz w:val="20"/>
+          <w:szCs w:val="20"/>
+        </w:rPr>
+        <w:t>paid</w:t>
+      </w:r>
+      <w:proofErr w:type="gramEnd"/>
+      <w:r>
+        <w:rPr>
+          <w:rFonts w:cstheme="minorHAnsi"/>
+          <w:sz w:val="20"/>
+          <w:szCs w:val="20"/>
+        </w:rPr>
+        <w:t xml:space="preserve"> and all suspensions cleared. (BMV 2821</w:t>
+      </w:r>
+      <w:proofErr w:type="gramStart"/>
+      <w:r>
+        <w:rPr>
+          <w:rFonts w:cstheme="minorHAnsi"/>
+          <w:sz w:val="20"/>
+          <w:szCs w:val="20"/>
+        </w:rPr>
+        <w:t>).{</w:t>
+      </w:r>
+      <w:proofErr w:type="gramEnd"/>
+      <w:r>
+        <w:rPr>
+          <w:rFonts w:cstheme="minorHAnsi"/>
+          <w:sz w:val="20"/>
+          <w:szCs w:val="20"/>
+        </w:rPr>
+        <w:t>% endif %}</w:t>
       </w:r>
     </w:p>
     <w:tbl>
@@ -671,13 +1125,95 @@
                 <w:szCs w:val="20"/>
               </w:rPr>
             </w:pPr>
-            <w:r>
-              <w:rPr>
-                <w:rFonts w:cstheme="minorHAnsi"/>
-                <w:sz w:val="20"/>
-                <w:szCs w:val="20"/>
-              </w:rPr>
-              <w:t>{{ defendant.address }}, {{ defendant.city }}, {{ defendant.state }} {{ defendant.zipcode }}</w:t>
+            <w:proofErr w:type="gramStart"/>
+            <w:r>
+              <w:rPr>
+                <w:rFonts w:cstheme="minorHAnsi"/>
+                <w:sz w:val="20"/>
+                <w:szCs w:val="20"/>
+              </w:rPr>
+              <w:t xml:space="preserve">{{ </w:t>
+            </w:r>
+            <w:proofErr w:type="spellStart"/>
+            <w:r>
+              <w:rPr>
+                <w:rFonts w:cstheme="minorHAnsi"/>
+                <w:sz w:val="20"/>
+                <w:szCs w:val="20"/>
+              </w:rPr>
+              <w:t>defendant</w:t>
+            </w:r>
+            <w:proofErr w:type="gramEnd"/>
+            <w:r>
+              <w:rPr>
+                <w:rFonts w:cstheme="minorHAnsi"/>
+                <w:sz w:val="20"/>
+                <w:szCs w:val="20"/>
+              </w:rPr>
+              <w:t>.address</w:t>
+            </w:r>
+            <w:proofErr w:type="spellEnd"/>
+            <w:r>
+              <w:rPr>
+                <w:rFonts w:cstheme="minorHAnsi"/>
+                <w:sz w:val="20"/>
+                <w:szCs w:val="20"/>
+              </w:rPr>
+              <w:t xml:space="preserve"> }}, {{ </w:t>
+            </w:r>
+            <w:proofErr w:type="spellStart"/>
+            <w:r>
+              <w:rPr>
+                <w:rFonts w:cstheme="minorHAnsi"/>
+                <w:sz w:val="20"/>
+                <w:szCs w:val="20"/>
+              </w:rPr>
+              <w:t>defendant.city</w:t>
+            </w:r>
+            <w:proofErr w:type="spellEnd"/>
+            <w:r>
+              <w:rPr>
+                <w:rFonts w:cstheme="minorHAnsi"/>
+                <w:sz w:val="20"/>
+                <w:szCs w:val="20"/>
+              </w:rPr>
+              <w:t xml:space="preserve"> }}, {{ </w:t>
+            </w:r>
+            <w:proofErr w:type="spellStart"/>
+            <w:r>
+              <w:rPr>
+                <w:rFonts w:cstheme="minorHAnsi"/>
+                <w:sz w:val="20"/>
+                <w:szCs w:val="20"/>
+              </w:rPr>
+              <w:t>defendant.state</w:t>
+            </w:r>
+            <w:proofErr w:type="spellEnd"/>
+            <w:r>
+              <w:rPr>
+                <w:rFonts w:cstheme="minorHAnsi"/>
+                <w:sz w:val="20"/>
+                <w:szCs w:val="20"/>
+              </w:rPr>
+              <w:t xml:space="preserve"> }} {{ </w:t>
+            </w:r>
+            <w:proofErr w:type="spellStart"/>
+            <w:r>
+              <w:rPr>
+                <w:rFonts w:cstheme="minorHAnsi"/>
+                <w:sz w:val="20"/>
+                <w:szCs w:val="20"/>
+              </w:rPr>
+              <w:t>defendant.zipcode</w:t>
+            </w:r>
+            <w:proofErr w:type="spellEnd"/>
+            <w:r>
+              <w:rPr>
+                <w:rFonts w:cstheme="minorHAnsi"/>
+                <w:sz w:val="20"/>
+                <w:szCs w:val="20"/>
+              </w:rPr>
+              <w:t xml:space="preserve"> }}</w:t>
             </w:r>
           </w:p>
         </w:tc>
@@ -761,7 +1297,43 @@
                 <w:sz w:val="20"/>
                 <w:szCs w:val="20"/>
               </w:rPr>
-              <w:t>{%tc for employer in employer_school_list %}</w:t>
+              <w:t>{%</w:t>
+            </w:r>
+            <w:proofErr w:type="spellStart"/>
+            <w:r>
+              <w:rPr>
+                <w:rFonts w:cstheme="minorHAnsi"/>
+                <w:sz w:val="20"/>
+                <w:szCs w:val="20"/>
+              </w:rPr>
+              <w:t>tc</w:t>
+            </w:r>
+            <w:proofErr w:type="spellEnd"/>
+            <w:r>
+              <w:rPr>
+                <w:rFonts w:cstheme="minorHAnsi"/>
+                <w:sz w:val="20"/>
+                <w:szCs w:val="20"/>
+              </w:rPr>
+              <w:t xml:space="preserve"> for employer in </w:t>
+            </w:r>
+            <w:proofErr w:type="spellStart"/>
+            <w:r>
+              <w:rPr>
+                <w:rFonts w:cstheme="minorHAnsi"/>
+                <w:sz w:val="20"/>
+                <w:szCs w:val="20"/>
+              </w:rPr>
+              <w:t>employer_school_list</w:t>
+            </w:r>
+            <w:proofErr w:type="spellEnd"/>
+            <w:r>
+              <w:rPr>
+                <w:rFonts w:cstheme="minorHAnsi"/>
+                <w:sz w:val="20"/>
+                <w:szCs w:val="20"/>
+              </w:rPr>
+              <w:t xml:space="preserve"> %}</w:t>
             </w:r>
           </w:p>
         </w:tc>
@@ -777,6 +1349,7 @@
                 <w:szCs w:val="20"/>
               </w:rPr>
             </w:pPr>
+            <w:proofErr w:type="gramStart"/>
             <w:r>
               <w:rPr>
                 <w:rFonts w:cstheme="minorHAnsi"/>
@@ -785,21 +1358,40 @@
               </w:rPr>
               <w:t xml:space="preserve">{{ </w:t>
             </w:r>
-            <w:r>
-              <w:rPr>
-                <w:rFonts w:cstheme="minorHAnsi"/>
-                <w:sz w:val="20"/>
-                <w:szCs w:val="20"/>
-              </w:rPr>
-              <w:t>employer.</w:t>
-            </w:r>
-            <w:r>
-              <w:rPr>
-                <w:rFonts w:cstheme="minorHAnsi"/>
-                <w:sz w:val="20"/>
-                <w:szCs w:val="20"/>
-              </w:rPr>
-              <w:t>privileges_type }}</w:t>
+            <w:proofErr w:type="spellStart"/>
+            <w:r>
+              <w:rPr>
+                <w:rFonts w:cstheme="minorHAnsi"/>
+                <w:sz w:val="20"/>
+                <w:szCs w:val="20"/>
+              </w:rPr>
+              <w:t>employer</w:t>
+            </w:r>
+            <w:proofErr w:type="gramEnd"/>
+            <w:r>
+              <w:rPr>
+                <w:rFonts w:cstheme="minorHAnsi"/>
+                <w:sz w:val="20"/>
+                <w:szCs w:val="20"/>
+              </w:rPr>
+              <w:t>.</w:t>
+            </w:r>
+            <w:r>
+              <w:rPr>
+                <w:rFonts w:cstheme="minorHAnsi"/>
+                <w:sz w:val="20"/>
+                <w:szCs w:val="20"/>
+              </w:rPr>
+              <w:t>privileges_type</w:t>
+            </w:r>
+            <w:proofErr w:type="spellEnd"/>
+            <w:r>
+              <w:rPr>
+                <w:rFonts w:cstheme="minorHAnsi"/>
+                <w:sz w:val="20"/>
+                <w:szCs w:val="20"/>
+              </w:rPr>
+              <w:t xml:space="preserve"> }}</w:t>
             </w:r>
           </w:p>
         </w:tc>
@@ -821,7 +1413,43 @@
                 <w:sz w:val="20"/>
                 <w:szCs w:val="20"/>
               </w:rPr>
-              <w:t>{%tc endfor %}</w:t>
+              <w:t>{%</w:t>
+            </w:r>
+            <w:proofErr w:type="spellStart"/>
+            <w:r>
+              <w:rPr>
+                <w:rFonts w:cstheme="minorHAnsi"/>
+                <w:sz w:val="20"/>
+                <w:szCs w:val="20"/>
+              </w:rPr>
+              <w:t>tc</w:t>
+            </w:r>
+            <w:proofErr w:type="spellEnd"/>
+            <w:r>
+              <w:rPr>
+                <w:rFonts w:cstheme="minorHAnsi"/>
+                <w:sz w:val="20"/>
+                <w:szCs w:val="20"/>
+              </w:rPr>
+              <w:t xml:space="preserve"> </w:t>
+            </w:r>
+            <w:proofErr w:type="spellStart"/>
+            <w:r>
+              <w:rPr>
+                <w:rFonts w:cstheme="minorHAnsi"/>
+                <w:sz w:val="20"/>
+                <w:szCs w:val="20"/>
+              </w:rPr>
+              <w:t>endfor</w:t>
+            </w:r>
+            <w:proofErr w:type="spellEnd"/>
+            <w:r>
+              <w:rPr>
+                <w:rFonts w:cstheme="minorHAnsi"/>
+                <w:sz w:val="20"/>
+                <w:szCs w:val="20"/>
+              </w:rPr>
+              <w:t xml:space="preserve"> %}</w:t>
             </w:r>
           </w:p>
         </w:tc>
@@ -883,7 +1511,43 @@
                 <w:sz w:val="20"/>
                 <w:szCs w:val="20"/>
               </w:rPr>
-              <w:t>{%tc for employer in employer_school_list %}</w:t>
+              <w:t>{%</w:t>
+            </w:r>
+            <w:proofErr w:type="spellStart"/>
+            <w:r>
+              <w:rPr>
+                <w:rFonts w:cstheme="minorHAnsi"/>
+                <w:sz w:val="20"/>
+                <w:szCs w:val="20"/>
+              </w:rPr>
+              <w:t>tc</w:t>
+            </w:r>
+            <w:proofErr w:type="spellEnd"/>
+            <w:r>
+              <w:rPr>
+                <w:rFonts w:cstheme="minorHAnsi"/>
+                <w:sz w:val="20"/>
+                <w:szCs w:val="20"/>
+              </w:rPr>
+              <w:t xml:space="preserve"> for employer in </w:t>
+            </w:r>
+            <w:proofErr w:type="spellStart"/>
+            <w:r>
+              <w:rPr>
+                <w:rFonts w:cstheme="minorHAnsi"/>
+                <w:sz w:val="20"/>
+                <w:szCs w:val="20"/>
+              </w:rPr>
+              <w:t>employer_school_list</w:t>
+            </w:r>
+            <w:proofErr w:type="spellEnd"/>
+            <w:r>
+              <w:rPr>
+                <w:rFonts w:cstheme="minorHAnsi"/>
+                <w:sz w:val="20"/>
+                <w:szCs w:val="20"/>
+              </w:rPr>
+              <w:t xml:space="preserve"> %}</w:t>
             </w:r>
           </w:p>
         </w:tc>
@@ -899,13 +1563,23 @@
                 <w:szCs w:val="20"/>
               </w:rPr>
             </w:pPr>
-            <w:r>
-              <w:rPr>
-                <w:rFonts w:cstheme="minorHAnsi"/>
-                <w:sz w:val="20"/>
-                <w:szCs w:val="20"/>
-              </w:rPr>
-              <w:t>{{ employer.name }}</w:t>
+            <w:proofErr w:type="gramStart"/>
+            <w:r>
+              <w:rPr>
+                <w:rFonts w:cstheme="minorHAnsi"/>
+                <w:sz w:val="20"/>
+                <w:szCs w:val="20"/>
+              </w:rPr>
+              <w:t>{{ employer.name</w:t>
+            </w:r>
+            <w:proofErr w:type="gramEnd"/>
+            <w:r>
+              <w:rPr>
+                <w:rFonts w:cstheme="minorHAnsi"/>
+                <w:sz w:val="20"/>
+                <w:szCs w:val="20"/>
+              </w:rPr>
+              <w:t xml:space="preserve"> }}</w:t>
             </w:r>
           </w:p>
         </w:tc>
@@ -927,7 +1601,43 @@
                 <w:sz w:val="20"/>
                 <w:szCs w:val="20"/>
               </w:rPr>
-              <w:t>{%tc endfor %}</w:t>
+              <w:t>{%</w:t>
+            </w:r>
+            <w:proofErr w:type="spellStart"/>
+            <w:r>
+              <w:rPr>
+                <w:rFonts w:cstheme="minorHAnsi"/>
+                <w:sz w:val="20"/>
+                <w:szCs w:val="20"/>
+              </w:rPr>
+              <w:t>tc</w:t>
+            </w:r>
+            <w:proofErr w:type="spellEnd"/>
+            <w:r>
+              <w:rPr>
+                <w:rFonts w:cstheme="minorHAnsi"/>
+                <w:sz w:val="20"/>
+                <w:szCs w:val="20"/>
+              </w:rPr>
+              <w:t xml:space="preserve"> </w:t>
+            </w:r>
+            <w:proofErr w:type="spellStart"/>
+            <w:r>
+              <w:rPr>
+                <w:rFonts w:cstheme="minorHAnsi"/>
+                <w:sz w:val="20"/>
+                <w:szCs w:val="20"/>
+              </w:rPr>
+              <w:t>endfor</w:t>
+            </w:r>
+            <w:proofErr w:type="spellEnd"/>
+            <w:r>
+              <w:rPr>
+                <w:rFonts w:cstheme="minorHAnsi"/>
+                <w:sz w:val="20"/>
+                <w:szCs w:val="20"/>
+              </w:rPr>
+              <w:t xml:space="preserve"> %}</w:t>
             </w:r>
           </w:p>
         </w:tc>
@@ -989,7 +1699,43 @@
                 <w:sz w:val="20"/>
                 <w:szCs w:val="20"/>
               </w:rPr>
-              <w:t>{%tc for employer in employer_school_list %}</w:t>
+              <w:t>{%</w:t>
+            </w:r>
+            <w:proofErr w:type="spellStart"/>
+            <w:r>
+              <w:rPr>
+                <w:rFonts w:cstheme="minorHAnsi"/>
+                <w:sz w:val="20"/>
+                <w:szCs w:val="20"/>
+              </w:rPr>
+              <w:t>tc</w:t>
+            </w:r>
+            <w:proofErr w:type="spellEnd"/>
+            <w:r>
+              <w:rPr>
+                <w:rFonts w:cstheme="minorHAnsi"/>
+                <w:sz w:val="20"/>
+                <w:szCs w:val="20"/>
+              </w:rPr>
+              <w:t xml:space="preserve"> for employer in </w:t>
+            </w:r>
+            <w:proofErr w:type="spellStart"/>
+            <w:r>
+              <w:rPr>
+                <w:rFonts w:cstheme="minorHAnsi"/>
+                <w:sz w:val="20"/>
+                <w:szCs w:val="20"/>
+              </w:rPr>
+              <w:t>employer_school_list</w:t>
+            </w:r>
+            <w:proofErr w:type="spellEnd"/>
+            <w:r>
+              <w:rPr>
+                <w:rFonts w:cstheme="minorHAnsi"/>
+                <w:sz w:val="20"/>
+                <w:szCs w:val="20"/>
+              </w:rPr>
+              <w:t xml:space="preserve"> %}</w:t>
             </w:r>
           </w:p>
         </w:tc>
@@ -1005,29 +1751,111 @@
                 <w:szCs w:val="20"/>
               </w:rPr>
             </w:pPr>
-            <w:r>
-              <w:rPr>
-                <w:rFonts w:cstheme="minorHAnsi"/>
-                <w:sz w:val="20"/>
-                <w:szCs w:val="20"/>
-              </w:rPr>
-              <w:t>{{ employer.address }}</w:t>
-            </w:r>
-            <w:r>
-              <w:rPr>
-                <w:rFonts w:cstheme="minorHAnsi"/>
-                <w:sz w:val="20"/>
-                <w:szCs w:val="20"/>
-              </w:rPr>
-              <w:t>, {{ employer.city }}</w:t>
-            </w:r>
-            <w:r>
-              <w:rPr>
-                <w:rFonts w:cstheme="minorHAnsi"/>
-                <w:sz w:val="20"/>
-                <w:szCs w:val="20"/>
-              </w:rPr>
-              <w:t>, {{ employer.state }} {{ employer.zipcode }}</w:t>
+            <w:proofErr w:type="gramStart"/>
+            <w:r>
+              <w:rPr>
+                <w:rFonts w:cstheme="minorHAnsi"/>
+                <w:sz w:val="20"/>
+                <w:szCs w:val="20"/>
+              </w:rPr>
+              <w:t xml:space="preserve">{{ </w:t>
+            </w:r>
+            <w:proofErr w:type="spellStart"/>
+            <w:r>
+              <w:rPr>
+                <w:rFonts w:cstheme="minorHAnsi"/>
+                <w:sz w:val="20"/>
+                <w:szCs w:val="20"/>
+              </w:rPr>
+              <w:t>employer</w:t>
+            </w:r>
+            <w:proofErr w:type="gramEnd"/>
+            <w:r>
+              <w:rPr>
+                <w:rFonts w:cstheme="minorHAnsi"/>
+                <w:sz w:val="20"/>
+                <w:szCs w:val="20"/>
+              </w:rPr>
+              <w:t>.address</w:t>
+            </w:r>
+            <w:proofErr w:type="spellEnd"/>
+            <w:r>
+              <w:rPr>
+                <w:rFonts w:cstheme="minorHAnsi"/>
+                <w:sz w:val="20"/>
+                <w:szCs w:val="20"/>
+              </w:rPr>
+              <w:t xml:space="preserve"> }}</w:t>
+            </w:r>
+            <w:r>
+              <w:rPr>
+                <w:rFonts w:cstheme="minorHAnsi"/>
+                <w:sz w:val="20"/>
+                <w:szCs w:val="20"/>
+              </w:rPr>
+              <w:t xml:space="preserve">, {{ </w:t>
+            </w:r>
+            <w:proofErr w:type="spellStart"/>
+            <w:r>
+              <w:rPr>
+                <w:rFonts w:cstheme="minorHAnsi"/>
+                <w:sz w:val="20"/>
+                <w:szCs w:val="20"/>
+              </w:rPr>
+              <w:t>employer.city</w:t>
+            </w:r>
+            <w:proofErr w:type="spellEnd"/>
+            <w:r>
+              <w:rPr>
+                <w:rFonts w:cstheme="minorHAnsi"/>
+                <w:sz w:val="20"/>
+                <w:szCs w:val="20"/>
+              </w:rPr>
+              <w:t xml:space="preserve"> }}</w:t>
+            </w:r>
+            <w:r>
+              <w:rPr>
+                <w:rFonts w:cstheme="minorHAnsi"/>
+                <w:sz w:val="20"/>
+                <w:szCs w:val="20"/>
+              </w:rPr>
+              <w:t xml:space="preserve">, {{ </w:t>
+            </w:r>
+            <w:proofErr w:type="spellStart"/>
+            <w:r>
+              <w:rPr>
+                <w:rFonts w:cstheme="minorHAnsi"/>
+                <w:sz w:val="20"/>
+                <w:szCs w:val="20"/>
+              </w:rPr>
+              <w:t>employer.state</w:t>
+            </w:r>
+            <w:proofErr w:type="spellEnd"/>
+            <w:r>
+              <w:rPr>
+                <w:rFonts w:cstheme="minorHAnsi"/>
+                <w:sz w:val="20"/>
+                <w:szCs w:val="20"/>
+              </w:rPr>
+              <w:t xml:space="preserve"> }} {{ </w:t>
+            </w:r>
+            <w:proofErr w:type="spellStart"/>
+            <w:r>
+              <w:rPr>
+                <w:rFonts w:cstheme="minorHAnsi"/>
+                <w:sz w:val="20"/>
+                <w:szCs w:val="20"/>
+              </w:rPr>
+              <w:t>employer.zipcode</w:t>
+            </w:r>
+            <w:proofErr w:type="spellEnd"/>
+            <w:r>
+              <w:rPr>
+                <w:rFonts w:cstheme="minorHAnsi"/>
+                <w:sz w:val="20"/>
+                <w:szCs w:val="20"/>
+              </w:rPr>
+              <w:t xml:space="preserve"> }}</w:t>
             </w:r>
           </w:p>
         </w:tc>
@@ -1049,7 +1877,43 @@
                 <w:sz w:val="20"/>
                 <w:szCs w:val="20"/>
               </w:rPr>
-              <w:t>{%tc endfor %}</w:t>
+              <w:t>{%</w:t>
+            </w:r>
+            <w:proofErr w:type="spellStart"/>
+            <w:r>
+              <w:rPr>
+                <w:rFonts w:cstheme="minorHAnsi"/>
+                <w:sz w:val="20"/>
+                <w:szCs w:val="20"/>
+              </w:rPr>
+              <w:t>tc</w:t>
+            </w:r>
+            <w:proofErr w:type="spellEnd"/>
+            <w:r>
+              <w:rPr>
+                <w:rFonts w:cstheme="minorHAnsi"/>
+                <w:sz w:val="20"/>
+                <w:szCs w:val="20"/>
+              </w:rPr>
+              <w:t xml:space="preserve"> </w:t>
+            </w:r>
+            <w:proofErr w:type="spellStart"/>
+            <w:r>
+              <w:rPr>
+                <w:rFonts w:cstheme="minorHAnsi"/>
+                <w:sz w:val="20"/>
+                <w:szCs w:val="20"/>
+              </w:rPr>
+              <w:t>endfor</w:t>
+            </w:r>
+            <w:proofErr w:type="spellEnd"/>
+            <w:r>
+              <w:rPr>
+                <w:rFonts w:cstheme="minorHAnsi"/>
+                <w:sz w:val="20"/>
+                <w:szCs w:val="20"/>
+              </w:rPr>
+              <w:t xml:space="preserve"> %}</w:t>
             </w:r>
           </w:p>
         </w:tc>
@@ -1101,7 +1965,43 @@
                 <w:sz w:val="20"/>
                 <w:szCs w:val="20"/>
               </w:rPr>
-              <w:t>{%tc for employer in employer_school_list %}</w:t>
+              <w:t>{%</w:t>
+            </w:r>
+            <w:proofErr w:type="spellStart"/>
+            <w:r>
+              <w:rPr>
+                <w:rFonts w:cstheme="minorHAnsi"/>
+                <w:sz w:val="20"/>
+                <w:szCs w:val="20"/>
+              </w:rPr>
+              <w:t>tc</w:t>
+            </w:r>
+            <w:proofErr w:type="spellEnd"/>
+            <w:r>
+              <w:rPr>
+                <w:rFonts w:cstheme="minorHAnsi"/>
+                <w:sz w:val="20"/>
+                <w:szCs w:val="20"/>
+              </w:rPr>
+              <w:t xml:space="preserve"> for employer in </w:t>
+            </w:r>
+            <w:proofErr w:type="spellStart"/>
+            <w:r>
+              <w:rPr>
+                <w:rFonts w:cstheme="minorHAnsi"/>
+                <w:sz w:val="20"/>
+                <w:szCs w:val="20"/>
+              </w:rPr>
+              <w:t>employer_school_list</w:t>
+            </w:r>
+            <w:proofErr w:type="spellEnd"/>
+            <w:r>
+              <w:rPr>
+                <w:rFonts w:cstheme="minorHAnsi"/>
+                <w:sz w:val="20"/>
+                <w:szCs w:val="20"/>
+              </w:rPr>
+              <w:t xml:space="preserve"> %}</w:t>
             </w:r>
           </w:p>
         </w:tc>
@@ -1117,13 +2017,41 @@
                 <w:szCs w:val="20"/>
               </w:rPr>
             </w:pPr>
-            <w:r>
-              <w:rPr>
-                <w:rFonts w:cstheme="minorHAnsi"/>
-                <w:sz w:val="20"/>
-                <w:szCs w:val="20"/>
-              </w:rPr>
-              <w:t>{{ employer.driving_days }}</w:t>
+            <w:proofErr w:type="gramStart"/>
+            <w:r>
+              <w:rPr>
+                <w:rFonts w:cstheme="minorHAnsi"/>
+                <w:sz w:val="20"/>
+                <w:szCs w:val="20"/>
+              </w:rPr>
+              <w:t xml:space="preserve">{{ </w:t>
+            </w:r>
+            <w:proofErr w:type="spellStart"/>
+            <w:r>
+              <w:rPr>
+                <w:rFonts w:cstheme="minorHAnsi"/>
+                <w:sz w:val="20"/>
+                <w:szCs w:val="20"/>
+              </w:rPr>
+              <w:t>employer</w:t>
+            </w:r>
+            <w:proofErr w:type="gramEnd"/>
+            <w:r>
+              <w:rPr>
+                <w:rFonts w:cstheme="minorHAnsi"/>
+                <w:sz w:val="20"/>
+                <w:szCs w:val="20"/>
+              </w:rPr>
+              <w:t>.driving_days</w:t>
+            </w:r>
+            <w:proofErr w:type="spellEnd"/>
+            <w:r>
+              <w:rPr>
+                <w:rFonts w:cstheme="minorHAnsi"/>
+                <w:sz w:val="20"/>
+                <w:szCs w:val="20"/>
+              </w:rPr>
+              <w:t xml:space="preserve"> }}</w:t>
             </w:r>
           </w:p>
         </w:tc>
@@ -1145,7 +2073,43 @@
                 <w:sz w:val="20"/>
                 <w:szCs w:val="20"/>
               </w:rPr>
-              <w:t>{%tc endfor %}</w:t>
+              <w:t>{%</w:t>
+            </w:r>
+            <w:proofErr w:type="spellStart"/>
+            <w:r>
+              <w:rPr>
+                <w:rFonts w:cstheme="minorHAnsi"/>
+                <w:sz w:val="20"/>
+                <w:szCs w:val="20"/>
+              </w:rPr>
+              <w:t>tc</w:t>
+            </w:r>
+            <w:proofErr w:type="spellEnd"/>
+            <w:r>
+              <w:rPr>
+                <w:rFonts w:cstheme="minorHAnsi"/>
+                <w:sz w:val="20"/>
+                <w:szCs w:val="20"/>
+              </w:rPr>
+              <w:t xml:space="preserve"> </w:t>
+            </w:r>
+            <w:proofErr w:type="spellStart"/>
+            <w:r>
+              <w:rPr>
+                <w:rFonts w:cstheme="minorHAnsi"/>
+                <w:sz w:val="20"/>
+                <w:szCs w:val="20"/>
+              </w:rPr>
+              <w:t>endfor</w:t>
+            </w:r>
+            <w:proofErr w:type="spellEnd"/>
+            <w:r>
+              <w:rPr>
+                <w:rFonts w:cstheme="minorHAnsi"/>
+                <w:sz w:val="20"/>
+                <w:szCs w:val="20"/>
+              </w:rPr>
+              <w:t xml:space="preserve"> %}</w:t>
             </w:r>
           </w:p>
         </w:tc>
@@ -1197,7 +2161,43 @@
                 <w:sz w:val="20"/>
                 <w:szCs w:val="20"/>
               </w:rPr>
-              <w:t>{%tc for employer in employer_school_list %}</w:t>
+              <w:t>{%</w:t>
+            </w:r>
+            <w:proofErr w:type="spellStart"/>
+            <w:r>
+              <w:rPr>
+                <w:rFonts w:cstheme="minorHAnsi"/>
+                <w:sz w:val="20"/>
+                <w:szCs w:val="20"/>
+              </w:rPr>
+              <w:t>tc</w:t>
+            </w:r>
+            <w:proofErr w:type="spellEnd"/>
+            <w:r>
+              <w:rPr>
+                <w:rFonts w:cstheme="minorHAnsi"/>
+                <w:sz w:val="20"/>
+                <w:szCs w:val="20"/>
+              </w:rPr>
+              <w:t xml:space="preserve"> for employer in </w:t>
+            </w:r>
+            <w:proofErr w:type="spellStart"/>
+            <w:r>
+              <w:rPr>
+                <w:rFonts w:cstheme="minorHAnsi"/>
+                <w:sz w:val="20"/>
+                <w:szCs w:val="20"/>
+              </w:rPr>
+              <w:t>employer_school_list</w:t>
+            </w:r>
+            <w:proofErr w:type="spellEnd"/>
+            <w:r>
+              <w:rPr>
+                <w:rFonts w:cstheme="minorHAnsi"/>
+                <w:sz w:val="20"/>
+                <w:szCs w:val="20"/>
+              </w:rPr>
+              <w:t xml:space="preserve"> %}</w:t>
             </w:r>
           </w:p>
         </w:tc>
@@ -1213,13 +2213,41 @@
                 <w:szCs w:val="20"/>
               </w:rPr>
             </w:pPr>
-            <w:r>
-              <w:rPr>
-                <w:rFonts w:cstheme="minorHAnsi"/>
-                <w:sz w:val="20"/>
-                <w:szCs w:val="20"/>
-              </w:rPr>
-              <w:t>{{ employer.driving_hours }}</w:t>
+            <w:proofErr w:type="gramStart"/>
+            <w:r>
+              <w:rPr>
+                <w:rFonts w:cstheme="minorHAnsi"/>
+                <w:sz w:val="20"/>
+                <w:szCs w:val="20"/>
+              </w:rPr>
+              <w:t xml:space="preserve">{{ </w:t>
+            </w:r>
+            <w:proofErr w:type="spellStart"/>
+            <w:r>
+              <w:rPr>
+                <w:rFonts w:cstheme="minorHAnsi"/>
+                <w:sz w:val="20"/>
+                <w:szCs w:val="20"/>
+              </w:rPr>
+              <w:t>employer</w:t>
+            </w:r>
+            <w:proofErr w:type="gramEnd"/>
+            <w:r>
+              <w:rPr>
+                <w:rFonts w:cstheme="minorHAnsi"/>
+                <w:sz w:val="20"/>
+                <w:szCs w:val="20"/>
+              </w:rPr>
+              <w:t>.driving_hours</w:t>
+            </w:r>
+            <w:proofErr w:type="spellEnd"/>
+            <w:r>
+              <w:rPr>
+                <w:rFonts w:cstheme="minorHAnsi"/>
+                <w:sz w:val="20"/>
+                <w:szCs w:val="20"/>
+              </w:rPr>
+              <w:t xml:space="preserve"> }}</w:t>
             </w:r>
           </w:p>
         </w:tc>
@@ -1241,7 +2269,43 @@
                 <w:sz w:val="20"/>
                 <w:szCs w:val="20"/>
               </w:rPr>
-              <w:t>{%tc endfor %}</w:t>
+              <w:t>{%</w:t>
+            </w:r>
+            <w:proofErr w:type="spellStart"/>
+            <w:r>
+              <w:rPr>
+                <w:rFonts w:cstheme="minorHAnsi"/>
+                <w:sz w:val="20"/>
+                <w:szCs w:val="20"/>
+              </w:rPr>
+              <w:t>tc</w:t>
+            </w:r>
+            <w:proofErr w:type="spellEnd"/>
+            <w:r>
+              <w:rPr>
+                <w:rFonts w:cstheme="minorHAnsi"/>
+                <w:sz w:val="20"/>
+                <w:szCs w:val="20"/>
+              </w:rPr>
+              <w:t xml:space="preserve"> </w:t>
+            </w:r>
+            <w:proofErr w:type="spellStart"/>
+            <w:r>
+              <w:rPr>
+                <w:rFonts w:cstheme="minorHAnsi"/>
+                <w:sz w:val="20"/>
+                <w:szCs w:val="20"/>
+              </w:rPr>
+              <w:t>endfor</w:t>
+            </w:r>
+            <w:proofErr w:type="spellEnd"/>
+            <w:r>
+              <w:rPr>
+                <w:rFonts w:cstheme="minorHAnsi"/>
+                <w:sz w:val="20"/>
+                <w:szCs w:val="20"/>
+              </w:rPr>
+              <w:t xml:space="preserve"> %}</w:t>
             </w:r>
           </w:p>
         </w:tc>
@@ -1293,7 +2357,43 @@
                 <w:sz w:val="20"/>
                 <w:szCs w:val="20"/>
               </w:rPr>
-              <w:t>{%tc for employer in employer_school_list %}</w:t>
+              <w:t>{%</w:t>
+            </w:r>
+            <w:proofErr w:type="spellStart"/>
+            <w:r>
+              <w:rPr>
+                <w:rFonts w:cstheme="minorHAnsi"/>
+                <w:sz w:val="20"/>
+                <w:szCs w:val="20"/>
+              </w:rPr>
+              <w:t>tc</w:t>
+            </w:r>
+            <w:proofErr w:type="spellEnd"/>
+            <w:r>
+              <w:rPr>
+                <w:rFonts w:cstheme="minorHAnsi"/>
+                <w:sz w:val="20"/>
+                <w:szCs w:val="20"/>
+              </w:rPr>
+              <w:t xml:space="preserve"> for employer in </w:t>
+            </w:r>
+            <w:proofErr w:type="spellStart"/>
+            <w:r>
+              <w:rPr>
+                <w:rFonts w:cstheme="minorHAnsi"/>
+                <w:sz w:val="20"/>
+                <w:szCs w:val="20"/>
+              </w:rPr>
+              <w:t>employer_school_list</w:t>
+            </w:r>
+            <w:proofErr w:type="spellEnd"/>
+            <w:r>
+              <w:rPr>
+                <w:rFonts w:cstheme="minorHAnsi"/>
+                <w:sz w:val="20"/>
+                <w:szCs w:val="20"/>
+              </w:rPr>
+              <w:t xml:space="preserve"> %}</w:t>
             </w:r>
           </w:p>
         </w:tc>
@@ -1309,13 +2409,41 @@
                 <w:szCs w:val="20"/>
               </w:rPr>
             </w:pPr>
-            <w:r>
-              <w:rPr>
-                <w:rFonts w:cstheme="minorHAnsi"/>
-                <w:sz w:val="20"/>
-                <w:szCs w:val="20"/>
-              </w:rPr>
-              <w:t>{{ employer.other_conditions }}</w:t>
+            <w:proofErr w:type="gramStart"/>
+            <w:r>
+              <w:rPr>
+                <w:rFonts w:cstheme="minorHAnsi"/>
+                <w:sz w:val="20"/>
+                <w:szCs w:val="20"/>
+              </w:rPr>
+              <w:t xml:space="preserve">{{ </w:t>
+            </w:r>
+            <w:proofErr w:type="spellStart"/>
+            <w:r>
+              <w:rPr>
+                <w:rFonts w:cstheme="minorHAnsi"/>
+                <w:sz w:val="20"/>
+                <w:szCs w:val="20"/>
+              </w:rPr>
+              <w:t>employer</w:t>
+            </w:r>
+            <w:proofErr w:type="gramEnd"/>
+            <w:r>
+              <w:rPr>
+                <w:rFonts w:cstheme="minorHAnsi"/>
+                <w:sz w:val="20"/>
+                <w:szCs w:val="20"/>
+              </w:rPr>
+              <w:t>.other_conditions</w:t>
+            </w:r>
+            <w:proofErr w:type="spellEnd"/>
+            <w:r>
+              <w:rPr>
+                <w:rFonts w:cstheme="minorHAnsi"/>
+                <w:sz w:val="20"/>
+                <w:szCs w:val="20"/>
+              </w:rPr>
+              <w:t xml:space="preserve"> }}</w:t>
             </w:r>
           </w:p>
         </w:tc>
@@ -1337,7 +2465,43 @@
                 <w:sz w:val="20"/>
                 <w:szCs w:val="20"/>
               </w:rPr>
-              <w:t>{%tc endfor %}</w:t>
+              <w:t>{%</w:t>
+            </w:r>
+            <w:proofErr w:type="spellStart"/>
+            <w:r>
+              <w:rPr>
+                <w:rFonts w:cstheme="minorHAnsi"/>
+                <w:sz w:val="20"/>
+                <w:szCs w:val="20"/>
+              </w:rPr>
+              <w:t>tc</w:t>
+            </w:r>
+            <w:proofErr w:type="spellEnd"/>
+            <w:r>
+              <w:rPr>
+                <w:rFonts w:cstheme="minorHAnsi"/>
+                <w:sz w:val="20"/>
+                <w:szCs w:val="20"/>
+              </w:rPr>
+              <w:t xml:space="preserve"> </w:t>
+            </w:r>
+            <w:proofErr w:type="spellStart"/>
+            <w:r>
+              <w:rPr>
+                <w:rFonts w:cstheme="minorHAnsi"/>
+                <w:sz w:val="20"/>
+                <w:szCs w:val="20"/>
+              </w:rPr>
+              <w:t>endfor</w:t>
+            </w:r>
+            <w:proofErr w:type="spellEnd"/>
+            <w:r>
+              <w:rPr>
+                <w:rFonts w:cstheme="minorHAnsi"/>
+                <w:sz w:val="20"/>
+                <w:szCs w:val="20"/>
+              </w:rPr>
+              <w:t xml:space="preserve"> %}</w:t>
             </w:r>
           </w:p>
         </w:tc>
@@ -1358,7 +2522,25 @@
           <w:sz w:val="20"/>
           <w:szCs w:val="20"/>
         </w:rPr>
-        <w:t>{%if related_traffic_case is true %}</w:t>
+        <w:t xml:space="preserve">{%if </w:t>
+      </w:r>
+      <w:proofErr w:type="spellStart"/>
+      <w:r>
+        <w:rPr>
+          <w:rFonts w:cstheme="minorHAnsi"/>
+          <w:sz w:val="20"/>
+          <w:szCs w:val="20"/>
+        </w:rPr>
+        <w:t>related_traffic_case</w:t>
+      </w:r>
+      <w:proofErr w:type="spellEnd"/>
+      <w:r>
+        <w:rPr>
+          <w:rFonts w:cstheme="minorHAnsi"/>
+          <w:sz w:val="20"/>
+          <w:szCs w:val="20"/>
+        </w:rPr>
+        <w:t xml:space="preserve"> is true %}</w:t>
       </w:r>
       <w:r>
         <w:rPr>
@@ -1369,8 +2551,9 @@
           <w:szCs w:val="20"/>
           <w:u w:val="single"/>
         </w:rPr>
-        <w:t>Defendant has a driver’s license related traffic case ({{ related_traffic_case_number }}) for which they still owe fines/costs; the Court has jurisdiction pursuant to R.C. 4510.73.{{‘\n</w:t>
-      </w:r>
+        <w:t xml:space="preserve">Defendant has a driver’s license related traffic case ({{ </w:t>
+      </w:r>
+      <w:proofErr w:type="spellStart"/>
       <w:r>
         <w:rPr>
           <w:rFonts w:cstheme="minorHAnsi"/>
@@ -1380,8 +2563,9 @@
           <w:szCs w:val="20"/>
           <w:u w:val="single"/>
         </w:rPr>
-        <w:t>\n</w:t>
-      </w:r>
+        <w:t>related_traffic_case_number</w:t>
+      </w:r>
+      <w:proofErr w:type="spellEnd"/>
       <w:r>
         <w:rPr>
           <w:rFonts w:cstheme="minorHAnsi"/>
@@ -1391,6 +2575,28 @@
           <w:szCs w:val="20"/>
           <w:u w:val="single"/>
         </w:rPr>
+        <w:t xml:space="preserve"> }}) for which they still owe fines/costs; the Court has jurisdiction pursuant to R.C. 4510.73.{{‘\n</w:t>
+      </w:r>
+      <w:r>
+        <w:rPr>
+          <w:rFonts w:cstheme="minorHAnsi"/>
+          <w:b/>
+          <w:bCs/>
+          <w:sz w:val="20"/>
+          <w:szCs w:val="20"/>
+          <w:u w:val="single"/>
+        </w:rPr>
+        <w:t>\n</w:t>
+      </w:r>
+      <w:r>
+        <w:rPr>
+          <w:rFonts w:cstheme="minorHAnsi"/>
+          <w:b/>
+          <w:bCs/>
+          <w:sz w:val="20"/>
+          <w:szCs w:val="20"/>
+          <w:u w:val="single"/>
+        </w:rPr>
         <w:t>’}}</w:t>
       </w:r>
       <w:r>
@@ -1407,7 +2613,43 @@
           <w:sz w:val="20"/>
           <w:szCs w:val="20"/>
         </w:rPr>
-        <w:t>{% if additional_information_ordered is true %}{{ additional_information_text }}{{‘</w:t>
+        <w:t xml:space="preserve">{% if </w:t>
+      </w:r>
+      <w:proofErr w:type="spellStart"/>
+      <w:r>
+        <w:rPr>
+          <w:rFonts w:cstheme="minorHAnsi"/>
+          <w:sz w:val="20"/>
+          <w:szCs w:val="20"/>
+        </w:rPr>
+        <w:t>additional_information_ordered</w:t>
+      </w:r>
+      <w:proofErr w:type="spellEnd"/>
+      <w:r>
+        <w:rPr>
+          <w:rFonts w:cstheme="minorHAnsi"/>
+          <w:sz w:val="20"/>
+          <w:szCs w:val="20"/>
+        </w:rPr>
+        <w:t xml:space="preserve"> is true %}{{ </w:t>
+      </w:r>
+      <w:proofErr w:type="spellStart"/>
+      <w:r>
+        <w:rPr>
+          <w:rFonts w:cstheme="minorHAnsi"/>
+          <w:sz w:val="20"/>
+          <w:szCs w:val="20"/>
+        </w:rPr>
+        <w:t>additional_information_text</w:t>
+      </w:r>
+      <w:proofErr w:type="spellEnd"/>
+      <w:r>
+        <w:rPr>
+          <w:rFonts w:cstheme="minorHAnsi"/>
+          <w:sz w:val="20"/>
+          <w:szCs w:val="20"/>
+        </w:rPr>
+        <w:t xml:space="preserve"> }}{{‘</w:t>
       </w:r>
       <w:r>
         <w:rPr>
@@ -1676,7 +2918,52 @@
           <w:sz w:val="20"/>
           <w:szCs w:val="20"/>
         </w:rPr>
-        <w:t>{% if (restricted_tags is true) or (ignition_interlock is true) %}</w:t>
+        <w:t>{% if (</w:t>
+      </w:r>
+      <w:proofErr w:type="spellStart"/>
+      <w:r>
+        <w:rPr>
+          <w:rFonts w:cstheme="minorHAnsi"/>
+          <w:sz w:val="20"/>
+          <w:szCs w:val="20"/>
+        </w:rPr>
+        <w:t>restricted_tags</w:t>
+      </w:r>
+      <w:proofErr w:type="spellEnd"/>
+      <w:r>
+        <w:rPr>
+          <w:rFonts w:cstheme="minorHAnsi"/>
+          <w:sz w:val="20"/>
+          <w:szCs w:val="20"/>
+        </w:rPr>
+        <w:t xml:space="preserve"> is true) or (</w:t>
+      </w:r>
+      <w:proofErr w:type="spellStart"/>
+      <w:r>
+        <w:rPr>
+          <w:rFonts w:cstheme="minorHAnsi"/>
+          <w:sz w:val="20"/>
+          <w:szCs w:val="20"/>
+        </w:rPr>
+        <w:t>ignition_interlock</w:t>
+      </w:r>
+      <w:proofErr w:type="spellEnd"/>
+      <w:r>
+        <w:rPr>
+          <w:rFonts w:cstheme="minorHAnsi"/>
+          <w:sz w:val="20"/>
+          <w:szCs w:val="20"/>
+        </w:rPr>
+        <w:t xml:space="preserve"> is true) </w:t>
+      </w:r>
+      <w:proofErr w:type="gramStart"/>
+      <w:r>
+        <w:rPr>
+          <w:rFonts w:cstheme="minorHAnsi"/>
+          <w:sz w:val="20"/>
+          <w:szCs w:val="20"/>
+        </w:rPr>
+        <w:t>%}</w:t>
       </w:r>
       <w:r>
         <w:rPr>
@@ -1686,8 +2973,9 @@
           <w:sz w:val="20"/>
           <w:szCs w:val="20"/>
         </w:rPr>
-        <w:t>DRIVING RESTRICTIONS</w:t>
-      </w:r>
+        <w:t>DRIVING</w:t>
+      </w:r>
+      <w:proofErr w:type="gramEnd"/>
       <w:r>
         <w:rPr>
           <w:rFonts w:cstheme="minorHAnsi"/>
@@ -1696,6 +2984,16 @@
           <w:sz w:val="20"/>
           <w:szCs w:val="20"/>
         </w:rPr>
+        <w:t xml:space="preserve"> RESTRICTIONS</w:t>
+      </w:r>
+      <w:r>
+        <w:rPr>
+          <w:rFonts w:cstheme="minorHAnsi"/>
+          <w:b/>
+          <w:bCs/>
+          <w:sz w:val="20"/>
+          <w:szCs w:val="20"/>
+        </w:rPr>
         <w:t xml:space="preserve">. </w:t>
       </w:r>
       <w:r>
@@ -1728,7 +3026,25 @@
           <w:sz w:val="20"/>
           <w:szCs w:val="20"/>
         </w:rPr>
-        <w:t xml:space="preserve">) vehicle not used for commuting purposes </w:t>
+        <w:t xml:space="preserve">) </w:t>
+      </w:r>
+      <w:proofErr w:type="gramStart"/>
+      <w:r>
+        <w:rPr>
+          <w:rFonts w:cstheme="minorHAnsi"/>
+          <w:sz w:val="20"/>
+          <w:szCs w:val="20"/>
+        </w:rPr>
+        <w:t>vehicle</w:t>
+      </w:r>
+      <w:proofErr w:type="gramEnd"/>
+      <w:r>
+        <w:rPr>
+          <w:rFonts w:cstheme="minorHAnsi"/>
+          <w:sz w:val="20"/>
+          <w:szCs w:val="20"/>
+        </w:rPr>
+        <w:t xml:space="preserve"> not used for commuting purposes </w:t>
       </w:r>
       <w:r>
         <w:rPr>
@@ -1744,15 +3060,51 @@
           <w:sz w:val="20"/>
           <w:szCs w:val="20"/>
         </w:rPr>
-        <w:t xml:space="preserve"> employer/supervisor acknowledges notice of this restriction. R.C. 4503.231(B), 4510.43(C).</w:t>
-      </w:r>
-      <w:r>
-        <w:rPr>
-          <w:rFonts w:cstheme="minorHAnsi"/>
-          <w:sz w:val="20"/>
-          <w:szCs w:val="20"/>
-        </w:rPr>
-        <w:t>{% if restricted_tags is true %}</w:t>
+        <w:t xml:space="preserve"> employer/supervisor acknowledges notice of this restriction. R.C. 4503.231(B), 4510.43(C</w:t>
+      </w:r>
+      <w:proofErr w:type="gramStart"/>
+      <w:r>
+        <w:rPr>
+          <w:rFonts w:cstheme="minorHAnsi"/>
+          <w:sz w:val="20"/>
+          <w:szCs w:val="20"/>
+        </w:rPr>
+        <w:t>).</w:t>
+      </w:r>
+      <w:r>
+        <w:rPr>
+          <w:rFonts w:cstheme="minorHAnsi"/>
+          <w:sz w:val="20"/>
+          <w:szCs w:val="20"/>
+        </w:rPr>
+        <w:t>{</w:t>
+      </w:r>
+      <w:proofErr w:type="gramEnd"/>
+      <w:r>
+        <w:rPr>
+          <w:rFonts w:cstheme="minorHAnsi"/>
+          <w:sz w:val="20"/>
+          <w:szCs w:val="20"/>
+        </w:rPr>
+        <w:t xml:space="preserve">% if </w:t>
+      </w:r>
+      <w:proofErr w:type="spellStart"/>
+      <w:r>
+        <w:rPr>
+          <w:rFonts w:cstheme="minorHAnsi"/>
+          <w:sz w:val="20"/>
+          <w:szCs w:val="20"/>
+        </w:rPr>
+        <w:t>restricted_tags</w:t>
+      </w:r>
+      <w:proofErr w:type="spellEnd"/>
+      <w:r>
+        <w:rPr>
+          <w:rFonts w:cstheme="minorHAnsi"/>
+          <w:sz w:val="20"/>
+          <w:szCs w:val="20"/>
+        </w:rPr>
+        <w:t xml:space="preserve"> is true %}</w:t>
       </w:r>
     </w:p>
     <w:p>
@@ -1849,15 +3201,51 @@
           <w:sz w:val="20"/>
           <w:szCs w:val="20"/>
         </w:rPr>
-        <w:t>{% endif %}</w:t>
-      </w:r>
-      <w:r>
-        <w:rPr>
-          <w:rFonts w:cstheme="minorHAnsi"/>
-          <w:sz w:val="20"/>
-          <w:szCs w:val="20"/>
-        </w:rPr>
-        <w:t>{% if ignition_interlock is true %}</w:t>
+        <w:t xml:space="preserve">{% endif </w:t>
+      </w:r>
+      <w:proofErr w:type="gramStart"/>
+      <w:r>
+        <w:rPr>
+          <w:rFonts w:cstheme="minorHAnsi"/>
+          <w:sz w:val="20"/>
+          <w:szCs w:val="20"/>
+        </w:rPr>
+        <w:t>%}</w:t>
+      </w:r>
+      <w:r>
+        <w:rPr>
+          <w:rFonts w:cstheme="minorHAnsi"/>
+          <w:sz w:val="20"/>
+          <w:szCs w:val="20"/>
+        </w:rPr>
+        <w:t>{</w:t>
+      </w:r>
+      <w:proofErr w:type="gramEnd"/>
+      <w:r>
+        <w:rPr>
+          <w:rFonts w:cstheme="minorHAnsi"/>
+          <w:sz w:val="20"/>
+          <w:szCs w:val="20"/>
+        </w:rPr>
+        <w:t xml:space="preserve">% if </w:t>
+      </w:r>
+      <w:proofErr w:type="spellStart"/>
+      <w:r>
+        <w:rPr>
+          <w:rFonts w:cstheme="minorHAnsi"/>
+          <w:sz w:val="20"/>
+          <w:szCs w:val="20"/>
+        </w:rPr>
+        <w:t>ignition_interlock</w:t>
+      </w:r>
+      <w:proofErr w:type="spellEnd"/>
+      <w:r>
+        <w:rPr>
+          <w:rFonts w:cstheme="minorHAnsi"/>
+          <w:sz w:val="20"/>
+          <w:szCs w:val="20"/>
+        </w:rPr>
+        <w:t xml:space="preserve"> is true %}</w:t>
       </w:r>
     </w:p>
     <w:p>
@@ -1914,8 +3302,18 @@
           <w:sz w:val="20"/>
           <w:szCs w:val="20"/>
         </w:rPr>
-        <w:t>only operate vehicle</w:t>
-      </w:r>
+        <w:t xml:space="preserve">only operate </w:t>
+      </w:r>
+      <w:proofErr w:type="gramStart"/>
+      <w:r>
+        <w:rPr>
+          <w:rFonts w:cstheme="minorHAnsi"/>
+          <w:sz w:val="20"/>
+          <w:szCs w:val="20"/>
+        </w:rPr>
+        <w:t>vehicle</w:t>
+      </w:r>
+      <w:proofErr w:type="gramEnd"/>
       <w:r>
         <w:rPr>
           <w:rFonts w:cstheme="minorHAnsi"/>
@@ -2186,15 +3584,33 @@
           <w:sz w:val="20"/>
           <w:szCs w:val="20"/>
         </w:rPr>
-        <w:t>{{‘\n’}}</w:t>
-      </w:r>
-      <w:r>
-        <w:rPr>
-          <w:rFonts w:cstheme="minorHAnsi"/>
-          <w:sz w:val="20"/>
-          <w:szCs w:val="20"/>
-        </w:rPr>
-        <w:t>{% endif %}</w:t>
+        <w:t>{{‘\n’</w:t>
+      </w:r>
+      <w:proofErr w:type="gramStart"/>
+      <w:r>
+        <w:rPr>
+          <w:rFonts w:cstheme="minorHAnsi"/>
+          <w:sz w:val="20"/>
+          <w:szCs w:val="20"/>
+        </w:rPr>
+        <w:t>}}</w:t>
+      </w:r>
+      <w:r>
+        <w:rPr>
+          <w:rFonts w:cstheme="minorHAnsi"/>
+          <w:sz w:val="20"/>
+          <w:szCs w:val="20"/>
+        </w:rPr>
+        <w:t>{</w:t>
+      </w:r>
+      <w:proofErr w:type="gramEnd"/>
+      <w:r>
+        <w:rPr>
+          <w:rFonts w:cstheme="minorHAnsi"/>
+          <w:sz w:val="20"/>
+          <w:szCs w:val="20"/>
+        </w:rPr>
+        <w:t>% endif %}</w:t>
       </w:r>
       <w:r>
         <w:rPr>
@@ -2232,13 +3648,59 @@
         </w:rPr>
         <w:t xml:space="preserve"> </w:t>
       </w:r>
-      <w:r>
-        <w:rPr>
-          <w:rFonts w:cstheme="minorHAnsi"/>
-          <w:sz w:val="20"/>
-          <w:szCs w:val="20"/>
-        </w:rPr>
-        <w:t xml:space="preserve">{{ defendant.first_name }} {{ defendant.last_name }} </w:t>
+      <w:proofErr w:type="gramStart"/>
+      <w:r>
+        <w:rPr>
+          <w:rFonts w:cstheme="minorHAnsi"/>
+          <w:sz w:val="20"/>
+          <w:szCs w:val="20"/>
+        </w:rPr>
+        <w:t xml:space="preserve">{{ </w:t>
+      </w:r>
+      <w:proofErr w:type="spellStart"/>
+      <w:r>
+        <w:rPr>
+          <w:rFonts w:cstheme="minorHAnsi"/>
+          <w:sz w:val="20"/>
+          <w:szCs w:val="20"/>
+        </w:rPr>
+        <w:t>defendant</w:t>
+      </w:r>
+      <w:proofErr w:type="gramEnd"/>
+      <w:r>
+        <w:rPr>
+          <w:rFonts w:cstheme="minorHAnsi"/>
+          <w:sz w:val="20"/>
+          <w:szCs w:val="20"/>
+        </w:rPr>
+        <w:t>.first_name</w:t>
+      </w:r>
+      <w:proofErr w:type="spellEnd"/>
+      <w:r>
+        <w:rPr>
+          <w:rFonts w:cstheme="minorHAnsi"/>
+          <w:sz w:val="20"/>
+          <w:szCs w:val="20"/>
+        </w:rPr>
+        <w:t xml:space="preserve"> }} {{ </w:t>
+      </w:r>
+      <w:proofErr w:type="spellStart"/>
+      <w:r>
+        <w:rPr>
+          <w:rFonts w:cstheme="minorHAnsi"/>
+          <w:sz w:val="20"/>
+          <w:szCs w:val="20"/>
+        </w:rPr>
+        <w:t>defendant.last_name</w:t>
+      </w:r>
+      <w:proofErr w:type="spellEnd"/>
+      <w:r>
+        <w:rPr>
+          <w:rFonts w:cstheme="minorHAnsi"/>
+          <w:sz w:val="20"/>
+          <w:szCs w:val="20"/>
+        </w:rPr>
+        <w:t xml:space="preserve"> }} </w:t>
       </w:r>
       <w:r>
         <w:rPr>
@@ -2389,13 +3851,23 @@
         </w:rPr>
         <w:t xml:space="preserve">must have signed </w:t>
       </w:r>
-      <w:r>
-        <w:rPr>
-          <w:rFonts w:cstheme="minorHAnsi"/>
-          <w:sz w:val="20"/>
-          <w:szCs w:val="20"/>
-        </w:rPr>
-        <w:t>service log</w:t>
+      <w:proofErr w:type="gramStart"/>
+      <w:r>
+        <w:rPr>
+          <w:rFonts w:cstheme="minorHAnsi"/>
+          <w:sz w:val="20"/>
+          <w:szCs w:val="20"/>
+        </w:rPr>
+        <w:t>service</w:t>
+      </w:r>
+      <w:proofErr w:type="gramEnd"/>
+      <w:r>
+        <w:rPr>
+          <w:rFonts w:cstheme="minorHAnsi"/>
+          <w:sz w:val="20"/>
+          <w:szCs w:val="20"/>
+        </w:rPr>
+        <w:t xml:space="preserve"> log</w:t>
       </w:r>
       <w:r>
         <w:rPr>
@@ -2561,7 +4033,25 @@
           <w:sz w:val="20"/>
           <w:szCs w:val="20"/>
         </w:rPr>
-        <w:t xml:space="preserve">order. Court order must be in </w:t>
+        <w:t xml:space="preserve">order. </w:t>
+      </w:r>
+      <w:proofErr w:type="gramStart"/>
+      <w:r>
+        <w:rPr>
+          <w:rFonts w:cstheme="minorHAnsi"/>
+          <w:sz w:val="20"/>
+          <w:szCs w:val="20"/>
+        </w:rPr>
+        <w:t>Court</w:t>
+      </w:r>
+      <w:proofErr w:type="gramEnd"/>
+      <w:r>
+        <w:rPr>
+          <w:rFonts w:cstheme="minorHAnsi"/>
+          <w:sz w:val="20"/>
+          <w:szCs w:val="20"/>
+        </w:rPr>
+        <w:t xml:space="preserve"> order must be in </w:t>
       </w:r>
       <w:r>
         <w:rPr>
@@ -2695,7 +4185,25 @@
           <w:sz w:val="20"/>
           <w:szCs w:val="20"/>
         </w:rPr>
-        <w:t xml:space="preserve"> to permitted driving locations. If gas station is at or near grocery store,</w:t>
+        <w:t xml:space="preserve"> to permitted driving locations. If </w:t>
+      </w:r>
+      <w:proofErr w:type="gramStart"/>
+      <w:r>
+        <w:rPr>
+          <w:rFonts w:cstheme="minorHAnsi"/>
+          <w:sz w:val="20"/>
+          <w:szCs w:val="20"/>
+        </w:rPr>
+        <w:t>gas</w:t>
+      </w:r>
+      <w:proofErr w:type="gramEnd"/>
+      <w:r>
+        <w:rPr>
+          <w:rFonts w:cstheme="minorHAnsi"/>
+          <w:sz w:val="20"/>
+          <w:szCs w:val="20"/>
+        </w:rPr>
+        <w:t xml:space="preserve"> station is at or near grocery store,</w:t>
       </w:r>
       <w:r>
         <w:rPr>
@@ -2851,15 +4359,51 @@
                 <w:sz w:val="20"/>
                 <w:szCs w:val="20"/>
               </w:rPr>
-              <w:t>{% if bmv_suspension is true %}</w:t>
-            </w:r>
-            <w:r>
-              <w:rPr>
-                <w:rFonts w:cstheme="minorHAnsi"/>
-                <w:sz w:val="20"/>
-                <w:szCs w:val="20"/>
-              </w:rPr>
-              <w:t>Magistrate Amanda D. Bunner{% else %}</w:t>
+              <w:t xml:space="preserve">{% if </w:t>
+            </w:r>
+            <w:proofErr w:type="spellStart"/>
+            <w:r>
+              <w:rPr>
+                <w:rFonts w:cstheme="minorHAnsi"/>
+                <w:sz w:val="20"/>
+                <w:szCs w:val="20"/>
+              </w:rPr>
+              <w:t>bmv_suspension</w:t>
+            </w:r>
+            <w:proofErr w:type="spellEnd"/>
+            <w:r>
+              <w:rPr>
+                <w:rFonts w:cstheme="minorHAnsi"/>
+                <w:sz w:val="20"/>
+                <w:szCs w:val="20"/>
+              </w:rPr>
+              <w:t xml:space="preserve"> is true </w:t>
+            </w:r>
+            <w:proofErr w:type="gramStart"/>
+            <w:r>
+              <w:rPr>
+                <w:rFonts w:cstheme="minorHAnsi"/>
+                <w:sz w:val="20"/>
+                <w:szCs w:val="20"/>
+              </w:rPr>
+              <w:t>%}</w:t>
+            </w:r>
+            <w:r>
+              <w:rPr>
+                <w:rFonts w:cstheme="minorHAnsi"/>
+                <w:sz w:val="20"/>
+                <w:szCs w:val="20"/>
+              </w:rPr>
+              <w:t>Magistrate</w:t>
+            </w:r>
+            <w:proofErr w:type="gramEnd"/>
+            <w:r>
+              <w:rPr>
+                <w:rFonts w:cstheme="minorHAnsi"/>
+                <w:sz w:val="20"/>
+                <w:szCs w:val="20"/>
+              </w:rPr>
+              <w:t xml:space="preserve"> Amanda D. Bunner{% else %}</w:t>
             </w:r>
             <w:r>
               <w:rPr>
@@ -2942,7 +4486,7 @@
                   <v:imagedata r:id="rId8" o:title=""/>
                   <w10:wrap side="largest" anchorx="margin" anchory="page"/>
                 </v:shape>
-                <o:OLEObject Type="Embed" ProgID="TextArt7.Document" ShapeID="_x0000_s2062" DrawAspect="Content" ObjectID="_1763442560" r:id="rId9">
+                <o:OLEObject Type="Embed" ProgID="TextArt7.Document" ShapeID="_x0000_s2062" DrawAspect="Content" ObjectID="_1765697411" r:id="rId9">
                   <o:FieldCodes>\s \* MERGEFORMAT</o:FieldCodes>
                 </o:OLEObject>
               </w:object>
@@ -3337,8 +4881,18 @@
         <w:sz w:val="16"/>
         <w:szCs w:val="16"/>
       </w:rPr>
-      <w:t xml:space="preserve"> Prosecutor</w:t>
+      <w:t xml:space="preserve"> </w:t>
     </w:r>
+    <w:proofErr w:type="gramStart"/>
+    <w:r>
+      <w:rPr>
+        <w:rFonts w:ascii="Palatino Linotype" w:hAnsi="Palatino Linotype" w:cstheme="minorHAnsi"/>
+        <w:sz w:val="16"/>
+        <w:szCs w:val="16"/>
+      </w:rPr>
+      <w:t>Prosecutor</w:t>
+    </w:r>
+    <w:proofErr w:type="gramEnd"/>
   </w:p>
   <w:p>
     <w:pPr>
@@ -3358,14 +4912,68 @@
         <w:sz w:val="16"/>
         <w:szCs w:val="16"/>
       </w:rPr>
-      <w:t>Prepared by {{ judicial_officer.first_name }} {{ judicial_officer.last_name }}</w:t>
+      <w:t xml:space="preserve">Prepared by </w:t>
     </w:r>
+    <w:proofErr w:type="gramStart"/>
     <w:r>
       <w:rPr>
         <w:rFonts w:ascii="Palatino Linotype" w:hAnsi="Palatino Linotype"/>
         <w:sz w:val="16"/>
         <w:szCs w:val="16"/>
       </w:rPr>
+      <w:t xml:space="preserve">{{ </w:t>
+    </w:r>
+    <w:proofErr w:type="spellStart"/>
+    <w:r>
+      <w:rPr>
+        <w:rFonts w:ascii="Palatino Linotype" w:hAnsi="Palatino Linotype"/>
+        <w:sz w:val="16"/>
+        <w:szCs w:val="16"/>
+      </w:rPr>
+      <w:t>judicial</w:t>
+    </w:r>
+    <w:proofErr w:type="gramEnd"/>
+    <w:r>
+      <w:rPr>
+        <w:rFonts w:ascii="Palatino Linotype" w:hAnsi="Palatino Linotype"/>
+        <w:sz w:val="16"/>
+        <w:szCs w:val="16"/>
+      </w:rPr>
+      <w:t>_officer.first_name</w:t>
+    </w:r>
+    <w:proofErr w:type="spellEnd"/>
+    <w:r>
+      <w:rPr>
+        <w:rFonts w:ascii="Palatino Linotype" w:hAnsi="Palatino Linotype"/>
+        <w:sz w:val="16"/>
+        <w:szCs w:val="16"/>
+      </w:rPr>
+      <w:t xml:space="preserve"> }} {{ </w:t>
+    </w:r>
+    <w:proofErr w:type="spellStart"/>
+    <w:r>
+      <w:rPr>
+        <w:rFonts w:ascii="Palatino Linotype" w:hAnsi="Palatino Linotype"/>
+        <w:sz w:val="16"/>
+        <w:szCs w:val="16"/>
+      </w:rPr>
+      <w:t>judicial_officer.last_name</w:t>
+    </w:r>
+    <w:proofErr w:type="spellEnd"/>
+    <w:r>
+      <w:rPr>
+        <w:rFonts w:ascii="Palatino Linotype" w:hAnsi="Palatino Linotype"/>
+        <w:sz w:val="16"/>
+        <w:szCs w:val="16"/>
+      </w:rPr>
+      <w:t xml:space="preserve"> }}</w:t>
+    </w:r>
+    <w:r>
+      <w:rPr>
+        <w:rFonts w:ascii="Palatino Linotype" w:hAnsi="Palatino Linotype"/>
+        <w:sz w:val="16"/>
+        <w:szCs w:val="16"/>
+      </w:rPr>
       <w:tab/>
     </w:r>
     <w:r>
@@ -3374,7 +4982,25 @@
         <w:sz w:val="16"/>
         <w:szCs w:val="16"/>
       </w:rPr>
-      <w:t>Limited Driving Privileges {{ case_number }}</w:t>
+      <w:t xml:space="preserve">Limited Driving Privileges {{ </w:t>
+    </w:r>
+    <w:proofErr w:type="spellStart"/>
+    <w:r>
+      <w:rPr>
+        <w:rFonts w:ascii="Palatino Linotype" w:hAnsi="Palatino Linotype"/>
+        <w:sz w:val="16"/>
+        <w:szCs w:val="16"/>
+      </w:rPr>
+      <w:t>case_number</w:t>
+    </w:r>
+    <w:proofErr w:type="spellEnd"/>
+    <w:r>
+      <w:rPr>
+        <w:rFonts w:ascii="Palatino Linotype" w:hAnsi="Palatino Linotype"/>
+        <w:sz w:val="16"/>
+        <w:szCs w:val="16"/>
+      </w:rPr>
+      <w:t xml:space="preserve"> }}</w:t>
     </w:r>
   </w:p>
 </w:ftr>

</xml_diff>

<commit_message>
Updated privileges template to add Comm Control.
</commit_message>
<xml_diff>
--- a/resources/Templates/Driving_Privileges_Template.docx
+++ b/resources/Templates/Driving_Privileges_Template.docx
@@ -1,6 +1,6 @@
 
 <file path=word/document.xml><?xml version="1.0" encoding="utf-8"?>
-<w:document xmlns:wpc="http://schemas.microsoft.com/office/word/2010/wordprocessingCanvas" xmlns:cx="http://schemas.microsoft.com/office/drawing/2014/chartex" xmlns:cx1="http://schemas.microsoft.com/office/drawing/2015/9/8/chartex" xmlns:cx2="http://schemas.microsoft.com/office/drawing/2015/10/21/chartex" xmlns:cx3="http://schemas.microsoft.com/office/drawing/2016/5/9/chartex" xmlns:cx4="http://schemas.microsoft.com/office/drawing/2016/5/10/chartex" xmlns:cx5="http://schemas.microsoft.com/office/drawing/2016/5/11/chartex" xmlns:cx6="http://schemas.microsoft.com/office/drawing/2016/5/12/chartex" xmlns:cx7="http://schemas.microsoft.com/office/drawing/2016/5/13/chartex" xmlns:cx8="http://schemas.microsoft.com/office/drawing/2016/5/14/chartex" xmlns:mc="http://schemas.openxmlformats.org/markup-compatibility/2006" xmlns:aink="http://schemas.microsoft.com/office/drawing/2016/ink" xmlns:am3d="http://schemas.microsoft.com/office/drawing/2017/model3d" xmlns:o="urn:schemas-microsoft-com:office:office" xmlns:oel="http://schemas.microsoft.com/office/2019/extlst" xmlns:r="http://schemas.openxmlformats.org/officeDocument/2006/relationships" xmlns:m="http://schemas.openxmlformats.org/officeDocument/2006/math" xmlns:v="urn:schemas-microsoft-com:vml" xmlns:wp14="http://schemas.microsoft.com/office/word/2010/wordprocessingDrawing" xmlns:wp="http://schemas.openxmlformats.org/drawingml/2006/wordprocessingDrawing" xmlns:w10="urn:schemas-microsoft-com:office:word" xmlns:w="http://schemas.openxmlformats.org/wordprocessingml/2006/main" xmlns:w14="http://schemas.microsoft.com/office/word/2010/wordml" xmlns:w15="http://schemas.microsoft.com/office/word/2012/wordml" xmlns:w16cex="http://schemas.microsoft.com/office/word/2018/wordml/cex" xmlns:w16cid="http://schemas.microsoft.com/office/word/2016/wordml/cid" xmlns:w16="http://schemas.microsoft.com/office/word/2018/wordml" xmlns:w16sdtdh="http://schemas.microsoft.com/office/word/2020/wordml/sdtdatahash" xmlns:w16se="http://schemas.microsoft.com/office/word/2015/wordml/symex" xmlns:wpg="http://schemas.microsoft.com/office/word/2010/wordprocessingGroup" xmlns:wpi="http://schemas.microsoft.com/office/word/2010/wordprocessingInk" xmlns:wne="http://schemas.microsoft.com/office/word/2006/wordml" xmlns:wps="http://schemas.microsoft.com/office/word/2010/wordprocessingShape" mc:Ignorable="w14 w15 w16se w16cid w16 w16cex w16sdtdh wp14">
+<w:document xmlns:wpc="http://schemas.microsoft.com/office/word/2010/wordprocessingCanvas" xmlns:cx="http://schemas.microsoft.com/office/drawing/2014/chartex" xmlns:cx1="http://schemas.microsoft.com/office/drawing/2015/9/8/chartex" xmlns:cx2="http://schemas.microsoft.com/office/drawing/2015/10/21/chartex" xmlns:cx3="http://schemas.microsoft.com/office/drawing/2016/5/9/chartex" xmlns:cx4="http://schemas.microsoft.com/office/drawing/2016/5/10/chartex" xmlns:cx5="http://schemas.microsoft.com/office/drawing/2016/5/11/chartex" xmlns:cx6="http://schemas.microsoft.com/office/drawing/2016/5/12/chartex" xmlns:cx7="http://schemas.microsoft.com/office/drawing/2016/5/13/chartex" xmlns:cx8="http://schemas.microsoft.com/office/drawing/2016/5/14/chartex" xmlns:mc="http://schemas.openxmlformats.org/markup-compatibility/2006" xmlns:aink="http://schemas.microsoft.com/office/drawing/2016/ink" xmlns:am3d="http://schemas.microsoft.com/office/drawing/2017/model3d" xmlns:o="urn:schemas-microsoft-com:office:office" xmlns:oel="http://schemas.microsoft.com/office/2019/extlst" xmlns:r="http://schemas.openxmlformats.org/officeDocument/2006/relationships" xmlns:m="http://schemas.openxmlformats.org/officeDocument/2006/math" xmlns:v="urn:schemas-microsoft-com:vml" xmlns:wp14="http://schemas.microsoft.com/office/word/2010/wordprocessingDrawing" xmlns:wp="http://schemas.openxmlformats.org/drawingml/2006/wordprocessingDrawing" xmlns:w10="urn:schemas-microsoft-com:office:word" xmlns:w="http://schemas.openxmlformats.org/wordprocessingml/2006/main" xmlns:w14="http://schemas.microsoft.com/office/word/2010/wordml" xmlns:w15="http://schemas.microsoft.com/office/word/2012/wordml" xmlns:w16cex="http://schemas.microsoft.com/office/word/2018/wordml/cex" xmlns:w16cid="http://schemas.microsoft.com/office/word/2016/wordml/cid" xmlns:w16="http://schemas.microsoft.com/office/word/2018/wordml" xmlns:w16du="http://schemas.microsoft.com/office/word/2023/wordml/word16du" xmlns:w16sdtdh="http://schemas.microsoft.com/office/word/2020/wordml/sdtdatahash" xmlns:w16sdtfl="http://schemas.microsoft.com/office/word/2024/wordml/sdtformatlock" xmlns:w16se="http://schemas.microsoft.com/office/word/2015/wordml/symex" xmlns:wpg="http://schemas.microsoft.com/office/word/2010/wordprocessingGroup" xmlns:wpi="http://schemas.microsoft.com/office/word/2010/wordprocessingInk" xmlns:wne="http://schemas.microsoft.com/office/word/2006/wordml" xmlns:wps="http://schemas.microsoft.com/office/word/2010/wordprocessingShape" mc:Ignorable="w14 w15 w16se w16cid w16 w16cex w16sdtdh w16sdtfl w16du wp14">
   <w:body>
     <w:tbl>
       <w:tblPr>
@@ -88,7 +88,6 @@
                 <w:szCs w:val="20"/>
               </w:rPr>
             </w:pPr>
-            <w:proofErr w:type="gramStart"/>
             <w:r>
               <w:rPr>
                 <w:rFonts w:cstheme="minorHAnsi"/>
@@ -97,40 +96,7 @@
                 <w:sz w:val="20"/>
                 <w:szCs w:val="20"/>
               </w:rPr>
-              <w:t xml:space="preserve">{{ </w:t>
-            </w:r>
-            <w:proofErr w:type="spellStart"/>
-            <w:r>
-              <w:rPr>
-                <w:rFonts w:cstheme="minorHAnsi"/>
-                <w:b/>
-                <w:bCs/>
-                <w:sz w:val="20"/>
-                <w:szCs w:val="20"/>
-              </w:rPr>
-              <w:t>case</w:t>
-            </w:r>
-            <w:proofErr w:type="gramEnd"/>
-            <w:r>
-              <w:rPr>
-                <w:rFonts w:cstheme="minorHAnsi"/>
-                <w:b/>
-                <w:bCs/>
-                <w:sz w:val="20"/>
-                <w:szCs w:val="20"/>
-              </w:rPr>
-              <w:t>_number</w:t>
-            </w:r>
-            <w:proofErr w:type="spellEnd"/>
-            <w:r>
-              <w:rPr>
-                <w:rFonts w:cstheme="minorHAnsi"/>
-                <w:b/>
-                <w:bCs/>
-                <w:sz w:val="20"/>
-                <w:szCs w:val="20"/>
-              </w:rPr>
-              <w:t xml:space="preserve"> }}</w:t>
+              <w:t>{{ case_number }}</w:t>
             </w:r>
           </w:p>
         </w:tc>
@@ -194,7 +160,6 @@
                 <w:szCs w:val="20"/>
               </w:rPr>
             </w:pPr>
-            <w:proofErr w:type="gramStart"/>
             <w:r>
               <w:rPr>
                 <w:rFonts w:cstheme="minorHAnsi"/>
@@ -203,40 +168,7 @@
                 <w:sz w:val="20"/>
                 <w:szCs w:val="20"/>
               </w:rPr>
-              <w:t xml:space="preserve">{{ </w:t>
-            </w:r>
-            <w:proofErr w:type="spellStart"/>
-            <w:r>
-              <w:rPr>
-                <w:rFonts w:cstheme="minorHAnsi"/>
-                <w:b/>
-                <w:bCs/>
-                <w:sz w:val="20"/>
-                <w:szCs w:val="20"/>
-              </w:rPr>
-              <w:t>defendant</w:t>
-            </w:r>
-            <w:proofErr w:type="gramEnd"/>
-            <w:r>
-              <w:rPr>
-                <w:rFonts w:cstheme="minorHAnsi"/>
-                <w:b/>
-                <w:bCs/>
-                <w:sz w:val="20"/>
-                <w:szCs w:val="20"/>
-              </w:rPr>
-              <w:t>.license_number</w:t>
-            </w:r>
-            <w:proofErr w:type="spellEnd"/>
-            <w:r>
-              <w:rPr>
-                <w:rFonts w:cstheme="minorHAnsi"/>
-                <w:b/>
-                <w:bCs/>
-                <w:sz w:val="20"/>
-                <w:szCs w:val="20"/>
-              </w:rPr>
-              <w:t xml:space="preserve"> }}</w:t>
+              <w:t>{{ defendant.license_number }}</w:t>
             </w:r>
           </w:p>
         </w:tc>
@@ -254,59 +186,13 @@
                 <w:szCs w:val="20"/>
               </w:rPr>
             </w:pPr>
-            <w:proofErr w:type="gramStart"/>
-            <w:r>
-              <w:rPr>
-                <w:rFonts w:cstheme="minorHAnsi"/>
-                <w:sz w:val="20"/>
-                <w:szCs w:val="20"/>
-              </w:rPr>
-              <w:t xml:space="preserve">{{ </w:t>
-            </w:r>
-            <w:proofErr w:type="spellStart"/>
-            <w:r>
-              <w:rPr>
-                <w:rFonts w:cstheme="minorHAnsi"/>
-                <w:sz w:val="20"/>
-                <w:szCs w:val="20"/>
-              </w:rPr>
-              <w:t>defendant</w:t>
-            </w:r>
-            <w:proofErr w:type="gramEnd"/>
-            <w:r>
-              <w:rPr>
-                <w:rFonts w:cstheme="minorHAnsi"/>
-                <w:sz w:val="20"/>
-                <w:szCs w:val="20"/>
-              </w:rPr>
-              <w:t>.first_name</w:t>
-            </w:r>
-            <w:proofErr w:type="spellEnd"/>
-            <w:r>
-              <w:rPr>
-                <w:rFonts w:cstheme="minorHAnsi"/>
-                <w:sz w:val="20"/>
-                <w:szCs w:val="20"/>
-              </w:rPr>
-              <w:t xml:space="preserve"> }} {{ </w:t>
-            </w:r>
-            <w:proofErr w:type="spellStart"/>
-            <w:r>
-              <w:rPr>
-                <w:rFonts w:cstheme="minorHAnsi"/>
-                <w:sz w:val="20"/>
-                <w:szCs w:val="20"/>
-              </w:rPr>
-              <w:t>defendant.last_name</w:t>
-            </w:r>
-            <w:proofErr w:type="spellEnd"/>
-            <w:r>
-              <w:rPr>
-                <w:rFonts w:cstheme="minorHAnsi"/>
-                <w:sz w:val="20"/>
-                <w:szCs w:val="20"/>
-              </w:rPr>
-              <w:t xml:space="preserve"> }</w:t>
+            <w:r>
+              <w:rPr>
+                <w:rFonts w:cstheme="minorHAnsi"/>
+                <w:sz w:val="20"/>
+                <w:szCs w:val="20"/>
+              </w:rPr>
+              <w:t>{{ defendant.first_name }} {{ defendant.last_name }</w:t>
             </w:r>
             <w:r>
               <w:rPr>
@@ -356,7 +242,6 @@
                 <w:szCs w:val="20"/>
               </w:rPr>
             </w:pPr>
-            <w:proofErr w:type="gramStart"/>
             <w:r>
               <w:rPr>
                 <w:rFonts w:cstheme="minorHAnsi"/>
@@ -365,40 +250,7 @@
                 <w:sz w:val="20"/>
                 <w:szCs w:val="20"/>
               </w:rPr>
-              <w:t xml:space="preserve">{{ </w:t>
-            </w:r>
-            <w:proofErr w:type="spellStart"/>
-            <w:r>
-              <w:rPr>
-                <w:rFonts w:cstheme="minorHAnsi"/>
-                <w:b/>
-                <w:bCs/>
-                <w:sz w:val="20"/>
-                <w:szCs w:val="20"/>
-              </w:rPr>
-              <w:t>defendant</w:t>
-            </w:r>
-            <w:proofErr w:type="gramEnd"/>
-            <w:r>
-              <w:rPr>
-                <w:rFonts w:cstheme="minorHAnsi"/>
-                <w:b/>
-                <w:bCs/>
-                <w:sz w:val="20"/>
-                <w:szCs w:val="20"/>
-              </w:rPr>
-              <w:t>.birth_date</w:t>
-            </w:r>
-            <w:proofErr w:type="spellEnd"/>
-            <w:r>
-              <w:rPr>
-                <w:rFonts w:cstheme="minorHAnsi"/>
-                <w:b/>
-                <w:bCs/>
-                <w:sz w:val="20"/>
-                <w:szCs w:val="20"/>
-              </w:rPr>
-              <w:t xml:space="preserve"> }}</w:t>
+              <w:t>{{ defendant.birth_date }}</w:t>
             </w:r>
           </w:p>
         </w:tc>
@@ -459,7 +311,6 @@
                 <w:szCs w:val="20"/>
               </w:rPr>
             </w:pPr>
-            <w:proofErr w:type="gramStart"/>
             <w:r>
               <w:rPr>
                 <w:rFonts w:cstheme="minorHAnsi"/>
@@ -468,9 +319,8 @@
                 <w:sz w:val="20"/>
                 <w:szCs w:val="20"/>
               </w:rPr>
-              <w:t xml:space="preserve">{{ </w:t>
-            </w:r>
-            <w:proofErr w:type="spellStart"/>
+              <w:t>{{ suspension_type }}</w:t>
+            </w:r>
             <w:r>
               <w:rPr>
                 <w:rFonts w:cstheme="minorHAnsi"/>
@@ -479,9 +329,8 @@
                 <w:sz w:val="20"/>
                 <w:szCs w:val="20"/>
               </w:rPr>
-              <w:t>suspension</w:t>
-            </w:r>
-            <w:proofErr w:type="gramEnd"/>
+              <w:t>{% if bmv_suspension is true %}</w:t>
+            </w:r>
             <w:r>
               <w:rPr>
                 <w:rFonts w:cstheme="minorHAnsi"/>
@@ -490,9 +339,8 @@
                 <w:sz w:val="20"/>
                 <w:szCs w:val="20"/>
               </w:rPr>
-              <w:t>_type</w:t>
-            </w:r>
-            <w:proofErr w:type="spellEnd"/>
+              <w:t xml:space="preserve"> </w:t>
+            </w:r>
             <w:r>
               <w:rPr>
                 <w:rFonts w:cstheme="minorHAnsi"/>
@@ -501,81 +349,7 @@
                 <w:sz w:val="20"/>
                 <w:szCs w:val="20"/>
               </w:rPr>
-              <w:t xml:space="preserve"> }}</w:t>
-            </w:r>
-            <w:r>
-              <w:rPr>
-                <w:rFonts w:cstheme="minorHAnsi"/>
-                <w:b/>
-                <w:bCs/>
-                <w:sz w:val="20"/>
-                <w:szCs w:val="20"/>
-              </w:rPr>
-              <w:t xml:space="preserve">{% if </w:t>
-            </w:r>
-            <w:proofErr w:type="spellStart"/>
-            <w:r>
-              <w:rPr>
-                <w:rFonts w:cstheme="minorHAnsi"/>
-                <w:b/>
-                <w:bCs/>
-                <w:sz w:val="20"/>
-                <w:szCs w:val="20"/>
-              </w:rPr>
-              <w:t>bmv_suspension</w:t>
-            </w:r>
-            <w:proofErr w:type="spellEnd"/>
-            <w:r>
-              <w:rPr>
-                <w:rFonts w:cstheme="minorHAnsi"/>
-                <w:b/>
-                <w:bCs/>
-                <w:sz w:val="20"/>
-                <w:szCs w:val="20"/>
-              </w:rPr>
-              <w:t xml:space="preserve"> is true %}</w:t>
-            </w:r>
-            <w:r>
-              <w:rPr>
-                <w:rFonts w:cstheme="minorHAnsi"/>
-                <w:b/>
-                <w:bCs/>
-                <w:sz w:val="20"/>
-                <w:szCs w:val="20"/>
-              </w:rPr>
-              <w:t xml:space="preserve"> </w:t>
-            </w:r>
-            <w:r>
-              <w:rPr>
-                <w:rFonts w:cstheme="minorHAnsi"/>
-                <w:b/>
-                <w:bCs/>
-                <w:sz w:val="20"/>
-                <w:szCs w:val="20"/>
-              </w:rPr>
-              <w:t xml:space="preserve">{{ </w:t>
-            </w:r>
-            <w:proofErr w:type="spellStart"/>
-            <w:r>
-              <w:rPr>
-                <w:rFonts w:cstheme="minorHAnsi"/>
-                <w:b/>
-                <w:bCs/>
-                <w:sz w:val="20"/>
-                <w:szCs w:val="20"/>
-              </w:rPr>
-              <w:t>bmv_cases</w:t>
-            </w:r>
-            <w:proofErr w:type="spellEnd"/>
-            <w:r>
-              <w:rPr>
-                <w:rFonts w:cstheme="minorHAnsi"/>
-                <w:b/>
-                <w:bCs/>
-                <w:sz w:val="20"/>
-                <w:szCs w:val="20"/>
-              </w:rPr>
-              <w:t xml:space="preserve"> }}{% endif %}</w:t>
+              <w:t>{{ bmv_cases }}{% endif %}</w:t>
             </w:r>
           </w:p>
         </w:tc>
@@ -640,10 +414,13 @@
           <w:sz w:val="20"/>
           <w:szCs w:val="20"/>
         </w:rPr>
-        <w:t xml:space="preserve">: </w:t>
-      </w:r>
-      <w:proofErr w:type="gramStart"/>
-      <w:r>
+        <w:t>: {{ suspension_start_date }} – {{ suspension_end_date }}</w:t>
+      </w:r>
+    </w:p>
+    <w:p>
+      <w:pPr>
+        <w:spacing w:before="120" w:after="120" w:line="240" w:lineRule="auto"/>
+        <w:contextualSpacing/>
         <w:rPr>
           <w:rFonts w:cstheme="minorHAnsi"/>
           <w:b/>
@@ -651,9 +428,127 @@
           <w:sz w:val="20"/>
           <w:szCs w:val="20"/>
         </w:rPr>
-        <w:t xml:space="preserve">{{ </w:t>
-      </w:r>
-      <w:proofErr w:type="spellStart"/>
+      </w:pPr>
+      <w:r>
+        <w:rPr>
+          <w:rFonts w:cstheme="minorHAnsi"/>
+          <w:sz w:val="20"/>
+          <w:szCs w:val="20"/>
+        </w:rPr>
+        <w:t>The Court GRANTS driving privileges for</w:t>
+      </w:r>
+      <w:r>
+        <w:rPr>
+          <w:rFonts w:cstheme="minorHAnsi"/>
+          <w:sz w:val="20"/>
+          <w:szCs w:val="20"/>
+        </w:rPr>
+        <w:t xml:space="preserve"> Defendant,</w:t>
+      </w:r>
+      <w:r>
+        <w:rPr>
+          <w:rFonts w:cstheme="minorHAnsi"/>
+          <w:sz w:val="20"/>
+          <w:szCs w:val="20"/>
+        </w:rPr>
+        <w:t xml:space="preserve"> {{ defendant.first_name }} {{ defendant.last_name</w:t>
+      </w:r>
+      <w:r>
+        <w:rPr>
+          <w:rFonts w:cstheme="minorHAnsi"/>
+          <w:sz w:val="20"/>
+          <w:szCs w:val="20"/>
+        </w:rPr>
+        <w:t xml:space="preserve"> }}</w:t>
+      </w:r>
+      <w:r>
+        <w:rPr>
+          <w:rFonts w:cstheme="minorHAnsi"/>
+          <w:sz w:val="20"/>
+          <w:szCs w:val="20"/>
+        </w:rPr>
+        <w:t>,</w:t>
+      </w:r>
+      <w:r>
+        <w:rPr>
+          <w:rFonts w:cstheme="minorHAnsi"/>
+          <w:sz w:val="20"/>
+          <w:szCs w:val="20"/>
+        </w:rPr>
+        <w:t xml:space="preserve"> as state</w:t>
+      </w:r>
+      <w:r>
+        <w:rPr>
+          <w:rFonts w:cstheme="minorHAnsi"/>
+          <w:sz w:val="20"/>
+          <w:szCs w:val="20"/>
+        </w:rPr>
+        <w:t>d</w:t>
+      </w:r>
+      <w:r>
+        <w:rPr>
+          <w:rFonts w:cstheme="minorHAnsi"/>
+          <w:sz w:val="20"/>
+          <w:szCs w:val="20"/>
+        </w:rPr>
+        <w:t xml:space="preserve"> below, to and from home</w:t>
+      </w:r>
+      <w:r>
+        <w:rPr>
+          <w:rFonts w:cstheme="minorHAnsi"/>
+          <w:sz w:val="20"/>
+          <w:szCs w:val="20"/>
+        </w:rPr>
+        <w:t>, including reasonable commute time,</w:t>
+      </w:r>
+      <w:r>
+        <w:rPr>
+          <w:rFonts w:cstheme="minorHAnsi"/>
+          <w:sz w:val="20"/>
+          <w:szCs w:val="20"/>
+        </w:rPr>
+        <w:t xml:space="preserve"> sta</w:t>
+      </w:r>
+      <w:r>
+        <w:rPr>
+          <w:rFonts w:cstheme="minorHAnsi"/>
+          <w:sz w:val="20"/>
+          <w:szCs w:val="20"/>
+        </w:rPr>
+        <w:t>r</w:t>
+      </w:r>
+      <w:r>
+        <w:rPr>
+          <w:rFonts w:cstheme="minorHAnsi"/>
+          <w:sz w:val="20"/>
+          <w:szCs w:val="20"/>
+        </w:rPr>
+        <w:t xml:space="preserve">ting </w:t>
+      </w:r>
+      <w:r>
+        <w:rPr>
+          <w:rFonts w:cstheme="minorHAnsi"/>
+          <w:sz w:val="20"/>
+          <w:szCs w:val="20"/>
+        </w:rPr>
+        <w:t xml:space="preserve">on </w:t>
+      </w:r>
+      <w:r>
+        <w:rPr>
+          <w:rFonts w:cstheme="minorHAnsi"/>
+          <w:sz w:val="20"/>
+          <w:szCs w:val="20"/>
+        </w:rPr>
+        <w:t>the file-stamped date of this entry</w:t>
+      </w:r>
+      <w:r>
+        <w:rPr>
+          <w:rFonts w:cstheme="minorHAnsi"/>
+          <w:sz w:val="20"/>
+          <w:szCs w:val="20"/>
+        </w:rPr>
+        <w:t xml:space="preserve">. </w:t>
+      </w:r>
       <w:r>
         <w:rPr>
           <w:rFonts w:cstheme="minorHAnsi"/>
@@ -662,9 +557,40 @@
           <w:sz w:val="20"/>
           <w:szCs w:val="20"/>
         </w:rPr>
-        <w:t>suspension</w:t>
-      </w:r>
-      <w:proofErr w:type="gramEnd"/>
+        <w:t>No CDL Privileges.</w:t>
+      </w:r>
+      <w:r>
+        <w:rPr>
+          <w:rFonts w:cstheme="minorHAnsi"/>
+          <w:sz w:val="20"/>
+          <w:szCs w:val="20"/>
+        </w:rPr>
+        <w:t>{% if bmv_payment_plan is true %}</w:t>
+      </w:r>
+      <w:r>
+        <w:rPr>
+          <w:rFonts w:cstheme="minorHAnsi"/>
+          <w:sz w:val="20"/>
+          <w:szCs w:val="20"/>
+        </w:rPr>
+        <w:t>{{‘\n</w:t>
+      </w:r>
+      <w:r>
+        <w:rPr>
+          <w:rFonts w:cstheme="minorHAnsi"/>
+          <w:sz w:val="20"/>
+          <w:szCs w:val="20"/>
+        </w:rPr>
+        <w:t>\n</w:t>
+      </w:r>
+      <w:r>
+        <w:rPr>
+          <w:rFonts w:cstheme="minorHAnsi"/>
+          <w:sz w:val="20"/>
+          <w:szCs w:val="20"/>
+        </w:rPr>
+        <w:t>’}}</w:t>
+      </w:r>
       <w:r>
         <w:rPr>
           <w:rFonts w:cstheme="minorHAnsi"/>
@@ -673,308 +599,6 @@
           <w:sz w:val="20"/>
           <w:szCs w:val="20"/>
         </w:rPr>
-        <w:t>_start_date</w:t>
-      </w:r>
-      <w:proofErr w:type="spellEnd"/>
-      <w:r>
-        <w:rPr>
-          <w:rFonts w:cstheme="minorHAnsi"/>
-          <w:b/>
-          <w:bCs/>
-          <w:sz w:val="20"/>
-          <w:szCs w:val="20"/>
-        </w:rPr>
-        <w:t xml:space="preserve"> }} – {{ </w:t>
-      </w:r>
-      <w:proofErr w:type="spellStart"/>
-      <w:r>
-        <w:rPr>
-          <w:rFonts w:cstheme="minorHAnsi"/>
-          <w:b/>
-          <w:bCs/>
-          <w:sz w:val="20"/>
-          <w:szCs w:val="20"/>
-        </w:rPr>
-        <w:t>suspension_end_date</w:t>
-      </w:r>
-      <w:proofErr w:type="spellEnd"/>
-      <w:r>
-        <w:rPr>
-          <w:rFonts w:cstheme="minorHAnsi"/>
-          <w:b/>
-          <w:bCs/>
-          <w:sz w:val="20"/>
-          <w:szCs w:val="20"/>
-        </w:rPr>
-        <w:t xml:space="preserve"> }}</w:t>
-      </w:r>
-    </w:p>
-    <w:p>
-      <w:pPr>
-        <w:spacing w:before="120" w:after="120" w:line="240" w:lineRule="auto"/>
-        <w:contextualSpacing/>
-        <w:rPr>
-          <w:rFonts w:cstheme="minorHAnsi"/>
-          <w:b/>
-          <w:bCs/>
-          <w:sz w:val="20"/>
-          <w:szCs w:val="20"/>
-        </w:rPr>
-      </w:pPr>
-      <w:r>
-        <w:rPr>
-          <w:rFonts w:cstheme="minorHAnsi"/>
-          <w:sz w:val="20"/>
-          <w:szCs w:val="20"/>
-        </w:rPr>
-        <w:t>The Court GRANTS driving privileges for</w:t>
-      </w:r>
-      <w:r>
-        <w:rPr>
-          <w:rFonts w:cstheme="minorHAnsi"/>
-          <w:sz w:val="20"/>
-          <w:szCs w:val="20"/>
-        </w:rPr>
-        <w:t xml:space="preserve"> Defendant,</w:t>
-      </w:r>
-      <w:r>
-        <w:rPr>
-          <w:rFonts w:cstheme="minorHAnsi"/>
-          <w:sz w:val="20"/>
-          <w:szCs w:val="20"/>
-        </w:rPr>
-        <w:t xml:space="preserve"> </w:t>
-      </w:r>
-      <w:proofErr w:type="gramStart"/>
-      <w:r>
-        <w:rPr>
-          <w:rFonts w:cstheme="minorHAnsi"/>
-          <w:sz w:val="20"/>
-          <w:szCs w:val="20"/>
-        </w:rPr>
-        <w:t xml:space="preserve">{{ </w:t>
-      </w:r>
-      <w:proofErr w:type="spellStart"/>
-      <w:r>
-        <w:rPr>
-          <w:rFonts w:cstheme="minorHAnsi"/>
-          <w:sz w:val="20"/>
-          <w:szCs w:val="20"/>
-        </w:rPr>
-        <w:t>defendant</w:t>
-      </w:r>
-      <w:proofErr w:type="gramEnd"/>
-      <w:r>
-        <w:rPr>
-          <w:rFonts w:cstheme="minorHAnsi"/>
-          <w:sz w:val="20"/>
-          <w:szCs w:val="20"/>
-        </w:rPr>
-        <w:t>.first_name</w:t>
-      </w:r>
-      <w:proofErr w:type="spellEnd"/>
-      <w:r>
-        <w:rPr>
-          <w:rFonts w:cstheme="minorHAnsi"/>
-          <w:sz w:val="20"/>
-          <w:szCs w:val="20"/>
-        </w:rPr>
-        <w:t xml:space="preserve"> }} {{ </w:t>
-      </w:r>
-      <w:proofErr w:type="spellStart"/>
-      <w:r>
-        <w:rPr>
-          <w:rFonts w:cstheme="minorHAnsi"/>
-          <w:sz w:val="20"/>
-          <w:szCs w:val="20"/>
-        </w:rPr>
-        <w:t>defendant.last_name</w:t>
-      </w:r>
-      <w:proofErr w:type="spellEnd"/>
-      <w:r>
-        <w:rPr>
-          <w:rFonts w:cstheme="minorHAnsi"/>
-          <w:sz w:val="20"/>
-          <w:szCs w:val="20"/>
-        </w:rPr>
-        <w:t xml:space="preserve"> }}</w:t>
-      </w:r>
-      <w:r>
-        <w:rPr>
-          <w:rFonts w:cstheme="minorHAnsi"/>
-          <w:sz w:val="20"/>
-          <w:szCs w:val="20"/>
-        </w:rPr>
-        <w:t>,</w:t>
-      </w:r>
-      <w:r>
-        <w:rPr>
-          <w:rFonts w:cstheme="minorHAnsi"/>
-          <w:sz w:val="20"/>
-          <w:szCs w:val="20"/>
-        </w:rPr>
-        <w:t xml:space="preserve"> as state</w:t>
-      </w:r>
-      <w:r>
-        <w:rPr>
-          <w:rFonts w:cstheme="minorHAnsi"/>
-          <w:sz w:val="20"/>
-          <w:szCs w:val="20"/>
-        </w:rPr>
-        <w:t>d</w:t>
-      </w:r>
-      <w:r>
-        <w:rPr>
-          <w:rFonts w:cstheme="minorHAnsi"/>
-          <w:sz w:val="20"/>
-          <w:szCs w:val="20"/>
-        </w:rPr>
-        <w:t xml:space="preserve"> below, to and from home</w:t>
-      </w:r>
-      <w:r>
-        <w:rPr>
-          <w:rFonts w:cstheme="minorHAnsi"/>
-          <w:sz w:val="20"/>
-          <w:szCs w:val="20"/>
-        </w:rPr>
-        <w:t>, including reasonable commute time,</w:t>
-      </w:r>
-      <w:r>
-        <w:rPr>
-          <w:rFonts w:cstheme="minorHAnsi"/>
-          <w:sz w:val="20"/>
-          <w:szCs w:val="20"/>
-        </w:rPr>
-        <w:t xml:space="preserve"> sta</w:t>
-      </w:r>
-      <w:r>
-        <w:rPr>
-          <w:rFonts w:cstheme="minorHAnsi"/>
-          <w:sz w:val="20"/>
-          <w:szCs w:val="20"/>
-        </w:rPr>
-        <w:t>r</w:t>
-      </w:r>
-      <w:r>
-        <w:rPr>
-          <w:rFonts w:cstheme="minorHAnsi"/>
-          <w:sz w:val="20"/>
-          <w:szCs w:val="20"/>
-        </w:rPr>
-        <w:t xml:space="preserve">ting </w:t>
-      </w:r>
-      <w:r>
-        <w:rPr>
-          <w:rFonts w:cstheme="minorHAnsi"/>
-          <w:sz w:val="20"/>
-          <w:szCs w:val="20"/>
-        </w:rPr>
-        <w:t xml:space="preserve">on </w:t>
-      </w:r>
-      <w:r>
-        <w:rPr>
-          <w:rFonts w:cstheme="minorHAnsi"/>
-          <w:sz w:val="20"/>
-          <w:szCs w:val="20"/>
-        </w:rPr>
-        <w:t>the file-stamped date of this entry</w:t>
-      </w:r>
-      <w:r>
-        <w:rPr>
-          <w:rFonts w:cstheme="minorHAnsi"/>
-          <w:sz w:val="20"/>
-          <w:szCs w:val="20"/>
-        </w:rPr>
-        <w:t xml:space="preserve">. </w:t>
-      </w:r>
-      <w:r>
-        <w:rPr>
-          <w:rFonts w:cstheme="minorHAnsi"/>
-          <w:b/>
-          <w:bCs/>
-          <w:sz w:val="20"/>
-          <w:szCs w:val="20"/>
-        </w:rPr>
-        <w:t xml:space="preserve">No CDL </w:t>
-      </w:r>
-      <w:proofErr w:type="gramStart"/>
-      <w:r>
-        <w:rPr>
-          <w:rFonts w:cstheme="minorHAnsi"/>
-          <w:b/>
-          <w:bCs/>
-          <w:sz w:val="20"/>
-          <w:szCs w:val="20"/>
-        </w:rPr>
-        <w:t>Privileges.</w:t>
-      </w:r>
-      <w:r>
-        <w:rPr>
-          <w:rFonts w:cstheme="minorHAnsi"/>
-          <w:sz w:val="20"/>
-          <w:szCs w:val="20"/>
-        </w:rPr>
-        <w:t>{</w:t>
-      </w:r>
-      <w:proofErr w:type="gramEnd"/>
-      <w:r>
-        <w:rPr>
-          <w:rFonts w:cstheme="minorHAnsi"/>
-          <w:sz w:val="20"/>
-          <w:szCs w:val="20"/>
-        </w:rPr>
-        <w:t xml:space="preserve">% if </w:t>
-      </w:r>
-      <w:proofErr w:type="spellStart"/>
-      <w:r>
-        <w:rPr>
-          <w:rFonts w:cstheme="minorHAnsi"/>
-          <w:sz w:val="20"/>
-          <w:szCs w:val="20"/>
-        </w:rPr>
-        <w:t>bmv_payment_plan</w:t>
-      </w:r>
-      <w:proofErr w:type="spellEnd"/>
-      <w:r>
-        <w:rPr>
-          <w:rFonts w:cstheme="minorHAnsi"/>
-          <w:sz w:val="20"/>
-          <w:szCs w:val="20"/>
-        </w:rPr>
-        <w:t xml:space="preserve"> is true %}</w:t>
-      </w:r>
-      <w:r>
-        <w:rPr>
-          <w:rFonts w:cstheme="minorHAnsi"/>
-          <w:sz w:val="20"/>
-          <w:szCs w:val="20"/>
-        </w:rPr>
-        <w:t>{{‘\n</w:t>
-      </w:r>
-      <w:r>
-        <w:rPr>
-          <w:rFonts w:cstheme="minorHAnsi"/>
-          <w:sz w:val="20"/>
-          <w:szCs w:val="20"/>
-        </w:rPr>
-        <w:t>\n</w:t>
-      </w:r>
-      <w:r>
-        <w:rPr>
-          <w:rFonts w:cstheme="minorHAnsi"/>
-          <w:sz w:val="20"/>
-          <w:szCs w:val="20"/>
-        </w:rPr>
-        <w:t>’}}</w:t>
-      </w:r>
-      <w:r>
-        <w:rPr>
-          <w:rFonts w:cstheme="minorHAnsi"/>
-          <w:b/>
-          <w:bCs/>
-          <w:sz w:val="20"/>
-          <w:szCs w:val="20"/>
-        </w:rPr>
         <w:t xml:space="preserve">BMV Reinstatement Fees. </w:t>
       </w:r>
       <w:r>
@@ -1016,43 +640,7 @@
           <w:sz w:val="20"/>
           <w:szCs w:val="20"/>
         </w:rPr>
-        <w:t xml:space="preserve">and subject to timely payment thereafter; full privileges restored when fees fully </w:t>
-      </w:r>
-      <w:proofErr w:type="gramStart"/>
-      <w:r>
-        <w:rPr>
-          <w:rFonts w:cstheme="minorHAnsi"/>
-          <w:sz w:val="20"/>
-          <w:szCs w:val="20"/>
-        </w:rPr>
-        <w:t>paid</w:t>
-      </w:r>
-      <w:proofErr w:type="gramEnd"/>
-      <w:r>
-        <w:rPr>
-          <w:rFonts w:cstheme="minorHAnsi"/>
-          <w:sz w:val="20"/>
-          <w:szCs w:val="20"/>
-        </w:rPr>
-        <w:t xml:space="preserve"> and all suspensions cleared. (BMV 2821</w:t>
-      </w:r>
-      <w:proofErr w:type="gramStart"/>
-      <w:r>
-        <w:rPr>
-          <w:rFonts w:cstheme="minorHAnsi"/>
-          <w:sz w:val="20"/>
-          <w:szCs w:val="20"/>
-        </w:rPr>
-        <w:t>).{</w:t>
-      </w:r>
-      <w:proofErr w:type="gramEnd"/>
-      <w:r>
-        <w:rPr>
-          <w:rFonts w:cstheme="minorHAnsi"/>
-          <w:sz w:val="20"/>
-          <w:szCs w:val="20"/>
-        </w:rPr>
-        <w:t>% endif %}</w:t>
+        <w:t>and subject to timely payment thereafter; full privileges restored when fees fully paid and all suspensions cleared. (BMV 2821).{% endif %}</w:t>
       </w:r>
     </w:p>
     <w:tbl>
@@ -1117,95 +705,13 @@
                 <w:szCs w:val="20"/>
               </w:rPr>
             </w:pPr>
-            <w:proofErr w:type="gramStart"/>
-            <w:r>
-              <w:rPr>
-                <w:rFonts w:cstheme="minorHAnsi"/>
-                <w:sz w:val="20"/>
-                <w:szCs w:val="20"/>
-              </w:rPr>
-              <w:t xml:space="preserve">{{ </w:t>
-            </w:r>
-            <w:proofErr w:type="spellStart"/>
-            <w:r>
-              <w:rPr>
-                <w:rFonts w:cstheme="minorHAnsi"/>
-                <w:sz w:val="20"/>
-                <w:szCs w:val="20"/>
-              </w:rPr>
-              <w:t>defendant</w:t>
-            </w:r>
-            <w:proofErr w:type="gramEnd"/>
-            <w:r>
-              <w:rPr>
-                <w:rFonts w:cstheme="minorHAnsi"/>
-                <w:sz w:val="20"/>
-                <w:szCs w:val="20"/>
-              </w:rPr>
-              <w:t>.address</w:t>
-            </w:r>
-            <w:proofErr w:type="spellEnd"/>
-            <w:r>
-              <w:rPr>
-                <w:rFonts w:cstheme="minorHAnsi"/>
-                <w:sz w:val="20"/>
-                <w:szCs w:val="20"/>
-              </w:rPr>
-              <w:t xml:space="preserve"> }}, {{ </w:t>
-            </w:r>
-            <w:proofErr w:type="spellStart"/>
-            <w:r>
-              <w:rPr>
-                <w:rFonts w:cstheme="minorHAnsi"/>
-                <w:sz w:val="20"/>
-                <w:szCs w:val="20"/>
-              </w:rPr>
-              <w:t>defendant.city</w:t>
-            </w:r>
-            <w:proofErr w:type="spellEnd"/>
-            <w:r>
-              <w:rPr>
-                <w:rFonts w:cstheme="minorHAnsi"/>
-                <w:sz w:val="20"/>
-                <w:szCs w:val="20"/>
-              </w:rPr>
-              <w:t xml:space="preserve"> }}, {{ </w:t>
-            </w:r>
-            <w:proofErr w:type="spellStart"/>
-            <w:r>
-              <w:rPr>
-                <w:rFonts w:cstheme="minorHAnsi"/>
-                <w:sz w:val="20"/>
-                <w:szCs w:val="20"/>
-              </w:rPr>
-              <w:t>defendant.state</w:t>
-            </w:r>
-            <w:proofErr w:type="spellEnd"/>
-            <w:r>
-              <w:rPr>
-                <w:rFonts w:cstheme="minorHAnsi"/>
-                <w:sz w:val="20"/>
-                <w:szCs w:val="20"/>
-              </w:rPr>
-              <w:t xml:space="preserve"> }} {{ </w:t>
-            </w:r>
-            <w:proofErr w:type="spellStart"/>
-            <w:r>
-              <w:rPr>
-                <w:rFonts w:cstheme="minorHAnsi"/>
-                <w:sz w:val="20"/>
-                <w:szCs w:val="20"/>
-              </w:rPr>
-              <w:t>defendant.zipcode</w:t>
-            </w:r>
-            <w:proofErr w:type="spellEnd"/>
-            <w:r>
-              <w:rPr>
-                <w:rFonts w:cstheme="minorHAnsi"/>
-                <w:sz w:val="20"/>
-                <w:szCs w:val="20"/>
-              </w:rPr>
-              <w:t xml:space="preserve"> }}</w:t>
+            <w:r>
+              <w:rPr>
+                <w:rFonts w:cstheme="minorHAnsi"/>
+                <w:sz w:val="20"/>
+                <w:szCs w:val="20"/>
+              </w:rPr>
+              <w:t>{{ defendant.address }}, {{ defendant.city }}, {{ defendant.state }} {{ defendant.zipcode }}</w:t>
             </w:r>
           </w:p>
         </w:tc>
@@ -1289,43 +795,7 @@
                 <w:sz w:val="20"/>
                 <w:szCs w:val="20"/>
               </w:rPr>
-              <w:t>{%</w:t>
-            </w:r>
-            <w:proofErr w:type="spellStart"/>
-            <w:r>
-              <w:rPr>
-                <w:rFonts w:cstheme="minorHAnsi"/>
-                <w:sz w:val="20"/>
-                <w:szCs w:val="20"/>
-              </w:rPr>
-              <w:t>tc</w:t>
-            </w:r>
-            <w:proofErr w:type="spellEnd"/>
-            <w:r>
-              <w:rPr>
-                <w:rFonts w:cstheme="minorHAnsi"/>
-                <w:sz w:val="20"/>
-                <w:szCs w:val="20"/>
-              </w:rPr>
-              <w:t xml:space="preserve"> for employer in </w:t>
-            </w:r>
-            <w:proofErr w:type="spellStart"/>
-            <w:r>
-              <w:rPr>
-                <w:rFonts w:cstheme="minorHAnsi"/>
-                <w:sz w:val="20"/>
-                <w:szCs w:val="20"/>
-              </w:rPr>
-              <w:t>employer_school_list</w:t>
-            </w:r>
-            <w:proofErr w:type="spellEnd"/>
-            <w:r>
-              <w:rPr>
-                <w:rFonts w:cstheme="minorHAnsi"/>
-                <w:sz w:val="20"/>
-                <w:szCs w:val="20"/>
-              </w:rPr>
-              <w:t xml:space="preserve"> %}</w:t>
+              <w:t>{%tc for employer in employer_school_list %}</w:t>
             </w:r>
           </w:p>
         </w:tc>
@@ -1341,7 +811,6 @@
                 <w:szCs w:val="20"/>
               </w:rPr>
             </w:pPr>
-            <w:proofErr w:type="gramStart"/>
             <w:r>
               <w:rPr>
                 <w:rFonts w:cstheme="minorHAnsi"/>
@@ -1350,40 +819,21 @@
               </w:rPr>
               <w:t xml:space="preserve">{{ </w:t>
             </w:r>
-            <w:proofErr w:type="spellStart"/>
-            <w:r>
-              <w:rPr>
-                <w:rFonts w:cstheme="minorHAnsi"/>
-                <w:sz w:val="20"/>
-                <w:szCs w:val="20"/>
-              </w:rPr>
-              <w:t>employer</w:t>
-            </w:r>
-            <w:proofErr w:type="gramEnd"/>
-            <w:r>
-              <w:rPr>
-                <w:rFonts w:cstheme="minorHAnsi"/>
-                <w:sz w:val="20"/>
-                <w:szCs w:val="20"/>
-              </w:rPr>
-              <w:t>.</w:t>
-            </w:r>
-            <w:r>
-              <w:rPr>
-                <w:rFonts w:cstheme="minorHAnsi"/>
-                <w:sz w:val="20"/>
-                <w:szCs w:val="20"/>
-              </w:rPr>
-              <w:t>privileges_type</w:t>
-            </w:r>
-            <w:proofErr w:type="spellEnd"/>
-            <w:r>
-              <w:rPr>
-                <w:rFonts w:cstheme="minorHAnsi"/>
-                <w:sz w:val="20"/>
-                <w:szCs w:val="20"/>
-              </w:rPr>
-              <w:t xml:space="preserve"> }}</w:t>
+            <w:r>
+              <w:rPr>
+                <w:rFonts w:cstheme="minorHAnsi"/>
+                <w:sz w:val="20"/>
+                <w:szCs w:val="20"/>
+              </w:rPr>
+              <w:t>employer.</w:t>
+            </w:r>
+            <w:r>
+              <w:rPr>
+                <w:rFonts w:cstheme="minorHAnsi"/>
+                <w:sz w:val="20"/>
+                <w:szCs w:val="20"/>
+              </w:rPr>
+              <w:t>privileges_type }}</w:t>
             </w:r>
           </w:p>
         </w:tc>
@@ -1405,43 +855,7 @@
                 <w:sz w:val="20"/>
                 <w:szCs w:val="20"/>
               </w:rPr>
-              <w:t>{%</w:t>
-            </w:r>
-            <w:proofErr w:type="spellStart"/>
-            <w:r>
-              <w:rPr>
-                <w:rFonts w:cstheme="minorHAnsi"/>
-                <w:sz w:val="20"/>
-                <w:szCs w:val="20"/>
-              </w:rPr>
-              <w:t>tc</w:t>
-            </w:r>
-            <w:proofErr w:type="spellEnd"/>
-            <w:r>
-              <w:rPr>
-                <w:rFonts w:cstheme="minorHAnsi"/>
-                <w:sz w:val="20"/>
-                <w:szCs w:val="20"/>
-              </w:rPr>
-              <w:t xml:space="preserve"> </w:t>
-            </w:r>
-            <w:proofErr w:type="spellStart"/>
-            <w:r>
-              <w:rPr>
-                <w:rFonts w:cstheme="minorHAnsi"/>
-                <w:sz w:val="20"/>
-                <w:szCs w:val="20"/>
-              </w:rPr>
-              <w:t>endfor</w:t>
-            </w:r>
-            <w:proofErr w:type="spellEnd"/>
-            <w:r>
-              <w:rPr>
-                <w:rFonts w:cstheme="minorHAnsi"/>
-                <w:sz w:val="20"/>
-                <w:szCs w:val="20"/>
-              </w:rPr>
-              <w:t xml:space="preserve"> %}</w:t>
+              <w:t>{%tc endfor %}</w:t>
             </w:r>
           </w:p>
         </w:tc>
@@ -1503,43 +917,7 @@
                 <w:sz w:val="20"/>
                 <w:szCs w:val="20"/>
               </w:rPr>
-              <w:t>{%</w:t>
-            </w:r>
-            <w:proofErr w:type="spellStart"/>
-            <w:r>
-              <w:rPr>
-                <w:rFonts w:cstheme="minorHAnsi"/>
-                <w:sz w:val="20"/>
-                <w:szCs w:val="20"/>
-              </w:rPr>
-              <w:t>tc</w:t>
-            </w:r>
-            <w:proofErr w:type="spellEnd"/>
-            <w:r>
-              <w:rPr>
-                <w:rFonts w:cstheme="minorHAnsi"/>
-                <w:sz w:val="20"/>
-                <w:szCs w:val="20"/>
-              </w:rPr>
-              <w:t xml:space="preserve"> for employer in </w:t>
-            </w:r>
-            <w:proofErr w:type="spellStart"/>
-            <w:r>
-              <w:rPr>
-                <w:rFonts w:cstheme="minorHAnsi"/>
-                <w:sz w:val="20"/>
-                <w:szCs w:val="20"/>
-              </w:rPr>
-              <w:t>employer_school_list</w:t>
-            </w:r>
-            <w:proofErr w:type="spellEnd"/>
-            <w:r>
-              <w:rPr>
-                <w:rFonts w:cstheme="minorHAnsi"/>
-                <w:sz w:val="20"/>
-                <w:szCs w:val="20"/>
-              </w:rPr>
-              <w:t xml:space="preserve"> %}</w:t>
+              <w:t>{%tc for employer in employer_school_list %}</w:t>
             </w:r>
           </w:p>
         </w:tc>
@@ -1555,23 +933,13 @@
                 <w:szCs w:val="20"/>
               </w:rPr>
             </w:pPr>
-            <w:proofErr w:type="gramStart"/>
-            <w:r>
-              <w:rPr>
-                <w:rFonts w:cstheme="minorHAnsi"/>
-                <w:sz w:val="20"/>
-                <w:szCs w:val="20"/>
-              </w:rPr>
-              <w:t>{{ employer.name</w:t>
-            </w:r>
-            <w:proofErr w:type="gramEnd"/>
-            <w:r>
-              <w:rPr>
-                <w:rFonts w:cstheme="minorHAnsi"/>
-                <w:sz w:val="20"/>
-                <w:szCs w:val="20"/>
-              </w:rPr>
-              <w:t xml:space="preserve"> }}</w:t>
+            <w:r>
+              <w:rPr>
+                <w:rFonts w:cstheme="minorHAnsi"/>
+                <w:sz w:val="20"/>
+                <w:szCs w:val="20"/>
+              </w:rPr>
+              <w:t>{{ employer.name }}</w:t>
             </w:r>
           </w:p>
         </w:tc>
@@ -1593,43 +961,7 @@
                 <w:sz w:val="20"/>
                 <w:szCs w:val="20"/>
               </w:rPr>
-              <w:t>{%</w:t>
-            </w:r>
-            <w:proofErr w:type="spellStart"/>
-            <w:r>
-              <w:rPr>
-                <w:rFonts w:cstheme="minorHAnsi"/>
-                <w:sz w:val="20"/>
-                <w:szCs w:val="20"/>
-              </w:rPr>
-              <w:t>tc</w:t>
-            </w:r>
-            <w:proofErr w:type="spellEnd"/>
-            <w:r>
-              <w:rPr>
-                <w:rFonts w:cstheme="minorHAnsi"/>
-                <w:sz w:val="20"/>
-                <w:szCs w:val="20"/>
-              </w:rPr>
-              <w:t xml:space="preserve"> </w:t>
-            </w:r>
-            <w:proofErr w:type="spellStart"/>
-            <w:r>
-              <w:rPr>
-                <w:rFonts w:cstheme="minorHAnsi"/>
-                <w:sz w:val="20"/>
-                <w:szCs w:val="20"/>
-              </w:rPr>
-              <w:t>endfor</w:t>
-            </w:r>
-            <w:proofErr w:type="spellEnd"/>
-            <w:r>
-              <w:rPr>
-                <w:rFonts w:cstheme="minorHAnsi"/>
-                <w:sz w:val="20"/>
-                <w:szCs w:val="20"/>
-              </w:rPr>
-              <w:t xml:space="preserve"> %}</w:t>
+              <w:t>{%tc endfor %}</w:t>
             </w:r>
           </w:p>
         </w:tc>
@@ -1691,43 +1023,7 @@
                 <w:sz w:val="20"/>
                 <w:szCs w:val="20"/>
               </w:rPr>
-              <w:t>{%</w:t>
-            </w:r>
-            <w:proofErr w:type="spellStart"/>
-            <w:r>
-              <w:rPr>
-                <w:rFonts w:cstheme="minorHAnsi"/>
-                <w:sz w:val="20"/>
-                <w:szCs w:val="20"/>
-              </w:rPr>
-              <w:t>tc</w:t>
-            </w:r>
-            <w:proofErr w:type="spellEnd"/>
-            <w:r>
-              <w:rPr>
-                <w:rFonts w:cstheme="minorHAnsi"/>
-                <w:sz w:val="20"/>
-                <w:szCs w:val="20"/>
-              </w:rPr>
-              <w:t xml:space="preserve"> for employer in </w:t>
-            </w:r>
-            <w:proofErr w:type="spellStart"/>
-            <w:r>
-              <w:rPr>
-                <w:rFonts w:cstheme="minorHAnsi"/>
-                <w:sz w:val="20"/>
-                <w:szCs w:val="20"/>
-              </w:rPr>
-              <w:t>employer_school_list</w:t>
-            </w:r>
-            <w:proofErr w:type="spellEnd"/>
-            <w:r>
-              <w:rPr>
-                <w:rFonts w:cstheme="minorHAnsi"/>
-                <w:sz w:val="20"/>
-                <w:szCs w:val="20"/>
-              </w:rPr>
-              <w:t xml:space="preserve"> %}</w:t>
+              <w:t>{%tc for employer in employer_school_list %}</w:t>
             </w:r>
           </w:p>
         </w:tc>
@@ -1743,111 +1039,29 @@
                 <w:szCs w:val="20"/>
               </w:rPr>
             </w:pPr>
-            <w:proofErr w:type="gramStart"/>
-            <w:r>
-              <w:rPr>
-                <w:rFonts w:cstheme="minorHAnsi"/>
-                <w:sz w:val="20"/>
-                <w:szCs w:val="20"/>
-              </w:rPr>
-              <w:t xml:space="preserve">{{ </w:t>
-            </w:r>
-            <w:proofErr w:type="spellStart"/>
-            <w:r>
-              <w:rPr>
-                <w:rFonts w:cstheme="minorHAnsi"/>
-                <w:sz w:val="20"/>
-                <w:szCs w:val="20"/>
-              </w:rPr>
-              <w:t>employer</w:t>
-            </w:r>
-            <w:proofErr w:type="gramEnd"/>
-            <w:r>
-              <w:rPr>
-                <w:rFonts w:cstheme="minorHAnsi"/>
-                <w:sz w:val="20"/>
-                <w:szCs w:val="20"/>
-              </w:rPr>
-              <w:t>.address</w:t>
-            </w:r>
-            <w:proofErr w:type="spellEnd"/>
-            <w:r>
-              <w:rPr>
-                <w:rFonts w:cstheme="minorHAnsi"/>
-                <w:sz w:val="20"/>
-                <w:szCs w:val="20"/>
-              </w:rPr>
-              <w:t xml:space="preserve"> }}</w:t>
-            </w:r>
-            <w:r>
-              <w:rPr>
-                <w:rFonts w:cstheme="minorHAnsi"/>
-                <w:sz w:val="20"/>
-                <w:szCs w:val="20"/>
-              </w:rPr>
-              <w:t xml:space="preserve">, {{ </w:t>
-            </w:r>
-            <w:proofErr w:type="spellStart"/>
-            <w:r>
-              <w:rPr>
-                <w:rFonts w:cstheme="minorHAnsi"/>
-                <w:sz w:val="20"/>
-                <w:szCs w:val="20"/>
-              </w:rPr>
-              <w:t>employer.city</w:t>
-            </w:r>
-            <w:proofErr w:type="spellEnd"/>
-            <w:r>
-              <w:rPr>
-                <w:rFonts w:cstheme="minorHAnsi"/>
-                <w:sz w:val="20"/>
-                <w:szCs w:val="20"/>
-              </w:rPr>
-              <w:t xml:space="preserve"> }}</w:t>
-            </w:r>
-            <w:r>
-              <w:rPr>
-                <w:rFonts w:cstheme="minorHAnsi"/>
-                <w:sz w:val="20"/>
-                <w:szCs w:val="20"/>
-              </w:rPr>
-              <w:t xml:space="preserve">, {{ </w:t>
-            </w:r>
-            <w:proofErr w:type="spellStart"/>
-            <w:r>
-              <w:rPr>
-                <w:rFonts w:cstheme="minorHAnsi"/>
-                <w:sz w:val="20"/>
-                <w:szCs w:val="20"/>
-              </w:rPr>
-              <w:t>employer.state</w:t>
-            </w:r>
-            <w:proofErr w:type="spellEnd"/>
-            <w:r>
-              <w:rPr>
-                <w:rFonts w:cstheme="minorHAnsi"/>
-                <w:sz w:val="20"/>
-                <w:szCs w:val="20"/>
-              </w:rPr>
-              <w:t xml:space="preserve"> }} {{ </w:t>
-            </w:r>
-            <w:proofErr w:type="spellStart"/>
-            <w:r>
-              <w:rPr>
-                <w:rFonts w:cstheme="minorHAnsi"/>
-                <w:sz w:val="20"/>
-                <w:szCs w:val="20"/>
-              </w:rPr>
-              <w:t>employer.zipcode</w:t>
-            </w:r>
-            <w:proofErr w:type="spellEnd"/>
-            <w:r>
-              <w:rPr>
-                <w:rFonts w:cstheme="minorHAnsi"/>
-                <w:sz w:val="20"/>
-                <w:szCs w:val="20"/>
-              </w:rPr>
-              <w:t xml:space="preserve"> }}</w:t>
+            <w:r>
+              <w:rPr>
+                <w:rFonts w:cstheme="minorHAnsi"/>
+                <w:sz w:val="20"/>
+                <w:szCs w:val="20"/>
+              </w:rPr>
+              <w:t>{{ employer.address }}</w:t>
+            </w:r>
+            <w:r>
+              <w:rPr>
+                <w:rFonts w:cstheme="minorHAnsi"/>
+                <w:sz w:val="20"/>
+                <w:szCs w:val="20"/>
+              </w:rPr>
+              <w:t>, {{ employer.city }}</w:t>
+            </w:r>
+            <w:r>
+              <w:rPr>
+                <w:rFonts w:cstheme="minorHAnsi"/>
+                <w:sz w:val="20"/>
+                <w:szCs w:val="20"/>
+              </w:rPr>
+              <w:t>, {{ employer.state }} {{ employer.zipcode }}</w:t>
             </w:r>
           </w:p>
         </w:tc>
@@ -1869,43 +1083,7 @@
                 <w:sz w:val="20"/>
                 <w:szCs w:val="20"/>
               </w:rPr>
-              <w:t>{%</w:t>
-            </w:r>
-            <w:proofErr w:type="spellStart"/>
-            <w:r>
-              <w:rPr>
-                <w:rFonts w:cstheme="minorHAnsi"/>
-                <w:sz w:val="20"/>
-                <w:szCs w:val="20"/>
-              </w:rPr>
-              <w:t>tc</w:t>
-            </w:r>
-            <w:proofErr w:type="spellEnd"/>
-            <w:r>
-              <w:rPr>
-                <w:rFonts w:cstheme="minorHAnsi"/>
-                <w:sz w:val="20"/>
-                <w:szCs w:val="20"/>
-              </w:rPr>
-              <w:t xml:space="preserve"> </w:t>
-            </w:r>
-            <w:proofErr w:type="spellStart"/>
-            <w:r>
-              <w:rPr>
-                <w:rFonts w:cstheme="minorHAnsi"/>
-                <w:sz w:val="20"/>
-                <w:szCs w:val="20"/>
-              </w:rPr>
-              <w:t>endfor</w:t>
-            </w:r>
-            <w:proofErr w:type="spellEnd"/>
-            <w:r>
-              <w:rPr>
-                <w:rFonts w:cstheme="minorHAnsi"/>
-                <w:sz w:val="20"/>
-                <w:szCs w:val="20"/>
-              </w:rPr>
-              <w:t xml:space="preserve"> %}</w:t>
+              <w:t>{%tc endfor %}</w:t>
             </w:r>
           </w:p>
         </w:tc>
@@ -1957,43 +1135,7 @@
                 <w:sz w:val="20"/>
                 <w:szCs w:val="20"/>
               </w:rPr>
-              <w:t>{%</w:t>
-            </w:r>
-            <w:proofErr w:type="spellStart"/>
-            <w:r>
-              <w:rPr>
-                <w:rFonts w:cstheme="minorHAnsi"/>
-                <w:sz w:val="20"/>
-                <w:szCs w:val="20"/>
-              </w:rPr>
-              <w:t>tc</w:t>
-            </w:r>
-            <w:proofErr w:type="spellEnd"/>
-            <w:r>
-              <w:rPr>
-                <w:rFonts w:cstheme="minorHAnsi"/>
-                <w:sz w:val="20"/>
-                <w:szCs w:val="20"/>
-              </w:rPr>
-              <w:t xml:space="preserve"> for employer in </w:t>
-            </w:r>
-            <w:proofErr w:type="spellStart"/>
-            <w:r>
-              <w:rPr>
-                <w:rFonts w:cstheme="minorHAnsi"/>
-                <w:sz w:val="20"/>
-                <w:szCs w:val="20"/>
-              </w:rPr>
-              <w:t>employer_school_list</w:t>
-            </w:r>
-            <w:proofErr w:type="spellEnd"/>
-            <w:r>
-              <w:rPr>
-                <w:rFonts w:cstheme="minorHAnsi"/>
-                <w:sz w:val="20"/>
-                <w:szCs w:val="20"/>
-              </w:rPr>
-              <w:t xml:space="preserve"> %}</w:t>
+              <w:t>{%tc for employer in employer_school_list %}</w:t>
             </w:r>
           </w:p>
         </w:tc>
@@ -2009,41 +1151,13 @@
                 <w:szCs w:val="20"/>
               </w:rPr>
             </w:pPr>
-            <w:proofErr w:type="gramStart"/>
-            <w:r>
-              <w:rPr>
-                <w:rFonts w:cstheme="minorHAnsi"/>
-                <w:sz w:val="20"/>
-                <w:szCs w:val="20"/>
-              </w:rPr>
-              <w:t xml:space="preserve">{{ </w:t>
-            </w:r>
-            <w:proofErr w:type="spellStart"/>
-            <w:r>
-              <w:rPr>
-                <w:rFonts w:cstheme="minorHAnsi"/>
-                <w:sz w:val="20"/>
-                <w:szCs w:val="20"/>
-              </w:rPr>
-              <w:t>employer</w:t>
-            </w:r>
-            <w:proofErr w:type="gramEnd"/>
-            <w:r>
-              <w:rPr>
-                <w:rFonts w:cstheme="minorHAnsi"/>
-                <w:sz w:val="20"/>
-                <w:szCs w:val="20"/>
-              </w:rPr>
-              <w:t>.driving_days</w:t>
-            </w:r>
-            <w:proofErr w:type="spellEnd"/>
-            <w:r>
-              <w:rPr>
-                <w:rFonts w:cstheme="minorHAnsi"/>
-                <w:sz w:val="20"/>
-                <w:szCs w:val="20"/>
-              </w:rPr>
-              <w:t xml:space="preserve"> }}</w:t>
+            <w:r>
+              <w:rPr>
+                <w:rFonts w:cstheme="minorHAnsi"/>
+                <w:sz w:val="20"/>
+                <w:szCs w:val="20"/>
+              </w:rPr>
+              <w:t>{{ employer.driving_days }}</w:t>
             </w:r>
           </w:p>
         </w:tc>
@@ -2065,43 +1179,7 @@
                 <w:sz w:val="20"/>
                 <w:szCs w:val="20"/>
               </w:rPr>
-              <w:t>{%</w:t>
-            </w:r>
-            <w:proofErr w:type="spellStart"/>
-            <w:r>
-              <w:rPr>
-                <w:rFonts w:cstheme="minorHAnsi"/>
-                <w:sz w:val="20"/>
-                <w:szCs w:val="20"/>
-              </w:rPr>
-              <w:t>tc</w:t>
-            </w:r>
-            <w:proofErr w:type="spellEnd"/>
-            <w:r>
-              <w:rPr>
-                <w:rFonts w:cstheme="minorHAnsi"/>
-                <w:sz w:val="20"/>
-                <w:szCs w:val="20"/>
-              </w:rPr>
-              <w:t xml:space="preserve"> </w:t>
-            </w:r>
-            <w:proofErr w:type="spellStart"/>
-            <w:r>
-              <w:rPr>
-                <w:rFonts w:cstheme="minorHAnsi"/>
-                <w:sz w:val="20"/>
-                <w:szCs w:val="20"/>
-              </w:rPr>
-              <w:t>endfor</w:t>
-            </w:r>
-            <w:proofErr w:type="spellEnd"/>
-            <w:r>
-              <w:rPr>
-                <w:rFonts w:cstheme="minorHAnsi"/>
-                <w:sz w:val="20"/>
-                <w:szCs w:val="20"/>
-              </w:rPr>
-              <w:t xml:space="preserve"> %}</w:t>
+              <w:t>{%tc endfor %}</w:t>
             </w:r>
           </w:p>
         </w:tc>
@@ -2153,43 +1231,7 @@
                 <w:sz w:val="20"/>
                 <w:szCs w:val="20"/>
               </w:rPr>
-              <w:t>{%</w:t>
-            </w:r>
-            <w:proofErr w:type="spellStart"/>
-            <w:r>
-              <w:rPr>
-                <w:rFonts w:cstheme="minorHAnsi"/>
-                <w:sz w:val="20"/>
-                <w:szCs w:val="20"/>
-              </w:rPr>
-              <w:t>tc</w:t>
-            </w:r>
-            <w:proofErr w:type="spellEnd"/>
-            <w:r>
-              <w:rPr>
-                <w:rFonts w:cstheme="minorHAnsi"/>
-                <w:sz w:val="20"/>
-                <w:szCs w:val="20"/>
-              </w:rPr>
-              <w:t xml:space="preserve"> for employer in </w:t>
-            </w:r>
-            <w:proofErr w:type="spellStart"/>
-            <w:r>
-              <w:rPr>
-                <w:rFonts w:cstheme="minorHAnsi"/>
-                <w:sz w:val="20"/>
-                <w:szCs w:val="20"/>
-              </w:rPr>
-              <w:t>employer_school_list</w:t>
-            </w:r>
-            <w:proofErr w:type="spellEnd"/>
-            <w:r>
-              <w:rPr>
-                <w:rFonts w:cstheme="minorHAnsi"/>
-                <w:sz w:val="20"/>
-                <w:szCs w:val="20"/>
-              </w:rPr>
-              <w:t xml:space="preserve"> %}</w:t>
+              <w:t>{%tc for employer in employer_school_list %}</w:t>
             </w:r>
           </w:p>
         </w:tc>
@@ -2205,41 +1247,13 @@
                 <w:szCs w:val="20"/>
               </w:rPr>
             </w:pPr>
-            <w:proofErr w:type="gramStart"/>
-            <w:r>
-              <w:rPr>
-                <w:rFonts w:cstheme="minorHAnsi"/>
-                <w:sz w:val="20"/>
-                <w:szCs w:val="20"/>
-              </w:rPr>
-              <w:t xml:space="preserve">{{ </w:t>
-            </w:r>
-            <w:proofErr w:type="spellStart"/>
-            <w:r>
-              <w:rPr>
-                <w:rFonts w:cstheme="minorHAnsi"/>
-                <w:sz w:val="20"/>
-                <w:szCs w:val="20"/>
-              </w:rPr>
-              <w:t>employer</w:t>
-            </w:r>
-            <w:proofErr w:type="gramEnd"/>
-            <w:r>
-              <w:rPr>
-                <w:rFonts w:cstheme="minorHAnsi"/>
-                <w:sz w:val="20"/>
-                <w:szCs w:val="20"/>
-              </w:rPr>
-              <w:t>.driving_hours</w:t>
-            </w:r>
-            <w:proofErr w:type="spellEnd"/>
-            <w:r>
-              <w:rPr>
-                <w:rFonts w:cstheme="minorHAnsi"/>
-                <w:sz w:val="20"/>
-                <w:szCs w:val="20"/>
-              </w:rPr>
-              <w:t xml:space="preserve"> }}</w:t>
+            <w:r>
+              <w:rPr>
+                <w:rFonts w:cstheme="minorHAnsi"/>
+                <w:sz w:val="20"/>
+                <w:szCs w:val="20"/>
+              </w:rPr>
+              <w:t>{{ employer.driving_hours }}</w:t>
             </w:r>
           </w:p>
         </w:tc>
@@ -2261,43 +1275,7 @@
                 <w:sz w:val="20"/>
                 <w:szCs w:val="20"/>
               </w:rPr>
-              <w:t>{%</w:t>
-            </w:r>
-            <w:proofErr w:type="spellStart"/>
-            <w:r>
-              <w:rPr>
-                <w:rFonts w:cstheme="minorHAnsi"/>
-                <w:sz w:val="20"/>
-                <w:szCs w:val="20"/>
-              </w:rPr>
-              <w:t>tc</w:t>
-            </w:r>
-            <w:proofErr w:type="spellEnd"/>
-            <w:r>
-              <w:rPr>
-                <w:rFonts w:cstheme="minorHAnsi"/>
-                <w:sz w:val="20"/>
-                <w:szCs w:val="20"/>
-              </w:rPr>
-              <w:t xml:space="preserve"> </w:t>
-            </w:r>
-            <w:proofErr w:type="spellStart"/>
-            <w:r>
-              <w:rPr>
-                <w:rFonts w:cstheme="minorHAnsi"/>
-                <w:sz w:val="20"/>
-                <w:szCs w:val="20"/>
-              </w:rPr>
-              <w:t>endfor</w:t>
-            </w:r>
-            <w:proofErr w:type="spellEnd"/>
-            <w:r>
-              <w:rPr>
-                <w:rFonts w:cstheme="minorHAnsi"/>
-                <w:sz w:val="20"/>
-                <w:szCs w:val="20"/>
-              </w:rPr>
-              <w:t xml:space="preserve"> %}</w:t>
+              <w:t>{%tc endfor %}</w:t>
             </w:r>
           </w:p>
         </w:tc>
@@ -2349,43 +1327,7 @@
                 <w:sz w:val="20"/>
                 <w:szCs w:val="20"/>
               </w:rPr>
-              <w:t>{%</w:t>
-            </w:r>
-            <w:proofErr w:type="spellStart"/>
-            <w:r>
-              <w:rPr>
-                <w:rFonts w:cstheme="minorHAnsi"/>
-                <w:sz w:val="20"/>
-                <w:szCs w:val="20"/>
-              </w:rPr>
-              <w:t>tc</w:t>
-            </w:r>
-            <w:proofErr w:type="spellEnd"/>
-            <w:r>
-              <w:rPr>
-                <w:rFonts w:cstheme="minorHAnsi"/>
-                <w:sz w:val="20"/>
-                <w:szCs w:val="20"/>
-              </w:rPr>
-              <w:t xml:space="preserve"> for employer in </w:t>
-            </w:r>
-            <w:proofErr w:type="spellStart"/>
-            <w:r>
-              <w:rPr>
-                <w:rFonts w:cstheme="minorHAnsi"/>
-                <w:sz w:val="20"/>
-                <w:szCs w:val="20"/>
-              </w:rPr>
-              <w:t>employer_school_list</w:t>
-            </w:r>
-            <w:proofErr w:type="spellEnd"/>
-            <w:r>
-              <w:rPr>
-                <w:rFonts w:cstheme="minorHAnsi"/>
-                <w:sz w:val="20"/>
-                <w:szCs w:val="20"/>
-              </w:rPr>
-              <w:t xml:space="preserve"> %}</w:t>
+              <w:t>{%tc for employer in employer_school_list %}</w:t>
             </w:r>
           </w:p>
         </w:tc>
@@ -2401,41 +1343,13 @@
                 <w:szCs w:val="20"/>
               </w:rPr>
             </w:pPr>
-            <w:proofErr w:type="gramStart"/>
-            <w:r>
-              <w:rPr>
-                <w:rFonts w:cstheme="minorHAnsi"/>
-                <w:sz w:val="20"/>
-                <w:szCs w:val="20"/>
-              </w:rPr>
-              <w:t xml:space="preserve">{{ </w:t>
-            </w:r>
-            <w:proofErr w:type="spellStart"/>
-            <w:r>
-              <w:rPr>
-                <w:rFonts w:cstheme="minorHAnsi"/>
-                <w:sz w:val="20"/>
-                <w:szCs w:val="20"/>
-              </w:rPr>
-              <w:t>employer</w:t>
-            </w:r>
-            <w:proofErr w:type="gramEnd"/>
-            <w:r>
-              <w:rPr>
-                <w:rFonts w:cstheme="minorHAnsi"/>
-                <w:sz w:val="20"/>
-                <w:szCs w:val="20"/>
-              </w:rPr>
-              <w:t>.other_conditions</w:t>
-            </w:r>
-            <w:proofErr w:type="spellEnd"/>
-            <w:r>
-              <w:rPr>
-                <w:rFonts w:cstheme="minorHAnsi"/>
-                <w:sz w:val="20"/>
-                <w:szCs w:val="20"/>
-              </w:rPr>
-              <w:t xml:space="preserve"> }}</w:t>
+            <w:r>
+              <w:rPr>
+                <w:rFonts w:cstheme="minorHAnsi"/>
+                <w:sz w:val="20"/>
+                <w:szCs w:val="20"/>
+              </w:rPr>
+              <w:t>{{ employer.other_conditions }}</w:t>
             </w:r>
           </w:p>
         </w:tc>
@@ -2457,43 +1371,7 @@
                 <w:sz w:val="20"/>
                 <w:szCs w:val="20"/>
               </w:rPr>
-              <w:t>{%</w:t>
-            </w:r>
-            <w:proofErr w:type="spellStart"/>
-            <w:r>
-              <w:rPr>
-                <w:rFonts w:cstheme="minorHAnsi"/>
-                <w:sz w:val="20"/>
-                <w:szCs w:val="20"/>
-              </w:rPr>
-              <w:t>tc</w:t>
-            </w:r>
-            <w:proofErr w:type="spellEnd"/>
-            <w:r>
-              <w:rPr>
-                <w:rFonts w:cstheme="minorHAnsi"/>
-                <w:sz w:val="20"/>
-                <w:szCs w:val="20"/>
-              </w:rPr>
-              <w:t xml:space="preserve"> </w:t>
-            </w:r>
-            <w:proofErr w:type="spellStart"/>
-            <w:r>
-              <w:rPr>
-                <w:rFonts w:cstheme="minorHAnsi"/>
-                <w:sz w:val="20"/>
-                <w:szCs w:val="20"/>
-              </w:rPr>
-              <w:t>endfor</w:t>
-            </w:r>
-            <w:proofErr w:type="spellEnd"/>
-            <w:r>
-              <w:rPr>
-                <w:rFonts w:cstheme="minorHAnsi"/>
-                <w:sz w:val="20"/>
-                <w:szCs w:val="20"/>
-              </w:rPr>
-              <w:t xml:space="preserve"> %}</w:t>
+              <w:t>{%tc endfor %}</w:t>
             </w:r>
           </w:p>
         </w:tc>
@@ -2514,25 +1392,7 @@
           <w:sz w:val="20"/>
           <w:szCs w:val="20"/>
         </w:rPr>
-        <w:t xml:space="preserve">{%if </w:t>
-      </w:r>
-      <w:proofErr w:type="spellStart"/>
-      <w:r>
-        <w:rPr>
-          <w:rFonts w:cstheme="minorHAnsi"/>
-          <w:sz w:val="20"/>
-          <w:szCs w:val="20"/>
-        </w:rPr>
-        <w:t>related_traffic_case</w:t>
-      </w:r>
-      <w:proofErr w:type="spellEnd"/>
-      <w:r>
-        <w:rPr>
-          <w:rFonts w:cstheme="minorHAnsi"/>
-          <w:sz w:val="20"/>
-          <w:szCs w:val="20"/>
-        </w:rPr>
-        <w:t xml:space="preserve"> is true %}</w:t>
+        <w:t>{%if related_traffic_case is true %}</w:t>
       </w:r>
       <w:r>
         <w:rPr>
@@ -2543,9 +1403,8 @@
           <w:szCs w:val="20"/>
           <w:u w:val="single"/>
         </w:rPr>
-        <w:t xml:space="preserve">Defendant has a driver’s license related traffic case ({{ </w:t>
-      </w:r>
-      <w:proofErr w:type="spellStart"/>
+        <w:t>Defendant has a driver’s license related traffic case ({{ related_traffic_case_number }}) for which they still owe fines/costs; the Court has jurisdiction pursuant to R.C. 4510.73.{{‘\n</w:t>
+      </w:r>
       <w:r>
         <w:rPr>
           <w:rFonts w:cstheme="minorHAnsi"/>
@@ -2555,9 +1414,8 @@
           <w:szCs w:val="20"/>
           <w:u w:val="single"/>
         </w:rPr>
-        <w:t>related_traffic_case_number</w:t>
-      </w:r>
-      <w:proofErr w:type="spellEnd"/>
+        <w:t>\n</w:t>
+      </w:r>
       <w:r>
         <w:rPr>
           <w:rFonts w:cstheme="minorHAnsi"/>
@@ -2567,28 +1425,6 @@
           <w:szCs w:val="20"/>
           <w:u w:val="single"/>
         </w:rPr>
-        <w:t xml:space="preserve"> }}) for which they still owe fines/costs; the Court has jurisdiction pursuant to R.C. 4510.73.{{‘\n</w:t>
-      </w:r>
-      <w:r>
-        <w:rPr>
-          <w:rFonts w:cstheme="minorHAnsi"/>
-          <w:b/>
-          <w:bCs/>
-          <w:sz w:val="20"/>
-          <w:szCs w:val="20"/>
-          <w:u w:val="single"/>
-        </w:rPr>
-        <w:t>\n</w:t>
-      </w:r>
-      <w:r>
-        <w:rPr>
-          <w:rFonts w:cstheme="minorHAnsi"/>
-          <w:b/>
-          <w:bCs/>
-          <w:sz w:val="20"/>
-          <w:szCs w:val="20"/>
-          <w:u w:val="single"/>
-        </w:rPr>
         <w:t>’}}</w:t>
       </w:r>
       <w:r>
@@ -2605,43 +1441,7 @@
           <w:sz w:val="20"/>
           <w:szCs w:val="20"/>
         </w:rPr>
-        <w:t xml:space="preserve">{% if </w:t>
-      </w:r>
-      <w:proofErr w:type="spellStart"/>
-      <w:r>
-        <w:rPr>
-          <w:rFonts w:cstheme="minorHAnsi"/>
-          <w:sz w:val="20"/>
-          <w:szCs w:val="20"/>
-        </w:rPr>
-        <w:t>additional_information_ordered</w:t>
-      </w:r>
-      <w:proofErr w:type="spellEnd"/>
-      <w:r>
-        <w:rPr>
-          <w:rFonts w:cstheme="minorHAnsi"/>
-          <w:sz w:val="20"/>
-          <w:szCs w:val="20"/>
-        </w:rPr>
-        <w:t xml:space="preserve"> is true %}{{ </w:t>
-      </w:r>
-      <w:proofErr w:type="spellStart"/>
-      <w:r>
-        <w:rPr>
-          <w:rFonts w:cstheme="minorHAnsi"/>
-          <w:sz w:val="20"/>
-          <w:szCs w:val="20"/>
-        </w:rPr>
-        <w:t>additional_information_text</w:t>
-      </w:r>
-      <w:proofErr w:type="spellEnd"/>
-      <w:r>
-        <w:rPr>
-          <w:rFonts w:cstheme="minorHAnsi"/>
-          <w:sz w:val="20"/>
-          <w:szCs w:val="20"/>
-        </w:rPr>
-        <w:t xml:space="preserve"> }}{{‘</w:t>
+        <w:t>{% if additional_information_ordered is true %}{{ additional_information_text }}{{‘</w:t>
       </w:r>
       <w:r>
         <w:rPr>
@@ -2910,52 +1710,7 @@
           <w:sz w:val="20"/>
           <w:szCs w:val="20"/>
         </w:rPr>
-        <w:t>{% if (</w:t>
-      </w:r>
-      <w:proofErr w:type="spellStart"/>
-      <w:r>
-        <w:rPr>
-          <w:rFonts w:cstheme="minorHAnsi"/>
-          <w:sz w:val="20"/>
-          <w:szCs w:val="20"/>
-        </w:rPr>
-        <w:t>restricted_tags</w:t>
-      </w:r>
-      <w:proofErr w:type="spellEnd"/>
-      <w:r>
-        <w:rPr>
-          <w:rFonts w:cstheme="minorHAnsi"/>
-          <w:sz w:val="20"/>
-          <w:szCs w:val="20"/>
-        </w:rPr>
-        <w:t xml:space="preserve"> is true) or (</w:t>
-      </w:r>
-      <w:proofErr w:type="spellStart"/>
-      <w:r>
-        <w:rPr>
-          <w:rFonts w:cstheme="minorHAnsi"/>
-          <w:sz w:val="20"/>
-          <w:szCs w:val="20"/>
-        </w:rPr>
-        <w:t>ignition_interlock</w:t>
-      </w:r>
-      <w:proofErr w:type="spellEnd"/>
-      <w:r>
-        <w:rPr>
-          <w:rFonts w:cstheme="minorHAnsi"/>
-          <w:sz w:val="20"/>
-          <w:szCs w:val="20"/>
-        </w:rPr>
-        <w:t xml:space="preserve"> is true) </w:t>
-      </w:r>
-      <w:proofErr w:type="gramStart"/>
-      <w:r>
-        <w:rPr>
-          <w:rFonts w:cstheme="minorHAnsi"/>
-          <w:sz w:val="20"/>
-          <w:szCs w:val="20"/>
-        </w:rPr>
-        <w:t>%}</w:t>
+        <w:t>{% if (restricted_tags is true) or (ignition_interlock is true) %}</w:t>
       </w:r>
       <w:r>
         <w:rPr>
@@ -2965,9 +1720,8 @@
           <w:sz w:val="20"/>
           <w:szCs w:val="20"/>
         </w:rPr>
-        <w:t>DRIVING</w:t>
-      </w:r>
-      <w:proofErr w:type="gramEnd"/>
+        <w:t>DRIVING RESTRICTIONS</w:t>
+      </w:r>
       <w:r>
         <w:rPr>
           <w:rFonts w:cstheme="minorHAnsi"/>
@@ -2976,16 +1730,6 @@
           <w:sz w:val="20"/>
           <w:szCs w:val="20"/>
         </w:rPr>
-        <w:t xml:space="preserve"> RESTRICTIONS</w:t>
-      </w:r>
-      <w:r>
-        <w:rPr>
-          <w:rFonts w:cstheme="minorHAnsi"/>
-          <w:b/>
-          <w:bCs/>
-          <w:sz w:val="20"/>
-          <w:szCs w:val="20"/>
-        </w:rPr>
         <w:t xml:space="preserve">. </w:t>
       </w:r>
       <w:r>
@@ -3018,25 +1762,7 @@
           <w:sz w:val="20"/>
           <w:szCs w:val="20"/>
         </w:rPr>
-        <w:t xml:space="preserve">) </w:t>
-      </w:r>
-      <w:proofErr w:type="gramStart"/>
-      <w:r>
-        <w:rPr>
-          <w:rFonts w:cstheme="minorHAnsi"/>
-          <w:sz w:val="20"/>
-          <w:szCs w:val="20"/>
-        </w:rPr>
-        <w:t>vehicle</w:t>
-      </w:r>
-      <w:proofErr w:type="gramEnd"/>
-      <w:r>
-        <w:rPr>
-          <w:rFonts w:cstheme="minorHAnsi"/>
-          <w:sz w:val="20"/>
-          <w:szCs w:val="20"/>
-        </w:rPr>
-        <w:t xml:space="preserve"> not used for commuting purposes </w:t>
+        <w:t xml:space="preserve">) vehicle not used for commuting purposes </w:t>
       </w:r>
       <w:r>
         <w:rPr>
@@ -3052,51 +1778,15 @@
           <w:sz w:val="20"/>
           <w:szCs w:val="20"/>
         </w:rPr>
-        <w:t xml:space="preserve"> employer/supervisor acknowledges notice of this restriction. R.C. 4503.231(B), 4510.43(C</w:t>
-      </w:r>
-      <w:proofErr w:type="gramStart"/>
-      <w:r>
-        <w:rPr>
-          <w:rFonts w:cstheme="minorHAnsi"/>
-          <w:sz w:val="20"/>
-          <w:szCs w:val="20"/>
-        </w:rPr>
-        <w:t>).</w:t>
-      </w:r>
-      <w:r>
-        <w:rPr>
-          <w:rFonts w:cstheme="minorHAnsi"/>
-          <w:sz w:val="20"/>
-          <w:szCs w:val="20"/>
-        </w:rPr>
-        <w:t>{</w:t>
-      </w:r>
-      <w:proofErr w:type="gramEnd"/>
-      <w:r>
-        <w:rPr>
-          <w:rFonts w:cstheme="minorHAnsi"/>
-          <w:sz w:val="20"/>
-          <w:szCs w:val="20"/>
-        </w:rPr>
-        <w:t xml:space="preserve">% if </w:t>
-      </w:r>
-      <w:proofErr w:type="spellStart"/>
-      <w:r>
-        <w:rPr>
-          <w:rFonts w:cstheme="minorHAnsi"/>
-          <w:sz w:val="20"/>
-          <w:szCs w:val="20"/>
-        </w:rPr>
-        <w:t>restricted_tags</w:t>
-      </w:r>
-      <w:proofErr w:type="spellEnd"/>
-      <w:r>
-        <w:rPr>
-          <w:rFonts w:cstheme="minorHAnsi"/>
-          <w:sz w:val="20"/>
-          <w:szCs w:val="20"/>
-        </w:rPr>
-        <w:t xml:space="preserve"> is true %}</w:t>
+        <w:t xml:space="preserve"> employer/supervisor acknowledges notice of this restriction. R.C. 4503.231(B), 4510.43(C).</w:t>
+      </w:r>
+      <w:r>
+        <w:rPr>
+          <w:rFonts w:cstheme="minorHAnsi"/>
+          <w:sz w:val="20"/>
+          <w:szCs w:val="20"/>
+        </w:rPr>
+        <w:t>{% if restricted_tags is true %}</w:t>
       </w:r>
     </w:p>
     <w:p>
@@ -3193,51 +1883,15 @@
           <w:sz w:val="20"/>
           <w:szCs w:val="20"/>
         </w:rPr>
-        <w:t xml:space="preserve">{% endif </w:t>
-      </w:r>
-      <w:proofErr w:type="gramStart"/>
-      <w:r>
-        <w:rPr>
-          <w:rFonts w:cstheme="minorHAnsi"/>
-          <w:sz w:val="20"/>
-          <w:szCs w:val="20"/>
-        </w:rPr>
-        <w:t>%}</w:t>
-      </w:r>
-      <w:r>
-        <w:rPr>
-          <w:rFonts w:cstheme="minorHAnsi"/>
-          <w:sz w:val="20"/>
-          <w:szCs w:val="20"/>
-        </w:rPr>
-        <w:t>{</w:t>
-      </w:r>
-      <w:proofErr w:type="gramEnd"/>
-      <w:r>
-        <w:rPr>
-          <w:rFonts w:cstheme="minorHAnsi"/>
-          <w:sz w:val="20"/>
-          <w:szCs w:val="20"/>
-        </w:rPr>
-        <w:t xml:space="preserve">% if </w:t>
-      </w:r>
-      <w:proofErr w:type="spellStart"/>
-      <w:r>
-        <w:rPr>
-          <w:rFonts w:cstheme="minorHAnsi"/>
-          <w:sz w:val="20"/>
-          <w:szCs w:val="20"/>
-        </w:rPr>
-        <w:t>ignition_interlock</w:t>
-      </w:r>
-      <w:proofErr w:type="spellEnd"/>
-      <w:r>
-        <w:rPr>
-          <w:rFonts w:cstheme="minorHAnsi"/>
-          <w:sz w:val="20"/>
-          <w:szCs w:val="20"/>
-        </w:rPr>
-        <w:t xml:space="preserve"> is true %}</w:t>
+        <w:t>{% endif %}</w:t>
+      </w:r>
+      <w:r>
+        <w:rPr>
+          <w:rFonts w:cstheme="minorHAnsi"/>
+          <w:sz w:val="20"/>
+          <w:szCs w:val="20"/>
+        </w:rPr>
+        <w:t>{% if ignition_interlock is true %}</w:t>
       </w:r>
     </w:p>
     <w:p>
@@ -3294,18 +1948,8 @@
           <w:sz w:val="20"/>
           <w:szCs w:val="20"/>
         </w:rPr>
-        <w:t xml:space="preserve">only operate </w:t>
-      </w:r>
-      <w:proofErr w:type="gramStart"/>
-      <w:r>
-        <w:rPr>
-          <w:rFonts w:cstheme="minorHAnsi"/>
-          <w:sz w:val="20"/>
-          <w:szCs w:val="20"/>
-        </w:rPr>
-        <w:t>vehicle</w:t>
-      </w:r>
-      <w:proofErr w:type="gramEnd"/>
+        <w:t>only operate vehicle</w:t>
+      </w:r>
       <w:r>
         <w:rPr>
           <w:rFonts w:cstheme="minorHAnsi"/>
@@ -3576,33 +2220,15 @@
           <w:sz w:val="20"/>
           <w:szCs w:val="20"/>
         </w:rPr>
-        <w:t>{{‘\n’</w:t>
-      </w:r>
-      <w:proofErr w:type="gramStart"/>
-      <w:r>
-        <w:rPr>
-          <w:rFonts w:cstheme="minorHAnsi"/>
-          <w:sz w:val="20"/>
-          <w:szCs w:val="20"/>
-        </w:rPr>
-        <w:t>}}</w:t>
-      </w:r>
-      <w:r>
-        <w:rPr>
-          <w:rFonts w:cstheme="minorHAnsi"/>
-          <w:sz w:val="20"/>
-          <w:szCs w:val="20"/>
-        </w:rPr>
-        <w:t>{</w:t>
-      </w:r>
-      <w:proofErr w:type="gramEnd"/>
-      <w:r>
-        <w:rPr>
-          <w:rFonts w:cstheme="minorHAnsi"/>
-          <w:sz w:val="20"/>
-          <w:szCs w:val="20"/>
-        </w:rPr>
-        <w:t>% endif %}</w:t>
+        <w:t>{{‘\n’}}</w:t>
+      </w:r>
+      <w:r>
+        <w:rPr>
+          <w:rFonts w:cstheme="minorHAnsi"/>
+          <w:sz w:val="20"/>
+          <w:szCs w:val="20"/>
+        </w:rPr>
+        <w:t>{% endif %}</w:t>
       </w:r>
       <w:r>
         <w:rPr>
@@ -3640,59 +2266,13 @@
         </w:rPr>
         <w:t xml:space="preserve"> </w:t>
       </w:r>
-      <w:proofErr w:type="gramStart"/>
-      <w:r>
-        <w:rPr>
-          <w:rFonts w:cstheme="minorHAnsi"/>
-          <w:sz w:val="20"/>
-          <w:szCs w:val="20"/>
-        </w:rPr>
-        <w:t xml:space="preserve">{{ </w:t>
-      </w:r>
-      <w:proofErr w:type="spellStart"/>
-      <w:r>
-        <w:rPr>
-          <w:rFonts w:cstheme="minorHAnsi"/>
-          <w:sz w:val="20"/>
-          <w:szCs w:val="20"/>
-        </w:rPr>
-        <w:t>defendant</w:t>
-      </w:r>
-      <w:proofErr w:type="gramEnd"/>
-      <w:r>
-        <w:rPr>
-          <w:rFonts w:cstheme="minorHAnsi"/>
-          <w:sz w:val="20"/>
-          <w:szCs w:val="20"/>
-        </w:rPr>
-        <w:t>.first_name</w:t>
-      </w:r>
-      <w:proofErr w:type="spellEnd"/>
-      <w:r>
-        <w:rPr>
-          <w:rFonts w:cstheme="minorHAnsi"/>
-          <w:sz w:val="20"/>
-          <w:szCs w:val="20"/>
-        </w:rPr>
-        <w:t xml:space="preserve"> }} {{ </w:t>
-      </w:r>
-      <w:proofErr w:type="spellStart"/>
-      <w:r>
-        <w:rPr>
-          <w:rFonts w:cstheme="minorHAnsi"/>
-          <w:sz w:val="20"/>
-          <w:szCs w:val="20"/>
-        </w:rPr>
-        <w:t>defendant.last_name</w:t>
-      </w:r>
-      <w:proofErr w:type="spellEnd"/>
-      <w:r>
-        <w:rPr>
-          <w:rFonts w:cstheme="minorHAnsi"/>
-          <w:sz w:val="20"/>
-          <w:szCs w:val="20"/>
-        </w:rPr>
-        <w:t xml:space="preserve"> }} </w:t>
+      <w:r>
+        <w:rPr>
+          <w:rFonts w:cstheme="minorHAnsi"/>
+          <w:sz w:val="20"/>
+          <w:szCs w:val="20"/>
+        </w:rPr>
+        <w:t xml:space="preserve">{{ defendant.first_name }} {{ defendant.last_name }} </w:t>
       </w:r>
       <w:r>
         <w:rPr>
@@ -3802,7 +2382,23 @@
           <w:sz w:val="20"/>
           <w:szCs w:val="20"/>
         </w:rPr>
-        <w:t>To attend court ordered hearings in this case at the Delaware Municipal Court.</w:t>
+        <w:t>To attend court ordered hearings in this case</w:t>
+      </w:r>
+      <w:r>
+        <w:rPr>
+          <w:rFonts w:cstheme="minorHAnsi"/>
+          <w:sz w:val="20"/>
+          <w:szCs w:val="20"/>
+        </w:rPr>
+        <w:t>, or report to the Office of Community Control,</w:t>
+      </w:r>
+      <w:r>
+        <w:rPr>
+          <w:rFonts w:cstheme="minorHAnsi"/>
+          <w:sz w:val="20"/>
+          <w:szCs w:val="20"/>
+        </w:rPr>
+        <w:t xml:space="preserve"> at the Delaware Municipal Court.</w:t>
       </w:r>
     </w:p>
     <w:p>
@@ -3843,23 +2439,13 @@
         </w:rPr>
         <w:t xml:space="preserve">must have signed </w:t>
       </w:r>
-      <w:proofErr w:type="gramStart"/>
-      <w:r>
-        <w:rPr>
-          <w:rFonts w:cstheme="minorHAnsi"/>
-          <w:sz w:val="20"/>
-          <w:szCs w:val="20"/>
-        </w:rPr>
-        <w:t>service</w:t>
-      </w:r>
-      <w:proofErr w:type="gramEnd"/>
-      <w:r>
-        <w:rPr>
-          <w:rFonts w:cstheme="minorHAnsi"/>
-          <w:sz w:val="20"/>
-          <w:szCs w:val="20"/>
-        </w:rPr>
-        <w:t xml:space="preserve"> log</w:t>
+      <w:r>
+        <w:rPr>
+          <w:rFonts w:cstheme="minorHAnsi"/>
+          <w:sz w:val="20"/>
+          <w:szCs w:val="20"/>
+        </w:rPr>
+        <w:t>service log</w:t>
       </w:r>
       <w:r>
         <w:rPr>
@@ -4025,25 +2611,7 @@
           <w:sz w:val="20"/>
           <w:szCs w:val="20"/>
         </w:rPr>
-        <w:t xml:space="preserve">order. </w:t>
-      </w:r>
-      <w:proofErr w:type="gramStart"/>
-      <w:r>
-        <w:rPr>
-          <w:rFonts w:cstheme="minorHAnsi"/>
-          <w:sz w:val="20"/>
-          <w:szCs w:val="20"/>
-        </w:rPr>
-        <w:t>Court</w:t>
-      </w:r>
-      <w:proofErr w:type="gramEnd"/>
-      <w:r>
-        <w:rPr>
-          <w:rFonts w:cstheme="minorHAnsi"/>
-          <w:sz w:val="20"/>
-          <w:szCs w:val="20"/>
-        </w:rPr>
-        <w:t xml:space="preserve"> order must be in </w:t>
+        <w:t xml:space="preserve">order. Court order must be in </w:t>
       </w:r>
       <w:r>
         <w:rPr>
@@ -4177,25 +2745,7 @@
           <w:sz w:val="20"/>
           <w:szCs w:val="20"/>
         </w:rPr>
-        <w:t xml:space="preserve"> to permitted driving locations. If </w:t>
-      </w:r>
-      <w:proofErr w:type="gramStart"/>
-      <w:r>
-        <w:rPr>
-          <w:rFonts w:cstheme="minorHAnsi"/>
-          <w:sz w:val="20"/>
-          <w:szCs w:val="20"/>
-        </w:rPr>
-        <w:t>gas</w:t>
-      </w:r>
-      <w:proofErr w:type="gramEnd"/>
-      <w:r>
-        <w:rPr>
-          <w:rFonts w:cstheme="minorHAnsi"/>
-          <w:sz w:val="20"/>
-          <w:szCs w:val="20"/>
-        </w:rPr>
-        <w:t xml:space="preserve"> station is at or near grocery store,</w:t>
+        <w:t xml:space="preserve"> to permitted driving locations. If gas station is at or near grocery store,</w:t>
       </w:r>
       <w:r>
         <w:rPr>
@@ -4351,51 +2901,15 @@
                 <w:sz w:val="20"/>
                 <w:szCs w:val="20"/>
               </w:rPr>
-              <w:t xml:space="preserve">{% if </w:t>
-            </w:r>
-            <w:proofErr w:type="spellStart"/>
-            <w:r>
-              <w:rPr>
-                <w:rFonts w:cstheme="minorHAnsi"/>
-                <w:sz w:val="20"/>
-                <w:szCs w:val="20"/>
-              </w:rPr>
-              <w:t>bmv_suspension</w:t>
-            </w:r>
-            <w:proofErr w:type="spellEnd"/>
-            <w:r>
-              <w:rPr>
-                <w:rFonts w:cstheme="minorHAnsi"/>
-                <w:sz w:val="20"/>
-                <w:szCs w:val="20"/>
-              </w:rPr>
-              <w:t xml:space="preserve"> is true </w:t>
-            </w:r>
-            <w:proofErr w:type="gramStart"/>
-            <w:r>
-              <w:rPr>
-                <w:rFonts w:cstheme="minorHAnsi"/>
-                <w:sz w:val="20"/>
-                <w:szCs w:val="20"/>
-              </w:rPr>
-              <w:t>%}</w:t>
-            </w:r>
-            <w:r>
-              <w:rPr>
-                <w:rFonts w:cstheme="minorHAnsi"/>
-                <w:sz w:val="20"/>
-                <w:szCs w:val="20"/>
-              </w:rPr>
-              <w:t>Magistrate</w:t>
-            </w:r>
-            <w:proofErr w:type="gramEnd"/>
-            <w:r>
-              <w:rPr>
-                <w:rFonts w:cstheme="minorHAnsi"/>
-                <w:sz w:val="20"/>
-                <w:szCs w:val="20"/>
-              </w:rPr>
-              <w:t xml:space="preserve"> Amanda D. Bunner{% else %}</w:t>
+              <w:t>{% if bmv_suspension is true %}</w:t>
+            </w:r>
+            <w:r>
+              <w:rPr>
+                <w:rFonts w:cstheme="minorHAnsi"/>
+                <w:sz w:val="20"/>
+                <w:szCs w:val="20"/>
+              </w:rPr>
+              <w:t>Magistrate Amanda D. Bunner{% else %}</w:t>
             </w:r>
             <w:r>
               <w:rPr>
@@ -4478,7 +2992,7 @@
                   <v:imagedata r:id="rId8" o:title=""/>
                   <w10:wrap side="largest" anchorx="margin" anchory="page"/>
                 </v:shape>
-                <o:OLEObject Type="Embed" ProgID="TextArt7.Document" ShapeID="_x0000_s2062" DrawAspect="Content" ObjectID="_1770804863" r:id="rId9">
+                <o:OLEObject Type="Embed" ProgID="TextArt7.Document" ShapeID="_x0000_s2062" DrawAspect="Content" ObjectID="_1802506090" r:id="rId9">
                   <o:FieldCodes>\s \* MERGEFORMAT</o:FieldCodes>
                 </o:OLEObject>
               </w:object>
@@ -4787,7 +3301,7 @@
 </file>
 
 <file path=word/endnotes.xml><?xml version="1.0" encoding="utf-8"?>
-<w:endnotes xmlns:wpc="http://schemas.microsoft.com/office/word/2010/wordprocessingCanvas" xmlns:cx="http://schemas.microsoft.com/office/drawing/2014/chartex" xmlns:cx1="http://schemas.microsoft.com/office/drawing/2015/9/8/chartex" xmlns:cx2="http://schemas.microsoft.com/office/drawing/2015/10/21/chartex" xmlns:cx3="http://schemas.microsoft.com/office/drawing/2016/5/9/chartex" xmlns:cx4="http://schemas.microsoft.com/office/drawing/2016/5/10/chartex" xmlns:cx5="http://schemas.microsoft.com/office/drawing/2016/5/11/chartex" xmlns:cx6="http://schemas.microsoft.com/office/drawing/2016/5/12/chartex" xmlns:cx7="http://schemas.microsoft.com/office/drawing/2016/5/13/chartex" xmlns:cx8="http://schemas.microsoft.com/office/drawing/2016/5/14/chartex" xmlns:mc="http://schemas.openxmlformats.org/markup-compatibility/2006" xmlns:aink="http://schemas.microsoft.com/office/drawing/2016/ink" xmlns:am3d="http://schemas.microsoft.com/office/drawing/2017/model3d" xmlns:o="urn:schemas-microsoft-com:office:office" xmlns:oel="http://schemas.microsoft.com/office/2019/extlst" xmlns:r="http://schemas.openxmlformats.org/officeDocument/2006/relationships" xmlns:m="http://schemas.openxmlformats.org/officeDocument/2006/math" xmlns:v="urn:schemas-microsoft-com:vml" xmlns:wp14="http://schemas.microsoft.com/office/word/2010/wordprocessingDrawing" xmlns:wp="http://schemas.openxmlformats.org/drawingml/2006/wordprocessingDrawing" xmlns:w10="urn:schemas-microsoft-com:office:word" xmlns:w="http://schemas.openxmlformats.org/wordprocessingml/2006/main" xmlns:w14="http://schemas.microsoft.com/office/word/2010/wordml" xmlns:w15="http://schemas.microsoft.com/office/word/2012/wordml" xmlns:w16cex="http://schemas.microsoft.com/office/word/2018/wordml/cex" xmlns:w16cid="http://schemas.microsoft.com/office/word/2016/wordml/cid" xmlns:w16="http://schemas.microsoft.com/office/word/2018/wordml" xmlns:w16sdtdh="http://schemas.microsoft.com/office/word/2020/wordml/sdtdatahash" xmlns:w16se="http://schemas.microsoft.com/office/word/2015/wordml/symex" xmlns:wpg="http://schemas.microsoft.com/office/word/2010/wordprocessingGroup" xmlns:wpi="http://schemas.microsoft.com/office/word/2010/wordprocessingInk" xmlns:wne="http://schemas.microsoft.com/office/word/2006/wordml" xmlns:wps="http://schemas.microsoft.com/office/word/2010/wordprocessingShape" mc:Ignorable="w14 w15 w16se w16cid w16 w16cex w16sdtdh wp14">
+<w:endnotes xmlns:wpc="http://schemas.microsoft.com/office/word/2010/wordprocessingCanvas" xmlns:cx="http://schemas.microsoft.com/office/drawing/2014/chartex" xmlns:cx1="http://schemas.microsoft.com/office/drawing/2015/9/8/chartex" xmlns:cx2="http://schemas.microsoft.com/office/drawing/2015/10/21/chartex" xmlns:cx3="http://schemas.microsoft.com/office/drawing/2016/5/9/chartex" xmlns:cx4="http://schemas.microsoft.com/office/drawing/2016/5/10/chartex" xmlns:cx5="http://schemas.microsoft.com/office/drawing/2016/5/11/chartex" xmlns:cx6="http://schemas.microsoft.com/office/drawing/2016/5/12/chartex" xmlns:cx7="http://schemas.microsoft.com/office/drawing/2016/5/13/chartex" xmlns:cx8="http://schemas.microsoft.com/office/drawing/2016/5/14/chartex" xmlns:mc="http://schemas.openxmlformats.org/markup-compatibility/2006" xmlns:aink="http://schemas.microsoft.com/office/drawing/2016/ink" xmlns:am3d="http://schemas.microsoft.com/office/drawing/2017/model3d" xmlns:o="urn:schemas-microsoft-com:office:office" xmlns:oel="http://schemas.microsoft.com/office/2019/extlst" xmlns:r="http://schemas.openxmlformats.org/officeDocument/2006/relationships" xmlns:m="http://schemas.openxmlformats.org/officeDocument/2006/math" xmlns:v="urn:schemas-microsoft-com:vml" xmlns:wp14="http://schemas.microsoft.com/office/word/2010/wordprocessingDrawing" xmlns:wp="http://schemas.openxmlformats.org/drawingml/2006/wordprocessingDrawing" xmlns:w10="urn:schemas-microsoft-com:office:word" xmlns:w="http://schemas.openxmlformats.org/wordprocessingml/2006/main" xmlns:w14="http://schemas.microsoft.com/office/word/2010/wordml" xmlns:w15="http://schemas.microsoft.com/office/word/2012/wordml" xmlns:w16cex="http://schemas.microsoft.com/office/word/2018/wordml/cex" xmlns:w16cid="http://schemas.microsoft.com/office/word/2016/wordml/cid" xmlns:w16="http://schemas.microsoft.com/office/word/2018/wordml" xmlns:w16du="http://schemas.microsoft.com/office/word/2023/wordml/word16du" xmlns:w16sdtdh="http://schemas.microsoft.com/office/word/2020/wordml/sdtdatahash" xmlns:w16sdtfl="http://schemas.microsoft.com/office/word/2024/wordml/sdtformatlock" xmlns:w16se="http://schemas.microsoft.com/office/word/2015/wordml/symex" xmlns:wpg="http://schemas.microsoft.com/office/word/2010/wordprocessingGroup" xmlns:wpi="http://schemas.microsoft.com/office/word/2010/wordprocessingInk" xmlns:wne="http://schemas.microsoft.com/office/word/2006/wordml" xmlns:wps="http://schemas.microsoft.com/office/word/2010/wordprocessingShape" mc:Ignorable="w14 w15 w16se w16cid w16 w16cex w16sdtdh w16sdtfl w16du wp14">
   <w:endnote w:type="separator" w:id="-1">
     <w:p>
       <w:pPr>
@@ -4812,7 +3326,7 @@
 </file>
 
 <file path=word/footer1.xml><?xml version="1.0" encoding="utf-8"?>
-<w:ftr xmlns:wpc="http://schemas.microsoft.com/office/word/2010/wordprocessingCanvas" xmlns:cx="http://schemas.microsoft.com/office/drawing/2014/chartex" xmlns:cx1="http://schemas.microsoft.com/office/drawing/2015/9/8/chartex" xmlns:cx2="http://schemas.microsoft.com/office/drawing/2015/10/21/chartex" xmlns:cx3="http://schemas.microsoft.com/office/drawing/2016/5/9/chartex" xmlns:cx4="http://schemas.microsoft.com/office/drawing/2016/5/10/chartex" xmlns:cx5="http://schemas.microsoft.com/office/drawing/2016/5/11/chartex" xmlns:cx6="http://schemas.microsoft.com/office/drawing/2016/5/12/chartex" xmlns:cx7="http://schemas.microsoft.com/office/drawing/2016/5/13/chartex" xmlns:cx8="http://schemas.microsoft.com/office/drawing/2016/5/14/chartex" xmlns:mc="http://schemas.openxmlformats.org/markup-compatibility/2006" xmlns:aink="http://schemas.microsoft.com/office/drawing/2016/ink" xmlns:am3d="http://schemas.microsoft.com/office/drawing/2017/model3d" xmlns:o="urn:schemas-microsoft-com:office:office" xmlns:oel="http://schemas.microsoft.com/office/2019/extlst" xmlns:r="http://schemas.openxmlformats.org/officeDocument/2006/relationships" xmlns:m="http://schemas.openxmlformats.org/officeDocument/2006/math" xmlns:v="urn:schemas-microsoft-com:vml" xmlns:wp14="http://schemas.microsoft.com/office/word/2010/wordprocessingDrawing" xmlns:wp="http://schemas.openxmlformats.org/drawingml/2006/wordprocessingDrawing" xmlns:w10="urn:schemas-microsoft-com:office:word" xmlns:w="http://schemas.openxmlformats.org/wordprocessingml/2006/main" xmlns:w14="http://schemas.microsoft.com/office/word/2010/wordml" xmlns:w15="http://schemas.microsoft.com/office/word/2012/wordml" xmlns:w16cex="http://schemas.microsoft.com/office/word/2018/wordml/cex" xmlns:w16cid="http://schemas.microsoft.com/office/word/2016/wordml/cid" xmlns:w16="http://schemas.microsoft.com/office/word/2018/wordml" xmlns:w16sdtdh="http://schemas.microsoft.com/office/word/2020/wordml/sdtdatahash" xmlns:w16se="http://schemas.microsoft.com/office/word/2015/wordml/symex" xmlns:wpg="http://schemas.microsoft.com/office/word/2010/wordprocessingGroup" xmlns:wpi="http://schemas.microsoft.com/office/word/2010/wordprocessingInk" xmlns:wne="http://schemas.microsoft.com/office/word/2006/wordml" xmlns:wps="http://schemas.microsoft.com/office/word/2010/wordprocessingShape" mc:Ignorable="w14 w15 w16se w16cid w16 w16cex w16sdtdh wp14">
+<w:ftr xmlns:wpc="http://schemas.microsoft.com/office/word/2010/wordprocessingCanvas" xmlns:cx="http://schemas.microsoft.com/office/drawing/2014/chartex" xmlns:cx1="http://schemas.microsoft.com/office/drawing/2015/9/8/chartex" xmlns:cx2="http://schemas.microsoft.com/office/drawing/2015/10/21/chartex" xmlns:cx3="http://schemas.microsoft.com/office/drawing/2016/5/9/chartex" xmlns:cx4="http://schemas.microsoft.com/office/drawing/2016/5/10/chartex" xmlns:cx5="http://schemas.microsoft.com/office/drawing/2016/5/11/chartex" xmlns:cx6="http://schemas.microsoft.com/office/drawing/2016/5/12/chartex" xmlns:cx7="http://schemas.microsoft.com/office/drawing/2016/5/13/chartex" xmlns:cx8="http://schemas.microsoft.com/office/drawing/2016/5/14/chartex" xmlns:mc="http://schemas.openxmlformats.org/markup-compatibility/2006" xmlns:aink="http://schemas.microsoft.com/office/drawing/2016/ink" xmlns:am3d="http://schemas.microsoft.com/office/drawing/2017/model3d" xmlns:o="urn:schemas-microsoft-com:office:office" xmlns:oel="http://schemas.microsoft.com/office/2019/extlst" xmlns:r="http://schemas.openxmlformats.org/officeDocument/2006/relationships" xmlns:m="http://schemas.openxmlformats.org/officeDocument/2006/math" xmlns:v="urn:schemas-microsoft-com:vml" xmlns:wp14="http://schemas.microsoft.com/office/word/2010/wordprocessingDrawing" xmlns:wp="http://schemas.openxmlformats.org/drawingml/2006/wordprocessingDrawing" xmlns:w10="urn:schemas-microsoft-com:office:word" xmlns:w="http://schemas.openxmlformats.org/wordprocessingml/2006/main" xmlns:w14="http://schemas.microsoft.com/office/word/2010/wordml" xmlns:w15="http://schemas.microsoft.com/office/word/2012/wordml" xmlns:w16cex="http://schemas.microsoft.com/office/word/2018/wordml/cex" xmlns:w16cid="http://schemas.microsoft.com/office/word/2016/wordml/cid" xmlns:w16="http://schemas.microsoft.com/office/word/2018/wordml" xmlns:w16du="http://schemas.microsoft.com/office/word/2023/wordml/word16du" xmlns:w16sdtdh="http://schemas.microsoft.com/office/word/2020/wordml/sdtdatahash" xmlns:w16sdtfl="http://schemas.microsoft.com/office/word/2024/wordml/sdtformatlock" xmlns:w16se="http://schemas.microsoft.com/office/word/2015/wordml/symex" xmlns:wpg="http://schemas.microsoft.com/office/word/2010/wordprocessingGroup" xmlns:wpi="http://schemas.microsoft.com/office/word/2010/wordprocessingInk" xmlns:wne="http://schemas.microsoft.com/office/word/2006/wordml" xmlns:wps="http://schemas.microsoft.com/office/word/2010/wordprocessingShape" mc:Ignorable="w14 w15 w16se w16cid w16 w16cex w16sdtdh w16sdtfl w16du wp14">
   <w:p>
     <w:pPr>
       <w:pStyle w:val="Footer"/>
@@ -4822,7 +3336,7 @@
 </file>
 
 <file path=word/footer2.xml><?xml version="1.0" encoding="utf-8"?>
-<w:ftr xmlns:wpc="http://schemas.microsoft.com/office/word/2010/wordprocessingCanvas" xmlns:cx="http://schemas.microsoft.com/office/drawing/2014/chartex" xmlns:cx1="http://schemas.microsoft.com/office/drawing/2015/9/8/chartex" xmlns:cx2="http://schemas.microsoft.com/office/drawing/2015/10/21/chartex" xmlns:cx3="http://schemas.microsoft.com/office/drawing/2016/5/9/chartex" xmlns:cx4="http://schemas.microsoft.com/office/drawing/2016/5/10/chartex" xmlns:cx5="http://schemas.microsoft.com/office/drawing/2016/5/11/chartex" xmlns:cx6="http://schemas.microsoft.com/office/drawing/2016/5/12/chartex" xmlns:cx7="http://schemas.microsoft.com/office/drawing/2016/5/13/chartex" xmlns:cx8="http://schemas.microsoft.com/office/drawing/2016/5/14/chartex" xmlns:mc="http://schemas.openxmlformats.org/markup-compatibility/2006" xmlns:aink="http://schemas.microsoft.com/office/drawing/2016/ink" xmlns:am3d="http://schemas.microsoft.com/office/drawing/2017/model3d" xmlns:o="urn:schemas-microsoft-com:office:office" xmlns:oel="http://schemas.microsoft.com/office/2019/extlst" xmlns:r="http://schemas.openxmlformats.org/officeDocument/2006/relationships" xmlns:m="http://schemas.openxmlformats.org/officeDocument/2006/math" xmlns:v="urn:schemas-microsoft-com:vml" xmlns:wp14="http://schemas.microsoft.com/office/word/2010/wordprocessingDrawing" xmlns:wp="http://schemas.openxmlformats.org/drawingml/2006/wordprocessingDrawing" xmlns:w10="urn:schemas-microsoft-com:office:word" xmlns:w="http://schemas.openxmlformats.org/wordprocessingml/2006/main" xmlns:w14="http://schemas.microsoft.com/office/word/2010/wordml" xmlns:w15="http://schemas.microsoft.com/office/word/2012/wordml" xmlns:w16cex="http://schemas.microsoft.com/office/word/2018/wordml/cex" xmlns:w16cid="http://schemas.microsoft.com/office/word/2016/wordml/cid" xmlns:w16="http://schemas.microsoft.com/office/word/2018/wordml" xmlns:w16sdtdh="http://schemas.microsoft.com/office/word/2020/wordml/sdtdatahash" xmlns:w16se="http://schemas.microsoft.com/office/word/2015/wordml/symex" xmlns:wpg="http://schemas.microsoft.com/office/word/2010/wordprocessingGroup" xmlns:wpi="http://schemas.microsoft.com/office/word/2010/wordprocessingInk" xmlns:wne="http://schemas.microsoft.com/office/word/2006/wordml" xmlns:wps="http://schemas.microsoft.com/office/word/2010/wordprocessingShape" mc:Ignorable="w14 w15 w16se w16cid w16 w16cex w16sdtdh wp14">
+<w:ftr xmlns:wpc="http://schemas.microsoft.com/office/word/2010/wordprocessingCanvas" xmlns:cx="http://schemas.microsoft.com/office/drawing/2014/chartex" xmlns:cx1="http://schemas.microsoft.com/office/drawing/2015/9/8/chartex" xmlns:cx2="http://schemas.microsoft.com/office/drawing/2015/10/21/chartex" xmlns:cx3="http://schemas.microsoft.com/office/drawing/2016/5/9/chartex" xmlns:cx4="http://schemas.microsoft.com/office/drawing/2016/5/10/chartex" xmlns:cx5="http://schemas.microsoft.com/office/drawing/2016/5/11/chartex" xmlns:cx6="http://schemas.microsoft.com/office/drawing/2016/5/12/chartex" xmlns:cx7="http://schemas.microsoft.com/office/drawing/2016/5/13/chartex" xmlns:cx8="http://schemas.microsoft.com/office/drawing/2016/5/14/chartex" xmlns:mc="http://schemas.openxmlformats.org/markup-compatibility/2006" xmlns:aink="http://schemas.microsoft.com/office/drawing/2016/ink" xmlns:am3d="http://schemas.microsoft.com/office/drawing/2017/model3d" xmlns:o="urn:schemas-microsoft-com:office:office" xmlns:oel="http://schemas.microsoft.com/office/2019/extlst" xmlns:r="http://schemas.openxmlformats.org/officeDocument/2006/relationships" xmlns:m="http://schemas.openxmlformats.org/officeDocument/2006/math" xmlns:v="urn:schemas-microsoft-com:vml" xmlns:wp14="http://schemas.microsoft.com/office/word/2010/wordprocessingDrawing" xmlns:wp="http://schemas.openxmlformats.org/drawingml/2006/wordprocessingDrawing" xmlns:w10="urn:schemas-microsoft-com:office:word" xmlns:w="http://schemas.openxmlformats.org/wordprocessingml/2006/main" xmlns:w14="http://schemas.microsoft.com/office/word/2010/wordml" xmlns:w15="http://schemas.microsoft.com/office/word/2012/wordml" xmlns:w16cex="http://schemas.microsoft.com/office/word/2018/wordml/cex" xmlns:w16cid="http://schemas.microsoft.com/office/word/2016/wordml/cid" xmlns:w16="http://schemas.microsoft.com/office/word/2018/wordml" xmlns:w16du="http://schemas.microsoft.com/office/word/2023/wordml/word16du" xmlns:w16sdtdh="http://schemas.microsoft.com/office/word/2020/wordml/sdtdatahash" xmlns:w16sdtfl="http://schemas.microsoft.com/office/word/2024/wordml/sdtformatlock" xmlns:w16se="http://schemas.microsoft.com/office/word/2015/wordml/symex" xmlns:wpg="http://schemas.microsoft.com/office/word/2010/wordprocessingGroup" xmlns:wpi="http://schemas.microsoft.com/office/word/2010/wordprocessingInk" xmlns:wne="http://schemas.microsoft.com/office/word/2006/wordml" xmlns:wps="http://schemas.microsoft.com/office/word/2010/wordprocessingShape" mc:Ignorable="w14 w15 w16se w16cid w16 w16cex w16sdtdh w16sdtfl w16du wp14">
   <w:p>
     <w:pPr>
       <w:pStyle w:val="Footer"/>
@@ -4832,7 +3346,7 @@
 </file>
 
 <file path=word/footer3.xml><?xml version="1.0" encoding="utf-8"?>
-<w:ftr xmlns:wpc="http://schemas.microsoft.com/office/word/2010/wordprocessingCanvas" xmlns:cx="http://schemas.microsoft.com/office/drawing/2014/chartex" xmlns:cx1="http://schemas.microsoft.com/office/drawing/2015/9/8/chartex" xmlns:cx2="http://schemas.microsoft.com/office/drawing/2015/10/21/chartex" xmlns:cx3="http://schemas.microsoft.com/office/drawing/2016/5/9/chartex" xmlns:cx4="http://schemas.microsoft.com/office/drawing/2016/5/10/chartex" xmlns:cx5="http://schemas.microsoft.com/office/drawing/2016/5/11/chartex" xmlns:cx6="http://schemas.microsoft.com/office/drawing/2016/5/12/chartex" xmlns:cx7="http://schemas.microsoft.com/office/drawing/2016/5/13/chartex" xmlns:cx8="http://schemas.microsoft.com/office/drawing/2016/5/14/chartex" xmlns:mc="http://schemas.openxmlformats.org/markup-compatibility/2006" xmlns:aink="http://schemas.microsoft.com/office/drawing/2016/ink" xmlns:am3d="http://schemas.microsoft.com/office/drawing/2017/model3d" xmlns:o="urn:schemas-microsoft-com:office:office" xmlns:oel="http://schemas.microsoft.com/office/2019/extlst" xmlns:r="http://schemas.openxmlformats.org/officeDocument/2006/relationships" xmlns:m="http://schemas.openxmlformats.org/officeDocument/2006/math" xmlns:v="urn:schemas-microsoft-com:vml" xmlns:wp14="http://schemas.microsoft.com/office/word/2010/wordprocessingDrawing" xmlns:wp="http://schemas.openxmlformats.org/drawingml/2006/wordprocessingDrawing" xmlns:w10="urn:schemas-microsoft-com:office:word" xmlns:w="http://schemas.openxmlformats.org/wordprocessingml/2006/main" xmlns:w14="http://schemas.microsoft.com/office/word/2010/wordml" xmlns:w15="http://schemas.microsoft.com/office/word/2012/wordml" xmlns:w16cex="http://schemas.microsoft.com/office/word/2018/wordml/cex" xmlns:w16cid="http://schemas.microsoft.com/office/word/2016/wordml/cid" xmlns:w16="http://schemas.microsoft.com/office/word/2018/wordml" xmlns:w16sdtdh="http://schemas.microsoft.com/office/word/2020/wordml/sdtdatahash" xmlns:w16se="http://schemas.microsoft.com/office/word/2015/wordml/symex" xmlns:wpg="http://schemas.microsoft.com/office/word/2010/wordprocessingGroup" xmlns:wpi="http://schemas.microsoft.com/office/word/2010/wordprocessingInk" xmlns:wne="http://schemas.microsoft.com/office/word/2006/wordml" xmlns:wps="http://schemas.microsoft.com/office/word/2010/wordprocessingShape" mc:Ignorable="w14 w15 w16se w16cid w16 w16cex w16sdtdh wp14">
+<w:ftr xmlns:wpc="http://schemas.microsoft.com/office/word/2010/wordprocessingCanvas" xmlns:cx="http://schemas.microsoft.com/office/drawing/2014/chartex" xmlns:cx1="http://schemas.microsoft.com/office/drawing/2015/9/8/chartex" xmlns:cx2="http://schemas.microsoft.com/office/drawing/2015/10/21/chartex" xmlns:cx3="http://schemas.microsoft.com/office/drawing/2016/5/9/chartex" xmlns:cx4="http://schemas.microsoft.com/office/drawing/2016/5/10/chartex" xmlns:cx5="http://schemas.microsoft.com/office/drawing/2016/5/11/chartex" xmlns:cx6="http://schemas.microsoft.com/office/drawing/2016/5/12/chartex" xmlns:cx7="http://schemas.microsoft.com/office/drawing/2016/5/13/chartex" xmlns:cx8="http://schemas.microsoft.com/office/drawing/2016/5/14/chartex" xmlns:mc="http://schemas.openxmlformats.org/markup-compatibility/2006" xmlns:aink="http://schemas.microsoft.com/office/drawing/2016/ink" xmlns:am3d="http://schemas.microsoft.com/office/drawing/2017/model3d" xmlns:o="urn:schemas-microsoft-com:office:office" xmlns:oel="http://schemas.microsoft.com/office/2019/extlst" xmlns:r="http://schemas.openxmlformats.org/officeDocument/2006/relationships" xmlns:m="http://schemas.openxmlformats.org/officeDocument/2006/math" xmlns:v="urn:schemas-microsoft-com:vml" xmlns:wp14="http://schemas.microsoft.com/office/word/2010/wordprocessingDrawing" xmlns:wp="http://schemas.openxmlformats.org/drawingml/2006/wordprocessingDrawing" xmlns:w10="urn:schemas-microsoft-com:office:word" xmlns:w="http://schemas.openxmlformats.org/wordprocessingml/2006/main" xmlns:w14="http://schemas.microsoft.com/office/word/2010/wordml" xmlns:w15="http://schemas.microsoft.com/office/word/2012/wordml" xmlns:w16cex="http://schemas.microsoft.com/office/word/2018/wordml/cex" xmlns:w16cid="http://schemas.microsoft.com/office/word/2016/wordml/cid" xmlns:w16="http://schemas.microsoft.com/office/word/2018/wordml" xmlns:w16du="http://schemas.microsoft.com/office/word/2023/wordml/word16du" xmlns:w16sdtdh="http://schemas.microsoft.com/office/word/2020/wordml/sdtdatahash" xmlns:w16sdtfl="http://schemas.microsoft.com/office/word/2024/wordml/sdtformatlock" xmlns:w16se="http://schemas.microsoft.com/office/word/2015/wordml/symex" xmlns:wpg="http://schemas.microsoft.com/office/word/2010/wordprocessingGroup" xmlns:wpi="http://schemas.microsoft.com/office/word/2010/wordprocessingInk" xmlns:wne="http://schemas.microsoft.com/office/word/2006/wordml" xmlns:wps="http://schemas.microsoft.com/office/word/2010/wordprocessingShape" mc:Ignorable="w14 w15 w16se w16cid w16 w16cex w16sdtdh w16sdtfl w16du wp14">
   <w:p>
     <w:pPr>
       <w:spacing w:after="0" w:line="240" w:lineRule="auto"/>
@@ -4896,18 +3410,8 @@
         <w:sz w:val="16"/>
         <w:szCs w:val="16"/>
       </w:rPr>
-      <w:t xml:space="preserve"> </w:t>
+      <w:t xml:space="preserve"> Prosecutor</w:t>
     </w:r>
-    <w:proofErr w:type="gramStart"/>
-    <w:r>
-      <w:rPr>
-        <w:rFonts w:ascii="Palatino Linotype" w:hAnsi="Palatino Linotype" w:cstheme="minorHAnsi"/>
-        <w:sz w:val="16"/>
-        <w:szCs w:val="16"/>
-      </w:rPr>
-      <w:t>Prosecutor</w:t>
-    </w:r>
-    <w:proofErr w:type="gramEnd"/>
   </w:p>
   <w:p>
     <w:pPr>
@@ -4927,95 +3431,23 @@
         <w:sz w:val="16"/>
         <w:szCs w:val="16"/>
       </w:rPr>
-      <w:t xml:space="preserve">Prepared by </w:t>
+      <w:t>Prepared by {{ judicial_officer.first_name }} {{ judicial_officer.last_name }}</w:t>
     </w:r>
-    <w:proofErr w:type="gramStart"/>
     <w:r>
       <w:rPr>
         <w:rFonts w:ascii="Palatino Linotype" w:hAnsi="Palatino Linotype"/>
         <w:sz w:val="16"/>
         <w:szCs w:val="16"/>
       </w:rPr>
-      <w:t xml:space="preserve">{{ </w:t>
+      <w:tab/>
     </w:r>
-    <w:proofErr w:type="spellStart"/>
     <w:r>
       <w:rPr>
         <w:rFonts w:ascii="Palatino Linotype" w:hAnsi="Palatino Linotype"/>
         <w:sz w:val="16"/>
         <w:szCs w:val="16"/>
       </w:rPr>
-      <w:t>judicial</w:t>
-    </w:r>
-    <w:proofErr w:type="gramEnd"/>
-    <w:r>
-      <w:rPr>
-        <w:rFonts w:ascii="Palatino Linotype" w:hAnsi="Palatino Linotype"/>
-        <w:sz w:val="16"/>
-        <w:szCs w:val="16"/>
-      </w:rPr>
-      <w:t>_officer.first_name</w:t>
-    </w:r>
-    <w:proofErr w:type="spellEnd"/>
-    <w:r>
-      <w:rPr>
-        <w:rFonts w:ascii="Palatino Linotype" w:hAnsi="Palatino Linotype"/>
-        <w:sz w:val="16"/>
-        <w:szCs w:val="16"/>
-      </w:rPr>
-      <w:t xml:space="preserve"> }} {{ </w:t>
-    </w:r>
-    <w:proofErr w:type="spellStart"/>
-    <w:r>
-      <w:rPr>
-        <w:rFonts w:ascii="Palatino Linotype" w:hAnsi="Palatino Linotype"/>
-        <w:sz w:val="16"/>
-        <w:szCs w:val="16"/>
-      </w:rPr>
-      <w:t>judicial_officer.last_name</w:t>
-    </w:r>
-    <w:proofErr w:type="spellEnd"/>
-    <w:r>
-      <w:rPr>
-        <w:rFonts w:ascii="Palatino Linotype" w:hAnsi="Palatino Linotype"/>
-        <w:sz w:val="16"/>
-        <w:szCs w:val="16"/>
-      </w:rPr>
-      <w:t xml:space="preserve"> }}</w:t>
-    </w:r>
-    <w:r>
-      <w:rPr>
-        <w:rFonts w:ascii="Palatino Linotype" w:hAnsi="Palatino Linotype"/>
-        <w:sz w:val="16"/>
-        <w:szCs w:val="16"/>
-      </w:rPr>
-      <w:tab/>
-    </w:r>
-    <w:r>
-      <w:rPr>
-        <w:rFonts w:ascii="Palatino Linotype" w:hAnsi="Palatino Linotype"/>
-        <w:sz w:val="16"/>
-        <w:szCs w:val="16"/>
-      </w:rPr>
-      <w:t xml:space="preserve">Limited Driving Privileges {{ </w:t>
-    </w:r>
-    <w:proofErr w:type="spellStart"/>
-    <w:r>
-      <w:rPr>
-        <w:rFonts w:ascii="Palatino Linotype" w:hAnsi="Palatino Linotype"/>
-        <w:sz w:val="16"/>
-        <w:szCs w:val="16"/>
-      </w:rPr>
-      <w:t>case_number</w:t>
-    </w:r>
-    <w:proofErr w:type="spellEnd"/>
-    <w:r>
-      <w:rPr>
-        <w:rFonts w:ascii="Palatino Linotype" w:hAnsi="Palatino Linotype"/>
-        <w:sz w:val="16"/>
-        <w:szCs w:val="16"/>
-      </w:rPr>
-      <w:t xml:space="preserve"> }}</w:t>
+      <w:t>Limited Driving Privileges {{ case_number }}</w:t>
     </w:r>
   </w:p>
   <w:p>
@@ -5102,7 +3534,7 @@
 </file>
 
 <file path=word/footer4.xml><?xml version="1.0" encoding="utf-8"?>
-<w:ftr xmlns:wpc="http://schemas.microsoft.com/office/word/2010/wordprocessingCanvas" xmlns:cx="http://schemas.microsoft.com/office/drawing/2014/chartex" xmlns:cx1="http://schemas.microsoft.com/office/drawing/2015/9/8/chartex" xmlns:cx2="http://schemas.microsoft.com/office/drawing/2015/10/21/chartex" xmlns:cx3="http://schemas.microsoft.com/office/drawing/2016/5/9/chartex" xmlns:cx4="http://schemas.microsoft.com/office/drawing/2016/5/10/chartex" xmlns:cx5="http://schemas.microsoft.com/office/drawing/2016/5/11/chartex" xmlns:cx6="http://schemas.microsoft.com/office/drawing/2016/5/12/chartex" xmlns:cx7="http://schemas.microsoft.com/office/drawing/2016/5/13/chartex" xmlns:cx8="http://schemas.microsoft.com/office/drawing/2016/5/14/chartex" xmlns:mc="http://schemas.openxmlformats.org/markup-compatibility/2006" xmlns:aink="http://schemas.microsoft.com/office/drawing/2016/ink" xmlns:am3d="http://schemas.microsoft.com/office/drawing/2017/model3d" xmlns:o="urn:schemas-microsoft-com:office:office" xmlns:oel="http://schemas.microsoft.com/office/2019/extlst" xmlns:r="http://schemas.openxmlformats.org/officeDocument/2006/relationships" xmlns:m="http://schemas.openxmlformats.org/officeDocument/2006/math" xmlns:v="urn:schemas-microsoft-com:vml" xmlns:wp14="http://schemas.microsoft.com/office/word/2010/wordprocessingDrawing" xmlns:wp="http://schemas.openxmlformats.org/drawingml/2006/wordprocessingDrawing" xmlns:w10="urn:schemas-microsoft-com:office:word" xmlns:w="http://schemas.openxmlformats.org/wordprocessingml/2006/main" xmlns:w14="http://schemas.microsoft.com/office/word/2010/wordml" xmlns:w15="http://schemas.microsoft.com/office/word/2012/wordml" xmlns:w16cex="http://schemas.microsoft.com/office/word/2018/wordml/cex" xmlns:w16cid="http://schemas.microsoft.com/office/word/2016/wordml/cid" xmlns:w16="http://schemas.microsoft.com/office/word/2018/wordml" xmlns:w16sdtdh="http://schemas.microsoft.com/office/word/2020/wordml/sdtdatahash" xmlns:w16se="http://schemas.microsoft.com/office/word/2015/wordml/symex" xmlns:wpg="http://schemas.microsoft.com/office/word/2010/wordprocessingGroup" xmlns:wpi="http://schemas.microsoft.com/office/word/2010/wordprocessingInk" xmlns:wne="http://schemas.microsoft.com/office/word/2006/wordml" xmlns:wps="http://schemas.microsoft.com/office/word/2010/wordprocessingShape" mc:Ignorable="w14 w15 w16se w16cid w16 w16cex w16sdtdh wp14">
+<w:ftr xmlns:wpc="http://schemas.microsoft.com/office/word/2010/wordprocessingCanvas" xmlns:cx="http://schemas.microsoft.com/office/drawing/2014/chartex" xmlns:cx1="http://schemas.microsoft.com/office/drawing/2015/9/8/chartex" xmlns:cx2="http://schemas.microsoft.com/office/drawing/2015/10/21/chartex" xmlns:cx3="http://schemas.microsoft.com/office/drawing/2016/5/9/chartex" xmlns:cx4="http://schemas.microsoft.com/office/drawing/2016/5/10/chartex" xmlns:cx5="http://schemas.microsoft.com/office/drawing/2016/5/11/chartex" xmlns:cx6="http://schemas.microsoft.com/office/drawing/2016/5/12/chartex" xmlns:cx7="http://schemas.microsoft.com/office/drawing/2016/5/13/chartex" xmlns:cx8="http://schemas.microsoft.com/office/drawing/2016/5/14/chartex" xmlns:mc="http://schemas.openxmlformats.org/markup-compatibility/2006" xmlns:aink="http://schemas.microsoft.com/office/drawing/2016/ink" xmlns:am3d="http://schemas.microsoft.com/office/drawing/2017/model3d" xmlns:o="urn:schemas-microsoft-com:office:office" xmlns:oel="http://schemas.microsoft.com/office/2019/extlst" xmlns:r="http://schemas.openxmlformats.org/officeDocument/2006/relationships" xmlns:m="http://schemas.openxmlformats.org/officeDocument/2006/math" xmlns:v="urn:schemas-microsoft-com:vml" xmlns:wp14="http://schemas.microsoft.com/office/word/2010/wordprocessingDrawing" xmlns:wp="http://schemas.openxmlformats.org/drawingml/2006/wordprocessingDrawing" xmlns:w10="urn:schemas-microsoft-com:office:word" xmlns:w="http://schemas.openxmlformats.org/wordprocessingml/2006/main" xmlns:w14="http://schemas.microsoft.com/office/word/2010/wordml" xmlns:w15="http://schemas.microsoft.com/office/word/2012/wordml" xmlns:w16cex="http://schemas.microsoft.com/office/word/2018/wordml/cex" xmlns:w16cid="http://schemas.microsoft.com/office/word/2016/wordml/cid" xmlns:w16="http://schemas.microsoft.com/office/word/2018/wordml" xmlns:w16du="http://schemas.microsoft.com/office/word/2023/wordml/word16du" xmlns:w16sdtdh="http://schemas.microsoft.com/office/word/2020/wordml/sdtdatahash" xmlns:w16sdtfl="http://schemas.microsoft.com/office/word/2024/wordml/sdtformatlock" xmlns:w16se="http://schemas.microsoft.com/office/word/2015/wordml/symex" xmlns:wpg="http://schemas.microsoft.com/office/word/2010/wordprocessingGroup" xmlns:wpi="http://schemas.microsoft.com/office/word/2010/wordprocessingInk" xmlns:wne="http://schemas.microsoft.com/office/word/2006/wordml" xmlns:wps="http://schemas.microsoft.com/office/word/2010/wordprocessingShape" mc:Ignorable="w14 w15 w16se w16cid w16 w16cex w16sdtdh w16sdtfl w16du wp14">
   <w:p>
     <w:pPr>
       <w:pStyle w:val="Footer"/>
@@ -5112,7 +3544,7 @@
 </file>
 
 <file path=word/footer5.xml><?xml version="1.0" encoding="utf-8"?>
-<w:ftr xmlns:wpc="http://schemas.microsoft.com/office/word/2010/wordprocessingCanvas" xmlns:cx="http://schemas.microsoft.com/office/drawing/2014/chartex" xmlns:cx1="http://schemas.microsoft.com/office/drawing/2015/9/8/chartex" xmlns:cx2="http://schemas.microsoft.com/office/drawing/2015/10/21/chartex" xmlns:cx3="http://schemas.microsoft.com/office/drawing/2016/5/9/chartex" xmlns:cx4="http://schemas.microsoft.com/office/drawing/2016/5/10/chartex" xmlns:cx5="http://schemas.microsoft.com/office/drawing/2016/5/11/chartex" xmlns:cx6="http://schemas.microsoft.com/office/drawing/2016/5/12/chartex" xmlns:cx7="http://schemas.microsoft.com/office/drawing/2016/5/13/chartex" xmlns:cx8="http://schemas.microsoft.com/office/drawing/2016/5/14/chartex" xmlns:mc="http://schemas.openxmlformats.org/markup-compatibility/2006" xmlns:aink="http://schemas.microsoft.com/office/drawing/2016/ink" xmlns:am3d="http://schemas.microsoft.com/office/drawing/2017/model3d" xmlns:o="urn:schemas-microsoft-com:office:office" xmlns:oel="http://schemas.microsoft.com/office/2019/extlst" xmlns:r="http://schemas.openxmlformats.org/officeDocument/2006/relationships" xmlns:m="http://schemas.openxmlformats.org/officeDocument/2006/math" xmlns:v="urn:schemas-microsoft-com:vml" xmlns:wp14="http://schemas.microsoft.com/office/word/2010/wordprocessingDrawing" xmlns:wp="http://schemas.openxmlformats.org/drawingml/2006/wordprocessingDrawing" xmlns:w10="urn:schemas-microsoft-com:office:word" xmlns:w="http://schemas.openxmlformats.org/wordprocessingml/2006/main" xmlns:w14="http://schemas.microsoft.com/office/word/2010/wordml" xmlns:w15="http://schemas.microsoft.com/office/word/2012/wordml" xmlns:w16cex="http://schemas.microsoft.com/office/word/2018/wordml/cex" xmlns:w16cid="http://schemas.microsoft.com/office/word/2016/wordml/cid" xmlns:w16="http://schemas.microsoft.com/office/word/2018/wordml" xmlns:w16sdtdh="http://schemas.microsoft.com/office/word/2020/wordml/sdtdatahash" xmlns:w16se="http://schemas.microsoft.com/office/word/2015/wordml/symex" xmlns:wpg="http://schemas.microsoft.com/office/word/2010/wordprocessingGroup" xmlns:wpi="http://schemas.microsoft.com/office/word/2010/wordprocessingInk" xmlns:wne="http://schemas.microsoft.com/office/word/2006/wordml" xmlns:wps="http://schemas.microsoft.com/office/word/2010/wordprocessingShape" mc:Ignorable="w14 w15 w16se w16cid w16 w16cex w16sdtdh wp14">
+<w:ftr xmlns:wpc="http://schemas.microsoft.com/office/word/2010/wordprocessingCanvas" xmlns:cx="http://schemas.microsoft.com/office/drawing/2014/chartex" xmlns:cx1="http://schemas.microsoft.com/office/drawing/2015/9/8/chartex" xmlns:cx2="http://schemas.microsoft.com/office/drawing/2015/10/21/chartex" xmlns:cx3="http://schemas.microsoft.com/office/drawing/2016/5/9/chartex" xmlns:cx4="http://schemas.microsoft.com/office/drawing/2016/5/10/chartex" xmlns:cx5="http://schemas.microsoft.com/office/drawing/2016/5/11/chartex" xmlns:cx6="http://schemas.microsoft.com/office/drawing/2016/5/12/chartex" xmlns:cx7="http://schemas.microsoft.com/office/drawing/2016/5/13/chartex" xmlns:cx8="http://schemas.microsoft.com/office/drawing/2016/5/14/chartex" xmlns:mc="http://schemas.openxmlformats.org/markup-compatibility/2006" xmlns:aink="http://schemas.microsoft.com/office/drawing/2016/ink" xmlns:am3d="http://schemas.microsoft.com/office/drawing/2017/model3d" xmlns:o="urn:schemas-microsoft-com:office:office" xmlns:oel="http://schemas.microsoft.com/office/2019/extlst" xmlns:r="http://schemas.openxmlformats.org/officeDocument/2006/relationships" xmlns:m="http://schemas.openxmlformats.org/officeDocument/2006/math" xmlns:v="urn:schemas-microsoft-com:vml" xmlns:wp14="http://schemas.microsoft.com/office/word/2010/wordprocessingDrawing" xmlns:wp="http://schemas.openxmlformats.org/drawingml/2006/wordprocessingDrawing" xmlns:w10="urn:schemas-microsoft-com:office:word" xmlns:w="http://schemas.openxmlformats.org/wordprocessingml/2006/main" xmlns:w14="http://schemas.microsoft.com/office/word/2010/wordml" xmlns:w15="http://schemas.microsoft.com/office/word/2012/wordml" xmlns:w16cex="http://schemas.microsoft.com/office/word/2018/wordml/cex" xmlns:w16cid="http://schemas.microsoft.com/office/word/2016/wordml/cid" xmlns:w16="http://schemas.microsoft.com/office/word/2018/wordml" xmlns:w16du="http://schemas.microsoft.com/office/word/2023/wordml/word16du" xmlns:w16sdtdh="http://schemas.microsoft.com/office/word/2020/wordml/sdtdatahash" xmlns:w16sdtfl="http://schemas.microsoft.com/office/word/2024/wordml/sdtformatlock" xmlns:w16se="http://schemas.microsoft.com/office/word/2015/wordml/symex" xmlns:wpg="http://schemas.microsoft.com/office/word/2010/wordprocessingGroup" xmlns:wpi="http://schemas.microsoft.com/office/word/2010/wordprocessingInk" xmlns:wne="http://schemas.microsoft.com/office/word/2006/wordml" xmlns:wps="http://schemas.microsoft.com/office/word/2010/wordprocessingShape" mc:Ignorable="w14 w15 w16se w16cid w16 w16cex w16sdtdh w16sdtfl w16du wp14">
   <w:p>
     <w:pPr>
       <w:pStyle w:val="Footer"/>
@@ -5122,7 +3554,7 @@
 </file>
 
 <file path=word/footer6.xml><?xml version="1.0" encoding="utf-8"?>
-<w:ftr xmlns:wpc="http://schemas.microsoft.com/office/word/2010/wordprocessingCanvas" xmlns:cx="http://schemas.microsoft.com/office/drawing/2014/chartex" xmlns:cx1="http://schemas.microsoft.com/office/drawing/2015/9/8/chartex" xmlns:cx2="http://schemas.microsoft.com/office/drawing/2015/10/21/chartex" xmlns:cx3="http://schemas.microsoft.com/office/drawing/2016/5/9/chartex" xmlns:cx4="http://schemas.microsoft.com/office/drawing/2016/5/10/chartex" xmlns:cx5="http://schemas.microsoft.com/office/drawing/2016/5/11/chartex" xmlns:cx6="http://schemas.microsoft.com/office/drawing/2016/5/12/chartex" xmlns:cx7="http://schemas.microsoft.com/office/drawing/2016/5/13/chartex" xmlns:cx8="http://schemas.microsoft.com/office/drawing/2016/5/14/chartex" xmlns:mc="http://schemas.openxmlformats.org/markup-compatibility/2006" xmlns:aink="http://schemas.microsoft.com/office/drawing/2016/ink" xmlns:am3d="http://schemas.microsoft.com/office/drawing/2017/model3d" xmlns:o="urn:schemas-microsoft-com:office:office" xmlns:oel="http://schemas.microsoft.com/office/2019/extlst" xmlns:r="http://schemas.openxmlformats.org/officeDocument/2006/relationships" xmlns:m="http://schemas.openxmlformats.org/officeDocument/2006/math" xmlns:v="urn:schemas-microsoft-com:vml" xmlns:wp14="http://schemas.microsoft.com/office/word/2010/wordprocessingDrawing" xmlns:wp="http://schemas.openxmlformats.org/drawingml/2006/wordprocessingDrawing" xmlns:w10="urn:schemas-microsoft-com:office:word" xmlns:w="http://schemas.openxmlformats.org/wordprocessingml/2006/main" xmlns:w14="http://schemas.microsoft.com/office/word/2010/wordml" xmlns:w15="http://schemas.microsoft.com/office/word/2012/wordml" xmlns:w16cex="http://schemas.microsoft.com/office/word/2018/wordml/cex" xmlns:w16cid="http://schemas.microsoft.com/office/word/2016/wordml/cid" xmlns:w16="http://schemas.microsoft.com/office/word/2018/wordml" xmlns:w16sdtdh="http://schemas.microsoft.com/office/word/2020/wordml/sdtdatahash" xmlns:w16se="http://schemas.microsoft.com/office/word/2015/wordml/symex" xmlns:wpg="http://schemas.microsoft.com/office/word/2010/wordprocessingGroup" xmlns:wpi="http://schemas.microsoft.com/office/word/2010/wordprocessingInk" xmlns:wne="http://schemas.microsoft.com/office/word/2006/wordml" xmlns:wps="http://schemas.microsoft.com/office/word/2010/wordprocessingShape" mc:Ignorable="w14 w15 w16se w16cid w16 w16cex w16sdtdh wp14">
+<w:ftr xmlns:wpc="http://schemas.microsoft.com/office/word/2010/wordprocessingCanvas" xmlns:cx="http://schemas.microsoft.com/office/drawing/2014/chartex" xmlns:cx1="http://schemas.microsoft.com/office/drawing/2015/9/8/chartex" xmlns:cx2="http://schemas.microsoft.com/office/drawing/2015/10/21/chartex" xmlns:cx3="http://schemas.microsoft.com/office/drawing/2016/5/9/chartex" xmlns:cx4="http://schemas.microsoft.com/office/drawing/2016/5/10/chartex" xmlns:cx5="http://schemas.microsoft.com/office/drawing/2016/5/11/chartex" xmlns:cx6="http://schemas.microsoft.com/office/drawing/2016/5/12/chartex" xmlns:cx7="http://schemas.microsoft.com/office/drawing/2016/5/13/chartex" xmlns:cx8="http://schemas.microsoft.com/office/drawing/2016/5/14/chartex" xmlns:mc="http://schemas.openxmlformats.org/markup-compatibility/2006" xmlns:aink="http://schemas.microsoft.com/office/drawing/2016/ink" xmlns:am3d="http://schemas.microsoft.com/office/drawing/2017/model3d" xmlns:o="urn:schemas-microsoft-com:office:office" xmlns:oel="http://schemas.microsoft.com/office/2019/extlst" xmlns:r="http://schemas.openxmlformats.org/officeDocument/2006/relationships" xmlns:m="http://schemas.openxmlformats.org/officeDocument/2006/math" xmlns:v="urn:schemas-microsoft-com:vml" xmlns:wp14="http://schemas.microsoft.com/office/word/2010/wordprocessingDrawing" xmlns:wp="http://schemas.openxmlformats.org/drawingml/2006/wordprocessingDrawing" xmlns:w10="urn:schemas-microsoft-com:office:word" xmlns:w="http://schemas.openxmlformats.org/wordprocessingml/2006/main" xmlns:w14="http://schemas.microsoft.com/office/word/2010/wordml" xmlns:w15="http://schemas.microsoft.com/office/word/2012/wordml" xmlns:w16cex="http://schemas.microsoft.com/office/word/2018/wordml/cex" xmlns:w16cid="http://schemas.microsoft.com/office/word/2016/wordml/cid" xmlns:w16="http://schemas.microsoft.com/office/word/2018/wordml" xmlns:w16du="http://schemas.microsoft.com/office/word/2023/wordml/word16du" xmlns:w16sdtdh="http://schemas.microsoft.com/office/word/2020/wordml/sdtdatahash" xmlns:w16sdtfl="http://schemas.microsoft.com/office/word/2024/wordml/sdtformatlock" xmlns:w16se="http://schemas.microsoft.com/office/word/2015/wordml/symex" xmlns:wpg="http://schemas.microsoft.com/office/word/2010/wordprocessingGroup" xmlns:wpi="http://schemas.microsoft.com/office/word/2010/wordprocessingInk" xmlns:wne="http://schemas.microsoft.com/office/word/2006/wordml" xmlns:wps="http://schemas.microsoft.com/office/word/2010/wordprocessingShape" mc:Ignorable="w14 w15 w16se w16cid w16 w16cex w16sdtdh w16sdtfl w16du wp14">
   <w:p>
     <w:pPr>
       <w:pStyle w:val="Footer"/>
@@ -5132,7 +3564,7 @@
 </file>
 
 <file path=word/footnotes.xml><?xml version="1.0" encoding="utf-8"?>
-<w:footnotes xmlns:wpc="http://schemas.microsoft.com/office/word/2010/wordprocessingCanvas" xmlns:cx="http://schemas.microsoft.com/office/drawing/2014/chartex" xmlns:cx1="http://schemas.microsoft.com/office/drawing/2015/9/8/chartex" xmlns:cx2="http://schemas.microsoft.com/office/drawing/2015/10/21/chartex" xmlns:cx3="http://schemas.microsoft.com/office/drawing/2016/5/9/chartex" xmlns:cx4="http://schemas.microsoft.com/office/drawing/2016/5/10/chartex" xmlns:cx5="http://schemas.microsoft.com/office/drawing/2016/5/11/chartex" xmlns:cx6="http://schemas.microsoft.com/office/drawing/2016/5/12/chartex" xmlns:cx7="http://schemas.microsoft.com/office/drawing/2016/5/13/chartex" xmlns:cx8="http://schemas.microsoft.com/office/drawing/2016/5/14/chartex" xmlns:mc="http://schemas.openxmlformats.org/markup-compatibility/2006" xmlns:aink="http://schemas.microsoft.com/office/drawing/2016/ink" xmlns:am3d="http://schemas.microsoft.com/office/drawing/2017/model3d" xmlns:o="urn:schemas-microsoft-com:office:office" xmlns:oel="http://schemas.microsoft.com/office/2019/extlst" xmlns:r="http://schemas.openxmlformats.org/officeDocument/2006/relationships" xmlns:m="http://schemas.openxmlformats.org/officeDocument/2006/math" xmlns:v="urn:schemas-microsoft-com:vml" xmlns:wp14="http://schemas.microsoft.com/office/word/2010/wordprocessingDrawing" xmlns:wp="http://schemas.openxmlformats.org/drawingml/2006/wordprocessingDrawing" xmlns:w10="urn:schemas-microsoft-com:office:word" xmlns:w="http://schemas.openxmlformats.org/wordprocessingml/2006/main" xmlns:w14="http://schemas.microsoft.com/office/word/2010/wordml" xmlns:w15="http://schemas.microsoft.com/office/word/2012/wordml" xmlns:w16cex="http://schemas.microsoft.com/office/word/2018/wordml/cex" xmlns:w16cid="http://schemas.microsoft.com/office/word/2016/wordml/cid" xmlns:w16="http://schemas.microsoft.com/office/word/2018/wordml" xmlns:w16sdtdh="http://schemas.microsoft.com/office/word/2020/wordml/sdtdatahash" xmlns:w16se="http://schemas.microsoft.com/office/word/2015/wordml/symex" xmlns:wpg="http://schemas.microsoft.com/office/word/2010/wordprocessingGroup" xmlns:wpi="http://schemas.microsoft.com/office/word/2010/wordprocessingInk" xmlns:wne="http://schemas.microsoft.com/office/word/2006/wordml" xmlns:wps="http://schemas.microsoft.com/office/word/2010/wordprocessingShape" mc:Ignorable="w14 w15 w16se w16cid w16 w16cex w16sdtdh wp14">
+<w:footnotes xmlns:wpc="http://schemas.microsoft.com/office/word/2010/wordprocessingCanvas" xmlns:cx="http://schemas.microsoft.com/office/drawing/2014/chartex" xmlns:cx1="http://schemas.microsoft.com/office/drawing/2015/9/8/chartex" xmlns:cx2="http://schemas.microsoft.com/office/drawing/2015/10/21/chartex" xmlns:cx3="http://schemas.microsoft.com/office/drawing/2016/5/9/chartex" xmlns:cx4="http://schemas.microsoft.com/office/drawing/2016/5/10/chartex" xmlns:cx5="http://schemas.microsoft.com/office/drawing/2016/5/11/chartex" xmlns:cx6="http://schemas.microsoft.com/office/drawing/2016/5/12/chartex" xmlns:cx7="http://schemas.microsoft.com/office/drawing/2016/5/13/chartex" xmlns:cx8="http://schemas.microsoft.com/office/drawing/2016/5/14/chartex" xmlns:mc="http://schemas.openxmlformats.org/markup-compatibility/2006" xmlns:aink="http://schemas.microsoft.com/office/drawing/2016/ink" xmlns:am3d="http://schemas.microsoft.com/office/drawing/2017/model3d" xmlns:o="urn:schemas-microsoft-com:office:office" xmlns:oel="http://schemas.microsoft.com/office/2019/extlst" xmlns:r="http://schemas.openxmlformats.org/officeDocument/2006/relationships" xmlns:m="http://schemas.openxmlformats.org/officeDocument/2006/math" xmlns:v="urn:schemas-microsoft-com:vml" xmlns:wp14="http://schemas.microsoft.com/office/word/2010/wordprocessingDrawing" xmlns:wp="http://schemas.openxmlformats.org/drawingml/2006/wordprocessingDrawing" xmlns:w10="urn:schemas-microsoft-com:office:word" xmlns:w="http://schemas.openxmlformats.org/wordprocessingml/2006/main" xmlns:w14="http://schemas.microsoft.com/office/word/2010/wordml" xmlns:w15="http://schemas.microsoft.com/office/word/2012/wordml" xmlns:w16cex="http://schemas.microsoft.com/office/word/2018/wordml/cex" xmlns:w16cid="http://schemas.microsoft.com/office/word/2016/wordml/cid" xmlns:w16="http://schemas.microsoft.com/office/word/2018/wordml" xmlns:w16du="http://schemas.microsoft.com/office/word/2023/wordml/word16du" xmlns:w16sdtdh="http://schemas.microsoft.com/office/word/2020/wordml/sdtdatahash" xmlns:w16sdtfl="http://schemas.microsoft.com/office/word/2024/wordml/sdtformatlock" xmlns:w16se="http://schemas.microsoft.com/office/word/2015/wordml/symex" xmlns:wpg="http://schemas.microsoft.com/office/word/2010/wordprocessingGroup" xmlns:wpi="http://schemas.microsoft.com/office/word/2010/wordprocessingInk" xmlns:wne="http://schemas.microsoft.com/office/word/2006/wordml" xmlns:wps="http://schemas.microsoft.com/office/word/2010/wordprocessingShape" mc:Ignorable="w14 w15 w16se w16cid w16 w16cex w16sdtdh w16sdtfl w16du wp14">
   <w:footnote w:type="separator" w:id="-1">
     <w:p>
       <w:pPr>
@@ -5157,7 +3589,7 @@
 </file>
 
 <file path=word/header1.xml><?xml version="1.0" encoding="utf-8"?>
-<w:hdr xmlns:wpc="http://schemas.microsoft.com/office/word/2010/wordprocessingCanvas" xmlns:cx="http://schemas.microsoft.com/office/drawing/2014/chartex" xmlns:cx1="http://schemas.microsoft.com/office/drawing/2015/9/8/chartex" xmlns:cx2="http://schemas.microsoft.com/office/drawing/2015/10/21/chartex" xmlns:cx3="http://schemas.microsoft.com/office/drawing/2016/5/9/chartex" xmlns:cx4="http://schemas.microsoft.com/office/drawing/2016/5/10/chartex" xmlns:cx5="http://schemas.microsoft.com/office/drawing/2016/5/11/chartex" xmlns:cx6="http://schemas.microsoft.com/office/drawing/2016/5/12/chartex" xmlns:cx7="http://schemas.microsoft.com/office/drawing/2016/5/13/chartex" xmlns:cx8="http://schemas.microsoft.com/office/drawing/2016/5/14/chartex" xmlns:mc="http://schemas.openxmlformats.org/markup-compatibility/2006" xmlns:aink="http://schemas.microsoft.com/office/drawing/2016/ink" xmlns:am3d="http://schemas.microsoft.com/office/drawing/2017/model3d" xmlns:o="urn:schemas-microsoft-com:office:office" xmlns:oel="http://schemas.microsoft.com/office/2019/extlst" xmlns:r="http://schemas.openxmlformats.org/officeDocument/2006/relationships" xmlns:m="http://schemas.openxmlformats.org/officeDocument/2006/math" xmlns:v="urn:schemas-microsoft-com:vml" xmlns:wp14="http://schemas.microsoft.com/office/word/2010/wordprocessingDrawing" xmlns:wp="http://schemas.openxmlformats.org/drawingml/2006/wordprocessingDrawing" xmlns:w10="urn:schemas-microsoft-com:office:word" xmlns:w="http://schemas.openxmlformats.org/wordprocessingml/2006/main" xmlns:w14="http://schemas.microsoft.com/office/word/2010/wordml" xmlns:w15="http://schemas.microsoft.com/office/word/2012/wordml" xmlns:w16cex="http://schemas.microsoft.com/office/word/2018/wordml/cex" xmlns:w16cid="http://schemas.microsoft.com/office/word/2016/wordml/cid" xmlns:w16="http://schemas.microsoft.com/office/word/2018/wordml" xmlns:w16sdtdh="http://schemas.microsoft.com/office/word/2020/wordml/sdtdatahash" xmlns:w16se="http://schemas.microsoft.com/office/word/2015/wordml/symex" xmlns:wpg="http://schemas.microsoft.com/office/word/2010/wordprocessingGroup" xmlns:wpi="http://schemas.microsoft.com/office/word/2010/wordprocessingInk" xmlns:wne="http://schemas.microsoft.com/office/word/2006/wordml" xmlns:wps="http://schemas.microsoft.com/office/word/2010/wordprocessingShape" mc:Ignorable="w14 w15 w16se w16cid w16 w16cex w16sdtdh wp14">
+<w:hdr xmlns:wpc="http://schemas.microsoft.com/office/word/2010/wordprocessingCanvas" xmlns:cx="http://schemas.microsoft.com/office/drawing/2014/chartex" xmlns:cx1="http://schemas.microsoft.com/office/drawing/2015/9/8/chartex" xmlns:cx2="http://schemas.microsoft.com/office/drawing/2015/10/21/chartex" xmlns:cx3="http://schemas.microsoft.com/office/drawing/2016/5/9/chartex" xmlns:cx4="http://schemas.microsoft.com/office/drawing/2016/5/10/chartex" xmlns:cx5="http://schemas.microsoft.com/office/drawing/2016/5/11/chartex" xmlns:cx6="http://schemas.microsoft.com/office/drawing/2016/5/12/chartex" xmlns:cx7="http://schemas.microsoft.com/office/drawing/2016/5/13/chartex" xmlns:cx8="http://schemas.microsoft.com/office/drawing/2016/5/14/chartex" xmlns:mc="http://schemas.openxmlformats.org/markup-compatibility/2006" xmlns:aink="http://schemas.microsoft.com/office/drawing/2016/ink" xmlns:am3d="http://schemas.microsoft.com/office/drawing/2017/model3d" xmlns:o="urn:schemas-microsoft-com:office:office" xmlns:oel="http://schemas.microsoft.com/office/2019/extlst" xmlns:r="http://schemas.openxmlformats.org/officeDocument/2006/relationships" xmlns:m="http://schemas.openxmlformats.org/officeDocument/2006/math" xmlns:v="urn:schemas-microsoft-com:vml" xmlns:wp14="http://schemas.microsoft.com/office/word/2010/wordprocessingDrawing" xmlns:wp="http://schemas.openxmlformats.org/drawingml/2006/wordprocessingDrawing" xmlns:w10="urn:schemas-microsoft-com:office:word" xmlns:w="http://schemas.openxmlformats.org/wordprocessingml/2006/main" xmlns:w14="http://schemas.microsoft.com/office/word/2010/wordml" xmlns:w15="http://schemas.microsoft.com/office/word/2012/wordml" xmlns:w16cex="http://schemas.microsoft.com/office/word/2018/wordml/cex" xmlns:w16cid="http://schemas.microsoft.com/office/word/2016/wordml/cid" xmlns:w16="http://schemas.microsoft.com/office/word/2018/wordml" xmlns:w16du="http://schemas.microsoft.com/office/word/2023/wordml/word16du" xmlns:w16sdtdh="http://schemas.microsoft.com/office/word/2020/wordml/sdtdatahash" xmlns:w16sdtfl="http://schemas.microsoft.com/office/word/2024/wordml/sdtformatlock" xmlns:w16se="http://schemas.microsoft.com/office/word/2015/wordml/symex" xmlns:wpg="http://schemas.microsoft.com/office/word/2010/wordprocessingGroup" xmlns:wpi="http://schemas.microsoft.com/office/word/2010/wordprocessingInk" xmlns:wne="http://schemas.microsoft.com/office/word/2006/wordml" xmlns:wps="http://schemas.microsoft.com/office/word/2010/wordprocessingShape" mc:Ignorable="w14 w15 w16se w16cid w16 w16cex w16sdtdh w16sdtfl w16du wp14">
   <w:p>
     <w:pPr>
       <w:pStyle w:val="Header"/>
@@ -5232,7 +3664,7 @@
 </file>
 
 <file path=word/header2.xml><?xml version="1.0" encoding="utf-8"?>
-<w:hdr xmlns:wpc="http://schemas.microsoft.com/office/word/2010/wordprocessingCanvas" xmlns:cx="http://schemas.microsoft.com/office/drawing/2014/chartex" xmlns:cx1="http://schemas.microsoft.com/office/drawing/2015/9/8/chartex" xmlns:cx2="http://schemas.microsoft.com/office/drawing/2015/10/21/chartex" xmlns:cx3="http://schemas.microsoft.com/office/drawing/2016/5/9/chartex" xmlns:cx4="http://schemas.microsoft.com/office/drawing/2016/5/10/chartex" xmlns:cx5="http://schemas.microsoft.com/office/drawing/2016/5/11/chartex" xmlns:cx6="http://schemas.microsoft.com/office/drawing/2016/5/12/chartex" xmlns:cx7="http://schemas.microsoft.com/office/drawing/2016/5/13/chartex" xmlns:cx8="http://schemas.microsoft.com/office/drawing/2016/5/14/chartex" xmlns:mc="http://schemas.openxmlformats.org/markup-compatibility/2006" xmlns:aink="http://schemas.microsoft.com/office/drawing/2016/ink" xmlns:am3d="http://schemas.microsoft.com/office/drawing/2017/model3d" xmlns:o="urn:schemas-microsoft-com:office:office" xmlns:oel="http://schemas.microsoft.com/office/2019/extlst" xmlns:r="http://schemas.openxmlformats.org/officeDocument/2006/relationships" xmlns:m="http://schemas.openxmlformats.org/officeDocument/2006/math" xmlns:v="urn:schemas-microsoft-com:vml" xmlns:wp14="http://schemas.microsoft.com/office/word/2010/wordprocessingDrawing" xmlns:wp="http://schemas.openxmlformats.org/drawingml/2006/wordprocessingDrawing" xmlns:w10="urn:schemas-microsoft-com:office:word" xmlns:w="http://schemas.openxmlformats.org/wordprocessingml/2006/main" xmlns:w14="http://schemas.microsoft.com/office/word/2010/wordml" xmlns:w15="http://schemas.microsoft.com/office/word/2012/wordml" xmlns:w16cex="http://schemas.microsoft.com/office/word/2018/wordml/cex" xmlns:w16cid="http://schemas.microsoft.com/office/word/2016/wordml/cid" xmlns:w16="http://schemas.microsoft.com/office/word/2018/wordml" xmlns:w16sdtdh="http://schemas.microsoft.com/office/word/2020/wordml/sdtdatahash" xmlns:w16se="http://schemas.microsoft.com/office/word/2015/wordml/symex" xmlns:wpg="http://schemas.microsoft.com/office/word/2010/wordprocessingGroup" xmlns:wpi="http://schemas.microsoft.com/office/word/2010/wordprocessingInk" xmlns:wne="http://schemas.microsoft.com/office/word/2006/wordml" xmlns:wps="http://schemas.microsoft.com/office/word/2010/wordprocessingShape" mc:Ignorable="w14 w15 w16se w16cid w16 w16cex w16sdtdh wp14">
+<w:hdr xmlns:wpc="http://schemas.microsoft.com/office/word/2010/wordprocessingCanvas" xmlns:cx="http://schemas.microsoft.com/office/drawing/2014/chartex" xmlns:cx1="http://schemas.microsoft.com/office/drawing/2015/9/8/chartex" xmlns:cx2="http://schemas.microsoft.com/office/drawing/2015/10/21/chartex" xmlns:cx3="http://schemas.microsoft.com/office/drawing/2016/5/9/chartex" xmlns:cx4="http://schemas.microsoft.com/office/drawing/2016/5/10/chartex" xmlns:cx5="http://schemas.microsoft.com/office/drawing/2016/5/11/chartex" xmlns:cx6="http://schemas.microsoft.com/office/drawing/2016/5/12/chartex" xmlns:cx7="http://schemas.microsoft.com/office/drawing/2016/5/13/chartex" xmlns:cx8="http://schemas.microsoft.com/office/drawing/2016/5/14/chartex" xmlns:mc="http://schemas.openxmlformats.org/markup-compatibility/2006" xmlns:aink="http://schemas.microsoft.com/office/drawing/2016/ink" xmlns:am3d="http://schemas.microsoft.com/office/drawing/2017/model3d" xmlns:o="urn:schemas-microsoft-com:office:office" xmlns:oel="http://schemas.microsoft.com/office/2019/extlst" xmlns:r="http://schemas.openxmlformats.org/officeDocument/2006/relationships" xmlns:m="http://schemas.openxmlformats.org/officeDocument/2006/math" xmlns:v="urn:schemas-microsoft-com:vml" xmlns:wp14="http://schemas.microsoft.com/office/word/2010/wordprocessingDrawing" xmlns:wp="http://schemas.openxmlformats.org/drawingml/2006/wordprocessingDrawing" xmlns:w10="urn:schemas-microsoft-com:office:word" xmlns:w="http://schemas.openxmlformats.org/wordprocessingml/2006/main" xmlns:w14="http://schemas.microsoft.com/office/word/2010/wordml" xmlns:w15="http://schemas.microsoft.com/office/word/2012/wordml" xmlns:w16cex="http://schemas.microsoft.com/office/word/2018/wordml/cex" xmlns:w16cid="http://schemas.microsoft.com/office/word/2016/wordml/cid" xmlns:w16="http://schemas.microsoft.com/office/word/2018/wordml" xmlns:w16du="http://schemas.microsoft.com/office/word/2023/wordml/word16du" xmlns:w16sdtdh="http://schemas.microsoft.com/office/word/2020/wordml/sdtdatahash" xmlns:w16sdtfl="http://schemas.microsoft.com/office/word/2024/wordml/sdtformatlock" xmlns:w16se="http://schemas.microsoft.com/office/word/2015/wordml/symex" xmlns:wpg="http://schemas.microsoft.com/office/word/2010/wordprocessingGroup" xmlns:wpi="http://schemas.microsoft.com/office/word/2010/wordprocessingInk" xmlns:wne="http://schemas.microsoft.com/office/word/2006/wordml" xmlns:wps="http://schemas.microsoft.com/office/word/2010/wordprocessingShape" mc:Ignorable="w14 w15 w16se w16cid w16 w16cex w16sdtdh w16sdtfl w16du wp14">
   <w:p>
     <w:pPr>
       <w:pStyle w:val="Header"/>
@@ -5242,7 +3674,7 @@
 </file>
 
 <file path=word/header3.xml><?xml version="1.0" encoding="utf-8"?>
-<w:hdr xmlns:wpc="http://schemas.microsoft.com/office/word/2010/wordprocessingCanvas" xmlns:cx="http://schemas.microsoft.com/office/drawing/2014/chartex" xmlns:cx1="http://schemas.microsoft.com/office/drawing/2015/9/8/chartex" xmlns:cx2="http://schemas.microsoft.com/office/drawing/2015/10/21/chartex" xmlns:cx3="http://schemas.microsoft.com/office/drawing/2016/5/9/chartex" xmlns:cx4="http://schemas.microsoft.com/office/drawing/2016/5/10/chartex" xmlns:cx5="http://schemas.microsoft.com/office/drawing/2016/5/11/chartex" xmlns:cx6="http://schemas.microsoft.com/office/drawing/2016/5/12/chartex" xmlns:cx7="http://schemas.microsoft.com/office/drawing/2016/5/13/chartex" xmlns:cx8="http://schemas.microsoft.com/office/drawing/2016/5/14/chartex" xmlns:mc="http://schemas.openxmlformats.org/markup-compatibility/2006" xmlns:aink="http://schemas.microsoft.com/office/drawing/2016/ink" xmlns:am3d="http://schemas.microsoft.com/office/drawing/2017/model3d" xmlns:o="urn:schemas-microsoft-com:office:office" xmlns:oel="http://schemas.microsoft.com/office/2019/extlst" xmlns:r="http://schemas.openxmlformats.org/officeDocument/2006/relationships" xmlns:m="http://schemas.openxmlformats.org/officeDocument/2006/math" xmlns:v="urn:schemas-microsoft-com:vml" xmlns:wp14="http://schemas.microsoft.com/office/word/2010/wordprocessingDrawing" xmlns:wp="http://schemas.openxmlformats.org/drawingml/2006/wordprocessingDrawing" xmlns:w10="urn:schemas-microsoft-com:office:word" xmlns:w="http://schemas.openxmlformats.org/wordprocessingml/2006/main" xmlns:w14="http://schemas.microsoft.com/office/word/2010/wordml" xmlns:w15="http://schemas.microsoft.com/office/word/2012/wordml" xmlns:w16cex="http://schemas.microsoft.com/office/word/2018/wordml/cex" xmlns:w16cid="http://schemas.microsoft.com/office/word/2016/wordml/cid" xmlns:w16="http://schemas.microsoft.com/office/word/2018/wordml" xmlns:w16sdtdh="http://schemas.microsoft.com/office/word/2020/wordml/sdtdatahash" xmlns:w16se="http://schemas.microsoft.com/office/word/2015/wordml/symex" xmlns:wpg="http://schemas.microsoft.com/office/word/2010/wordprocessingGroup" xmlns:wpi="http://schemas.microsoft.com/office/word/2010/wordprocessingInk" xmlns:wne="http://schemas.microsoft.com/office/word/2006/wordml" xmlns:wps="http://schemas.microsoft.com/office/word/2010/wordprocessingShape" mc:Ignorable="w14 w15 w16se w16cid w16 w16cex w16sdtdh wp14">
+<w:hdr xmlns:wpc="http://schemas.microsoft.com/office/word/2010/wordprocessingCanvas" xmlns:cx="http://schemas.microsoft.com/office/drawing/2014/chartex" xmlns:cx1="http://schemas.microsoft.com/office/drawing/2015/9/8/chartex" xmlns:cx2="http://schemas.microsoft.com/office/drawing/2015/10/21/chartex" xmlns:cx3="http://schemas.microsoft.com/office/drawing/2016/5/9/chartex" xmlns:cx4="http://schemas.microsoft.com/office/drawing/2016/5/10/chartex" xmlns:cx5="http://schemas.microsoft.com/office/drawing/2016/5/11/chartex" xmlns:cx6="http://schemas.microsoft.com/office/drawing/2016/5/12/chartex" xmlns:cx7="http://schemas.microsoft.com/office/drawing/2016/5/13/chartex" xmlns:cx8="http://schemas.microsoft.com/office/drawing/2016/5/14/chartex" xmlns:mc="http://schemas.openxmlformats.org/markup-compatibility/2006" xmlns:aink="http://schemas.microsoft.com/office/drawing/2016/ink" xmlns:am3d="http://schemas.microsoft.com/office/drawing/2017/model3d" xmlns:o="urn:schemas-microsoft-com:office:office" xmlns:oel="http://schemas.microsoft.com/office/2019/extlst" xmlns:r="http://schemas.openxmlformats.org/officeDocument/2006/relationships" xmlns:m="http://schemas.openxmlformats.org/officeDocument/2006/math" xmlns:v="urn:schemas-microsoft-com:vml" xmlns:wp14="http://schemas.microsoft.com/office/word/2010/wordprocessingDrawing" xmlns:wp="http://schemas.openxmlformats.org/drawingml/2006/wordprocessingDrawing" xmlns:w10="urn:schemas-microsoft-com:office:word" xmlns:w="http://schemas.openxmlformats.org/wordprocessingml/2006/main" xmlns:w14="http://schemas.microsoft.com/office/word/2010/wordml" xmlns:w15="http://schemas.microsoft.com/office/word/2012/wordml" xmlns:w16cex="http://schemas.microsoft.com/office/word/2018/wordml/cex" xmlns:w16cid="http://schemas.microsoft.com/office/word/2016/wordml/cid" xmlns:w16="http://schemas.microsoft.com/office/word/2018/wordml" xmlns:w16du="http://schemas.microsoft.com/office/word/2023/wordml/word16du" xmlns:w16sdtdh="http://schemas.microsoft.com/office/word/2020/wordml/sdtdatahash" xmlns:w16sdtfl="http://schemas.microsoft.com/office/word/2024/wordml/sdtformatlock" xmlns:w16se="http://schemas.microsoft.com/office/word/2015/wordml/symex" xmlns:wpg="http://schemas.microsoft.com/office/word/2010/wordprocessingGroup" xmlns:wpi="http://schemas.microsoft.com/office/word/2010/wordprocessingInk" xmlns:wne="http://schemas.microsoft.com/office/word/2006/wordml" xmlns:wps="http://schemas.microsoft.com/office/word/2010/wordprocessingShape" mc:Ignorable="w14 w15 w16se w16cid w16 w16cex w16sdtdh w16sdtfl w16du wp14">
   <w:p>
     <w:pPr>
       <w:pStyle w:val="Header"/>
@@ -5434,7 +3866,7 @@
 </file>
 
 <file path=word/header4.xml><?xml version="1.0" encoding="utf-8"?>
-<w:hdr xmlns:wpc="http://schemas.microsoft.com/office/word/2010/wordprocessingCanvas" xmlns:cx="http://schemas.microsoft.com/office/drawing/2014/chartex" xmlns:cx1="http://schemas.microsoft.com/office/drawing/2015/9/8/chartex" xmlns:cx2="http://schemas.microsoft.com/office/drawing/2015/10/21/chartex" xmlns:cx3="http://schemas.microsoft.com/office/drawing/2016/5/9/chartex" xmlns:cx4="http://schemas.microsoft.com/office/drawing/2016/5/10/chartex" xmlns:cx5="http://schemas.microsoft.com/office/drawing/2016/5/11/chartex" xmlns:cx6="http://schemas.microsoft.com/office/drawing/2016/5/12/chartex" xmlns:cx7="http://schemas.microsoft.com/office/drawing/2016/5/13/chartex" xmlns:cx8="http://schemas.microsoft.com/office/drawing/2016/5/14/chartex" xmlns:mc="http://schemas.openxmlformats.org/markup-compatibility/2006" xmlns:aink="http://schemas.microsoft.com/office/drawing/2016/ink" xmlns:am3d="http://schemas.microsoft.com/office/drawing/2017/model3d" xmlns:o="urn:schemas-microsoft-com:office:office" xmlns:oel="http://schemas.microsoft.com/office/2019/extlst" xmlns:r="http://schemas.openxmlformats.org/officeDocument/2006/relationships" xmlns:m="http://schemas.openxmlformats.org/officeDocument/2006/math" xmlns:v="urn:schemas-microsoft-com:vml" xmlns:wp14="http://schemas.microsoft.com/office/word/2010/wordprocessingDrawing" xmlns:wp="http://schemas.openxmlformats.org/drawingml/2006/wordprocessingDrawing" xmlns:w10="urn:schemas-microsoft-com:office:word" xmlns:w="http://schemas.openxmlformats.org/wordprocessingml/2006/main" xmlns:w14="http://schemas.microsoft.com/office/word/2010/wordml" xmlns:w15="http://schemas.microsoft.com/office/word/2012/wordml" xmlns:w16cex="http://schemas.microsoft.com/office/word/2018/wordml/cex" xmlns:w16cid="http://schemas.microsoft.com/office/word/2016/wordml/cid" xmlns:w16="http://schemas.microsoft.com/office/word/2018/wordml" xmlns:w16sdtdh="http://schemas.microsoft.com/office/word/2020/wordml/sdtdatahash" xmlns:w16se="http://schemas.microsoft.com/office/word/2015/wordml/symex" xmlns:wpg="http://schemas.microsoft.com/office/word/2010/wordprocessingGroup" xmlns:wpi="http://schemas.microsoft.com/office/word/2010/wordprocessingInk" xmlns:wne="http://schemas.microsoft.com/office/word/2006/wordml" xmlns:wps="http://schemas.microsoft.com/office/word/2010/wordprocessingShape" mc:Ignorable="w14 w15 w16se w16cid w16 w16cex w16sdtdh wp14">
+<w:hdr xmlns:wpc="http://schemas.microsoft.com/office/word/2010/wordprocessingCanvas" xmlns:cx="http://schemas.microsoft.com/office/drawing/2014/chartex" xmlns:cx1="http://schemas.microsoft.com/office/drawing/2015/9/8/chartex" xmlns:cx2="http://schemas.microsoft.com/office/drawing/2015/10/21/chartex" xmlns:cx3="http://schemas.microsoft.com/office/drawing/2016/5/9/chartex" xmlns:cx4="http://schemas.microsoft.com/office/drawing/2016/5/10/chartex" xmlns:cx5="http://schemas.microsoft.com/office/drawing/2016/5/11/chartex" xmlns:cx6="http://schemas.microsoft.com/office/drawing/2016/5/12/chartex" xmlns:cx7="http://schemas.microsoft.com/office/drawing/2016/5/13/chartex" xmlns:cx8="http://schemas.microsoft.com/office/drawing/2016/5/14/chartex" xmlns:mc="http://schemas.openxmlformats.org/markup-compatibility/2006" xmlns:aink="http://schemas.microsoft.com/office/drawing/2016/ink" xmlns:am3d="http://schemas.microsoft.com/office/drawing/2017/model3d" xmlns:o="urn:schemas-microsoft-com:office:office" xmlns:oel="http://schemas.microsoft.com/office/2019/extlst" xmlns:r="http://schemas.openxmlformats.org/officeDocument/2006/relationships" xmlns:m="http://schemas.openxmlformats.org/officeDocument/2006/math" xmlns:v="urn:schemas-microsoft-com:vml" xmlns:wp14="http://schemas.microsoft.com/office/word/2010/wordprocessingDrawing" xmlns:wp="http://schemas.openxmlformats.org/drawingml/2006/wordprocessingDrawing" xmlns:w10="urn:schemas-microsoft-com:office:word" xmlns:w="http://schemas.openxmlformats.org/wordprocessingml/2006/main" xmlns:w14="http://schemas.microsoft.com/office/word/2010/wordml" xmlns:w15="http://schemas.microsoft.com/office/word/2012/wordml" xmlns:w16cex="http://schemas.microsoft.com/office/word/2018/wordml/cex" xmlns:w16cid="http://schemas.microsoft.com/office/word/2016/wordml/cid" xmlns:w16="http://schemas.microsoft.com/office/word/2018/wordml" xmlns:w16du="http://schemas.microsoft.com/office/word/2023/wordml/word16du" xmlns:w16sdtdh="http://schemas.microsoft.com/office/word/2020/wordml/sdtdatahash" xmlns:w16sdtfl="http://schemas.microsoft.com/office/word/2024/wordml/sdtformatlock" xmlns:w16se="http://schemas.microsoft.com/office/word/2015/wordml/symex" xmlns:wpg="http://schemas.microsoft.com/office/word/2010/wordprocessingGroup" xmlns:wpi="http://schemas.microsoft.com/office/word/2010/wordprocessingInk" xmlns:wne="http://schemas.microsoft.com/office/word/2006/wordml" xmlns:wps="http://schemas.microsoft.com/office/word/2010/wordprocessingShape" mc:Ignorable="w14 w15 w16se w16cid w16 w16cex w16sdtdh w16sdtfl w16du wp14">
   <w:p>
     <w:pPr>
       <w:pStyle w:val="Header"/>
@@ -5474,7 +3906,7 @@
 </file>
 
 <file path=word/header5.xml><?xml version="1.0" encoding="utf-8"?>
-<w:hdr xmlns:wpc="http://schemas.microsoft.com/office/word/2010/wordprocessingCanvas" xmlns:cx="http://schemas.microsoft.com/office/drawing/2014/chartex" xmlns:cx1="http://schemas.microsoft.com/office/drawing/2015/9/8/chartex" xmlns:cx2="http://schemas.microsoft.com/office/drawing/2015/10/21/chartex" xmlns:cx3="http://schemas.microsoft.com/office/drawing/2016/5/9/chartex" xmlns:cx4="http://schemas.microsoft.com/office/drawing/2016/5/10/chartex" xmlns:cx5="http://schemas.microsoft.com/office/drawing/2016/5/11/chartex" xmlns:cx6="http://schemas.microsoft.com/office/drawing/2016/5/12/chartex" xmlns:cx7="http://schemas.microsoft.com/office/drawing/2016/5/13/chartex" xmlns:cx8="http://schemas.microsoft.com/office/drawing/2016/5/14/chartex" xmlns:mc="http://schemas.openxmlformats.org/markup-compatibility/2006" xmlns:aink="http://schemas.microsoft.com/office/drawing/2016/ink" xmlns:am3d="http://schemas.microsoft.com/office/drawing/2017/model3d" xmlns:o="urn:schemas-microsoft-com:office:office" xmlns:oel="http://schemas.microsoft.com/office/2019/extlst" xmlns:r="http://schemas.openxmlformats.org/officeDocument/2006/relationships" xmlns:m="http://schemas.openxmlformats.org/officeDocument/2006/math" xmlns:v="urn:schemas-microsoft-com:vml" xmlns:wp14="http://schemas.microsoft.com/office/word/2010/wordprocessingDrawing" xmlns:wp="http://schemas.openxmlformats.org/drawingml/2006/wordprocessingDrawing" xmlns:w10="urn:schemas-microsoft-com:office:word" xmlns:w="http://schemas.openxmlformats.org/wordprocessingml/2006/main" xmlns:w14="http://schemas.microsoft.com/office/word/2010/wordml" xmlns:w15="http://schemas.microsoft.com/office/word/2012/wordml" xmlns:w16cex="http://schemas.microsoft.com/office/word/2018/wordml/cex" xmlns:w16cid="http://schemas.microsoft.com/office/word/2016/wordml/cid" xmlns:w16="http://schemas.microsoft.com/office/word/2018/wordml" xmlns:w16sdtdh="http://schemas.microsoft.com/office/word/2020/wordml/sdtdatahash" xmlns:w16se="http://schemas.microsoft.com/office/word/2015/wordml/symex" xmlns:wpg="http://schemas.microsoft.com/office/word/2010/wordprocessingGroup" xmlns:wpi="http://schemas.microsoft.com/office/word/2010/wordprocessingInk" xmlns:wne="http://schemas.microsoft.com/office/word/2006/wordml" xmlns:wps="http://schemas.microsoft.com/office/word/2010/wordprocessingShape" mc:Ignorable="w14 w15 w16se w16cid w16 w16cex w16sdtdh wp14">
+<w:hdr xmlns:wpc="http://schemas.microsoft.com/office/word/2010/wordprocessingCanvas" xmlns:cx="http://schemas.microsoft.com/office/drawing/2014/chartex" xmlns:cx1="http://schemas.microsoft.com/office/drawing/2015/9/8/chartex" xmlns:cx2="http://schemas.microsoft.com/office/drawing/2015/10/21/chartex" xmlns:cx3="http://schemas.microsoft.com/office/drawing/2016/5/9/chartex" xmlns:cx4="http://schemas.microsoft.com/office/drawing/2016/5/10/chartex" xmlns:cx5="http://schemas.microsoft.com/office/drawing/2016/5/11/chartex" xmlns:cx6="http://schemas.microsoft.com/office/drawing/2016/5/12/chartex" xmlns:cx7="http://schemas.microsoft.com/office/drawing/2016/5/13/chartex" xmlns:cx8="http://schemas.microsoft.com/office/drawing/2016/5/14/chartex" xmlns:mc="http://schemas.openxmlformats.org/markup-compatibility/2006" xmlns:aink="http://schemas.microsoft.com/office/drawing/2016/ink" xmlns:am3d="http://schemas.microsoft.com/office/drawing/2017/model3d" xmlns:o="urn:schemas-microsoft-com:office:office" xmlns:oel="http://schemas.microsoft.com/office/2019/extlst" xmlns:r="http://schemas.openxmlformats.org/officeDocument/2006/relationships" xmlns:m="http://schemas.openxmlformats.org/officeDocument/2006/math" xmlns:v="urn:schemas-microsoft-com:vml" xmlns:wp14="http://schemas.microsoft.com/office/word/2010/wordprocessingDrawing" xmlns:wp="http://schemas.openxmlformats.org/drawingml/2006/wordprocessingDrawing" xmlns:w10="urn:schemas-microsoft-com:office:word" xmlns:w="http://schemas.openxmlformats.org/wordprocessingml/2006/main" xmlns:w14="http://schemas.microsoft.com/office/word/2010/wordml" xmlns:w15="http://schemas.microsoft.com/office/word/2012/wordml" xmlns:w16cex="http://schemas.microsoft.com/office/word/2018/wordml/cex" xmlns:w16cid="http://schemas.microsoft.com/office/word/2016/wordml/cid" xmlns:w16="http://schemas.microsoft.com/office/word/2018/wordml" xmlns:w16du="http://schemas.microsoft.com/office/word/2023/wordml/word16du" xmlns:w16sdtdh="http://schemas.microsoft.com/office/word/2020/wordml/sdtdatahash" xmlns:w16sdtfl="http://schemas.microsoft.com/office/word/2024/wordml/sdtformatlock" xmlns:w16se="http://schemas.microsoft.com/office/word/2015/wordml/symex" xmlns:wpg="http://schemas.microsoft.com/office/word/2010/wordprocessingGroup" xmlns:wpi="http://schemas.microsoft.com/office/word/2010/wordprocessingInk" xmlns:wne="http://schemas.microsoft.com/office/word/2006/wordml" xmlns:wps="http://schemas.microsoft.com/office/word/2010/wordprocessingShape" mc:Ignorable="w14 w15 w16se w16cid w16 w16cex w16sdtdh w16sdtfl w16du wp14">
   <w:p>
     <w:pPr>
       <w:pStyle w:val="Header"/>
@@ -5533,7 +3965,7 @@
 </file>
 
 <file path=word/header6.xml><?xml version="1.0" encoding="utf-8"?>
-<w:hdr xmlns:wpc="http://schemas.microsoft.com/office/word/2010/wordprocessingCanvas" xmlns:cx="http://schemas.microsoft.com/office/drawing/2014/chartex" xmlns:cx1="http://schemas.microsoft.com/office/drawing/2015/9/8/chartex" xmlns:cx2="http://schemas.microsoft.com/office/drawing/2015/10/21/chartex" xmlns:cx3="http://schemas.microsoft.com/office/drawing/2016/5/9/chartex" xmlns:cx4="http://schemas.microsoft.com/office/drawing/2016/5/10/chartex" xmlns:cx5="http://schemas.microsoft.com/office/drawing/2016/5/11/chartex" xmlns:cx6="http://schemas.microsoft.com/office/drawing/2016/5/12/chartex" xmlns:cx7="http://schemas.microsoft.com/office/drawing/2016/5/13/chartex" xmlns:cx8="http://schemas.microsoft.com/office/drawing/2016/5/14/chartex" xmlns:mc="http://schemas.openxmlformats.org/markup-compatibility/2006" xmlns:aink="http://schemas.microsoft.com/office/drawing/2016/ink" xmlns:am3d="http://schemas.microsoft.com/office/drawing/2017/model3d" xmlns:o="urn:schemas-microsoft-com:office:office" xmlns:oel="http://schemas.microsoft.com/office/2019/extlst" xmlns:r="http://schemas.openxmlformats.org/officeDocument/2006/relationships" xmlns:m="http://schemas.openxmlformats.org/officeDocument/2006/math" xmlns:v="urn:schemas-microsoft-com:vml" xmlns:wp14="http://schemas.microsoft.com/office/word/2010/wordprocessingDrawing" xmlns:wp="http://schemas.openxmlformats.org/drawingml/2006/wordprocessingDrawing" xmlns:w10="urn:schemas-microsoft-com:office:word" xmlns:w="http://schemas.openxmlformats.org/wordprocessingml/2006/main" xmlns:w14="http://schemas.microsoft.com/office/word/2010/wordml" xmlns:w15="http://schemas.microsoft.com/office/word/2012/wordml" xmlns:w16cex="http://schemas.microsoft.com/office/word/2018/wordml/cex" xmlns:w16cid="http://schemas.microsoft.com/office/word/2016/wordml/cid" xmlns:w16="http://schemas.microsoft.com/office/word/2018/wordml" xmlns:w16sdtdh="http://schemas.microsoft.com/office/word/2020/wordml/sdtdatahash" xmlns:w16se="http://schemas.microsoft.com/office/word/2015/wordml/symex" xmlns:wpg="http://schemas.microsoft.com/office/word/2010/wordprocessingGroup" xmlns:wpi="http://schemas.microsoft.com/office/word/2010/wordprocessingInk" xmlns:wne="http://schemas.microsoft.com/office/word/2006/wordml" xmlns:wps="http://schemas.microsoft.com/office/word/2010/wordprocessingShape" mc:Ignorable="w14 w15 w16se w16cid w16 w16cex w16sdtdh wp14">
+<w:hdr xmlns:wpc="http://schemas.microsoft.com/office/word/2010/wordprocessingCanvas" xmlns:cx="http://schemas.microsoft.com/office/drawing/2014/chartex" xmlns:cx1="http://schemas.microsoft.com/office/drawing/2015/9/8/chartex" xmlns:cx2="http://schemas.microsoft.com/office/drawing/2015/10/21/chartex" xmlns:cx3="http://schemas.microsoft.com/office/drawing/2016/5/9/chartex" xmlns:cx4="http://schemas.microsoft.com/office/drawing/2016/5/10/chartex" xmlns:cx5="http://schemas.microsoft.com/office/drawing/2016/5/11/chartex" xmlns:cx6="http://schemas.microsoft.com/office/drawing/2016/5/12/chartex" xmlns:cx7="http://schemas.microsoft.com/office/drawing/2016/5/13/chartex" xmlns:cx8="http://schemas.microsoft.com/office/drawing/2016/5/14/chartex" xmlns:mc="http://schemas.openxmlformats.org/markup-compatibility/2006" xmlns:aink="http://schemas.microsoft.com/office/drawing/2016/ink" xmlns:am3d="http://schemas.microsoft.com/office/drawing/2017/model3d" xmlns:o="urn:schemas-microsoft-com:office:office" xmlns:oel="http://schemas.microsoft.com/office/2019/extlst" xmlns:r="http://schemas.openxmlformats.org/officeDocument/2006/relationships" xmlns:m="http://schemas.openxmlformats.org/officeDocument/2006/math" xmlns:v="urn:schemas-microsoft-com:vml" xmlns:wp14="http://schemas.microsoft.com/office/word/2010/wordprocessingDrawing" xmlns:wp="http://schemas.openxmlformats.org/drawingml/2006/wordprocessingDrawing" xmlns:w10="urn:schemas-microsoft-com:office:word" xmlns:w="http://schemas.openxmlformats.org/wordprocessingml/2006/main" xmlns:w14="http://schemas.microsoft.com/office/word/2010/wordml" xmlns:w15="http://schemas.microsoft.com/office/word/2012/wordml" xmlns:w16cex="http://schemas.microsoft.com/office/word/2018/wordml/cex" xmlns:w16cid="http://schemas.microsoft.com/office/word/2016/wordml/cid" xmlns:w16="http://schemas.microsoft.com/office/word/2018/wordml" xmlns:w16du="http://schemas.microsoft.com/office/word/2023/wordml/word16du" xmlns:w16sdtdh="http://schemas.microsoft.com/office/word/2020/wordml/sdtdatahash" xmlns:w16sdtfl="http://schemas.microsoft.com/office/word/2024/wordml/sdtformatlock" xmlns:w16se="http://schemas.microsoft.com/office/word/2015/wordml/symex" xmlns:wpg="http://schemas.microsoft.com/office/word/2010/wordprocessingGroup" xmlns:wpi="http://schemas.microsoft.com/office/word/2010/wordprocessingInk" xmlns:wne="http://schemas.microsoft.com/office/word/2006/wordml" xmlns:wps="http://schemas.microsoft.com/office/word/2010/wordprocessingShape" mc:Ignorable="w14 w15 w16se w16cid w16 w16cex w16sdtdh w16sdtfl w16du wp14">
   <w:p>
     <w:pPr>
       <w:pStyle w:val="Header"/>
@@ -5573,7 +4005,7 @@
 </file>
 
 <file path=word/numbering.xml><?xml version="1.0" encoding="utf-8"?>
-<w:numbering xmlns:wpc="http://schemas.microsoft.com/office/word/2010/wordprocessingCanvas" xmlns:cx="http://schemas.microsoft.com/office/drawing/2014/chartex" xmlns:cx1="http://schemas.microsoft.com/office/drawing/2015/9/8/chartex" xmlns:cx2="http://schemas.microsoft.com/office/drawing/2015/10/21/chartex" xmlns:cx3="http://schemas.microsoft.com/office/drawing/2016/5/9/chartex" xmlns:cx4="http://schemas.microsoft.com/office/drawing/2016/5/10/chartex" xmlns:cx5="http://schemas.microsoft.com/office/drawing/2016/5/11/chartex" xmlns:cx6="http://schemas.microsoft.com/office/drawing/2016/5/12/chartex" xmlns:cx7="http://schemas.microsoft.com/office/drawing/2016/5/13/chartex" xmlns:cx8="http://schemas.microsoft.com/office/drawing/2016/5/14/chartex" xmlns:mc="http://schemas.openxmlformats.org/markup-compatibility/2006" xmlns:aink="http://schemas.microsoft.com/office/drawing/2016/ink" xmlns:am3d="http://schemas.microsoft.com/office/drawing/2017/model3d" xmlns:o="urn:schemas-microsoft-com:office:office" xmlns:oel="http://schemas.microsoft.com/office/2019/extlst" xmlns:r="http://schemas.openxmlformats.org/officeDocument/2006/relationships" xmlns:m="http://schemas.openxmlformats.org/officeDocument/2006/math" xmlns:v="urn:schemas-microsoft-com:vml" xmlns:wp14="http://schemas.microsoft.com/office/word/2010/wordprocessingDrawing" xmlns:wp="http://schemas.openxmlformats.org/drawingml/2006/wordprocessingDrawing" xmlns:w10="urn:schemas-microsoft-com:office:word" xmlns:w="http://schemas.openxmlformats.org/wordprocessingml/2006/main" xmlns:w14="http://schemas.microsoft.com/office/word/2010/wordml" xmlns:w15="http://schemas.microsoft.com/office/word/2012/wordml" xmlns:w16cex="http://schemas.microsoft.com/office/word/2018/wordml/cex" xmlns:w16cid="http://schemas.microsoft.com/office/word/2016/wordml/cid" xmlns:w16="http://schemas.microsoft.com/office/word/2018/wordml" xmlns:w16sdtdh="http://schemas.microsoft.com/office/word/2020/wordml/sdtdatahash" xmlns:w16se="http://schemas.microsoft.com/office/word/2015/wordml/symex" xmlns:wpg="http://schemas.microsoft.com/office/word/2010/wordprocessingGroup" xmlns:wpi="http://schemas.microsoft.com/office/word/2010/wordprocessingInk" xmlns:wne="http://schemas.microsoft.com/office/word/2006/wordml" xmlns:wps="http://schemas.microsoft.com/office/word/2010/wordprocessingShape" mc:Ignorable="w14 w15 w16se w16cid w16 w16cex w16sdtdh wp14">
+<w:numbering xmlns:wpc="http://schemas.microsoft.com/office/word/2010/wordprocessingCanvas" xmlns:cx="http://schemas.microsoft.com/office/drawing/2014/chartex" xmlns:cx1="http://schemas.microsoft.com/office/drawing/2015/9/8/chartex" xmlns:cx2="http://schemas.microsoft.com/office/drawing/2015/10/21/chartex" xmlns:cx3="http://schemas.microsoft.com/office/drawing/2016/5/9/chartex" xmlns:cx4="http://schemas.microsoft.com/office/drawing/2016/5/10/chartex" xmlns:cx5="http://schemas.microsoft.com/office/drawing/2016/5/11/chartex" xmlns:cx6="http://schemas.microsoft.com/office/drawing/2016/5/12/chartex" xmlns:cx7="http://schemas.microsoft.com/office/drawing/2016/5/13/chartex" xmlns:cx8="http://schemas.microsoft.com/office/drawing/2016/5/14/chartex" xmlns:mc="http://schemas.openxmlformats.org/markup-compatibility/2006" xmlns:aink="http://schemas.microsoft.com/office/drawing/2016/ink" xmlns:am3d="http://schemas.microsoft.com/office/drawing/2017/model3d" xmlns:o="urn:schemas-microsoft-com:office:office" xmlns:oel="http://schemas.microsoft.com/office/2019/extlst" xmlns:r="http://schemas.openxmlformats.org/officeDocument/2006/relationships" xmlns:m="http://schemas.openxmlformats.org/officeDocument/2006/math" xmlns:v="urn:schemas-microsoft-com:vml" xmlns:wp14="http://schemas.microsoft.com/office/word/2010/wordprocessingDrawing" xmlns:wp="http://schemas.openxmlformats.org/drawingml/2006/wordprocessingDrawing" xmlns:w10="urn:schemas-microsoft-com:office:word" xmlns:w="http://schemas.openxmlformats.org/wordprocessingml/2006/main" xmlns:w14="http://schemas.microsoft.com/office/word/2010/wordml" xmlns:w15="http://schemas.microsoft.com/office/word/2012/wordml" xmlns:w16cex="http://schemas.microsoft.com/office/word/2018/wordml/cex" xmlns:w16cid="http://schemas.microsoft.com/office/word/2016/wordml/cid" xmlns:w16="http://schemas.microsoft.com/office/word/2018/wordml" xmlns:w16du="http://schemas.microsoft.com/office/word/2023/wordml/word16du" xmlns:w16sdtdh="http://schemas.microsoft.com/office/word/2020/wordml/sdtdatahash" xmlns:w16sdtfl="http://schemas.microsoft.com/office/word/2024/wordml/sdtformatlock" xmlns:w16se="http://schemas.microsoft.com/office/word/2015/wordml/symex" xmlns:wpg="http://schemas.microsoft.com/office/word/2010/wordprocessingGroup" xmlns:wpi="http://schemas.microsoft.com/office/word/2010/wordprocessingInk" xmlns:wne="http://schemas.microsoft.com/office/word/2006/wordml" xmlns:wps="http://schemas.microsoft.com/office/word/2010/wordprocessingShape" mc:Ignorable="w14 w15 w16se w16cid w16 w16cex w16sdtdh w16sdtfl w16du wp14">
   <w:abstractNum w:abstractNumId="0" w15:restartNumberingAfterBreak="0">
     <w:nsid w:val="FFFFFF89"/>
     <w:multiLevelType w:val="singleLevel"/>
@@ -6247,7 +4679,7 @@
 </file>
 
 <file path=word/styles.xml><?xml version="1.0" encoding="utf-8"?>
-<w:styles xmlns:mc="http://schemas.openxmlformats.org/markup-compatibility/2006" xmlns:r="http://schemas.openxmlformats.org/officeDocument/2006/relationships" xmlns:w="http://schemas.openxmlformats.org/wordprocessingml/2006/main" xmlns:w14="http://schemas.microsoft.com/office/word/2010/wordml" xmlns:w15="http://schemas.microsoft.com/office/word/2012/wordml" xmlns:w16cex="http://schemas.microsoft.com/office/word/2018/wordml/cex" xmlns:w16cid="http://schemas.microsoft.com/office/word/2016/wordml/cid" xmlns:w16="http://schemas.microsoft.com/office/word/2018/wordml" xmlns:w16sdtdh="http://schemas.microsoft.com/office/word/2020/wordml/sdtdatahash" xmlns:w16se="http://schemas.microsoft.com/office/word/2015/wordml/symex" mc:Ignorable="w14 w15 w16se w16cid w16 w16cex w16sdtdh">
+<w:styles xmlns:mc="http://schemas.openxmlformats.org/markup-compatibility/2006" xmlns:r="http://schemas.openxmlformats.org/officeDocument/2006/relationships" xmlns:w="http://schemas.openxmlformats.org/wordprocessingml/2006/main" xmlns:w14="http://schemas.microsoft.com/office/word/2010/wordml" xmlns:w15="http://schemas.microsoft.com/office/word/2012/wordml" xmlns:w16cex="http://schemas.microsoft.com/office/word/2018/wordml/cex" xmlns:w16cid="http://schemas.microsoft.com/office/word/2016/wordml/cid" xmlns:w16="http://schemas.microsoft.com/office/word/2018/wordml" xmlns:w16du="http://schemas.microsoft.com/office/word/2023/wordml/word16du" xmlns:w16sdtdh="http://schemas.microsoft.com/office/word/2020/wordml/sdtdatahash" xmlns:w16sdtfl="http://schemas.microsoft.com/office/word/2024/wordml/sdtformatlock" xmlns:w16se="http://schemas.microsoft.com/office/word/2015/wordml/symex" mc:Ignorable="w14 w15 w16se w16cid w16 w16cex w16sdtdh w16sdtfl w16du">
   <w:docDefaults>
     <w:rPrDefault>
       <w:rPr>

</xml_diff>

<commit_message>
Updated drive priv template to remove Judge H.
</commit_message>
<xml_diff>
--- a/resources/Templates/Driving_Privileges_Template.docx
+++ b/resources/Templates/Driving_Privileges_Template.docx
@@ -88,6 +88,7 @@
                 <w:szCs w:val="20"/>
               </w:rPr>
             </w:pPr>
+            <w:proofErr w:type="gramStart"/>
             <w:r>
               <w:rPr>
                 <w:rFonts w:cstheme="minorHAnsi"/>
@@ -96,7 +97,40 @@
                 <w:sz w:val="20"/>
                 <w:szCs w:val="20"/>
               </w:rPr>
-              <w:t>{{ case_number }}</w:t>
+              <w:t xml:space="preserve">{{ </w:t>
+            </w:r>
+            <w:proofErr w:type="spellStart"/>
+            <w:r>
+              <w:rPr>
+                <w:rFonts w:cstheme="minorHAnsi"/>
+                <w:b/>
+                <w:bCs/>
+                <w:sz w:val="20"/>
+                <w:szCs w:val="20"/>
+              </w:rPr>
+              <w:t>case</w:t>
+            </w:r>
+            <w:proofErr w:type="gramEnd"/>
+            <w:r>
+              <w:rPr>
+                <w:rFonts w:cstheme="minorHAnsi"/>
+                <w:b/>
+                <w:bCs/>
+                <w:sz w:val="20"/>
+                <w:szCs w:val="20"/>
+              </w:rPr>
+              <w:t>_number</w:t>
+            </w:r>
+            <w:proofErr w:type="spellEnd"/>
+            <w:r>
+              <w:rPr>
+                <w:rFonts w:cstheme="minorHAnsi"/>
+                <w:b/>
+                <w:bCs/>
+                <w:sz w:val="20"/>
+                <w:szCs w:val="20"/>
+              </w:rPr>
+              <w:t xml:space="preserve"> }}</w:t>
             </w:r>
           </w:p>
         </w:tc>
@@ -160,6 +194,7 @@
                 <w:szCs w:val="20"/>
               </w:rPr>
             </w:pPr>
+            <w:proofErr w:type="gramStart"/>
             <w:r>
               <w:rPr>
                 <w:rFonts w:cstheme="minorHAnsi"/>
@@ -168,7 +203,40 @@
                 <w:sz w:val="20"/>
                 <w:szCs w:val="20"/>
               </w:rPr>
-              <w:t>{{ defendant.license_number }}</w:t>
+              <w:t xml:space="preserve">{{ </w:t>
+            </w:r>
+            <w:proofErr w:type="spellStart"/>
+            <w:r>
+              <w:rPr>
+                <w:rFonts w:cstheme="minorHAnsi"/>
+                <w:b/>
+                <w:bCs/>
+                <w:sz w:val="20"/>
+                <w:szCs w:val="20"/>
+              </w:rPr>
+              <w:t>defendant</w:t>
+            </w:r>
+            <w:proofErr w:type="gramEnd"/>
+            <w:r>
+              <w:rPr>
+                <w:rFonts w:cstheme="minorHAnsi"/>
+                <w:b/>
+                <w:bCs/>
+                <w:sz w:val="20"/>
+                <w:szCs w:val="20"/>
+              </w:rPr>
+              <w:t>.license_number</w:t>
+            </w:r>
+            <w:proofErr w:type="spellEnd"/>
+            <w:r>
+              <w:rPr>
+                <w:rFonts w:cstheme="minorHAnsi"/>
+                <w:b/>
+                <w:bCs/>
+                <w:sz w:val="20"/>
+                <w:szCs w:val="20"/>
+              </w:rPr>
+              <w:t xml:space="preserve"> }}</w:t>
             </w:r>
           </w:p>
         </w:tc>
@@ -186,13 +254,59 @@
                 <w:szCs w:val="20"/>
               </w:rPr>
             </w:pPr>
-            <w:r>
-              <w:rPr>
-                <w:rFonts w:cstheme="minorHAnsi"/>
-                <w:sz w:val="20"/>
-                <w:szCs w:val="20"/>
-              </w:rPr>
-              <w:t>{{ defendant.first_name }} {{ defendant.last_name }</w:t>
+            <w:proofErr w:type="gramStart"/>
+            <w:r>
+              <w:rPr>
+                <w:rFonts w:cstheme="minorHAnsi"/>
+                <w:sz w:val="20"/>
+                <w:szCs w:val="20"/>
+              </w:rPr>
+              <w:t xml:space="preserve">{{ </w:t>
+            </w:r>
+            <w:proofErr w:type="spellStart"/>
+            <w:r>
+              <w:rPr>
+                <w:rFonts w:cstheme="minorHAnsi"/>
+                <w:sz w:val="20"/>
+                <w:szCs w:val="20"/>
+              </w:rPr>
+              <w:t>defendant</w:t>
+            </w:r>
+            <w:proofErr w:type="gramEnd"/>
+            <w:r>
+              <w:rPr>
+                <w:rFonts w:cstheme="minorHAnsi"/>
+                <w:sz w:val="20"/>
+                <w:szCs w:val="20"/>
+              </w:rPr>
+              <w:t>.first_name</w:t>
+            </w:r>
+            <w:proofErr w:type="spellEnd"/>
+            <w:r>
+              <w:rPr>
+                <w:rFonts w:cstheme="minorHAnsi"/>
+                <w:sz w:val="20"/>
+                <w:szCs w:val="20"/>
+              </w:rPr>
+              <w:t xml:space="preserve"> }} {{ </w:t>
+            </w:r>
+            <w:proofErr w:type="spellStart"/>
+            <w:r>
+              <w:rPr>
+                <w:rFonts w:cstheme="minorHAnsi"/>
+                <w:sz w:val="20"/>
+                <w:szCs w:val="20"/>
+              </w:rPr>
+              <w:t>defendant.last_name</w:t>
+            </w:r>
+            <w:proofErr w:type="spellEnd"/>
+            <w:r>
+              <w:rPr>
+                <w:rFonts w:cstheme="minorHAnsi"/>
+                <w:sz w:val="20"/>
+                <w:szCs w:val="20"/>
+              </w:rPr>
+              <w:t xml:space="preserve"> }</w:t>
             </w:r>
             <w:r>
               <w:rPr>
@@ -242,6 +356,7 @@
                 <w:szCs w:val="20"/>
               </w:rPr>
             </w:pPr>
+            <w:proofErr w:type="gramStart"/>
             <w:r>
               <w:rPr>
                 <w:rFonts w:cstheme="minorHAnsi"/>
@@ -250,7 +365,40 @@
                 <w:sz w:val="20"/>
                 <w:szCs w:val="20"/>
               </w:rPr>
-              <w:t>{{ defendant.birth_date }}</w:t>
+              <w:t xml:space="preserve">{{ </w:t>
+            </w:r>
+            <w:proofErr w:type="spellStart"/>
+            <w:r>
+              <w:rPr>
+                <w:rFonts w:cstheme="minorHAnsi"/>
+                <w:b/>
+                <w:bCs/>
+                <w:sz w:val="20"/>
+                <w:szCs w:val="20"/>
+              </w:rPr>
+              <w:t>defendant</w:t>
+            </w:r>
+            <w:proofErr w:type="gramEnd"/>
+            <w:r>
+              <w:rPr>
+                <w:rFonts w:cstheme="minorHAnsi"/>
+                <w:b/>
+                <w:bCs/>
+                <w:sz w:val="20"/>
+                <w:szCs w:val="20"/>
+              </w:rPr>
+              <w:t>.birth_date</w:t>
+            </w:r>
+            <w:proofErr w:type="spellEnd"/>
+            <w:r>
+              <w:rPr>
+                <w:rFonts w:cstheme="minorHAnsi"/>
+                <w:b/>
+                <w:bCs/>
+                <w:sz w:val="20"/>
+                <w:szCs w:val="20"/>
+              </w:rPr>
+              <w:t xml:space="preserve"> }}</w:t>
             </w:r>
           </w:p>
         </w:tc>
@@ -311,6 +459,7 @@
                 <w:szCs w:val="20"/>
               </w:rPr>
             </w:pPr>
+            <w:proofErr w:type="gramStart"/>
             <w:r>
               <w:rPr>
                 <w:rFonts w:cstheme="minorHAnsi"/>
@@ -319,8 +468,9 @@
                 <w:sz w:val="20"/>
                 <w:szCs w:val="20"/>
               </w:rPr>
-              <w:t>{{ suspension_type }}</w:t>
-            </w:r>
+              <w:t xml:space="preserve">{{ </w:t>
+            </w:r>
+            <w:proofErr w:type="spellStart"/>
             <w:r>
               <w:rPr>
                 <w:rFonts w:cstheme="minorHAnsi"/>
@@ -329,8 +479,9 @@
                 <w:sz w:val="20"/>
                 <w:szCs w:val="20"/>
               </w:rPr>
-              <w:t>{% if bmv_suspension is true %}</w:t>
-            </w:r>
+              <w:t>suspension</w:t>
+            </w:r>
+            <w:proofErr w:type="gramEnd"/>
             <w:r>
               <w:rPr>
                 <w:rFonts w:cstheme="minorHAnsi"/>
@@ -339,8 +490,9 @@
                 <w:sz w:val="20"/>
                 <w:szCs w:val="20"/>
               </w:rPr>
-              <w:t xml:space="preserve"> </w:t>
-            </w:r>
+              <w:t>_type</w:t>
+            </w:r>
+            <w:proofErr w:type="spellEnd"/>
             <w:r>
               <w:rPr>
                 <w:rFonts w:cstheme="minorHAnsi"/>
@@ -349,7 +501,81 @@
                 <w:sz w:val="20"/>
                 <w:szCs w:val="20"/>
               </w:rPr>
-              <w:t>{{ bmv_cases }}{% endif %}</w:t>
+              <w:t xml:space="preserve"> }}</w:t>
+            </w:r>
+            <w:r>
+              <w:rPr>
+                <w:rFonts w:cstheme="minorHAnsi"/>
+                <w:b/>
+                <w:bCs/>
+                <w:sz w:val="20"/>
+                <w:szCs w:val="20"/>
+              </w:rPr>
+              <w:t xml:space="preserve">{% if </w:t>
+            </w:r>
+            <w:proofErr w:type="spellStart"/>
+            <w:r>
+              <w:rPr>
+                <w:rFonts w:cstheme="minorHAnsi"/>
+                <w:b/>
+                <w:bCs/>
+                <w:sz w:val="20"/>
+                <w:szCs w:val="20"/>
+              </w:rPr>
+              <w:t>bmv_suspension</w:t>
+            </w:r>
+            <w:proofErr w:type="spellEnd"/>
+            <w:r>
+              <w:rPr>
+                <w:rFonts w:cstheme="minorHAnsi"/>
+                <w:b/>
+                <w:bCs/>
+                <w:sz w:val="20"/>
+                <w:szCs w:val="20"/>
+              </w:rPr>
+              <w:t xml:space="preserve"> is true %}</w:t>
+            </w:r>
+            <w:r>
+              <w:rPr>
+                <w:rFonts w:cstheme="minorHAnsi"/>
+                <w:b/>
+                <w:bCs/>
+                <w:sz w:val="20"/>
+                <w:szCs w:val="20"/>
+              </w:rPr>
+              <w:t xml:space="preserve"> </w:t>
+            </w:r>
+            <w:r>
+              <w:rPr>
+                <w:rFonts w:cstheme="minorHAnsi"/>
+                <w:b/>
+                <w:bCs/>
+                <w:sz w:val="20"/>
+                <w:szCs w:val="20"/>
+              </w:rPr>
+              <w:t xml:space="preserve">{{ </w:t>
+            </w:r>
+            <w:proofErr w:type="spellStart"/>
+            <w:r>
+              <w:rPr>
+                <w:rFonts w:cstheme="minorHAnsi"/>
+                <w:b/>
+                <w:bCs/>
+                <w:sz w:val="20"/>
+                <w:szCs w:val="20"/>
+              </w:rPr>
+              <w:t>bmv_cases</w:t>
+            </w:r>
+            <w:proofErr w:type="spellEnd"/>
+            <w:r>
+              <w:rPr>
+                <w:rFonts w:cstheme="minorHAnsi"/>
+                <w:b/>
+                <w:bCs/>
+                <w:sz w:val="20"/>
+                <w:szCs w:val="20"/>
+              </w:rPr>
+              <w:t xml:space="preserve"> }}{% endif %}</w:t>
             </w:r>
           </w:p>
         </w:tc>
@@ -414,7 +640,73 @@
           <w:sz w:val="20"/>
           <w:szCs w:val="20"/>
         </w:rPr>
-        <w:t>: {{ suspension_start_date }} – {{ suspension_end_date }}</w:t>
+        <w:t xml:space="preserve">: </w:t>
+      </w:r>
+      <w:proofErr w:type="gramStart"/>
+      <w:r>
+        <w:rPr>
+          <w:rFonts w:cstheme="minorHAnsi"/>
+          <w:b/>
+          <w:bCs/>
+          <w:sz w:val="20"/>
+          <w:szCs w:val="20"/>
+        </w:rPr>
+        <w:t xml:space="preserve">{{ </w:t>
+      </w:r>
+      <w:proofErr w:type="spellStart"/>
+      <w:r>
+        <w:rPr>
+          <w:rFonts w:cstheme="minorHAnsi"/>
+          <w:b/>
+          <w:bCs/>
+          <w:sz w:val="20"/>
+          <w:szCs w:val="20"/>
+        </w:rPr>
+        <w:t>suspension</w:t>
+      </w:r>
+      <w:proofErr w:type="gramEnd"/>
+      <w:r>
+        <w:rPr>
+          <w:rFonts w:cstheme="minorHAnsi"/>
+          <w:b/>
+          <w:bCs/>
+          <w:sz w:val="20"/>
+          <w:szCs w:val="20"/>
+        </w:rPr>
+        <w:t>_start_date</w:t>
+      </w:r>
+      <w:proofErr w:type="spellEnd"/>
+      <w:r>
+        <w:rPr>
+          <w:rFonts w:cstheme="minorHAnsi"/>
+          <w:b/>
+          <w:bCs/>
+          <w:sz w:val="20"/>
+          <w:szCs w:val="20"/>
+        </w:rPr>
+        <w:t xml:space="preserve"> }} – {{ </w:t>
+      </w:r>
+      <w:proofErr w:type="spellStart"/>
+      <w:r>
+        <w:rPr>
+          <w:rFonts w:cstheme="minorHAnsi"/>
+          <w:b/>
+          <w:bCs/>
+          <w:sz w:val="20"/>
+          <w:szCs w:val="20"/>
+        </w:rPr>
+        <w:t>suspension_end_date</w:t>
+      </w:r>
+      <w:proofErr w:type="spellEnd"/>
+      <w:r>
+        <w:rPr>
+          <w:rFonts w:cstheme="minorHAnsi"/>
+          <w:b/>
+          <w:bCs/>
+          <w:sz w:val="20"/>
+          <w:szCs w:val="20"/>
+        </w:rPr>
+        <w:t xml:space="preserve"> }}</w:t>
       </w:r>
     </w:p>
     <w:p>
@@ -451,8 +743,54 @@
           <w:sz w:val="20"/>
           <w:szCs w:val="20"/>
         </w:rPr>
-        <w:t xml:space="preserve"> {{ defendant.first_name }} {{ defendant.last_name</w:t>
-      </w:r>
+        <w:t xml:space="preserve"> </w:t>
+      </w:r>
+      <w:proofErr w:type="gramStart"/>
+      <w:r>
+        <w:rPr>
+          <w:rFonts w:cstheme="minorHAnsi"/>
+          <w:sz w:val="20"/>
+          <w:szCs w:val="20"/>
+        </w:rPr>
+        <w:t xml:space="preserve">{{ </w:t>
+      </w:r>
+      <w:proofErr w:type="spellStart"/>
+      <w:r>
+        <w:rPr>
+          <w:rFonts w:cstheme="minorHAnsi"/>
+          <w:sz w:val="20"/>
+          <w:szCs w:val="20"/>
+        </w:rPr>
+        <w:t>defendant</w:t>
+      </w:r>
+      <w:proofErr w:type="gramEnd"/>
+      <w:r>
+        <w:rPr>
+          <w:rFonts w:cstheme="minorHAnsi"/>
+          <w:sz w:val="20"/>
+          <w:szCs w:val="20"/>
+        </w:rPr>
+        <w:t>.first_name</w:t>
+      </w:r>
+      <w:proofErr w:type="spellEnd"/>
+      <w:r>
+        <w:rPr>
+          <w:rFonts w:cstheme="minorHAnsi"/>
+          <w:sz w:val="20"/>
+          <w:szCs w:val="20"/>
+        </w:rPr>
+        <w:t xml:space="preserve"> }} {{ </w:t>
+      </w:r>
+      <w:proofErr w:type="spellStart"/>
+      <w:r>
+        <w:rPr>
+          <w:rFonts w:cstheme="minorHAnsi"/>
+          <w:sz w:val="20"/>
+          <w:szCs w:val="20"/>
+        </w:rPr>
+        <w:t>defendant.last_name</w:t>
+      </w:r>
+      <w:proofErr w:type="spellEnd"/>
       <w:r>
         <w:rPr>
           <w:rFonts w:cstheme="minorHAnsi"/>
@@ -557,40 +895,9 @@
           <w:sz w:val="20"/>
           <w:szCs w:val="20"/>
         </w:rPr>
-        <w:t>No CDL Privileges.</w:t>
-      </w:r>
-      <w:r>
-        <w:rPr>
-          <w:rFonts w:cstheme="minorHAnsi"/>
-          <w:sz w:val="20"/>
-          <w:szCs w:val="20"/>
-        </w:rPr>
-        <w:t>{% if bmv_payment_plan is true %}</w:t>
-      </w:r>
-      <w:r>
-        <w:rPr>
-          <w:rFonts w:cstheme="minorHAnsi"/>
-          <w:sz w:val="20"/>
-          <w:szCs w:val="20"/>
-        </w:rPr>
-        <w:t>{{‘\n</w:t>
-      </w:r>
-      <w:r>
-        <w:rPr>
-          <w:rFonts w:cstheme="minorHAnsi"/>
-          <w:sz w:val="20"/>
-          <w:szCs w:val="20"/>
-        </w:rPr>
-        <w:t>\n</w:t>
-      </w:r>
-      <w:r>
-        <w:rPr>
-          <w:rFonts w:cstheme="minorHAnsi"/>
-          <w:sz w:val="20"/>
-          <w:szCs w:val="20"/>
-        </w:rPr>
-        <w:t>’}}</w:t>
-      </w:r>
+        <w:t xml:space="preserve">No CDL </w:t>
+      </w:r>
+      <w:proofErr w:type="gramStart"/>
       <w:r>
         <w:rPr>
           <w:rFonts w:cstheme="minorHAnsi"/>
@@ -599,15 +906,94 @@
           <w:sz w:val="20"/>
           <w:szCs w:val="20"/>
         </w:rPr>
+        <w:t>Privileges.</w:t>
+      </w:r>
+      <w:r>
+        <w:rPr>
+          <w:rFonts w:cstheme="minorHAnsi"/>
+          <w:sz w:val="20"/>
+          <w:szCs w:val="20"/>
+        </w:rPr>
+        <w:t>{</w:t>
+      </w:r>
+      <w:proofErr w:type="gramEnd"/>
+      <w:r>
+        <w:rPr>
+          <w:rFonts w:cstheme="minorHAnsi"/>
+          <w:sz w:val="20"/>
+          <w:szCs w:val="20"/>
+        </w:rPr>
+        <w:t xml:space="preserve">% if </w:t>
+      </w:r>
+      <w:proofErr w:type="spellStart"/>
+      <w:r>
+        <w:rPr>
+          <w:rFonts w:cstheme="minorHAnsi"/>
+          <w:sz w:val="20"/>
+          <w:szCs w:val="20"/>
+        </w:rPr>
+        <w:t>bmv_payment_plan</w:t>
+      </w:r>
+      <w:proofErr w:type="spellEnd"/>
+      <w:r>
+        <w:rPr>
+          <w:rFonts w:cstheme="minorHAnsi"/>
+          <w:sz w:val="20"/>
+          <w:szCs w:val="20"/>
+        </w:rPr>
+        <w:t xml:space="preserve"> is true %}</w:t>
+      </w:r>
+      <w:r>
+        <w:rPr>
+          <w:rFonts w:cstheme="minorHAnsi"/>
+          <w:sz w:val="20"/>
+          <w:szCs w:val="20"/>
+        </w:rPr>
+        <w:t>{{‘\n</w:t>
+      </w:r>
+      <w:r>
+        <w:rPr>
+          <w:rFonts w:cstheme="minorHAnsi"/>
+          <w:sz w:val="20"/>
+          <w:szCs w:val="20"/>
+        </w:rPr>
+        <w:t>\n</w:t>
+      </w:r>
+      <w:r>
+        <w:rPr>
+          <w:rFonts w:cstheme="minorHAnsi"/>
+          <w:sz w:val="20"/>
+          <w:szCs w:val="20"/>
+        </w:rPr>
+        <w:t>’}}</w:t>
+      </w:r>
+      <w:r>
+        <w:rPr>
+          <w:rFonts w:cstheme="minorHAnsi"/>
+          <w:b/>
+          <w:bCs/>
+          <w:sz w:val="20"/>
+          <w:szCs w:val="20"/>
+        </w:rPr>
         <w:t xml:space="preserve">BMV Reinstatement Fees. </w:t>
       </w:r>
-      <w:r>
-        <w:rPr>
-          <w:rFonts w:cstheme="minorHAnsi"/>
-          <w:sz w:val="20"/>
-          <w:szCs w:val="20"/>
-        </w:rPr>
-        <w:t>Petitioner cannot reasonably pay reinstatement fee(s) and would be valid to drive but for said fees. Payment Plan: $50/month until fully paid. Privileges are valid upon receipt by OBMV of 1</w:t>
+      <w:proofErr w:type="gramStart"/>
+      <w:r>
+        <w:rPr>
+          <w:rFonts w:cstheme="minorHAnsi"/>
+          <w:sz w:val="20"/>
+          <w:szCs w:val="20"/>
+        </w:rPr>
+        <w:t>Petitioner</w:t>
+      </w:r>
+      <w:proofErr w:type="gramEnd"/>
+      <w:r>
+        <w:rPr>
+          <w:rFonts w:cstheme="minorHAnsi"/>
+          <w:sz w:val="20"/>
+          <w:szCs w:val="20"/>
+        </w:rPr>
+        <w:t xml:space="preserve"> cannot reasonably pay reinstatement fee(s) and would be valid to drive but for said fees. Payment Plan: $50/month until fully paid. Privileges are valid upon receipt by OBMV of 1</w:t>
       </w:r>
       <w:r>
         <w:rPr>
@@ -640,8 +1026,72 @@
           <w:sz w:val="20"/>
           <w:szCs w:val="20"/>
         </w:rPr>
-        <w:t>and subject to timely payment thereafter; full privileges restored when fees fully paid and all suspensions cleared. (BMV 2821).{% endif %}</w:t>
-      </w:r>
+        <w:t xml:space="preserve">and subject to timely payment thereafter; full privileges restored when fees </w:t>
+      </w:r>
+      <w:proofErr w:type="gramStart"/>
+      <w:r>
+        <w:rPr>
+          <w:rFonts w:cstheme="minorHAnsi"/>
+          <w:sz w:val="20"/>
+          <w:szCs w:val="20"/>
+        </w:rPr>
+        <w:t>fully</w:t>
+      </w:r>
+      <w:proofErr w:type="gramEnd"/>
+      <w:r>
+        <w:rPr>
+          <w:rFonts w:cstheme="minorHAnsi"/>
+          <w:sz w:val="20"/>
+          <w:szCs w:val="20"/>
+        </w:rPr>
+        <w:t xml:space="preserve"> </w:t>
+      </w:r>
+      <w:proofErr w:type="gramStart"/>
+      <w:r>
+        <w:rPr>
+          <w:rFonts w:cstheme="minorHAnsi"/>
+          <w:sz w:val="20"/>
+          <w:szCs w:val="20"/>
+        </w:rPr>
+        <w:t>paid</w:t>
+      </w:r>
+      <w:proofErr w:type="gramEnd"/>
+      <w:r>
+        <w:rPr>
+          <w:rFonts w:cstheme="minorHAnsi"/>
+          <w:sz w:val="20"/>
+          <w:szCs w:val="20"/>
+        </w:rPr>
+        <w:t xml:space="preserve"> and all suspensions cleared. (BMV 2821</w:t>
+      </w:r>
+      <w:proofErr w:type="gramStart"/>
+      <w:r>
+        <w:rPr>
+          <w:rFonts w:cstheme="minorHAnsi"/>
+          <w:sz w:val="20"/>
+          <w:szCs w:val="20"/>
+        </w:rPr>
+        <w:t>).{</w:t>
+      </w:r>
+      <w:proofErr w:type="gramEnd"/>
+      <w:r>
+        <w:rPr>
+          <w:rFonts w:cstheme="minorHAnsi"/>
+          <w:sz w:val="20"/>
+          <w:szCs w:val="20"/>
+        </w:rPr>
+        <w:t xml:space="preserve">% </w:t>
+      </w:r>
+      <w:proofErr w:type="gramStart"/>
+      <w:r>
+        <w:rPr>
+          <w:rFonts w:cstheme="minorHAnsi"/>
+          <w:sz w:val="20"/>
+          <w:szCs w:val="20"/>
+        </w:rPr>
+        <w:t>endif %}</w:t>
+      </w:r>
+      <w:proofErr w:type="gramEnd"/>
     </w:p>
     <w:tbl>
       <w:tblPr>
@@ -705,13 +1155,95 @@
                 <w:szCs w:val="20"/>
               </w:rPr>
             </w:pPr>
-            <w:r>
-              <w:rPr>
-                <w:rFonts w:cstheme="minorHAnsi"/>
-                <w:sz w:val="20"/>
-                <w:szCs w:val="20"/>
-              </w:rPr>
-              <w:t>{{ defendant.address }}, {{ defendant.city }}, {{ defendant.state }} {{ defendant.zipcode }}</w:t>
+            <w:proofErr w:type="gramStart"/>
+            <w:r>
+              <w:rPr>
+                <w:rFonts w:cstheme="minorHAnsi"/>
+                <w:sz w:val="20"/>
+                <w:szCs w:val="20"/>
+              </w:rPr>
+              <w:t xml:space="preserve">{{ </w:t>
+            </w:r>
+            <w:proofErr w:type="spellStart"/>
+            <w:r>
+              <w:rPr>
+                <w:rFonts w:cstheme="minorHAnsi"/>
+                <w:sz w:val="20"/>
+                <w:szCs w:val="20"/>
+              </w:rPr>
+              <w:t>defendant</w:t>
+            </w:r>
+            <w:proofErr w:type="gramEnd"/>
+            <w:r>
+              <w:rPr>
+                <w:rFonts w:cstheme="minorHAnsi"/>
+                <w:sz w:val="20"/>
+                <w:szCs w:val="20"/>
+              </w:rPr>
+              <w:t>.address</w:t>
+            </w:r>
+            <w:proofErr w:type="spellEnd"/>
+            <w:r>
+              <w:rPr>
+                <w:rFonts w:cstheme="minorHAnsi"/>
+                <w:sz w:val="20"/>
+                <w:szCs w:val="20"/>
+              </w:rPr>
+              <w:t xml:space="preserve"> }}, {{ </w:t>
+            </w:r>
+            <w:proofErr w:type="spellStart"/>
+            <w:r>
+              <w:rPr>
+                <w:rFonts w:cstheme="minorHAnsi"/>
+                <w:sz w:val="20"/>
+                <w:szCs w:val="20"/>
+              </w:rPr>
+              <w:t>defendant.city</w:t>
+            </w:r>
+            <w:proofErr w:type="spellEnd"/>
+            <w:r>
+              <w:rPr>
+                <w:rFonts w:cstheme="minorHAnsi"/>
+                <w:sz w:val="20"/>
+                <w:szCs w:val="20"/>
+              </w:rPr>
+              <w:t xml:space="preserve"> }}, {{ </w:t>
+            </w:r>
+            <w:proofErr w:type="spellStart"/>
+            <w:r>
+              <w:rPr>
+                <w:rFonts w:cstheme="minorHAnsi"/>
+                <w:sz w:val="20"/>
+                <w:szCs w:val="20"/>
+              </w:rPr>
+              <w:t>defendant.state</w:t>
+            </w:r>
+            <w:proofErr w:type="spellEnd"/>
+            <w:r>
+              <w:rPr>
+                <w:rFonts w:cstheme="minorHAnsi"/>
+                <w:sz w:val="20"/>
+                <w:szCs w:val="20"/>
+              </w:rPr>
+              <w:t xml:space="preserve"> }} {{ </w:t>
+            </w:r>
+            <w:proofErr w:type="spellStart"/>
+            <w:r>
+              <w:rPr>
+                <w:rFonts w:cstheme="minorHAnsi"/>
+                <w:sz w:val="20"/>
+                <w:szCs w:val="20"/>
+              </w:rPr>
+              <w:t>defendant.zipcode</w:t>
+            </w:r>
+            <w:proofErr w:type="spellEnd"/>
+            <w:r>
+              <w:rPr>
+                <w:rFonts w:cstheme="minorHAnsi"/>
+                <w:sz w:val="20"/>
+                <w:szCs w:val="20"/>
+              </w:rPr>
+              <w:t xml:space="preserve"> }}</w:t>
             </w:r>
           </w:p>
         </w:tc>
@@ -795,7 +1327,43 @@
                 <w:sz w:val="20"/>
                 <w:szCs w:val="20"/>
               </w:rPr>
-              <w:t>{%tc for employer in employer_school_list %}</w:t>
+              <w:t>{%</w:t>
+            </w:r>
+            <w:proofErr w:type="spellStart"/>
+            <w:r>
+              <w:rPr>
+                <w:rFonts w:cstheme="minorHAnsi"/>
+                <w:sz w:val="20"/>
+                <w:szCs w:val="20"/>
+              </w:rPr>
+              <w:t>tc</w:t>
+            </w:r>
+            <w:proofErr w:type="spellEnd"/>
+            <w:r>
+              <w:rPr>
+                <w:rFonts w:cstheme="minorHAnsi"/>
+                <w:sz w:val="20"/>
+                <w:szCs w:val="20"/>
+              </w:rPr>
+              <w:t xml:space="preserve"> for employer in </w:t>
+            </w:r>
+            <w:proofErr w:type="spellStart"/>
+            <w:r>
+              <w:rPr>
+                <w:rFonts w:cstheme="minorHAnsi"/>
+                <w:sz w:val="20"/>
+                <w:szCs w:val="20"/>
+              </w:rPr>
+              <w:t>employer_school_list</w:t>
+            </w:r>
+            <w:proofErr w:type="spellEnd"/>
+            <w:r>
+              <w:rPr>
+                <w:rFonts w:cstheme="minorHAnsi"/>
+                <w:sz w:val="20"/>
+                <w:szCs w:val="20"/>
+              </w:rPr>
+              <w:t xml:space="preserve"> %}</w:t>
             </w:r>
           </w:p>
         </w:tc>
@@ -811,6 +1379,7 @@
                 <w:szCs w:val="20"/>
               </w:rPr>
             </w:pPr>
+            <w:proofErr w:type="gramStart"/>
             <w:r>
               <w:rPr>
                 <w:rFonts w:cstheme="minorHAnsi"/>
@@ -819,21 +1388,40 @@
               </w:rPr>
               <w:t xml:space="preserve">{{ </w:t>
             </w:r>
-            <w:r>
-              <w:rPr>
-                <w:rFonts w:cstheme="minorHAnsi"/>
-                <w:sz w:val="20"/>
-                <w:szCs w:val="20"/>
-              </w:rPr>
-              <w:t>employer.</w:t>
-            </w:r>
-            <w:r>
-              <w:rPr>
-                <w:rFonts w:cstheme="minorHAnsi"/>
-                <w:sz w:val="20"/>
-                <w:szCs w:val="20"/>
-              </w:rPr>
-              <w:t>privileges_type }}</w:t>
+            <w:proofErr w:type="spellStart"/>
+            <w:r>
+              <w:rPr>
+                <w:rFonts w:cstheme="minorHAnsi"/>
+                <w:sz w:val="20"/>
+                <w:szCs w:val="20"/>
+              </w:rPr>
+              <w:t>employer</w:t>
+            </w:r>
+            <w:proofErr w:type="gramEnd"/>
+            <w:r>
+              <w:rPr>
+                <w:rFonts w:cstheme="minorHAnsi"/>
+                <w:sz w:val="20"/>
+                <w:szCs w:val="20"/>
+              </w:rPr>
+              <w:t>.</w:t>
+            </w:r>
+            <w:r>
+              <w:rPr>
+                <w:rFonts w:cstheme="minorHAnsi"/>
+                <w:sz w:val="20"/>
+                <w:szCs w:val="20"/>
+              </w:rPr>
+              <w:t>privileges_type</w:t>
+            </w:r>
+            <w:proofErr w:type="spellEnd"/>
+            <w:r>
+              <w:rPr>
+                <w:rFonts w:cstheme="minorHAnsi"/>
+                <w:sz w:val="20"/>
+                <w:szCs w:val="20"/>
+              </w:rPr>
+              <w:t xml:space="preserve"> }}</w:t>
             </w:r>
           </w:p>
         </w:tc>
@@ -855,7 +1443,43 @@
                 <w:sz w:val="20"/>
                 <w:szCs w:val="20"/>
               </w:rPr>
-              <w:t>{%tc endfor %}</w:t>
+              <w:t>{%</w:t>
+            </w:r>
+            <w:proofErr w:type="spellStart"/>
+            <w:r>
+              <w:rPr>
+                <w:rFonts w:cstheme="minorHAnsi"/>
+                <w:sz w:val="20"/>
+                <w:szCs w:val="20"/>
+              </w:rPr>
+              <w:t>tc</w:t>
+            </w:r>
+            <w:proofErr w:type="spellEnd"/>
+            <w:r>
+              <w:rPr>
+                <w:rFonts w:cstheme="minorHAnsi"/>
+                <w:sz w:val="20"/>
+                <w:szCs w:val="20"/>
+              </w:rPr>
+              <w:t xml:space="preserve"> </w:t>
+            </w:r>
+            <w:proofErr w:type="spellStart"/>
+            <w:r>
+              <w:rPr>
+                <w:rFonts w:cstheme="minorHAnsi"/>
+                <w:sz w:val="20"/>
+                <w:szCs w:val="20"/>
+              </w:rPr>
+              <w:t>endfor</w:t>
+            </w:r>
+            <w:proofErr w:type="spellEnd"/>
+            <w:r>
+              <w:rPr>
+                <w:rFonts w:cstheme="minorHAnsi"/>
+                <w:sz w:val="20"/>
+                <w:szCs w:val="20"/>
+              </w:rPr>
+              <w:t xml:space="preserve"> %}</w:t>
             </w:r>
           </w:p>
         </w:tc>
@@ -917,7 +1541,43 @@
                 <w:sz w:val="20"/>
                 <w:szCs w:val="20"/>
               </w:rPr>
-              <w:t>{%tc for employer in employer_school_list %}</w:t>
+              <w:t>{%</w:t>
+            </w:r>
+            <w:proofErr w:type="spellStart"/>
+            <w:r>
+              <w:rPr>
+                <w:rFonts w:cstheme="minorHAnsi"/>
+                <w:sz w:val="20"/>
+                <w:szCs w:val="20"/>
+              </w:rPr>
+              <w:t>tc</w:t>
+            </w:r>
+            <w:proofErr w:type="spellEnd"/>
+            <w:r>
+              <w:rPr>
+                <w:rFonts w:cstheme="minorHAnsi"/>
+                <w:sz w:val="20"/>
+                <w:szCs w:val="20"/>
+              </w:rPr>
+              <w:t xml:space="preserve"> for employer in </w:t>
+            </w:r>
+            <w:proofErr w:type="spellStart"/>
+            <w:r>
+              <w:rPr>
+                <w:rFonts w:cstheme="minorHAnsi"/>
+                <w:sz w:val="20"/>
+                <w:szCs w:val="20"/>
+              </w:rPr>
+              <w:t>employer_school_list</w:t>
+            </w:r>
+            <w:proofErr w:type="spellEnd"/>
+            <w:r>
+              <w:rPr>
+                <w:rFonts w:cstheme="minorHAnsi"/>
+                <w:sz w:val="20"/>
+                <w:szCs w:val="20"/>
+              </w:rPr>
+              <w:t xml:space="preserve"> %}</w:t>
             </w:r>
           </w:p>
         </w:tc>
@@ -933,13 +1593,23 @@
                 <w:szCs w:val="20"/>
               </w:rPr>
             </w:pPr>
-            <w:r>
-              <w:rPr>
-                <w:rFonts w:cstheme="minorHAnsi"/>
-                <w:sz w:val="20"/>
-                <w:szCs w:val="20"/>
-              </w:rPr>
-              <w:t>{{ employer.name }}</w:t>
+            <w:proofErr w:type="gramStart"/>
+            <w:r>
+              <w:rPr>
+                <w:rFonts w:cstheme="minorHAnsi"/>
+                <w:sz w:val="20"/>
+                <w:szCs w:val="20"/>
+              </w:rPr>
+              <w:t>{{ employer.name</w:t>
+            </w:r>
+            <w:proofErr w:type="gramEnd"/>
+            <w:r>
+              <w:rPr>
+                <w:rFonts w:cstheme="minorHAnsi"/>
+                <w:sz w:val="20"/>
+                <w:szCs w:val="20"/>
+              </w:rPr>
+              <w:t xml:space="preserve"> }}</w:t>
             </w:r>
           </w:p>
         </w:tc>
@@ -961,7 +1631,43 @@
                 <w:sz w:val="20"/>
                 <w:szCs w:val="20"/>
               </w:rPr>
-              <w:t>{%tc endfor %}</w:t>
+              <w:t>{%</w:t>
+            </w:r>
+            <w:proofErr w:type="spellStart"/>
+            <w:r>
+              <w:rPr>
+                <w:rFonts w:cstheme="minorHAnsi"/>
+                <w:sz w:val="20"/>
+                <w:szCs w:val="20"/>
+              </w:rPr>
+              <w:t>tc</w:t>
+            </w:r>
+            <w:proofErr w:type="spellEnd"/>
+            <w:r>
+              <w:rPr>
+                <w:rFonts w:cstheme="minorHAnsi"/>
+                <w:sz w:val="20"/>
+                <w:szCs w:val="20"/>
+              </w:rPr>
+              <w:t xml:space="preserve"> </w:t>
+            </w:r>
+            <w:proofErr w:type="spellStart"/>
+            <w:r>
+              <w:rPr>
+                <w:rFonts w:cstheme="minorHAnsi"/>
+                <w:sz w:val="20"/>
+                <w:szCs w:val="20"/>
+              </w:rPr>
+              <w:t>endfor</w:t>
+            </w:r>
+            <w:proofErr w:type="spellEnd"/>
+            <w:r>
+              <w:rPr>
+                <w:rFonts w:cstheme="minorHAnsi"/>
+                <w:sz w:val="20"/>
+                <w:szCs w:val="20"/>
+              </w:rPr>
+              <w:t xml:space="preserve"> %}</w:t>
             </w:r>
           </w:p>
         </w:tc>
@@ -1023,7 +1729,43 @@
                 <w:sz w:val="20"/>
                 <w:szCs w:val="20"/>
               </w:rPr>
-              <w:t>{%tc for employer in employer_school_list %}</w:t>
+              <w:t>{%</w:t>
+            </w:r>
+            <w:proofErr w:type="spellStart"/>
+            <w:r>
+              <w:rPr>
+                <w:rFonts w:cstheme="minorHAnsi"/>
+                <w:sz w:val="20"/>
+                <w:szCs w:val="20"/>
+              </w:rPr>
+              <w:t>tc</w:t>
+            </w:r>
+            <w:proofErr w:type="spellEnd"/>
+            <w:r>
+              <w:rPr>
+                <w:rFonts w:cstheme="minorHAnsi"/>
+                <w:sz w:val="20"/>
+                <w:szCs w:val="20"/>
+              </w:rPr>
+              <w:t xml:space="preserve"> for employer in </w:t>
+            </w:r>
+            <w:proofErr w:type="spellStart"/>
+            <w:r>
+              <w:rPr>
+                <w:rFonts w:cstheme="minorHAnsi"/>
+                <w:sz w:val="20"/>
+                <w:szCs w:val="20"/>
+              </w:rPr>
+              <w:t>employer_school_list</w:t>
+            </w:r>
+            <w:proofErr w:type="spellEnd"/>
+            <w:r>
+              <w:rPr>
+                <w:rFonts w:cstheme="minorHAnsi"/>
+                <w:sz w:val="20"/>
+                <w:szCs w:val="20"/>
+              </w:rPr>
+              <w:t xml:space="preserve"> %}</w:t>
             </w:r>
           </w:p>
         </w:tc>
@@ -1039,29 +1781,111 @@
                 <w:szCs w:val="20"/>
               </w:rPr>
             </w:pPr>
-            <w:r>
-              <w:rPr>
-                <w:rFonts w:cstheme="minorHAnsi"/>
-                <w:sz w:val="20"/>
-                <w:szCs w:val="20"/>
-              </w:rPr>
-              <w:t>{{ employer.address }}</w:t>
-            </w:r>
-            <w:r>
-              <w:rPr>
-                <w:rFonts w:cstheme="minorHAnsi"/>
-                <w:sz w:val="20"/>
-                <w:szCs w:val="20"/>
-              </w:rPr>
-              <w:t>, {{ employer.city }}</w:t>
-            </w:r>
-            <w:r>
-              <w:rPr>
-                <w:rFonts w:cstheme="minorHAnsi"/>
-                <w:sz w:val="20"/>
-                <w:szCs w:val="20"/>
-              </w:rPr>
-              <w:t>, {{ employer.state }} {{ employer.zipcode }}</w:t>
+            <w:proofErr w:type="gramStart"/>
+            <w:r>
+              <w:rPr>
+                <w:rFonts w:cstheme="minorHAnsi"/>
+                <w:sz w:val="20"/>
+                <w:szCs w:val="20"/>
+              </w:rPr>
+              <w:t xml:space="preserve">{{ </w:t>
+            </w:r>
+            <w:proofErr w:type="spellStart"/>
+            <w:r>
+              <w:rPr>
+                <w:rFonts w:cstheme="minorHAnsi"/>
+                <w:sz w:val="20"/>
+                <w:szCs w:val="20"/>
+              </w:rPr>
+              <w:t>employer</w:t>
+            </w:r>
+            <w:proofErr w:type="gramEnd"/>
+            <w:r>
+              <w:rPr>
+                <w:rFonts w:cstheme="minorHAnsi"/>
+                <w:sz w:val="20"/>
+                <w:szCs w:val="20"/>
+              </w:rPr>
+              <w:t>.address</w:t>
+            </w:r>
+            <w:proofErr w:type="spellEnd"/>
+            <w:r>
+              <w:rPr>
+                <w:rFonts w:cstheme="minorHAnsi"/>
+                <w:sz w:val="20"/>
+                <w:szCs w:val="20"/>
+              </w:rPr>
+              <w:t xml:space="preserve"> }}</w:t>
+            </w:r>
+            <w:r>
+              <w:rPr>
+                <w:rFonts w:cstheme="minorHAnsi"/>
+                <w:sz w:val="20"/>
+                <w:szCs w:val="20"/>
+              </w:rPr>
+              <w:t xml:space="preserve">, {{ </w:t>
+            </w:r>
+            <w:proofErr w:type="spellStart"/>
+            <w:r>
+              <w:rPr>
+                <w:rFonts w:cstheme="minorHAnsi"/>
+                <w:sz w:val="20"/>
+                <w:szCs w:val="20"/>
+              </w:rPr>
+              <w:t>employer.city</w:t>
+            </w:r>
+            <w:proofErr w:type="spellEnd"/>
+            <w:r>
+              <w:rPr>
+                <w:rFonts w:cstheme="minorHAnsi"/>
+                <w:sz w:val="20"/>
+                <w:szCs w:val="20"/>
+              </w:rPr>
+              <w:t xml:space="preserve"> }}</w:t>
+            </w:r>
+            <w:r>
+              <w:rPr>
+                <w:rFonts w:cstheme="minorHAnsi"/>
+                <w:sz w:val="20"/>
+                <w:szCs w:val="20"/>
+              </w:rPr>
+              <w:t xml:space="preserve">, {{ </w:t>
+            </w:r>
+            <w:proofErr w:type="spellStart"/>
+            <w:r>
+              <w:rPr>
+                <w:rFonts w:cstheme="minorHAnsi"/>
+                <w:sz w:val="20"/>
+                <w:szCs w:val="20"/>
+              </w:rPr>
+              <w:t>employer.state</w:t>
+            </w:r>
+            <w:proofErr w:type="spellEnd"/>
+            <w:r>
+              <w:rPr>
+                <w:rFonts w:cstheme="minorHAnsi"/>
+                <w:sz w:val="20"/>
+                <w:szCs w:val="20"/>
+              </w:rPr>
+              <w:t xml:space="preserve"> }} {{ </w:t>
+            </w:r>
+            <w:proofErr w:type="spellStart"/>
+            <w:r>
+              <w:rPr>
+                <w:rFonts w:cstheme="minorHAnsi"/>
+                <w:sz w:val="20"/>
+                <w:szCs w:val="20"/>
+              </w:rPr>
+              <w:t>employer.zipcode</w:t>
+            </w:r>
+            <w:proofErr w:type="spellEnd"/>
+            <w:r>
+              <w:rPr>
+                <w:rFonts w:cstheme="minorHAnsi"/>
+                <w:sz w:val="20"/>
+                <w:szCs w:val="20"/>
+              </w:rPr>
+              <w:t xml:space="preserve"> }}</w:t>
             </w:r>
           </w:p>
         </w:tc>
@@ -1083,7 +1907,43 @@
                 <w:sz w:val="20"/>
                 <w:szCs w:val="20"/>
               </w:rPr>
-              <w:t>{%tc endfor %}</w:t>
+              <w:t>{%</w:t>
+            </w:r>
+            <w:proofErr w:type="spellStart"/>
+            <w:r>
+              <w:rPr>
+                <w:rFonts w:cstheme="minorHAnsi"/>
+                <w:sz w:val="20"/>
+                <w:szCs w:val="20"/>
+              </w:rPr>
+              <w:t>tc</w:t>
+            </w:r>
+            <w:proofErr w:type="spellEnd"/>
+            <w:r>
+              <w:rPr>
+                <w:rFonts w:cstheme="minorHAnsi"/>
+                <w:sz w:val="20"/>
+                <w:szCs w:val="20"/>
+              </w:rPr>
+              <w:t xml:space="preserve"> </w:t>
+            </w:r>
+            <w:proofErr w:type="spellStart"/>
+            <w:r>
+              <w:rPr>
+                <w:rFonts w:cstheme="minorHAnsi"/>
+                <w:sz w:val="20"/>
+                <w:szCs w:val="20"/>
+              </w:rPr>
+              <w:t>endfor</w:t>
+            </w:r>
+            <w:proofErr w:type="spellEnd"/>
+            <w:r>
+              <w:rPr>
+                <w:rFonts w:cstheme="minorHAnsi"/>
+                <w:sz w:val="20"/>
+                <w:szCs w:val="20"/>
+              </w:rPr>
+              <w:t xml:space="preserve"> %}</w:t>
             </w:r>
           </w:p>
         </w:tc>
@@ -1135,7 +1995,43 @@
                 <w:sz w:val="20"/>
                 <w:szCs w:val="20"/>
               </w:rPr>
-              <w:t>{%tc for employer in employer_school_list %}</w:t>
+              <w:t>{%</w:t>
+            </w:r>
+            <w:proofErr w:type="spellStart"/>
+            <w:r>
+              <w:rPr>
+                <w:rFonts w:cstheme="minorHAnsi"/>
+                <w:sz w:val="20"/>
+                <w:szCs w:val="20"/>
+              </w:rPr>
+              <w:t>tc</w:t>
+            </w:r>
+            <w:proofErr w:type="spellEnd"/>
+            <w:r>
+              <w:rPr>
+                <w:rFonts w:cstheme="minorHAnsi"/>
+                <w:sz w:val="20"/>
+                <w:szCs w:val="20"/>
+              </w:rPr>
+              <w:t xml:space="preserve"> for employer in </w:t>
+            </w:r>
+            <w:proofErr w:type="spellStart"/>
+            <w:r>
+              <w:rPr>
+                <w:rFonts w:cstheme="minorHAnsi"/>
+                <w:sz w:val="20"/>
+                <w:szCs w:val="20"/>
+              </w:rPr>
+              <w:t>employer_school_list</w:t>
+            </w:r>
+            <w:proofErr w:type="spellEnd"/>
+            <w:r>
+              <w:rPr>
+                <w:rFonts w:cstheme="minorHAnsi"/>
+                <w:sz w:val="20"/>
+                <w:szCs w:val="20"/>
+              </w:rPr>
+              <w:t xml:space="preserve"> %}</w:t>
             </w:r>
           </w:p>
         </w:tc>
@@ -1151,13 +2047,41 @@
                 <w:szCs w:val="20"/>
               </w:rPr>
             </w:pPr>
-            <w:r>
-              <w:rPr>
-                <w:rFonts w:cstheme="minorHAnsi"/>
-                <w:sz w:val="20"/>
-                <w:szCs w:val="20"/>
-              </w:rPr>
-              <w:t>{{ employer.driving_days }}</w:t>
+            <w:proofErr w:type="gramStart"/>
+            <w:r>
+              <w:rPr>
+                <w:rFonts w:cstheme="minorHAnsi"/>
+                <w:sz w:val="20"/>
+                <w:szCs w:val="20"/>
+              </w:rPr>
+              <w:t xml:space="preserve">{{ </w:t>
+            </w:r>
+            <w:proofErr w:type="spellStart"/>
+            <w:r>
+              <w:rPr>
+                <w:rFonts w:cstheme="minorHAnsi"/>
+                <w:sz w:val="20"/>
+                <w:szCs w:val="20"/>
+              </w:rPr>
+              <w:t>employer</w:t>
+            </w:r>
+            <w:proofErr w:type="gramEnd"/>
+            <w:r>
+              <w:rPr>
+                <w:rFonts w:cstheme="minorHAnsi"/>
+                <w:sz w:val="20"/>
+                <w:szCs w:val="20"/>
+              </w:rPr>
+              <w:t>.driving_days</w:t>
+            </w:r>
+            <w:proofErr w:type="spellEnd"/>
+            <w:r>
+              <w:rPr>
+                <w:rFonts w:cstheme="minorHAnsi"/>
+                <w:sz w:val="20"/>
+                <w:szCs w:val="20"/>
+              </w:rPr>
+              <w:t xml:space="preserve"> }}</w:t>
             </w:r>
           </w:p>
         </w:tc>
@@ -1179,7 +2103,43 @@
                 <w:sz w:val="20"/>
                 <w:szCs w:val="20"/>
               </w:rPr>
-              <w:t>{%tc endfor %}</w:t>
+              <w:t>{%</w:t>
+            </w:r>
+            <w:proofErr w:type="spellStart"/>
+            <w:r>
+              <w:rPr>
+                <w:rFonts w:cstheme="minorHAnsi"/>
+                <w:sz w:val="20"/>
+                <w:szCs w:val="20"/>
+              </w:rPr>
+              <w:t>tc</w:t>
+            </w:r>
+            <w:proofErr w:type="spellEnd"/>
+            <w:r>
+              <w:rPr>
+                <w:rFonts w:cstheme="minorHAnsi"/>
+                <w:sz w:val="20"/>
+                <w:szCs w:val="20"/>
+              </w:rPr>
+              <w:t xml:space="preserve"> </w:t>
+            </w:r>
+            <w:proofErr w:type="spellStart"/>
+            <w:r>
+              <w:rPr>
+                <w:rFonts w:cstheme="minorHAnsi"/>
+                <w:sz w:val="20"/>
+                <w:szCs w:val="20"/>
+              </w:rPr>
+              <w:t>endfor</w:t>
+            </w:r>
+            <w:proofErr w:type="spellEnd"/>
+            <w:r>
+              <w:rPr>
+                <w:rFonts w:cstheme="minorHAnsi"/>
+                <w:sz w:val="20"/>
+                <w:szCs w:val="20"/>
+              </w:rPr>
+              <w:t xml:space="preserve"> %}</w:t>
             </w:r>
           </w:p>
         </w:tc>
@@ -1231,7 +2191,43 @@
                 <w:sz w:val="20"/>
                 <w:szCs w:val="20"/>
               </w:rPr>
-              <w:t>{%tc for employer in employer_school_list %}</w:t>
+              <w:t>{%</w:t>
+            </w:r>
+            <w:proofErr w:type="spellStart"/>
+            <w:r>
+              <w:rPr>
+                <w:rFonts w:cstheme="minorHAnsi"/>
+                <w:sz w:val="20"/>
+                <w:szCs w:val="20"/>
+              </w:rPr>
+              <w:t>tc</w:t>
+            </w:r>
+            <w:proofErr w:type="spellEnd"/>
+            <w:r>
+              <w:rPr>
+                <w:rFonts w:cstheme="minorHAnsi"/>
+                <w:sz w:val="20"/>
+                <w:szCs w:val="20"/>
+              </w:rPr>
+              <w:t xml:space="preserve"> for employer in </w:t>
+            </w:r>
+            <w:proofErr w:type="spellStart"/>
+            <w:r>
+              <w:rPr>
+                <w:rFonts w:cstheme="minorHAnsi"/>
+                <w:sz w:val="20"/>
+                <w:szCs w:val="20"/>
+              </w:rPr>
+              <w:t>employer_school_list</w:t>
+            </w:r>
+            <w:proofErr w:type="spellEnd"/>
+            <w:r>
+              <w:rPr>
+                <w:rFonts w:cstheme="minorHAnsi"/>
+                <w:sz w:val="20"/>
+                <w:szCs w:val="20"/>
+              </w:rPr>
+              <w:t xml:space="preserve"> %}</w:t>
             </w:r>
           </w:p>
         </w:tc>
@@ -1247,13 +2243,41 @@
                 <w:szCs w:val="20"/>
               </w:rPr>
             </w:pPr>
-            <w:r>
-              <w:rPr>
-                <w:rFonts w:cstheme="minorHAnsi"/>
-                <w:sz w:val="20"/>
-                <w:szCs w:val="20"/>
-              </w:rPr>
-              <w:t>{{ employer.driving_hours }}</w:t>
+            <w:proofErr w:type="gramStart"/>
+            <w:r>
+              <w:rPr>
+                <w:rFonts w:cstheme="minorHAnsi"/>
+                <w:sz w:val="20"/>
+                <w:szCs w:val="20"/>
+              </w:rPr>
+              <w:t xml:space="preserve">{{ </w:t>
+            </w:r>
+            <w:proofErr w:type="spellStart"/>
+            <w:r>
+              <w:rPr>
+                <w:rFonts w:cstheme="minorHAnsi"/>
+                <w:sz w:val="20"/>
+                <w:szCs w:val="20"/>
+              </w:rPr>
+              <w:t>employer</w:t>
+            </w:r>
+            <w:proofErr w:type="gramEnd"/>
+            <w:r>
+              <w:rPr>
+                <w:rFonts w:cstheme="minorHAnsi"/>
+                <w:sz w:val="20"/>
+                <w:szCs w:val="20"/>
+              </w:rPr>
+              <w:t>.driving_hours</w:t>
+            </w:r>
+            <w:proofErr w:type="spellEnd"/>
+            <w:r>
+              <w:rPr>
+                <w:rFonts w:cstheme="minorHAnsi"/>
+                <w:sz w:val="20"/>
+                <w:szCs w:val="20"/>
+              </w:rPr>
+              <w:t xml:space="preserve"> }}</w:t>
             </w:r>
           </w:p>
         </w:tc>
@@ -1275,7 +2299,43 @@
                 <w:sz w:val="20"/>
                 <w:szCs w:val="20"/>
               </w:rPr>
-              <w:t>{%tc endfor %}</w:t>
+              <w:t>{%</w:t>
+            </w:r>
+            <w:proofErr w:type="spellStart"/>
+            <w:r>
+              <w:rPr>
+                <w:rFonts w:cstheme="minorHAnsi"/>
+                <w:sz w:val="20"/>
+                <w:szCs w:val="20"/>
+              </w:rPr>
+              <w:t>tc</w:t>
+            </w:r>
+            <w:proofErr w:type="spellEnd"/>
+            <w:r>
+              <w:rPr>
+                <w:rFonts w:cstheme="minorHAnsi"/>
+                <w:sz w:val="20"/>
+                <w:szCs w:val="20"/>
+              </w:rPr>
+              <w:t xml:space="preserve"> </w:t>
+            </w:r>
+            <w:proofErr w:type="spellStart"/>
+            <w:r>
+              <w:rPr>
+                <w:rFonts w:cstheme="minorHAnsi"/>
+                <w:sz w:val="20"/>
+                <w:szCs w:val="20"/>
+              </w:rPr>
+              <w:t>endfor</w:t>
+            </w:r>
+            <w:proofErr w:type="spellEnd"/>
+            <w:r>
+              <w:rPr>
+                <w:rFonts w:cstheme="minorHAnsi"/>
+                <w:sz w:val="20"/>
+                <w:szCs w:val="20"/>
+              </w:rPr>
+              <w:t xml:space="preserve"> %}</w:t>
             </w:r>
           </w:p>
         </w:tc>
@@ -1327,7 +2387,43 @@
                 <w:sz w:val="20"/>
                 <w:szCs w:val="20"/>
               </w:rPr>
-              <w:t>{%tc for employer in employer_school_list %}</w:t>
+              <w:t>{%</w:t>
+            </w:r>
+            <w:proofErr w:type="spellStart"/>
+            <w:r>
+              <w:rPr>
+                <w:rFonts w:cstheme="minorHAnsi"/>
+                <w:sz w:val="20"/>
+                <w:szCs w:val="20"/>
+              </w:rPr>
+              <w:t>tc</w:t>
+            </w:r>
+            <w:proofErr w:type="spellEnd"/>
+            <w:r>
+              <w:rPr>
+                <w:rFonts w:cstheme="minorHAnsi"/>
+                <w:sz w:val="20"/>
+                <w:szCs w:val="20"/>
+              </w:rPr>
+              <w:t xml:space="preserve"> for employer in </w:t>
+            </w:r>
+            <w:proofErr w:type="spellStart"/>
+            <w:r>
+              <w:rPr>
+                <w:rFonts w:cstheme="minorHAnsi"/>
+                <w:sz w:val="20"/>
+                <w:szCs w:val="20"/>
+              </w:rPr>
+              <w:t>employer_school_list</w:t>
+            </w:r>
+            <w:proofErr w:type="spellEnd"/>
+            <w:r>
+              <w:rPr>
+                <w:rFonts w:cstheme="minorHAnsi"/>
+                <w:sz w:val="20"/>
+                <w:szCs w:val="20"/>
+              </w:rPr>
+              <w:t xml:space="preserve"> %}</w:t>
             </w:r>
           </w:p>
         </w:tc>
@@ -1343,13 +2439,41 @@
                 <w:szCs w:val="20"/>
               </w:rPr>
             </w:pPr>
-            <w:r>
-              <w:rPr>
-                <w:rFonts w:cstheme="minorHAnsi"/>
-                <w:sz w:val="20"/>
-                <w:szCs w:val="20"/>
-              </w:rPr>
-              <w:t>{{ employer.other_conditions }}</w:t>
+            <w:proofErr w:type="gramStart"/>
+            <w:r>
+              <w:rPr>
+                <w:rFonts w:cstheme="minorHAnsi"/>
+                <w:sz w:val="20"/>
+                <w:szCs w:val="20"/>
+              </w:rPr>
+              <w:t xml:space="preserve">{{ </w:t>
+            </w:r>
+            <w:proofErr w:type="spellStart"/>
+            <w:r>
+              <w:rPr>
+                <w:rFonts w:cstheme="minorHAnsi"/>
+                <w:sz w:val="20"/>
+                <w:szCs w:val="20"/>
+              </w:rPr>
+              <w:t>employer</w:t>
+            </w:r>
+            <w:proofErr w:type="gramEnd"/>
+            <w:r>
+              <w:rPr>
+                <w:rFonts w:cstheme="minorHAnsi"/>
+                <w:sz w:val="20"/>
+                <w:szCs w:val="20"/>
+              </w:rPr>
+              <w:t>.other_conditions</w:t>
+            </w:r>
+            <w:proofErr w:type="spellEnd"/>
+            <w:r>
+              <w:rPr>
+                <w:rFonts w:cstheme="minorHAnsi"/>
+                <w:sz w:val="20"/>
+                <w:szCs w:val="20"/>
+              </w:rPr>
+              <w:t xml:space="preserve"> }}</w:t>
             </w:r>
           </w:p>
         </w:tc>
@@ -1371,7 +2495,43 @@
                 <w:sz w:val="20"/>
                 <w:szCs w:val="20"/>
               </w:rPr>
-              <w:t>{%tc endfor %}</w:t>
+              <w:t>{%</w:t>
+            </w:r>
+            <w:proofErr w:type="spellStart"/>
+            <w:r>
+              <w:rPr>
+                <w:rFonts w:cstheme="minorHAnsi"/>
+                <w:sz w:val="20"/>
+                <w:szCs w:val="20"/>
+              </w:rPr>
+              <w:t>tc</w:t>
+            </w:r>
+            <w:proofErr w:type="spellEnd"/>
+            <w:r>
+              <w:rPr>
+                <w:rFonts w:cstheme="minorHAnsi"/>
+                <w:sz w:val="20"/>
+                <w:szCs w:val="20"/>
+              </w:rPr>
+              <w:t xml:space="preserve"> </w:t>
+            </w:r>
+            <w:proofErr w:type="spellStart"/>
+            <w:r>
+              <w:rPr>
+                <w:rFonts w:cstheme="minorHAnsi"/>
+                <w:sz w:val="20"/>
+                <w:szCs w:val="20"/>
+              </w:rPr>
+              <w:t>endfor</w:t>
+            </w:r>
+            <w:proofErr w:type="spellEnd"/>
+            <w:r>
+              <w:rPr>
+                <w:rFonts w:cstheme="minorHAnsi"/>
+                <w:sz w:val="20"/>
+                <w:szCs w:val="20"/>
+              </w:rPr>
+              <w:t xml:space="preserve"> %}</w:t>
             </w:r>
           </w:p>
         </w:tc>
@@ -1392,7 +2552,25 @@
           <w:sz w:val="20"/>
           <w:szCs w:val="20"/>
         </w:rPr>
-        <w:t>{%if related_traffic_case is true %}</w:t>
+        <w:t xml:space="preserve">{%if </w:t>
+      </w:r>
+      <w:proofErr w:type="spellStart"/>
+      <w:r>
+        <w:rPr>
+          <w:rFonts w:cstheme="minorHAnsi"/>
+          <w:sz w:val="20"/>
+          <w:szCs w:val="20"/>
+        </w:rPr>
+        <w:t>related_traffic_case</w:t>
+      </w:r>
+      <w:proofErr w:type="spellEnd"/>
+      <w:r>
+        <w:rPr>
+          <w:rFonts w:cstheme="minorHAnsi"/>
+          <w:sz w:val="20"/>
+          <w:szCs w:val="20"/>
+        </w:rPr>
+        <w:t xml:space="preserve"> is true %}</w:t>
       </w:r>
       <w:r>
         <w:rPr>
@@ -1403,8 +2581,9 @@
           <w:szCs w:val="20"/>
           <w:u w:val="single"/>
         </w:rPr>
-        <w:t>Defendant has a driver’s license related traffic case ({{ related_traffic_case_number }}) for which they still owe fines/costs; the Court has jurisdiction pursuant to R.C. 4510.73.{{‘\n</w:t>
-      </w:r>
+        <w:t xml:space="preserve">Defendant has a driver’s license related traffic case ({{ </w:t>
+      </w:r>
+      <w:proofErr w:type="spellStart"/>
       <w:r>
         <w:rPr>
           <w:rFonts w:cstheme="minorHAnsi"/>
@@ -1414,8 +2593,9 @@
           <w:szCs w:val="20"/>
           <w:u w:val="single"/>
         </w:rPr>
-        <w:t>\n</w:t>
-      </w:r>
+        <w:t>related_traffic_case_number</w:t>
+      </w:r>
+      <w:proofErr w:type="spellEnd"/>
       <w:r>
         <w:rPr>
           <w:rFonts w:cstheme="minorHAnsi"/>
@@ -1425,6 +2605,28 @@
           <w:szCs w:val="20"/>
           <w:u w:val="single"/>
         </w:rPr>
+        <w:t xml:space="preserve"> }}) for which they still owe fines/costs; the Court has jurisdiction pursuant to R.C. 4510.73.{{‘\n</w:t>
+      </w:r>
+      <w:r>
+        <w:rPr>
+          <w:rFonts w:cstheme="minorHAnsi"/>
+          <w:b/>
+          <w:bCs/>
+          <w:sz w:val="20"/>
+          <w:szCs w:val="20"/>
+          <w:u w:val="single"/>
+        </w:rPr>
+        <w:t>\n</w:t>
+      </w:r>
+      <w:r>
+        <w:rPr>
+          <w:rFonts w:cstheme="minorHAnsi"/>
+          <w:b/>
+          <w:bCs/>
+          <w:sz w:val="20"/>
+          <w:szCs w:val="20"/>
+          <w:u w:val="single"/>
+        </w:rPr>
         <w:t>’}}</w:t>
       </w:r>
       <w:r>
@@ -1441,7 +2643,43 @@
           <w:sz w:val="20"/>
           <w:szCs w:val="20"/>
         </w:rPr>
-        <w:t>{% if additional_information_ordered is true %}{{ additional_information_text }}{{‘</w:t>
+        <w:t xml:space="preserve">{% if </w:t>
+      </w:r>
+      <w:proofErr w:type="spellStart"/>
+      <w:r>
+        <w:rPr>
+          <w:rFonts w:cstheme="minorHAnsi"/>
+          <w:sz w:val="20"/>
+          <w:szCs w:val="20"/>
+        </w:rPr>
+        <w:t>additional_information_ordered</w:t>
+      </w:r>
+      <w:proofErr w:type="spellEnd"/>
+      <w:r>
+        <w:rPr>
+          <w:rFonts w:cstheme="minorHAnsi"/>
+          <w:sz w:val="20"/>
+          <w:szCs w:val="20"/>
+        </w:rPr>
+        <w:t xml:space="preserve"> is true %}{{ </w:t>
+      </w:r>
+      <w:proofErr w:type="spellStart"/>
+      <w:r>
+        <w:rPr>
+          <w:rFonts w:cstheme="minorHAnsi"/>
+          <w:sz w:val="20"/>
+          <w:szCs w:val="20"/>
+        </w:rPr>
+        <w:t>additional_information_text</w:t>
+      </w:r>
+      <w:proofErr w:type="spellEnd"/>
+      <w:r>
+        <w:rPr>
+          <w:rFonts w:cstheme="minorHAnsi"/>
+          <w:sz w:val="20"/>
+          <w:szCs w:val="20"/>
+        </w:rPr>
+        <w:t xml:space="preserve"> }}{{‘</w:t>
       </w:r>
       <w:r>
         <w:rPr>
@@ -1674,13 +2912,23 @@
           <w:szCs w:val="20"/>
         </w:rPr>
       </w:pPr>
-      <w:r>
-        <w:rPr>
-          <w:rFonts w:cstheme="minorHAnsi"/>
-          <w:sz w:val="20"/>
-          <w:szCs w:val="20"/>
-        </w:rPr>
-        <w:t xml:space="preserve">Defendant shall comply with terms of Community Control and be current on payment of fines and costs. </w:t>
+      <w:proofErr w:type="gramStart"/>
+      <w:r>
+        <w:rPr>
+          <w:rFonts w:cstheme="minorHAnsi"/>
+          <w:sz w:val="20"/>
+          <w:szCs w:val="20"/>
+        </w:rPr>
+        <w:t>Defendant</w:t>
+      </w:r>
+      <w:proofErr w:type="gramEnd"/>
+      <w:r>
+        <w:rPr>
+          <w:rFonts w:cstheme="minorHAnsi"/>
+          <w:sz w:val="20"/>
+          <w:szCs w:val="20"/>
+        </w:rPr>
+        <w:t xml:space="preserve"> shall comply with terms of Community Control and be current on payment of fines and costs. </w:t>
       </w:r>
     </w:p>
     <w:p>
@@ -1710,7 +2958,52 @@
           <w:sz w:val="20"/>
           <w:szCs w:val="20"/>
         </w:rPr>
-        <w:t>{% if (restricted_tags is true) or (ignition_interlock is true) %}</w:t>
+        <w:t>{% if (</w:t>
+      </w:r>
+      <w:proofErr w:type="spellStart"/>
+      <w:r>
+        <w:rPr>
+          <w:rFonts w:cstheme="minorHAnsi"/>
+          <w:sz w:val="20"/>
+          <w:szCs w:val="20"/>
+        </w:rPr>
+        <w:t>restricted_tags</w:t>
+      </w:r>
+      <w:proofErr w:type="spellEnd"/>
+      <w:r>
+        <w:rPr>
+          <w:rFonts w:cstheme="minorHAnsi"/>
+          <w:sz w:val="20"/>
+          <w:szCs w:val="20"/>
+        </w:rPr>
+        <w:t xml:space="preserve"> is true) or (</w:t>
+      </w:r>
+      <w:proofErr w:type="spellStart"/>
+      <w:r>
+        <w:rPr>
+          <w:rFonts w:cstheme="minorHAnsi"/>
+          <w:sz w:val="20"/>
+          <w:szCs w:val="20"/>
+        </w:rPr>
+        <w:t>ignition_interlock</w:t>
+      </w:r>
+      <w:proofErr w:type="spellEnd"/>
+      <w:r>
+        <w:rPr>
+          <w:rFonts w:cstheme="minorHAnsi"/>
+          <w:sz w:val="20"/>
+          <w:szCs w:val="20"/>
+        </w:rPr>
+        <w:t xml:space="preserve"> is true) </w:t>
+      </w:r>
+      <w:proofErr w:type="gramStart"/>
+      <w:r>
+        <w:rPr>
+          <w:rFonts w:cstheme="minorHAnsi"/>
+          <w:sz w:val="20"/>
+          <w:szCs w:val="20"/>
+        </w:rPr>
+        <w:t>%}</w:t>
       </w:r>
       <w:r>
         <w:rPr>
@@ -1720,8 +3013,9 @@
           <w:sz w:val="20"/>
           <w:szCs w:val="20"/>
         </w:rPr>
-        <w:t>DRIVING RESTRICTIONS</w:t>
-      </w:r>
+        <w:t>DRIVING</w:t>
+      </w:r>
+      <w:proofErr w:type="gramEnd"/>
       <w:r>
         <w:rPr>
           <w:rFonts w:cstheme="minorHAnsi"/>
@@ -1730,6 +3024,16 @@
           <w:sz w:val="20"/>
           <w:szCs w:val="20"/>
         </w:rPr>
+        <w:t xml:space="preserve"> RESTRICTIONS</w:t>
+      </w:r>
+      <w:r>
+        <w:rPr>
+          <w:rFonts w:cstheme="minorHAnsi"/>
+          <w:b/>
+          <w:bCs/>
+          <w:sz w:val="20"/>
+          <w:szCs w:val="20"/>
+        </w:rPr>
         <w:t xml:space="preserve">. </w:t>
       </w:r>
       <w:r>
@@ -1778,16 +3082,62 @@
           <w:sz w:val="20"/>
           <w:szCs w:val="20"/>
         </w:rPr>
-        <w:t xml:space="preserve"> employer/supervisor acknowledges notice of this restriction. R.C. 4503.231(B), 4510.43(C).</w:t>
-      </w:r>
-      <w:r>
-        <w:rPr>
-          <w:rFonts w:cstheme="minorHAnsi"/>
-          <w:sz w:val="20"/>
-          <w:szCs w:val="20"/>
-        </w:rPr>
-        <w:t>{% if restricted_tags is true %}</w:t>
-      </w:r>
+        <w:t xml:space="preserve"> employer/supervisor acknowledges notice of this restriction. R.C. 4503.231(B), 4510.43(C</w:t>
+      </w:r>
+      <w:proofErr w:type="gramStart"/>
+      <w:r>
+        <w:rPr>
+          <w:rFonts w:cstheme="minorHAnsi"/>
+          <w:sz w:val="20"/>
+          <w:szCs w:val="20"/>
+        </w:rPr>
+        <w:t>).</w:t>
+      </w:r>
+      <w:r>
+        <w:rPr>
+          <w:rFonts w:cstheme="minorHAnsi"/>
+          <w:sz w:val="20"/>
+          <w:szCs w:val="20"/>
+        </w:rPr>
+        <w:t>{</w:t>
+      </w:r>
+      <w:proofErr w:type="gramEnd"/>
+      <w:r>
+        <w:rPr>
+          <w:rFonts w:cstheme="minorHAnsi"/>
+          <w:sz w:val="20"/>
+          <w:szCs w:val="20"/>
+        </w:rPr>
+        <w:t xml:space="preserve">% if </w:t>
+      </w:r>
+      <w:proofErr w:type="spellStart"/>
+      <w:r>
+        <w:rPr>
+          <w:rFonts w:cstheme="minorHAnsi"/>
+          <w:sz w:val="20"/>
+          <w:szCs w:val="20"/>
+        </w:rPr>
+        <w:t>restricted_tags</w:t>
+      </w:r>
+      <w:proofErr w:type="spellEnd"/>
+      <w:r>
+        <w:rPr>
+          <w:rFonts w:cstheme="minorHAnsi"/>
+          <w:sz w:val="20"/>
+          <w:szCs w:val="20"/>
+        </w:rPr>
+        <w:t xml:space="preserve"> is </w:t>
+      </w:r>
+      <w:proofErr w:type="gramStart"/>
+      <w:r>
+        <w:rPr>
+          <w:rFonts w:cstheme="minorHAnsi"/>
+          <w:sz w:val="20"/>
+          <w:szCs w:val="20"/>
+        </w:rPr>
+        <w:t>true %}</w:t>
+      </w:r>
+      <w:proofErr w:type="gramEnd"/>
     </w:p>
     <w:p>
       <w:pPr>
@@ -1883,16 +3233,62 @@
           <w:sz w:val="20"/>
           <w:szCs w:val="20"/>
         </w:rPr>
-        <w:t>{% endif %}</w:t>
-      </w:r>
-      <w:r>
-        <w:rPr>
-          <w:rFonts w:cstheme="minorHAnsi"/>
-          <w:sz w:val="20"/>
-          <w:szCs w:val="20"/>
-        </w:rPr>
-        <w:t>{% if ignition_interlock is true %}</w:t>
-      </w:r>
+        <w:t xml:space="preserve">{% endif </w:t>
+      </w:r>
+      <w:proofErr w:type="gramStart"/>
+      <w:r>
+        <w:rPr>
+          <w:rFonts w:cstheme="minorHAnsi"/>
+          <w:sz w:val="20"/>
+          <w:szCs w:val="20"/>
+        </w:rPr>
+        <w:t>%}</w:t>
+      </w:r>
+      <w:r>
+        <w:rPr>
+          <w:rFonts w:cstheme="minorHAnsi"/>
+          <w:sz w:val="20"/>
+          <w:szCs w:val="20"/>
+        </w:rPr>
+        <w:t>{</w:t>
+      </w:r>
+      <w:proofErr w:type="gramEnd"/>
+      <w:r>
+        <w:rPr>
+          <w:rFonts w:cstheme="minorHAnsi"/>
+          <w:sz w:val="20"/>
+          <w:szCs w:val="20"/>
+        </w:rPr>
+        <w:t xml:space="preserve">% if </w:t>
+      </w:r>
+      <w:proofErr w:type="spellStart"/>
+      <w:r>
+        <w:rPr>
+          <w:rFonts w:cstheme="minorHAnsi"/>
+          <w:sz w:val="20"/>
+          <w:szCs w:val="20"/>
+        </w:rPr>
+        <w:t>ignition_interlock</w:t>
+      </w:r>
+      <w:proofErr w:type="spellEnd"/>
+      <w:r>
+        <w:rPr>
+          <w:rFonts w:cstheme="minorHAnsi"/>
+          <w:sz w:val="20"/>
+          <w:szCs w:val="20"/>
+        </w:rPr>
+        <w:t xml:space="preserve"> is </w:t>
+      </w:r>
+      <w:proofErr w:type="gramStart"/>
+      <w:r>
+        <w:rPr>
+          <w:rFonts w:cstheme="minorHAnsi"/>
+          <w:sz w:val="20"/>
+          <w:szCs w:val="20"/>
+        </w:rPr>
+        <w:t>true %}</w:t>
+      </w:r>
+      <w:proofErr w:type="gramEnd"/>
     </w:p>
     <w:p>
       <w:pPr>
@@ -1918,6 +3314,7 @@
         </w:rPr>
         <w:t xml:space="preserve">Certified Ignition Interlock Device Required. </w:t>
       </w:r>
+      <w:proofErr w:type="gramStart"/>
       <w:r>
         <w:rPr>
           <w:rFonts w:cstheme="minorHAnsi"/>
@@ -1926,6 +3323,7 @@
         </w:rPr>
         <w:t>Defendant</w:t>
       </w:r>
+      <w:proofErr w:type="gramEnd"/>
       <w:r>
         <w:rPr>
           <w:rFonts w:cstheme="minorHAnsi"/>
@@ -2052,7 +3450,43 @@
                 <w:sz w:val="20"/>
                 <w:szCs w:val="20"/>
               </w:rPr>
-              <w:t xml:space="preserve">I certify under penalty of law that I am the employer/supervisor of Defendant and I acknowledge receipt of this notice. Court file stamp is required, </w:t>
+              <w:t xml:space="preserve">I certify under penalty of law that I am the employer/supervisor of </w:t>
+            </w:r>
+            <w:proofErr w:type="gramStart"/>
+            <w:r>
+              <w:rPr>
+                <w:rFonts w:cstheme="minorHAnsi"/>
+                <w:sz w:val="20"/>
+                <w:szCs w:val="20"/>
+              </w:rPr>
+              <w:t>Defendant</w:t>
+            </w:r>
+            <w:proofErr w:type="gramEnd"/>
+            <w:r>
+              <w:rPr>
+                <w:rFonts w:cstheme="minorHAnsi"/>
+                <w:sz w:val="20"/>
+                <w:szCs w:val="20"/>
+              </w:rPr>
+              <w:t xml:space="preserve"> and I acknowledge receipt of this notice. </w:t>
+            </w:r>
+            <w:proofErr w:type="gramStart"/>
+            <w:r>
+              <w:rPr>
+                <w:rFonts w:cstheme="minorHAnsi"/>
+                <w:sz w:val="20"/>
+                <w:szCs w:val="20"/>
+              </w:rPr>
+              <w:t>Court</w:t>
+            </w:r>
+            <w:proofErr w:type="gramEnd"/>
+            <w:r>
+              <w:rPr>
+                <w:rFonts w:cstheme="minorHAnsi"/>
+                <w:sz w:val="20"/>
+                <w:szCs w:val="20"/>
+              </w:rPr>
+              <w:t xml:space="preserve"> file stamp is required, </w:t>
             </w:r>
             <w:r>
               <w:rPr>
@@ -2220,15 +3654,33 @@
           <w:sz w:val="20"/>
           <w:szCs w:val="20"/>
         </w:rPr>
-        <w:t>{{‘\n’}}</w:t>
-      </w:r>
-      <w:r>
-        <w:rPr>
-          <w:rFonts w:cstheme="minorHAnsi"/>
-          <w:sz w:val="20"/>
-          <w:szCs w:val="20"/>
-        </w:rPr>
-        <w:t>{% endif %}</w:t>
+        <w:t>{{‘\n’</w:t>
+      </w:r>
+      <w:proofErr w:type="gramStart"/>
+      <w:r>
+        <w:rPr>
+          <w:rFonts w:cstheme="minorHAnsi"/>
+          <w:sz w:val="20"/>
+          <w:szCs w:val="20"/>
+        </w:rPr>
+        <w:t>}}</w:t>
+      </w:r>
+      <w:r>
+        <w:rPr>
+          <w:rFonts w:cstheme="minorHAnsi"/>
+          <w:sz w:val="20"/>
+          <w:szCs w:val="20"/>
+        </w:rPr>
+        <w:t>{</w:t>
+      </w:r>
+      <w:proofErr w:type="gramEnd"/>
+      <w:r>
+        <w:rPr>
+          <w:rFonts w:cstheme="minorHAnsi"/>
+          <w:sz w:val="20"/>
+          <w:szCs w:val="20"/>
+        </w:rPr>
+        <w:t>% endif %}</w:t>
       </w:r>
       <w:r>
         <w:rPr>
@@ -2266,13 +3718,59 @@
         </w:rPr>
         <w:t xml:space="preserve"> </w:t>
       </w:r>
-      <w:r>
-        <w:rPr>
-          <w:rFonts w:cstheme="minorHAnsi"/>
-          <w:sz w:val="20"/>
-          <w:szCs w:val="20"/>
-        </w:rPr>
-        <w:t xml:space="preserve">{{ defendant.first_name }} {{ defendant.last_name }} </w:t>
+      <w:proofErr w:type="gramStart"/>
+      <w:r>
+        <w:rPr>
+          <w:rFonts w:cstheme="minorHAnsi"/>
+          <w:sz w:val="20"/>
+          <w:szCs w:val="20"/>
+        </w:rPr>
+        <w:t xml:space="preserve">{{ </w:t>
+      </w:r>
+      <w:proofErr w:type="spellStart"/>
+      <w:r>
+        <w:rPr>
+          <w:rFonts w:cstheme="minorHAnsi"/>
+          <w:sz w:val="20"/>
+          <w:szCs w:val="20"/>
+        </w:rPr>
+        <w:t>defendant</w:t>
+      </w:r>
+      <w:proofErr w:type="gramEnd"/>
+      <w:r>
+        <w:rPr>
+          <w:rFonts w:cstheme="minorHAnsi"/>
+          <w:sz w:val="20"/>
+          <w:szCs w:val="20"/>
+        </w:rPr>
+        <w:t>.first_name</w:t>
+      </w:r>
+      <w:proofErr w:type="spellEnd"/>
+      <w:r>
+        <w:rPr>
+          <w:rFonts w:cstheme="minorHAnsi"/>
+          <w:sz w:val="20"/>
+          <w:szCs w:val="20"/>
+        </w:rPr>
+        <w:t xml:space="preserve"> }} {{ </w:t>
+      </w:r>
+      <w:proofErr w:type="spellStart"/>
+      <w:r>
+        <w:rPr>
+          <w:rFonts w:cstheme="minorHAnsi"/>
+          <w:sz w:val="20"/>
+          <w:szCs w:val="20"/>
+        </w:rPr>
+        <w:t>defendant.last_name</w:t>
+      </w:r>
+      <w:proofErr w:type="spellEnd"/>
+      <w:r>
+        <w:rPr>
+          <w:rFonts w:cstheme="minorHAnsi"/>
+          <w:sz w:val="20"/>
+          <w:szCs w:val="20"/>
+        </w:rPr>
+        <w:t xml:space="preserve"> }} </w:t>
       </w:r>
       <w:r>
         <w:rPr>
@@ -2421,15 +3919,33 @@
           <w:sz w:val="20"/>
           <w:szCs w:val="20"/>
         </w:rPr>
-        <w:t>For community service. D</w:t>
-      </w:r>
-      <w:r>
-        <w:rPr>
-          <w:rFonts w:cstheme="minorHAnsi"/>
-          <w:sz w:val="20"/>
-          <w:szCs w:val="20"/>
-        </w:rPr>
-        <w:t xml:space="preserve">efendant </w:t>
+        <w:t xml:space="preserve">For community service. </w:t>
+      </w:r>
+      <w:proofErr w:type="gramStart"/>
+      <w:r>
+        <w:rPr>
+          <w:rFonts w:cstheme="minorHAnsi"/>
+          <w:sz w:val="20"/>
+          <w:szCs w:val="20"/>
+        </w:rPr>
+        <w:t>D</w:t>
+      </w:r>
+      <w:r>
+        <w:rPr>
+          <w:rFonts w:cstheme="minorHAnsi"/>
+          <w:sz w:val="20"/>
+          <w:szCs w:val="20"/>
+        </w:rPr>
+        <w:t>efendant</w:t>
+      </w:r>
+      <w:proofErr w:type="gramEnd"/>
+      <w:r>
+        <w:rPr>
+          <w:rFonts w:cstheme="minorHAnsi"/>
+          <w:sz w:val="20"/>
+          <w:szCs w:val="20"/>
+        </w:rPr>
+        <w:t xml:space="preserve"> </w:t>
       </w:r>
       <w:r>
         <w:rPr>
@@ -2658,7 +4174,25 @@
           <w:sz w:val="20"/>
           <w:szCs w:val="20"/>
         </w:rPr>
-        <w:t>edical appointments for self and family members within times listed</w:t>
+        <w:t xml:space="preserve">edical appointments for self and family members within </w:t>
+      </w:r>
+      <w:proofErr w:type="gramStart"/>
+      <w:r>
+        <w:rPr>
+          <w:rFonts w:cstheme="minorHAnsi"/>
+          <w:sz w:val="20"/>
+          <w:szCs w:val="20"/>
+        </w:rPr>
+        <w:t>times</w:t>
+      </w:r>
+      <w:proofErr w:type="gramEnd"/>
+      <w:r>
+        <w:rPr>
+          <w:rFonts w:cstheme="minorHAnsi"/>
+          <w:sz w:val="20"/>
+          <w:szCs w:val="20"/>
+        </w:rPr>
+        <w:t xml:space="preserve"> listed</w:t>
       </w:r>
       <w:r>
         <w:rPr>
@@ -2676,13 +4210,23 @@
         </w:rPr>
         <w:t xml:space="preserve"> </w:t>
       </w:r>
-      <w:r>
-        <w:rPr>
-          <w:rFonts w:cstheme="minorHAnsi"/>
-          <w:sz w:val="20"/>
-          <w:szCs w:val="20"/>
-        </w:rPr>
-        <w:t>Must possess</w:t>
+      <w:proofErr w:type="gramStart"/>
+      <w:r>
+        <w:rPr>
+          <w:rFonts w:cstheme="minorHAnsi"/>
+          <w:sz w:val="20"/>
+          <w:szCs w:val="20"/>
+        </w:rPr>
+        <w:t>Must</w:t>
+      </w:r>
+      <w:proofErr w:type="gramEnd"/>
+      <w:r>
+        <w:rPr>
+          <w:rFonts w:cstheme="minorHAnsi"/>
+          <w:sz w:val="20"/>
+          <w:szCs w:val="20"/>
+        </w:rPr>
+        <w:t xml:space="preserve"> possess</w:t>
       </w:r>
       <w:r>
         <w:rPr>
@@ -2737,7 +4281,25 @@
           <w:sz w:val="20"/>
           <w:szCs w:val="20"/>
         </w:rPr>
-        <w:t>Refuel along or nearest route</w:t>
+        <w:t xml:space="preserve">Refuel along </w:t>
+      </w:r>
+      <w:proofErr w:type="gramStart"/>
+      <w:r>
+        <w:rPr>
+          <w:rFonts w:cstheme="minorHAnsi"/>
+          <w:sz w:val="20"/>
+          <w:szCs w:val="20"/>
+        </w:rPr>
+        <w:t>or</w:t>
+      </w:r>
+      <w:proofErr w:type="gramEnd"/>
+      <w:r>
+        <w:rPr>
+          <w:rFonts w:cstheme="minorHAnsi"/>
+          <w:sz w:val="20"/>
+          <w:szCs w:val="20"/>
+        </w:rPr>
+        <w:t xml:space="preserve"> nearest route</w:t>
       </w:r>
       <w:r>
         <w:rPr>
@@ -2901,23 +4463,85 @@
                 <w:sz w:val="20"/>
                 <w:szCs w:val="20"/>
               </w:rPr>
-              <w:t>{% if bmv_suspension is true %}</w:t>
-            </w:r>
-            <w:r>
-              <w:rPr>
-                <w:rFonts w:cstheme="minorHAnsi"/>
-                <w:sz w:val="20"/>
-                <w:szCs w:val="20"/>
-              </w:rPr>
-              <w:t>Magistrate Amanda D. Bunner{% else %}</w:t>
-            </w:r>
-            <w:r>
-              <w:rPr>
-                <w:rFonts w:cstheme="minorHAnsi"/>
-                <w:sz w:val="20"/>
-                <w:szCs w:val="20"/>
-              </w:rPr>
-              <w:t xml:space="preserve"> Judge Marianne T. Hemmeter / Judge Kyle E. Rohrer</w:t>
+              <w:t xml:space="preserve">{% if </w:t>
+            </w:r>
+            <w:proofErr w:type="spellStart"/>
+            <w:r>
+              <w:rPr>
+                <w:rFonts w:cstheme="minorHAnsi"/>
+                <w:sz w:val="20"/>
+                <w:szCs w:val="20"/>
+              </w:rPr>
+              <w:t>bmv_suspension</w:t>
+            </w:r>
+            <w:proofErr w:type="spellEnd"/>
+            <w:r>
+              <w:rPr>
+                <w:rFonts w:cstheme="minorHAnsi"/>
+                <w:sz w:val="20"/>
+                <w:szCs w:val="20"/>
+              </w:rPr>
+              <w:t xml:space="preserve"> is true </w:t>
+            </w:r>
+            <w:proofErr w:type="gramStart"/>
+            <w:r>
+              <w:rPr>
+                <w:rFonts w:cstheme="minorHAnsi"/>
+                <w:sz w:val="20"/>
+                <w:szCs w:val="20"/>
+              </w:rPr>
+              <w:t>%}</w:t>
+            </w:r>
+            <w:r>
+              <w:rPr>
+                <w:rFonts w:cstheme="minorHAnsi"/>
+                <w:sz w:val="20"/>
+                <w:szCs w:val="20"/>
+              </w:rPr>
+              <w:t>Magistrate</w:t>
+            </w:r>
+            <w:proofErr w:type="gramEnd"/>
+            <w:r>
+              <w:rPr>
+                <w:rFonts w:cstheme="minorHAnsi"/>
+                <w:sz w:val="20"/>
+                <w:szCs w:val="20"/>
+              </w:rPr>
+              <w:t xml:space="preserve"> Amanda D. Bunner{% </w:t>
+            </w:r>
+            <w:proofErr w:type="gramStart"/>
+            <w:r>
+              <w:rPr>
+                <w:rFonts w:cstheme="minorHAnsi"/>
+                <w:sz w:val="20"/>
+                <w:szCs w:val="20"/>
+              </w:rPr>
+              <w:t>else %}</w:t>
+            </w:r>
+            <w:proofErr w:type="gramEnd"/>
+            <w:r>
+              <w:rPr>
+                <w:rFonts w:cstheme="minorHAnsi"/>
+                <w:sz w:val="20"/>
+                <w:szCs w:val="20"/>
+              </w:rPr>
+              <w:t xml:space="preserve"> </w:t>
+            </w:r>
+            <w:r>
+              <w:rPr>
+                <w:rFonts w:cstheme="minorHAnsi"/>
+                <w:sz w:val="20"/>
+                <w:szCs w:val="20"/>
+              </w:rPr>
+              <w:t xml:space="preserve">Judge </w:t>
+            </w:r>
+            <w:r>
+              <w:rPr>
+                <w:rFonts w:cstheme="minorHAnsi"/>
+                <w:sz w:val="20"/>
+                <w:szCs w:val="20"/>
+              </w:rPr>
+              <w:t>Kyle E. Rohrer</w:t>
             </w:r>
             <w:r>
               <w:rPr>
@@ -2992,7 +4616,7 @@
                   <v:imagedata r:id="rId8" o:title=""/>
                   <w10:wrap side="largest" anchorx="margin" anchory="page"/>
                 </v:shape>
-                <o:OLEObject Type="Embed" ProgID="TextArt7.Document" ShapeID="_x0000_s2062" DrawAspect="Content" ObjectID="_1802506090" r:id="rId9">
+                <o:OLEObject Type="Embed" ProgID="TextArt7.Document" ShapeID="_x0000_s2062" DrawAspect="Content" ObjectID="_1803124863" r:id="rId9">
                   <o:FieldCodes>\s \* MERGEFORMAT</o:FieldCodes>
                 </o:OLEObject>
               </w:object>
@@ -3226,15 +4850,35 @@
                 <w:sz w:val="20"/>
                 <w:szCs w:val="20"/>
               </w:rPr>
-              <w:t>NOTICE TO OBMV REGISTRAR:</w:t>
-            </w:r>
-            <w:r>
-              <w:rPr>
-                <w:rFonts w:cstheme="minorHAnsi"/>
-                <w:sz w:val="20"/>
-                <w:szCs w:val="20"/>
-              </w:rPr>
-              <w:t xml:space="preserve">  If driver license, C.D.L., motorcycle endorsement, or restricted tags registration, expires during the suspension, or is already expired, Registrar may renew or reissue upon compliance with applicable requirements for renewal or reissuance.  Driving as part of testing is authorized.  The renewed license shall be held by O.B.M.V. or forwarded to the Delaware Municipal Court.</w:t>
+              <w:t>NOTICE TO OBMV REGISTRAR</w:t>
+            </w:r>
+            <w:proofErr w:type="gramStart"/>
+            <w:r>
+              <w:rPr>
+                <w:rFonts w:cstheme="minorHAnsi"/>
+                <w:b/>
+                <w:bCs/>
+                <w:sz w:val="20"/>
+                <w:szCs w:val="20"/>
+              </w:rPr>
+              <w:t>:</w:t>
+            </w:r>
+            <w:r>
+              <w:rPr>
+                <w:rFonts w:cstheme="minorHAnsi"/>
+                <w:sz w:val="20"/>
+                <w:szCs w:val="20"/>
+              </w:rPr>
+              <w:t xml:space="preserve">  If</w:t>
+            </w:r>
+            <w:proofErr w:type="gramEnd"/>
+            <w:r>
+              <w:rPr>
+                <w:rFonts w:cstheme="minorHAnsi"/>
+                <w:sz w:val="20"/>
+                <w:szCs w:val="20"/>
+              </w:rPr>
+              <w:t xml:space="preserve"> driver license, C.D.L., motorcycle endorsement, or restricted tags registration, expires during the suspension, or is already expired, Registrar may renew or reissue upon compliance with applicable requirements for renewal or reissuance.  Driving as part of testing is authorized.  The renewed license shall be held by O.B.M.V. or forwarded to the Delaware Municipal Court.</w:t>
             </w:r>
           </w:p>
         </w:tc>
@@ -3431,14 +5075,68 @@
         <w:sz w:val="16"/>
         <w:szCs w:val="16"/>
       </w:rPr>
-      <w:t>Prepared by {{ judicial_officer.first_name }} {{ judicial_officer.last_name }}</w:t>
+      <w:t xml:space="preserve">Prepared by </w:t>
     </w:r>
+    <w:proofErr w:type="gramStart"/>
     <w:r>
       <w:rPr>
         <w:rFonts w:ascii="Palatino Linotype" w:hAnsi="Palatino Linotype"/>
         <w:sz w:val="16"/>
         <w:szCs w:val="16"/>
       </w:rPr>
+      <w:t xml:space="preserve">{{ </w:t>
+    </w:r>
+    <w:proofErr w:type="spellStart"/>
+    <w:r>
+      <w:rPr>
+        <w:rFonts w:ascii="Palatino Linotype" w:hAnsi="Palatino Linotype"/>
+        <w:sz w:val="16"/>
+        <w:szCs w:val="16"/>
+      </w:rPr>
+      <w:t>judicial</w:t>
+    </w:r>
+    <w:proofErr w:type="gramEnd"/>
+    <w:r>
+      <w:rPr>
+        <w:rFonts w:ascii="Palatino Linotype" w:hAnsi="Palatino Linotype"/>
+        <w:sz w:val="16"/>
+        <w:szCs w:val="16"/>
+      </w:rPr>
+      <w:t>_officer.first_name</w:t>
+    </w:r>
+    <w:proofErr w:type="spellEnd"/>
+    <w:r>
+      <w:rPr>
+        <w:rFonts w:ascii="Palatino Linotype" w:hAnsi="Palatino Linotype"/>
+        <w:sz w:val="16"/>
+        <w:szCs w:val="16"/>
+      </w:rPr>
+      <w:t xml:space="preserve"> }} {{ </w:t>
+    </w:r>
+    <w:proofErr w:type="spellStart"/>
+    <w:r>
+      <w:rPr>
+        <w:rFonts w:ascii="Palatino Linotype" w:hAnsi="Palatino Linotype"/>
+        <w:sz w:val="16"/>
+        <w:szCs w:val="16"/>
+      </w:rPr>
+      <w:t>judicial_officer.last_name</w:t>
+    </w:r>
+    <w:proofErr w:type="spellEnd"/>
+    <w:r>
+      <w:rPr>
+        <w:rFonts w:ascii="Palatino Linotype" w:hAnsi="Palatino Linotype"/>
+        <w:sz w:val="16"/>
+        <w:szCs w:val="16"/>
+      </w:rPr>
+      <w:t xml:space="preserve"> }}</w:t>
+    </w:r>
+    <w:r>
+      <w:rPr>
+        <w:rFonts w:ascii="Palatino Linotype" w:hAnsi="Palatino Linotype"/>
+        <w:sz w:val="16"/>
+        <w:szCs w:val="16"/>
+      </w:rPr>
       <w:tab/>
     </w:r>
     <w:r>
@@ -3447,7 +5145,25 @@
         <w:sz w:val="16"/>
         <w:szCs w:val="16"/>
       </w:rPr>
-      <w:t>Limited Driving Privileges {{ case_number }}</w:t>
+      <w:t xml:space="preserve">Limited Driving Privileges {{ </w:t>
+    </w:r>
+    <w:proofErr w:type="spellStart"/>
+    <w:r>
+      <w:rPr>
+        <w:rFonts w:ascii="Palatino Linotype" w:hAnsi="Palatino Linotype"/>
+        <w:sz w:val="16"/>
+        <w:szCs w:val="16"/>
+      </w:rPr>
+      <w:t>case_number</w:t>
+    </w:r>
+    <w:proofErr w:type="spellEnd"/>
+    <w:r>
+      <w:rPr>
+        <w:rFonts w:ascii="Palatino Linotype" w:hAnsi="Palatino Linotype"/>
+        <w:sz w:val="16"/>
+        <w:szCs w:val="16"/>
+      </w:rPr>
+      <w:t xml:space="preserve"> }}</w:t>
     </w:r>
   </w:p>
   <w:p>

</xml_diff>

<commit_message>
Updated Driv Priv template to add Judge Fowler.
</commit_message>
<xml_diff>
--- a/resources/Templates/Driving_Privileges_Template.docx
+++ b/resources/Templates/Driving_Privileges_Template.docx
@@ -4507,25 +4507,7 @@
                 <w:sz w:val="20"/>
                 <w:szCs w:val="20"/>
               </w:rPr>
-              <w:t xml:space="preserve"> Amanda D. Bunner{% </w:t>
-            </w:r>
-            <w:proofErr w:type="gramStart"/>
-            <w:r>
-              <w:rPr>
-                <w:rFonts w:cstheme="minorHAnsi"/>
-                <w:sz w:val="20"/>
-                <w:szCs w:val="20"/>
-              </w:rPr>
-              <w:t>else %}</w:t>
-            </w:r>
-            <w:proofErr w:type="gramEnd"/>
-            <w:r>
-              <w:rPr>
-                <w:rFonts w:cstheme="minorHAnsi"/>
-                <w:sz w:val="20"/>
-                <w:szCs w:val="20"/>
-              </w:rPr>
-              <w:t xml:space="preserve"> </w:t>
+              <w:t xml:space="preserve"> Amanda D. Bunner{% else %}</w:t>
             </w:r>
             <w:r>
               <w:rPr>
@@ -4549,7 +4531,15 @@
                 <w:sz w:val="20"/>
                 <w:szCs w:val="20"/>
               </w:rPr>
-              <w:t xml:space="preserve"> {% endif %}</w:t>
+              <w:t xml:space="preserve"> / Judge Mark W. Fowler</w:t>
+            </w:r>
+            <w:r>
+              <w:rPr>
+                <w:rFonts w:cstheme="minorHAnsi"/>
+                <w:sz w:val="20"/>
+                <w:szCs w:val="20"/>
+              </w:rPr>
+              <w:t>{% endif %}</w:t>
             </w:r>
           </w:p>
         </w:tc>
@@ -4616,7 +4606,7 @@
                   <v:imagedata r:id="rId8" o:title=""/>
                   <w10:wrap side="largest" anchorx="margin" anchory="page"/>
                 </v:shape>
-                <o:OLEObject Type="Embed" ProgID="TextArt7.Document" ShapeID="_x0000_s2062" DrawAspect="Content" ObjectID="_1803124863" r:id="rId9">
+                <o:OLEObject Type="Embed" ProgID="TextArt7.Document" ShapeID="_x0000_s2062" DrawAspect="Content" ObjectID="_1804484915" r:id="rId9">
                   <o:FieldCodes>\s \* MERGEFORMAT</o:FieldCodes>
                 </o:OLEObject>
               </w:object>
@@ -4850,35 +4840,15 @@
                 <w:sz w:val="20"/>
                 <w:szCs w:val="20"/>
               </w:rPr>
-              <w:t>NOTICE TO OBMV REGISTRAR</w:t>
-            </w:r>
-            <w:proofErr w:type="gramStart"/>
-            <w:r>
-              <w:rPr>
-                <w:rFonts w:cstheme="minorHAnsi"/>
-                <w:b/>
-                <w:bCs/>
-                <w:sz w:val="20"/>
-                <w:szCs w:val="20"/>
-              </w:rPr>
-              <w:t>:</w:t>
-            </w:r>
-            <w:r>
-              <w:rPr>
-                <w:rFonts w:cstheme="minorHAnsi"/>
-                <w:sz w:val="20"/>
-                <w:szCs w:val="20"/>
-              </w:rPr>
-              <w:t xml:space="preserve">  If</w:t>
-            </w:r>
-            <w:proofErr w:type="gramEnd"/>
-            <w:r>
-              <w:rPr>
-                <w:rFonts w:cstheme="minorHAnsi"/>
-                <w:sz w:val="20"/>
-                <w:szCs w:val="20"/>
-              </w:rPr>
-              <w:t xml:space="preserve"> driver license, C.D.L., motorcycle endorsement, or restricted tags registration, expires during the suspension, or is already expired, Registrar may renew or reissue upon compliance with applicable requirements for renewal or reissuance.  Driving as part of testing is authorized.  The renewed license shall be held by O.B.M.V. or forwarded to the Delaware Municipal Court.</w:t>
+              <w:t>NOTICE TO OBMV REGISTRAR:</w:t>
+            </w:r>
+            <w:r>
+              <w:rPr>
+                <w:rFonts w:cstheme="minorHAnsi"/>
+                <w:sz w:val="20"/>
+                <w:szCs w:val="20"/>
+              </w:rPr>
+              <w:t xml:space="preserve"> If driver license, C.D.L., motorcycle endorsement, or restricted tags registration, expires during the suspension, or is already expired, Registrar may renew or reissue upon compliance with applicable requirements for renewal or reissuance.  Driving as part of testing is authorized.  The renewed license shall be held by O.B.M.V. or forwarded to the Delaware Municipal Court.</w:t>
             </w:r>
           </w:p>
         </w:tc>

</xml_diff>

<commit_message>
Updated Driv Priv template sober support.
</commit_message>
<xml_diff>
--- a/resources/Templates/Driving_Privileges_Template.docx
+++ b/resources/Templates/Driving_Privileges_Template.docx
@@ -88,7 +88,6 @@
                 <w:szCs w:val="20"/>
               </w:rPr>
             </w:pPr>
-            <w:proofErr w:type="gramStart"/>
             <w:r>
               <w:rPr>
                 <w:rFonts w:cstheme="minorHAnsi"/>
@@ -97,40 +96,7 @@
                 <w:sz w:val="20"/>
                 <w:szCs w:val="20"/>
               </w:rPr>
-              <w:t xml:space="preserve">{{ </w:t>
-            </w:r>
-            <w:proofErr w:type="spellStart"/>
-            <w:r>
-              <w:rPr>
-                <w:rFonts w:cstheme="minorHAnsi"/>
-                <w:b/>
-                <w:bCs/>
-                <w:sz w:val="20"/>
-                <w:szCs w:val="20"/>
-              </w:rPr>
-              <w:t>case</w:t>
-            </w:r>
-            <w:proofErr w:type="gramEnd"/>
-            <w:r>
-              <w:rPr>
-                <w:rFonts w:cstheme="minorHAnsi"/>
-                <w:b/>
-                <w:bCs/>
-                <w:sz w:val="20"/>
-                <w:szCs w:val="20"/>
-              </w:rPr>
-              <w:t>_number</w:t>
-            </w:r>
-            <w:proofErr w:type="spellEnd"/>
-            <w:r>
-              <w:rPr>
-                <w:rFonts w:cstheme="minorHAnsi"/>
-                <w:b/>
-                <w:bCs/>
-                <w:sz w:val="20"/>
-                <w:szCs w:val="20"/>
-              </w:rPr>
-              <w:t xml:space="preserve"> }}</w:t>
+              <w:t>{{ case_number }}</w:t>
             </w:r>
           </w:p>
         </w:tc>
@@ -194,7 +160,6 @@
                 <w:szCs w:val="20"/>
               </w:rPr>
             </w:pPr>
-            <w:proofErr w:type="gramStart"/>
             <w:r>
               <w:rPr>
                 <w:rFonts w:cstheme="minorHAnsi"/>
@@ -203,40 +168,7 @@
                 <w:sz w:val="20"/>
                 <w:szCs w:val="20"/>
               </w:rPr>
-              <w:t xml:space="preserve">{{ </w:t>
-            </w:r>
-            <w:proofErr w:type="spellStart"/>
-            <w:r>
-              <w:rPr>
-                <w:rFonts w:cstheme="minorHAnsi"/>
-                <w:b/>
-                <w:bCs/>
-                <w:sz w:val="20"/>
-                <w:szCs w:val="20"/>
-              </w:rPr>
-              <w:t>defendant</w:t>
-            </w:r>
-            <w:proofErr w:type="gramEnd"/>
-            <w:r>
-              <w:rPr>
-                <w:rFonts w:cstheme="minorHAnsi"/>
-                <w:b/>
-                <w:bCs/>
-                <w:sz w:val="20"/>
-                <w:szCs w:val="20"/>
-              </w:rPr>
-              <w:t>.license_number</w:t>
-            </w:r>
-            <w:proofErr w:type="spellEnd"/>
-            <w:r>
-              <w:rPr>
-                <w:rFonts w:cstheme="minorHAnsi"/>
-                <w:b/>
-                <w:bCs/>
-                <w:sz w:val="20"/>
-                <w:szCs w:val="20"/>
-              </w:rPr>
-              <w:t xml:space="preserve"> }}</w:t>
+              <w:t>{{ defendant.license_number }}</w:t>
             </w:r>
           </w:p>
         </w:tc>
@@ -254,59 +186,13 @@
                 <w:szCs w:val="20"/>
               </w:rPr>
             </w:pPr>
-            <w:proofErr w:type="gramStart"/>
-            <w:r>
-              <w:rPr>
-                <w:rFonts w:cstheme="minorHAnsi"/>
-                <w:sz w:val="20"/>
-                <w:szCs w:val="20"/>
-              </w:rPr>
-              <w:t xml:space="preserve">{{ </w:t>
-            </w:r>
-            <w:proofErr w:type="spellStart"/>
-            <w:r>
-              <w:rPr>
-                <w:rFonts w:cstheme="minorHAnsi"/>
-                <w:sz w:val="20"/>
-                <w:szCs w:val="20"/>
-              </w:rPr>
-              <w:t>defendant</w:t>
-            </w:r>
-            <w:proofErr w:type="gramEnd"/>
-            <w:r>
-              <w:rPr>
-                <w:rFonts w:cstheme="minorHAnsi"/>
-                <w:sz w:val="20"/>
-                <w:szCs w:val="20"/>
-              </w:rPr>
-              <w:t>.first_name</w:t>
-            </w:r>
-            <w:proofErr w:type="spellEnd"/>
-            <w:r>
-              <w:rPr>
-                <w:rFonts w:cstheme="minorHAnsi"/>
-                <w:sz w:val="20"/>
-                <w:szCs w:val="20"/>
-              </w:rPr>
-              <w:t xml:space="preserve"> }} {{ </w:t>
-            </w:r>
-            <w:proofErr w:type="spellStart"/>
-            <w:r>
-              <w:rPr>
-                <w:rFonts w:cstheme="minorHAnsi"/>
-                <w:sz w:val="20"/>
-                <w:szCs w:val="20"/>
-              </w:rPr>
-              <w:t>defendant.last_name</w:t>
-            </w:r>
-            <w:proofErr w:type="spellEnd"/>
-            <w:r>
-              <w:rPr>
-                <w:rFonts w:cstheme="minorHAnsi"/>
-                <w:sz w:val="20"/>
-                <w:szCs w:val="20"/>
-              </w:rPr>
-              <w:t xml:space="preserve"> }</w:t>
+            <w:r>
+              <w:rPr>
+                <w:rFonts w:cstheme="minorHAnsi"/>
+                <w:sz w:val="20"/>
+                <w:szCs w:val="20"/>
+              </w:rPr>
+              <w:t>{{ defendant.first_name }} {{ defendant.last_name }</w:t>
             </w:r>
             <w:r>
               <w:rPr>
@@ -356,7 +242,6 @@
                 <w:szCs w:val="20"/>
               </w:rPr>
             </w:pPr>
-            <w:proofErr w:type="gramStart"/>
             <w:r>
               <w:rPr>
                 <w:rFonts w:cstheme="minorHAnsi"/>
@@ -365,40 +250,7 @@
                 <w:sz w:val="20"/>
                 <w:szCs w:val="20"/>
               </w:rPr>
-              <w:t xml:space="preserve">{{ </w:t>
-            </w:r>
-            <w:proofErr w:type="spellStart"/>
-            <w:r>
-              <w:rPr>
-                <w:rFonts w:cstheme="minorHAnsi"/>
-                <w:b/>
-                <w:bCs/>
-                <w:sz w:val="20"/>
-                <w:szCs w:val="20"/>
-              </w:rPr>
-              <w:t>defendant</w:t>
-            </w:r>
-            <w:proofErr w:type="gramEnd"/>
-            <w:r>
-              <w:rPr>
-                <w:rFonts w:cstheme="minorHAnsi"/>
-                <w:b/>
-                <w:bCs/>
-                <w:sz w:val="20"/>
-                <w:szCs w:val="20"/>
-              </w:rPr>
-              <w:t>.birth_date</w:t>
-            </w:r>
-            <w:proofErr w:type="spellEnd"/>
-            <w:r>
-              <w:rPr>
-                <w:rFonts w:cstheme="minorHAnsi"/>
-                <w:b/>
-                <w:bCs/>
-                <w:sz w:val="20"/>
-                <w:szCs w:val="20"/>
-              </w:rPr>
-              <w:t xml:space="preserve"> }}</w:t>
+              <w:t>{{ defendant.birth_date }}</w:t>
             </w:r>
           </w:p>
         </w:tc>
@@ -459,7 +311,6 @@
                 <w:szCs w:val="20"/>
               </w:rPr>
             </w:pPr>
-            <w:proofErr w:type="gramStart"/>
             <w:r>
               <w:rPr>
                 <w:rFonts w:cstheme="minorHAnsi"/>
@@ -468,9 +319,8 @@
                 <w:sz w:val="20"/>
                 <w:szCs w:val="20"/>
               </w:rPr>
-              <w:t xml:space="preserve">{{ </w:t>
-            </w:r>
-            <w:proofErr w:type="spellStart"/>
+              <w:t>{{ suspension_type }}</w:t>
+            </w:r>
             <w:r>
               <w:rPr>
                 <w:rFonts w:cstheme="minorHAnsi"/>
@@ -479,9 +329,8 @@
                 <w:sz w:val="20"/>
                 <w:szCs w:val="20"/>
               </w:rPr>
-              <w:t>suspension</w:t>
-            </w:r>
-            <w:proofErr w:type="gramEnd"/>
+              <w:t>{% if bmv_suspension is true %}</w:t>
+            </w:r>
             <w:r>
               <w:rPr>
                 <w:rFonts w:cstheme="minorHAnsi"/>
@@ -490,9 +339,8 @@
                 <w:sz w:val="20"/>
                 <w:szCs w:val="20"/>
               </w:rPr>
-              <w:t>_type</w:t>
-            </w:r>
-            <w:proofErr w:type="spellEnd"/>
+              <w:t xml:space="preserve"> </w:t>
+            </w:r>
             <w:r>
               <w:rPr>
                 <w:rFonts w:cstheme="minorHAnsi"/>
@@ -501,81 +349,7 @@
                 <w:sz w:val="20"/>
                 <w:szCs w:val="20"/>
               </w:rPr>
-              <w:t xml:space="preserve"> }}</w:t>
-            </w:r>
-            <w:r>
-              <w:rPr>
-                <w:rFonts w:cstheme="minorHAnsi"/>
-                <w:b/>
-                <w:bCs/>
-                <w:sz w:val="20"/>
-                <w:szCs w:val="20"/>
-              </w:rPr>
-              <w:t xml:space="preserve">{% if </w:t>
-            </w:r>
-            <w:proofErr w:type="spellStart"/>
-            <w:r>
-              <w:rPr>
-                <w:rFonts w:cstheme="minorHAnsi"/>
-                <w:b/>
-                <w:bCs/>
-                <w:sz w:val="20"/>
-                <w:szCs w:val="20"/>
-              </w:rPr>
-              <w:t>bmv_suspension</w:t>
-            </w:r>
-            <w:proofErr w:type="spellEnd"/>
-            <w:r>
-              <w:rPr>
-                <w:rFonts w:cstheme="minorHAnsi"/>
-                <w:b/>
-                <w:bCs/>
-                <w:sz w:val="20"/>
-                <w:szCs w:val="20"/>
-              </w:rPr>
-              <w:t xml:space="preserve"> is true %}</w:t>
-            </w:r>
-            <w:r>
-              <w:rPr>
-                <w:rFonts w:cstheme="minorHAnsi"/>
-                <w:b/>
-                <w:bCs/>
-                <w:sz w:val="20"/>
-                <w:szCs w:val="20"/>
-              </w:rPr>
-              <w:t xml:space="preserve"> </w:t>
-            </w:r>
-            <w:r>
-              <w:rPr>
-                <w:rFonts w:cstheme="minorHAnsi"/>
-                <w:b/>
-                <w:bCs/>
-                <w:sz w:val="20"/>
-                <w:szCs w:val="20"/>
-              </w:rPr>
-              <w:t xml:space="preserve">{{ </w:t>
-            </w:r>
-            <w:proofErr w:type="spellStart"/>
-            <w:r>
-              <w:rPr>
-                <w:rFonts w:cstheme="minorHAnsi"/>
-                <w:b/>
-                <w:bCs/>
-                <w:sz w:val="20"/>
-                <w:szCs w:val="20"/>
-              </w:rPr>
-              <w:t>bmv_cases</w:t>
-            </w:r>
-            <w:proofErr w:type="spellEnd"/>
-            <w:r>
-              <w:rPr>
-                <w:rFonts w:cstheme="minorHAnsi"/>
-                <w:b/>
-                <w:bCs/>
-                <w:sz w:val="20"/>
-                <w:szCs w:val="20"/>
-              </w:rPr>
-              <w:t xml:space="preserve"> }}{% endif %}</w:t>
+              <w:t>{{ bmv_cases }}{% endif %}</w:t>
             </w:r>
           </w:p>
         </w:tc>
@@ -640,10 +414,13 @@
           <w:sz w:val="20"/>
           <w:szCs w:val="20"/>
         </w:rPr>
-        <w:t xml:space="preserve">: </w:t>
-      </w:r>
-      <w:proofErr w:type="gramStart"/>
-      <w:r>
+        <w:t>: {{ suspension_start_date }} – {{ suspension_end_date }}</w:t>
+      </w:r>
+    </w:p>
+    <w:p>
+      <w:pPr>
+        <w:spacing w:before="120" w:after="120" w:line="240" w:lineRule="auto"/>
+        <w:contextualSpacing/>
         <w:rPr>
           <w:rFonts w:cstheme="minorHAnsi"/>
           <w:b/>
@@ -651,9 +428,127 @@
           <w:sz w:val="20"/>
           <w:szCs w:val="20"/>
         </w:rPr>
-        <w:t xml:space="preserve">{{ </w:t>
-      </w:r>
-      <w:proofErr w:type="spellStart"/>
+      </w:pPr>
+      <w:r>
+        <w:rPr>
+          <w:rFonts w:cstheme="minorHAnsi"/>
+          <w:sz w:val="20"/>
+          <w:szCs w:val="20"/>
+        </w:rPr>
+        <w:t>The Court GRANTS driving privileges for</w:t>
+      </w:r>
+      <w:r>
+        <w:rPr>
+          <w:rFonts w:cstheme="minorHAnsi"/>
+          <w:sz w:val="20"/>
+          <w:szCs w:val="20"/>
+        </w:rPr>
+        <w:t xml:space="preserve"> Defendant,</w:t>
+      </w:r>
+      <w:r>
+        <w:rPr>
+          <w:rFonts w:cstheme="minorHAnsi"/>
+          <w:sz w:val="20"/>
+          <w:szCs w:val="20"/>
+        </w:rPr>
+        <w:t xml:space="preserve"> {{ defendant.first_name }} {{ defendant.last_name</w:t>
+      </w:r>
+      <w:r>
+        <w:rPr>
+          <w:rFonts w:cstheme="minorHAnsi"/>
+          <w:sz w:val="20"/>
+          <w:szCs w:val="20"/>
+        </w:rPr>
+        <w:t xml:space="preserve"> }}</w:t>
+      </w:r>
+      <w:r>
+        <w:rPr>
+          <w:rFonts w:cstheme="minorHAnsi"/>
+          <w:sz w:val="20"/>
+          <w:szCs w:val="20"/>
+        </w:rPr>
+        <w:t>,</w:t>
+      </w:r>
+      <w:r>
+        <w:rPr>
+          <w:rFonts w:cstheme="minorHAnsi"/>
+          <w:sz w:val="20"/>
+          <w:szCs w:val="20"/>
+        </w:rPr>
+        <w:t xml:space="preserve"> as state</w:t>
+      </w:r>
+      <w:r>
+        <w:rPr>
+          <w:rFonts w:cstheme="minorHAnsi"/>
+          <w:sz w:val="20"/>
+          <w:szCs w:val="20"/>
+        </w:rPr>
+        <w:t>d</w:t>
+      </w:r>
+      <w:r>
+        <w:rPr>
+          <w:rFonts w:cstheme="minorHAnsi"/>
+          <w:sz w:val="20"/>
+          <w:szCs w:val="20"/>
+        </w:rPr>
+        <w:t xml:space="preserve"> below, to and from home</w:t>
+      </w:r>
+      <w:r>
+        <w:rPr>
+          <w:rFonts w:cstheme="minorHAnsi"/>
+          <w:sz w:val="20"/>
+          <w:szCs w:val="20"/>
+        </w:rPr>
+        <w:t>, including reasonable commute time,</w:t>
+      </w:r>
+      <w:r>
+        <w:rPr>
+          <w:rFonts w:cstheme="minorHAnsi"/>
+          <w:sz w:val="20"/>
+          <w:szCs w:val="20"/>
+        </w:rPr>
+        <w:t xml:space="preserve"> sta</w:t>
+      </w:r>
+      <w:r>
+        <w:rPr>
+          <w:rFonts w:cstheme="minorHAnsi"/>
+          <w:sz w:val="20"/>
+          <w:szCs w:val="20"/>
+        </w:rPr>
+        <w:t>r</w:t>
+      </w:r>
+      <w:r>
+        <w:rPr>
+          <w:rFonts w:cstheme="minorHAnsi"/>
+          <w:sz w:val="20"/>
+          <w:szCs w:val="20"/>
+        </w:rPr>
+        <w:t xml:space="preserve">ting </w:t>
+      </w:r>
+      <w:r>
+        <w:rPr>
+          <w:rFonts w:cstheme="minorHAnsi"/>
+          <w:sz w:val="20"/>
+          <w:szCs w:val="20"/>
+        </w:rPr>
+        <w:t xml:space="preserve">on </w:t>
+      </w:r>
+      <w:r>
+        <w:rPr>
+          <w:rFonts w:cstheme="minorHAnsi"/>
+          <w:sz w:val="20"/>
+          <w:szCs w:val="20"/>
+        </w:rPr>
+        <w:t>the file-stamped date of this entry</w:t>
+      </w:r>
+      <w:r>
+        <w:rPr>
+          <w:rFonts w:cstheme="minorHAnsi"/>
+          <w:sz w:val="20"/>
+          <w:szCs w:val="20"/>
+        </w:rPr>
+        <w:t xml:space="preserve">. </w:t>
+      </w:r>
       <w:r>
         <w:rPr>
           <w:rFonts w:cstheme="minorHAnsi"/>
@@ -662,9 +557,40 @@
           <w:sz w:val="20"/>
           <w:szCs w:val="20"/>
         </w:rPr>
-        <w:t>suspension</w:t>
-      </w:r>
-      <w:proofErr w:type="gramEnd"/>
+        <w:t>No CDL Privileges.</w:t>
+      </w:r>
+      <w:r>
+        <w:rPr>
+          <w:rFonts w:cstheme="minorHAnsi"/>
+          <w:sz w:val="20"/>
+          <w:szCs w:val="20"/>
+        </w:rPr>
+        <w:t>{% if bmv_payment_plan is true %}</w:t>
+      </w:r>
+      <w:r>
+        <w:rPr>
+          <w:rFonts w:cstheme="minorHAnsi"/>
+          <w:sz w:val="20"/>
+          <w:szCs w:val="20"/>
+        </w:rPr>
+        <w:t>{{‘\n</w:t>
+      </w:r>
+      <w:r>
+        <w:rPr>
+          <w:rFonts w:cstheme="minorHAnsi"/>
+          <w:sz w:val="20"/>
+          <w:szCs w:val="20"/>
+        </w:rPr>
+        <w:t>\n</w:t>
+      </w:r>
+      <w:r>
+        <w:rPr>
+          <w:rFonts w:cstheme="minorHAnsi"/>
+          <w:sz w:val="20"/>
+          <w:szCs w:val="20"/>
+        </w:rPr>
+        <w:t>’}}</w:t>
+      </w:r>
       <w:r>
         <w:rPr>
           <w:rFonts w:cstheme="minorHAnsi"/>
@@ -673,327 +599,15 @@
           <w:sz w:val="20"/>
           <w:szCs w:val="20"/>
         </w:rPr>
-        <w:t>_start_date</w:t>
-      </w:r>
-      <w:proofErr w:type="spellEnd"/>
-      <w:r>
-        <w:rPr>
-          <w:rFonts w:cstheme="minorHAnsi"/>
-          <w:b/>
-          <w:bCs/>
-          <w:sz w:val="20"/>
-          <w:szCs w:val="20"/>
-        </w:rPr>
-        <w:t xml:space="preserve"> }} – {{ </w:t>
-      </w:r>
-      <w:proofErr w:type="spellStart"/>
-      <w:r>
-        <w:rPr>
-          <w:rFonts w:cstheme="minorHAnsi"/>
-          <w:b/>
-          <w:bCs/>
-          <w:sz w:val="20"/>
-          <w:szCs w:val="20"/>
-        </w:rPr>
-        <w:t>suspension_end_date</w:t>
-      </w:r>
-      <w:proofErr w:type="spellEnd"/>
-      <w:r>
-        <w:rPr>
-          <w:rFonts w:cstheme="minorHAnsi"/>
-          <w:b/>
-          <w:bCs/>
-          <w:sz w:val="20"/>
-          <w:szCs w:val="20"/>
-        </w:rPr>
-        <w:t xml:space="preserve"> }}</w:t>
-      </w:r>
-    </w:p>
-    <w:p>
-      <w:pPr>
-        <w:spacing w:before="120" w:after="120" w:line="240" w:lineRule="auto"/>
-        <w:contextualSpacing/>
-        <w:rPr>
-          <w:rFonts w:cstheme="minorHAnsi"/>
-          <w:b/>
-          <w:bCs/>
-          <w:sz w:val="20"/>
-          <w:szCs w:val="20"/>
-        </w:rPr>
-      </w:pPr>
-      <w:r>
-        <w:rPr>
-          <w:rFonts w:cstheme="minorHAnsi"/>
-          <w:sz w:val="20"/>
-          <w:szCs w:val="20"/>
-        </w:rPr>
-        <w:t>The Court GRANTS driving privileges for</w:t>
-      </w:r>
-      <w:r>
-        <w:rPr>
-          <w:rFonts w:cstheme="minorHAnsi"/>
-          <w:sz w:val="20"/>
-          <w:szCs w:val="20"/>
-        </w:rPr>
-        <w:t xml:space="preserve"> Defendant,</w:t>
-      </w:r>
-      <w:r>
-        <w:rPr>
-          <w:rFonts w:cstheme="minorHAnsi"/>
-          <w:sz w:val="20"/>
-          <w:szCs w:val="20"/>
-        </w:rPr>
-        <w:t xml:space="preserve"> </w:t>
-      </w:r>
-      <w:proofErr w:type="gramStart"/>
-      <w:r>
-        <w:rPr>
-          <w:rFonts w:cstheme="minorHAnsi"/>
-          <w:sz w:val="20"/>
-          <w:szCs w:val="20"/>
-        </w:rPr>
-        <w:t xml:space="preserve">{{ </w:t>
-      </w:r>
-      <w:proofErr w:type="spellStart"/>
-      <w:r>
-        <w:rPr>
-          <w:rFonts w:cstheme="minorHAnsi"/>
-          <w:sz w:val="20"/>
-          <w:szCs w:val="20"/>
-        </w:rPr>
-        <w:t>defendant</w:t>
-      </w:r>
-      <w:proofErr w:type="gramEnd"/>
-      <w:r>
-        <w:rPr>
-          <w:rFonts w:cstheme="minorHAnsi"/>
-          <w:sz w:val="20"/>
-          <w:szCs w:val="20"/>
-        </w:rPr>
-        <w:t>.first_name</w:t>
-      </w:r>
-      <w:proofErr w:type="spellEnd"/>
-      <w:r>
-        <w:rPr>
-          <w:rFonts w:cstheme="minorHAnsi"/>
-          <w:sz w:val="20"/>
-          <w:szCs w:val="20"/>
-        </w:rPr>
-        <w:t xml:space="preserve"> }} {{ </w:t>
-      </w:r>
-      <w:proofErr w:type="spellStart"/>
-      <w:r>
-        <w:rPr>
-          <w:rFonts w:cstheme="minorHAnsi"/>
-          <w:sz w:val="20"/>
-          <w:szCs w:val="20"/>
-        </w:rPr>
-        <w:t>defendant.last_name</w:t>
-      </w:r>
-      <w:proofErr w:type="spellEnd"/>
-      <w:r>
-        <w:rPr>
-          <w:rFonts w:cstheme="minorHAnsi"/>
-          <w:sz w:val="20"/>
-          <w:szCs w:val="20"/>
-        </w:rPr>
-        <w:t xml:space="preserve"> }}</w:t>
-      </w:r>
-      <w:r>
-        <w:rPr>
-          <w:rFonts w:cstheme="minorHAnsi"/>
-          <w:sz w:val="20"/>
-          <w:szCs w:val="20"/>
-        </w:rPr>
-        <w:t>,</w:t>
-      </w:r>
-      <w:r>
-        <w:rPr>
-          <w:rFonts w:cstheme="minorHAnsi"/>
-          <w:sz w:val="20"/>
-          <w:szCs w:val="20"/>
-        </w:rPr>
-        <w:t xml:space="preserve"> as state</w:t>
-      </w:r>
-      <w:r>
-        <w:rPr>
-          <w:rFonts w:cstheme="minorHAnsi"/>
-          <w:sz w:val="20"/>
-          <w:szCs w:val="20"/>
-        </w:rPr>
-        <w:t>d</w:t>
-      </w:r>
-      <w:r>
-        <w:rPr>
-          <w:rFonts w:cstheme="minorHAnsi"/>
-          <w:sz w:val="20"/>
-          <w:szCs w:val="20"/>
-        </w:rPr>
-        <w:t xml:space="preserve"> below, to and from home</w:t>
-      </w:r>
-      <w:r>
-        <w:rPr>
-          <w:rFonts w:cstheme="minorHAnsi"/>
-          <w:sz w:val="20"/>
-          <w:szCs w:val="20"/>
-        </w:rPr>
-        <w:t>, including reasonable commute time,</w:t>
-      </w:r>
-      <w:r>
-        <w:rPr>
-          <w:rFonts w:cstheme="minorHAnsi"/>
-          <w:sz w:val="20"/>
-          <w:szCs w:val="20"/>
-        </w:rPr>
-        <w:t xml:space="preserve"> sta</w:t>
-      </w:r>
-      <w:r>
-        <w:rPr>
-          <w:rFonts w:cstheme="minorHAnsi"/>
-          <w:sz w:val="20"/>
-          <w:szCs w:val="20"/>
-        </w:rPr>
-        <w:t>r</w:t>
-      </w:r>
-      <w:r>
-        <w:rPr>
-          <w:rFonts w:cstheme="minorHAnsi"/>
-          <w:sz w:val="20"/>
-          <w:szCs w:val="20"/>
-        </w:rPr>
-        <w:t xml:space="preserve">ting </w:t>
-      </w:r>
-      <w:r>
-        <w:rPr>
-          <w:rFonts w:cstheme="minorHAnsi"/>
-          <w:sz w:val="20"/>
-          <w:szCs w:val="20"/>
-        </w:rPr>
-        <w:t xml:space="preserve">on </w:t>
-      </w:r>
-      <w:r>
-        <w:rPr>
-          <w:rFonts w:cstheme="minorHAnsi"/>
-          <w:sz w:val="20"/>
-          <w:szCs w:val="20"/>
-        </w:rPr>
-        <w:t>the file-stamped date of this entry</w:t>
-      </w:r>
-      <w:r>
-        <w:rPr>
-          <w:rFonts w:cstheme="minorHAnsi"/>
-          <w:sz w:val="20"/>
-          <w:szCs w:val="20"/>
-        </w:rPr>
-        <w:t xml:space="preserve">. </w:t>
-      </w:r>
-      <w:r>
-        <w:rPr>
-          <w:rFonts w:cstheme="minorHAnsi"/>
-          <w:b/>
-          <w:bCs/>
-          <w:sz w:val="20"/>
-          <w:szCs w:val="20"/>
-        </w:rPr>
-        <w:t xml:space="preserve">No CDL </w:t>
-      </w:r>
-      <w:proofErr w:type="gramStart"/>
-      <w:r>
-        <w:rPr>
-          <w:rFonts w:cstheme="minorHAnsi"/>
-          <w:b/>
-          <w:bCs/>
-          <w:sz w:val="20"/>
-          <w:szCs w:val="20"/>
-        </w:rPr>
-        <w:t>Privileges.</w:t>
-      </w:r>
-      <w:r>
-        <w:rPr>
-          <w:rFonts w:cstheme="minorHAnsi"/>
-          <w:sz w:val="20"/>
-          <w:szCs w:val="20"/>
-        </w:rPr>
-        <w:t>{</w:t>
-      </w:r>
-      <w:proofErr w:type="gramEnd"/>
-      <w:r>
-        <w:rPr>
-          <w:rFonts w:cstheme="minorHAnsi"/>
-          <w:sz w:val="20"/>
-          <w:szCs w:val="20"/>
-        </w:rPr>
-        <w:t xml:space="preserve">% if </w:t>
-      </w:r>
-      <w:proofErr w:type="spellStart"/>
-      <w:r>
-        <w:rPr>
-          <w:rFonts w:cstheme="minorHAnsi"/>
-          <w:sz w:val="20"/>
-          <w:szCs w:val="20"/>
-        </w:rPr>
-        <w:t>bmv_payment_plan</w:t>
-      </w:r>
-      <w:proofErr w:type="spellEnd"/>
-      <w:r>
-        <w:rPr>
-          <w:rFonts w:cstheme="minorHAnsi"/>
-          <w:sz w:val="20"/>
-          <w:szCs w:val="20"/>
-        </w:rPr>
-        <w:t xml:space="preserve"> is true %}</w:t>
-      </w:r>
-      <w:r>
-        <w:rPr>
-          <w:rFonts w:cstheme="minorHAnsi"/>
-          <w:sz w:val="20"/>
-          <w:szCs w:val="20"/>
-        </w:rPr>
-        <w:t>{{‘\n</w:t>
-      </w:r>
-      <w:r>
-        <w:rPr>
-          <w:rFonts w:cstheme="minorHAnsi"/>
-          <w:sz w:val="20"/>
-          <w:szCs w:val="20"/>
-        </w:rPr>
-        <w:t>\n</w:t>
-      </w:r>
-      <w:r>
-        <w:rPr>
-          <w:rFonts w:cstheme="minorHAnsi"/>
-          <w:sz w:val="20"/>
-          <w:szCs w:val="20"/>
-        </w:rPr>
-        <w:t>’}}</w:t>
-      </w:r>
-      <w:r>
-        <w:rPr>
-          <w:rFonts w:cstheme="minorHAnsi"/>
-          <w:b/>
-          <w:bCs/>
-          <w:sz w:val="20"/>
-          <w:szCs w:val="20"/>
-        </w:rPr>
         <w:t xml:space="preserve">BMV Reinstatement Fees. </w:t>
       </w:r>
-      <w:proofErr w:type="gramStart"/>
-      <w:r>
-        <w:rPr>
-          <w:rFonts w:cstheme="minorHAnsi"/>
-          <w:sz w:val="20"/>
-          <w:szCs w:val="20"/>
-        </w:rPr>
-        <w:t>Petitioner</w:t>
-      </w:r>
-      <w:proofErr w:type="gramEnd"/>
-      <w:r>
-        <w:rPr>
-          <w:rFonts w:cstheme="minorHAnsi"/>
-          <w:sz w:val="20"/>
-          <w:szCs w:val="20"/>
-        </w:rPr>
-        <w:t xml:space="preserve"> cannot reasonably pay reinstatement fee(s) and would be valid to drive but for said fees. Payment Plan: $50/month until fully paid. Privileges are valid upon receipt by OBMV of 1</w:t>
+      <w:r>
+        <w:rPr>
+          <w:rFonts w:cstheme="minorHAnsi"/>
+          <w:sz w:val="20"/>
+          <w:szCs w:val="20"/>
+        </w:rPr>
+        <w:t>Petitioner cannot reasonably pay reinstatement fee(s) and would be valid to drive but for said fees. Payment Plan: $50/month until fully paid. Privileges are valid upon receipt by OBMV of 1</w:t>
       </w:r>
       <w:r>
         <w:rPr>
@@ -1026,72 +640,8 @@
           <w:sz w:val="20"/>
           <w:szCs w:val="20"/>
         </w:rPr>
-        <w:t xml:space="preserve">and subject to timely payment thereafter; full privileges restored when fees </w:t>
-      </w:r>
-      <w:proofErr w:type="gramStart"/>
-      <w:r>
-        <w:rPr>
-          <w:rFonts w:cstheme="minorHAnsi"/>
-          <w:sz w:val="20"/>
-          <w:szCs w:val="20"/>
-        </w:rPr>
-        <w:t>fully</w:t>
-      </w:r>
-      <w:proofErr w:type="gramEnd"/>
-      <w:r>
-        <w:rPr>
-          <w:rFonts w:cstheme="minorHAnsi"/>
-          <w:sz w:val="20"/>
-          <w:szCs w:val="20"/>
-        </w:rPr>
-        <w:t xml:space="preserve"> </w:t>
-      </w:r>
-      <w:proofErr w:type="gramStart"/>
-      <w:r>
-        <w:rPr>
-          <w:rFonts w:cstheme="minorHAnsi"/>
-          <w:sz w:val="20"/>
-          <w:szCs w:val="20"/>
-        </w:rPr>
-        <w:t>paid</w:t>
-      </w:r>
-      <w:proofErr w:type="gramEnd"/>
-      <w:r>
-        <w:rPr>
-          <w:rFonts w:cstheme="minorHAnsi"/>
-          <w:sz w:val="20"/>
-          <w:szCs w:val="20"/>
-        </w:rPr>
-        <w:t xml:space="preserve"> and all suspensions cleared. (BMV 2821</w:t>
-      </w:r>
-      <w:proofErr w:type="gramStart"/>
-      <w:r>
-        <w:rPr>
-          <w:rFonts w:cstheme="minorHAnsi"/>
-          <w:sz w:val="20"/>
-          <w:szCs w:val="20"/>
-        </w:rPr>
-        <w:t>).{</w:t>
-      </w:r>
-      <w:proofErr w:type="gramEnd"/>
-      <w:r>
-        <w:rPr>
-          <w:rFonts w:cstheme="minorHAnsi"/>
-          <w:sz w:val="20"/>
-          <w:szCs w:val="20"/>
-        </w:rPr>
-        <w:t xml:space="preserve">% </w:t>
-      </w:r>
-      <w:proofErr w:type="gramStart"/>
-      <w:r>
-        <w:rPr>
-          <w:rFonts w:cstheme="minorHAnsi"/>
-          <w:sz w:val="20"/>
-          <w:szCs w:val="20"/>
-        </w:rPr>
-        <w:t>endif %}</w:t>
-      </w:r>
-      <w:proofErr w:type="gramEnd"/>
+        <w:t>and subject to timely payment thereafter; full privileges restored when fees fully paid and all suspensions cleared. (BMV 2821).{% endif %}</w:t>
+      </w:r>
     </w:p>
     <w:tbl>
       <w:tblPr>
@@ -1155,95 +705,13 @@
                 <w:szCs w:val="20"/>
               </w:rPr>
             </w:pPr>
-            <w:proofErr w:type="gramStart"/>
-            <w:r>
-              <w:rPr>
-                <w:rFonts w:cstheme="minorHAnsi"/>
-                <w:sz w:val="20"/>
-                <w:szCs w:val="20"/>
-              </w:rPr>
-              <w:t xml:space="preserve">{{ </w:t>
-            </w:r>
-            <w:proofErr w:type="spellStart"/>
-            <w:r>
-              <w:rPr>
-                <w:rFonts w:cstheme="minorHAnsi"/>
-                <w:sz w:val="20"/>
-                <w:szCs w:val="20"/>
-              </w:rPr>
-              <w:t>defendant</w:t>
-            </w:r>
-            <w:proofErr w:type="gramEnd"/>
-            <w:r>
-              <w:rPr>
-                <w:rFonts w:cstheme="minorHAnsi"/>
-                <w:sz w:val="20"/>
-                <w:szCs w:val="20"/>
-              </w:rPr>
-              <w:t>.address</w:t>
-            </w:r>
-            <w:proofErr w:type="spellEnd"/>
-            <w:r>
-              <w:rPr>
-                <w:rFonts w:cstheme="minorHAnsi"/>
-                <w:sz w:val="20"/>
-                <w:szCs w:val="20"/>
-              </w:rPr>
-              <w:t xml:space="preserve"> }}, {{ </w:t>
-            </w:r>
-            <w:proofErr w:type="spellStart"/>
-            <w:r>
-              <w:rPr>
-                <w:rFonts w:cstheme="minorHAnsi"/>
-                <w:sz w:val="20"/>
-                <w:szCs w:val="20"/>
-              </w:rPr>
-              <w:t>defendant.city</w:t>
-            </w:r>
-            <w:proofErr w:type="spellEnd"/>
-            <w:r>
-              <w:rPr>
-                <w:rFonts w:cstheme="minorHAnsi"/>
-                <w:sz w:val="20"/>
-                <w:szCs w:val="20"/>
-              </w:rPr>
-              <w:t xml:space="preserve"> }}, {{ </w:t>
-            </w:r>
-            <w:proofErr w:type="spellStart"/>
-            <w:r>
-              <w:rPr>
-                <w:rFonts w:cstheme="minorHAnsi"/>
-                <w:sz w:val="20"/>
-                <w:szCs w:val="20"/>
-              </w:rPr>
-              <w:t>defendant.state</w:t>
-            </w:r>
-            <w:proofErr w:type="spellEnd"/>
-            <w:r>
-              <w:rPr>
-                <w:rFonts w:cstheme="minorHAnsi"/>
-                <w:sz w:val="20"/>
-                <w:szCs w:val="20"/>
-              </w:rPr>
-              <w:t xml:space="preserve"> }} {{ </w:t>
-            </w:r>
-            <w:proofErr w:type="spellStart"/>
-            <w:r>
-              <w:rPr>
-                <w:rFonts w:cstheme="minorHAnsi"/>
-                <w:sz w:val="20"/>
-                <w:szCs w:val="20"/>
-              </w:rPr>
-              <w:t>defendant.zipcode</w:t>
-            </w:r>
-            <w:proofErr w:type="spellEnd"/>
-            <w:r>
-              <w:rPr>
-                <w:rFonts w:cstheme="minorHAnsi"/>
-                <w:sz w:val="20"/>
-                <w:szCs w:val="20"/>
-              </w:rPr>
-              <w:t xml:space="preserve"> }}</w:t>
+            <w:r>
+              <w:rPr>
+                <w:rFonts w:cstheme="minorHAnsi"/>
+                <w:sz w:val="20"/>
+                <w:szCs w:val="20"/>
+              </w:rPr>
+              <w:t>{{ defendant.address }}, {{ defendant.city }}, {{ defendant.state }} {{ defendant.zipcode }}</w:t>
             </w:r>
           </w:p>
         </w:tc>
@@ -1327,43 +795,7 @@
                 <w:sz w:val="20"/>
                 <w:szCs w:val="20"/>
               </w:rPr>
-              <w:t>{%</w:t>
-            </w:r>
-            <w:proofErr w:type="spellStart"/>
-            <w:r>
-              <w:rPr>
-                <w:rFonts w:cstheme="minorHAnsi"/>
-                <w:sz w:val="20"/>
-                <w:szCs w:val="20"/>
-              </w:rPr>
-              <w:t>tc</w:t>
-            </w:r>
-            <w:proofErr w:type="spellEnd"/>
-            <w:r>
-              <w:rPr>
-                <w:rFonts w:cstheme="minorHAnsi"/>
-                <w:sz w:val="20"/>
-                <w:szCs w:val="20"/>
-              </w:rPr>
-              <w:t xml:space="preserve"> for employer in </w:t>
-            </w:r>
-            <w:proofErr w:type="spellStart"/>
-            <w:r>
-              <w:rPr>
-                <w:rFonts w:cstheme="minorHAnsi"/>
-                <w:sz w:val="20"/>
-                <w:szCs w:val="20"/>
-              </w:rPr>
-              <w:t>employer_school_list</w:t>
-            </w:r>
-            <w:proofErr w:type="spellEnd"/>
-            <w:r>
-              <w:rPr>
-                <w:rFonts w:cstheme="minorHAnsi"/>
-                <w:sz w:val="20"/>
-                <w:szCs w:val="20"/>
-              </w:rPr>
-              <w:t xml:space="preserve"> %}</w:t>
+              <w:t>{%tc for employer in employer_school_list %}</w:t>
             </w:r>
           </w:p>
         </w:tc>
@@ -1379,7 +811,6 @@
                 <w:szCs w:val="20"/>
               </w:rPr>
             </w:pPr>
-            <w:proofErr w:type="gramStart"/>
             <w:r>
               <w:rPr>
                 <w:rFonts w:cstheme="minorHAnsi"/>
@@ -1388,40 +819,21 @@
               </w:rPr>
               <w:t xml:space="preserve">{{ </w:t>
             </w:r>
-            <w:proofErr w:type="spellStart"/>
-            <w:r>
-              <w:rPr>
-                <w:rFonts w:cstheme="minorHAnsi"/>
-                <w:sz w:val="20"/>
-                <w:szCs w:val="20"/>
-              </w:rPr>
-              <w:t>employer</w:t>
-            </w:r>
-            <w:proofErr w:type="gramEnd"/>
-            <w:r>
-              <w:rPr>
-                <w:rFonts w:cstheme="minorHAnsi"/>
-                <w:sz w:val="20"/>
-                <w:szCs w:val="20"/>
-              </w:rPr>
-              <w:t>.</w:t>
-            </w:r>
-            <w:r>
-              <w:rPr>
-                <w:rFonts w:cstheme="minorHAnsi"/>
-                <w:sz w:val="20"/>
-                <w:szCs w:val="20"/>
-              </w:rPr>
-              <w:t>privileges_type</w:t>
-            </w:r>
-            <w:proofErr w:type="spellEnd"/>
-            <w:r>
-              <w:rPr>
-                <w:rFonts w:cstheme="minorHAnsi"/>
-                <w:sz w:val="20"/>
-                <w:szCs w:val="20"/>
-              </w:rPr>
-              <w:t xml:space="preserve"> }}</w:t>
+            <w:r>
+              <w:rPr>
+                <w:rFonts w:cstheme="minorHAnsi"/>
+                <w:sz w:val="20"/>
+                <w:szCs w:val="20"/>
+              </w:rPr>
+              <w:t>employer.</w:t>
+            </w:r>
+            <w:r>
+              <w:rPr>
+                <w:rFonts w:cstheme="minorHAnsi"/>
+                <w:sz w:val="20"/>
+                <w:szCs w:val="20"/>
+              </w:rPr>
+              <w:t>privileges_type }}</w:t>
             </w:r>
           </w:p>
         </w:tc>
@@ -1443,43 +855,7 @@
                 <w:sz w:val="20"/>
                 <w:szCs w:val="20"/>
               </w:rPr>
-              <w:t>{%</w:t>
-            </w:r>
-            <w:proofErr w:type="spellStart"/>
-            <w:r>
-              <w:rPr>
-                <w:rFonts w:cstheme="minorHAnsi"/>
-                <w:sz w:val="20"/>
-                <w:szCs w:val="20"/>
-              </w:rPr>
-              <w:t>tc</w:t>
-            </w:r>
-            <w:proofErr w:type="spellEnd"/>
-            <w:r>
-              <w:rPr>
-                <w:rFonts w:cstheme="minorHAnsi"/>
-                <w:sz w:val="20"/>
-                <w:szCs w:val="20"/>
-              </w:rPr>
-              <w:t xml:space="preserve"> </w:t>
-            </w:r>
-            <w:proofErr w:type="spellStart"/>
-            <w:r>
-              <w:rPr>
-                <w:rFonts w:cstheme="minorHAnsi"/>
-                <w:sz w:val="20"/>
-                <w:szCs w:val="20"/>
-              </w:rPr>
-              <w:t>endfor</w:t>
-            </w:r>
-            <w:proofErr w:type="spellEnd"/>
-            <w:r>
-              <w:rPr>
-                <w:rFonts w:cstheme="minorHAnsi"/>
-                <w:sz w:val="20"/>
-                <w:szCs w:val="20"/>
-              </w:rPr>
-              <w:t xml:space="preserve"> %}</w:t>
+              <w:t>{%tc endfor %}</w:t>
             </w:r>
           </w:p>
         </w:tc>
@@ -1541,43 +917,7 @@
                 <w:sz w:val="20"/>
                 <w:szCs w:val="20"/>
               </w:rPr>
-              <w:t>{%</w:t>
-            </w:r>
-            <w:proofErr w:type="spellStart"/>
-            <w:r>
-              <w:rPr>
-                <w:rFonts w:cstheme="minorHAnsi"/>
-                <w:sz w:val="20"/>
-                <w:szCs w:val="20"/>
-              </w:rPr>
-              <w:t>tc</w:t>
-            </w:r>
-            <w:proofErr w:type="spellEnd"/>
-            <w:r>
-              <w:rPr>
-                <w:rFonts w:cstheme="minorHAnsi"/>
-                <w:sz w:val="20"/>
-                <w:szCs w:val="20"/>
-              </w:rPr>
-              <w:t xml:space="preserve"> for employer in </w:t>
-            </w:r>
-            <w:proofErr w:type="spellStart"/>
-            <w:r>
-              <w:rPr>
-                <w:rFonts w:cstheme="minorHAnsi"/>
-                <w:sz w:val="20"/>
-                <w:szCs w:val="20"/>
-              </w:rPr>
-              <w:t>employer_school_list</w:t>
-            </w:r>
-            <w:proofErr w:type="spellEnd"/>
-            <w:r>
-              <w:rPr>
-                <w:rFonts w:cstheme="minorHAnsi"/>
-                <w:sz w:val="20"/>
-                <w:szCs w:val="20"/>
-              </w:rPr>
-              <w:t xml:space="preserve"> %}</w:t>
+              <w:t>{%tc for employer in employer_school_list %}</w:t>
             </w:r>
           </w:p>
         </w:tc>
@@ -1593,23 +933,13 @@
                 <w:szCs w:val="20"/>
               </w:rPr>
             </w:pPr>
-            <w:proofErr w:type="gramStart"/>
-            <w:r>
-              <w:rPr>
-                <w:rFonts w:cstheme="minorHAnsi"/>
-                <w:sz w:val="20"/>
-                <w:szCs w:val="20"/>
-              </w:rPr>
-              <w:t>{{ employer.name</w:t>
-            </w:r>
-            <w:proofErr w:type="gramEnd"/>
-            <w:r>
-              <w:rPr>
-                <w:rFonts w:cstheme="minorHAnsi"/>
-                <w:sz w:val="20"/>
-                <w:szCs w:val="20"/>
-              </w:rPr>
-              <w:t xml:space="preserve"> }}</w:t>
+            <w:r>
+              <w:rPr>
+                <w:rFonts w:cstheme="minorHAnsi"/>
+                <w:sz w:val="20"/>
+                <w:szCs w:val="20"/>
+              </w:rPr>
+              <w:t>{{ employer.name }}</w:t>
             </w:r>
           </w:p>
         </w:tc>
@@ -1631,43 +961,7 @@
                 <w:sz w:val="20"/>
                 <w:szCs w:val="20"/>
               </w:rPr>
-              <w:t>{%</w:t>
-            </w:r>
-            <w:proofErr w:type="spellStart"/>
-            <w:r>
-              <w:rPr>
-                <w:rFonts w:cstheme="minorHAnsi"/>
-                <w:sz w:val="20"/>
-                <w:szCs w:val="20"/>
-              </w:rPr>
-              <w:t>tc</w:t>
-            </w:r>
-            <w:proofErr w:type="spellEnd"/>
-            <w:r>
-              <w:rPr>
-                <w:rFonts w:cstheme="minorHAnsi"/>
-                <w:sz w:val="20"/>
-                <w:szCs w:val="20"/>
-              </w:rPr>
-              <w:t xml:space="preserve"> </w:t>
-            </w:r>
-            <w:proofErr w:type="spellStart"/>
-            <w:r>
-              <w:rPr>
-                <w:rFonts w:cstheme="minorHAnsi"/>
-                <w:sz w:val="20"/>
-                <w:szCs w:val="20"/>
-              </w:rPr>
-              <w:t>endfor</w:t>
-            </w:r>
-            <w:proofErr w:type="spellEnd"/>
-            <w:r>
-              <w:rPr>
-                <w:rFonts w:cstheme="minorHAnsi"/>
-                <w:sz w:val="20"/>
-                <w:szCs w:val="20"/>
-              </w:rPr>
-              <w:t xml:space="preserve"> %}</w:t>
+              <w:t>{%tc endfor %}</w:t>
             </w:r>
           </w:p>
         </w:tc>
@@ -1729,43 +1023,7 @@
                 <w:sz w:val="20"/>
                 <w:szCs w:val="20"/>
               </w:rPr>
-              <w:t>{%</w:t>
-            </w:r>
-            <w:proofErr w:type="spellStart"/>
-            <w:r>
-              <w:rPr>
-                <w:rFonts w:cstheme="minorHAnsi"/>
-                <w:sz w:val="20"/>
-                <w:szCs w:val="20"/>
-              </w:rPr>
-              <w:t>tc</w:t>
-            </w:r>
-            <w:proofErr w:type="spellEnd"/>
-            <w:r>
-              <w:rPr>
-                <w:rFonts w:cstheme="minorHAnsi"/>
-                <w:sz w:val="20"/>
-                <w:szCs w:val="20"/>
-              </w:rPr>
-              <w:t xml:space="preserve"> for employer in </w:t>
-            </w:r>
-            <w:proofErr w:type="spellStart"/>
-            <w:r>
-              <w:rPr>
-                <w:rFonts w:cstheme="minorHAnsi"/>
-                <w:sz w:val="20"/>
-                <w:szCs w:val="20"/>
-              </w:rPr>
-              <w:t>employer_school_list</w:t>
-            </w:r>
-            <w:proofErr w:type="spellEnd"/>
-            <w:r>
-              <w:rPr>
-                <w:rFonts w:cstheme="minorHAnsi"/>
-                <w:sz w:val="20"/>
-                <w:szCs w:val="20"/>
-              </w:rPr>
-              <w:t xml:space="preserve"> %}</w:t>
+              <w:t>{%tc for employer in employer_school_list %}</w:t>
             </w:r>
           </w:p>
         </w:tc>
@@ -1781,111 +1039,29 @@
                 <w:szCs w:val="20"/>
               </w:rPr>
             </w:pPr>
-            <w:proofErr w:type="gramStart"/>
-            <w:r>
-              <w:rPr>
-                <w:rFonts w:cstheme="minorHAnsi"/>
-                <w:sz w:val="20"/>
-                <w:szCs w:val="20"/>
-              </w:rPr>
-              <w:t xml:space="preserve">{{ </w:t>
-            </w:r>
-            <w:proofErr w:type="spellStart"/>
-            <w:r>
-              <w:rPr>
-                <w:rFonts w:cstheme="minorHAnsi"/>
-                <w:sz w:val="20"/>
-                <w:szCs w:val="20"/>
-              </w:rPr>
-              <w:t>employer</w:t>
-            </w:r>
-            <w:proofErr w:type="gramEnd"/>
-            <w:r>
-              <w:rPr>
-                <w:rFonts w:cstheme="minorHAnsi"/>
-                <w:sz w:val="20"/>
-                <w:szCs w:val="20"/>
-              </w:rPr>
-              <w:t>.address</w:t>
-            </w:r>
-            <w:proofErr w:type="spellEnd"/>
-            <w:r>
-              <w:rPr>
-                <w:rFonts w:cstheme="minorHAnsi"/>
-                <w:sz w:val="20"/>
-                <w:szCs w:val="20"/>
-              </w:rPr>
-              <w:t xml:space="preserve"> }}</w:t>
-            </w:r>
-            <w:r>
-              <w:rPr>
-                <w:rFonts w:cstheme="minorHAnsi"/>
-                <w:sz w:val="20"/>
-                <w:szCs w:val="20"/>
-              </w:rPr>
-              <w:t xml:space="preserve">, {{ </w:t>
-            </w:r>
-            <w:proofErr w:type="spellStart"/>
-            <w:r>
-              <w:rPr>
-                <w:rFonts w:cstheme="minorHAnsi"/>
-                <w:sz w:val="20"/>
-                <w:szCs w:val="20"/>
-              </w:rPr>
-              <w:t>employer.city</w:t>
-            </w:r>
-            <w:proofErr w:type="spellEnd"/>
-            <w:r>
-              <w:rPr>
-                <w:rFonts w:cstheme="minorHAnsi"/>
-                <w:sz w:val="20"/>
-                <w:szCs w:val="20"/>
-              </w:rPr>
-              <w:t xml:space="preserve"> }}</w:t>
-            </w:r>
-            <w:r>
-              <w:rPr>
-                <w:rFonts w:cstheme="minorHAnsi"/>
-                <w:sz w:val="20"/>
-                <w:szCs w:val="20"/>
-              </w:rPr>
-              <w:t xml:space="preserve">, {{ </w:t>
-            </w:r>
-            <w:proofErr w:type="spellStart"/>
-            <w:r>
-              <w:rPr>
-                <w:rFonts w:cstheme="minorHAnsi"/>
-                <w:sz w:val="20"/>
-                <w:szCs w:val="20"/>
-              </w:rPr>
-              <w:t>employer.state</w:t>
-            </w:r>
-            <w:proofErr w:type="spellEnd"/>
-            <w:r>
-              <w:rPr>
-                <w:rFonts w:cstheme="minorHAnsi"/>
-                <w:sz w:val="20"/>
-                <w:szCs w:val="20"/>
-              </w:rPr>
-              <w:t xml:space="preserve"> }} {{ </w:t>
-            </w:r>
-            <w:proofErr w:type="spellStart"/>
-            <w:r>
-              <w:rPr>
-                <w:rFonts w:cstheme="minorHAnsi"/>
-                <w:sz w:val="20"/>
-                <w:szCs w:val="20"/>
-              </w:rPr>
-              <w:t>employer.zipcode</w:t>
-            </w:r>
-            <w:proofErr w:type="spellEnd"/>
-            <w:r>
-              <w:rPr>
-                <w:rFonts w:cstheme="minorHAnsi"/>
-                <w:sz w:val="20"/>
-                <w:szCs w:val="20"/>
-              </w:rPr>
-              <w:t xml:space="preserve"> }}</w:t>
+            <w:r>
+              <w:rPr>
+                <w:rFonts w:cstheme="minorHAnsi"/>
+                <w:sz w:val="20"/>
+                <w:szCs w:val="20"/>
+              </w:rPr>
+              <w:t>{{ employer.address }}</w:t>
+            </w:r>
+            <w:r>
+              <w:rPr>
+                <w:rFonts w:cstheme="minorHAnsi"/>
+                <w:sz w:val="20"/>
+                <w:szCs w:val="20"/>
+              </w:rPr>
+              <w:t>, {{ employer.city }}</w:t>
+            </w:r>
+            <w:r>
+              <w:rPr>
+                <w:rFonts w:cstheme="minorHAnsi"/>
+                <w:sz w:val="20"/>
+                <w:szCs w:val="20"/>
+              </w:rPr>
+              <w:t>, {{ employer.state }} {{ employer.zipcode }}</w:t>
             </w:r>
           </w:p>
         </w:tc>
@@ -1907,43 +1083,7 @@
                 <w:sz w:val="20"/>
                 <w:szCs w:val="20"/>
               </w:rPr>
-              <w:t>{%</w:t>
-            </w:r>
-            <w:proofErr w:type="spellStart"/>
-            <w:r>
-              <w:rPr>
-                <w:rFonts w:cstheme="minorHAnsi"/>
-                <w:sz w:val="20"/>
-                <w:szCs w:val="20"/>
-              </w:rPr>
-              <w:t>tc</w:t>
-            </w:r>
-            <w:proofErr w:type="spellEnd"/>
-            <w:r>
-              <w:rPr>
-                <w:rFonts w:cstheme="minorHAnsi"/>
-                <w:sz w:val="20"/>
-                <w:szCs w:val="20"/>
-              </w:rPr>
-              <w:t xml:space="preserve"> </w:t>
-            </w:r>
-            <w:proofErr w:type="spellStart"/>
-            <w:r>
-              <w:rPr>
-                <w:rFonts w:cstheme="minorHAnsi"/>
-                <w:sz w:val="20"/>
-                <w:szCs w:val="20"/>
-              </w:rPr>
-              <w:t>endfor</w:t>
-            </w:r>
-            <w:proofErr w:type="spellEnd"/>
-            <w:r>
-              <w:rPr>
-                <w:rFonts w:cstheme="minorHAnsi"/>
-                <w:sz w:val="20"/>
-                <w:szCs w:val="20"/>
-              </w:rPr>
-              <w:t xml:space="preserve"> %}</w:t>
+              <w:t>{%tc endfor %}</w:t>
             </w:r>
           </w:p>
         </w:tc>
@@ -1995,43 +1135,7 @@
                 <w:sz w:val="20"/>
                 <w:szCs w:val="20"/>
               </w:rPr>
-              <w:t>{%</w:t>
-            </w:r>
-            <w:proofErr w:type="spellStart"/>
-            <w:r>
-              <w:rPr>
-                <w:rFonts w:cstheme="minorHAnsi"/>
-                <w:sz w:val="20"/>
-                <w:szCs w:val="20"/>
-              </w:rPr>
-              <w:t>tc</w:t>
-            </w:r>
-            <w:proofErr w:type="spellEnd"/>
-            <w:r>
-              <w:rPr>
-                <w:rFonts w:cstheme="minorHAnsi"/>
-                <w:sz w:val="20"/>
-                <w:szCs w:val="20"/>
-              </w:rPr>
-              <w:t xml:space="preserve"> for employer in </w:t>
-            </w:r>
-            <w:proofErr w:type="spellStart"/>
-            <w:r>
-              <w:rPr>
-                <w:rFonts w:cstheme="minorHAnsi"/>
-                <w:sz w:val="20"/>
-                <w:szCs w:val="20"/>
-              </w:rPr>
-              <w:t>employer_school_list</w:t>
-            </w:r>
-            <w:proofErr w:type="spellEnd"/>
-            <w:r>
-              <w:rPr>
-                <w:rFonts w:cstheme="minorHAnsi"/>
-                <w:sz w:val="20"/>
-                <w:szCs w:val="20"/>
-              </w:rPr>
-              <w:t xml:space="preserve"> %}</w:t>
+              <w:t>{%tc for employer in employer_school_list %}</w:t>
             </w:r>
           </w:p>
         </w:tc>
@@ -2047,41 +1151,13 @@
                 <w:szCs w:val="20"/>
               </w:rPr>
             </w:pPr>
-            <w:proofErr w:type="gramStart"/>
-            <w:r>
-              <w:rPr>
-                <w:rFonts w:cstheme="minorHAnsi"/>
-                <w:sz w:val="20"/>
-                <w:szCs w:val="20"/>
-              </w:rPr>
-              <w:t xml:space="preserve">{{ </w:t>
-            </w:r>
-            <w:proofErr w:type="spellStart"/>
-            <w:r>
-              <w:rPr>
-                <w:rFonts w:cstheme="minorHAnsi"/>
-                <w:sz w:val="20"/>
-                <w:szCs w:val="20"/>
-              </w:rPr>
-              <w:t>employer</w:t>
-            </w:r>
-            <w:proofErr w:type="gramEnd"/>
-            <w:r>
-              <w:rPr>
-                <w:rFonts w:cstheme="minorHAnsi"/>
-                <w:sz w:val="20"/>
-                <w:szCs w:val="20"/>
-              </w:rPr>
-              <w:t>.driving_days</w:t>
-            </w:r>
-            <w:proofErr w:type="spellEnd"/>
-            <w:r>
-              <w:rPr>
-                <w:rFonts w:cstheme="minorHAnsi"/>
-                <w:sz w:val="20"/>
-                <w:szCs w:val="20"/>
-              </w:rPr>
-              <w:t xml:space="preserve"> }}</w:t>
+            <w:r>
+              <w:rPr>
+                <w:rFonts w:cstheme="minorHAnsi"/>
+                <w:sz w:val="20"/>
+                <w:szCs w:val="20"/>
+              </w:rPr>
+              <w:t>{{ employer.driving_days }}</w:t>
             </w:r>
           </w:p>
         </w:tc>
@@ -2103,43 +1179,7 @@
                 <w:sz w:val="20"/>
                 <w:szCs w:val="20"/>
               </w:rPr>
-              <w:t>{%</w:t>
-            </w:r>
-            <w:proofErr w:type="spellStart"/>
-            <w:r>
-              <w:rPr>
-                <w:rFonts w:cstheme="minorHAnsi"/>
-                <w:sz w:val="20"/>
-                <w:szCs w:val="20"/>
-              </w:rPr>
-              <w:t>tc</w:t>
-            </w:r>
-            <w:proofErr w:type="spellEnd"/>
-            <w:r>
-              <w:rPr>
-                <w:rFonts w:cstheme="minorHAnsi"/>
-                <w:sz w:val="20"/>
-                <w:szCs w:val="20"/>
-              </w:rPr>
-              <w:t xml:space="preserve"> </w:t>
-            </w:r>
-            <w:proofErr w:type="spellStart"/>
-            <w:r>
-              <w:rPr>
-                <w:rFonts w:cstheme="minorHAnsi"/>
-                <w:sz w:val="20"/>
-                <w:szCs w:val="20"/>
-              </w:rPr>
-              <w:t>endfor</w:t>
-            </w:r>
-            <w:proofErr w:type="spellEnd"/>
-            <w:r>
-              <w:rPr>
-                <w:rFonts w:cstheme="minorHAnsi"/>
-                <w:sz w:val="20"/>
-                <w:szCs w:val="20"/>
-              </w:rPr>
-              <w:t xml:space="preserve"> %}</w:t>
+              <w:t>{%tc endfor %}</w:t>
             </w:r>
           </w:p>
         </w:tc>
@@ -2191,43 +1231,7 @@
                 <w:sz w:val="20"/>
                 <w:szCs w:val="20"/>
               </w:rPr>
-              <w:t>{%</w:t>
-            </w:r>
-            <w:proofErr w:type="spellStart"/>
-            <w:r>
-              <w:rPr>
-                <w:rFonts w:cstheme="minorHAnsi"/>
-                <w:sz w:val="20"/>
-                <w:szCs w:val="20"/>
-              </w:rPr>
-              <w:t>tc</w:t>
-            </w:r>
-            <w:proofErr w:type="spellEnd"/>
-            <w:r>
-              <w:rPr>
-                <w:rFonts w:cstheme="minorHAnsi"/>
-                <w:sz w:val="20"/>
-                <w:szCs w:val="20"/>
-              </w:rPr>
-              <w:t xml:space="preserve"> for employer in </w:t>
-            </w:r>
-            <w:proofErr w:type="spellStart"/>
-            <w:r>
-              <w:rPr>
-                <w:rFonts w:cstheme="minorHAnsi"/>
-                <w:sz w:val="20"/>
-                <w:szCs w:val="20"/>
-              </w:rPr>
-              <w:t>employer_school_list</w:t>
-            </w:r>
-            <w:proofErr w:type="spellEnd"/>
-            <w:r>
-              <w:rPr>
-                <w:rFonts w:cstheme="minorHAnsi"/>
-                <w:sz w:val="20"/>
-                <w:szCs w:val="20"/>
-              </w:rPr>
-              <w:t xml:space="preserve"> %}</w:t>
+              <w:t>{%tc for employer in employer_school_list %}</w:t>
             </w:r>
           </w:p>
         </w:tc>
@@ -2243,41 +1247,13 @@
                 <w:szCs w:val="20"/>
               </w:rPr>
             </w:pPr>
-            <w:proofErr w:type="gramStart"/>
-            <w:r>
-              <w:rPr>
-                <w:rFonts w:cstheme="minorHAnsi"/>
-                <w:sz w:val="20"/>
-                <w:szCs w:val="20"/>
-              </w:rPr>
-              <w:t xml:space="preserve">{{ </w:t>
-            </w:r>
-            <w:proofErr w:type="spellStart"/>
-            <w:r>
-              <w:rPr>
-                <w:rFonts w:cstheme="minorHAnsi"/>
-                <w:sz w:val="20"/>
-                <w:szCs w:val="20"/>
-              </w:rPr>
-              <w:t>employer</w:t>
-            </w:r>
-            <w:proofErr w:type="gramEnd"/>
-            <w:r>
-              <w:rPr>
-                <w:rFonts w:cstheme="minorHAnsi"/>
-                <w:sz w:val="20"/>
-                <w:szCs w:val="20"/>
-              </w:rPr>
-              <w:t>.driving_hours</w:t>
-            </w:r>
-            <w:proofErr w:type="spellEnd"/>
-            <w:r>
-              <w:rPr>
-                <w:rFonts w:cstheme="minorHAnsi"/>
-                <w:sz w:val="20"/>
-                <w:szCs w:val="20"/>
-              </w:rPr>
-              <w:t xml:space="preserve"> }}</w:t>
+            <w:r>
+              <w:rPr>
+                <w:rFonts w:cstheme="minorHAnsi"/>
+                <w:sz w:val="20"/>
+                <w:szCs w:val="20"/>
+              </w:rPr>
+              <w:t>{{ employer.driving_hours }}</w:t>
             </w:r>
           </w:p>
         </w:tc>
@@ -2299,43 +1275,7 @@
                 <w:sz w:val="20"/>
                 <w:szCs w:val="20"/>
               </w:rPr>
-              <w:t>{%</w:t>
-            </w:r>
-            <w:proofErr w:type="spellStart"/>
-            <w:r>
-              <w:rPr>
-                <w:rFonts w:cstheme="minorHAnsi"/>
-                <w:sz w:val="20"/>
-                <w:szCs w:val="20"/>
-              </w:rPr>
-              <w:t>tc</w:t>
-            </w:r>
-            <w:proofErr w:type="spellEnd"/>
-            <w:r>
-              <w:rPr>
-                <w:rFonts w:cstheme="minorHAnsi"/>
-                <w:sz w:val="20"/>
-                <w:szCs w:val="20"/>
-              </w:rPr>
-              <w:t xml:space="preserve"> </w:t>
-            </w:r>
-            <w:proofErr w:type="spellStart"/>
-            <w:r>
-              <w:rPr>
-                <w:rFonts w:cstheme="minorHAnsi"/>
-                <w:sz w:val="20"/>
-                <w:szCs w:val="20"/>
-              </w:rPr>
-              <w:t>endfor</w:t>
-            </w:r>
-            <w:proofErr w:type="spellEnd"/>
-            <w:r>
-              <w:rPr>
-                <w:rFonts w:cstheme="minorHAnsi"/>
-                <w:sz w:val="20"/>
-                <w:szCs w:val="20"/>
-              </w:rPr>
-              <w:t xml:space="preserve"> %}</w:t>
+              <w:t>{%tc endfor %}</w:t>
             </w:r>
           </w:p>
         </w:tc>
@@ -2387,43 +1327,7 @@
                 <w:sz w:val="20"/>
                 <w:szCs w:val="20"/>
               </w:rPr>
-              <w:t>{%</w:t>
-            </w:r>
-            <w:proofErr w:type="spellStart"/>
-            <w:r>
-              <w:rPr>
-                <w:rFonts w:cstheme="minorHAnsi"/>
-                <w:sz w:val="20"/>
-                <w:szCs w:val="20"/>
-              </w:rPr>
-              <w:t>tc</w:t>
-            </w:r>
-            <w:proofErr w:type="spellEnd"/>
-            <w:r>
-              <w:rPr>
-                <w:rFonts w:cstheme="minorHAnsi"/>
-                <w:sz w:val="20"/>
-                <w:szCs w:val="20"/>
-              </w:rPr>
-              <w:t xml:space="preserve"> for employer in </w:t>
-            </w:r>
-            <w:proofErr w:type="spellStart"/>
-            <w:r>
-              <w:rPr>
-                <w:rFonts w:cstheme="minorHAnsi"/>
-                <w:sz w:val="20"/>
-                <w:szCs w:val="20"/>
-              </w:rPr>
-              <w:t>employer_school_list</w:t>
-            </w:r>
-            <w:proofErr w:type="spellEnd"/>
-            <w:r>
-              <w:rPr>
-                <w:rFonts w:cstheme="minorHAnsi"/>
-                <w:sz w:val="20"/>
-                <w:szCs w:val="20"/>
-              </w:rPr>
-              <w:t xml:space="preserve"> %}</w:t>
+              <w:t>{%tc for employer in employer_school_list %}</w:t>
             </w:r>
           </w:p>
         </w:tc>
@@ -2439,41 +1343,13 @@
                 <w:szCs w:val="20"/>
               </w:rPr>
             </w:pPr>
-            <w:proofErr w:type="gramStart"/>
-            <w:r>
-              <w:rPr>
-                <w:rFonts w:cstheme="minorHAnsi"/>
-                <w:sz w:val="20"/>
-                <w:szCs w:val="20"/>
-              </w:rPr>
-              <w:t xml:space="preserve">{{ </w:t>
-            </w:r>
-            <w:proofErr w:type="spellStart"/>
-            <w:r>
-              <w:rPr>
-                <w:rFonts w:cstheme="minorHAnsi"/>
-                <w:sz w:val="20"/>
-                <w:szCs w:val="20"/>
-              </w:rPr>
-              <w:t>employer</w:t>
-            </w:r>
-            <w:proofErr w:type="gramEnd"/>
-            <w:r>
-              <w:rPr>
-                <w:rFonts w:cstheme="minorHAnsi"/>
-                <w:sz w:val="20"/>
-                <w:szCs w:val="20"/>
-              </w:rPr>
-              <w:t>.other_conditions</w:t>
-            </w:r>
-            <w:proofErr w:type="spellEnd"/>
-            <w:r>
-              <w:rPr>
-                <w:rFonts w:cstheme="minorHAnsi"/>
-                <w:sz w:val="20"/>
-                <w:szCs w:val="20"/>
-              </w:rPr>
-              <w:t xml:space="preserve"> }}</w:t>
+            <w:r>
+              <w:rPr>
+                <w:rFonts w:cstheme="minorHAnsi"/>
+                <w:sz w:val="20"/>
+                <w:szCs w:val="20"/>
+              </w:rPr>
+              <w:t>{{ employer.other_conditions }}</w:t>
             </w:r>
           </w:p>
         </w:tc>
@@ -2495,43 +1371,7 @@
                 <w:sz w:val="20"/>
                 <w:szCs w:val="20"/>
               </w:rPr>
-              <w:t>{%</w:t>
-            </w:r>
-            <w:proofErr w:type="spellStart"/>
-            <w:r>
-              <w:rPr>
-                <w:rFonts w:cstheme="minorHAnsi"/>
-                <w:sz w:val="20"/>
-                <w:szCs w:val="20"/>
-              </w:rPr>
-              <w:t>tc</w:t>
-            </w:r>
-            <w:proofErr w:type="spellEnd"/>
-            <w:r>
-              <w:rPr>
-                <w:rFonts w:cstheme="minorHAnsi"/>
-                <w:sz w:val="20"/>
-                <w:szCs w:val="20"/>
-              </w:rPr>
-              <w:t xml:space="preserve"> </w:t>
-            </w:r>
-            <w:proofErr w:type="spellStart"/>
-            <w:r>
-              <w:rPr>
-                <w:rFonts w:cstheme="minorHAnsi"/>
-                <w:sz w:val="20"/>
-                <w:szCs w:val="20"/>
-              </w:rPr>
-              <w:t>endfor</w:t>
-            </w:r>
-            <w:proofErr w:type="spellEnd"/>
-            <w:r>
-              <w:rPr>
-                <w:rFonts w:cstheme="minorHAnsi"/>
-                <w:sz w:val="20"/>
-                <w:szCs w:val="20"/>
-              </w:rPr>
-              <w:t xml:space="preserve"> %}</w:t>
+              <w:t>{%tc endfor %}</w:t>
             </w:r>
           </w:p>
         </w:tc>
@@ -2552,25 +1392,7 @@
           <w:sz w:val="20"/>
           <w:szCs w:val="20"/>
         </w:rPr>
-        <w:t xml:space="preserve">{%if </w:t>
-      </w:r>
-      <w:proofErr w:type="spellStart"/>
-      <w:r>
-        <w:rPr>
-          <w:rFonts w:cstheme="minorHAnsi"/>
-          <w:sz w:val="20"/>
-          <w:szCs w:val="20"/>
-        </w:rPr>
-        <w:t>related_traffic_case</w:t>
-      </w:r>
-      <w:proofErr w:type="spellEnd"/>
-      <w:r>
-        <w:rPr>
-          <w:rFonts w:cstheme="minorHAnsi"/>
-          <w:sz w:val="20"/>
-          <w:szCs w:val="20"/>
-        </w:rPr>
-        <w:t xml:space="preserve"> is true %}</w:t>
+        <w:t>{%if related_traffic_case is true %}</w:t>
       </w:r>
       <w:r>
         <w:rPr>
@@ -2581,9 +1403,8 @@
           <w:szCs w:val="20"/>
           <w:u w:val="single"/>
         </w:rPr>
-        <w:t xml:space="preserve">Defendant has a driver’s license related traffic case ({{ </w:t>
-      </w:r>
-      <w:proofErr w:type="spellStart"/>
+        <w:t>Defendant has a driver’s license related traffic case ({{ related_traffic_case_number }}) for which they still owe fines/costs; the Court has jurisdiction pursuant to R.C. 4510.73.{{‘\n</w:t>
+      </w:r>
       <w:r>
         <w:rPr>
           <w:rFonts w:cstheme="minorHAnsi"/>
@@ -2593,9 +1414,8 @@
           <w:szCs w:val="20"/>
           <w:u w:val="single"/>
         </w:rPr>
-        <w:t>related_traffic_case_number</w:t>
-      </w:r>
-      <w:proofErr w:type="spellEnd"/>
+        <w:t>\n</w:t>
+      </w:r>
       <w:r>
         <w:rPr>
           <w:rFonts w:cstheme="minorHAnsi"/>
@@ -2605,28 +1425,6 @@
           <w:szCs w:val="20"/>
           <w:u w:val="single"/>
         </w:rPr>
-        <w:t xml:space="preserve"> }}) for which they still owe fines/costs; the Court has jurisdiction pursuant to R.C. 4510.73.{{‘\n</w:t>
-      </w:r>
-      <w:r>
-        <w:rPr>
-          <w:rFonts w:cstheme="minorHAnsi"/>
-          <w:b/>
-          <w:bCs/>
-          <w:sz w:val="20"/>
-          <w:szCs w:val="20"/>
-          <w:u w:val="single"/>
-        </w:rPr>
-        <w:t>\n</w:t>
-      </w:r>
-      <w:r>
-        <w:rPr>
-          <w:rFonts w:cstheme="minorHAnsi"/>
-          <w:b/>
-          <w:bCs/>
-          <w:sz w:val="20"/>
-          <w:szCs w:val="20"/>
-          <w:u w:val="single"/>
-        </w:rPr>
         <w:t>’}}</w:t>
       </w:r>
       <w:r>
@@ -2643,43 +1441,7 @@
           <w:sz w:val="20"/>
           <w:szCs w:val="20"/>
         </w:rPr>
-        <w:t xml:space="preserve">{% if </w:t>
-      </w:r>
-      <w:proofErr w:type="spellStart"/>
-      <w:r>
-        <w:rPr>
-          <w:rFonts w:cstheme="minorHAnsi"/>
-          <w:sz w:val="20"/>
-          <w:szCs w:val="20"/>
-        </w:rPr>
-        <w:t>additional_information_ordered</w:t>
-      </w:r>
-      <w:proofErr w:type="spellEnd"/>
-      <w:r>
-        <w:rPr>
-          <w:rFonts w:cstheme="minorHAnsi"/>
-          <w:sz w:val="20"/>
-          <w:szCs w:val="20"/>
-        </w:rPr>
-        <w:t xml:space="preserve"> is true %}{{ </w:t>
-      </w:r>
-      <w:proofErr w:type="spellStart"/>
-      <w:r>
-        <w:rPr>
-          <w:rFonts w:cstheme="minorHAnsi"/>
-          <w:sz w:val="20"/>
-          <w:szCs w:val="20"/>
-        </w:rPr>
-        <w:t>additional_information_text</w:t>
-      </w:r>
-      <w:proofErr w:type="spellEnd"/>
-      <w:r>
-        <w:rPr>
-          <w:rFonts w:cstheme="minorHAnsi"/>
-          <w:sz w:val="20"/>
-          <w:szCs w:val="20"/>
-        </w:rPr>
-        <w:t xml:space="preserve"> }}{{‘</w:t>
+        <w:t>{% if additional_information_ordered is true %}{{ additional_information_text }}{{‘</w:t>
       </w:r>
       <w:r>
         <w:rPr>
@@ -2912,23 +1674,13 @@
           <w:szCs w:val="20"/>
         </w:rPr>
       </w:pPr>
-      <w:proofErr w:type="gramStart"/>
-      <w:r>
-        <w:rPr>
-          <w:rFonts w:cstheme="minorHAnsi"/>
-          <w:sz w:val="20"/>
-          <w:szCs w:val="20"/>
-        </w:rPr>
-        <w:t>Defendant</w:t>
-      </w:r>
-      <w:proofErr w:type="gramEnd"/>
-      <w:r>
-        <w:rPr>
-          <w:rFonts w:cstheme="minorHAnsi"/>
-          <w:sz w:val="20"/>
-          <w:szCs w:val="20"/>
-        </w:rPr>
-        <w:t xml:space="preserve"> shall comply with terms of Community Control and be current on payment of fines and costs. </w:t>
+      <w:r>
+        <w:rPr>
+          <w:rFonts w:cstheme="minorHAnsi"/>
+          <w:sz w:val="20"/>
+          <w:szCs w:val="20"/>
+        </w:rPr>
+        <w:t xml:space="preserve">Defendant shall comply with terms of Community Control and be current on payment of fines and costs. </w:t>
       </w:r>
     </w:p>
     <w:p>
@@ -2958,52 +1710,7 @@
           <w:sz w:val="20"/>
           <w:szCs w:val="20"/>
         </w:rPr>
-        <w:t>{% if (</w:t>
-      </w:r>
-      <w:proofErr w:type="spellStart"/>
-      <w:r>
-        <w:rPr>
-          <w:rFonts w:cstheme="minorHAnsi"/>
-          <w:sz w:val="20"/>
-          <w:szCs w:val="20"/>
-        </w:rPr>
-        <w:t>restricted_tags</w:t>
-      </w:r>
-      <w:proofErr w:type="spellEnd"/>
-      <w:r>
-        <w:rPr>
-          <w:rFonts w:cstheme="minorHAnsi"/>
-          <w:sz w:val="20"/>
-          <w:szCs w:val="20"/>
-        </w:rPr>
-        <w:t xml:space="preserve"> is true) or (</w:t>
-      </w:r>
-      <w:proofErr w:type="spellStart"/>
-      <w:r>
-        <w:rPr>
-          <w:rFonts w:cstheme="minorHAnsi"/>
-          <w:sz w:val="20"/>
-          <w:szCs w:val="20"/>
-        </w:rPr>
-        <w:t>ignition_interlock</w:t>
-      </w:r>
-      <w:proofErr w:type="spellEnd"/>
-      <w:r>
-        <w:rPr>
-          <w:rFonts w:cstheme="minorHAnsi"/>
-          <w:sz w:val="20"/>
-          <w:szCs w:val="20"/>
-        </w:rPr>
-        <w:t xml:space="preserve"> is true) </w:t>
-      </w:r>
-      <w:proofErr w:type="gramStart"/>
-      <w:r>
-        <w:rPr>
-          <w:rFonts w:cstheme="minorHAnsi"/>
-          <w:sz w:val="20"/>
-          <w:szCs w:val="20"/>
-        </w:rPr>
-        <w:t>%}</w:t>
+        <w:t>{% if (restricted_tags is true) or (ignition_interlock is true) %}</w:t>
       </w:r>
       <w:r>
         <w:rPr>
@@ -3013,9 +1720,8 @@
           <w:sz w:val="20"/>
           <w:szCs w:val="20"/>
         </w:rPr>
-        <w:t>DRIVING</w:t>
-      </w:r>
-      <w:proofErr w:type="gramEnd"/>
+        <w:t>DRIVING RESTRICTIONS</w:t>
+      </w:r>
       <w:r>
         <w:rPr>
           <w:rFonts w:cstheme="minorHAnsi"/>
@@ -3024,16 +1730,6 @@
           <w:sz w:val="20"/>
           <w:szCs w:val="20"/>
         </w:rPr>
-        <w:t xml:space="preserve"> RESTRICTIONS</w:t>
-      </w:r>
-      <w:r>
-        <w:rPr>
-          <w:rFonts w:cstheme="minorHAnsi"/>
-          <w:b/>
-          <w:bCs/>
-          <w:sz w:val="20"/>
-          <w:szCs w:val="20"/>
-        </w:rPr>
         <w:t xml:space="preserve">. </w:t>
       </w:r>
       <w:r>
@@ -3082,62 +1778,16 @@
           <w:sz w:val="20"/>
           <w:szCs w:val="20"/>
         </w:rPr>
-        <w:t xml:space="preserve"> employer/supervisor acknowledges notice of this restriction. R.C. 4503.231(B), 4510.43(C</w:t>
-      </w:r>
-      <w:proofErr w:type="gramStart"/>
-      <w:r>
-        <w:rPr>
-          <w:rFonts w:cstheme="minorHAnsi"/>
-          <w:sz w:val="20"/>
-          <w:szCs w:val="20"/>
-        </w:rPr>
-        <w:t>).</w:t>
-      </w:r>
-      <w:r>
-        <w:rPr>
-          <w:rFonts w:cstheme="minorHAnsi"/>
-          <w:sz w:val="20"/>
-          <w:szCs w:val="20"/>
-        </w:rPr>
-        <w:t>{</w:t>
-      </w:r>
-      <w:proofErr w:type="gramEnd"/>
-      <w:r>
-        <w:rPr>
-          <w:rFonts w:cstheme="minorHAnsi"/>
-          <w:sz w:val="20"/>
-          <w:szCs w:val="20"/>
-        </w:rPr>
-        <w:t xml:space="preserve">% if </w:t>
-      </w:r>
-      <w:proofErr w:type="spellStart"/>
-      <w:r>
-        <w:rPr>
-          <w:rFonts w:cstheme="minorHAnsi"/>
-          <w:sz w:val="20"/>
-          <w:szCs w:val="20"/>
-        </w:rPr>
-        <w:t>restricted_tags</w:t>
-      </w:r>
-      <w:proofErr w:type="spellEnd"/>
-      <w:r>
-        <w:rPr>
-          <w:rFonts w:cstheme="minorHAnsi"/>
-          <w:sz w:val="20"/>
-          <w:szCs w:val="20"/>
-        </w:rPr>
-        <w:t xml:space="preserve"> is </w:t>
-      </w:r>
-      <w:proofErr w:type="gramStart"/>
-      <w:r>
-        <w:rPr>
-          <w:rFonts w:cstheme="minorHAnsi"/>
-          <w:sz w:val="20"/>
-          <w:szCs w:val="20"/>
-        </w:rPr>
-        <w:t>true %}</w:t>
-      </w:r>
-      <w:proofErr w:type="gramEnd"/>
+        <w:t xml:space="preserve"> employer/supervisor acknowledges notice of this restriction. R.C. 4503.231(B), 4510.43(C).</w:t>
+      </w:r>
+      <w:r>
+        <w:rPr>
+          <w:rFonts w:cstheme="minorHAnsi"/>
+          <w:sz w:val="20"/>
+          <w:szCs w:val="20"/>
+        </w:rPr>
+        <w:t>{% if restricted_tags is true %}</w:t>
+      </w:r>
     </w:p>
     <w:p>
       <w:pPr>
@@ -3233,62 +1883,16 @@
           <w:sz w:val="20"/>
           <w:szCs w:val="20"/>
         </w:rPr>
-        <w:t xml:space="preserve">{% endif </w:t>
-      </w:r>
-      <w:proofErr w:type="gramStart"/>
-      <w:r>
-        <w:rPr>
-          <w:rFonts w:cstheme="minorHAnsi"/>
-          <w:sz w:val="20"/>
-          <w:szCs w:val="20"/>
-        </w:rPr>
-        <w:t>%}</w:t>
-      </w:r>
-      <w:r>
-        <w:rPr>
-          <w:rFonts w:cstheme="minorHAnsi"/>
-          <w:sz w:val="20"/>
-          <w:szCs w:val="20"/>
-        </w:rPr>
-        <w:t>{</w:t>
-      </w:r>
-      <w:proofErr w:type="gramEnd"/>
-      <w:r>
-        <w:rPr>
-          <w:rFonts w:cstheme="minorHAnsi"/>
-          <w:sz w:val="20"/>
-          <w:szCs w:val="20"/>
-        </w:rPr>
-        <w:t xml:space="preserve">% if </w:t>
-      </w:r>
-      <w:proofErr w:type="spellStart"/>
-      <w:r>
-        <w:rPr>
-          <w:rFonts w:cstheme="minorHAnsi"/>
-          <w:sz w:val="20"/>
-          <w:szCs w:val="20"/>
-        </w:rPr>
-        <w:t>ignition_interlock</w:t>
-      </w:r>
-      <w:proofErr w:type="spellEnd"/>
-      <w:r>
-        <w:rPr>
-          <w:rFonts w:cstheme="minorHAnsi"/>
-          <w:sz w:val="20"/>
-          <w:szCs w:val="20"/>
-        </w:rPr>
-        <w:t xml:space="preserve"> is </w:t>
-      </w:r>
-      <w:proofErr w:type="gramStart"/>
-      <w:r>
-        <w:rPr>
-          <w:rFonts w:cstheme="minorHAnsi"/>
-          <w:sz w:val="20"/>
-          <w:szCs w:val="20"/>
-        </w:rPr>
-        <w:t>true %}</w:t>
-      </w:r>
-      <w:proofErr w:type="gramEnd"/>
+        <w:t>{% endif %}</w:t>
+      </w:r>
+      <w:r>
+        <w:rPr>
+          <w:rFonts w:cstheme="minorHAnsi"/>
+          <w:sz w:val="20"/>
+          <w:szCs w:val="20"/>
+        </w:rPr>
+        <w:t>{% if ignition_interlock is true %}</w:t>
+      </w:r>
     </w:p>
     <w:p>
       <w:pPr>
@@ -3314,7 +1918,6 @@
         </w:rPr>
         <w:t xml:space="preserve">Certified Ignition Interlock Device Required. </w:t>
       </w:r>
-      <w:proofErr w:type="gramStart"/>
       <w:r>
         <w:rPr>
           <w:rFonts w:cstheme="minorHAnsi"/>
@@ -3323,7 +1926,6 @@
         </w:rPr>
         <w:t>Defendant</w:t>
       </w:r>
-      <w:proofErr w:type="gramEnd"/>
       <w:r>
         <w:rPr>
           <w:rFonts w:cstheme="minorHAnsi"/>
@@ -3450,43 +2052,7 @@
                 <w:sz w:val="20"/>
                 <w:szCs w:val="20"/>
               </w:rPr>
-              <w:t xml:space="preserve">I certify under penalty of law that I am the employer/supervisor of </w:t>
-            </w:r>
-            <w:proofErr w:type="gramStart"/>
-            <w:r>
-              <w:rPr>
-                <w:rFonts w:cstheme="minorHAnsi"/>
-                <w:sz w:val="20"/>
-                <w:szCs w:val="20"/>
-              </w:rPr>
-              <w:t>Defendant</w:t>
-            </w:r>
-            <w:proofErr w:type="gramEnd"/>
-            <w:r>
-              <w:rPr>
-                <w:rFonts w:cstheme="minorHAnsi"/>
-                <w:sz w:val="20"/>
-                <w:szCs w:val="20"/>
-              </w:rPr>
-              <w:t xml:space="preserve"> and I acknowledge receipt of this notice. </w:t>
-            </w:r>
-            <w:proofErr w:type="gramStart"/>
-            <w:r>
-              <w:rPr>
-                <w:rFonts w:cstheme="minorHAnsi"/>
-                <w:sz w:val="20"/>
-                <w:szCs w:val="20"/>
-              </w:rPr>
-              <w:t>Court</w:t>
-            </w:r>
-            <w:proofErr w:type="gramEnd"/>
-            <w:r>
-              <w:rPr>
-                <w:rFonts w:cstheme="minorHAnsi"/>
-                <w:sz w:val="20"/>
-                <w:szCs w:val="20"/>
-              </w:rPr>
-              <w:t xml:space="preserve"> file stamp is required, </w:t>
+              <w:t xml:space="preserve">I certify under penalty of law that I am the employer/supervisor of Defendant and I acknowledge receipt of this notice. Court file stamp is required, </w:t>
             </w:r>
             <w:r>
               <w:rPr>
@@ -3654,33 +2220,15 @@
           <w:sz w:val="20"/>
           <w:szCs w:val="20"/>
         </w:rPr>
-        <w:t>{{‘\n’</w:t>
-      </w:r>
-      <w:proofErr w:type="gramStart"/>
-      <w:r>
-        <w:rPr>
-          <w:rFonts w:cstheme="minorHAnsi"/>
-          <w:sz w:val="20"/>
-          <w:szCs w:val="20"/>
-        </w:rPr>
-        <w:t>}}</w:t>
-      </w:r>
-      <w:r>
-        <w:rPr>
-          <w:rFonts w:cstheme="minorHAnsi"/>
-          <w:sz w:val="20"/>
-          <w:szCs w:val="20"/>
-        </w:rPr>
-        <w:t>{</w:t>
-      </w:r>
-      <w:proofErr w:type="gramEnd"/>
-      <w:r>
-        <w:rPr>
-          <w:rFonts w:cstheme="minorHAnsi"/>
-          <w:sz w:val="20"/>
-          <w:szCs w:val="20"/>
-        </w:rPr>
-        <w:t>% endif %}</w:t>
+        <w:t>{{‘\n’}}</w:t>
+      </w:r>
+      <w:r>
+        <w:rPr>
+          <w:rFonts w:cstheme="minorHAnsi"/>
+          <w:sz w:val="20"/>
+          <w:szCs w:val="20"/>
+        </w:rPr>
+        <w:t>{% endif %}</w:t>
       </w:r>
       <w:r>
         <w:rPr>
@@ -3718,59 +2266,13 @@
         </w:rPr>
         <w:t xml:space="preserve"> </w:t>
       </w:r>
-      <w:proofErr w:type="gramStart"/>
-      <w:r>
-        <w:rPr>
-          <w:rFonts w:cstheme="minorHAnsi"/>
-          <w:sz w:val="20"/>
-          <w:szCs w:val="20"/>
-        </w:rPr>
-        <w:t xml:space="preserve">{{ </w:t>
-      </w:r>
-      <w:proofErr w:type="spellStart"/>
-      <w:r>
-        <w:rPr>
-          <w:rFonts w:cstheme="minorHAnsi"/>
-          <w:sz w:val="20"/>
-          <w:szCs w:val="20"/>
-        </w:rPr>
-        <w:t>defendant</w:t>
-      </w:r>
-      <w:proofErr w:type="gramEnd"/>
-      <w:r>
-        <w:rPr>
-          <w:rFonts w:cstheme="minorHAnsi"/>
-          <w:sz w:val="20"/>
-          <w:szCs w:val="20"/>
-        </w:rPr>
-        <w:t>.first_name</w:t>
-      </w:r>
-      <w:proofErr w:type="spellEnd"/>
-      <w:r>
-        <w:rPr>
-          <w:rFonts w:cstheme="minorHAnsi"/>
-          <w:sz w:val="20"/>
-          <w:szCs w:val="20"/>
-        </w:rPr>
-        <w:t xml:space="preserve"> }} {{ </w:t>
-      </w:r>
-      <w:proofErr w:type="spellStart"/>
-      <w:r>
-        <w:rPr>
-          <w:rFonts w:cstheme="minorHAnsi"/>
-          <w:sz w:val="20"/>
-          <w:szCs w:val="20"/>
-        </w:rPr>
-        <w:t>defendant.last_name</w:t>
-      </w:r>
-      <w:proofErr w:type="spellEnd"/>
-      <w:r>
-        <w:rPr>
-          <w:rFonts w:cstheme="minorHAnsi"/>
-          <w:sz w:val="20"/>
-          <w:szCs w:val="20"/>
-        </w:rPr>
-        <w:t xml:space="preserve"> }} </w:t>
+      <w:r>
+        <w:rPr>
+          <w:rFonts w:cstheme="minorHAnsi"/>
+          <w:sz w:val="20"/>
+          <w:szCs w:val="20"/>
+        </w:rPr>
+        <w:t xml:space="preserve">{{ defendant.first_name }} {{ defendant.last_name }} </w:t>
       </w:r>
       <w:r>
         <w:rPr>
@@ -3825,7 +2327,23 @@
           <w:sz w:val="20"/>
           <w:szCs w:val="20"/>
         </w:rPr>
-        <w:t xml:space="preserve">To attend certified 72-hr driver intervention program, Alcoholics Anonymous meeting(s), </w:t>
+        <w:t xml:space="preserve">To attend certified 72-hr driver intervention program, Alcoholics </w:t>
+      </w:r>
+      <w:r>
+        <w:rPr>
+          <w:rFonts w:cstheme="minorHAnsi"/>
+          <w:sz w:val="20"/>
+          <w:szCs w:val="20"/>
+        </w:rPr>
+        <w:t>court approved sober support meetings</w:t>
+      </w:r>
+      <w:r>
+        <w:rPr>
+          <w:rFonts w:cstheme="minorHAnsi"/>
+          <w:sz w:val="20"/>
+          <w:szCs w:val="20"/>
+        </w:rPr>
+        <w:t xml:space="preserve">, </w:t>
       </w:r>
       <w:r>
         <w:rPr>
@@ -3919,33 +2437,15 @@
           <w:sz w:val="20"/>
           <w:szCs w:val="20"/>
         </w:rPr>
-        <w:t xml:space="preserve">For community service. </w:t>
-      </w:r>
-      <w:proofErr w:type="gramStart"/>
-      <w:r>
-        <w:rPr>
-          <w:rFonts w:cstheme="minorHAnsi"/>
-          <w:sz w:val="20"/>
-          <w:szCs w:val="20"/>
-        </w:rPr>
-        <w:t>D</w:t>
-      </w:r>
-      <w:r>
-        <w:rPr>
-          <w:rFonts w:cstheme="minorHAnsi"/>
-          <w:sz w:val="20"/>
-          <w:szCs w:val="20"/>
-        </w:rPr>
-        <w:t>efendant</w:t>
-      </w:r>
-      <w:proofErr w:type="gramEnd"/>
-      <w:r>
-        <w:rPr>
-          <w:rFonts w:cstheme="minorHAnsi"/>
-          <w:sz w:val="20"/>
-          <w:szCs w:val="20"/>
-        </w:rPr>
-        <w:t xml:space="preserve"> </w:t>
+        <w:t>For community service. D</w:t>
+      </w:r>
+      <w:r>
+        <w:rPr>
+          <w:rFonts w:cstheme="minorHAnsi"/>
+          <w:sz w:val="20"/>
+          <w:szCs w:val="20"/>
+        </w:rPr>
+        <w:t xml:space="preserve">efendant </w:t>
       </w:r>
       <w:r>
         <w:rPr>
@@ -4174,25 +2674,7 @@
           <w:sz w:val="20"/>
           <w:szCs w:val="20"/>
         </w:rPr>
-        <w:t xml:space="preserve">edical appointments for self and family members within </w:t>
-      </w:r>
-      <w:proofErr w:type="gramStart"/>
-      <w:r>
-        <w:rPr>
-          <w:rFonts w:cstheme="minorHAnsi"/>
-          <w:sz w:val="20"/>
-          <w:szCs w:val="20"/>
-        </w:rPr>
-        <w:t>times</w:t>
-      </w:r>
-      <w:proofErr w:type="gramEnd"/>
-      <w:r>
-        <w:rPr>
-          <w:rFonts w:cstheme="minorHAnsi"/>
-          <w:sz w:val="20"/>
-          <w:szCs w:val="20"/>
-        </w:rPr>
-        <w:t xml:space="preserve"> listed</w:t>
+        <w:t>edical appointments for self and family members within times listed</w:t>
       </w:r>
       <w:r>
         <w:rPr>
@@ -4210,23 +2692,13 @@
         </w:rPr>
         <w:t xml:space="preserve"> </w:t>
       </w:r>
-      <w:proofErr w:type="gramStart"/>
-      <w:r>
-        <w:rPr>
-          <w:rFonts w:cstheme="minorHAnsi"/>
-          <w:sz w:val="20"/>
-          <w:szCs w:val="20"/>
-        </w:rPr>
-        <w:t>Must</w:t>
-      </w:r>
-      <w:proofErr w:type="gramEnd"/>
-      <w:r>
-        <w:rPr>
-          <w:rFonts w:cstheme="minorHAnsi"/>
-          <w:sz w:val="20"/>
-          <w:szCs w:val="20"/>
-        </w:rPr>
-        <w:t xml:space="preserve"> possess</w:t>
+      <w:r>
+        <w:rPr>
+          <w:rFonts w:cstheme="minorHAnsi"/>
+          <w:sz w:val="20"/>
+          <w:szCs w:val="20"/>
+        </w:rPr>
+        <w:t>Must possess</w:t>
       </w:r>
       <w:r>
         <w:rPr>
@@ -4281,25 +2753,7 @@
           <w:sz w:val="20"/>
           <w:szCs w:val="20"/>
         </w:rPr>
-        <w:t xml:space="preserve">Refuel along </w:t>
-      </w:r>
-      <w:proofErr w:type="gramStart"/>
-      <w:r>
-        <w:rPr>
-          <w:rFonts w:cstheme="minorHAnsi"/>
-          <w:sz w:val="20"/>
-          <w:szCs w:val="20"/>
-        </w:rPr>
-        <w:t>or</w:t>
-      </w:r>
-      <w:proofErr w:type="gramEnd"/>
-      <w:r>
-        <w:rPr>
-          <w:rFonts w:cstheme="minorHAnsi"/>
-          <w:sz w:val="20"/>
-          <w:szCs w:val="20"/>
-        </w:rPr>
-        <w:t xml:space="preserve"> nearest route</w:t>
+        <w:t>Refuel along or nearest route</w:t>
       </w:r>
       <w:r>
         <w:rPr>
@@ -4463,51 +2917,15 @@
                 <w:sz w:val="20"/>
                 <w:szCs w:val="20"/>
               </w:rPr>
-              <w:t xml:space="preserve">{% if </w:t>
-            </w:r>
-            <w:proofErr w:type="spellStart"/>
-            <w:r>
-              <w:rPr>
-                <w:rFonts w:cstheme="minorHAnsi"/>
-                <w:sz w:val="20"/>
-                <w:szCs w:val="20"/>
-              </w:rPr>
-              <w:t>bmv_suspension</w:t>
-            </w:r>
-            <w:proofErr w:type="spellEnd"/>
-            <w:r>
-              <w:rPr>
-                <w:rFonts w:cstheme="minorHAnsi"/>
-                <w:sz w:val="20"/>
-                <w:szCs w:val="20"/>
-              </w:rPr>
-              <w:t xml:space="preserve"> is true </w:t>
-            </w:r>
-            <w:proofErr w:type="gramStart"/>
-            <w:r>
-              <w:rPr>
-                <w:rFonts w:cstheme="minorHAnsi"/>
-                <w:sz w:val="20"/>
-                <w:szCs w:val="20"/>
-              </w:rPr>
-              <w:t>%}</w:t>
-            </w:r>
-            <w:r>
-              <w:rPr>
-                <w:rFonts w:cstheme="minorHAnsi"/>
-                <w:sz w:val="20"/>
-                <w:szCs w:val="20"/>
-              </w:rPr>
-              <w:t>Magistrate</w:t>
-            </w:r>
-            <w:proofErr w:type="gramEnd"/>
-            <w:r>
-              <w:rPr>
-                <w:rFonts w:cstheme="minorHAnsi"/>
-                <w:sz w:val="20"/>
-                <w:szCs w:val="20"/>
-              </w:rPr>
-              <w:t xml:space="preserve"> Amanda D. Bunner{% else %}</w:t>
+              <w:t>{% if bmv_suspension is true %}</w:t>
+            </w:r>
+            <w:r>
+              <w:rPr>
+                <w:rFonts w:cstheme="minorHAnsi"/>
+                <w:sz w:val="20"/>
+                <w:szCs w:val="20"/>
+              </w:rPr>
+              <w:t>Magistrate Amanda D. Bunner{% else %}</w:t>
             </w:r>
             <w:r>
               <w:rPr>
@@ -4606,7 +3024,7 @@
                   <v:imagedata r:id="rId8" o:title=""/>
                   <w10:wrap side="largest" anchorx="margin" anchory="page"/>
                 </v:shape>
-                <o:OLEObject Type="Embed" ProgID="TextArt7.Document" ShapeID="_x0000_s2062" DrawAspect="Content" ObjectID="_1804484915" r:id="rId9">
+                <o:OLEObject Type="Embed" ProgID="TextArt7.Document" ShapeID="_x0000_s2062" DrawAspect="Content" ObjectID="_1804682511" r:id="rId9">
                   <o:FieldCodes>\s \* MERGEFORMAT</o:FieldCodes>
                 </o:OLEObject>
               </w:object>
@@ -5045,95 +3463,23 @@
         <w:sz w:val="16"/>
         <w:szCs w:val="16"/>
       </w:rPr>
-      <w:t xml:space="preserve">Prepared by </w:t>
+      <w:t>Prepared by {{ judicial_officer.first_name }} {{ judicial_officer.last_name }}</w:t>
     </w:r>
-    <w:proofErr w:type="gramStart"/>
     <w:r>
       <w:rPr>
         <w:rFonts w:ascii="Palatino Linotype" w:hAnsi="Palatino Linotype"/>
         <w:sz w:val="16"/>
         <w:szCs w:val="16"/>
       </w:rPr>
-      <w:t xml:space="preserve">{{ </w:t>
+      <w:tab/>
     </w:r>
-    <w:proofErr w:type="spellStart"/>
     <w:r>
       <w:rPr>
         <w:rFonts w:ascii="Palatino Linotype" w:hAnsi="Palatino Linotype"/>
         <w:sz w:val="16"/>
         <w:szCs w:val="16"/>
       </w:rPr>
-      <w:t>judicial</w:t>
-    </w:r>
-    <w:proofErr w:type="gramEnd"/>
-    <w:r>
-      <w:rPr>
-        <w:rFonts w:ascii="Palatino Linotype" w:hAnsi="Palatino Linotype"/>
-        <w:sz w:val="16"/>
-        <w:szCs w:val="16"/>
-      </w:rPr>
-      <w:t>_officer.first_name</w:t>
-    </w:r>
-    <w:proofErr w:type="spellEnd"/>
-    <w:r>
-      <w:rPr>
-        <w:rFonts w:ascii="Palatino Linotype" w:hAnsi="Palatino Linotype"/>
-        <w:sz w:val="16"/>
-        <w:szCs w:val="16"/>
-      </w:rPr>
-      <w:t xml:space="preserve"> }} {{ </w:t>
-    </w:r>
-    <w:proofErr w:type="spellStart"/>
-    <w:r>
-      <w:rPr>
-        <w:rFonts w:ascii="Palatino Linotype" w:hAnsi="Palatino Linotype"/>
-        <w:sz w:val="16"/>
-        <w:szCs w:val="16"/>
-      </w:rPr>
-      <w:t>judicial_officer.last_name</w:t>
-    </w:r>
-    <w:proofErr w:type="spellEnd"/>
-    <w:r>
-      <w:rPr>
-        <w:rFonts w:ascii="Palatino Linotype" w:hAnsi="Palatino Linotype"/>
-        <w:sz w:val="16"/>
-        <w:szCs w:val="16"/>
-      </w:rPr>
-      <w:t xml:space="preserve"> }}</w:t>
-    </w:r>
-    <w:r>
-      <w:rPr>
-        <w:rFonts w:ascii="Palatino Linotype" w:hAnsi="Palatino Linotype"/>
-        <w:sz w:val="16"/>
-        <w:szCs w:val="16"/>
-      </w:rPr>
-      <w:tab/>
-    </w:r>
-    <w:r>
-      <w:rPr>
-        <w:rFonts w:ascii="Palatino Linotype" w:hAnsi="Palatino Linotype"/>
-        <w:sz w:val="16"/>
-        <w:szCs w:val="16"/>
-      </w:rPr>
-      <w:t xml:space="preserve">Limited Driving Privileges {{ </w:t>
-    </w:r>
-    <w:proofErr w:type="spellStart"/>
-    <w:r>
-      <w:rPr>
-        <w:rFonts w:ascii="Palatino Linotype" w:hAnsi="Palatino Linotype"/>
-        <w:sz w:val="16"/>
-        <w:szCs w:val="16"/>
-      </w:rPr>
-      <w:t>case_number</w:t>
-    </w:r>
-    <w:proofErr w:type="spellEnd"/>
-    <w:r>
-      <w:rPr>
-        <w:rFonts w:ascii="Palatino Linotype" w:hAnsi="Palatino Linotype"/>
-        <w:sz w:val="16"/>
-        <w:szCs w:val="16"/>
-      </w:rPr>
-      <w:t xml:space="preserve"> }}</w:t>
+      <w:t>Limited Driving Privileges {{ case_number }}</w:t>
     </w:r>
   </w:p>
   <w:p>

</xml_diff>

<commit_message>
Updated Driv Priv to add pay plan reqt.
</commit_message>
<xml_diff>
--- a/resources/Templates/Driving_Privileges_Template.docx
+++ b/resources/Templates/Driving_Privileges_Template.docx
@@ -96,7 +96,29 @@
                 <w:sz w:val="20"/>
                 <w:szCs w:val="20"/>
               </w:rPr>
-              <w:t>{{ case_number }}</w:t>
+              <w:t xml:space="preserve">{{ </w:t>
+            </w:r>
+            <w:proofErr w:type="spellStart"/>
+            <w:r>
+              <w:rPr>
+                <w:rFonts w:cstheme="minorHAnsi"/>
+                <w:b/>
+                <w:bCs/>
+                <w:sz w:val="20"/>
+                <w:szCs w:val="20"/>
+              </w:rPr>
+              <w:t>case_number</w:t>
+            </w:r>
+            <w:proofErr w:type="spellEnd"/>
+            <w:r>
+              <w:rPr>
+                <w:rFonts w:cstheme="minorHAnsi"/>
+                <w:b/>
+                <w:bCs/>
+                <w:sz w:val="20"/>
+                <w:szCs w:val="20"/>
+              </w:rPr>
+              <w:t xml:space="preserve"> }}</w:t>
             </w:r>
           </w:p>
         </w:tc>
@@ -168,7 +190,29 @@
                 <w:sz w:val="20"/>
                 <w:szCs w:val="20"/>
               </w:rPr>
-              <w:t>{{ defendant.license_number }}</w:t>
+              <w:t xml:space="preserve">{{ </w:t>
+            </w:r>
+            <w:proofErr w:type="spellStart"/>
+            <w:r>
+              <w:rPr>
+                <w:rFonts w:cstheme="minorHAnsi"/>
+                <w:b/>
+                <w:bCs/>
+                <w:sz w:val="20"/>
+                <w:szCs w:val="20"/>
+              </w:rPr>
+              <w:t>defendant.license_number</w:t>
+            </w:r>
+            <w:proofErr w:type="spellEnd"/>
+            <w:r>
+              <w:rPr>
+                <w:rFonts w:cstheme="minorHAnsi"/>
+                <w:b/>
+                <w:bCs/>
+                <w:sz w:val="20"/>
+                <w:szCs w:val="20"/>
+              </w:rPr>
+              <w:t xml:space="preserve"> }}</w:t>
             </w:r>
           </w:p>
         </w:tc>
@@ -192,7 +236,43 @@
                 <w:sz w:val="20"/>
                 <w:szCs w:val="20"/>
               </w:rPr>
-              <w:t>{{ defendant.first_name }} {{ defendant.last_name }</w:t>
+              <w:t xml:space="preserve">{{ </w:t>
+            </w:r>
+            <w:proofErr w:type="spellStart"/>
+            <w:r>
+              <w:rPr>
+                <w:rFonts w:cstheme="minorHAnsi"/>
+                <w:sz w:val="20"/>
+                <w:szCs w:val="20"/>
+              </w:rPr>
+              <w:t>defendant.first_name</w:t>
+            </w:r>
+            <w:proofErr w:type="spellEnd"/>
+            <w:r>
+              <w:rPr>
+                <w:rFonts w:cstheme="minorHAnsi"/>
+                <w:sz w:val="20"/>
+                <w:szCs w:val="20"/>
+              </w:rPr>
+              <w:t xml:space="preserve"> }} {{ </w:t>
+            </w:r>
+            <w:proofErr w:type="spellStart"/>
+            <w:r>
+              <w:rPr>
+                <w:rFonts w:cstheme="minorHAnsi"/>
+                <w:sz w:val="20"/>
+                <w:szCs w:val="20"/>
+              </w:rPr>
+              <w:t>defendant.last_name</w:t>
+            </w:r>
+            <w:proofErr w:type="spellEnd"/>
+            <w:r>
+              <w:rPr>
+                <w:rFonts w:cstheme="minorHAnsi"/>
+                <w:sz w:val="20"/>
+                <w:szCs w:val="20"/>
+              </w:rPr>
+              <w:t xml:space="preserve"> }</w:t>
             </w:r>
             <w:r>
               <w:rPr>
@@ -250,7 +330,29 @@
                 <w:sz w:val="20"/>
                 <w:szCs w:val="20"/>
               </w:rPr>
-              <w:t>{{ defendant.birth_date }}</w:t>
+              <w:t xml:space="preserve">{{ </w:t>
+            </w:r>
+            <w:proofErr w:type="spellStart"/>
+            <w:r>
+              <w:rPr>
+                <w:rFonts w:cstheme="minorHAnsi"/>
+                <w:b/>
+                <w:bCs/>
+                <w:sz w:val="20"/>
+                <w:szCs w:val="20"/>
+              </w:rPr>
+              <w:t>defendant.birth_date</w:t>
+            </w:r>
+            <w:proofErr w:type="spellEnd"/>
+            <w:r>
+              <w:rPr>
+                <w:rFonts w:cstheme="minorHAnsi"/>
+                <w:b/>
+                <w:bCs/>
+                <w:sz w:val="20"/>
+                <w:szCs w:val="20"/>
+              </w:rPr>
+              <w:t xml:space="preserve"> }}</w:t>
             </w:r>
           </w:p>
         </w:tc>
@@ -319,8 +421,9 @@
                 <w:sz w:val="20"/>
                 <w:szCs w:val="20"/>
               </w:rPr>
-              <w:t>{{ suspension_type }}</w:t>
-            </w:r>
+              <w:t xml:space="preserve">{{ </w:t>
+            </w:r>
+            <w:proofErr w:type="spellStart"/>
             <w:r>
               <w:rPr>
                 <w:rFonts w:cstheme="minorHAnsi"/>
@@ -329,8 +432,9 @@
                 <w:sz w:val="20"/>
                 <w:szCs w:val="20"/>
               </w:rPr>
-              <w:t>{% if bmv_suspension is true %}</w:t>
-            </w:r>
+              <w:t>suspension_type</w:t>
+            </w:r>
+            <w:proofErr w:type="spellEnd"/>
             <w:r>
               <w:rPr>
                 <w:rFonts w:cstheme="minorHAnsi"/>
@@ -339,7 +443,7 @@
                 <w:sz w:val="20"/>
                 <w:szCs w:val="20"/>
               </w:rPr>
-              <w:t xml:space="preserve"> </w:t>
+              <w:t xml:space="preserve"> }}</w:t>
             </w:r>
             <w:r>
               <w:rPr>
@@ -349,7 +453,71 @@
                 <w:sz w:val="20"/>
                 <w:szCs w:val="20"/>
               </w:rPr>
-              <w:t>{{ bmv_cases }}{% endif %}</w:t>
+              <w:t xml:space="preserve">{% if </w:t>
+            </w:r>
+            <w:proofErr w:type="spellStart"/>
+            <w:r>
+              <w:rPr>
+                <w:rFonts w:cstheme="minorHAnsi"/>
+                <w:b/>
+                <w:bCs/>
+                <w:sz w:val="20"/>
+                <w:szCs w:val="20"/>
+              </w:rPr>
+              <w:t>bmv_suspension</w:t>
+            </w:r>
+            <w:proofErr w:type="spellEnd"/>
+            <w:r>
+              <w:rPr>
+                <w:rFonts w:cstheme="minorHAnsi"/>
+                <w:b/>
+                <w:bCs/>
+                <w:sz w:val="20"/>
+                <w:szCs w:val="20"/>
+              </w:rPr>
+              <w:t xml:space="preserve"> is true %}</w:t>
+            </w:r>
+            <w:r>
+              <w:rPr>
+                <w:rFonts w:cstheme="minorHAnsi"/>
+                <w:b/>
+                <w:bCs/>
+                <w:sz w:val="20"/>
+                <w:szCs w:val="20"/>
+              </w:rPr>
+              <w:t xml:space="preserve"> </w:t>
+            </w:r>
+            <w:r>
+              <w:rPr>
+                <w:rFonts w:cstheme="minorHAnsi"/>
+                <w:b/>
+                <w:bCs/>
+                <w:sz w:val="20"/>
+                <w:szCs w:val="20"/>
+              </w:rPr>
+              <w:t xml:space="preserve">{{ </w:t>
+            </w:r>
+            <w:proofErr w:type="spellStart"/>
+            <w:r>
+              <w:rPr>
+                <w:rFonts w:cstheme="minorHAnsi"/>
+                <w:b/>
+                <w:bCs/>
+                <w:sz w:val="20"/>
+                <w:szCs w:val="20"/>
+              </w:rPr>
+              <w:t>bmv_cases</w:t>
+            </w:r>
+            <w:proofErr w:type="spellEnd"/>
+            <w:r>
+              <w:rPr>
+                <w:rFonts w:cstheme="minorHAnsi"/>
+                <w:b/>
+                <w:bCs/>
+                <w:sz w:val="20"/>
+                <w:szCs w:val="20"/>
+              </w:rPr>
+              <w:t xml:space="preserve"> }}{% endif %}</w:t>
             </w:r>
           </w:p>
         </w:tc>
@@ -414,7 +582,51 @@
           <w:sz w:val="20"/>
           <w:szCs w:val="20"/>
         </w:rPr>
-        <w:t>: {{ suspension_start_date }} – {{ suspension_end_date }}</w:t>
+        <w:t xml:space="preserve">: {{ </w:t>
+      </w:r>
+      <w:proofErr w:type="spellStart"/>
+      <w:r>
+        <w:rPr>
+          <w:rFonts w:cstheme="minorHAnsi"/>
+          <w:b/>
+          <w:bCs/>
+          <w:sz w:val="20"/>
+          <w:szCs w:val="20"/>
+        </w:rPr>
+        <w:t>suspension_start_date</w:t>
+      </w:r>
+      <w:proofErr w:type="spellEnd"/>
+      <w:r>
+        <w:rPr>
+          <w:rFonts w:cstheme="minorHAnsi"/>
+          <w:b/>
+          <w:bCs/>
+          <w:sz w:val="20"/>
+          <w:szCs w:val="20"/>
+        </w:rPr>
+        <w:t xml:space="preserve"> }} – {{ </w:t>
+      </w:r>
+      <w:proofErr w:type="spellStart"/>
+      <w:r>
+        <w:rPr>
+          <w:rFonts w:cstheme="minorHAnsi"/>
+          <w:b/>
+          <w:bCs/>
+          <w:sz w:val="20"/>
+          <w:szCs w:val="20"/>
+        </w:rPr>
+        <w:t>suspension_end_date</w:t>
+      </w:r>
+      <w:proofErr w:type="spellEnd"/>
+      <w:r>
+        <w:rPr>
+          <w:rFonts w:cstheme="minorHAnsi"/>
+          <w:b/>
+          <w:bCs/>
+          <w:sz w:val="20"/>
+          <w:szCs w:val="20"/>
+        </w:rPr>
+        <w:t xml:space="preserve"> }}</w:t>
       </w:r>
     </w:p>
     <w:p>
@@ -451,8 +663,36 @@
           <w:sz w:val="20"/>
           <w:szCs w:val="20"/>
         </w:rPr>
-        <w:t xml:space="preserve"> {{ defendant.first_name }} {{ defendant.last_name</w:t>
-      </w:r>
+        <w:t xml:space="preserve"> {{ </w:t>
+      </w:r>
+      <w:proofErr w:type="spellStart"/>
+      <w:r>
+        <w:rPr>
+          <w:rFonts w:cstheme="minorHAnsi"/>
+          <w:sz w:val="20"/>
+          <w:szCs w:val="20"/>
+        </w:rPr>
+        <w:t>defendant.first_name</w:t>
+      </w:r>
+      <w:proofErr w:type="spellEnd"/>
+      <w:r>
+        <w:rPr>
+          <w:rFonts w:cstheme="minorHAnsi"/>
+          <w:sz w:val="20"/>
+          <w:szCs w:val="20"/>
+        </w:rPr>
+        <w:t xml:space="preserve"> }} {{ </w:t>
+      </w:r>
+      <w:proofErr w:type="spellStart"/>
+      <w:r>
+        <w:rPr>
+          <w:rFonts w:cstheme="minorHAnsi"/>
+          <w:sz w:val="20"/>
+          <w:szCs w:val="20"/>
+        </w:rPr>
+        <w:t>defendant.last_name</w:t>
+      </w:r>
+      <w:proofErr w:type="spellEnd"/>
       <w:r>
         <w:rPr>
           <w:rFonts w:cstheme="minorHAnsi"/>
@@ -565,7 +805,25 @@
           <w:sz w:val="20"/>
           <w:szCs w:val="20"/>
         </w:rPr>
-        <w:t>{% if bmv_payment_plan is true %}</w:t>
+        <w:t xml:space="preserve">{% if </w:t>
+      </w:r>
+      <w:proofErr w:type="spellStart"/>
+      <w:r>
+        <w:rPr>
+          <w:rFonts w:cstheme="minorHAnsi"/>
+          <w:sz w:val="20"/>
+          <w:szCs w:val="20"/>
+        </w:rPr>
+        <w:t>bmv_payment_plan</w:t>
+      </w:r>
+      <w:proofErr w:type="spellEnd"/>
+      <w:r>
+        <w:rPr>
+          <w:rFonts w:cstheme="minorHAnsi"/>
+          <w:sz w:val="20"/>
+          <w:szCs w:val="20"/>
+        </w:rPr>
+        <w:t xml:space="preserve"> is true %}</w:t>
       </w:r>
       <w:r>
         <w:rPr>
@@ -711,7 +969,79 @@
                 <w:sz w:val="20"/>
                 <w:szCs w:val="20"/>
               </w:rPr>
-              <w:t>{{ defendant.address }}, {{ defendant.city }}, {{ defendant.state }} {{ defendant.zipcode }}</w:t>
+              <w:t xml:space="preserve">{{ </w:t>
+            </w:r>
+            <w:proofErr w:type="spellStart"/>
+            <w:r>
+              <w:rPr>
+                <w:rFonts w:cstheme="minorHAnsi"/>
+                <w:sz w:val="20"/>
+                <w:szCs w:val="20"/>
+              </w:rPr>
+              <w:t>defendant.address</w:t>
+            </w:r>
+            <w:proofErr w:type="spellEnd"/>
+            <w:r>
+              <w:rPr>
+                <w:rFonts w:cstheme="minorHAnsi"/>
+                <w:sz w:val="20"/>
+                <w:szCs w:val="20"/>
+              </w:rPr>
+              <w:t xml:space="preserve"> }}, {{ </w:t>
+            </w:r>
+            <w:proofErr w:type="spellStart"/>
+            <w:r>
+              <w:rPr>
+                <w:rFonts w:cstheme="minorHAnsi"/>
+                <w:sz w:val="20"/>
+                <w:szCs w:val="20"/>
+              </w:rPr>
+              <w:t>defendant.city</w:t>
+            </w:r>
+            <w:proofErr w:type="spellEnd"/>
+            <w:r>
+              <w:rPr>
+                <w:rFonts w:cstheme="minorHAnsi"/>
+                <w:sz w:val="20"/>
+                <w:szCs w:val="20"/>
+              </w:rPr>
+              <w:t xml:space="preserve"> }}, {{ </w:t>
+            </w:r>
+            <w:proofErr w:type="spellStart"/>
+            <w:r>
+              <w:rPr>
+                <w:rFonts w:cstheme="minorHAnsi"/>
+                <w:sz w:val="20"/>
+                <w:szCs w:val="20"/>
+              </w:rPr>
+              <w:t>defendant.state</w:t>
+            </w:r>
+            <w:proofErr w:type="spellEnd"/>
+            <w:r>
+              <w:rPr>
+                <w:rFonts w:cstheme="minorHAnsi"/>
+                <w:sz w:val="20"/>
+                <w:szCs w:val="20"/>
+              </w:rPr>
+              <w:t xml:space="preserve"> }} {{ </w:t>
+            </w:r>
+            <w:proofErr w:type="spellStart"/>
+            <w:r>
+              <w:rPr>
+                <w:rFonts w:cstheme="minorHAnsi"/>
+                <w:sz w:val="20"/>
+                <w:szCs w:val="20"/>
+              </w:rPr>
+              <w:t>defendant.zipcode</w:t>
+            </w:r>
+            <w:proofErr w:type="spellEnd"/>
+            <w:r>
+              <w:rPr>
+                <w:rFonts w:cstheme="minorHAnsi"/>
+                <w:sz w:val="20"/>
+                <w:szCs w:val="20"/>
+              </w:rPr>
+              <w:t xml:space="preserve"> }}</w:t>
             </w:r>
           </w:p>
         </w:tc>
@@ -795,7 +1125,43 @@
                 <w:sz w:val="20"/>
                 <w:szCs w:val="20"/>
               </w:rPr>
-              <w:t>{%tc for employer in employer_school_list %}</w:t>
+              <w:t>{%</w:t>
+            </w:r>
+            <w:proofErr w:type="spellStart"/>
+            <w:r>
+              <w:rPr>
+                <w:rFonts w:cstheme="minorHAnsi"/>
+                <w:sz w:val="20"/>
+                <w:szCs w:val="20"/>
+              </w:rPr>
+              <w:t>tc</w:t>
+            </w:r>
+            <w:proofErr w:type="spellEnd"/>
+            <w:r>
+              <w:rPr>
+                <w:rFonts w:cstheme="minorHAnsi"/>
+                <w:sz w:val="20"/>
+                <w:szCs w:val="20"/>
+              </w:rPr>
+              <w:t xml:space="preserve"> for employer in </w:t>
+            </w:r>
+            <w:proofErr w:type="spellStart"/>
+            <w:r>
+              <w:rPr>
+                <w:rFonts w:cstheme="minorHAnsi"/>
+                <w:sz w:val="20"/>
+                <w:szCs w:val="20"/>
+              </w:rPr>
+              <w:t>employer_school_list</w:t>
+            </w:r>
+            <w:proofErr w:type="spellEnd"/>
+            <w:r>
+              <w:rPr>
+                <w:rFonts w:cstheme="minorHAnsi"/>
+                <w:sz w:val="20"/>
+                <w:szCs w:val="20"/>
+              </w:rPr>
+              <w:t xml:space="preserve"> %}</w:t>
             </w:r>
           </w:p>
         </w:tc>
@@ -819,6 +1185,7 @@
               </w:rPr>
               <w:t xml:space="preserve">{{ </w:t>
             </w:r>
+            <w:proofErr w:type="spellStart"/>
             <w:r>
               <w:rPr>
                 <w:rFonts w:cstheme="minorHAnsi"/>
@@ -833,7 +1200,16 @@
                 <w:sz w:val="20"/>
                 <w:szCs w:val="20"/>
               </w:rPr>
-              <w:t>privileges_type }}</w:t>
+              <w:t>privileges_type</w:t>
+            </w:r>
+            <w:proofErr w:type="spellEnd"/>
+            <w:r>
+              <w:rPr>
+                <w:rFonts w:cstheme="minorHAnsi"/>
+                <w:sz w:val="20"/>
+                <w:szCs w:val="20"/>
+              </w:rPr>
+              <w:t xml:space="preserve"> }}</w:t>
             </w:r>
           </w:p>
         </w:tc>
@@ -855,7 +1231,43 @@
                 <w:sz w:val="20"/>
                 <w:szCs w:val="20"/>
               </w:rPr>
-              <w:t>{%tc endfor %}</w:t>
+              <w:t>{%</w:t>
+            </w:r>
+            <w:proofErr w:type="spellStart"/>
+            <w:r>
+              <w:rPr>
+                <w:rFonts w:cstheme="minorHAnsi"/>
+                <w:sz w:val="20"/>
+                <w:szCs w:val="20"/>
+              </w:rPr>
+              <w:t>tc</w:t>
+            </w:r>
+            <w:proofErr w:type="spellEnd"/>
+            <w:r>
+              <w:rPr>
+                <w:rFonts w:cstheme="minorHAnsi"/>
+                <w:sz w:val="20"/>
+                <w:szCs w:val="20"/>
+              </w:rPr>
+              <w:t xml:space="preserve"> </w:t>
+            </w:r>
+            <w:proofErr w:type="spellStart"/>
+            <w:r>
+              <w:rPr>
+                <w:rFonts w:cstheme="minorHAnsi"/>
+                <w:sz w:val="20"/>
+                <w:szCs w:val="20"/>
+              </w:rPr>
+              <w:t>endfor</w:t>
+            </w:r>
+            <w:proofErr w:type="spellEnd"/>
+            <w:r>
+              <w:rPr>
+                <w:rFonts w:cstheme="minorHAnsi"/>
+                <w:sz w:val="20"/>
+                <w:szCs w:val="20"/>
+              </w:rPr>
+              <w:t xml:space="preserve"> %}</w:t>
             </w:r>
           </w:p>
         </w:tc>
@@ -917,7 +1329,43 @@
                 <w:sz w:val="20"/>
                 <w:szCs w:val="20"/>
               </w:rPr>
-              <w:t>{%tc for employer in employer_school_list %}</w:t>
+              <w:t>{%</w:t>
+            </w:r>
+            <w:proofErr w:type="spellStart"/>
+            <w:r>
+              <w:rPr>
+                <w:rFonts w:cstheme="minorHAnsi"/>
+                <w:sz w:val="20"/>
+                <w:szCs w:val="20"/>
+              </w:rPr>
+              <w:t>tc</w:t>
+            </w:r>
+            <w:proofErr w:type="spellEnd"/>
+            <w:r>
+              <w:rPr>
+                <w:rFonts w:cstheme="minorHAnsi"/>
+                <w:sz w:val="20"/>
+                <w:szCs w:val="20"/>
+              </w:rPr>
+              <w:t xml:space="preserve"> for employer in </w:t>
+            </w:r>
+            <w:proofErr w:type="spellStart"/>
+            <w:r>
+              <w:rPr>
+                <w:rFonts w:cstheme="minorHAnsi"/>
+                <w:sz w:val="20"/>
+                <w:szCs w:val="20"/>
+              </w:rPr>
+              <w:t>employer_school_list</w:t>
+            </w:r>
+            <w:proofErr w:type="spellEnd"/>
+            <w:r>
+              <w:rPr>
+                <w:rFonts w:cstheme="minorHAnsi"/>
+                <w:sz w:val="20"/>
+                <w:szCs w:val="20"/>
+              </w:rPr>
+              <w:t xml:space="preserve"> %}</w:t>
             </w:r>
           </w:p>
         </w:tc>
@@ -961,7 +1409,43 @@
                 <w:sz w:val="20"/>
                 <w:szCs w:val="20"/>
               </w:rPr>
-              <w:t>{%tc endfor %}</w:t>
+              <w:t>{%</w:t>
+            </w:r>
+            <w:proofErr w:type="spellStart"/>
+            <w:r>
+              <w:rPr>
+                <w:rFonts w:cstheme="minorHAnsi"/>
+                <w:sz w:val="20"/>
+                <w:szCs w:val="20"/>
+              </w:rPr>
+              <w:t>tc</w:t>
+            </w:r>
+            <w:proofErr w:type="spellEnd"/>
+            <w:r>
+              <w:rPr>
+                <w:rFonts w:cstheme="minorHAnsi"/>
+                <w:sz w:val="20"/>
+                <w:szCs w:val="20"/>
+              </w:rPr>
+              <w:t xml:space="preserve"> </w:t>
+            </w:r>
+            <w:proofErr w:type="spellStart"/>
+            <w:r>
+              <w:rPr>
+                <w:rFonts w:cstheme="minorHAnsi"/>
+                <w:sz w:val="20"/>
+                <w:szCs w:val="20"/>
+              </w:rPr>
+              <w:t>endfor</w:t>
+            </w:r>
+            <w:proofErr w:type="spellEnd"/>
+            <w:r>
+              <w:rPr>
+                <w:rFonts w:cstheme="minorHAnsi"/>
+                <w:sz w:val="20"/>
+                <w:szCs w:val="20"/>
+              </w:rPr>
+              <w:t xml:space="preserve"> %}</w:t>
             </w:r>
           </w:p>
         </w:tc>
@@ -1023,7 +1507,43 @@
                 <w:sz w:val="20"/>
                 <w:szCs w:val="20"/>
               </w:rPr>
-              <w:t>{%tc for employer in employer_school_list %}</w:t>
+              <w:t>{%</w:t>
+            </w:r>
+            <w:proofErr w:type="spellStart"/>
+            <w:r>
+              <w:rPr>
+                <w:rFonts w:cstheme="minorHAnsi"/>
+                <w:sz w:val="20"/>
+                <w:szCs w:val="20"/>
+              </w:rPr>
+              <w:t>tc</w:t>
+            </w:r>
+            <w:proofErr w:type="spellEnd"/>
+            <w:r>
+              <w:rPr>
+                <w:rFonts w:cstheme="minorHAnsi"/>
+                <w:sz w:val="20"/>
+                <w:szCs w:val="20"/>
+              </w:rPr>
+              <w:t xml:space="preserve"> for employer in </w:t>
+            </w:r>
+            <w:proofErr w:type="spellStart"/>
+            <w:r>
+              <w:rPr>
+                <w:rFonts w:cstheme="minorHAnsi"/>
+                <w:sz w:val="20"/>
+                <w:szCs w:val="20"/>
+              </w:rPr>
+              <w:t>employer_school_list</w:t>
+            </w:r>
+            <w:proofErr w:type="spellEnd"/>
+            <w:r>
+              <w:rPr>
+                <w:rFonts w:cstheme="minorHAnsi"/>
+                <w:sz w:val="20"/>
+                <w:szCs w:val="20"/>
+              </w:rPr>
+              <w:t xml:space="preserve"> %}</w:t>
             </w:r>
           </w:p>
         </w:tc>
@@ -1045,23 +1565,95 @@
                 <w:sz w:val="20"/>
                 <w:szCs w:val="20"/>
               </w:rPr>
-              <w:t>{{ employer.address }}</w:t>
-            </w:r>
-            <w:r>
-              <w:rPr>
-                <w:rFonts w:cstheme="minorHAnsi"/>
-                <w:sz w:val="20"/>
-                <w:szCs w:val="20"/>
-              </w:rPr>
-              <w:t>, {{ employer.city }}</w:t>
-            </w:r>
-            <w:r>
-              <w:rPr>
-                <w:rFonts w:cstheme="minorHAnsi"/>
-                <w:sz w:val="20"/>
-                <w:szCs w:val="20"/>
-              </w:rPr>
-              <w:t>, {{ employer.state }} {{ employer.zipcode }}</w:t>
+              <w:t xml:space="preserve">{{ </w:t>
+            </w:r>
+            <w:proofErr w:type="spellStart"/>
+            <w:r>
+              <w:rPr>
+                <w:rFonts w:cstheme="minorHAnsi"/>
+                <w:sz w:val="20"/>
+                <w:szCs w:val="20"/>
+              </w:rPr>
+              <w:t>employer.address</w:t>
+            </w:r>
+            <w:proofErr w:type="spellEnd"/>
+            <w:r>
+              <w:rPr>
+                <w:rFonts w:cstheme="minorHAnsi"/>
+                <w:sz w:val="20"/>
+                <w:szCs w:val="20"/>
+              </w:rPr>
+              <w:t xml:space="preserve"> }}</w:t>
+            </w:r>
+            <w:r>
+              <w:rPr>
+                <w:rFonts w:cstheme="minorHAnsi"/>
+                <w:sz w:val="20"/>
+                <w:szCs w:val="20"/>
+              </w:rPr>
+              <w:t xml:space="preserve">, {{ </w:t>
+            </w:r>
+            <w:proofErr w:type="spellStart"/>
+            <w:r>
+              <w:rPr>
+                <w:rFonts w:cstheme="minorHAnsi"/>
+                <w:sz w:val="20"/>
+                <w:szCs w:val="20"/>
+              </w:rPr>
+              <w:t>employer.city</w:t>
+            </w:r>
+            <w:proofErr w:type="spellEnd"/>
+            <w:r>
+              <w:rPr>
+                <w:rFonts w:cstheme="minorHAnsi"/>
+                <w:sz w:val="20"/>
+                <w:szCs w:val="20"/>
+              </w:rPr>
+              <w:t xml:space="preserve"> }}</w:t>
+            </w:r>
+            <w:r>
+              <w:rPr>
+                <w:rFonts w:cstheme="minorHAnsi"/>
+                <w:sz w:val="20"/>
+                <w:szCs w:val="20"/>
+              </w:rPr>
+              <w:t xml:space="preserve">, {{ </w:t>
+            </w:r>
+            <w:proofErr w:type="spellStart"/>
+            <w:r>
+              <w:rPr>
+                <w:rFonts w:cstheme="minorHAnsi"/>
+                <w:sz w:val="20"/>
+                <w:szCs w:val="20"/>
+              </w:rPr>
+              <w:t>employer.state</w:t>
+            </w:r>
+            <w:proofErr w:type="spellEnd"/>
+            <w:r>
+              <w:rPr>
+                <w:rFonts w:cstheme="minorHAnsi"/>
+                <w:sz w:val="20"/>
+                <w:szCs w:val="20"/>
+              </w:rPr>
+              <w:t xml:space="preserve"> }} {{ </w:t>
+            </w:r>
+            <w:proofErr w:type="spellStart"/>
+            <w:r>
+              <w:rPr>
+                <w:rFonts w:cstheme="minorHAnsi"/>
+                <w:sz w:val="20"/>
+                <w:szCs w:val="20"/>
+              </w:rPr>
+              <w:t>employer.zipcode</w:t>
+            </w:r>
+            <w:proofErr w:type="spellEnd"/>
+            <w:r>
+              <w:rPr>
+                <w:rFonts w:cstheme="minorHAnsi"/>
+                <w:sz w:val="20"/>
+                <w:szCs w:val="20"/>
+              </w:rPr>
+              <w:t xml:space="preserve"> }}</w:t>
             </w:r>
           </w:p>
         </w:tc>
@@ -1083,7 +1675,43 @@
                 <w:sz w:val="20"/>
                 <w:szCs w:val="20"/>
               </w:rPr>
-              <w:t>{%tc endfor %}</w:t>
+              <w:t>{%</w:t>
+            </w:r>
+            <w:proofErr w:type="spellStart"/>
+            <w:r>
+              <w:rPr>
+                <w:rFonts w:cstheme="minorHAnsi"/>
+                <w:sz w:val="20"/>
+                <w:szCs w:val="20"/>
+              </w:rPr>
+              <w:t>tc</w:t>
+            </w:r>
+            <w:proofErr w:type="spellEnd"/>
+            <w:r>
+              <w:rPr>
+                <w:rFonts w:cstheme="minorHAnsi"/>
+                <w:sz w:val="20"/>
+                <w:szCs w:val="20"/>
+              </w:rPr>
+              <w:t xml:space="preserve"> </w:t>
+            </w:r>
+            <w:proofErr w:type="spellStart"/>
+            <w:r>
+              <w:rPr>
+                <w:rFonts w:cstheme="minorHAnsi"/>
+                <w:sz w:val="20"/>
+                <w:szCs w:val="20"/>
+              </w:rPr>
+              <w:t>endfor</w:t>
+            </w:r>
+            <w:proofErr w:type="spellEnd"/>
+            <w:r>
+              <w:rPr>
+                <w:rFonts w:cstheme="minorHAnsi"/>
+                <w:sz w:val="20"/>
+                <w:szCs w:val="20"/>
+              </w:rPr>
+              <w:t xml:space="preserve"> %}</w:t>
             </w:r>
           </w:p>
         </w:tc>
@@ -1135,7 +1763,43 @@
                 <w:sz w:val="20"/>
                 <w:szCs w:val="20"/>
               </w:rPr>
-              <w:t>{%tc for employer in employer_school_list %}</w:t>
+              <w:t>{%</w:t>
+            </w:r>
+            <w:proofErr w:type="spellStart"/>
+            <w:r>
+              <w:rPr>
+                <w:rFonts w:cstheme="minorHAnsi"/>
+                <w:sz w:val="20"/>
+                <w:szCs w:val="20"/>
+              </w:rPr>
+              <w:t>tc</w:t>
+            </w:r>
+            <w:proofErr w:type="spellEnd"/>
+            <w:r>
+              <w:rPr>
+                <w:rFonts w:cstheme="minorHAnsi"/>
+                <w:sz w:val="20"/>
+                <w:szCs w:val="20"/>
+              </w:rPr>
+              <w:t xml:space="preserve"> for employer in </w:t>
+            </w:r>
+            <w:proofErr w:type="spellStart"/>
+            <w:r>
+              <w:rPr>
+                <w:rFonts w:cstheme="minorHAnsi"/>
+                <w:sz w:val="20"/>
+                <w:szCs w:val="20"/>
+              </w:rPr>
+              <w:t>employer_school_list</w:t>
+            </w:r>
+            <w:proofErr w:type="spellEnd"/>
+            <w:r>
+              <w:rPr>
+                <w:rFonts w:cstheme="minorHAnsi"/>
+                <w:sz w:val="20"/>
+                <w:szCs w:val="20"/>
+              </w:rPr>
+              <w:t xml:space="preserve"> %}</w:t>
             </w:r>
           </w:p>
         </w:tc>
@@ -1157,7 +1821,25 @@
                 <w:sz w:val="20"/>
                 <w:szCs w:val="20"/>
               </w:rPr>
-              <w:t>{{ employer.driving_days }}</w:t>
+              <w:t xml:space="preserve">{{ </w:t>
+            </w:r>
+            <w:proofErr w:type="spellStart"/>
+            <w:r>
+              <w:rPr>
+                <w:rFonts w:cstheme="minorHAnsi"/>
+                <w:sz w:val="20"/>
+                <w:szCs w:val="20"/>
+              </w:rPr>
+              <w:t>employer.driving_days</w:t>
+            </w:r>
+            <w:proofErr w:type="spellEnd"/>
+            <w:r>
+              <w:rPr>
+                <w:rFonts w:cstheme="minorHAnsi"/>
+                <w:sz w:val="20"/>
+                <w:szCs w:val="20"/>
+              </w:rPr>
+              <w:t xml:space="preserve"> }}</w:t>
             </w:r>
           </w:p>
         </w:tc>
@@ -1179,7 +1861,43 @@
                 <w:sz w:val="20"/>
                 <w:szCs w:val="20"/>
               </w:rPr>
-              <w:t>{%tc endfor %}</w:t>
+              <w:t>{%</w:t>
+            </w:r>
+            <w:proofErr w:type="spellStart"/>
+            <w:r>
+              <w:rPr>
+                <w:rFonts w:cstheme="minorHAnsi"/>
+                <w:sz w:val="20"/>
+                <w:szCs w:val="20"/>
+              </w:rPr>
+              <w:t>tc</w:t>
+            </w:r>
+            <w:proofErr w:type="spellEnd"/>
+            <w:r>
+              <w:rPr>
+                <w:rFonts w:cstheme="minorHAnsi"/>
+                <w:sz w:val="20"/>
+                <w:szCs w:val="20"/>
+              </w:rPr>
+              <w:t xml:space="preserve"> </w:t>
+            </w:r>
+            <w:proofErr w:type="spellStart"/>
+            <w:r>
+              <w:rPr>
+                <w:rFonts w:cstheme="minorHAnsi"/>
+                <w:sz w:val="20"/>
+                <w:szCs w:val="20"/>
+              </w:rPr>
+              <w:t>endfor</w:t>
+            </w:r>
+            <w:proofErr w:type="spellEnd"/>
+            <w:r>
+              <w:rPr>
+                <w:rFonts w:cstheme="minorHAnsi"/>
+                <w:sz w:val="20"/>
+                <w:szCs w:val="20"/>
+              </w:rPr>
+              <w:t xml:space="preserve"> %}</w:t>
             </w:r>
           </w:p>
         </w:tc>
@@ -1231,7 +1949,43 @@
                 <w:sz w:val="20"/>
                 <w:szCs w:val="20"/>
               </w:rPr>
-              <w:t>{%tc for employer in employer_school_list %}</w:t>
+              <w:t>{%</w:t>
+            </w:r>
+            <w:proofErr w:type="spellStart"/>
+            <w:r>
+              <w:rPr>
+                <w:rFonts w:cstheme="minorHAnsi"/>
+                <w:sz w:val="20"/>
+                <w:szCs w:val="20"/>
+              </w:rPr>
+              <w:t>tc</w:t>
+            </w:r>
+            <w:proofErr w:type="spellEnd"/>
+            <w:r>
+              <w:rPr>
+                <w:rFonts w:cstheme="minorHAnsi"/>
+                <w:sz w:val="20"/>
+                <w:szCs w:val="20"/>
+              </w:rPr>
+              <w:t xml:space="preserve"> for employer in </w:t>
+            </w:r>
+            <w:proofErr w:type="spellStart"/>
+            <w:r>
+              <w:rPr>
+                <w:rFonts w:cstheme="minorHAnsi"/>
+                <w:sz w:val="20"/>
+                <w:szCs w:val="20"/>
+              </w:rPr>
+              <w:t>employer_school_list</w:t>
+            </w:r>
+            <w:proofErr w:type="spellEnd"/>
+            <w:r>
+              <w:rPr>
+                <w:rFonts w:cstheme="minorHAnsi"/>
+                <w:sz w:val="20"/>
+                <w:szCs w:val="20"/>
+              </w:rPr>
+              <w:t xml:space="preserve"> %}</w:t>
             </w:r>
           </w:p>
         </w:tc>
@@ -1253,7 +2007,25 @@
                 <w:sz w:val="20"/>
                 <w:szCs w:val="20"/>
               </w:rPr>
-              <w:t>{{ employer.driving_hours }}</w:t>
+              <w:t xml:space="preserve">{{ </w:t>
+            </w:r>
+            <w:proofErr w:type="spellStart"/>
+            <w:r>
+              <w:rPr>
+                <w:rFonts w:cstheme="minorHAnsi"/>
+                <w:sz w:val="20"/>
+                <w:szCs w:val="20"/>
+              </w:rPr>
+              <w:t>employer.driving_hours</w:t>
+            </w:r>
+            <w:proofErr w:type="spellEnd"/>
+            <w:r>
+              <w:rPr>
+                <w:rFonts w:cstheme="minorHAnsi"/>
+                <w:sz w:val="20"/>
+                <w:szCs w:val="20"/>
+              </w:rPr>
+              <w:t xml:space="preserve"> }}</w:t>
             </w:r>
           </w:p>
         </w:tc>
@@ -1275,7 +2047,43 @@
                 <w:sz w:val="20"/>
                 <w:szCs w:val="20"/>
               </w:rPr>
-              <w:t>{%tc endfor %}</w:t>
+              <w:t>{%</w:t>
+            </w:r>
+            <w:proofErr w:type="spellStart"/>
+            <w:r>
+              <w:rPr>
+                <w:rFonts w:cstheme="minorHAnsi"/>
+                <w:sz w:val="20"/>
+                <w:szCs w:val="20"/>
+              </w:rPr>
+              <w:t>tc</w:t>
+            </w:r>
+            <w:proofErr w:type="spellEnd"/>
+            <w:r>
+              <w:rPr>
+                <w:rFonts w:cstheme="minorHAnsi"/>
+                <w:sz w:val="20"/>
+                <w:szCs w:val="20"/>
+              </w:rPr>
+              <w:t xml:space="preserve"> </w:t>
+            </w:r>
+            <w:proofErr w:type="spellStart"/>
+            <w:r>
+              <w:rPr>
+                <w:rFonts w:cstheme="minorHAnsi"/>
+                <w:sz w:val="20"/>
+                <w:szCs w:val="20"/>
+              </w:rPr>
+              <w:t>endfor</w:t>
+            </w:r>
+            <w:proofErr w:type="spellEnd"/>
+            <w:r>
+              <w:rPr>
+                <w:rFonts w:cstheme="minorHAnsi"/>
+                <w:sz w:val="20"/>
+                <w:szCs w:val="20"/>
+              </w:rPr>
+              <w:t xml:space="preserve"> %}</w:t>
             </w:r>
           </w:p>
         </w:tc>
@@ -1327,7 +2135,43 @@
                 <w:sz w:val="20"/>
                 <w:szCs w:val="20"/>
               </w:rPr>
-              <w:t>{%tc for employer in employer_school_list %}</w:t>
+              <w:t>{%</w:t>
+            </w:r>
+            <w:proofErr w:type="spellStart"/>
+            <w:r>
+              <w:rPr>
+                <w:rFonts w:cstheme="minorHAnsi"/>
+                <w:sz w:val="20"/>
+                <w:szCs w:val="20"/>
+              </w:rPr>
+              <w:t>tc</w:t>
+            </w:r>
+            <w:proofErr w:type="spellEnd"/>
+            <w:r>
+              <w:rPr>
+                <w:rFonts w:cstheme="minorHAnsi"/>
+                <w:sz w:val="20"/>
+                <w:szCs w:val="20"/>
+              </w:rPr>
+              <w:t xml:space="preserve"> for employer in </w:t>
+            </w:r>
+            <w:proofErr w:type="spellStart"/>
+            <w:r>
+              <w:rPr>
+                <w:rFonts w:cstheme="minorHAnsi"/>
+                <w:sz w:val="20"/>
+                <w:szCs w:val="20"/>
+              </w:rPr>
+              <w:t>employer_school_list</w:t>
+            </w:r>
+            <w:proofErr w:type="spellEnd"/>
+            <w:r>
+              <w:rPr>
+                <w:rFonts w:cstheme="minorHAnsi"/>
+                <w:sz w:val="20"/>
+                <w:szCs w:val="20"/>
+              </w:rPr>
+              <w:t xml:space="preserve"> %}</w:t>
             </w:r>
           </w:p>
         </w:tc>
@@ -1349,7 +2193,25 @@
                 <w:sz w:val="20"/>
                 <w:szCs w:val="20"/>
               </w:rPr>
-              <w:t>{{ employer.other_conditions }}</w:t>
+              <w:t xml:space="preserve">{{ </w:t>
+            </w:r>
+            <w:proofErr w:type="spellStart"/>
+            <w:r>
+              <w:rPr>
+                <w:rFonts w:cstheme="minorHAnsi"/>
+                <w:sz w:val="20"/>
+                <w:szCs w:val="20"/>
+              </w:rPr>
+              <w:t>employer.other_conditions</w:t>
+            </w:r>
+            <w:proofErr w:type="spellEnd"/>
+            <w:r>
+              <w:rPr>
+                <w:rFonts w:cstheme="minorHAnsi"/>
+                <w:sz w:val="20"/>
+                <w:szCs w:val="20"/>
+              </w:rPr>
+              <w:t xml:space="preserve"> }}</w:t>
             </w:r>
           </w:p>
         </w:tc>
@@ -1371,7 +2233,43 @@
                 <w:sz w:val="20"/>
                 <w:szCs w:val="20"/>
               </w:rPr>
-              <w:t>{%tc endfor %}</w:t>
+              <w:t>{%</w:t>
+            </w:r>
+            <w:proofErr w:type="spellStart"/>
+            <w:r>
+              <w:rPr>
+                <w:rFonts w:cstheme="minorHAnsi"/>
+                <w:sz w:val="20"/>
+                <w:szCs w:val="20"/>
+              </w:rPr>
+              <w:t>tc</w:t>
+            </w:r>
+            <w:proofErr w:type="spellEnd"/>
+            <w:r>
+              <w:rPr>
+                <w:rFonts w:cstheme="minorHAnsi"/>
+                <w:sz w:val="20"/>
+                <w:szCs w:val="20"/>
+              </w:rPr>
+              <w:t xml:space="preserve"> </w:t>
+            </w:r>
+            <w:proofErr w:type="spellStart"/>
+            <w:r>
+              <w:rPr>
+                <w:rFonts w:cstheme="minorHAnsi"/>
+                <w:sz w:val="20"/>
+                <w:szCs w:val="20"/>
+              </w:rPr>
+              <w:t>endfor</w:t>
+            </w:r>
+            <w:proofErr w:type="spellEnd"/>
+            <w:r>
+              <w:rPr>
+                <w:rFonts w:cstheme="minorHAnsi"/>
+                <w:sz w:val="20"/>
+                <w:szCs w:val="20"/>
+              </w:rPr>
+              <w:t xml:space="preserve"> %}</w:t>
             </w:r>
           </w:p>
         </w:tc>
@@ -1392,7 +2290,25 @@
           <w:sz w:val="20"/>
           <w:szCs w:val="20"/>
         </w:rPr>
-        <w:t>{%if related_traffic_case is true %}</w:t>
+        <w:t xml:space="preserve">{%if </w:t>
+      </w:r>
+      <w:proofErr w:type="spellStart"/>
+      <w:r>
+        <w:rPr>
+          <w:rFonts w:cstheme="minorHAnsi"/>
+          <w:sz w:val="20"/>
+          <w:szCs w:val="20"/>
+        </w:rPr>
+        <w:t>related_traffic_case</w:t>
+      </w:r>
+      <w:proofErr w:type="spellEnd"/>
+      <w:r>
+        <w:rPr>
+          <w:rFonts w:cstheme="minorHAnsi"/>
+          <w:sz w:val="20"/>
+          <w:szCs w:val="20"/>
+        </w:rPr>
+        <w:t xml:space="preserve"> is true %}</w:t>
       </w:r>
       <w:r>
         <w:rPr>
@@ -1403,8 +2319,9 @@
           <w:szCs w:val="20"/>
           <w:u w:val="single"/>
         </w:rPr>
-        <w:t>Defendant has a driver’s license related traffic case ({{ related_traffic_case_number }}) for which they still owe fines/costs; the Court has jurisdiction pursuant to R.C. 4510.73.{{‘\n</w:t>
-      </w:r>
+        <w:t xml:space="preserve">Defendant has a driver’s license related traffic case ({{ </w:t>
+      </w:r>
+      <w:proofErr w:type="spellStart"/>
       <w:r>
         <w:rPr>
           <w:rFonts w:cstheme="minorHAnsi"/>
@@ -1414,8 +2331,9 @@
           <w:szCs w:val="20"/>
           <w:u w:val="single"/>
         </w:rPr>
-        <w:t>\n</w:t>
-      </w:r>
+        <w:t>related_traffic_case_number</w:t>
+      </w:r>
+      <w:proofErr w:type="spellEnd"/>
       <w:r>
         <w:rPr>
           <w:rFonts w:cstheme="minorHAnsi"/>
@@ -1425,6 +2343,28 @@
           <w:szCs w:val="20"/>
           <w:u w:val="single"/>
         </w:rPr>
+        <w:t xml:space="preserve"> }}) for which they still owe fines/costs; the Court has jurisdiction pursuant to R.C. 4510.73.{{‘\n</w:t>
+      </w:r>
+      <w:r>
+        <w:rPr>
+          <w:rFonts w:cstheme="minorHAnsi"/>
+          <w:b/>
+          <w:bCs/>
+          <w:sz w:val="20"/>
+          <w:szCs w:val="20"/>
+          <w:u w:val="single"/>
+        </w:rPr>
+        <w:t>\n</w:t>
+      </w:r>
+      <w:r>
+        <w:rPr>
+          <w:rFonts w:cstheme="minorHAnsi"/>
+          <w:b/>
+          <w:bCs/>
+          <w:sz w:val="20"/>
+          <w:szCs w:val="20"/>
+          <w:u w:val="single"/>
+        </w:rPr>
         <w:t>’}}</w:t>
       </w:r>
       <w:r>
@@ -1441,7 +2381,43 @@
           <w:sz w:val="20"/>
           <w:szCs w:val="20"/>
         </w:rPr>
-        <w:t>{% if additional_information_ordered is true %}{{ additional_information_text }}{{‘</w:t>
+        <w:t xml:space="preserve">{% if </w:t>
+      </w:r>
+      <w:proofErr w:type="spellStart"/>
+      <w:r>
+        <w:rPr>
+          <w:rFonts w:cstheme="minorHAnsi"/>
+          <w:sz w:val="20"/>
+          <w:szCs w:val="20"/>
+        </w:rPr>
+        <w:t>additional_information_ordered</w:t>
+      </w:r>
+      <w:proofErr w:type="spellEnd"/>
+      <w:r>
+        <w:rPr>
+          <w:rFonts w:cstheme="minorHAnsi"/>
+          <w:sz w:val="20"/>
+          <w:szCs w:val="20"/>
+        </w:rPr>
+        <w:t xml:space="preserve"> is true %}{{ </w:t>
+      </w:r>
+      <w:proofErr w:type="spellStart"/>
+      <w:r>
+        <w:rPr>
+          <w:rFonts w:cstheme="minorHAnsi"/>
+          <w:sz w:val="20"/>
+          <w:szCs w:val="20"/>
+        </w:rPr>
+        <w:t>additional_information_text</w:t>
+      </w:r>
+      <w:proofErr w:type="spellEnd"/>
+      <w:r>
+        <w:rPr>
+          <w:rFonts w:cstheme="minorHAnsi"/>
+          <w:sz w:val="20"/>
+          <w:szCs w:val="20"/>
+        </w:rPr>
+        <w:t xml:space="preserve"> }}{{‘</w:t>
       </w:r>
       <w:r>
         <w:rPr>
@@ -1680,7 +2656,7 @@
           <w:sz w:val="20"/>
           <w:szCs w:val="20"/>
         </w:rPr>
-        <w:t xml:space="preserve">Defendant shall comply with terms of Community Control and be current on payment of fines and costs. </w:t>
+        <w:t>Defendant shall comply with terms of Community Control and be on, and current with, a payment plan toward fines and costs.  Defendant may be ordered to appear and show cause why these privileges should not be terminated for any violation of this requirement.</w:t>
       </w:r>
     </w:p>
     <w:p>
@@ -1710,7 +2686,43 @@
           <w:sz w:val="20"/>
           <w:szCs w:val="20"/>
         </w:rPr>
-        <w:t>{% if (restricted_tags is true) or (ignition_interlock is true) %}</w:t>
+        <w:t>{% if (</w:t>
+      </w:r>
+      <w:proofErr w:type="spellStart"/>
+      <w:r>
+        <w:rPr>
+          <w:rFonts w:cstheme="minorHAnsi"/>
+          <w:sz w:val="20"/>
+          <w:szCs w:val="20"/>
+        </w:rPr>
+        <w:t>restricted_tags</w:t>
+      </w:r>
+      <w:proofErr w:type="spellEnd"/>
+      <w:r>
+        <w:rPr>
+          <w:rFonts w:cstheme="minorHAnsi"/>
+          <w:sz w:val="20"/>
+          <w:szCs w:val="20"/>
+        </w:rPr>
+        <w:t xml:space="preserve"> is true) or (</w:t>
+      </w:r>
+      <w:proofErr w:type="spellStart"/>
+      <w:r>
+        <w:rPr>
+          <w:rFonts w:cstheme="minorHAnsi"/>
+          <w:sz w:val="20"/>
+          <w:szCs w:val="20"/>
+        </w:rPr>
+        <w:t>ignition_interlock</w:t>
+      </w:r>
+      <w:proofErr w:type="spellEnd"/>
+      <w:r>
+        <w:rPr>
+          <w:rFonts w:cstheme="minorHAnsi"/>
+          <w:sz w:val="20"/>
+          <w:szCs w:val="20"/>
+        </w:rPr>
+        <w:t xml:space="preserve"> is true) %}</w:t>
       </w:r>
       <w:r>
         <w:rPr>
@@ -1786,7 +2798,25 @@
           <w:sz w:val="20"/>
           <w:szCs w:val="20"/>
         </w:rPr>
-        <w:t>{% if restricted_tags is true %}</w:t>
+        <w:t xml:space="preserve">{% if </w:t>
+      </w:r>
+      <w:proofErr w:type="spellStart"/>
+      <w:r>
+        <w:rPr>
+          <w:rFonts w:cstheme="minorHAnsi"/>
+          <w:sz w:val="20"/>
+          <w:szCs w:val="20"/>
+        </w:rPr>
+        <w:t>restricted_tags</w:t>
+      </w:r>
+      <w:proofErr w:type="spellEnd"/>
+      <w:r>
+        <w:rPr>
+          <w:rFonts w:cstheme="minorHAnsi"/>
+          <w:sz w:val="20"/>
+          <w:szCs w:val="20"/>
+        </w:rPr>
+        <w:t xml:space="preserve"> is true %}</w:t>
       </w:r>
     </w:p>
     <w:p>
@@ -1891,7 +2921,25 @@
           <w:sz w:val="20"/>
           <w:szCs w:val="20"/>
         </w:rPr>
-        <w:t>{% if ignition_interlock is true %}</w:t>
+        <w:t xml:space="preserve">{% if </w:t>
+      </w:r>
+      <w:proofErr w:type="spellStart"/>
+      <w:r>
+        <w:rPr>
+          <w:rFonts w:cstheme="minorHAnsi"/>
+          <w:sz w:val="20"/>
+          <w:szCs w:val="20"/>
+        </w:rPr>
+        <w:t>ignition_interlock</w:t>
+      </w:r>
+      <w:proofErr w:type="spellEnd"/>
+      <w:r>
+        <w:rPr>
+          <w:rFonts w:cstheme="minorHAnsi"/>
+          <w:sz w:val="20"/>
+          <w:szCs w:val="20"/>
+        </w:rPr>
+        <w:t xml:space="preserve"> is true %}</w:t>
       </w:r>
     </w:p>
     <w:p>
@@ -1988,7 +3036,16 @@
           <w:sz w:val="20"/>
           <w:szCs w:val="20"/>
         </w:rPr>
-        <w:t>f device is circumvented, tampered with, or prevents starting vehicle due to alcoholic concentration, the court may double the period that device is required and/or the period of suspension</w:t>
+        <w:t xml:space="preserve">f device is circumvented, tampered with, or prevents starting vehicle due to </w:t>
+      </w:r>
+      <w:r>
+        <w:rPr>
+          <w:rFonts w:cstheme="minorHAnsi"/>
+          <w:sz w:val="20"/>
+          <w:szCs w:val="20"/>
+        </w:rPr>
+        <w:lastRenderedPageBreak/>
+        <w:t>alcoholic concentration, the court may double the period that device is required and/or the period of suspension</w:t>
       </w:r>
       <w:r>
         <w:rPr>
@@ -2043,7 +3100,6 @@
                 <w:sz w:val="20"/>
                 <w:szCs w:val="20"/>
               </w:rPr>
-              <w:lastRenderedPageBreak/>
               <w:t xml:space="preserve">EMPLOYER CERTIFICATION: </w:t>
             </w:r>
             <w:r>
@@ -2272,7 +3328,43 @@
           <w:sz w:val="20"/>
           <w:szCs w:val="20"/>
         </w:rPr>
-        <w:t xml:space="preserve">{{ defendant.first_name }} {{ defendant.last_name }} </w:t>
+        <w:t xml:space="preserve">{{ </w:t>
+      </w:r>
+      <w:proofErr w:type="spellStart"/>
+      <w:r>
+        <w:rPr>
+          <w:rFonts w:cstheme="minorHAnsi"/>
+          <w:sz w:val="20"/>
+          <w:szCs w:val="20"/>
+        </w:rPr>
+        <w:t>defendant.first_name</w:t>
+      </w:r>
+      <w:proofErr w:type="spellEnd"/>
+      <w:r>
+        <w:rPr>
+          <w:rFonts w:cstheme="minorHAnsi"/>
+          <w:sz w:val="20"/>
+          <w:szCs w:val="20"/>
+        </w:rPr>
+        <w:t xml:space="preserve"> }} {{ </w:t>
+      </w:r>
+      <w:proofErr w:type="spellStart"/>
+      <w:r>
+        <w:rPr>
+          <w:rFonts w:cstheme="minorHAnsi"/>
+          <w:sz w:val="20"/>
+          <w:szCs w:val="20"/>
+        </w:rPr>
+        <w:t>defendant.last_name</w:t>
+      </w:r>
+      <w:proofErr w:type="spellEnd"/>
+      <w:r>
+        <w:rPr>
+          <w:rFonts w:cstheme="minorHAnsi"/>
+          <w:sz w:val="20"/>
+          <w:szCs w:val="20"/>
+        </w:rPr>
+        <w:t xml:space="preserve"> }} </w:t>
       </w:r>
       <w:r>
         <w:rPr>
@@ -2917,7 +4009,25 @@
                 <w:sz w:val="20"/>
                 <w:szCs w:val="20"/>
               </w:rPr>
-              <w:t>{% if bmv_suspension is true %}</w:t>
+              <w:t xml:space="preserve">{% if </w:t>
+            </w:r>
+            <w:proofErr w:type="spellStart"/>
+            <w:r>
+              <w:rPr>
+                <w:rFonts w:cstheme="minorHAnsi"/>
+                <w:sz w:val="20"/>
+                <w:szCs w:val="20"/>
+              </w:rPr>
+              <w:t>bmv_suspension</w:t>
+            </w:r>
+            <w:proofErr w:type="spellEnd"/>
+            <w:r>
+              <w:rPr>
+                <w:rFonts w:cstheme="minorHAnsi"/>
+                <w:sz w:val="20"/>
+                <w:szCs w:val="20"/>
+              </w:rPr>
+              <w:t xml:space="preserve"> is true %}</w:t>
             </w:r>
             <w:r>
               <w:rPr>
@@ -3024,7 +4134,7 @@
                   <v:imagedata r:id="rId8" o:title=""/>
                   <w10:wrap side="largest" anchorx="margin" anchory="page"/>
                 </v:shape>
-                <o:OLEObject Type="Embed" ProgID="TextArt7.Document" ShapeID="_x0000_s2062" DrawAspect="Content" ObjectID="_1804682511" r:id="rId9">
+                <o:OLEObject Type="Embed" ProgID="TextArt7.Document" ShapeID="_x0000_s2062" DrawAspect="Content" ObjectID="_1805005914" r:id="rId9">
                   <o:FieldCodes>\s \* MERGEFORMAT</o:FieldCodes>
                 </o:OLEObject>
               </w:object>
@@ -3463,14 +4573,50 @@
         <w:sz w:val="16"/>
         <w:szCs w:val="16"/>
       </w:rPr>
-      <w:t>Prepared by {{ judicial_officer.first_name }} {{ judicial_officer.last_name }}</w:t>
+      <w:t xml:space="preserve">Prepared by {{ </w:t>
     </w:r>
+    <w:proofErr w:type="spellStart"/>
     <w:r>
       <w:rPr>
         <w:rFonts w:ascii="Palatino Linotype" w:hAnsi="Palatino Linotype"/>
         <w:sz w:val="16"/>
         <w:szCs w:val="16"/>
       </w:rPr>
+      <w:t>judicial_officer.first_name</w:t>
+    </w:r>
+    <w:proofErr w:type="spellEnd"/>
+    <w:r>
+      <w:rPr>
+        <w:rFonts w:ascii="Palatino Linotype" w:hAnsi="Palatino Linotype"/>
+        <w:sz w:val="16"/>
+        <w:szCs w:val="16"/>
+      </w:rPr>
+      <w:t xml:space="preserve"> }} {{ </w:t>
+    </w:r>
+    <w:proofErr w:type="spellStart"/>
+    <w:r>
+      <w:rPr>
+        <w:rFonts w:ascii="Palatino Linotype" w:hAnsi="Palatino Linotype"/>
+        <w:sz w:val="16"/>
+        <w:szCs w:val="16"/>
+      </w:rPr>
+      <w:t>judicial_officer.last_name</w:t>
+    </w:r>
+    <w:proofErr w:type="spellEnd"/>
+    <w:r>
+      <w:rPr>
+        <w:rFonts w:ascii="Palatino Linotype" w:hAnsi="Palatino Linotype"/>
+        <w:sz w:val="16"/>
+        <w:szCs w:val="16"/>
+      </w:rPr>
+      <w:t xml:space="preserve"> }}</w:t>
+    </w:r>
+    <w:r>
+      <w:rPr>
+        <w:rFonts w:ascii="Palatino Linotype" w:hAnsi="Palatino Linotype"/>
+        <w:sz w:val="16"/>
+        <w:szCs w:val="16"/>
+      </w:rPr>
       <w:tab/>
     </w:r>
     <w:r>
@@ -3479,7 +4625,25 @@
         <w:sz w:val="16"/>
         <w:szCs w:val="16"/>
       </w:rPr>
-      <w:t>Limited Driving Privileges {{ case_number }}</w:t>
+      <w:t xml:space="preserve">Limited Driving Privileges {{ </w:t>
+    </w:r>
+    <w:proofErr w:type="spellStart"/>
+    <w:r>
+      <w:rPr>
+        <w:rFonts w:ascii="Palatino Linotype" w:hAnsi="Palatino Linotype"/>
+        <w:sz w:val="16"/>
+        <w:szCs w:val="16"/>
+      </w:rPr>
+      <w:t>case_number</w:t>
+    </w:r>
+    <w:proofErr w:type="spellEnd"/>
+    <w:r>
+      <w:rPr>
+        <w:rFonts w:ascii="Palatino Linotype" w:hAnsi="Palatino Linotype"/>
+        <w:sz w:val="16"/>
+        <w:szCs w:val="16"/>
+      </w:rPr>
+      <w:t xml:space="preserve"> }}</w:t>
     </w:r>
   </w:p>
   <w:p>
@@ -4706,6 +5870,36 @@
   </w:num>
   <w:num w:numId="7" w16cid:durableId="2042052546">
     <w:abstractNumId w:val="3"/>
+  </w:num>
+  <w:num w:numId="8" w16cid:durableId="1032463160">
+    <w:abstractNumId w:val="3"/>
+    <w:lvlOverride w:ilvl="0">
+      <w:startOverride w:val="1"/>
+    </w:lvlOverride>
+    <w:lvlOverride w:ilvl="1">
+      <w:startOverride w:val="1"/>
+    </w:lvlOverride>
+    <w:lvlOverride w:ilvl="2">
+      <w:startOverride w:val="1"/>
+    </w:lvlOverride>
+    <w:lvlOverride w:ilvl="3">
+      <w:startOverride w:val="1"/>
+    </w:lvlOverride>
+    <w:lvlOverride w:ilvl="4">
+      <w:startOverride w:val="1"/>
+    </w:lvlOverride>
+    <w:lvlOverride w:ilvl="5">
+      <w:startOverride w:val="1"/>
+    </w:lvlOverride>
+    <w:lvlOverride w:ilvl="6">
+      <w:startOverride w:val="1"/>
+    </w:lvlOverride>
+    <w:lvlOverride w:ilvl="7">
+      <w:startOverride w:val="1"/>
+    </w:lvlOverride>
+    <w:lvlOverride w:ilvl="8">
+      <w:startOverride w:val="1"/>
+    </w:lvlOverride>
   </w:num>
 </w:numbering>
 </file>

</xml_diff>